<commit_message>
correct code phan Semester
</commit_message>
<xml_diff>
--- a/Giai_thich_code.docx
+++ b/Giai_thich_code.docx
@@ -930,15 +930,18 @@
       <w:pPr>
         <w:ind w:left="720"/>
         <w:jc w:val="center"/>
-        <w:rPr>
-          <w:rFonts w:ascii="Times New Roman" w:hAnsi="Times New Roman" w:cs="Times New Roman"/>
-          <w:sz w:val="28"/>
-          <w:szCs w:val="28"/>
-        </w:rPr>
-      </w:pPr>
-      <w:r>
-        <w:rPr>
-          <w:rFonts w:ascii="Times New Roman" w:hAnsi="Times New Roman" w:cs="Times New Roman"/>
+        <w:outlineLvl w:val="0"/>
+        <w:rPr>
+          <w:rFonts w:ascii="Times New Roman" w:hAnsi="Times New Roman" w:cs="Times New Roman"/>
+          <w:b/>
+          <w:sz w:val="28"/>
+          <w:szCs w:val="28"/>
+        </w:rPr>
+      </w:pPr>
+      <w:r>
+        <w:rPr>
+          <w:rFonts w:ascii="Times New Roman" w:hAnsi="Times New Roman" w:cs="Times New Roman"/>
+          <w:b/>
           <w:sz w:val="28"/>
           <w:szCs w:val="28"/>
         </w:rPr>
@@ -947,6 +950,7 @@
     </w:p>
     <w:p>
       <w:pPr>
+        <w:outlineLvl w:val="1"/>
         <w:rPr>
           <w:rFonts w:ascii="Times New Roman" w:hAnsi="Times New Roman" w:cs="Times New Roman"/>
           <w:b/>
@@ -1016,6 +1020,7 @@
     </w:p>
     <w:p>
       <w:pPr>
+        <w:outlineLvl w:val="1"/>
         <w:rPr>
           <w:rFonts w:ascii="Times New Roman" w:hAnsi="Times New Roman" w:cs="Times New Roman"/>
           <w:b/>
@@ -1206,6 +1211,7 @@
     </w:p>
     <w:p>
       <w:pPr>
+        <w:outlineLvl w:val="1"/>
         <w:rPr>
           <w:rFonts w:ascii="Times New Roman" w:hAnsi="Times New Roman" w:cs="Times New Roman"/>
           <w:b/>
@@ -1276,6 +1282,7 @@
     </w:p>
     <w:p>
       <w:pPr>
+        <w:outlineLvl w:val="1"/>
         <w:rPr>
           <w:rFonts w:ascii="Times New Roman" w:hAnsi="Times New Roman" w:cs="Times New Roman"/>
           <w:b/>
@@ -1345,6 +1352,7 @@
     </w:p>
     <w:p>
       <w:pPr>
+        <w:outlineLvl w:val="1"/>
         <w:rPr>
           <w:rFonts w:ascii="Times New Roman" w:hAnsi="Times New Roman" w:cs="Times New Roman"/>
           <w:b/>
@@ -1424,6 +1432,7 @@
     </w:p>
     <w:p>
       <w:pPr>
+        <w:outlineLvl w:val="1"/>
         <w:rPr>
           <w:rFonts w:ascii="Times New Roman" w:hAnsi="Times New Roman" w:cs="Times New Roman"/>
           <w:b/>
@@ -1588,6 +1597,7 @@
     </w:p>
     <w:p>
       <w:pPr>
+        <w:outlineLvl w:val="1"/>
         <w:rPr>
           <w:rFonts w:ascii="Times New Roman" w:hAnsi="Times New Roman" w:cs="Times New Roman"/>
           <w:b/>
@@ -1707,6 +1717,7 @@
     </w:p>
     <w:p>
       <w:pPr>
+        <w:outlineLvl w:val="1"/>
         <w:rPr>
           <w:rFonts w:ascii="Times New Roman" w:hAnsi="Times New Roman" w:cs="Times New Roman"/>
           <w:b/>
@@ -1743,11 +1754,10 @@
         </w:rPr>
         <w:t>(Như UpdateUserInfo, chỉ khác là dùng POST và chỉ áp dụng khi userInfo = null)</w:t>
       </w:r>
-      <w:bookmarkStart w:id="0" w:name="_GoBack"/>
-      <w:bookmarkEnd w:id="0"/>
-    </w:p>
-    <w:p>
-      <w:pPr>
+    </w:p>
+    <w:p>
+      <w:pPr>
+        <w:outlineLvl w:val="1"/>
         <w:rPr>
           <w:rFonts w:ascii="Times New Roman" w:hAnsi="Times New Roman" w:cs="Times New Roman"/>
           <w:b/>
@@ -1755,130 +1765,34 @@
           <w:szCs w:val="28"/>
         </w:rPr>
       </w:pPr>
-    </w:p>
-    <w:p>
-      <w:pPr>
+      <w:r>
         <w:rPr>
           <w:rFonts w:ascii="Times New Roman" w:hAnsi="Times New Roman" w:cs="Times New Roman"/>
           <w:b/>
           <w:sz w:val="28"/>
           <w:szCs w:val="28"/>
         </w:rPr>
-      </w:pPr>
-      <w:r>
+        <w:t>API Add Semester</w:t>
+      </w:r>
+    </w:p>
+    <w:p>
+      <w:pPr>
         <w:rPr>
           <w:rFonts w:ascii="Times New Roman" w:hAnsi="Times New Roman" w:cs="Times New Roman"/>
           <w:b/>
           <w:sz w:val="28"/>
           <w:szCs w:val="28"/>
         </w:rPr>
-        <w:t xml:space="preserve">API </w:t>
-      </w:r>
-      <w:r>
-        <w:rPr>
-          <w:rFonts w:ascii="Times New Roman" w:hAnsi="Times New Roman" w:cs="Times New Roman"/>
-          <w:b/>
-          <w:sz w:val="28"/>
-          <w:szCs w:val="28"/>
-        </w:rPr>
-        <w:t>teacherRollCall</w:t>
-      </w:r>
-    </w:p>
-    <w:p>
-      <w:pPr>
-        <w:rPr>
-          <w:rFonts w:ascii="Times New Roman" w:hAnsi="Times New Roman" w:cs="Times New Roman"/>
-          <w:sz w:val="28"/>
-          <w:szCs w:val="28"/>
-        </w:rPr>
-      </w:pPr>
-      <w:r>
-        <w:rPr>
-          <w:rFonts w:ascii="Times New Roman" w:hAnsi="Times New Roman" w:cs="Times New Roman"/>
-          <w:sz w:val="28"/>
-          <w:szCs w:val="28"/>
-        </w:rPr>
-        <w:t xml:space="preserve">+ TH thành công: </w:t>
-      </w:r>
-    </w:p>
-    <w:p>
-      <w:pPr>
-        <w:rPr>
-          <w:rFonts w:ascii="Times New Roman" w:hAnsi="Times New Roman" w:cs="Times New Roman"/>
-          <w:sz w:val="28"/>
-          <w:szCs w:val="28"/>
-        </w:rPr>
-      </w:pPr>
-      <w:r>
-        <w:rPr>
-          <w:rFonts w:ascii="Times New Roman" w:hAnsi="Times New Roman" w:cs="Times New Roman"/>
-          <w:sz w:val="28"/>
-          <w:szCs w:val="28"/>
-        </w:rPr>
-        <w:t xml:space="preserve"> điều kiện: </w:t>
-      </w:r>
-    </w:p>
-    <w:p>
-      <w:pPr>
-        <w:pStyle w:val="ListParagraph"/>
-        <w:numPr>
-          <w:ilvl w:val="0"/>
-          <w:numId w:val="6"/>
-        </w:numPr>
-        <w:rPr>
-          <w:rFonts w:ascii="Times New Roman" w:hAnsi="Times New Roman" w:cs="Times New Roman"/>
-          <w:sz w:val="28"/>
-          <w:szCs w:val="28"/>
-        </w:rPr>
-      </w:pPr>
-      <w:r>
-        <w:rPr>
-          <w:rFonts w:ascii="Times New Roman" w:hAnsi="Times New Roman" w:cs="Times New Roman"/>
-          <w:sz w:val="28"/>
-          <w:szCs w:val="28"/>
-        </w:rPr>
-        <w:t>thời gian roll call nằm trong thời gian của buổi học và trước khi buổi học kết thúc 15 phút</w:t>
-      </w:r>
-    </w:p>
-    <w:p>
-      <w:pPr>
-        <w:pStyle w:val="ListParagraph"/>
-        <w:numPr>
-          <w:ilvl w:val="0"/>
-          <w:numId w:val="6"/>
-        </w:numPr>
-        <w:rPr>
-          <w:rFonts w:ascii="Times New Roman" w:hAnsi="Times New Roman" w:cs="Times New Roman"/>
-          <w:sz w:val="28"/>
-          <w:szCs w:val="28"/>
-        </w:rPr>
-      </w:pPr>
-      <w:r>
-        <w:rPr>
-          <w:rFonts w:ascii="Times New Roman" w:hAnsi="Times New Roman" w:cs="Times New Roman"/>
-          <w:sz w:val="28"/>
-          <w:szCs w:val="28"/>
-        </w:rPr>
-        <w:t>1 buổi học chỉ được phép điểm danh 1 lần</w:t>
-      </w:r>
-    </w:p>
-    <w:p>
-      <w:pPr>
-        <w:rPr>
-          <w:rFonts w:ascii="Times New Roman" w:hAnsi="Times New Roman" w:cs="Times New Roman"/>
-          <w:sz w:val="28"/>
-          <w:szCs w:val="28"/>
-        </w:rPr>
       </w:pPr>
       <w:r>
         <w:rPr>
           <w:noProof/>
         </w:rPr>
         <w:drawing>
-          <wp:inline distT="0" distB="0" distL="0" distR="0" wp14:anchorId="58E28724" wp14:editId="1B5A18A6">
-            <wp:extent cx="5943600" cy="3724275"/>
-            <wp:effectExtent l="0" t="0" r="0" b="9525"/>
-            <wp:docPr id="1" name="Picture 1"/>
+          <wp:inline distT="0" distB="0" distL="0" distR="0" wp14:anchorId="54527535" wp14:editId="4287685B">
+            <wp:extent cx="5943600" cy="2633345"/>
+            <wp:effectExtent l="0" t="0" r="0" b="0"/>
+            <wp:docPr id="13" name="Picture 13"/>
             <wp:cNvGraphicFramePr>
               <a:graphicFrameLocks xmlns:a="http://schemas.openxmlformats.org/drawingml/2006/main" noChangeAspect="1"/>
             </wp:cNvGraphicFramePr>
@@ -1898,7 +1812,7 @@
                   <pic:spPr>
                     <a:xfrm>
                       <a:off x="0" y="0"/>
-                      <a:ext cx="5943600" cy="3724275"/>
+                      <a:ext cx="5943600" cy="2633345"/>
                     </a:xfrm>
                     <a:prstGeom prst="rect">
                       <a:avLst/>
@@ -1913,462 +1827,23 @@
     </w:p>
     <w:p>
       <w:pPr>
-        <w:pStyle w:val="ListParagraph"/>
-        <w:numPr>
-          <w:ilvl w:val="0"/>
-          <w:numId w:val="8"/>
-        </w:numPr>
-        <w:rPr>
-          <w:rFonts w:ascii="Times New Roman" w:hAnsi="Times New Roman" w:cs="Times New Roman"/>
-          <w:sz w:val="28"/>
-          <w:szCs w:val="28"/>
-        </w:rPr>
-      </w:pPr>
-      <w:r>
-        <w:rPr>
-          <w:rFonts w:ascii="Times New Roman" w:hAnsi="Times New Roman" w:cs="Times New Roman"/>
-          <w:sz w:val="28"/>
-          <w:szCs w:val="28"/>
-        </w:rPr>
-        <w:t>Trả về identifyString của lớp học đó</w:t>
-      </w:r>
-      <w:r>
-        <w:rPr>
-          <w:rFonts w:ascii="Times New Roman" w:hAnsi="Times New Roman" w:cs="Times New Roman"/>
-          <w:sz w:val="28"/>
-          <w:szCs w:val="28"/>
-        </w:rPr>
-        <w:t xml:space="preserve"> </w:t>
-      </w:r>
-    </w:p>
-    <w:p>
-      <w:pPr>
-        <w:rPr>
-          <w:rFonts w:ascii="Times New Roman" w:hAnsi="Times New Roman" w:cs="Times New Roman"/>
-          <w:sz w:val="28"/>
-          <w:szCs w:val="28"/>
-        </w:rPr>
-      </w:pPr>
-      <w:r>
-        <w:rPr>
-          <w:rFonts w:ascii="Times New Roman" w:hAnsi="Times New Roman" w:cs="Times New Roman"/>
-          <w:sz w:val="28"/>
-          <w:szCs w:val="28"/>
-        </w:rPr>
-        <w:t>Các trường hợp báo lỗi:</w:t>
-      </w:r>
-    </w:p>
-    <w:p>
-      <w:pPr>
-        <w:pStyle w:val="ListParagraph"/>
-        <w:numPr>
-          <w:ilvl w:val="0"/>
-          <w:numId w:val="7"/>
-        </w:numPr>
-        <w:rPr>
-          <w:rFonts w:ascii="Times New Roman" w:hAnsi="Times New Roman" w:cs="Times New Roman"/>
-          <w:sz w:val="28"/>
-          <w:szCs w:val="28"/>
-        </w:rPr>
-      </w:pPr>
-      <w:r>
-        <w:rPr>
-          <w:rFonts w:ascii="Consolas" w:hAnsi="Consolas" w:cs="Consolas"/>
-          <w:i/>
-          <w:iCs/>
-          <w:color w:val="000000"/>
-          <w:sz w:val="20"/>
-          <w:szCs w:val="20"/>
-          <w:shd w:val="clear" w:color="auto" w:fill="E8F2FE"/>
-        </w:rPr>
-        <w:t>badRequest</w:t>
-      </w:r>
-      <w:r>
-        <w:rPr>
-          <w:rFonts w:ascii="Consolas" w:hAnsi="Consolas" w:cs="Consolas"/>
-          <w:color w:val="000000"/>
-          <w:sz w:val="20"/>
-          <w:szCs w:val="20"/>
-          <w:shd w:val="clear" w:color="auto" w:fill="E8F2FE"/>
-        </w:rPr>
-        <w:t>().body(</w:t>
-      </w:r>
-      <w:r>
-        <w:rPr>
-          <w:rFonts w:ascii="Consolas" w:hAnsi="Consolas" w:cs="Consolas"/>
-          <w:color w:val="2A00FF"/>
-          <w:sz w:val="20"/>
-          <w:szCs w:val="20"/>
-          <w:shd w:val="clear" w:color="auto" w:fill="E8F2FE"/>
-        </w:rPr>
-        <w:t>"Not enough info!"</w:t>
-      </w:r>
-      <w:r>
-        <w:rPr>
-          <w:rFonts w:ascii="Consolas" w:hAnsi="Consolas" w:cs="Consolas"/>
-          <w:color w:val="000000"/>
-          <w:sz w:val="20"/>
-          <w:szCs w:val="20"/>
-          <w:shd w:val="clear" w:color="auto" w:fill="E8F2FE"/>
-        </w:rPr>
-        <w:t>); =&gt; thiếu 1 trong trường thông tin</w:t>
-      </w:r>
-      <w:r>
-        <w:rPr>
-          <w:rFonts w:ascii="Consolas" w:hAnsi="Consolas" w:cs="Consolas"/>
-          <w:color w:val="000000"/>
-          <w:sz w:val="20"/>
-          <w:szCs w:val="20"/>
-          <w:shd w:val="clear" w:color="auto" w:fill="E8F2FE"/>
-        </w:rPr>
-        <w:t xml:space="preserve"> hoặc sai format JSON</w:t>
-      </w:r>
-    </w:p>
-    <w:p>
-      <w:pPr>
-        <w:pStyle w:val="ListParagraph"/>
-        <w:numPr>
-          <w:ilvl w:val="0"/>
-          <w:numId w:val="7"/>
-        </w:numPr>
-        <w:rPr>
-          <w:rFonts w:ascii="Times New Roman" w:hAnsi="Times New Roman" w:cs="Times New Roman"/>
-          <w:sz w:val="28"/>
-          <w:szCs w:val="28"/>
-        </w:rPr>
-      </w:pPr>
-      <w:r>
-        <w:rPr>
-          <w:rFonts w:ascii="Consolas" w:hAnsi="Consolas" w:cs="Consolas"/>
-          <w:i/>
-          <w:iCs/>
-          <w:color w:val="000000"/>
-          <w:sz w:val="20"/>
-          <w:szCs w:val="20"/>
-          <w:shd w:val="clear" w:color="auto" w:fill="E8F2FE"/>
-        </w:rPr>
-        <w:t>badRequest</w:t>
-      </w:r>
-      <w:r>
-        <w:rPr>
-          <w:rFonts w:ascii="Consolas" w:hAnsi="Consolas" w:cs="Consolas"/>
-          <w:color w:val="000000"/>
-          <w:sz w:val="20"/>
-          <w:szCs w:val="20"/>
-          <w:shd w:val="clear" w:color="auto" w:fill="E8F2FE"/>
-        </w:rPr>
-        <w:t>().body(</w:t>
-      </w:r>
-      <w:r>
-        <w:rPr>
-          <w:rFonts w:ascii="Consolas" w:hAnsi="Consolas" w:cs="Consolas"/>
-          <w:color w:val="2A00FF"/>
-          <w:sz w:val="20"/>
-          <w:szCs w:val="20"/>
-          <w:shd w:val="clear" w:color="auto" w:fill="E8F2FE"/>
-        </w:rPr>
-        <w:t>"Some info are not valid!"</w:t>
-      </w:r>
-      <w:r>
-        <w:rPr>
-          <w:rFonts w:ascii="Consolas" w:hAnsi="Consolas" w:cs="Consolas"/>
-          <w:color w:val="000000"/>
-          <w:sz w:val="20"/>
-          <w:szCs w:val="20"/>
-          <w:shd w:val="clear" w:color="auto" w:fill="E8F2FE"/>
-        </w:rPr>
-        <w:t>) =&gt; có trường thông tin &lt; 1 (ID đc đánh số từ 1)</w:t>
-      </w:r>
-    </w:p>
-    <w:p>
-      <w:pPr>
-        <w:pStyle w:val="ListParagraph"/>
-        <w:numPr>
-          <w:ilvl w:val="0"/>
-          <w:numId w:val="7"/>
-        </w:numPr>
-        <w:autoSpaceDE w:val="0"/>
-        <w:autoSpaceDN w:val="0"/>
-        <w:adjustRightInd w:val="0"/>
-        <w:spacing w:after="0" w:line="240" w:lineRule="auto"/>
-        <w:rPr>
-          <w:rFonts w:ascii="Consolas" w:hAnsi="Consolas" w:cs="Consolas"/>
-          <w:sz w:val="20"/>
-          <w:szCs w:val="20"/>
-        </w:rPr>
-      </w:pPr>
-      <w:r>
-        <w:rPr>
-          <w:rFonts w:ascii="Consolas" w:hAnsi="Consolas" w:cs="Consolas"/>
-          <w:color w:val="000000"/>
-          <w:sz w:val="20"/>
-          <w:szCs w:val="20"/>
-        </w:rPr>
-        <w:lastRenderedPageBreak/>
-        <w:t>(</w:t>
-      </w:r>
-      <w:r>
-        <w:rPr>
-          <w:rFonts w:ascii="Consolas" w:hAnsi="Consolas" w:cs="Consolas"/>
-          <w:color w:val="2A00FF"/>
-          <w:sz w:val="20"/>
-          <w:szCs w:val="20"/>
-        </w:rPr>
-        <w:t>"Authentication has failed or has not yet been provided!"</w:t>
-      </w:r>
-      <w:r>
-        <w:rPr>
-          <w:rFonts w:ascii="Consolas" w:hAnsi="Consolas" w:cs="Consolas"/>
-          <w:color w:val="000000"/>
-          <w:sz w:val="20"/>
-          <w:szCs w:val="20"/>
-        </w:rPr>
-        <w:t>,HttpStatus.</w:t>
-      </w:r>
-      <w:r>
-        <w:rPr>
-          <w:rFonts w:ascii="Consolas" w:hAnsi="Consolas" w:cs="Consolas"/>
+        <w:outlineLvl w:val="1"/>
+        <w:rPr>
+          <w:rFonts w:ascii="Times New Roman" w:hAnsi="Times New Roman" w:cs="Times New Roman"/>
           <w:b/>
-          <w:bCs/>
-          <w:i/>
-          <w:iCs/>
-          <w:color w:val="0000C0"/>
-          <w:sz w:val="20"/>
-          <w:szCs w:val="20"/>
-        </w:rPr>
-        <w:t>UNAUTHORIZED</w:t>
-      </w:r>
-      <w:r>
-        <w:rPr>
-          <w:rFonts w:ascii="Consolas" w:hAnsi="Consolas" w:cs="Consolas"/>
-          <w:color w:val="000000"/>
-          <w:sz w:val="20"/>
-          <w:szCs w:val="20"/>
-        </w:rPr>
-        <w:t xml:space="preserve">); =&gt; </w:t>
-      </w:r>
-      <w:r>
-        <w:rPr>
-          <w:rFonts w:ascii="Consolas" w:hAnsi="Consolas" w:cs="Consolas"/>
-          <w:color w:val="000000"/>
-          <w:sz w:val="20"/>
-          <w:szCs w:val="20"/>
-        </w:rPr>
-        <w:t>teacher ko dạy lớp đó hoặc đã điểm danh trong buổi học này</w:t>
-      </w:r>
-    </w:p>
-    <w:p>
-      <w:pPr>
-        <w:pStyle w:val="ListParagraph"/>
-        <w:numPr>
-          <w:ilvl w:val="0"/>
-          <w:numId w:val="7"/>
-        </w:numPr>
-        <w:autoSpaceDE w:val="0"/>
-        <w:autoSpaceDN w:val="0"/>
-        <w:adjustRightInd w:val="0"/>
-        <w:spacing w:after="0" w:line="240" w:lineRule="auto"/>
-        <w:rPr>
-          <w:rFonts w:ascii="Consolas" w:hAnsi="Consolas" w:cs="Consolas"/>
-          <w:sz w:val="20"/>
-          <w:szCs w:val="20"/>
-        </w:rPr>
-      </w:pPr>
-      <w:r>
-        <w:rPr>
-          <w:rFonts w:ascii="Consolas" w:hAnsi="Consolas" w:cs="Consolas"/>
-          <w:i/>
-          <w:iCs/>
-          <w:color w:val="000000"/>
-          <w:sz w:val="20"/>
-          <w:szCs w:val="20"/>
-          <w:shd w:val="clear" w:color="auto" w:fill="E8F2FE"/>
-        </w:rPr>
-        <w:t>badRequest</w:t>
-      </w:r>
-      <w:r>
-        <w:rPr>
-          <w:rFonts w:ascii="Consolas" w:hAnsi="Consolas" w:cs="Consolas"/>
-          <w:color w:val="000000"/>
-          <w:sz w:val="20"/>
-          <w:szCs w:val="20"/>
-          <w:shd w:val="clear" w:color="auto" w:fill="E8F2FE"/>
-        </w:rPr>
-        <w:t>().body(</w:t>
-      </w:r>
-      <w:r>
-        <w:rPr>
-          <w:rFonts w:ascii="Consolas" w:hAnsi="Consolas" w:cs="Consolas"/>
-          <w:color w:val="2A00FF"/>
-          <w:sz w:val="20"/>
-          <w:szCs w:val="20"/>
-          <w:shd w:val="clear" w:color="auto" w:fill="E8F2FE"/>
-        </w:rPr>
-        <w:t>"Not in valid time!"</w:t>
-      </w:r>
-      <w:r>
-        <w:rPr>
-          <w:rFonts w:ascii="Consolas" w:hAnsi="Consolas" w:cs="Consolas"/>
-          <w:color w:val="000000"/>
-          <w:sz w:val="20"/>
-          <w:szCs w:val="20"/>
-          <w:shd w:val="clear" w:color="auto" w:fill="E8F2FE"/>
-        </w:rPr>
-        <w:t>); =&gt; thời gian roll call có vấn đề</w:t>
-      </w:r>
-    </w:p>
-    <w:p>
-      <w:pPr>
-        <w:pStyle w:val="ListParagraph"/>
-        <w:numPr>
-          <w:ilvl w:val="0"/>
-          <w:numId w:val="7"/>
-        </w:numPr>
-        <w:autoSpaceDE w:val="0"/>
-        <w:autoSpaceDN w:val="0"/>
-        <w:adjustRightInd w:val="0"/>
-        <w:spacing w:after="0" w:line="240" w:lineRule="auto"/>
-        <w:rPr>
-          <w:rFonts w:ascii="Consolas" w:hAnsi="Consolas" w:cs="Consolas"/>
-          <w:sz w:val="20"/>
-          <w:szCs w:val="20"/>
-        </w:rPr>
-      </w:pPr>
-      <w:r>
-        <w:rPr>
-          <w:rFonts w:ascii="Consolas" w:hAnsi="Consolas" w:cs="Consolas"/>
-          <w:i/>
-          <w:iCs/>
-          <w:color w:val="000000"/>
-          <w:sz w:val="20"/>
-          <w:szCs w:val="20"/>
-          <w:shd w:val="clear" w:color="auto" w:fill="E8F2FE"/>
-        </w:rPr>
-        <w:t>badRequest</w:t>
-      </w:r>
-      <w:r>
-        <w:rPr>
-          <w:rFonts w:ascii="Consolas" w:hAnsi="Consolas" w:cs="Consolas"/>
-          <w:color w:val="000000"/>
-          <w:sz w:val="20"/>
-          <w:szCs w:val="20"/>
-          <w:shd w:val="clear" w:color="auto" w:fill="E8F2FE"/>
-        </w:rPr>
-        <w:t>().body(</w:t>
-      </w:r>
-      <w:r>
-        <w:rPr>
-          <w:rFonts w:ascii="Consolas" w:hAnsi="Consolas" w:cs="Consolas"/>
-          <w:color w:val="2A00FF"/>
-          <w:sz w:val="20"/>
-          <w:szCs w:val="20"/>
-          <w:shd w:val="clear" w:color="auto" w:fill="E8F2FE"/>
-        </w:rPr>
-        <w:t>"Error happened!"</w:t>
-      </w:r>
-      <w:r>
-        <w:rPr>
-          <w:rFonts w:ascii="Consolas" w:hAnsi="Consolas" w:cs="Consolas"/>
-          <w:color w:val="000000"/>
-          <w:sz w:val="20"/>
-          <w:szCs w:val="20"/>
-          <w:shd w:val="clear" w:color="auto" w:fill="E8F2FE"/>
-        </w:rPr>
-        <w:t>); =&gt; ko thể sinh identifyString hoặc có Exception được trả về</w:t>
-      </w:r>
-    </w:p>
-    <w:p>
-      <w:pPr>
-        <w:pStyle w:val="ListParagraph"/>
-        <w:numPr>
-          <w:ilvl w:val="0"/>
-          <w:numId w:val="7"/>
-        </w:numPr>
-        <w:autoSpaceDE w:val="0"/>
-        <w:autoSpaceDN w:val="0"/>
-        <w:adjustRightInd w:val="0"/>
-        <w:spacing w:after="0" w:line="240" w:lineRule="auto"/>
-        <w:rPr>
-          <w:rFonts w:ascii="Consolas" w:hAnsi="Consolas" w:cs="Consolas"/>
-          <w:sz w:val="20"/>
-          <w:szCs w:val="20"/>
-        </w:rPr>
-      </w:pPr>
-      <w:r>
-        <w:rPr>
-          <w:rFonts w:ascii="Consolas" w:hAnsi="Consolas" w:cs="Consolas"/>
-          <w:i/>
-          <w:iCs/>
-          <w:color w:val="000000"/>
-          <w:sz w:val="20"/>
-          <w:szCs w:val="20"/>
-          <w:shd w:val="clear" w:color="auto" w:fill="E8F2FE"/>
-        </w:rPr>
-        <w:t>badRequest</w:t>
-      </w:r>
-      <w:r>
-        <w:rPr>
-          <w:rFonts w:ascii="Consolas" w:hAnsi="Consolas" w:cs="Consolas"/>
-          <w:color w:val="000000"/>
-          <w:sz w:val="20"/>
-          <w:szCs w:val="20"/>
-          <w:shd w:val="clear" w:color="auto" w:fill="E8F2FE"/>
-        </w:rPr>
-        <w:t>().body(</w:t>
-      </w:r>
-      <w:r>
-        <w:rPr>
-          <w:rFonts w:ascii="Consolas" w:hAnsi="Consolas" w:cs="Consolas"/>
-          <w:color w:val="2A00FF"/>
-          <w:sz w:val="20"/>
-          <w:szCs w:val="20"/>
-          <w:shd w:val="clear" w:color="auto" w:fill="E8F2FE"/>
-        </w:rPr>
-        <w:t>"An ID is not a number!"</w:t>
-      </w:r>
-      <w:r>
-        <w:rPr>
-          <w:rFonts w:ascii="Consolas" w:hAnsi="Consolas" w:cs="Consolas"/>
-          <w:color w:val="000000"/>
-          <w:sz w:val="20"/>
-          <w:szCs w:val="20"/>
-          <w:shd w:val="clear" w:color="auto" w:fill="E8F2FE"/>
-        </w:rPr>
-        <w:t>); =&gt; 1 trường thông tin ko thể parse về thành số</w:t>
-      </w:r>
-    </w:p>
-    <w:p>
-      <w:pPr>
-        <w:autoSpaceDE w:val="0"/>
-        <w:autoSpaceDN w:val="0"/>
-        <w:adjustRightInd w:val="0"/>
-        <w:spacing w:after="0" w:line="240" w:lineRule="auto"/>
-        <w:ind w:left="360"/>
-        <w:rPr>
-          <w:rFonts w:ascii="Consolas" w:hAnsi="Consolas" w:cs="Consolas"/>
-          <w:sz w:val="20"/>
-          <w:szCs w:val="20"/>
-        </w:rPr>
-      </w:pPr>
-    </w:p>
-    <w:p>
-      <w:pPr>
-        <w:rPr>
-          <w:rFonts w:ascii="Times New Roman" w:hAnsi="Times New Roman" w:cs="Times New Roman"/>
-          <w:sz w:val="20"/>
-          <w:szCs w:val="20"/>
-        </w:rPr>
-      </w:pPr>
-    </w:p>
-    <w:p>
-      <w:pPr>
+          <w:sz w:val="28"/>
+          <w:szCs w:val="28"/>
+        </w:rPr>
+      </w:pPr>
+      <w:r>
         <w:rPr>
           <w:rFonts w:ascii="Times New Roman" w:hAnsi="Times New Roman" w:cs="Times New Roman"/>
           <w:b/>
           <w:sz w:val="28"/>
           <w:szCs w:val="28"/>
         </w:rPr>
-      </w:pPr>
+        <w:t xml:space="preserve">API </w:t>
+      </w:r>
       <w:r>
         <w:rPr>
           <w:rFonts w:ascii="Times New Roman" w:hAnsi="Times New Roman" w:cs="Times New Roman"/>
@@ -2376,44 +1851,27 @@
           <w:sz w:val="28"/>
           <w:szCs w:val="28"/>
         </w:rPr>
-        <w:t xml:space="preserve">API </w:t>
-      </w:r>
-      <w:r>
+        <w:t>getSemesterInfo</w:t>
+      </w:r>
+    </w:p>
+    <w:p>
+      <w:pPr>
         <w:rPr>
           <w:rFonts w:ascii="Times New Roman" w:hAnsi="Times New Roman" w:cs="Times New Roman"/>
           <w:b/>
           <w:sz w:val="28"/>
           <w:szCs w:val="28"/>
         </w:rPr>
-        <w:t>student</w:t>
-      </w:r>
-      <w:r>
-        <w:rPr>
-          <w:rFonts w:ascii="Times New Roman" w:hAnsi="Times New Roman" w:cs="Times New Roman"/>
-          <w:b/>
-          <w:sz w:val="28"/>
-          <w:szCs w:val="28"/>
-        </w:rPr>
-        <w:t>RollCall</w:t>
-      </w:r>
-    </w:p>
-    <w:p>
-      <w:pPr>
-        <w:rPr>
-          <w:rFonts w:ascii="Times New Roman" w:hAnsi="Times New Roman" w:cs="Times New Roman"/>
-          <w:sz w:val="20"/>
-          <w:szCs w:val="20"/>
-        </w:rPr>
       </w:pPr>
       <w:r>
         <w:rPr>
           <w:noProof/>
         </w:rPr>
         <w:drawing>
-          <wp:inline distT="0" distB="0" distL="0" distR="0" wp14:anchorId="049E8D53" wp14:editId="6AB29046">
-            <wp:extent cx="5943600" cy="3575050"/>
-            <wp:effectExtent l="0" t="0" r="0" b="6350"/>
-            <wp:docPr id="2" name="Picture 2"/>
+          <wp:inline distT="0" distB="0" distL="0" distR="0" wp14:anchorId="17601080" wp14:editId="7F2F8D97">
+            <wp:extent cx="5943600" cy="2224405"/>
+            <wp:effectExtent l="0" t="0" r="0" b="4445"/>
+            <wp:docPr id="14" name="Picture 14"/>
             <wp:cNvGraphicFramePr>
               <a:graphicFrameLocks xmlns:a="http://schemas.openxmlformats.org/drawingml/2006/main" noChangeAspect="1"/>
             </wp:cNvGraphicFramePr>
@@ -2433,6 +1891,779 @@
                   <pic:spPr>
                     <a:xfrm>
                       <a:off x="0" y="0"/>
+                      <a:ext cx="5943600" cy="2224405"/>
+                    </a:xfrm>
+                    <a:prstGeom prst="rect">
+                      <a:avLst/>
+                    </a:prstGeom>
+                  </pic:spPr>
+                </pic:pic>
+              </a:graphicData>
+            </a:graphic>
+          </wp:inline>
+        </w:drawing>
+      </w:r>
+    </w:p>
+    <w:p>
+      <w:pPr>
+        <w:rPr>
+          <w:rFonts w:ascii="Times New Roman" w:hAnsi="Times New Roman" w:cs="Times New Roman"/>
+          <w:b/>
+          <w:sz w:val="28"/>
+          <w:szCs w:val="28"/>
+        </w:rPr>
+      </w:pPr>
+      <w:r>
+        <w:rPr>
+          <w:rFonts w:ascii="Times New Roman" w:hAnsi="Times New Roman" w:cs="Times New Roman"/>
+          <w:b/>
+          <w:sz w:val="28"/>
+          <w:szCs w:val="28"/>
+        </w:rPr>
+        <w:t>API updateSemesterInfo:</w:t>
+      </w:r>
+    </w:p>
+    <w:p>
+      <w:pPr>
+        <w:rPr>
+          <w:rFonts w:ascii="Times New Roman" w:hAnsi="Times New Roman" w:cs="Times New Roman"/>
+          <w:b/>
+          <w:sz w:val="28"/>
+          <w:szCs w:val="28"/>
+        </w:rPr>
+      </w:pPr>
+      <w:r>
+        <w:rPr>
+          <w:noProof/>
+        </w:rPr>
+        <w:lastRenderedPageBreak/>
+        <w:drawing>
+          <wp:inline distT="0" distB="0" distL="0" distR="0" wp14:anchorId="2013A8D9" wp14:editId="1C3CC710">
+            <wp:extent cx="5943600" cy="2657475"/>
+            <wp:effectExtent l="0" t="0" r="0" b="9525"/>
+            <wp:docPr id="15" name="Picture 15"/>
+            <wp:cNvGraphicFramePr>
+              <a:graphicFrameLocks xmlns:a="http://schemas.openxmlformats.org/drawingml/2006/main" noChangeAspect="1"/>
+            </wp:cNvGraphicFramePr>
+            <a:graphic xmlns:a="http://schemas.openxmlformats.org/drawingml/2006/main">
+              <a:graphicData uri="http://schemas.openxmlformats.org/drawingml/2006/picture">
+                <pic:pic xmlns:pic="http://schemas.openxmlformats.org/drawingml/2006/picture">
+                  <pic:nvPicPr>
+                    <pic:cNvPr id="1" name=""/>
+                    <pic:cNvPicPr/>
+                  </pic:nvPicPr>
+                  <pic:blipFill>
+                    <a:blip r:embed="rId17"/>
+                    <a:stretch>
+                      <a:fillRect/>
+                    </a:stretch>
+                  </pic:blipFill>
+                  <pic:spPr>
+                    <a:xfrm>
+                      <a:off x="0" y="0"/>
+                      <a:ext cx="5943600" cy="2657475"/>
+                    </a:xfrm>
+                    <a:prstGeom prst="rect">
+                      <a:avLst/>
+                    </a:prstGeom>
+                  </pic:spPr>
+                </pic:pic>
+              </a:graphicData>
+            </a:graphic>
+          </wp:inline>
+        </w:drawing>
+      </w:r>
+      <w:bookmarkStart w:id="0" w:name="_GoBack"/>
+      <w:bookmarkEnd w:id="0"/>
+    </w:p>
+    <w:p>
+      <w:pPr>
+        <w:rPr>
+          <w:rFonts w:ascii="Times New Roman" w:hAnsi="Times New Roman" w:cs="Times New Roman"/>
+          <w:b/>
+          <w:sz w:val="28"/>
+          <w:szCs w:val="28"/>
+        </w:rPr>
+      </w:pPr>
+    </w:p>
+    <w:p>
+      <w:pPr>
+        <w:rPr>
+          <w:rFonts w:ascii="Times New Roman" w:hAnsi="Times New Roman" w:cs="Times New Roman"/>
+          <w:b/>
+          <w:sz w:val="28"/>
+          <w:szCs w:val="28"/>
+        </w:rPr>
+      </w:pPr>
+      <w:r>
+        <w:rPr>
+          <w:rFonts w:ascii="Times New Roman" w:hAnsi="Times New Roman" w:cs="Times New Roman"/>
+          <w:b/>
+          <w:sz w:val="28"/>
+          <w:szCs w:val="28"/>
+        </w:rPr>
+        <w:t xml:space="preserve">API </w:t>
+      </w:r>
+      <w:r>
+        <w:rPr>
+          <w:rFonts w:ascii="Times New Roman" w:hAnsi="Times New Roman" w:cs="Times New Roman"/>
+          <w:b/>
+          <w:sz w:val="28"/>
+          <w:szCs w:val="28"/>
+        </w:rPr>
+        <w:t>teacherRollCall</w:t>
+      </w:r>
+    </w:p>
+    <w:p>
+      <w:pPr>
+        <w:rPr>
+          <w:rFonts w:ascii="Times New Roman" w:hAnsi="Times New Roman" w:cs="Times New Roman"/>
+          <w:sz w:val="28"/>
+          <w:szCs w:val="28"/>
+        </w:rPr>
+      </w:pPr>
+      <w:r>
+        <w:rPr>
+          <w:rFonts w:ascii="Times New Roman" w:hAnsi="Times New Roman" w:cs="Times New Roman"/>
+          <w:sz w:val="28"/>
+          <w:szCs w:val="28"/>
+        </w:rPr>
+        <w:t xml:space="preserve">+ TH thành công: </w:t>
+      </w:r>
+    </w:p>
+    <w:p>
+      <w:pPr>
+        <w:rPr>
+          <w:rFonts w:ascii="Times New Roman" w:hAnsi="Times New Roman" w:cs="Times New Roman"/>
+          <w:sz w:val="28"/>
+          <w:szCs w:val="28"/>
+        </w:rPr>
+      </w:pPr>
+      <w:r>
+        <w:rPr>
+          <w:rFonts w:ascii="Times New Roman" w:hAnsi="Times New Roman" w:cs="Times New Roman"/>
+          <w:sz w:val="28"/>
+          <w:szCs w:val="28"/>
+        </w:rPr>
+        <w:t xml:space="preserve"> điều kiện: </w:t>
+      </w:r>
+    </w:p>
+    <w:p>
+      <w:pPr>
+        <w:pStyle w:val="ListParagraph"/>
+        <w:numPr>
+          <w:ilvl w:val="0"/>
+          <w:numId w:val="6"/>
+        </w:numPr>
+        <w:rPr>
+          <w:rFonts w:ascii="Times New Roman" w:hAnsi="Times New Roman" w:cs="Times New Roman"/>
+          <w:sz w:val="28"/>
+          <w:szCs w:val="28"/>
+        </w:rPr>
+      </w:pPr>
+      <w:r>
+        <w:rPr>
+          <w:rFonts w:ascii="Times New Roman" w:hAnsi="Times New Roman" w:cs="Times New Roman"/>
+          <w:sz w:val="28"/>
+          <w:szCs w:val="28"/>
+        </w:rPr>
+        <w:t>thời gian roll call nằm trong thời gian của buổi học và trước khi buổi học kết thúc 15 phút</w:t>
+      </w:r>
+    </w:p>
+    <w:p>
+      <w:pPr>
+        <w:pStyle w:val="ListParagraph"/>
+        <w:numPr>
+          <w:ilvl w:val="0"/>
+          <w:numId w:val="6"/>
+        </w:numPr>
+        <w:rPr>
+          <w:rFonts w:ascii="Times New Roman" w:hAnsi="Times New Roman" w:cs="Times New Roman"/>
+          <w:sz w:val="28"/>
+          <w:szCs w:val="28"/>
+        </w:rPr>
+      </w:pPr>
+      <w:r>
+        <w:rPr>
+          <w:rFonts w:ascii="Times New Roman" w:hAnsi="Times New Roman" w:cs="Times New Roman"/>
+          <w:sz w:val="28"/>
+          <w:szCs w:val="28"/>
+        </w:rPr>
+        <w:t>1 buổi học chỉ được phép điểm danh 1 lần</w:t>
+      </w:r>
+    </w:p>
+    <w:p>
+      <w:pPr>
+        <w:rPr>
+          <w:rFonts w:ascii="Times New Roman" w:hAnsi="Times New Roman" w:cs="Times New Roman"/>
+          <w:sz w:val="28"/>
+          <w:szCs w:val="28"/>
+        </w:rPr>
+      </w:pPr>
+      <w:r>
+        <w:rPr>
+          <w:noProof/>
+        </w:rPr>
+        <w:lastRenderedPageBreak/>
+        <w:drawing>
+          <wp:inline distT="0" distB="0" distL="0" distR="0" wp14:anchorId="58E28724" wp14:editId="1B5A18A6">
+            <wp:extent cx="5943600" cy="3724275"/>
+            <wp:effectExtent l="0" t="0" r="0" b="9525"/>
+            <wp:docPr id="1" name="Picture 1"/>
+            <wp:cNvGraphicFramePr>
+              <a:graphicFrameLocks xmlns:a="http://schemas.openxmlformats.org/drawingml/2006/main" noChangeAspect="1"/>
+            </wp:cNvGraphicFramePr>
+            <a:graphic xmlns:a="http://schemas.openxmlformats.org/drawingml/2006/main">
+              <a:graphicData uri="http://schemas.openxmlformats.org/drawingml/2006/picture">
+                <pic:pic xmlns:pic="http://schemas.openxmlformats.org/drawingml/2006/picture">
+                  <pic:nvPicPr>
+                    <pic:cNvPr id="1" name=""/>
+                    <pic:cNvPicPr/>
+                  </pic:nvPicPr>
+                  <pic:blipFill>
+                    <a:blip r:embed="rId18"/>
+                    <a:stretch>
+                      <a:fillRect/>
+                    </a:stretch>
+                  </pic:blipFill>
+                  <pic:spPr>
+                    <a:xfrm>
+                      <a:off x="0" y="0"/>
+                      <a:ext cx="5943600" cy="3724275"/>
+                    </a:xfrm>
+                    <a:prstGeom prst="rect">
+                      <a:avLst/>
+                    </a:prstGeom>
+                  </pic:spPr>
+                </pic:pic>
+              </a:graphicData>
+            </a:graphic>
+          </wp:inline>
+        </w:drawing>
+      </w:r>
+    </w:p>
+    <w:p>
+      <w:pPr>
+        <w:pStyle w:val="ListParagraph"/>
+        <w:numPr>
+          <w:ilvl w:val="0"/>
+          <w:numId w:val="8"/>
+        </w:numPr>
+        <w:rPr>
+          <w:rFonts w:ascii="Times New Roman" w:hAnsi="Times New Roman" w:cs="Times New Roman"/>
+          <w:sz w:val="28"/>
+          <w:szCs w:val="28"/>
+        </w:rPr>
+      </w:pPr>
+      <w:r>
+        <w:rPr>
+          <w:rFonts w:ascii="Times New Roman" w:hAnsi="Times New Roman" w:cs="Times New Roman"/>
+          <w:sz w:val="28"/>
+          <w:szCs w:val="28"/>
+        </w:rPr>
+        <w:t>Trả về identifyString của lớp học đó</w:t>
+      </w:r>
+      <w:r>
+        <w:rPr>
+          <w:rFonts w:ascii="Times New Roman" w:hAnsi="Times New Roman" w:cs="Times New Roman"/>
+          <w:sz w:val="28"/>
+          <w:szCs w:val="28"/>
+        </w:rPr>
+        <w:t xml:space="preserve"> </w:t>
+      </w:r>
+    </w:p>
+    <w:p>
+      <w:pPr>
+        <w:rPr>
+          <w:rFonts w:ascii="Times New Roman" w:hAnsi="Times New Roman" w:cs="Times New Roman"/>
+          <w:sz w:val="28"/>
+          <w:szCs w:val="28"/>
+        </w:rPr>
+      </w:pPr>
+      <w:r>
+        <w:rPr>
+          <w:rFonts w:ascii="Times New Roman" w:hAnsi="Times New Roman" w:cs="Times New Roman"/>
+          <w:sz w:val="28"/>
+          <w:szCs w:val="28"/>
+        </w:rPr>
+        <w:t>Các trường hợp báo lỗi:</w:t>
+      </w:r>
+    </w:p>
+    <w:p>
+      <w:pPr>
+        <w:pStyle w:val="ListParagraph"/>
+        <w:numPr>
+          <w:ilvl w:val="0"/>
+          <w:numId w:val="7"/>
+        </w:numPr>
+        <w:rPr>
+          <w:rFonts w:ascii="Times New Roman" w:hAnsi="Times New Roman" w:cs="Times New Roman"/>
+          <w:sz w:val="28"/>
+          <w:szCs w:val="28"/>
+        </w:rPr>
+      </w:pPr>
+      <w:r>
+        <w:rPr>
+          <w:rFonts w:ascii="Consolas" w:hAnsi="Consolas" w:cs="Consolas"/>
+          <w:i/>
+          <w:iCs/>
+          <w:color w:val="000000"/>
+          <w:sz w:val="20"/>
+          <w:szCs w:val="20"/>
+          <w:shd w:val="clear" w:color="auto" w:fill="E8F2FE"/>
+        </w:rPr>
+        <w:t>badRequest</w:t>
+      </w:r>
+      <w:r>
+        <w:rPr>
+          <w:rFonts w:ascii="Consolas" w:hAnsi="Consolas" w:cs="Consolas"/>
+          <w:color w:val="000000"/>
+          <w:sz w:val="20"/>
+          <w:szCs w:val="20"/>
+          <w:shd w:val="clear" w:color="auto" w:fill="E8F2FE"/>
+        </w:rPr>
+        <w:t>().body(</w:t>
+      </w:r>
+      <w:r>
+        <w:rPr>
+          <w:rFonts w:ascii="Consolas" w:hAnsi="Consolas" w:cs="Consolas"/>
+          <w:color w:val="2A00FF"/>
+          <w:sz w:val="20"/>
+          <w:szCs w:val="20"/>
+          <w:shd w:val="clear" w:color="auto" w:fill="E8F2FE"/>
+        </w:rPr>
+        <w:t>"Not enough info!"</w:t>
+      </w:r>
+      <w:r>
+        <w:rPr>
+          <w:rFonts w:ascii="Consolas" w:hAnsi="Consolas" w:cs="Consolas"/>
+          <w:color w:val="000000"/>
+          <w:sz w:val="20"/>
+          <w:szCs w:val="20"/>
+          <w:shd w:val="clear" w:color="auto" w:fill="E8F2FE"/>
+        </w:rPr>
+        <w:t>); =&gt; thiếu 1 trong trường thông tin</w:t>
+      </w:r>
+      <w:r>
+        <w:rPr>
+          <w:rFonts w:ascii="Consolas" w:hAnsi="Consolas" w:cs="Consolas"/>
+          <w:color w:val="000000"/>
+          <w:sz w:val="20"/>
+          <w:szCs w:val="20"/>
+          <w:shd w:val="clear" w:color="auto" w:fill="E8F2FE"/>
+        </w:rPr>
+        <w:t xml:space="preserve"> hoặc sai format JSON</w:t>
+      </w:r>
+    </w:p>
+    <w:p>
+      <w:pPr>
+        <w:pStyle w:val="ListParagraph"/>
+        <w:numPr>
+          <w:ilvl w:val="0"/>
+          <w:numId w:val="7"/>
+        </w:numPr>
+        <w:rPr>
+          <w:rFonts w:ascii="Times New Roman" w:hAnsi="Times New Roman" w:cs="Times New Roman"/>
+          <w:sz w:val="28"/>
+          <w:szCs w:val="28"/>
+        </w:rPr>
+      </w:pPr>
+      <w:r>
+        <w:rPr>
+          <w:rFonts w:ascii="Consolas" w:hAnsi="Consolas" w:cs="Consolas"/>
+          <w:i/>
+          <w:iCs/>
+          <w:color w:val="000000"/>
+          <w:sz w:val="20"/>
+          <w:szCs w:val="20"/>
+          <w:shd w:val="clear" w:color="auto" w:fill="E8F2FE"/>
+        </w:rPr>
+        <w:t>badRequest</w:t>
+      </w:r>
+      <w:r>
+        <w:rPr>
+          <w:rFonts w:ascii="Consolas" w:hAnsi="Consolas" w:cs="Consolas"/>
+          <w:color w:val="000000"/>
+          <w:sz w:val="20"/>
+          <w:szCs w:val="20"/>
+          <w:shd w:val="clear" w:color="auto" w:fill="E8F2FE"/>
+        </w:rPr>
+        <w:t>().body(</w:t>
+      </w:r>
+      <w:r>
+        <w:rPr>
+          <w:rFonts w:ascii="Consolas" w:hAnsi="Consolas" w:cs="Consolas"/>
+          <w:color w:val="2A00FF"/>
+          <w:sz w:val="20"/>
+          <w:szCs w:val="20"/>
+          <w:shd w:val="clear" w:color="auto" w:fill="E8F2FE"/>
+        </w:rPr>
+        <w:t>"Some info are not valid!"</w:t>
+      </w:r>
+      <w:r>
+        <w:rPr>
+          <w:rFonts w:ascii="Consolas" w:hAnsi="Consolas" w:cs="Consolas"/>
+          <w:color w:val="000000"/>
+          <w:sz w:val="20"/>
+          <w:szCs w:val="20"/>
+          <w:shd w:val="clear" w:color="auto" w:fill="E8F2FE"/>
+        </w:rPr>
+        <w:t>) =&gt; có trường thông tin &lt; 1 (ID đc đánh số từ 1)</w:t>
+      </w:r>
+    </w:p>
+    <w:p>
+      <w:pPr>
+        <w:pStyle w:val="ListParagraph"/>
+        <w:numPr>
+          <w:ilvl w:val="0"/>
+          <w:numId w:val="7"/>
+        </w:numPr>
+        <w:autoSpaceDE w:val="0"/>
+        <w:autoSpaceDN w:val="0"/>
+        <w:adjustRightInd w:val="0"/>
+        <w:spacing w:after="0" w:line="240" w:lineRule="auto"/>
+        <w:rPr>
+          <w:rFonts w:ascii="Consolas" w:hAnsi="Consolas" w:cs="Consolas"/>
+          <w:sz w:val="20"/>
+          <w:szCs w:val="20"/>
+        </w:rPr>
+      </w:pPr>
+      <w:r>
+        <w:rPr>
+          <w:rFonts w:ascii="Consolas" w:hAnsi="Consolas" w:cs="Consolas"/>
+          <w:color w:val="000000"/>
+          <w:sz w:val="20"/>
+          <w:szCs w:val="20"/>
+        </w:rPr>
+        <w:t>(</w:t>
+      </w:r>
+      <w:r>
+        <w:rPr>
+          <w:rFonts w:ascii="Consolas" w:hAnsi="Consolas" w:cs="Consolas"/>
+          <w:color w:val="2A00FF"/>
+          <w:sz w:val="20"/>
+          <w:szCs w:val="20"/>
+        </w:rPr>
+        <w:t>"Authentication has failed or has not yet been provided!"</w:t>
+      </w:r>
+      <w:r>
+        <w:rPr>
+          <w:rFonts w:ascii="Consolas" w:hAnsi="Consolas" w:cs="Consolas"/>
+          <w:color w:val="000000"/>
+          <w:sz w:val="20"/>
+          <w:szCs w:val="20"/>
+        </w:rPr>
+        <w:t>,HttpStatus.</w:t>
+      </w:r>
+      <w:r>
+        <w:rPr>
+          <w:rFonts w:ascii="Consolas" w:hAnsi="Consolas" w:cs="Consolas"/>
+          <w:b/>
+          <w:bCs/>
+          <w:i/>
+          <w:iCs/>
+          <w:color w:val="0000C0"/>
+          <w:sz w:val="20"/>
+          <w:szCs w:val="20"/>
+        </w:rPr>
+        <w:t>UNAUTHORIZED</w:t>
+      </w:r>
+      <w:r>
+        <w:rPr>
+          <w:rFonts w:ascii="Consolas" w:hAnsi="Consolas" w:cs="Consolas"/>
+          <w:color w:val="000000"/>
+          <w:sz w:val="20"/>
+          <w:szCs w:val="20"/>
+        </w:rPr>
+        <w:t xml:space="preserve">); =&gt; </w:t>
+      </w:r>
+      <w:r>
+        <w:rPr>
+          <w:rFonts w:ascii="Consolas" w:hAnsi="Consolas" w:cs="Consolas"/>
+          <w:color w:val="000000"/>
+          <w:sz w:val="20"/>
+          <w:szCs w:val="20"/>
+        </w:rPr>
+        <w:t>teacher ko dạy lớp đó hoặc đã điểm danh trong buổi học này</w:t>
+      </w:r>
+    </w:p>
+    <w:p>
+      <w:pPr>
+        <w:pStyle w:val="ListParagraph"/>
+        <w:numPr>
+          <w:ilvl w:val="0"/>
+          <w:numId w:val="7"/>
+        </w:numPr>
+        <w:autoSpaceDE w:val="0"/>
+        <w:autoSpaceDN w:val="0"/>
+        <w:adjustRightInd w:val="0"/>
+        <w:spacing w:after="0" w:line="240" w:lineRule="auto"/>
+        <w:rPr>
+          <w:rFonts w:ascii="Consolas" w:hAnsi="Consolas" w:cs="Consolas"/>
+          <w:sz w:val="20"/>
+          <w:szCs w:val="20"/>
+        </w:rPr>
+      </w:pPr>
+      <w:r>
+        <w:rPr>
+          <w:rFonts w:ascii="Consolas" w:hAnsi="Consolas" w:cs="Consolas"/>
+          <w:i/>
+          <w:iCs/>
+          <w:color w:val="000000"/>
+          <w:sz w:val="20"/>
+          <w:szCs w:val="20"/>
+          <w:shd w:val="clear" w:color="auto" w:fill="E8F2FE"/>
+        </w:rPr>
+        <w:t>badRequest</w:t>
+      </w:r>
+      <w:r>
+        <w:rPr>
+          <w:rFonts w:ascii="Consolas" w:hAnsi="Consolas" w:cs="Consolas"/>
+          <w:color w:val="000000"/>
+          <w:sz w:val="20"/>
+          <w:szCs w:val="20"/>
+          <w:shd w:val="clear" w:color="auto" w:fill="E8F2FE"/>
+        </w:rPr>
+        <w:t>().body(</w:t>
+      </w:r>
+      <w:r>
+        <w:rPr>
+          <w:rFonts w:ascii="Consolas" w:hAnsi="Consolas" w:cs="Consolas"/>
+          <w:color w:val="2A00FF"/>
+          <w:sz w:val="20"/>
+          <w:szCs w:val="20"/>
+          <w:shd w:val="clear" w:color="auto" w:fill="E8F2FE"/>
+        </w:rPr>
+        <w:t>"Not in valid time!"</w:t>
+      </w:r>
+      <w:r>
+        <w:rPr>
+          <w:rFonts w:ascii="Consolas" w:hAnsi="Consolas" w:cs="Consolas"/>
+          <w:color w:val="000000"/>
+          <w:sz w:val="20"/>
+          <w:szCs w:val="20"/>
+          <w:shd w:val="clear" w:color="auto" w:fill="E8F2FE"/>
+        </w:rPr>
+        <w:t>); =&gt; thời gian roll call có vấn đề</w:t>
+      </w:r>
+    </w:p>
+    <w:p>
+      <w:pPr>
+        <w:pStyle w:val="ListParagraph"/>
+        <w:numPr>
+          <w:ilvl w:val="0"/>
+          <w:numId w:val="7"/>
+        </w:numPr>
+        <w:autoSpaceDE w:val="0"/>
+        <w:autoSpaceDN w:val="0"/>
+        <w:adjustRightInd w:val="0"/>
+        <w:spacing w:after="0" w:line="240" w:lineRule="auto"/>
+        <w:rPr>
+          <w:rFonts w:ascii="Consolas" w:hAnsi="Consolas" w:cs="Consolas"/>
+          <w:sz w:val="20"/>
+          <w:szCs w:val="20"/>
+        </w:rPr>
+      </w:pPr>
+      <w:r>
+        <w:rPr>
+          <w:rFonts w:ascii="Consolas" w:hAnsi="Consolas" w:cs="Consolas"/>
+          <w:i/>
+          <w:iCs/>
+          <w:color w:val="000000"/>
+          <w:sz w:val="20"/>
+          <w:szCs w:val="20"/>
+          <w:shd w:val="clear" w:color="auto" w:fill="E8F2FE"/>
+        </w:rPr>
+        <w:t>badRequest</w:t>
+      </w:r>
+      <w:r>
+        <w:rPr>
+          <w:rFonts w:ascii="Consolas" w:hAnsi="Consolas" w:cs="Consolas"/>
+          <w:color w:val="000000"/>
+          <w:sz w:val="20"/>
+          <w:szCs w:val="20"/>
+          <w:shd w:val="clear" w:color="auto" w:fill="E8F2FE"/>
+        </w:rPr>
+        <w:t>().body(</w:t>
+      </w:r>
+      <w:r>
+        <w:rPr>
+          <w:rFonts w:ascii="Consolas" w:hAnsi="Consolas" w:cs="Consolas"/>
+          <w:color w:val="2A00FF"/>
+          <w:sz w:val="20"/>
+          <w:szCs w:val="20"/>
+          <w:shd w:val="clear" w:color="auto" w:fill="E8F2FE"/>
+        </w:rPr>
+        <w:t>"Error happened!"</w:t>
+      </w:r>
+      <w:r>
+        <w:rPr>
+          <w:rFonts w:ascii="Consolas" w:hAnsi="Consolas" w:cs="Consolas"/>
+          <w:color w:val="000000"/>
+          <w:sz w:val="20"/>
+          <w:szCs w:val="20"/>
+          <w:shd w:val="clear" w:color="auto" w:fill="E8F2FE"/>
+        </w:rPr>
+        <w:t>); =&gt; ko thể sinh identifyString hoặc có Exception được trả về</w:t>
+      </w:r>
+    </w:p>
+    <w:p>
+      <w:pPr>
+        <w:pStyle w:val="ListParagraph"/>
+        <w:numPr>
+          <w:ilvl w:val="0"/>
+          <w:numId w:val="7"/>
+        </w:numPr>
+        <w:autoSpaceDE w:val="0"/>
+        <w:autoSpaceDN w:val="0"/>
+        <w:adjustRightInd w:val="0"/>
+        <w:spacing w:after="0" w:line="240" w:lineRule="auto"/>
+        <w:rPr>
+          <w:rFonts w:ascii="Consolas" w:hAnsi="Consolas" w:cs="Consolas"/>
+          <w:sz w:val="20"/>
+          <w:szCs w:val="20"/>
+        </w:rPr>
+      </w:pPr>
+      <w:r>
+        <w:rPr>
+          <w:rFonts w:ascii="Consolas" w:hAnsi="Consolas" w:cs="Consolas"/>
+          <w:i/>
+          <w:iCs/>
+          <w:color w:val="000000"/>
+          <w:sz w:val="20"/>
+          <w:szCs w:val="20"/>
+          <w:shd w:val="clear" w:color="auto" w:fill="E8F2FE"/>
+        </w:rPr>
+        <w:t>badRequest</w:t>
+      </w:r>
+      <w:r>
+        <w:rPr>
+          <w:rFonts w:ascii="Consolas" w:hAnsi="Consolas" w:cs="Consolas"/>
+          <w:color w:val="000000"/>
+          <w:sz w:val="20"/>
+          <w:szCs w:val="20"/>
+          <w:shd w:val="clear" w:color="auto" w:fill="E8F2FE"/>
+        </w:rPr>
+        <w:t>().body(</w:t>
+      </w:r>
+      <w:r>
+        <w:rPr>
+          <w:rFonts w:ascii="Consolas" w:hAnsi="Consolas" w:cs="Consolas"/>
+          <w:color w:val="2A00FF"/>
+          <w:sz w:val="20"/>
+          <w:szCs w:val="20"/>
+          <w:shd w:val="clear" w:color="auto" w:fill="E8F2FE"/>
+        </w:rPr>
+        <w:t>"An ID is not a number!"</w:t>
+      </w:r>
+      <w:r>
+        <w:rPr>
+          <w:rFonts w:ascii="Consolas" w:hAnsi="Consolas" w:cs="Consolas"/>
+          <w:color w:val="000000"/>
+          <w:sz w:val="20"/>
+          <w:szCs w:val="20"/>
+          <w:shd w:val="clear" w:color="auto" w:fill="E8F2FE"/>
+        </w:rPr>
+        <w:t>); =&gt; 1 trường thông tin ko thể parse về thành số</w:t>
+      </w:r>
+    </w:p>
+    <w:p>
+      <w:pPr>
+        <w:autoSpaceDE w:val="0"/>
+        <w:autoSpaceDN w:val="0"/>
+        <w:adjustRightInd w:val="0"/>
+        <w:spacing w:after="0" w:line="240" w:lineRule="auto"/>
+        <w:ind w:left="360"/>
+        <w:rPr>
+          <w:rFonts w:ascii="Consolas" w:hAnsi="Consolas" w:cs="Consolas"/>
+          <w:sz w:val="20"/>
+          <w:szCs w:val="20"/>
+        </w:rPr>
+      </w:pPr>
+    </w:p>
+    <w:p>
+      <w:pPr>
+        <w:rPr>
+          <w:rFonts w:ascii="Times New Roman" w:hAnsi="Times New Roman" w:cs="Times New Roman"/>
+          <w:sz w:val="20"/>
+          <w:szCs w:val="20"/>
+        </w:rPr>
+      </w:pPr>
+    </w:p>
+    <w:p>
+      <w:pPr>
+        <w:rPr>
+          <w:rFonts w:ascii="Times New Roman" w:hAnsi="Times New Roman" w:cs="Times New Roman"/>
+          <w:b/>
+          <w:sz w:val="28"/>
+          <w:szCs w:val="28"/>
+        </w:rPr>
+      </w:pPr>
+      <w:r>
+        <w:rPr>
+          <w:rFonts w:ascii="Times New Roman" w:hAnsi="Times New Roman" w:cs="Times New Roman"/>
+          <w:b/>
+          <w:sz w:val="28"/>
+          <w:szCs w:val="28"/>
+        </w:rPr>
+        <w:t xml:space="preserve">API </w:t>
+      </w:r>
+      <w:r>
+        <w:rPr>
+          <w:rFonts w:ascii="Times New Roman" w:hAnsi="Times New Roman" w:cs="Times New Roman"/>
+          <w:b/>
+          <w:sz w:val="28"/>
+          <w:szCs w:val="28"/>
+        </w:rPr>
+        <w:t>student</w:t>
+      </w:r>
+      <w:r>
+        <w:rPr>
+          <w:rFonts w:ascii="Times New Roman" w:hAnsi="Times New Roman" w:cs="Times New Roman"/>
+          <w:b/>
+          <w:sz w:val="28"/>
+          <w:szCs w:val="28"/>
+        </w:rPr>
+        <w:t>RollCall</w:t>
+      </w:r>
+    </w:p>
+    <w:p>
+      <w:pPr>
+        <w:rPr>
+          <w:rFonts w:ascii="Times New Roman" w:hAnsi="Times New Roman" w:cs="Times New Roman"/>
+          <w:sz w:val="20"/>
+          <w:szCs w:val="20"/>
+        </w:rPr>
+      </w:pPr>
+      <w:r>
+        <w:rPr>
+          <w:noProof/>
+        </w:rPr>
+        <w:lastRenderedPageBreak/>
+        <w:drawing>
+          <wp:inline distT="0" distB="0" distL="0" distR="0" wp14:anchorId="049E8D53" wp14:editId="6AB29046">
+            <wp:extent cx="5943600" cy="3575050"/>
+            <wp:effectExtent l="0" t="0" r="0" b="6350"/>
+            <wp:docPr id="2" name="Picture 2"/>
+            <wp:cNvGraphicFramePr>
+              <a:graphicFrameLocks xmlns:a="http://schemas.openxmlformats.org/drawingml/2006/main" noChangeAspect="1"/>
+            </wp:cNvGraphicFramePr>
+            <a:graphic xmlns:a="http://schemas.openxmlformats.org/drawingml/2006/main">
+              <a:graphicData uri="http://schemas.openxmlformats.org/drawingml/2006/picture">
+                <pic:pic xmlns:pic="http://schemas.openxmlformats.org/drawingml/2006/picture">
+                  <pic:nvPicPr>
+                    <pic:cNvPr id="1" name=""/>
+                    <pic:cNvPicPr/>
+                  </pic:nvPicPr>
+                  <pic:blipFill>
+                    <a:blip r:embed="rId19"/>
+                    <a:stretch>
+                      <a:fillRect/>
+                    </a:stretch>
+                  </pic:blipFill>
+                  <pic:spPr>
+                    <a:xfrm>
+                      <a:off x="0" y="0"/>
                       <a:ext cx="5943600" cy="3575050"/>
                     </a:xfrm>
                     <a:prstGeom prst="rect">
@@ -2744,7 +2975,6 @@
           <w:sz w:val="20"/>
           <w:szCs w:val="20"/>
         </w:rPr>
-        <w:lastRenderedPageBreak/>
         <w:t>(</w:t>
       </w:r>
       <w:r>
@@ -3061,6 +3291,7 @@
           <w:sz w:val="28"/>
           <w:szCs w:val="28"/>
         </w:rPr>
+        <w:lastRenderedPageBreak/>
         <w:t>Name: varchar(20)</w:t>
       </w:r>
       <w:r>
@@ -3567,7 +3798,6 @@
           <w:sz w:val="28"/>
           <w:szCs w:val="28"/>
         </w:rPr>
-        <w:lastRenderedPageBreak/>
         <w:t>MaxStudent: int</w:t>
       </w:r>
     </w:p>
@@ -3801,6 +4031,7 @@
           <w:sz w:val="28"/>
           <w:szCs w:val="28"/>
         </w:rPr>
+        <w:lastRenderedPageBreak/>
         <w:t xml:space="preserve">TeacherID: int </w:t>
       </w:r>
       <w:r>
@@ -4121,6 +4352,7 @@
     <w:p>
       <w:pPr>
         <w:jc w:val="center"/>
+        <w:outlineLvl w:val="0"/>
         <w:rPr>
           <w:rFonts w:ascii="Times New Roman" w:hAnsi="Times New Roman" w:cs="Times New Roman"/>
           <w:b/>
@@ -4145,7 +4377,9 @@
           <w:ilvl w:val="0"/>
           <w:numId w:val="7"/>
         </w:numPr>
+        <w:ind w:left="714" w:hanging="357"/>
         <w:jc w:val="both"/>
+        <w:outlineLvl w:val="1"/>
         <w:rPr>
           <w:rFonts w:ascii="Times New Roman" w:hAnsi="Times New Roman" w:cs="Times New Roman"/>
           <w:sz w:val="28"/>
@@ -4282,7 +4516,6 @@
           <w:sz w:val="20"/>
           <w:szCs w:val="20"/>
         </w:rPr>
-        <w:lastRenderedPageBreak/>
         <w:t>ResponseStatusException(HttpStatus.</w:t>
       </w:r>
       <w:r>
@@ -4435,7 +4668,9 @@
           <w:ilvl w:val="0"/>
           <w:numId w:val="7"/>
         </w:numPr>
+        <w:ind w:left="714" w:hanging="357"/>
         <w:jc w:val="both"/>
+        <w:outlineLvl w:val="1"/>
         <w:rPr>
           <w:rFonts w:ascii="Times New Roman" w:hAnsi="Times New Roman" w:cs="Times New Roman"/>
           <w:sz w:val="28"/>
@@ -4687,6 +4922,7 @@
           <w:szCs w:val="20"/>
           <w:shd w:val="clear" w:color="auto" w:fill="E8F2FE"/>
         </w:rPr>
+        <w:lastRenderedPageBreak/>
         <w:t>badRequest</w:t>
       </w:r>
       <w:r>
@@ -5148,7 +5384,9 @@
           <w:ilvl w:val="0"/>
           <w:numId w:val="7"/>
         </w:numPr>
+        <w:ind w:left="714" w:hanging="357"/>
         <w:jc w:val="both"/>
+        <w:outlineLvl w:val="1"/>
         <w:rPr>
           <w:rFonts w:ascii="Times New Roman" w:hAnsi="Times New Roman" w:cs="Times New Roman"/>
           <w:sz w:val="28"/>
@@ -5397,7 +5635,6 @@
           <w:ilvl w:val="0"/>
           <w:numId w:val="17"/>
         </w:numPr>
-        <w:jc w:val="both"/>
         <w:rPr>
           <w:rFonts w:ascii="Times New Roman" w:hAnsi="Times New Roman" w:cs="Times New Roman"/>
           <w:sz w:val="28"/>
@@ -5442,7 +5679,47 @@
           <w:szCs w:val="20"/>
           <w:shd w:val="clear" w:color="auto" w:fill="E8F2FE"/>
         </w:rPr>
-        <w:t>code: 23; Content: This info has not existed yet!"</w:t>
+        <w:t>code:</w:t>
+      </w:r>
+      <w:r>
+        <w:rPr>
+          <w:rFonts w:ascii="Consolas" w:hAnsi="Consolas" w:cs="Consolas"/>
+          <w:color w:val="2A00FF"/>
+          <w:sz w:val="20"/>
+          <w:szCs w:val="20"/>
+          <w:shd w:val="clear" w:color="auto" w:fill="E8F2FE"/>
+        </w:rPr>
+        <w:t xml:space="preserve"> </w:t>
+      </w:r>
+      <w:r>
+        <w:rPr>
+          <w:rFonts w:ascii="Consolas" w:hAnsi="Consolas" w:cs="Consolas"/>
+          <w:color w:val="2A00FF"/>
+          <w:sz w:val="20"/>
+          <w:szCs w:val="20"/>
+          <w:shd w:val="clear" w:color="auto" w:fill="E8F2FE"/>
+        </w:rPr>
+        <w:t>23; Content: This info has not existed</w:t>
+      </w:r>
+      <w:r>
+        <w:rPr>
+          <w:rFonts w:ascii="Consolas" w:hAnsi="Consolas" w:cs="Consolas"/>
+          <w:color w:val="2A00FF"/>
+          <w:sz w:val="20"/>
+          <w:szCs w:val="20"/>
+          <w:shd w:val="clear" w:color="auto" w:fill="E8F2FE"/>
+        </w:rPr>
+        <w:t xml:space="preserve"> </w:t>
+      </w:r>
+      <w:r>
+        <w:rPr>
+          <w:rFonts w:ascii="Consolas" w:hAnsi="Consolas" w:cs="Consolas"/>
+          <w:color w:val="2A00FF"/>
+          <w:sz w:val="20"/>
+          <w:szCs w:val="20"/>
+          <w:shd w:val="clear" w:color="auto" w:fill="E8F2FE"/>
+        </w:rPr>
+        <w:t>yet!"</w:t>
       </w:r>
       <w:r>
         <w:rPr>
@@ -5482,10 +5759,511 @@
     <w:p>
       <w:pPr>
         <w:pStyle w:val="ListParagraph"/>
+        <w:jc w:val="both"/>
+        <w:rPr>
+          <w:rFonts w:ascii="Times New Roman" w:hAnsi="Times New Roman" w:cs="Times New Roman"/>
+          <w:sz w:val="28"/>
+          <w:szCs w:val="28"/>
+        </w:rPr>
+      </w:pPr>
+    </w:p>
+    <w:p>
+      <w:pPr>
+        <w:pStyle w:val="ListParagraph"/>
         <w:numPr>
           <w:ilvl w:val="0"/>
-          <w:numId w:val="17"/>
+          <w:numId w:val="7"/>
         </w:numPr>
+        <w:ind w:left="714" w:hanging="357"/>
+        <w:jc w:val="both"/>
+        <w:outlineLvl w:val="1"/>
+        <w:rPr>
+          <w:rFonts w:ascii="Times New Roman" w:hAnsi="Times New Roman" w:cs="Times New Roman"/>
+          <w:sz w:val="28"/>
+          <w:szCs w:val="28"/>
+        </w:rPr>
+      </w:pPr>
+      <w:r>
+        <w:rPr>
+          <w:rFonts w:ascii="Times New Roman" w:hAnsi="Times New Roman" w:cs="Times New Roman"/>
+          <w:sz w:val="28"/>
+          <w:szCs w:val="28"/>
+        </w:rPr>
+        <w:t>Về semester:</w:t>
+      </w:r>
+    </w:p>
+    <w:p>
+      <w:pPr>
+        <w:pStyle w:val="ListParagraph"/>
+        <w:numPr>
+          <w:ilvl w:val="0"/>
+          <w:numId w:val="18"/>
+        </w:numPr>
+        <w:jc w:val="both"/>
+        <w:rPr>
+          <w:rFonts w:ascii="Consolas" w:hAnsi="Consolas" w:cs="Consolas"/>
+          <w:color w:val="000000"/>
+          <w:sz w:val="20"/>
+          <w:szCs w:val="20"/>
+          <w:shd w:val="clear" w:color="auto" w:fill="E8F2FE"/>
+        </w:rPr>
+      </w:pPr>
+      <w:r>
+        <w:rPr>
+          <w:rFonts w:ascii="Consolas" w:hAnsi="Consolas" w:cs="Consolas"/>
+          <w:color w:val="000000"/>
+          <w:sz w:val="20"/>
+          <w:szCs w:val="20"/>
+          <w:shd w:val="clear" w:color="auto" w:fill="E8F2FE"/>
+        </w:rPr>
+        <w:t>badRequest().body(</w:t>
+      </w:r>
+      <w:r>
+        <w:rPr>
+          <w:rFonts w:ascii="Consolas" w:hAnsi="Consolas" w:cs="Consolas"/>
+          <w:color w:val="2A00FF"/>
+          <w:sz w:val="20"/>
+          <w:szCs w:val="20"/>
+          <w:shd w:val="clear" w:color="auto" w:fill="E8F2FE"/>
+        </w:rPr>
+        <w:t>"Error code: 30; Content: Adding semester failed because "</w:t>
+      </w:r>
+      <w:r>
+        <w:rPr>
+          <w:rFonts w:ascii="Consolas" w:hAnsi="Consolas" w:cs="Consolas"/>
+          <w:color w:val="000000"/>
+          <w:sz w:val="20"/>
+          <w:szCs w:val="20"/>
+          <w:shd w:val="clear" w:color="auto" w:fill="E8F2FE"/>
+        </w:rPr>
+        <w:t xml:space="preserve"> + errorMessage);</w:t>
+      </w:r>
+    </w:p>
+    <w:p>
+      <w:pPr>
+        <w:pStyle w:val="ListParagraph"/>
+        <w:numPr>
+          <w:ilvl w:val="0"/>
+          <w:numId w:val="18"/>
+        </w:numPr>
+        <w:jc w:val="both"/>
+        <w:rPr>
+          <w:rFonts w:ascii="Consolas" w:hAnsi="Consolas" w:cs="Consolas"/>
+          <w:color w:val="000000"/>
+          <w:sz w:val="20"/>
+          <w:szCs w:val="20"/>
+          <w:shd w:val="clear" w:color="auto" w:fill="E8F2FE"/>
+        </w:rPr>
+      </w:pPr>
+      <w:r>
+        <w:rPr>
+          <w:rFonts w:ascii="Consolas" w:hAnsi="Consolas" w:cs="Consolas"/>
+          <w:i/>
+          <w:iCs/>
+          <w:color w:val="000000"/>
+          <w:sz w:val="20"/>
+          <w:szCs w:val="20"/>
+          <w:shd w:val="clear" w:color="auto" w:fill="E8F2FE"/>
+        </w:rPr>
+        <w:t>badRequest</w:t>
+      </w:r>
+      <w:r>
+        <w:rPr>
+          <w:rFonts w:ascii="Consolas" w:hAnsi="Consolas" w:cs="Consolas"/>
+          <w:color w:val="000000"/>
+          <w:sz w:val="20"/>
+          <w:szCs w:val="20"/>
+          <w:shd w:val="clear" w:color="auto" w:fill="E8F2FE"/>
+        </w:rPr>
+        <w:t>().body(</w:t>
+      </w:r>
+      <w:r>
+        <w:rPr>
+          <w:rFonts w:ascii="Consolas" w:hAnsi="Consolas" w:cs="Consolas"/>
+          <w:color w:val="2A00FF"/>
+          <w:sz w:val="20"/>
+          <w:szCs w:val="20"/>
+          <w:shd w:val="clear" w:color="auto" w:fill="E8F2FE"/>
+        </w:rPr>
+        <w:t>"Error code: 31; Content: This semester name has already been used!"</w:t>
+      </w:r>
+      <w:r>
+        <w:rPr>
+          <w:rFonts w:ascii="Consolas" w:hAnsi="Consolas" w:cs="Consolas"/>
+          <w:color w:val="000000"/>
+          <w:sz w:val="20"/>
+          <w:szCs w:val="20"/>
+          <w:shd w:val="clear" w:color="auto" w:fill="E8F2FE"/>
+        </w:rPr>
+        <w:t>);</w:t>
+      </w:r>
+    </w:p>
+    <w:p>
+      <w:pPr>
+        <w:pStyle w:val="ListParagraph"/>
+        <w:numPr>
+          <w:ilvl w:val="0"/>
+          <w:numId w:val="18"/>
+        </w:numPr>
+        <w:jc w:val="both"/>
+        <w:rPr>
+          <w:rFonts w:ascii="Consolas" w:hAnsi="Consolas" w:cs="Consolas"/>
+          <w:color w:val="000000"/>
+          <w:sz w:val="20"/>
+          <w:szCs w:val="20"/>
+          <w:shd w:val="clear" w:color="auto" w:fill="E8F2FE"/>
+        </w:rPr>
+      </w:pPr>
+      <w:r>
+        <w:rPr>
+          <w:rFonts w:ascii="Consolas" w:hAnsi="Consolas" w:cs="Consolas"/>
+          <w:i/>
+          <w:iCs/>
+          <w:color w:val="000000"/>
+          <w:sz w:val="20"/>
+          <w:szCs w:val="20"/>
+          <w:shd w:val="clear" w:color="auto" w:fill="E8F2FE"/>
+        </w:rPr>
+        <w:t>badRequest</w:t>
+      </w:r>
+      <w:r>
+        <w:rPr>
+          <w:rFonts w:ascii="Consolas" w:hAnsi="Consolas" w:cs="Consolas"/>
+          <w:color w:val="000000"/>
+          <w:sz w:val="20"/>
+          <w:szCs w:val="20"/>
+          <w:shd w:val="clear" w:color="auto" w:fill="E8F2FE"/>
+        </w:rPr>
+        <w:t>().body(</w:t>
+      </w:r>
+      <w:r>
+        <w:rPr>
+          <w:rFonts w:ascii="Consolas" w:hAnsi="Consolas" w:cs="Consolas"/>
+          <w:color w:val="2A00FF"/>
+          <w:sz w:val="20"/>
+          <w:szCs w:val="20"/>
+          <w:shd w:val="clear" w:color="auto" w:fill="E8F2FE"/>
+        </w:rPr>
+        <w:t>"Error code: 32; Content: This semester's duration is in another semester"</w:t>
+      </w:r>
+      <w:r>
+        <w:rPr>
+          <w:rFonts w:ascii="Consolas" w:hAnsi="Consolas" w:cs="Consolas"/>
+          <w:color w:val="000000"/>
+          <w:sz w:val="20"/>
+          <w:szCs w:val="20"/>
+          <w:shd w:val="clear" w:color="auto" w:fill="E8F2FE"/>
+        </w:rPr>
+        <w:t>);</w:t>
+      </w:r>
+    </w:p>
+    <w:p>
+      <w:pPr>
+        <w:pStyle w:val="ListParagraph"/>
+        <w:numPr>
+          <w:ilvl w:val="0"/>
+          <w:numId w:val="18"/>
+        </w:numPr>
+        <w:jc w:val="both"/>
+        <w:rPr>
+          <w:rFonts w:ascii="Consolas" w:hAnsi="Consolas" w:cs="Consolas"/>
+          <w:color w:val="000000"/>
+          <w:sz w:val="20"/>
+          <w:szCs w:val="20"/>
+          <w:shd w:val="clear" w:color="auto" w:fill="E8F2FE"/>
+        </w:rPr>
+      </w:pPr>
+      <w:r>
+        <w:rPr>
+          <w:rFonts w:ascii="Consolas" w:hAnsi="Consolas" w:cs="Consolas"/>
+          <w:i/>
+          <w:iCs/>
+          <w:color w:val="000000"/>
+          <w:sz w:val="20"/>
+          <w:szCs w:val="20"/>
+          <w:shd w:val="clear" w:color="auto" w:fill="E8F2FE"/>
+        </w:rPr>
+        <w:t>badRequest</w:t>
+      </w:r>
+      <w:r>
+        <w:rPr>
+          <w:rFonts w:ascii="Consolas" w:hAnsi="Consolas" w:cs="Consolas"/>
+          <w:color w:val="000000"/>
+          <w:sz w:val="20"/>
+          <w:szCs w:val="20"/>
+          <w:shd w:val="clear" w:color="auto" w:fill="E8F2FE"/>
+        </w:rPr>
+        <w:t>().body(</w:t>
+      </w:r>
+      <w:r>
+        <w:rPr>
+          <w:rFonts w:ascii="Consolas" w:hAnsi="Consolas" w:cs="Consolas"/>
+          <w:color w:val="2A00FF"/>
+          <w:sz w:val="20"/>
+          <w:szCs w:val="20"/>
+          <w:shd w:val="clear" w:color="auto" w:fill="E8F2FE"/>
+        </w:rPr>
+        <w:t>"Error code: 33; Content: This semester do not exist!"</w:t>
+      </w:r>
+      <w:r>
+        <w:rPr>
+          <w:rFonts w:ascii="Consolas" w:hAnsi="Consolas" w:cs="Consolas"/>
+          <w:color w:val="000000"/>
+          <w:sz w:val="20"/>
+          <w:szCs w:val="20"/>
+          <w:shd w:val="clear" w:color="auto" w:fill="E8F2FE"/>
+        </w:rPr>
+        <w:t>);</w:t>
+      </w:r>
+    </w:p>
+    <w:p>
+      <w:pPr>
+        <w:pStyle w:val="ListParagraph"/>
+        <w:numPr>
+          <w:ilvl w:val="0"/>
+          <w:numId w:val="18"/>
+        </w:numPr>
+        <w:jc w:val="both"/>
+        <w:rPr>
+          <w:rFonts w:ascii="Consolas" w:hAnsi="Consolas" w:cs="Consolas"/>
+          <w:color w:val="000000"/>
+          <w:sz w:val="20"/>
+          <w:szCs w:val="20"/>
+          <w:shd w:val="clear" w:color="auto" w:fill="E8F2FE"/>
+        </w:rPr>
+      </w:pPr>
+      <w:r>
+        <w:rPr>
+          <w:rFonts w:ascii="Consolas" w:hAnsi="Consolas" w:cs="Consolas"/>
+          <w:i/>
+          <w:iCs/>
+          <w:color w:val="000000"/>
+          <w:sz w:val="20"/>
+          <w:szCs w:val="20"/>
+          <w:shd w:val="clear" w:color="auto" w:fill="E8F2FE"/>
+        </w:rPr>
+        <w:t>badRequest</w:t>
+      </w:r>
+      <w:r>
+        <w:rPr>
+          <w:rFonts w:ascii="Consolas" w:hAnsi="Consolas" w:cs="Consolas"/>
+          <w:color w:val="000000"/>
+          <w:sz w:val="20"/>
+          <w:szCs w:val="20"/>
+          <w:shd w:val="clear" w:color="auto" w:fill="E8F2FE"/>
+        </w:rPr>
+        <w:t>().body(</w:t>
+      </w:r>
+      <w:r>
+        <w:rPr>
+          <w:rFonts w:ascii="Consolas" w:hAnsi="Consolas" w:cs="Consolas"/>
+          <w:color w:val="2A00FF"/>
+          <w:sz w:val="20"/>
+          <w:szCs w:val="20"/>
+          <w:shd w:val="clear" w:color="auto" w:fill="E8F2FE"/>
+        </w:rPr>
+        <w:t>"Error code: 34; Content: This semester still has dependant!"</w:t>
+      </w:r>
+      <w:r>
+        <w:rPr>
+          <w:rFonts w:ascii="Consolas" w:hAnsi="Consolas" w:cs="Consolas"/>
+          <w:color w:val="000000"/>
+          <w:sz w:val="20"/>
+          <w:szCs w:val="20"/>
+          <w:shd w:val="clear" w:color="auto" w:fill="E8F2FE"/>
+        </w:rPr>
+        <w:t>);</w:t>
+      </w:r>
+    </w:p>
+    <w:p>
+      <w:pPr>
+        <w:pStyle w:val="ListParagraph"/>
+        <w:numPr>
+          <w:ilvl w:val="0"/>
+          <w:numId w:val="18"/>
+        </w:numPr>
+        <w:jc w:val="both"/>
+        <w:rPr>
+          <w:rFonts w:ascii="Consolas" w:hAnsi="Consolas" w:cs="Consolas"/>
+          <w:color w:val="000000"/>
+          <w:sz w:val="20"/>
+          <w:szCs w:val="20"/>
+          <w:shd w:val="clear" w:color="auto" w:fill="E8F2FE"/>
+        </w:rPr>
+      </w:pPr>
+      <w:r>
+        <w:rPr>
+          <w:rFonts w:ascii="Consolas" w:hAnsi="Consolas" w:cs="Consolas"/>
+          <w:i/>
+          <w:iCs/>
+          <w:color w:val="000000"/>
+          <w:sz w:val="20"/>
+          <w:szCs w:val="20"/>
+          <w:shd w:val="clear" w:color="auto" w:fill="E8F2FE"/>
+        </w:rPr>
+        <w:t>badRequest</w:t>
+      </w:r>
+      <w:r>
+        <w:rPr>
+          <w:rFonts w:ascii="Consolas" w:hAnsi="Consolas" w:cs="Consolas"/>
+          <w:color w:val="000000"/>
+          <w:sz w:val="20"/>
+          <w:szCs w:val="20"/>
+          <w:shd w:val="clear" w:color="auto" w:fill="E8F2FE"/>
+        </w:rPr>
+        <w:t>().body(</w:t>
+      </w:r>
+      <w:r>
+        <w:rPr>
+          <w:rFonts w:ascii="Consolas" w:hAnsi="Consolas" w:cs="Consolas"/>
+          <w:color w:val="2A00FF"/>
+          <w:sz w:val="20"/>
+          <w:szCs w:val="20"/>
+          <w:shd w:val="clear" w:color="auto" w:fill="E8F2FE"/>
+        </w:rPr>
+        <w:t>"Error code: 34; Content: Deleting semester failed because "</w:t>
+      </w:r>
+      <w:r>
+        <w:rPr>
+          <w:rFonts w:ascii="Consolas" w:hAnsi="Consolas" w:cs="Consolas"/>
+          <w:color w:val="000000"/>
+          <w:sz w:val="20"/>
+          <w:szCs w:val="20"/>
+          <w:shd w:val="clear" w:color="auto" w:fill="E8F2FE"/>
+        </w:rPr>
+        <w:t xml:space="preserve"> + </w:t>
+      </w:r>
+      <w:r>
+        <w:rPr>
+          <w:rFonts w:ascii="Consolas" w:hAnsi="Consolas" w:cs="Consolas"/>
+          <w:color w:val="6A3E3E"/>
+          <w:sz w:val="20"/>
+          <w:szCs w:val="20"/>
+          <w:shd w:val="clear" w:color="auto" w:fill="E8F2FE"/>
+        </w:rPr>
+        <w:t>errorMessage</w:t>
+      </w:r>
+      <w:r>
+        <w:rPr>
+          <w:rFonts w:ascii="Consolas" w:hAnsi="Consolas" w:cs="Consolas"/>
+          <w:color w:val="000000"/>
+          <w:sz w:val="20"/>
+          <w:szCs w:val="20"/>
+          <w:shd w:val="clear" w:color="auto" w:fill="E8F2FE"/>
+        </w:rPr>
+        <w:t>);</w:t>
+      </w:r>
+    </w:p>
+    <w:p>
+      <w:pPr>
+        <w:pStyle w:val="ListParagraph"/>
+        <w:numPr>
+          <w:ilvl w:val="0"/>
+          <w:numId w:val="18"/>
+        </w:numPr>
+        <w:jc w:val="both"/>
+        <w:rPr>
+          <w:rFonts w:ascii="Consolas" w:hAnsi="Consolas" w:cs="Consolas"/>
+          <w:color w:val="000000"/>
+          <w:sz w:val="20"/>
+          <w:szCs w:val="20"/>
+          <w:shd w:val="clear" w:color="auto" w:fill="E8F2FE"/>
+        </w:rPr>
+      </w:pPr>
+      <w:r>
+        <w:rPr>
+          <w:rFonts w:ascii="Consolas" w:hAnsi="Consolas" w:cs="Consolas"/>
+          <w:i/>
+          <w:iCs/>
+          <w:color w:val="000000"/>
+          <w:sz w:val="20"/>
+          <w:szCs w:val="20"/>
+          <w:shd w:val="clear" w:color="auto" w:fill="E8F2FE"/>
+        </w:rPr>
+        <w:t>badRequest</w:t>
+      </w:r>
+      <w:r>
+        <w:rPr>
+          <w:rFonts w:ascii="Consolas" w:hAnsi="Consolas" w:cs="Consolas"/>
+          <w:color w:val="000000"/>
+          <w:sz w:val="20"/>
+          <w:szCs w:val="20"/>
+          <w:shd w:val="clear" w:color="auto" w:fill="E8F2FE"/>
+        </w:rPr>
+        <w:t>().body(</w:t>
+      </w:r>
+      <w:r>
+        <w:rPr>
+          <w:rFonts w:ascii="Consolas" w:hAnsi="Consolas" w:cs="Consolas"/>
+          <w:color w:val="2A00FF"/>
+          <w:sz w:val="20"/>
+          <w:szCs w:val="20"/>
+          <w:shd w:val="clear" w:color="auto" w:fill="E8F2FE"/>
+        </w:rPr>
+        <w:t>"Error code: 35; Content: Updating semester failed because "</w:t>
+      </w:r>
+      <w:r>
+        <w:rPr>
+          <w:rFonts w:ascii="Consolas" w:hAnsi="Consolas" w:cs="Consolas"/>
+          <w:color w:val="000000"/>
+          <w:sz w:val="20"/>
+          <w:szCs w:val="20"/>
+          <w:shd w:val="clear" w:color="auto" w:fill="E8F2FE"/>
+        </w:rPr>
+        <w:t xml:space="preserve"> + </w:t>
+      </w:r>
+      <w:r>
+        <w:rPr>
+          <w:rFonts w:ascii="Consolas" w:hAnsi="Consolas" w:cs="Consolas"/>
+          <w:color w:val="6A3E3E"/>
+          <w:sz w:val="20"/>
+          <w:szCs w:val="20"/>
+          <w:shd w:val="clear" w:color="auto" w:fill="E8F2FE"/>
+        </w:rPr>
+        <w:t>errorMessage</w:t>
+      </w:r>
+      <w:r>
+        <w:rPr>
+          <w:rFonts w:ascii="Consolas" w:hAnsi="Consolas" w:cs="Consolas"/>
+          <w:color w:val="000000"/>
+          <w:sz w:val="20"/>
+          <w:szCs w:val="20"/>
+          <w:shd w:val="clear" w:color="auto" w:fill="E8F2FE"/>
+        </w:rPr>
+        <w:t>);</w:t>
+      </w:r>
+    </w:p>
+    <w:p>
+      <w:pPr>
+        <w:pStyle w:val="ListParagraph"/>
+        <w:numPr>
+          <w:ilvl w:val="0"/>
+          <w:numId w:val="18"/>
+        </w:numPr>
+        <w:jc w:val="both"/>
+        <w:rPr>
+          <w:rFonts w:ascii="Consolas" w:hAnsi="Consolas" w:cs="Consolas"/>
+          <w:color w:val="000000"/>
+          <w:sz w:val="20"/>
+          <w:szCs w:val="20"/>
+          <w:shd w:val="clear" w:color="auto" w:fill="E8F2FE"/>
+        </w:rPr>
+      </w:pPr>
+    </w:p>
+    <w:p>
+      <w:pPr>
+        <w:pStyle w:val="ListParagraph"/>
+        <w:jc w:val="both"/>
+        <w:rPr>
+          <w:rFonts w:ascii="Times New Roman" w:hAnsi="Times New Roman" w:cs="Times New Roman"/>
+          <w:sz w:val="28"/>
+          <w:szCs w:val="28"/>
+        </w:rPr>
+      </w:pPr>
+    </w:p>
+    <w:p>
+      <w:pPr>
+        <w:pStyle w:val="ListParagraph"/>
         <w:jc w:val="both"/>
         <w:rPr>
           <w:rFonts w:ascii="Times New Roman" w:hAnsi="Times New Roman" w:cs="Times New Roman"/>
@@ -5528,7 +6306,7 @@
           <w:szCs w:val="28"/>
         </w:rPr>
       </w:pPr>
-      <w:hyperlink r:id="rId17" w:history="1">
+      <w:hyperlink r:id="rId20" w:history="1">
         <w:r>
           <w:rPr>
             <w:rStyle w:val="Hyperlink"/>
@@ -5580,6 +6358,7 @@
           <w:sz w:val="28"/>
           <w:szCs w:val="28"/>
         </w:rPr>
+        <w:lastRenderedPageBreak/>
         <w:t xml:space="preserve">mọi </w:t>
       </w:r>
       <w:r>
@@ -6657,7 +7436,7 @@
   <w:abstractNum w:abstractNumId="10" w15:restartNumberingAfterBreak="0">
     <w:nsid w:val="34FA2AE6"/>
     <w:multiLevelType w:val="hybridMultilevel"/>
-    <w:tmpl w:val="2626E0B2"/>
+    <w:tmpl w:val="44B427B2"/>
     <w:lvl w:ilvl="0" w:tplc="4D94A6A8">
       <w:numFmt w:val="bullet"/>
       <w:lvlText w:val="-"/>
@@ -7168,6 +7947,119 @@
     </w:lvl>
   </w:abstractNum>
   <w:abstractNum w:abstractNumId="15" w15:restartNumberingAfterBreak="0">
+    <w:nsid w:val="6B377951"/>
+    <w:multiLevelType w:val="hybridMultilevel"/>
+    <w:tmpl w:val="EBAA7D88"/>
+    <w:lvl w:ilvl="0" w:tplc="04090001">
+      <w:start w:val="1"/>
+      <w:numFmt w:val="bullet"/>
+      <w:lvlText w:val=""/>
+      <w:lvlJc w:val="left"/>
+      <w:pPr>
+        <w:ind w:left="1440" w:hanging="360"/>
+      </w:pPr>
+      <w:rPr>
+        <w:rFonts w:ascii="Symbol" w:hAnsi="Symbol" w:hint="default"/>
+      </w:rPr>
+    </w:lvl>
+    <w:lvl w:ilvl="1" w:tplc="04090003" w:tentative="1">
+      <w:start w:val="1"/>
+      <w:numFmt w:val="bullet"/>
+      <w:lvlText w:val="o"/>
+      <w:lvlJc w:val="left"/>
+      <w:pPr>
+        <w:ind w:left="2160" w:hanging="360"/>
+      </w:pPr>
+      <w:rPr>
+        <w:rFonts w:ascii="Courier New" w:hAnsi="Courier New" w:cs="Courier New" w:hint="default"/>
+      </w:rPr>
+    </w:lvl>
+    <w:lvl w:ilvl="2" w:tplc="04090005" w:tentative="1">
+      <w:start w:val="1"/>
+      <w:numFmt w:val="bullet"/>
+      <w:lvlText w:val=""/>
+      <w:lvlJc w:val="left"/>
+      <w:pPr>
+        <w:ind w:left="2880" w:hanging="360"/>
+      </w:pPr>
+      <w:rPr>
+        <w:rFonts w:ascii="Wingdings" w:hAnsi="Wingdings" w:hint="default"/>
+      </w:rPr>
+    </w:lvl>
+    <w:lvl w:ilvl="3" w:tplc="04090001" w:tentative="1">
+      <w:start w:val="1"/>
+      <w:numFmt w:val="bullet"/>
+      <w:lvlText w:val=""/>
+      <w:lvlJc w:val="left"/>
+      <w:pPr>
+        <w:ind w:left="3600" w:hanging="360"/>
+      </w:pPr>
+      <w:rPr>
+        <w:rFonts w:ascii="Symbol" w:hAnsi="Symbol" w:hint="default"/>
+      </w:rPr>
+    </w:lvl>
+    <w:lvl w:ilvl="4" w:tplc="04090003" w:tentative="1">
+      <w:start w:val="1"/>
+      <w:numFmt w:val="bullet"/>
+      <w:lvlText w:val="o"/>
+      <w:lvlJc w:val="left"/>
+      <w:pPr>
+        <w:ind w:left="4320" w:hanging="360"/>
+      </w:pPr>
+      <w:rPr>
+        <w:rFonts w:ascii="Courier New" w:hAnsi="Courier New" w:cs="Courier New" w:hint="default"/>
+      </w:rPr>
+    </w:lvl>
+    <w:lvl w:ilvl="5" w:tplc="04090005" w:tentative="1">
+      <w:start w:val="1"/>
+      <w:numFmt w:val="bullet"/>
+      <w:lvlText w:val=""/>
+      <w:lvlJc w:val="left"/>
+      <w:pPr>
+        <w:ind w:left="5040" w:hanging="360"/>
+      </w:pPr>
+      <w:rPr>
+        <w:rFonts w:ascii="Wingdings" w:hAnsi="Wingdings" w:hint="default"/>
+      </w:rPr>
+    </w:lvl>
+    <w:lvl w:ilvl="6" w:tplc="04090001" w:tentative="1">
+      <w:start w:val="1"/>
+      <w:numFmt w:val="bullet"/>
+      <w:lvlText w:val=""/>
+      <w:lvlJc w:val="left"/>
+      <w:pPr>
+        <w:ind w:left="5760" w:hanging="360"/>
+      </w:pPr>
+      <w:rPr>
+        <w:rFonts w:ascii="Symbol" w:hAnsi="Symbol" w:hint="default"/>
+      </w:rPr>
+    </w:lvl>
+    <w:lvl w:ilvl="7" w:tplc="04090003" w:tentative="1">
+      <w:start w:val="1"/>
+      <w:numFmt w:val="bullet"/>
+      <w:lvlText w:val="o"/>
+      <w:lvlJc w:val="left"/>
+      <w:pPr>
+        <w:ind w:left="6480" w:hanging="360"/>
+      </w:pPr>
+      <w:rPr>
+        <w:rFonts w:ascii="Courier New" w:hAnsi="Courier New" w:cs="Courier New" w:hint="default"/>
+      </w:rPr>
+    </w:lvl>
+    <w:lvl w:ilvl="8" w:tplc="04090005" w:tentative="1">
+      <w:start w:val="1"/>
+      <w:numFmt w:val="bullet"/>
+      <w:lvlText w:val=""/>
+      <w:lvlJc w:val="left"/>
+      <w:pPr>
+        <w:ind w:left="7200" w:hanging="360"/>
+      </w:pPr>
+      <w:rPr>
+        <w:rFonts w:ascii="Wingdings" w:hAnsi="Wingdings" w:hint="default"/>
+      </w:rPr>
+    </w:lvl>
+  </w:abstractNum>
+  <w:abstractNum w:abstractNumId="16" w15:restartNumberingAfterBreak="0">
     <w:nsid w:val="6FDB012B"/>
     <w:multiLevelType w:val="hybridMultilevel"/>
     <w:tmpl w:val="97065E4A"/>
@@ -7279,7 +8171,7 @@
       </w:rPr>
     </w:lvl>
   </w:abstractNum>
-  <w:abstractNum w:abstractNumId="16" w15:restartNumberingAfterBreak="0">
+  <w:abstractNum w:abstractNumId="17" w15:restartNumberingAfterBreak="0">
     <w:nsid w:val="73BA6EDC"/>
     <w:multiLevelType w:val="hybridMultilevel"/>
     <w:tmpl w:val="696275AC"/>
@@ -7396,7 +8288,7 @@
     <w:abstractNumId w:val="9"/>
   </w:num>
   <w:num w:numId="11">
-    <w:abstractNumId w:val="16"/>
+    <w:abstractNumId w:val="17"/>
   </w:num>
   <w:num w:numId="12">
     <w:abstractNumId w:val="13"/>
@@ -7411,10 +8303,13 @@
     <w:abstractNumId w:val="3"/>
   </w:num>
   <w:num w:numId="16">
-    <w:abstractNumId w:val="15"/>
+    <w:abstractNumId w:val="16"/>
   </w:num>
   <w:num w:numId="17">
     <w:abstractNumId w:val="2"/>
+  </w:num>
+  <w:num w:numId="18">
+    <w:abstractNumId w:val="15"/>
   </w:num>
 </w:numbering>
 </file>

</xml_diff>

<commit_message>
Correct phan room + fix lai phan Class
</commit_message>
<xml_diff>
--- a/Giai_thich_code.docx
+++ b/Giai_thich_code.docx
@@ -3629,11 +3629,10 @@
         </w:rPr>
         <w:t>localhost:8080/courses?courseID=1</w:t>
       </w:r>
-      <w:bookmarkStart w:id="0" w:name="_GoBack"/>
-      <w:bookmarkEnd w:id="0"/>
-    </w:p>
-    <w:p>
-      <w:pPr>
+    </w:p>
+    <w:p>
+      <w:pPr>
+        <w:outlineLvl w:val="1"/>
         <w:rPr>
           <w:rFonts w:ascii="Times New Roman" w:hAnsi="Times New Roman" w:cs="Times New Roman"/>
           <w:b/>
@@ -3641,131 +3640,34 @@
           <w:szCs w:val="28"/>
         </w:rPr>
       </w:pPr>
-    </w:p>
-    <w:p>
-      <w:pPr>
+      <w:r>
         <w:rPr>
           <w:rFonts w:ascii="Times New Roman" w:hAnsi="Times New Roman" w:cs="Times New Roman"/>
           <w:b/>
           <w:sz w:val="28"/>
           <w:szCs w:val="28"/>
         </w:rPr>
-      </w:pPr>
-      <w:r>
+        <w:t>API addNewRoom</w:t>
+      </w:r>
+    </w:p>
+    <w:p>
+      <w:pPr>
         <w:rPr>
           <w:rFonts w:ascii="Times New Roman" w:hAnsi="Times New Roman" w:cs="Times New Roman"/>
           <w:b/>
           <w:sz w:val="28"/>
           <w:szCs w:val="28"/>
         </w:rPr>
-        <w:t xml:space="preserve">API </w:t>
-      </w:r>
-      <w:r>
-        <w:rPr>
-          <w:rFonts w:ascii="Times New Roman" w:hAnsi="Times New Roman" w:cs="Times New Roman"/>
-          <w:b/>
-          <w:sz w:val="28"/>
-          <w:szCs w:val="28"/>
-        </w:rPr>
-        <w:t>teacherRollCall</w:t>
-      </w:r>
-    </w:p>
-    <w:p>
-      <w:pPr>
-        <w:rPr>
-          <w:rFonts w:ascii="Times New Roman" w:hAnsi="Times New Roman" w:cs="Times New Roman"/>
-          <w:sz w:val="28"/>
-          <w:szCs w:val="28"/>
-        </w:rPr>
-      </w:pPr>
-      <w:r>
-        <w:rPr>
-          <w:rFonts w:ascii="Times New Roman" w:hAnsi="Times New Roman" w:cs="Times New Roman"/>
-          <w:sz w:val="28"/>
-          <w:szCs w:val="28"/>
-        </w:rPr>
-        <w:t xml:space="preserve">+ TH thành công: </w:t>
-      </w:r>
-    </w:p>
-    <w:p>
-      <w:pPr>
-        <w:rPr>
-          <w:rFonts w:ascii="Times New Roman" w:hAnsi="Times New Roman" w:cs="Times New Roman"/>
-          <w:sz w:val="28"/>
-          <w:szCs w:val="28"/>
-        </w:rPr>
-      </w:pPr>
-      <w:r>
-        <w:rPr>
-          <w:rFonts w:ascii="Times New Roman" w:hAnsi="Times New Roman" w:cs="Times New Roman"/>
-          <w:sz w:val="28"/>
-          <w:szCs w:val="28"/>
-        </w:rPr>
-        <w:t xml:space="preserve"> điều kiện: </w:t>
-      </w:r>
-    </w:p>
-    <w:p>
-      <w:pPr>
-        <w:pStyle w:val="ListParagraph"/>
-        <w:numPr>
-          <w:ilvl w:val="0"/>
-          <w:numId w:val="6"/>
-        </w:numPr>
-        <w:rPr>
-          <w:rFonts w:ascii="Times New Roman" w:hAnsi="Times New Roman" w:cs="Times New Roman"/>
-          <w:sz w:val="28"/>
-          <w:szCs w:val="28"/>
-        </w:rPr>
-      </w:pPr>
-      <w:r>
-        <w:rPr>
-          <w:rFonts w:ascii="Times New Roman" w:hAnsi="Times New Roman" w:cs="Times New Roman"/>
-          <w:sz w:val="28"/>
-          <w:szCs w:val="28"/>
-        </w:rPr>
-        <w:t>thời gian roll call nằm trong thời gian của buổi học và trước khi buổi học kết thúc 15 phút</w:t>
-      </w:r>
-    </w:p>
-    <w:p>
-      <w:pPr>
-        <w:pStyle w:val="ListParagraph"/>
-        <w:numPr>
-          <w:ilvl w:val="0"/>
-          <w:numId w:val="6"/>
-        </w:numPr>
-        <w:rPr>
-          <w:rFonts w:ascii="Times New Roman" w:hAnsi="Times New Roman" w:cs="Times New Roman"/>
-          <w:sz w:val="28"/>
-          <w:szCs w:val="28"/>
-        </w:rPr>
-      </w:pPr>
-      <w:r>
-        <w:rPr>
-          <w:rFonts w:ascii="Times New Roman" w:hAnsi="Times New Roman" w:cs="Times New Roman"/>
-          <w:sz w:val="28"/>
-          <w:szCs w:val="28"/>
-        </w:rPr>
-        <w:t>1 buổi học chỉ được phép điểm danh 1 lần</w:t>
-      </w:r>
-    </w:p>
-    <w:p>
-      <w:pPr>
-        <w:rPr>
-          <w:rFonts w:ascii="Times New Roman" w:hAnsi="Times New Roman" w:cs="Times New Roman"/>
-          <w:sz w:val="28"/>
-          <w:szCs w:val="28"/>
-        </w:rPr>
       </w:pPr>
       <w:r>
         <w:rPr>
           <w:noProof/>
         </w:rPr>
-        <w:lastRenderedPageBreak/>
         <w:drawing>
-          <wp:inline distT="0" distB="0" distL="0" distR="0" wp14:anchorId="58E28724" wp14:editId="1B5A18A6">
-            <wp:extent cx="5943600" cy="3724275"/>
-            <wp:effectExtent l="0" t="0" r="0" b="9525"/>
-            <wp:docPr id="1" name="Picture 1"/>
+          <wp:inline distT="0" distB="0" distL="0" distR="0" wp14:anchorId="2BDC2D04" wp14:editId="4CF43F4C">
+            <wp:extent cx="5943600" cy="2604770"/>
+            <wp:effectExtent l="0" t="0" r="0" b="5080"/>
+            <wp:docPr id="19" name="Picture 19"/>
             <wp:cNvGraphicFramePr>
               <a:graphicFrameLocks xmlns:a="http://schemas.openxmlformats.org/drawingml/2006/main" noChangeAspect="1"/>
             </wp:cNvGraphicFramePr>
@@ -3785,7 +3687,7 @@
                   <pic:spPr>
                     <a:xfrm>
                       <a:off x="0" y="0"/>
-                      <a:ext cx="5943600" cy="3724275"/>
+                      <a:ext cx="5943600" cy="2604770"/>
                     </a:xfrm>
                     <a:prstGeom prst="rect">
                       <a:avLst/>
@@ -3803,7 +3705,7 @@
         <w:pStyle w:val="ListParagraph"/>
         <w:numPr>
           <w:ilvl w:val="0"/>
-          <w:numId w:val="8"/>
+          <w:numId w:val="16"/>
         </w:numPr>
         <w:rPr>
           <w:rFonts w:ascii="Times New Roman" w:hAnsi="Times New Roman" w:cs="Times New Roman"/>
@@ -3817,490 +3719,179 @@
           <w:sz w:val="28"/>
           <w:szCs w:val="28"/>
         </w:rPr>
-        <w:t>Trả về identifyString của lớp học đó</w:t>
-      </w:r>
-      <w:r>
-        <w:rPr>
-          <w:rFonts w:ascii="Times New Roman" w:hAnsi="Times New Roman" w:cs="Times New Roman"/>
-          <w:sz w:val="28"/>
-          <w:szCs w:val="28"/>
-        </w:rPr>
-        <w:t xml:space="preserve"> </w:t>
-      </w:r>
-    </w:p>
-    <w:p>
-      <w:pPr>
-        <w:rPr>
-          <w:rFonts w:ascii="Times New Roman" w:hAnsi="Times New Roman" w:cs="Times New Roman"/>
-          <w:sz w:val="28"/>
-          <w:szCs w:val="28"/>
-        </w:rPr>
-      </w:pPr>
-      <w:r>
-        <w:rPr>
-          <w:rFonts w:ascii="Times New Roman" w:hAnsi="Times New Roman" w:cs="Times New Roman"/>
-          <w:sz w:val="28"/>
-          <w:szCs w:val="28"/>
-        </w:rPr>
-        <w:t>Các trường hợp báo lỗi:</w:t>
-      </w:r>
-    </w:p>
-    <w:p>
-      <w:pPr>
-        <w:pStyle w:val="ListParagraph"/>
-        <w:numPr>
-          <w:ilvl w:val="0"/>
-          <w:numId w:val="7"/>
-        </w:numPr>
-        <w:rPr>
-          <w:rFonts w:ascii="Times New Roman" w:hAnsi="Times New Roman" w:cs="Times New Roman"/>
-          <w:sz w:val="28"/>
-          <w:szCs w:val="28"/>
-        </w:rPr>
-      </w:pPr>
-      <w:r>
-        <w:rPr>
-          <w:rFonts w:ascii="Consolas" w:hAnsi="Consolas" w:cs="Consolas"/>
-          <w:i/>
-          <w:iCs/>
-          <w:color w:val="000000"/>
-          <w:sz w:val="20"/>
-          <w:szCs w:val="20"/>
-          <w:shd w:val="clear" w:color="auto" w:fill="E8F2FE"/>
-        </w:rPr>
-        <w:t>badRequest</w:t>
-      </w:r>
-      <w:r>
-        <w:rPr>
-          <w:rFonts w:ascii="Consolas" w:hAnsi="Consolas" w:cs="Consolas"/>
-          <w:color w:val="000000"/>
-          <w:sz w:val="20"/>
-          <w:szCs w:val="20"/>
-          <w:shd w:val="clear" w:color="auto" w:fill="E8F2FE"/>
-        </w:rPr>
-        <w:t>().body(</w:t>
-      </w:r>
-      <w:r>
-        <w:rPr>
-          <w:rFonts w:ascii="Consolas" w:hAnsi="Consolas" w:cs="Consolas"/>
-          <w:color w:val="2A00FF"/>
-          <w:sz w:val="20"/>
-          <w:szCs w:val="20"/>
-          <w:shd w:val="clear" w:color="auto" w:fill="E8F2FE"/>
-        </w:rPr>
-        <w:t>"Not enough info!"</w:t>
-      </w:r>
-      <w:r>
-        <w:rPr>
-          <w:rFonts w:ascii="Consolas" w:hAnsi="Consolas" w:cs="Consolas"/>
-          <w:color w:val="000000"/>
-          <w:sz w:val="20"/>
-          <w:szCs w:val="20"/>
-          <w:shd w:val="clear" w:color="auto" w:fill="E8F2FE"/>
-        </w:rPr>
-        <w:t>); =&gt; thiếu 1 trong trường thông tin</w:t>
-      </w:r>
-      <w:r>
-        <w:rPr>
-          <w:rFonts w:ascii="Consolas" w:hAnsi="Consolas" w:cs="Consolas"/>
-          <w:color w:val="000000"/>
-          <w:sz w:val="20"/>
-          <w:szCs w:val="20"/>
-          <w:shd w:val="clear" w:color="auto" w:fill="E8F2FE"/>
-        </w:rPr>
-        <w:t xml:space="preserve"> hoặc sai format JSON</w:t>
-      </w:r>
-    </w:p>
-    <w:p>
-      <w:pPr>
-        <w:pStyle w:val="ListParagraph"/>
-        <w:numPr>
-          <w:ilvl w:val="0"/>
-          <w:numId w:val="7"/>
-        </w:numPr>
-        <w:rPr>
-          <w:rFonts w:ascii="Times New Roman" w:hAnsi="Times New Roman" w:cs="Times New Roman"/>
-          <w:sz w:val="28"/>
-          <w:szCs w:val="28"/>
-        </w:rPr>
-      </w:pPr>
-      <w:r>
-        <w:rPr>
-          <w:rFonts w:ascii="Consolas" w:hAnsi="Consolas" w:cs="Consolas"/>
-          <w:i/>
-          <w:iCs/>
-          <w:color w:val="000000"/>
-          <w:sz w:val="20"/>
-          <w:szCs w:val="20"/>
-          <w:shd w:val="clear" w:color="auto" w:fill="E8F2FE"/>
-        </w:rPr>
-        <w:t>badRequest</w:t>
-      </w:r>
-      <w:r>
-        <w:rPr>
-          <w:rFonts w:ascii="Consolas" w:hAnsi="Consolas" w:cs="Consolas"/>
-          <w:color w:val="000000"/>
-          <w:sz w:val="20"/>
-          <w:szCs w:val="20"/>
-          <w:shd w:val="clear" w:color="auto" w:fill="E8F2FE"/>
-        </w:rPr>
-        <w:t>().body(</w:t>
-      </w:r>
-      <w:r>
-        <w:rPr>
-          <w:rFonts w:ascii="Consolas" w:hAnsi="Consolas" w:cs="Consolas"/>
-          <w:color w:val="2A00FF"/>
-          <w:sz w:val="20"/>
-          <w:szCs w:val="20"/>
-          <w:shd w:val="clear" w:color="auto" w:fill="E8F2FE"/>
-        </w:rPr>
-        <w:t>"Some info are not valid!"</w:t>
-      </w:r>
-      <w:r>
-        <w:rPr>
-          <w:rFonts w:ascii="Consolas" w:hAnsi="Consolas" w:cs="Consolas"/>
-          <w:color w:val="000000"/>
-          <w:sz w:val="20"/>
-          <w:szCs w:val="20"/>
-          <w:shd w:val="clear" w:color="auto" w:fill="E8F2FE"/>
-        </w:rPr>
-        <w:t>) =&gt; có trường thông tin &lt; 1 (ID đc đánh số từ 1)</w:t>
-      </w:r>
-    </w:p>
-    <w:p>
-      <w:pPr>
-        <w:pStyle w:val="ListParagraph"/>
-        <w:numPr>
-          <w:ilvl w:val="0"/>
-          <w:numId w:val="7"/>
-        </w:numPr>
-        <w:autoSpaceDE w:val="0"/>
-        <w:autoSpaceDN w:val="0"/>
-        <w:adjustRightInd w:val="0"/>
-        <w:spacing w:after="0" w:line="240" w:lineRule="auto"/>
-        <w:rPr>
-          <w:rFonts w:ascii="Consolas" w:hAnsi="Consolas" w:cs="Consolas"/>
-          <w:sz w:val="20"/>
-          <w:szCs w:val="20"/>
-        </w:rPr>
-      </w:pPr>
-      <w:r>
-        <w:rPr>
-          <w:rFonts w:ascii="Consolas" w:hAnsi="Consolas" w:cs="Consolas"/>
-          <w:color w:val="000000"/>
-          <w:sz w:val="20"/>
-          <w:szCs w:val="20"/>
-        </w:rPr>
-        <w:t>(</w:t>
-      </w:r>
-      <w:r>
-        <w:rPr>
-          <w:rFonts w:ascii="Consolas" w:hAnsi="Consolas" w:cs="Consolas"/>
-          <w:color w:val="2A00FF"/>
-          <w:sz w:val="20"/>
-          <w:szCs w:val="20"/>
-        </w:rPr>
-        <w:t>"Authentication has failed or has not yet been provided!"</w:t>
-      </w:r>
-      <w:r>
-        <w:rPr>
-          <w:rFonts w:ascii="Consolas" w:hAnsi="Consolas" w:cs="Consolas"/>
-          <w:color w:val="000000"/>
-          <w:sz w:val="20"/>
-          <w:szCs w:val="20"/>
-        </w:rPr>
-        <w:t>,HttpStatus.</w:t>
-      </w:r>
-      <w:r>
-        <w:rPr>
-          <w:rFonts w:ascii="Consolas" w:hAnsi="Consolas" w:cs="Consolas"/>
+        <w:t>Mẫu txt:</w:t>
+      </w:r>
+    </w:p>
+    <w:p>
+      <w:pPr>
+        <w:ind w:left="360"/>
+        <w:rPr>
+          <w:rFonts w:ascii="Times New Roman" w:hAnsi="Times New Roman" w:cs="Times New Roman"/>
+          <w:sz w:val="28"/>
+          <w:szCs w:val="28"/>
+        </w:rPr>
+      </w:pPr>
+      <w:r>
+        <w:rPr>
+          <w:rFonts w:ascii="Times New Roman" w:hAnsi="Times New Roman" w:cs="Times New Roman"/>
+          <w:sz w:val="28"/>
+          <w:szCs w:val="28"/>
+        </w:rPr>
+        <w:lastRenderedPageBreak/>
+        <w:t>{</w:t>
+      </w:r>
+    </w:p>
+    <w:p>
+      <w:pPr>
+        <w:ind w:left="360"/>
+        <w:rPr>
+          <w:rFonts w:ascii="Times New Roman" w:hAnsi="Times New Roman" w:cs="Times New Roman"/>
+          <w:sz w:val="28"/>
+          <w:szCs w:val="28"/>
+        </w:rPr>
+      </w:pPr>
+      <w:r>
+        <w:rPr>
+          <w:rFonts w:ascii="Times New Roman" w:hAnsi="Times New Roman" w:cs="Times New Roman"/>
+          <w:sz w:val="28"/>
+          <w:szCs w:val="28"/>
+        </w:rPr>
+        <w:tab/>
+        <w:t>"roomName": "D3-501",</w:t>
+      </w:r>
+    </w:p>
+    <w:p>
+      <w:pPr>
+        <w:ind w:left="360"/>
+        <w:rPr>
+          <w:rFonts w:ascii="Times New Roman" w:hAnsi="Times New Roman" w:cs="Times New Roman"/>
+          <w:sz w:val="28"/>
+          <w:szCs w:val="28"/>
+        </w:rPr>
+      </w:pPr>
+      <w:r>
+        <w:rPr>
+          <w:rFonts w:ascii="Times New Roman" w:hAnsi="Times New Roman" w:cs="Times New Roman"/>
+          <w:sz w:val="28"/>
+          <w:szCs w:val="28"/>
+        </w:rPr>
+        <w:tab/>
+        <w:t>"address": "Nha D3, DH BKHN",</w:t>
+      </w:r>
+    </w:p>
+    <w:p>
+      <w:pPr>
+        <w:ind w:left="360"/>
+        <w:rPr>
+          <w:rFonts w:ascii="Times New Roman" w:hAnsi="Times New Roman" w:cs="Times New Roman"/>
+          <w:sz w:val="28"/>
+          <w:szCs w:val="28"/>
+        </w:rPr>
+      </w:pPr>
+      <w:r>
+        <w:rPr>
+          <w:rFonts w:ascii="Times New Roman" w:hAnsi="Times New Roman" w:cs="Times New Roman"/>
+          <w:sz w:val="28"/>
+          <w:szCs w:val="28"/>
+        </w:rPr>
+        <w:tab/>
+        <w:t>"gpsLatitude": "21.003752",</w:t>
+      </w:r>
+    </w:p>
+    <w:p>
+      <w:pPr>
+        <w:ind w:left="360"/>
+        <w:rPr>
+          <w:rFonts w:ascii="Times New Roman" w:hAnsi="Times New Roman" w:cs="Times New Roman"/>
+          <w:sz w:val="28"/>
+          <w:szCs w:val="28"/>
+        </w:rPr>
+      </w:pPr>
+      <w:r>
+        <w:rPr>
+          <w:rFonts w:ascii="Times New Roman" w:hAnsi="Times New Roman" w:cs="Times New Roman"/>
+          <w:sz w:val="28"/>
+          <w:szCs w:val="28"/>
+        </w:rPr>
+        <w:tab/>
+        <w:t>"gpsLongitude": "105.844230",</w:t>
+      </w:r>
+    </w:p>
+    <w:p>
+      <w:pPr>
+        <w:ind w:left="360"/>
+        <w:rPr>
+          <w:rFonts w:ascii="Times New Roman" w:hAnsi="Times New Roman" w:cs="Times New Roman"/>
+          <w:sz w:val="28"/>
+          <w:szCs w:val="28"/>
+        </w:rPr>
+      </w:pPr>
+      <w:r>
+        <w:rPr>
+          <w:rFonts w:ascii="Times New Roman" w:hAnsi="Times New Roman" w:cs="Times New Roman"/>
+          <w:sz w:val="28"/>
+          <w:szCs w:val="28"/>
+        </w:rPr>
+        <w:tab/>
+        <w:t>"macAddress": "00:14:22:01"</w:t>
+      </w:r>
+    </w:p>
+    <w:p>
+      <w:pPr>
+        <w:ind w:left="360"/>
+        <w:rPr>
+          <w:rFonts w:ascii="Times New Roman" w:hAnsi="Times New Roman" w:cs="Times New Roman"/>
+          <w:sz w:val="28"/>
+          <w:szCs w:val="28"/>
+        </w:rPr>
+      </w:pPr>
+      <w:r>
+        <w:rPr>
+          <w:rFonts w:ascii="Times New Roman" w:hAnsi="Times New Roman" w:cs="Times New Roman"/>
+          <w:sz w:val="28"/>
+          <w:szCs w:val="28"/>
+        </w:rPr>
+        <w:t>}</w:t>
+      </w:r>
+    </w:p>
+    <w:p>
+      <w:pPr>
+        <w:outlineLvl w:val="1"/>
+        <w:rPr>
+          <w:rFonts w:ascii="Times New Roman" w:hAnsi="Times New Roman" w:cs="Times New Roman"/>
           <w:b/>
-          <w:bCs/>
-          <w:i/>
-          <w:iCs/>
-          <w:color w:val="0000C0"/>
-          <w:sz w:val="20"/>
-          <w:szCs w:val="20"/>
-        </w:rPr>
-        <w:t>UNAUTHORIZED</w:t>
-      </w:r>
-      <w:r>
-        <w:rPr>
-          <w:rFonts w:ascii="Consolas" w:hAnsi="Consolas" w:cs="Consolas"/>
-          <w:color w:val="000000"/>
-          <w:sz w:val="20"/>
-          <w:szCs w:val="20"/>
-        </w:rPr>
-        <w:t xml:space="preserve">); =&gt; </w:t>
-      </w:r>
-      <w:r>
-        <w:rPr>
-          <w:rFonts w:ascii="Consolas" w:hAnsi="Consolas" w:cs="Consolas"/>
-          <w:color w:val="000000"/>
-          <w:sz w:val="20"/>
-          <w:szCs w:val="20"/>
-        </w:rPr>
-        <w:t>teacher ko dạy lớp đó hoặc đã điểm danh trong buổi học này</w:t>
-      </w:r>
-    </w:p>
-    <w:p>
-      <w:pPr>
-        <w:pStyle w:val="ListParagraph"/>
-        <w:numPr>
-          <w:ilvl w:val="0"/>
-          <w:numId w:val="7"/>
-        </w:numPr>
-        <w:autoSpaceDE w:val="0"/>
-        <w:autoSpaceDN w:val="0"/>
-        <w:adjustRightInd w:val="0"/>
-        <w:spacing w:after="0" w:line="240" w:lineRule="auto"/>
-        <w:rPr>
-          <w:rFonts w:ascii="Consolas" w:hAnsi="Consolas" w:cs="Consolas"/>
-          <w:sz w:val="20"/>
-          <w:szCs w:val="20"/>
-        </w:rPr>
-      </w:pPr>
-      <w:r>
-        <w:rPr>
-          <w:rFonts w:ascii="Consolas" w:hAnsi="Consolas" w:cs="Consolas"/>
-          <w:i/>
-          <w:iCs/>
-          <w:color w:val="000000"/>
-          <w:sz w:val="20"/>
-          <w:szCs w:val="20"/>
-          <w:shd w:val="clear" w:color="auto" w:fill="E8F2FE"/>
-        </w:rPr>
-        <w:t>badRequest</w:t>
-      </w:r>
-      <w:r>
-        <w:rPr>
-          <w:rFonts w:ascii="Consolas" w:hAnsi="Consolas" w:cs="Consolas"/>
-          <w:color w:val="000000"/>
-          <w:sz w:val="20"/>
-          <w:szCs w:val="20"/>
-          <w:shd w:val="clear" w:color="auto" w:fill="E8F2FE"/>
-        </w:rPr>
-        <w:t>().body(</w:t>
-      </w:r>
-      <w:r>
-        <w:rPr>
-          <w:rFonts w:ascii="Consolas" w:hAnsi="Consolas" w:cs="Consolas"/>
-          <w:color w:val="2A00FF"/>
-          <w:sz w:val="20"/>
-          <w:szCs w:val="20"/>
-          <w:shd w:val="clear" w:color="auto" w:fill="E8F2FE"/>
-        </w:rPr>
-        <w:t>"Not in valid time!"</w:t>
-      </w:r>
-      <w:r>
-        <w:rPr>
-          <w:rFonts w:ascii="Consolas" w:hAnsi="Consolas" w:cs="Consolas"/>
-          <w:color w:val="000000"/>
-          <w:sz w:val="20"/>
-          <w:szCs w:val="20"/>
-          <w:shd w:val="clear" w:color="auto" w:fill="E8F2FE"/>
-        </w:rPr>
-        <w:t>); =&gt; thời gian roll call có vấn đề</w:t>
-      </w:r>
-    </w:p>
-    <w:p>
-      <w:pPr>
-        <w:pStyle w:val="ListParagraph"/>
-        <w:numPr>
-          <w:ilvl w:val="0"/>
-          <w:numId w:val="7"/>
-        </w:numPr>
-        <w:autoSpaceDE w:val="0"/>
-        <w:autoSpaceDN w:val="0"/>
-        <w:adjustRightInd w:val="0"/>
-        <w:spacing w:after="0" w:line="240" w:lineRule="auto"/>
-        <w:rPr>
-          <w:rFonts w:ascii="Consolas" w:hAnsi="Consolas" w:cs="Consolas"/>
-          <w:sz w:val="20"/>
-          <w:szCs w:val="20"/>
-        </w:rPr>
-      </w:pPr>
-      <w:r>
-        <w:rPr>
-          <w:rFonts w:ascii="Consolas" w:hAnsi="Consolas" w:cs="Consolas"/>
-          <w:i/>
-          <w:iCs/>
-          <w:color w:val="000000"/>
-          <w:sz w:val="20"/>
-          <w:szCs w:val="20"/>
-          <w:shd w:val="clear" w:color="auto" w:fill="E8F2FE"/>
-        </w:rPr>
-        <w:t>badRequest</w:t>
-      </w:r>
-      <w:r>
-        <w:rPr>
-          <w:rFonts w:ascii="Consolas" w:hAnsi="Consolas" w:cs="Consolas"/>
-          <w:color w:val="000000"/>
-          <w:sz w:val="20"/>
-          <w:szCs w:val="20"/>
-          <w:shd w:val="clear" w:color="auto" w:fill="E8F2FE"/>
-        </w:rPr>
-        <w:t>().body(</w:t>
-      </w:r>
-      <w:r>
-        <w:rPr>
-          <w:rFonts w:ascii="Consolas" w:hAnsi="Consolas" w:cs="Consolas"/>
-          <w:color w:val="2A00FF"/>
-          <w:sz w:val="20"/>
-          <w:szCs w:val="20"/>
-          <w:shd w:val="clear" w:color="auto" w:fill="E8F2FE"/>
-        </w:rPr>
-        <w:t>"Error happened!"</w:t>
-      </w:r>
-      <w:r>
-        <w:rPr>
-          <w:rFonts w:ascii="Consolas" w:hAnsi="Consolas" w:cs="Consolas"/>
-          <w:color w:val="000000"/>
-          <w:sz w:val="20"/>
-          <w:szCs w:val="20"/>
-          <w:shd w:val="clear" w:color="auto" w:fill="E8F2FE"/>
-        </w:rPr>
-        <w:t>); =&gt; ko thể sinh identifyString hoặc có Exception được trả về</w:t>
-      </w:r>
-    </w:p>
-    <w:p>
-      <w:pPr>
-        <w:pStyle w:val="ListParagraph"/>
-        <w:numPr>
-          <w:ilvl w:val="0"/>
-          <w:numId w:val="7"/>
-        </w:numPr>
-        <w:autoSpaceDE w:val="0"/>
-        <w:autoSpaceDN w:val="0"/>
-        <w:adjustRightInd w:val="0"/>
-        <w:spacing w:after="0" w:line="240" w:lineRule="auto"/>
-        <w:rPr>
-          <w:rFonts w:ascii="Consolas" w:hAnsi="Consolas" w:cs="Consolas"/>
-          <w:sz w:val="20"/>
-          <w:szCs w:val="20"/>
-        </w:rPr>
-      </w:pPr>
-      <w:r>
-        <w:rPr>
-          <w:rFonts w:ascii="Consolas" w:hAnsi="Consolas" w:cs="Consolas"/>
-          <w:i/>
-          <w:iCs/>
-          <w:color w:val="000000"/>
-          <w:sz w:val="20"/>
-          <w:szCs w:val="20"/>
-          <w:shd w:val="clear" w:color="auto" w:fill="E8F2FE"/>
-        </w:rPr>
-        <w:t>badRequest</w:t>
-      </w:r>
-      <w:r>
-        <w:rPr>
-          <w:rFonts w:ascii="Consolas" w:hAnsi="Consolas" w:cs="Consolas"/>
-          <w:color w:val="000000"/>
-          <w:sz w:val="20"/>
-          <w:szCs w:val="20"/>
-          <w:shd w:val="clear" w:color="auto" w:fill="E8F2FE"/>
-        </w:rPr>
-        <w:t>().body(</w:t>
-      </w:r>
-      <w:r>
-        <w:rPr>
-          <w:rFonts w:ascii="Consolas" w:hAnsi="Consolas" w:cs="Consolas"/>
-          <w:color w:val="2A00FF"/>
-          <w:sz w:val="20"/>
-          <w:szCs w:val="20"/>
-          <w:shd w:val="clear" w:color="auto" w:fill="E8F2FE"/>
-        </w:rPr>
-        <w:t>"An ID is not a number!"</w:t>
-      </w:r>
-      <w:r>
-        <w:rPr>
-          <w:rFonts w:ascii="Consolas" w:hAnsi="Consolas" w:cs="Consolas"/>
-          <w:color w:val="000000"/>
-          <w:sz w:val="20"/>
-          <w:szCs w:val="20"/>
-          <w:shd w:val="clear" w:color="auto" w:fill="E8F2FE"/>
-        </w:rPr>
-        <w:t>); =&gt; 1 trường thông tin ko thể parse về thành số</w:t>
-      </w:r>
-    </w:p>
-    <w:p>
-      <w:pPr>
-        <w:autoSpaceDE w:val="0"/>
-        <w:autoSpaceDN w:val="0"/>
-        <w:adjustRightInd w:val="0"/>
-        <w:spacing w:after="0" w:line="240" w:lineRule="auto"/>
-        <w:ind w:left="360"/>
-        <w:rPr>
-          <w:rFonts w:ascii="Consolas" w:hAnsi="Consolas" w:cs="Consolas"/>
-          <w:sz w:val="20"/>
-          <w:szCs w:val="20"/>
-        </w:rPr>
-      </w:pPr>
-    </w:p>
-    <w:p>
-      <w:pPr>
-        <w:rPr>
-          <w:rFonts w:ascii="Times New Roman" w:hAnsi="Times New Roman" w:cs="Times New Roman"/>
-          <w:sz w:val="20"/>
-          <w:szCs w:val="20"/>
-        </w:rPr>
-      </w:pPr>
-    </w:p>
-    <w:p>
-      <w:pPr>
+          <w:sz w:val="28"/>
+          <w:szCs w:val="28"/>
+        </w:rPr>
+      </w:pPr>
+      <w:r>
         <w:rPr>
           <w:rFonts w:ascii="Times New Roman" w:hAnsi="Times New Roman" w:cs="Times New Roman"/>
           <w:b/>
           <w:sz w:val="28"/>
           <w:szCs w:val="28"/>
         </w:rPr>
-      </w:pPr>
-      <w:r>
+        <w:t>API Update room info</w:t>
+      </w:r>
+    </w:p>
+    <w:p>
+      <w:pPr>
         <w:rPr>
           <w:rFonts w:ascii="Times New Roman" w:hAnsi="Times New Roman" w:cs="Times New Roman"/>
           <w:b/>
           <w:sz w:val="28"/>
           <w:szCs w:val="28"/>
         </w:rPr>
-        <w:t xml:space="preserve">API </w:t>
-      </w:r>
-      <w:r>
-        <w:rPr>
-          <w:rFonts w:ascii="Times New Roman" w:hAnsi="Times New Roman" w:cs="Times New Roman"/>
-          <w:b/>
-          <w:sz w:val="28"/>
-          <w:szCs w:val="28"/>
-        </w:rPr>
-        <w:t>student</w:t>
-      </w:r>
-      <w:r>
-        <w:rPr>
-          <w:rFonts w:ascii="Times New Roman" w:hAnsi="Times New Roman" w:cs="Times New Roman"/>
-          <w:b/>
-          <w:sz w:val="28"/>
-          <w:szCs w:val="28"/>
-        </w:rPr>
-        <w:t>RollCall</w:t>
-      </w:r>
-    </w:p>
-    <w:p>
-      <w:pPr>
-        <w:rPr>
-          <w:rFonts w:ascii="Times New Roman" w:hAnsi="Times New Roman" w:cs="Times New Roman"/>
-          <w:sz w:val="20"/>
-          <w:szCs w:val="20"/>
-        </w:rPr>
       </w:pPr>
       <w:r>
         <w:rPr>
           <w:noProof/>
         </w:rPr>
-        <w:lastRenderedPageBreak/>
         <w:drawing>
-          <wp:inline distT="0" distB="0" distL="0" distR="0" wp14:anchorId="049E8D53" wp14:editId="6AB29046">
-            <wp:extent cx="5943600" cy="3575050"/>
-            <wp:effectExtent l="0" t="0" r="0" b="6350"/>
-            <wp:docPr id="2" name="Picture 2"/>
+          <wp:inline distT="0" distB="0" distL="0" distR="0" wp14:anchorId="5E0A7157" wp14:editId="3904892F">
+            <wp:extent cx="5943600" cy="2563495"/>
+            <wp:effectExtent l="0" t="0" r="0" b="8255"/>
+            <wp:docPr id="22" name="Picture 22"/>
             <wp:cNvGraphicFramePr>
               <a:graphicFrameLocks xmlns:a="http://schemas.openxmlformats.org/drawingml/2006/main" noChangeAspect="1"/>
             </wp:cNvGraphicFramePr>
@@ -4320,6 +3911,1060 @@
                   <pic:spPr>
                     <a:xfrm>
                       <a:off x="0" y="0"/>
+                      <a:ext cx="5943600" cy="2563495"/>
+                    </a:xfrm>
+                    <a:prstGeom prst="rect">
+                      <a:avLst/>
+                    </a:prstGeom>
+                  </pic:spPr>
+                </pic:pic>
+              </a:graphicData>
+            </a:graphic>
+          </wp:inline>
+        </w:drawing>
+      </w:r>
+    </w:p>
+    <w:p>
+      <w:pPr>
+        <w:rPr>
+          <w:rFonts w:ascii="Times New Roman" w:hAnsi="Times New Roman" w:cs="Times New Roman"/>
+          <w:sz w:val="28"/>
+          <w:szCs w:val="28"/>
+        </w:rPr>
+      </w:pPr>
+      <w:r>
+        <w:rPr>
+          <w:rFonts w:ascii="Times New Roman" w:hAnsi="Times New Roman" w:cs="Times New Roman"/>
+          <w:sz w:val="28"/>
+          <w:szCs w:val="28"/>
+        </w:rPr>
+        <w:t>{</w:t>
+      </w:r>
+    </w:p>
+    <w:p>
+      <w:pPr>
+        <w:rPr>
+          <w:rFonts w:ascii="Times New Roman" w:hAnsi="Times New Roman" w:cs="Times New Roman"/>
+          <w:sz w:val="28"/>
+          <w:szCs w:val="28"/>
+        </w:rPr>
+      </w:pPr>
+      <w:r>
+        <w:rPr>
+          <w:rFonts w:ascii="Times New Roman" w:hAnsi="Times New Roman" w:cs="Times New Roman"/>
+          <w:sz w:val="28"/>
+          <w:szCs w:val="28"/>
+        </w:rPr>
+        <w:tab/>
+        <w:t>"id": "1",</w:t>
+      </w:r>
+    </w:p>
+    <w:p>
+      <w:pPr>
+        <w:rPr>
+          <w:rFonts w:ascii="Times New Roman" w:hAnsi="Times New Roman" w:cs="Times New Roman"/>
+          <w:sz w:val="28"/>
+          <w:szCs w:val="28"/>
+        </w:rPr>
+      </w:pPr>
+      <w:r>
+        <w:rPr>
+          <w:rFonts w:ascii="Times New Roman" w:hAnsi="Times New Roman" w:cs="Times New Roman"/>
+          <w:sz w:val="28"/>
+          <w:szCs w:val="28"/>
+        </w:rPr>
+        <w:tab/>
+        <w:t>"roomName": "D3-503",</w:t>
+      </w:r>
+    </w:p>
+    <w:p>
+      <w:pPr>
+        <w:rPr>
+          <w:rFonts w:ascii="Times New Roman" w:hAnsi="Times New Roman" w:cs="Times New Roman"/>
+          <w:sz w:val="28"/>
+          <w:szCs w:val="28"/>
+        </w:rPr>
+      </w:pPr>
+      <w:r>
+        <w:rPr>
+          <w:rFonts w:ascii="Times New Roman" w:hAnsi="Times New Roman" w:cs="Times New Roman"/>
+          <w:sz w:val="28"/>
+          <w:szCs w:val="28"/>
+        </w:rPr>
+        <w:tab/>
+        <w:t>"address": "Nha D3, DH BKHN",</w:t>
+      </w:r>
+    </w:p>
+    <w:p>
+      <w:pPr>
+        <w:rPr>
+          <w:rFonts w:ascii="Times New Roman" w:hAnsi="Times New Roman" w:cs="Times New Roman"/>
+          <w:sz w:val="28"/>
+          <w:szCs w:val="28"/>
+        </w:rPr>
+      </w:pPr>
+      <w:r>
+        <w:rPr>
+          <w:rFonts w:ascii="Times New Roman" w:hAnsi="Times New Roman" w:cs="Times New Roman"/>
+          <w:sz w:val="28"/>
+          <w:szCs w:val="28"/>
+        </w:rPr>
+        <w:tab/>
+        <w:t>"gpsLatitude": "21.004722",</w:t>
+      </w:r>
+    </w:p>
+    <w:p>
+      <w:pPr>
+        <w:rPr>
+          <w:rFonts w:ascii="Times New Roman" w:hAnsi="Times New Roman" w:cs="Times New Roman"/>
+          <w:sz w:val="28"/>
+          <w:szCs w:val="28"/>
+        </w:rPr>
+      </w:pPr>
+      <w:r>
+        <w:rPr>
+          <w:rFonts w:ascii="Times New Roman" w:hAnsi="Times New Roman" w:cs="Times New Roman"/>
+          <w:sz w:val="28"/>
+          <w:szCs w:val="28"/>
+        </w:rPr>
+        <w:tab/>
+        <w:t>"gpsLongitude": "105.845080",</w:t>
+      </w:r>
+    </w:p>
+    <w:p>
+      <w:pPr>
+        <w:rPr>
+          <w:rFonts w:ascii="Times New Roman" w:hAnsi="Times New Roman" w:cs="Times New Roman"/>
+          <w:sz w:val="28"/>
+          <w:szCs w:val="28"/>
+        </w:rPr>
+      </w:pPr>
+      <w:r>
+        <w:rPr>
+          <w:rFonts w:ascii="Times New Roman" w:hAnsi="Times New Roman" w:cs="Times New Roman"/>
+          <w:sz w:val="28"/>
+          <w:szCs w:val="28"/>
+        </w:rPr>
+        <w:tab/>
+        <w:t>"macAddress": "11:14:22:01"</w:t>
+      </w:r>
+    </w:p>
+    <w:p>
+      <w:pPr>
+        <w:rPr>
+          <w:rFonts w:ascii="Times New Roman" w:hAnsi="Times New Roman" w:cs="Times New Roman"/>
+          <w:sz w:val="28"/>
+          <w:szCs w:val="28"/>
+        </w:rPr>
+      </w:pPr>
+      <w:r>
+        <w:rPr>
+          <w:rFonts w:ascii="Times New Roman" w:hAnsi="Times New Roman" w:cs="Times New Roman"/>
+          <w:sz w:val="28"/>
+          <w:szCs w:val="28"/>
+        </w:rPr>
+        <w:t>}</w:t>
+      </w:r>
+    </w:p>
+    <w:p>
+      <w:pPr>
+        <w:outlineLvl w:val="1"/>
+        <w:rPr>
+          <w:rFonts w:ascii="Times New Roman" w:hAnsi="Times New Roman" w:cs="Times New Roman"/>
+          <w:b/>
+          <w:sz w:val="28"/>
+          <w:szCs w:val="28"/>
+        </w:rPr>
+      </w:pPr>
+      <w:r>
+        <w:rPr>
+          <w:rFonts w:ascii="Times New Roman" w:hAnsi="Times New Roman" w:cs="Times New Roman"/>
+          <w:b/>
+          <w:sz w:val="28"/>
+          <w:szCs w:val="28"/>
+        </w:rPr>
+        <w:t>API Delete room</w:t>
+      </w:r>
+    </w:p>
+    <w:p>
+      <w:pPr>
+        <w:rPr>
+          <w:rFonts w:ascii="Times New Roman" w:hAnsi="Times New Roman" w:cs="Times New Roman"/>
+          <w:b/>
+          <w:sz w:val="28"/>
+          <w:szCs w:val="28"/>
+        </w:rPr>
+      </w:pPr>
+      <w:r>
+        <w:rPr>
+          <w:noProof/>
+        </w:rPr>
+        <w:lastRenderedPageBreak/>
+        <w:drawing>
+          <wp:inline distT="0" distB="0" distL="0" distR="0" wp14:anchorId="3A07172D" wp14:editId="0E661CC7">
+            <wp:extent cx="5943600" cy="2578100"/>
+            <wp:effectExtent l="0" t="0" r="0" b="0"/>
+            <wp:docPr id="23" name="Picture 23"/>
+            <wp:cNvGraphicFramePr>
+              <a:graphicFrameLocks xmlns:a="http://schemas.openxmlformats.org/drawingml/2006/main" noChangeAspect="1"/>
+            </wp:cNvGraphicFramePr>
+            <a:graphic xmlns:a="http://schemas.openxmlformats.org/drawingml/2006/main">
+              <a:graphicData uri="http://schemas.openxmlformats.org/drawingml/2006/picture">
+                <pic:pic xmlns:pic="http://schemas.openxmlformats.org/drawingml/2006/picture">
+                  <pic:nvPicPr>
+                    <pic:cNvPr id="1" name=""/>
+                    <pic:cNvPicPr/>
+                  </pic:nvPicPr>
+                  <pic:blipFill>
+                    <a:blip r:embed="rId25"/>
+                    <a:stretch>
+                      <a:fillRect/>
+                    </a:stretch>
+                  </pic:blipFill>
+                  <pic:spPr>
+                    <a:xfrm>
+                      <a:off x="0" y="0"/>
+                      <a:ext cx="5943600" cy="2578100"/>
+                    </a:xfrm>
+                    <a:prstGeom prst="rect">
+                      <a:avLst/>
+                    </a:prstGeom>
+                  </pic:spPr>
+                </pic:pic>
+              </a:graphicData>
+            </a:graphic>
+          </wp:inline>
+        </w:drawing>
+      </w:r>
+    </w:p>
+    <w:p>
+      <w:pPr>
+        <w:rPr>
+          <w:rFonts w:ascii="Helvetica" w:hAnsi="Helvetica"/>
+          <w:color w:val="505050"/>
+          <w:sz w:val="18"/>
+          <w:szCs w:val="18"/>
+          <w:shd w:val="clear" w:color="auto" w:fill="FAFAFA"/>
+        </w:rPr>
+      </w:pPr>
+      <w:r>
+        <w:rPr>
+          <w:rFonts w:ascii="Times New Roman" w:hAnsi="Times New Roman" w:cs="Times New Roman"/>
+          <w:b/>
+          <w:sz w:val="28"/>
+          <w:szCs w:val="28"/>
+        </w:rPr>
+        <w:t xml:space="preserve">URL = </w:t>
+      </w:r>
+      <w:r>
+        <w:rPr>
+          <w:rFonts w:ascii="Helvetica" w:hAnsi="Helvetica"/>
+          <w:color w:val="505050"/>
+          <w:sz w:val="18"/>
+          <w:szCs w:val="18"/>
+          <w:shd w:val="clear" w:color="auto" w:fill="FAFAFA"/>
+        </w:rPr>
+        <w:t>localhost:8080/rooms?roomID=4</w:t>
+      </w:r>
+    </w:p>
+    <w:p>
+      <w:pPr>
+        <w:outlineLvl w:val="1"/>
+        <w:rPr>
+          <w:rFonts w:ascii="Times New Roman" w:hAnsi="Times New Roman" w:cs="Times New Roman"/>
+          <w:b/>
+          <w:sz w:val="28"/>
+          <w:szCs w:val="28"/>
+        </w:rPr>
+      </w:pPr>
+      <w:r>
+        <w:rPr>
+          <w:rFonts w:ascii="Times New Roman" w:hAnsi="Times New Roman" w:cs="Times New Roman"/>
+          <w:b/>
+          <w:sz w:val="28"/>
+          <w:szCs w:val="28"/>
+        </w:rPr>
+        <w:t>API Get room info</w:t>
+      </w:r>
+    </w:p>
+    <w:p>
+      <w:pPr>
+        <w:rPr>
+          <w:rFonts w:ascii="Times New Roman" w:hAnsi="Times New Roman" w:cs="Times New Roman"/>
+          <w:b/>
+          <w:sz w:val="28"/>
+          <w:szCs w:val="28"/>
+        </w:rPr>
+      </w:pPr>
+      <w:r>
+        <w:rPr>
+          <w:noProof/>
+        </w:rPr>
+        <w:drawing>
+          <wp:inline distT="0" distB="0" distL="0" distR="0" wp14:anchorId="7C55517E" wp14:editId="7F4A90A3">
+            <wp:extent cx="5943600" cy="2339340"/>
+            <wp:effectExtent l="0" t="0" r="0" b="3810"/>
+            <wp:docPr id="24" name="Picture 24"/>
+            <wp:cNvGraphicFramePr>
+              <a:graphicFrameLocks xmlns:a="http://schemas.openxmlformats.org/drawingml/2006/main" noChangeAspect="1"/>
+            </wp:cNvGraphicFramePr>
+            <a:graphic xmlns:a="http://schemas.openxmlformats.org/drawingml/2006/main">
+              <a:graphicData uri="http://schemas.openxmlformats.org/drawingml/2006/picture">
+                <pic:pic xmlns:pic="http://schemas.openxmlformats.org/drawingml/2006/picture">
+                  <pic:nvPicPr>
+                    <pic:cNvPr id="1" name=""/>
+                    <pic:cNvPicPr/>
+                  </pic:nvPicPr>
+                  <pic:blipFill>
+                    <a:blip r:embed="rId26"/>
+                    <a:stretch>
+                      <a:fillRect/>
+                    </a:stretch>
+                  </pic:blipFill>
+                  <pic:spPr>
+                    <a:xfrm>
+                      <a:off x="0" y="0"/>
+                      <a:ext cx="5943600" cy="2339340"/>
+                    </a:xfrm>
+                    <a:prstGeom prst="rect">
+                      <a:avLst/>
+                    </a:prstGeom>
+                  </pic:spPr>
+                </pic:pic>
+              </a:graphicData>
+            </a:graphic>
+          </wp:inline>
+        </w:drawing>
+      </w:r>
+    </w:p>
+    <w:p>
+      <w:pPr>
+        <w:rPr>
+          <w:rFonts w:ascii="Helvetica" w:hAnsi="Helvetica"/>
+          <w:color w:val="505050"/>
+          <w:sz w:val="18"/>
+          <w:szCs w:val="18"/>
+          <w:shd w:val="clear" w:color="auto" w:fill="FAFAFA"/>
+        </w:rPr>
+      </w:pPr>
+      <w:r>
+        <w:rPr>
+          <w:rFonts w:ascii="Times New Roman" w:hAnsi="Times New Roman" w:cs="Times New Roman"/>
+          <w:b/>
+          <w:sz w:val="28"/>
+          <w:szCs w:val="28"/>
+        </w:rPr>
+        <w:t xml:space="preserve">URL = </w:t>
+      </w:r>
+      <w:r>
+        <w:rPr>
+          <w:rFonts w:ascii="Helvetica" w:hAnsi="Helvetica"/>
+          <w:color w:val="505050"/>
+          <w:sz w:val="18"/>
+          <w:szCs w:val="18"/>
+          <w:shd w:val="clear" w:color="auto" w:fill="FAFAFA"/>
+        </w:rPr>
+        <w:t>localhost:8080/rooms?roomID=4</w:t>
+      </w:r>
+    </w:p>
+    <w:p>
+      <w:pPr>
+        <w:rPr>
+          <w:rFonts w:ascii="Times New Roman" w:hAnsi="Times New Roman" w:cs="Times New Roman"/>
+          <w:b/>
+          <w:sz w:val="28"/>
+          <w:szCs w:val="28"/>
+        </w:rPr>
+      </w:pPr>
+    </w:p>
+    <w:p>
+      <w:pPr>
+        <w:rPr>
+          <w:rFonts w:ascii="Times New Roman" w:hAnsi="Times New Roman" w:cs="Times New Roman"/>
+          <w:b/>
+          <w:sz w:val="28"/>
+          <w:szCs w:val="28"/>
+        </w:rPr>
+      </w:pPr>
+    </w:p>
+    <w:p>
+      <w:pPr>
+        <w:rPr>
+          <w:rFonts w:ascii="Times New Roman" w:hAnsi="Times New Roman" w:cs="Times New Roman"/>
+          <w:b/>
+          <w:sz w:val="28"/>
+          <w:szCs w:val="28"/>
+        </w:rPr>
+      </w:pPr>
+      <w:r>
+        <w:rPr>
+          <w:rFonts w:ascii="Times New Roman" w:hAnsi="Times New Roman" w:cs="Times New Roman"/>
+          <w:b/>
+          <w:sz w:val="28"/>
+          <w:szCs w:val="28"/>
+        </w:rPr>
+        <w:t xml:space="preserve">API </w:t>
+      </w:r>
+      <w:r>
+        <w:rPr>
+          <w:rFonts w:ascii="Times New Roman" w:hAnsi="Times New Roman" w:cs="Times New Roman"/>
+          <w:b/>
+          <w:sz w:val="28"/>
+          <w:szCs w:val="28"/>
+        </w:rPr>
+        <w:t>teacherRollCall</w:t>
+      </w:r>
+    </w:p>
+    <w:p>
+      <w:pPr>
+        <w:rPr>
+          <w:rFonts w:ascii="Times New Roman" w:hAnsi="Times New Roman" w:cs="Times New Roman"/>
+          <w:sz w:val="28"/>
+          <w:szCs w:val="28"/>
+        </w:rPr>
+      </w:pPr>
+      <w:r>
+        <w:rPr>
+          <w:rFonts w:ascii="Times New Roman" w:hAnsi="Times New Roman" w:cs="Times New Roman"/>
+          <w:sz w:val="28"/>
+          <w:szCs w:val="28"/>
+        </w:rPr>
+        <w:t xml:space="preserve">+ TH thành công: </w:t>
+      </w:r>
+    </w:p>
+    <w:p>
+      <w:pPr>
+        <w:rPr>
+          <w:rFonts w:ascii="Times New Roman" w:hAnsi="Times New Roman" w:cs="Times New Roman"/>
+          <w:sz w:val="28"/>
+          <w:szCs w:val="28"/>
+        </w:rPr>
+      </w:pPr>
+      <w:r>
+        <w:rPr>
+          <w:rFonts w:ascii="Times New Roman" w:hAnsi="Times New Roman" w:cs="Times New Roman"/>
+          <w:sz w:val="28"/>
+          <w:szCs w:val="28"/>
+        </w:rPr>
+        <w:t xml:space="preserve"> điều kiện: </w:t>
+      </w:r>
+    </w:p>
+    <w:p>
+      <w:pPr>
+        <w:pStyle w:val="ListParagraph"/>
+        <w:numPr>
+          <w:ilvl w:val="0"/>
+          <w:numId w:val="6"/>
+        </w:numPr>
+        <w:rPr>
+          <w:rFonts w:ascii="Times New Roman" w:hAnsi="Times New Roman" w:cs="Times New Roman"/>
+          <w:sz w:val="28"/>
+          <w:szCs w:val="28"/>
+        </w:rPr>
+      </w:pPr>
+      <w:r>
+        <w:rPr>
+          <w:rFonts w:ascii="Times New Roman" w:hAnsi="Times New Roman" w:cs="Times New Roman"/>
+          <w:sz w:val="28"/>
+          <w:szCs w:val="28"/>
+        </w:rPr>
+        <w:t>thời gian roll call nằm trong thời gian của buổi học và trước khi buổi học kết thúc 15 phút</w:t>
+      </w:r>
+    </w:p>
+    <w:p>
+      <w:pPr>
+        <w:pStyle w:val="ListParagraph"/>
+        <w:numPr>
+          <w:ilvl w:val="0"/>
+          <w:numId w:val="6"/>
+        </w:numPr>
+        <w:rPr>
+          <w:rFonts w:ascii="Times New Roman" w:hAnsi="Times New Roman" w:cs="Times New Roman"/>
+          <w:sz w:val="28"/>
+          <w:szCs w:val="28"/>
+        </w:rPr>
+      </w:pPr>
+      <w:r>
+        <w:rPr>
+          <w:rFonts w:ascii="Times New Roman" w:hAnsi="Times New Roman" w:cs="Times New Roman"/>
+          <w:sz w:val="28"/>
+          <w:szCs w:val="28"/>
+        </w:rPr>
+        <w:lastRenderedPageBreak/>
+        <w:t>1 buổi học chỉ được phép điểm danh 1 lần</w:t>
+      </w:r>
+    </w:p>
+    <w:p>
+      <w:pPr>
+        <w:rPr>
+          <w:rFonts w:ascii="Times New Roman" w:hAnsi="Times New Roman" w:cs="Times New Roman"/>
+          <w:sz w:val="28"/>
+          <w:szCs w:val="28"/>
+        </w:rPr>
+      </w:pPr>
+      <w:r>
+        <w:rPr>
+          <w:noProof/>
+        </w:rPr>
+        <w:drawing>
+          <wp:inline distT="0" distB="0" distL="0" distR="0" wp14:anchorId="58E28724" wp14:editId="1B5A18A6">
+            <wp:extent cx="5943600" cy="3724275"/>
+            <wp:effectExtent l="0" t="0" r="0" b="9525"/>
+            <wp:docPr id="1" name="Picture 1"/>
+            <wp:cNvGraphicFramePr>
+              <a:graphicFrameLocks xmlns:a="http://schemas.openxmlformats.org/drawingml/2006/main" noChangeAspect="1"/>
+            </wp:cNvGraphicFramePr>
+            <a:graphic xmlns:a="http://schemas.openxmlformats.org/drawingml/2006/main">
+              <a:graphicData uri="http://schemas.openxmlformats.org/drawingml/2006/picture">
+                <pic:pic xmlns:pic="http://schemas.openxmlformats.org/drawingml/2006/picture">
+                  <pic:nvPicPr>
+                    <pic:cNvPr id="1" name=""/>
+                    <pic:cNvPicPr/>
+                  </pic:nvPicPr>
+                  <pic:blipFill>
+                    <a:blip r:embed="rId27"/>
+                    <a:stretch>
+                      <a:fillRect/>
+                    </a:stretch>
+                  </pic:blipFill>
+                  <pic:spPr>
+                    <a:xfrm>
+                      <a:off x="0" y="0"/>
+                      <a:ext cx="5943600" cy="3724275"/>
+                    </a:xfrm>
+                    <a:prstGeom prst="rect">
+                      <a:avLst/>
+                    </a:prstGeom>
+                  </pic:spPr>
+                </pic:pic>
+              </a:graphicData>
+            </a:graphic>
+          </wp:inline>
+        </w:drawing>
+      </w:r>
+    </w:p>
+    <w:p>
+      <w:pPr>
+        <w:pStyle w:val="ListParagraph"/>
+        <w:numPr>
+          <w:ilvl w:val="0"/>
+          <w:numId w:val="8"/>
+        </w:numPr>
+        <w:rPr>
+          <w:rFonts w:ascii="Times New Roman" w:hAnsi="Times New Roman" w:cs="Times New Roman"/>
+          <w:sz w:val="28"/>
+          <w:szCs w:val="28"/>
+        </w:rPr>
+      </w:pPr>
+      <w:r>
+        <w:rPr>
+          <w:rFonts w:ascii="Times New Roman" w:hAnsi="Times New Roman" w:cs="Times New Roman"/>
+          <w:sz w:val="28"/>
+          <w:szCs w:val="28"/>
+        </w:rPr>
+        <w:t>Trả về identifyString của lớp học đó</w:t>
+      </w:r>
+      <w:r>
+        <w:rPr>
+          <w:rFonts w:ascii="Times New Roman" w:hAnsi="Times New Roman" w:cs="Times New Roman"/>
+          <w:sz w:val="28"/>
+          <w:szCs w:val="28"/>
+        </w:rPr>
+        <w:t xml:space="preserve"> </w:t>
+      </w:r>
+    </w:p>
+    <w:p>
+      <w:pPr>
+        <w:rPr>
+          <w:rFonts w:ascii="Times New Roman" w:hAnsi="Times New Roman" w:cs="Times New Roman"/>
+          <w:sz w:val="28"/>
+          <w:szCs w:val="28"/>
+        </w:rPr>
+      </w:pPr>
+      <w:r>
+        <w:rPr>
+          <w:rFonts w:ascii="Times New Roman" w:hAnsi="Times New Roman" w:cs="Times New Roman"/>
+          <w:sz w:val="28"/>
+          <w:szCs w:val="28"/>
+        </w:rPr>
+        <w:t>Các trường hợp báo lỗi:</w:t>
+      </w:r>
+    </w:p>
+    <w:p>
+      <w:pPr>
+        <w:pStyle w:val="ListParagraph"/>
+        <w:numPr>
+          <w:ilvl w:val="0"/>
+          <w:numId w:val="7"/>
+        </w:numPr>
+        <w:rPr>
+          <w:rFonts w:ascii="Times New Roman" w:hAnsi="Times New Roman" w:cs="Times New Roman"/>
+          <w:sz w:val="28"/>
+          <w:szCs w:val="28"/>
+        </w:rPr>
+      </w:pPr>
+      <w:r>
+        <w:rPr>
+          <w:rFonts w:ascii="Consolas" w:hAnsi="Consolas" w:cs="Consolas"/>
+          <w:i/>
+          <w:iCs/>
+          <w:color w:val="000000"/>
+          <w:sz w:val="20"/>
+          <w:szCs w:val="20"/>
+          <w:shd w:val="clear" w:color="auto" w:fill="E8F2FE"/>
+        </w:rPr>
+        <w:t>badRequest</w:t>
+      </w:r>
+      <w:r>
+        <w:rPr>
+          <w:rFonts w:ascii="Consolas" w:hAnsi="Consolas" w:cs="Consolas"/>
+          <w:color w:val="000000"/>
+          <w:sz w:val="20"/>
+          <w:szCs w:val="20"/>
+          <w:shd w:val="clear" w:color="auto" w:fill="E8F2FE"/>
+        </w:rPr>
+        <w:t>().body(</w:t>
+      </w:r>
+      <w:r>
+        <w:rPr>
+          <w:rFonts w:ascii="Consolas" w:hAnsi="Consolas" w:cs="Consolas"/>
+          <w:color w:val="2A00FF"/>
+          <w:sz w:val="20"/>
+          <w:szCs w:val="20"/>
+          <w:shd w:val="clear" w:color="auto" w:fill="E8F2FE"/>
+        </w:rPr>
+        <w:t>"Not enough info!"</w:t>
+      </w:r>
+      <w:r>
+        <w:rPr>
+          <w:rFonts w:ascii="Consolas" w:hAnsi="Consolas" w:cs="Consolas"/>
+          <w:color w:val="000000"/>
+          <w:sz w:val="20"/>
+          <w:szCs w:val="20"/>
+          <w:shd w:val="clear" w:color="auto" w:fill="E8F2FE"/>
+        </w:rPr>
+        <w:t>); =&gt; thiếu 1 trong trường thông tin</w:t>
+      </w:r>
+      <w:r>
+        <w:rPr>
+          <w:rFonts w:ascii="Consolas" w:hAnsi="Consolas" w:cs="Consolas"/>
+          <w:color w:val="000000"/>
+          <w:sz w:val="20"/>
+          <w:szCs w:val="20"/>
+          <w:shd w:val="clear" w:color="auto" w:fill="E8F2FE"/>
+        </w:rPr>
+        <w:t xml:space="preserve"> hoặc sai format JSON</w:t>
+      </w:r>
+    </w:p>
+    <w:p>
+      <w:pPr>
+        <w:pStyle w:val="ListParagraph"/>
+        <w:numPr>
+          <w:ilvl w:val="0"/>
+          <w:numId w:val="7"/>
+        </w:numPr>
+        <w:rPr>
+          <w:rFonts w:ascii="Times New Roman" w:hAnsi="Times New Roman" w:cs="Times New Roman"/>
+          <w:sz w:val="28"/>
+          <w:szCs w:val="28"/>
+        </w:rPr>
+      </w:pPr>
+      <w:r>
+        <w:rPr>
+          <w:rFonts w:ascii="Consolas" w:hAnsi="Consolas" w:cs="Consolas"/>
+          <w:i/>
+          <w:iCs/>
+          <w:color w:val="000000"/>
+          <w:sz w:val="20"/>
+          <w:szCs w:val="20"/>
+          <w:shd w:val="clear" w:color="auto" w:fill="E8F2FE"/>
+        </w:rPr>
+        <w:t>badRequest</w:t>
+      </w:r>
+      <w:r>
+        <w:rPr>
+          <w:rFonts w:ascii="Consolas" w:hAnsi="Consolas" w:cs="Consolas"/>
+          <w:color w:val="000000"/>
+          <w:sz w:val="20"/>
+          <w:szCs w:val="20"/>
+          <w:shd w:val="clear" w:color="auto" w:fill="E8F2FE"/>
+        </w:rPr>
+        <w:t>().body(</w:t>
+      </w:r>
+      <w:r>
+        <w:rPr>
+          <w:rFonts w:ascii="Consolas" w:hAnsi="Consolas" w:cs="Consolas"/>
+          <w:color w:val="2A00FF"/>
+          <w:sz w:val="20"/>
+          <w:szCs w:val="20"/>
+          <w:shd w:val="clear" w:color="auto" w:fill="E8F2FE"/>
+        </w:rPr>
+        <w:t>"Some info are not valid!"</w:t>
+      </w:r>
+      <w:r>
+        <w:rPr>
+          <w:rFonts w:ascii="Consolas" w:hAnsi="Consolas" w:cs="Consolas"/>
+          <w:color w:val="000000"/>
+          <w:sz w:val="20"/>
+          <w:szCs w:val="20"/>
+          <w:shd w:val="clear" w:color="auto" w:fill="E8F2FE"/>
+        </w:rPr>
+        <w:t>) =&gt; có trường thông tin &lt; 1 (ID đc đánh số từ 1)</w:t>
+      </w:r>
+    </w:p>
+    <w:p>
+      <w:pPr>
+        <w:pStyle w:val="ListParagraph"/>
+        <w:numPr>
+          <w:ilvl w:val="0"/>
+          <w:numId w:val="7"/>
+        </w:numPr>
+        <w:autoSpaceDE w:val="0"/>
+        <w:autoSpaceDN w:val="0"/>
+        <w:adjustRightInd w:val="0"/>
+        <w:spacing w:after="0" w:line="240" w:lineRule="auto"/>
+        <w:rPr>
+          <w:rFonts w:ascii="Consolas" w:hAnsi="Consolas" w:cs="Consolas"/>
+          <w:sz w:val="20"/>
+          <w:szCs w:val="20"/>
+        </w:rPr>
+      </w:pPr>
+      <w:r>
+        <w:rPr>
+          <w:rFonts w:ascii="Consolas" w:hAnsi="Consolas" w:cs="Consolas"/>
+          <w:color w:val="000000"/>
+          <w:sz w:val="20"/>
+          <w:szCs w:val="20"/>
+        </w:rPr>
+        <w:t>(</w:t>
+      </w:r>
+      <w:r>
+        <w:rPr>
+          <w:rFonts w:ascii="Consolas" w:hAnsi="Consolas" w:cs="Consolas"/>
+          <w:color w:val="2A00FF"/>
+          <w:sz w:val="20"/>
+          <w:szCs w:val="20"/>
+        </w:rPr>
+        <w:t>"Authentication has failed or has not yet been provided!"</w:t>
+      </w:r>
+      <w:r>
+        <w:rPr>
+          <w:rFonts w:ascii="Consolas" w:hAnsi="Consolas" w:cs="Consolas"/>
+          <w:color w:val="000000"/>
+          <w:sz w:val="20"/>
+          <w:szCs w:val="20"/>
+        </w:rPr>
+        <w:t>,HttpStatus.</w:t>
+      </w:r>
+      <w:r>
+        <w:rPr>
+          <w:rFonts w:ascii="Consolas" w:hAnsi="Consolas" w:cs="Consolas"/>
+          <w:b/>
+          <w:bCs/>
+          <w:i/>
+          <w:iCs/>
+          <w:color w:val="0000C0"/>
+          <w:sz w:val="20"/>
+          <w:szCs w:val="20"/>
+        </w:rPr>
+        <w:t>UNAUTHORIZED</w:t>
+      </w:r>
+      <w:r>
+        <w:rPr>
+          <w:rFonts w:ascii="Consolas" w:hAnsi="Consolas" w:cs="Consolas"/>
+          <w:color w:val="000000"/>
+          <w:sz w:val="20"/>
+          <w:szCs w:val="20"/>
+        </w:rPr>
+        <w:t xml:space="preserve">); =&gt; </w:t>
+      </w:r>
+      <w:r>
+        <w:rPr>
+          <w:rFonts w:ascii="Consolas" w:hAnsi="Consolas" w:cs="Consolas"/>
+          <w:color w:val="000000"/>
+          <w:sz w:val="20"/>
+          <w:szCs w:val="20"/>
+        </w:rPr>
+        <w:t>teacher ko dạy lớp đó hoặc đã điểm danh trong buổi học này</w:t>
+      </w:r>
+    </w:p>
+    <w:p>
+      <w:pPr>
+        <w:pStyle w:val="ListParagraph"/>
+        <w:numPr>
+          <w:ilvl w:val="0"/>
+          <w:numId w:val="7"/>
+        </w:numPr>
+        <w:autoSpaceDE w:val="0"/>
+        <w:autoSpaceDN w:val="0"/>
+        <w:adjustRightInd w:val="0"/>
+        <w:spacing w:after="0" w:line="240" w:lineRule="auto"/>
+        <w:rPr>
+          <w:rFonts w:ascii="Consolas" w:hAnsi="Consolas" w:cs="Consolas"/>
+          <w:sz w:val="20"/>
+          <w:szCs w:val="20"/>
+        </w:rPr>
+      </w:pPr>
+      <w:r>
+        <w:rPr>
+          <w:rFonts w:ascii="Consolas" w:hAnsi="Consolas" w:cs="Consolas"/>
+          <w:i/>
+          <w:iCs/>
+          <w:color w:val="000000"/>
+          <w:sz w:val="20"/>
+          <w:szCs w:val="20"/>
+          <w:shd w:val="clear" w:color="auto" w:fill="E8F2FE"/>
+        </w:rPr>
+        <w:t>badRequest</w:t>
+      </w:r>
+      <w:r>
+        <w:rPr>
+          <w:rFonts w:ascii="Consolas" w:hAnsi="Consolas" w:cs="Consolas"/>
+          <w:color w:val="000000"/>
+          <w:sz w:val="20"/>
+          <w:szCs w:val="20"/>
+          <w:shd w:val="clear" w:color="auto" w:fill="E8F2FE"/>
+        </w:rPr>
+        <w:t>().body(</w:t>
+      </w:r>
+      <w:r>
+        <w:rPr>
+          <w:rFonts w:ascii="Consolas" w:hAnsi="Consolas" w:cs="Consolas"/>
+          <w:color w:val="2A00FF"/>
+          <w:sz w:val="20"/>
+          <w:szCs w:val="20"/>
+          <w:shd w:val="clear" w:color="auto" w:fill="E8F2FE"/>
+        </w:rPr>
+        <w:t>"Not in valid time!"</w:t>
+      </w:r>
+      <w:r>
+        <w:rPr>
+          <w:rFonts w:ascii="Consolas" w:hAnsi="Consolas" w:cs="Consolas"/>
+          <w:color w:val="000000"/>
+          <w:sz w:val="20"/>
+          <w:szCs w:val="20"/>
+          <w:shd w:val="clear" w:color="auto" w:fill="E8F2FE"/>
+        </w:rPr>
+        <w:t>); =&gt; thời gian roll call có vấn đề</w:t>
+      </w:r>
+    </w:p>
+    <w:p>
+      <w:pPr>
+        <w:pStyle w:val="ListParagraph"/>
+        <w:numPr>
+          <w:ilvl w:val="0"/>
+          <w:numId w:val="7"/>
+        </w:numPr>
+        <w:autoSpaceDE w:val="0"/>
+        <w:autoSpaceDN w:val="0"/>
+        <w:adjustRightInd w:val="0"/>
+        <w:spacing w:after="0" w:line="240" w:lineRule="auto"/>
+        <w:rPr>
+          <w:rFonts w:ascii="Consolas" w:hAnsi="Consolas" w:cs="Consolas"/>
+          <w:sz w:val="20"/>
+          <w:szCs w:val="20"/>
+        </w:rPr>
+      </w:pPr>
+      <w:r>
+        <w:rPr>
+          <w:rFonts w:ascii="Consolas" w:hAnsi="Consolas" w:cs="Consolas"/>
+          <w:i/>
+          <w:iCs/>
+          <w:color w:val="000000"/>
+          <w:sz w:val="20"/>
+          <w:szCs w:val="20"/>
+          <w:shd w:val="clear" w:color="auto" w:fill="E8F2FE"/>
+        </w:rPr>
+        <w:t>badRequest</w:t>
+      </w:r>
+      <w:r>
+        <w:rPr>
+          <w:rFonts w:ascii="Consolas" w:hAnsi="Consolas" w:cs="Consolas"/>
+          <w:color w:val="000000"/>
+          <w:sz w:val="20"/>
+          <w:szCs w:val="20"/>
+          <w:shd w:val="clear" w:color="auto" w:fill="E8F2FE"/>
+        </w:rPr>
+        <w:t>().body(</w:t>
+      </w:r>
+      <w:r>
+        <w:rPr>
+          <w:rFonts w:ascii="Consolas" w:hAnsi="Consolas" w:cs="Consolas"/>
+          <w:color w:val="2A00FF"/>
+          <w:sz w:val="20"/>
+          <w:szCs w:val="20"/>
+          <w:shd w:val="clear" w:color="auto" w:fill="E8F2FE"/>
+        </w:rPr>
+        <w:t>"Error happened!"</w:t>
+      </w:r>
+      <w:r>
+        <w:rPr>
+          <w:rFonts w:ascii="Consolas" w:hAnsi="Consolas" w:cs="Consolas"/>
+          <w:color w:val="000000"/>
+          <w:sz w:val="20"/>
+          <w:szCs w:val="20"/>
+          <w:shd w:val="clear" w:color="auto" w:fill="E8F2FE"/>
+        </w:rPr>
+        <w:t>); =&gt; ko thể sinh identifyString hoặc có Exception được trả về</w:t>
+      </w:r>
+    </w:p>
+    <w:p>
+      <w:pPr>
+        <w:pStyle w:val="ListParagraph"/>
+        <w:numPr>
+          <w:ilvl w:val="0"/>
+          <w:numId w:val="7"/>
+        </w:numPr>
+        <w:autoSpaceDE w:val="0"/>
+        <w:autoSpaceDN w:val="0"/>
+        <w:adjustRightInd w:val="0"/>
+        <w:spacing w:after="0" w:line="240" w:lineRule="auto"/>
+        <w:rPr>
+          <w:rFonts w:ascii="Consolas" w:hAnsi="Consolas" w:cs="Consolas"/>
+          <w:sz w:val="20"/>
+          <w:szCs w:val="20"/>
+        </w:rPr>
+      </w:pPr>
+      <w:r>
+        <w:rPr>
+          <w:rFonts w:ascii="Consolas" w:hAnsi="Consolas" w:cs="Consolas"/>
+          <w:i/>
+          <w:iCs/>
+          <w:color w:val="000000"/>
+          <w:sz w:val="20"/>
+          <w:szCs w:val="20"/>
+          <w:shd w:val="clear" w:color="auto" w:fill="E8F2FE"/>
+        </w:rPr>
+        <w:t>badRequest</w:t>
+      </w:r>
+      <w:r>
+        <w:rPr>
+          <w:rFonts w:ascii="Consolas" w:hAnsi="Consolas" w:cs="Consolas"/>
+          <w:color w:val="000000"/>
+          <w:sz w:val="20"/>
+          <w:szCs w:val="20"/>
+          <w:shd w:val="clear" w:color="auto" w:fill="E8F2FE"/>
+        </w:rPr>
+        <w:t>().body(</w:t>
+      </w:r>
+      <w:r>
+        <w:rPr>
+          <w:rFonts w:ascii="Consolas" w:hAnsi="Consolas" w:cs="Consolas"/>
+          <w:color w:val="2A00FF"/>
+          <w:sz w:val="20"/>
+          <w:szCs w:val="20"/>
+          <w:shd w:val="clear" w:color="auto" w:fill="E8F2FE"/>
+        </w:rPr>
+        <w:t>"An ID is not a number!"</w:t>
+      </w:r>
+      <w:r>
+        <w:rPr>
+          <w:rFonts w:ascii="Consolas" w:hAnsi="Consolas" w:cs="Consolas"/>
+          <w:color w:val="000000"/>
+          <w:sz w:val="20"/>
+          <w:szCs w:val="20"/>
+          <w:shd w:val="clear" w:color="auto" w:fill="E8F2FE"/>
+        </w:rPr>
+        <w:t>); =&gt; 1 trường thông tin ko thể parse về thành số</w:t>
+      </w:r>
+    </w:p>
+    <w:p>
+      <w:pPr>
+        <w:autoSpaceDE w:val="0"/>
+        <w:autoSpaceDN w:val="0"/>
+        <w:adjustRightInd w:val="0"/>
+        <w:spacing w:after="0" w:line="240" w:lineRule="auto"/>
+        <w:ind w:left="360"/>
+        <w:rPr>
+          <w:rFonts w:ascii="Consolas" w:hAnsi="Consolas" w:cs="Consolas"/>
+          <w:sz w:val="20"/>
+          <w:szCs w:val="20"/>
+        </w:rPr>
+      </w:pPr>
+    </w:p>
+    <w:p>
+      <w:pPr>
+        <w:rPr>
+          <w:rFonts w:ascii="Times New Roman" w:hAnsi="Times New Roman" w:cs="Times New Roman"/>
+          <w:sz w:val="20"/>
+          <w:szCs w:val="20"/>
+        </w:rPr>
+      </w:pPr>
+    </w:p>
+    <w:p>
+      <w:pPr>
+        <w:rPr>
+          <w:rFonts w:ascii="Times New Roman" w:hAnsi="Times New Roman" w:cs="Times New Roman"/>
+          <w:b/>
+          <w:sz w:val="28"/>
+          <w:szCs w:val="28"/>
+        </w:rPr>
+      </w:pPr>
+      <w:r>
+        <w:rPr>
+          <w:rFonts w:ascii="Times New Roman" w:hAnsi="Times New Roman" w:cs="Times New Roman"/>
+          <w:b/>
+          <w:sz w:val="28"/>
+          <w:szCs w:val="28"/>
+        </w:rPr>
+        <w:t xml:space="preserve">API </w:t>
+      </w:r>
+      <w:r>
+        <w:rPr>
+          <w:rFonts w:ascii="Times New Roman" w:hAnsi="Times New Roman" w:cs="Times New Roman"/>
+          <w:b/>
+          <w:sz w:val="28"/>
+          <w:szCs w:val="28"/>
+        </w:rPr>
+        <w:t>student</w:t>
+      </w:r>
+      <w:r>
+        <w:rPr>
+          <w:rFonts w:ascii="Times New Roman" w:hAnsi="Times New Roman" w:cs="Times New Roman"/>
+          <w:b/>
+          <w:sz w:val="28"/>
+          <w:szCs w:val="28"/>
+        </w:rPr>
+        <w:t>RollCall</w:t>
+      </w:r>
+    </w:p>
+    <w:p>
+      <w:pPr>
+        <w:rPr>
+          <w:rFonts w:ascii="Times New Roman" w:hAnsi="Times New Roman" w:cs="Times New Roman"/>
+          <w:sz w:val="20"/>
+          <w:szCs w:val="20"/>
+        </w:rPr>
+      </w:pPr>
+      <w:r>
+        <w:rPr>
+          <w:noProof/>
+        </w:rPr>
+        <w:lastRenderedPageBreak/>
+        <w:drawing>
+          <wp:inline distT="0" distB="0" distL="0" distR="0" wp14:anchorId="049E8D53" wp14:editId="6AB29046">
+            <wp:extent cx="5943600" cy="3575050"/>
+            <wp:effectExtent l="0" t="0" r="0" b="6350"/>
+            <wp:docPr id="2" name="Picture 2"/>
+            <wp:cNvGraphicFramePr>
+              <a:graphicFrameLocks xmlns:a="http://schemas.openxmlformats.org/drawingml/2006/main" noChangeAspect="1"/>
+            </wp:cNvGraphicFramePr>
+            <a:graphic xmlns:a="http://schemas.openxmlformats.org/drawingml/2006/main">
+              <a:graphicData uri="http://schemas.openxmlformats.org/drawingml/2006/picture">
+                <pic:pic xmlns:pic="http://schemas.openxmlformats.org/drawingml/2006/picture">
+                  <pic:nvPicPr>
+                    <pic:cNvPr id="1" name=""/>
+                    <pic:cNvPicPr/>
+                  </pic:nvPicPr>
+                  <pic:blipFill>
+                    <a:blip r:embed="rId28"/>
+                    <a:stretch>
+                      <a:fillRect/>
+                    </a:stretch>
+                  </pic:blipFill>
+                  <pic:spPr>
+                    <a:xfrm>
+                      <a:off x="0" y="0"/>
                       <a:ext cx="5943600" cy="3575050"/>
                     </a:xfrm>
                     <a:prstGeom prst="rect">
@@ -8359,20 +9004,1124 @@
         </w:rPr>
         <w:t>);</w:t>
       </w:r>
+      <w:bookmarkStart w:id="0" w:name="_GoBack"/>
+      <w:bookmarkEnd w:id="0"/>
     </w:p>
     <w:p>
       <w:pPr>
         <w:pStyle w:val="ListParagraph"/>
         <w:numPr>
           <w:ilvl w:val="0"/>
-          <w:numId w:val="19"/>
+          <w:numId w:val="7"/>
+        </w:numPr>
+        <w:ind w:left="714" w:hanging="357"/>
+        <w:jc w:val="both"/>
+        <w:outlineLvl w:val="1"/>
+        <w:rPr>
+          <w:rFonts w:ascii="Times New Roman" w:hAnsi="Times New Roman" w:cs="Times New Roman"/>
+          <w:color w:val="000000"/>
+          <w:sz w:val="28"/>
+          <w:szCs w:val="28"/>
+          <w:shd w:val="clear" w:color="auto" w:fill="E8F2FE"/>
+        </w:rPr>
+      </w:pPr>
+      <w:r>
+        <w:rPr>
+          <w:rFonts w:ascii="Times New Roman" w:hAnsi="Times New Roman" w:cs="Times New Roman"/>
+          <w:color w:val="000000"/>
+          <w:sz w:val="28"/>
+          <w:szCs w:val="28"/>
+          <w:shd w:val="clear" w:color="auto" w:fill="E8F2FE"/>
+        </w:rPr>
+        <w:t>V</w:t>
+      </w:r>
+      <w:r>
+        <w:rPr>
+          <w:rFonts w:ascii="Times New Roman" w:hAnsi="Times New Roman" w:cs="Times New Roman"/>
+          <w:color w:val="000000"/>
+          <w:sz w:val="28"/>
+          <w:szCs w:val="28"/>
+          <w:shd w:val="clear" w:color="auto" w:fill="E8F2FE"/>
+        </w:rPr>
+        <w:t xml:space="preserve">ề </w:t>
+      </w:r>
+      <w:r>
+        <w:rPr>
+          <w:rFonts w:ascii="Times New Roman" w:hAnsi="Times New Roman" w:cs="Times New Roman"/>
+          <w:color w:val="000000"/>
+          <w:sz w:val="28"/>
+          <w:szCs w:val="28"/>
+          <w:shd w:val="clear" w:color="auto" w:fill="E8F2FE"/>
+        </w:rPr>
+        <w:t>Room:</w:t>
+      </w:r>
+    </w:p>
+    <w:p>
+      <w:pPr>
+        <w:pStyle w:val="ListParagraph"/>
+        <w:numPr>
+          <w:ilvl w:val="0"/>
+          <w:numId w:val="21"/>
         </w:numPr>
         <w:jc w:val="both"/>
         <w:rPr>
-          <w:rFonts w:ascii="Consolas" w:hAnsi="Consolas" w:cs="Consolas"/>
-          <w:color w:val="000000"/>
-          <w:sz w:val="20"/>
-          <w:szCs w:val="20"/>
+          <w:rFonts w:ascii="Times New Roman" w:hAnsi="Times New Roman" w:cs="Times New Roman"/>
+          <w:color w:val="000000"/>
+          <w:sz w:val="28"/>
+          <w:szCs w:val="28"/>
+          <w:shd w:val="clear" w:color="auto" w:fill="E8F2FE"/>
+        </w:rPr>
+      </w:pPr>
+      <w:r>
+        <w:rPr>
+          <w:rFonts w:ascii="Consolas" w:hAnsi="Consolas" w:cs="Consolas"/>
+          <w:i/>
+          <w:iCs/>
+          <w:color w:val="000000"/>
+          <w:sz w:val="20"/>
+          <w:szCs w:val="20"/>
+          <w:shd w:val="clear" w:color="auto" w:fill="E8F2FE"/>
+        </w:rPr>
+        <w:t>badRequest</w:t>
+      </w:r>
+      <w:r>
+        <w:rPr>
+          <w:rFonts w:ascii="Consolas" w:hAnsi="Consolas" w:cs="Consolas"/>
+          <w:color w:val="000000"/>
+          <w:sz w:val="20"/>
+          <w:szCs w:val="20"/>
+          <w:shd w:val="clear" w:color="auto" w:fill="E8F2FE"/>
+        </w:rPr>
+        <w:t>().body(</w:t>
+      </w:r>
+      <w:r>
+        <w:rPr>
+          <w:rFonts w:ascii="Consolas" w:hAnsi="Consolas" w:cs="Consolas"/>
+          <w:color w:val="2A00FF"/>
+          <w:sz w:val="20"/>
+          <w:szCs w:val="20"/>
+          <w:shd w:val="clear" w:color="auto" w:fill="E8F2FE"/>
+        </w:rPr>
+        <w:t>"Error code: 50; Content: Adding room failed because "</w:t>
+      </w:r>
+      <w:r>
+        <w:rPr>
+          <w:rFonts w:ascii="Consolas" w:hAnsi="Consolas" w:cs="Consolas"/>
+          <w:color w:val="000000"/>
+          <w:sz w:val="20"/>
+          <w:szCs w:val="20"/>
+          <w:shd w:val="clear" w:color="auto" w:fill="E8F2FE"/>
+        </w:rPr>
+        <w:t xml:space="preserve"> + </w:t>
+      </w:r>
+      <w:r>
+        <w:rPr>
+          <w:rFonts w:ascii="Consolas" w:hAnsi="Consolas" w:cs="Consolas"/>
+          <w:color w:val="6A3E3E"/>
+          <w:sz w:val="20"/>
+          <w:szCs w:val="20"/>
+          <w:shd w:val="clear" w:color="auto" w:fill="E8F2FE"/>
+        </w:rPr>
+        <w:t>errorMessage</w:t>
+      </w:r>
+      <w:r>
+        <w:rPr>
+          <w:rFonts w:ascii="Consolas" w:hAnsi="Consolas" w:cs="Consolas"/>
+          <w:color w:val="000000"/>
+          <w:sz w:val="20"/>
+          <w:szCs w:val="20"/>
+          <w:shd w:val="clear" w:color="auto" w:fill="E8F2FE"/>
+        </w:rPr>
+        <w:t>);</w:t>
+      </w:r>
+    </w:p>
+    <w:p>
+      <w:pPr>
+        <w:pStyle w:val="ListParagraph"/>
+        <w:numPr>
+          <w:ilvl w:val="0"/>
+          <w:numId w:val="21"/>
+        </w:numPr>
+        <w:jc w:val="both"/>
+        <w:rPr>
+          <w:rFonts w:ascii="Times New Roman" w:hAnsi="Times New Roman" w:cs="Times New Roman"/>
+          <w:color w:val="000000"/>
+          <w:sz w:val="28"/>
+          <w:szCs w:val="28"/>
+          <w:shd w:val="clear" w:color="auto" w:fill="E8F2FE"/>
+        </w:rPr>
+      </w:pPr>
+      <w:r>
+        <w:rPr>
+          <w:rFonts w:ascii="Consolas" w:hAnsi="Consolas" w:cs="Consolas"/>
+          <w:i/>
+          <w:iCs/>
+          <w:color w:val="000000"/>
+          <w:sz w:val="20"/>
+          <w:szCs w:val="20"/>
+          <w:shd w:val="clear" w:color="auto" w:fill="E8F2FE"/>
+        </w:rPr>
+        <w:t>badRequest</w:t>
+      </w:r>
+      <w:r>
+        <w:rPr>
+          <w:rFonts w:ascii="Consolas" w:hAnsi="Consolas" w:cs="Consolas"/>
+          <w:color w:val="000000"/>
+          <w:sz w:val="20"/>
+          <w:szCs w:val="20"/>
+          <w:shd w:val="clear" w:color="auto" w:fill="E8F2FE"/>
+        </w:rPr>
+        <w:t>().body(</w:t>
+      </w:r>
+      <w:r>
+        <w:rPr>
+          <w:rFonts w:ascii="Consolas" w:hAnsi="Consolas" w:cs="Consolas"/>
+          <w:color w:val="2A00FF"/>
+          <w:sz w:val="20"/>
+          <w:szCs w:val="20"/>
+          <w:shd w:val="clear" w:color="auto" w:fill="E8F2FE"/>
+        </w:rPr>
+        <w:t>"Error code: 51; Content: Duplicate room name!"</w:t>
+      </w:r>
+      <w:r>
+        <w:rPr>
+          <w:rFonts w:ascii="Consolas" w:hAnsi="Consolas" w:cs="Consolas"/>
+          <w:color w:val="000000"/>
+          <w:sz w:val="20"/>
+          <w:szCs w:val="20"/>
+          <w:shd w:val="clear" w:color="auto" w:fill="E8F2FE"/>
+        </w:rPr>
+        <w:t>);</w:t>
+      </w:r>
+    </w:p>
+    <w:p>
+      <w:pPr>
+        <w:pStyle w:val="ListParagraph"/>
+        <w:numPr>
+          <w:ilvl w:val="0"/>
+          <w:numId w:val="21"/>
+        </w:numPr>
+        <w:jc w:val="both"/>
+        <w:rPr>
+          <w:rFonts w:ascii="Times New Roman" w:hAnsi="Times New Roman" w:cs="Times New Roman"/>
+          <w:color w:val="000000"/>
+          <w:sz w:val="28"/>
+          <w:szCs w:val="28"/>
+          <w:shd w:val="clear" w:color="auto" w:fill="E8F2FE"/>
+        </w:rPr>
+      </w:pPr>
+      <w:r>
+        <w:rPr>
+          <w:rFonts w:ascii="Consolas" w:hAnsi="Consolas" w:cs="Consolas"/>
+          <w:i/>
+          <w:iCs/>
+          <w:color w:val="000000"/>
+          <w:sz w:val="20"/>
+          <w:szCs w:val="20"/>
+          <w:shd w:val="clear" w:color="auto" w:fill="E8F2FE"/>
+        </w:rPr>
+        <w:t>badRequest</w:t>
+      </w:r>
+      <w:r>
+        <w:rPr>
+          <w:rFonts w:ascii="Consolas" w:hAnsi="Consolas" w:cs="Consolas"/>
+          <w:color w:val="000000"/>
+          <w:sz w:val="20"/>
+          <w:szCs w:val="20"/>
+          <w:shd w:val="clear" w:color="auto" w:fill="E8F2FE"/>
+        </w:rPr>
+        <w:t>().body(</w:t>
+      </w:r>
+      <w:r>
+        <w:rPr>
+          <w:rFonts w:ascii="Consolas" w:hAnsi="Consolas" w:cs="Consolas"/>
+          <w:color w:val="2A00FF"/>
+          <w:sz w:val="20"/>
+          <w:szCs w:val="20"/>
+          <w:shd w:val="clear" w:color="auto" w:fill="E8F2FE"/>
+        </w:rPr>
+        <w:t>"Error code: 52; Content: Duplicate MAC address!"</w:t>
+      </w:r>
+      <w:r>
+        <w:rPr>
+          <w:rFonts w:ascii="Consolas" w:hAnsi="Consolas" w:cs="Consolas"/>
+          <w:color w:val="000000"/>
+          <w:sz w:val="20"/>
+          <w:szCs w:val="20"/>
+          <w:shd w:val="clear" w:color="auto" w:fill="E8F2FE"/>
+        </w:rPr>
+        <w:t>);</w:t>
+      </w:r>
+    </w:p>
+    <w:p>
+      <w:pPr>
+        <w:pStyle w:val="ListParagraph"/>
+        <w:numPr>
+          <w:ilvl w:val="0"/>
+          <w:numId w:val="21"/>
+        </w:numPr>
+        <w:jc w:val="both"/>
+        <w:rPr>
+          <w:rFonts w:ascii="Times New Roman" w:hAnsi="Times New Roman" w:cs="Times New Roman"/>
+          <w:color w:val="000000"/>
+          <w:sz w:val="28"/>
+          <w:szCs w:val="28"/>
+          <w:shd w:val="clear" w:color="auto" w:fill="E8F2FE"/>
+        </w:rPr>
+      </w:pPr>
+      <w:r>
+        <w:rPr>
+          <w:rFonts w:ascii="Consolas" w:hAnsi="Consolas" w:cs="Consolas"/>
+          <w:color w:val="000000"/>
+          <w:sz w:val="20"/>
+          <w:szCs w:val="20"/>
+          <w:shd w:val="clear" w:color="auto" w:fill="E8F2FE"/>
+        </w:rPr>
+        <w:t>(</w:t>
+      </w:r>
+      <w:r>
+        <w:rPr>
+          <w:rFonts w:ascii="Consolas" w:hAnsi="Consolas" w:cs="Consolas"/>
+          <w:color w:val="2A00FF"/>
+          <w:sz w:val="20"/>
+          <w:szCs w:val="20"/>
+          <w:shd w:val="clear" w:color="auto" w:fill="E8F2FE"/>
+        </w:rPr>
+        <w:t>"Error code: 53; Content: This room do not exist!"</w:t>
+      </w:r>
+      <w:r>
+        <w:rPr>
+          <w:rFonts w:ascii="Consolas" w:hAnsi="Consolas" w:cs="Consolas"/>
+          <w:color w:val="000000"/>
+          <w:sz w:val="20"/>
+          <w:szCs w:val="20"/>
+          <w:shd w:val="clear" w:color="auto" w:fill="E8F2FE"/>
+        </w:rPr>
+        <w:t>, HttpStatus.</w:t>
+      </w:r>
+      <w:r>
+        <w:rPr>
+          <w:rFonts w:ascii="Consolas" w:hAnsi="Consolas" w:cs="Consolas"/>
+          <w:b/>
+          <w:bCs/>
+          <w:i/>
+          <w:iCs/>
+          <w:color w:val="0000C0"/>
+          <w:sz w:val="20"/>
+          <w:szCs w:val="20"/>
+          <w:shd w:val="clear" w:color="auto" w:fill="E8F2FE"/>
+        </w:rPr>
+        <w:t>NOT_FOUND</w:t>
+      </w:r>
+      <w:r>
+        <w:rPr>
+          <w:rFonts w:ascii="Consolas" w:hAnsi="Consolas" w:cs="Consolas"/>
+          <w:color w:val="000000"/>
+          <w:sz w:val="20"/>
+          <w:szCs w:val="20"/>
+          <w:shd w:val="clear" w:color="auto" w:fill="E8F2FE"/>
+        </w:rPr>
+        <w:t>);</w:t>
+      </w:r>
+    </w:p>
+    <w:p>
+      <w:pPr>
+        <w:pStyle w:val="ListParagraph"/>
+        <w:numPr>
+          <w:ilvl w:val="0"/>
+          <w:numId w:val="21"/>
+        </w:numPr>
+        <w:jc w:val="both"/>
+        <w:rPr>
+          <w:rFonts w:ascii="Times New Roman" w:hAnsi="Times New Roman" w:cs="Times New Roman"/>
+          <w:color w:val="000000"/>
+          <w:sz w:val="28"/>
+          <w:szCs w:val="28"/>
+          <w:shd w:val="clear" w:color="auto" w:fill="E8F2FE"/>
+        </w:rPr>
+      </w:pPr>
+      <w:r>
+        <w:rPr>
+          <w:rFonts w:ascii="Consolas" w:hAnsi="Consolas" w:cs="Consolas"/>
+          <w:i/>
+          <w:iCs/>
+          <w:color w:val="000000"/>
+          <w:sz w:val="20"/>
+          <w:szCs w:val="20"/>
+          <w:shd w:val="clear" w:color="auto" w:fill="E8F2FE"/>
+        </w:rPr>
+        <w:t>badRequest</w:t>
+      </w:r>
+      <w:r>
+        <w:rPr>
+          <w:rFonts w:ascii="Consolas" w:hAnsi="Consolas" w:cs="Consolas"/>
+          <w:color w:val="000000"/>
+          <w:sz w:val="20"/>
+          <w:szCs w:val="20"/>
+          <w:shd w:val="clear" w:color="auto" w:fill="E8F2FE"/>
+        </w:rPr>
+        <w:t>().body(</w:t>
+      </w:r>
+      <w:r>
+        <w:rPr>
+          <w:rFonts w:ascii="Consolas" w:hAnsi="Consolas" w:cs="Consolas"/>
+          <w:color w:val="2A00FF"/>
+          <w:sz w:val="20"/>
+          <w:szCs w:val="20"/>
+          <w:shd w:val="clear" w:color="auto" w:fill="E8F2FE"/>
+        </w:rPr>
+        <w:t>"Error code: 54; Content: Deleting room failed because "</w:t>
+      </w:r>
+      <w:r>
+        <w:rPr>
+          <w:rFonts w:ascii="Consolas" w:hAnsi="Consolas" w:cs="Consolas"/>
+          <w:color w:val="000000"/>
+          <w:sz w:val="20"/>
+          <w:szCs w:val="20"/>
+          <w:shd w:val="clear" w:color="auto" w:fill="E8F2FE"/>
+        </w:rPr>
+        <w:t xml:space="preserve"> + </w:t>
+      </w:r>
+      <w:r>
+        <w:rPr>
+          <w:rFonts w:ascii="Consolas" w:hAnsi="Consolas" w:cs="Consolas"/>
+          <w:color w:val="6A3E3E"/>
+          <w:sz w:val="20"/>
+          <w:szCs w:val="20"/>
+          <w:shd w:val="clear" w:color="auto" w:fill="E8F2FE"/>
+        </w:rPr>
+        <w:t>errorMessage</w:t>
+      </w:r>
+      <w:r>
+        <w:rPr>
+          <w:rFonts w:ascii="Consolas" w:hAnsi="Consolas" w:cs="Consolas"/>
+          <w:color w:val="000000"/>
+          <w:sz w:val="20"/>
+          <w:szCs w:val="20"/>
+          <w:shd w:val="clear" w:color="auto" w:fill="E8F2FE"/>
+        </w:rPr>
+        <w:t>);</w:t>
+      </w:r>
+    </w:p>
+    <w:p>
+      <w:pPr>
+        <w:pStyle w:val="ListParagraph"/>
+        <w:numPr>
+          <w:ilvl w:val="0"/>
+          <w:numId w:val="21"/>
+        </w:numPr>
+        <w:jc w:val="both"/>
+        <w:rPr>
+          <w:rFonts w:ascii="Times New Roman" w:hAnsi="Times New Roman" w:cs="Times New Roman"/>
+          <w:color w:val="000000"/>
+          <w:sz w:val="28"/>
+          <w:szCs w:val="28"/>
+          <w:shd w:val="clear" w:color="auto" w:fill="E8F2FE"/>
+        </w:rPr>
+      </w:pPr>
+      <w:r>
+        <w:rPr>
+          <w:rFonts w:ascii="Consolas" w:hAnsi="Consolas" w:cs="Consolas"/>
+          <w:i/>
+          <w:iCs/>
+          <w:color w:val="000000"/>
+          <w:sz w:val="20"/>
+          <w:szCs w:val="20"/>
+          <w:shd w:val="clear" w:color="auto" w:fill="E8F2FE"/>
+        </w:rPr>
+        <w:t>badRequest</w:t>
+      </w:r>
+      <w:r>
+        <w:rPr>
+          <w:rFonts w:ascii="Consolas" w:hAnsi="Consolas" w:cs="Consolas"/>
+          <w:color w:val="000000"/>
+          <w:sz w:val="20"/>
+          <w:szCs w:val="20"/>
+          <w:shd w:val="clear" w:color="auto" w:fill="E8F2FE"/>
+        </w:rPr>
+        <w:t>().body(</w:t>
+      </w:r>
+      <w:r>
+        <w:rPr>
+          <w:rFonts w:ascii="Consolas" w:hAnsi="Consolas" w:cs="Consolas"/>
+          <w:color w:val="2A00FF"/>
+          <w:sz w:val="20"/>
+          <w:szCs w:val="20"/>
+          <w:shd w:val="clear" w:color="auto" w:fill="E8F2FE"/>
+        </w:rPr>
+        <w:t>"Error code: 55; Content: This room still has dependant!"</w:t>
+      </w:r>
+      <w:r>
+        <w:rPr>
+          <w:rFonts w:ascii="Consolas" w:hAnsi="Consolas" w:cs="Consolas"/>
+          <w:color w:val="000000"/>
+          <w:sz w:val="20"/>
+          <w:szCs w:val="20"/>
+          <w:shd w:val="clear" w:color="auto" w:fill="E8F2FE"/>
+        </w:rPr>
+        <w:t>);</w:t>
+      </w:r>
+    </w:p>
+    <w:p>
+      <w:pPr>
+        <w:pStyle w:val="ListParagraph"/>
+        <w:numPr>
+          <w:ilvl w:val="0"/>
+          <w:numId w:val="21"/>
+        </w:numPr>
+        <w:jc w:val="both"/>
+        <w:rPr>
+          <w:rFonts w:ascii="Times New Roman" w:hAnsi="Times New Roman" w:cs="Times New Roman"/>
+          <w:color w:val="000000"/>
+          <w:sz w:val="28"/>
+          <w:szCs w:val="28"/>
+          <w:shd w:val="clear" w:color="auto" w:fill="E8F2FE"/>
+        </w:rPr>
+      </w:pPr>
+      <w:r>
+        <w:rPr>
+          <w:rFonts w:ascii="Consolas" w:hAnsi="Consolas" w:cs="Consolas"/>
+          <w:i/>
+          <w:iCs/>
+          <w:color w:val="000000"/>
+          <w:sz w:val="20"/>
+          <w:szCs w:val="20"/>
+          <w:shd w:val="clear" w:color="auto" w:fill="E8F2FE"/>
+        </w:rPr>
+        <w:t>badRequest</w:t>
+      </w:r>
+      <w:r>
+        <w:rPr>
+          <w:rFonts w:ascii="Consolas" w:hAnsi="Consolas" w:cs="Consolas"/>
+          <w:color w:val="000000"/>
+          <w:sz w:val="20"/>
+          <w:szCs w:val="20"/>
+          <w:shd w:val="clear" w:color="auto" w:fill="E8F2FE"/>
+        </w:rPr>
+        <w:t>().body(</w:t>
+      </w:r>
+      <w:r>
+        <w:rPr>
+          <w:rFonts w:ascii="Consolas" w:hAnsi="Consolas" w:cs="Consolas"/>
+          <w:color w:val="2A00FF"/>
+          <w:sz w:val="20"/>
+          <w:szCs w:val="20"/>
+          <w:shd w:val="clear" w:color="auto" w:fill="E8F2FE"/>
+        </w:rPr>
+        <w:t>"Error code: 56; Content: Updating room failed because "</w:t>
+      </w:r>
+      <w:r>
+        <w:rPr>
+          <w:rFonts w:ascii="Consolas" w:hAnsi="Consolas" w:cs="Consolas"/>
+          <w:color w:val="000000"/>
+          <w:sz w:val="20"/>
+          <w:szCs w:val="20"/>
+          <w:shd w:val="clear" w:color="auto" w:fill="E8F2FE"/>
+        </w:rPr>
+        <w:t xml:space="preserve"> + </w:t>
+      </w:r>
+      <w:r>
+        <w:rPr>
+          <w:rFonts w:ascii="Consolas" w:hAnsi="Consolas" w:cs="Consolas"/>
+          <w:color w:val="000000"/>
+          <w:sz w:val="20"/>
+          <w:szCs w:val="20"/>
+          <w:u w:val="single"/>
+          <w:shd w:val="clear" w:color="auto" w:fill="E8F2FE"/>
+        </w:rPr>
+        <w:t>errorMessage</w:t>
+      </w:r>
+      <w:r>
+        <w:rPr>
+          <w:rFonts w:ascii="Consolas" w:hAnsi="Consolas" w:cs="Consolas"/>
+          <w:color w:val="000000"/>
+          <w:sz w:val="20"/>
+          <w:szCs w:val="20"/>
+          <w:shd w:val="clear" w:color="auto" w:fill="E8F2FE"/>
+        </w:rPr>
+        <w:t>);</w:t>
+      </w:r>
+    </w:p>
+    <w:p>
+      <w:pPr>
+        <w:pStyle w:val="ListParagraph"/>
+        <w:numPr>
+          <w:ilvl w:val="0"/>
+          <w:numId w:val="7"/>
+        </w:numPr>
+        <w:ind w:left="714" w:hanging="357"/>
+        <w:jc w:val="both"/>
+        <w:outlineLvl w:val="1"/>
+        <w:rPr>
+          <w:rFonts w:ascii="Times New Roman" w:hAnsi="Times New Roman" w:cs="Times New Roman"/>
+          <w:color w:val="000000"/>
+          <w:sz w:val="28"/>
+          <w:szCs w:val="28"/>
+          <w:shd w:val="clear" w:color="auto" w:fill="E8F2FE"/>
+        </w:rPr>
+      </w:pPr>
+      <w:r>
+        <w:rPr>
+          <w:rFonts w:ascii="Times New Roman" w:hAnsi="Times New Roman" w:cs="Times New Roman"/>
+          <w:color w:val="000000"/>
+          <w:sz w:val="28"/>
+          <w:szCs w:val="28"/>
+          <w:shd w:val="clear" w:color="auto" w:fill="E8F2FE"/>
+        </w:rPr>
+        <w:t>Về Class:</w:t>
+      </w:r>
+    </w:p>
+    <w:p>
+      <w:pPr>
+        <w:pStyle w:val="ListParagraph"/>
+        <w:numPr>
+          <w:ilvl w:val="0"/>
+          <w:numId w:val="22"/>
+        </w:numPr>
+        <w:jc w:val="both"/>
+        <w:rPr>
+          <w:rFonts w:ascii="Times New Roman" w:hAnsi="Times New Roman" w:cs="Times New Roman"/>
+          <w:color w:val="000000"/>
+          <w:sz w:val="28"/>
+          <w:szCs w:val="28"/>
+          <w:shd w:val="clear" w:color="auto" w:fill="E8F2FE"/>
+        </w:rPr>
+      </w:pPr>
+      <w:r>
+        <w:rPr>
+          <w:rFonts w:ascii="Consolas" w:hAnsi="Consolas" w:cs="Consolas"/>
+          <w:i/>
+          <w:iCs/>
+          <w:color w:val="000000"/>
+          <w:sz w:val="20"/>
+          <w:szCs w:val="20"/>
+          <w:shd w:val="clear" w:color="auto" w:fill="E8F2FE"/>
+        </w:rPr>
+        <w:t>badRequest</w:t>
+      </w:r>
+      <w:r>
+        <w:rPr>
+          <w:rFonts w:ascii="Consolas" w:hAnsi="Consolas" w:cs="Consolas"/>
+          <w:color w:val="000000"/>
+          <w:sz w:val="20"/>
+          <w:szCs w:val="20"/>
+          <w:shd w:val="clear" w:color="auto" w:fill="E8F2FE"/>
+        </w:rPr>
+        <w:t>().body(</w:t>
+      </w:r>
+      <w:r>
+        <w:rPr>
+          <w:rFonts w:ascii="Consolas" w:hAnsi="Consolas" w:cs="Consolas"/>
+          <w:color w:val="2A00FF"/>
+          <w:sz w:val="20"/>
+          <w:szCs w:val="20"/>
+          <w:shd w:val="clear" w:color="auto" w:fill="E8F2FE"/>
+        </w:rPr>
+        <w:t>"Error code: 60; Content: Adding new class failed because "</w:t>
+      </w:r>
+      <w:r>
+        <w:rPr>
+          <w:rFonts w:ascii="Consolas" w:hAnsi="Consolas" w:cs="Consolas"/>
+          <w:color w:val="000000"/>
+          <w:sz w:val="20"/>
+          <w:szCs w:val="20"/>
+          <w:shd w:val="clear" w:color="auto" w:fill="E8F2FE"/>
+        </w:rPr>
+        <w:t xml:space="preserve"> + </w:t>
+      </w:r>
+      <w:r>
+        <w:rPr>
+          <w:rFonts w:ascii="Consolas" w:hAnsi="Consolas" w:cs="Consolas"/>
+          <w:color w:val="6A3E3E"/>
+          <w:sz w:val="20"/>
+          <w:szCs w:val="20"/>
+          <w:shd w:val="clear" w:color="auto" w:fill="E8F2FE"/>
+        </w:rPr>
+        <w:t>errorMessage</w:t>
+      </w:r>
+      <w:r>
+        <w:rPr>
+          <w:rFonts w:ascii="Consolas" w:hAnsi="Consolas" w:cs="Consolas"/>
+          <w:color w:val="000000"/>
+          <w:sz w:val="20"/>
+          <w:szCs w:val="20"/>
+          <w:shd w:val="clear" w:color="auto" w:fill="E8F2FE"/>
+        </w:rPr>
+        <w:t>);</w:t>
+      </w:r>
+    </w:p>
+    <w:p>
+      <w:pPr>
+        <w:pStyle w:val="ListParagraph"/>
+        <w:numPr>
+          <w:ilvl w:val="0"/>
+          <w:numId w:val="22"/>
+        </w:numPr>
+        <w:jc w:val="both"/>
+        <w:rPr>
+          <w:rFonts w:ascii="Times New Roman" w:hAnsi="Times New Roman" w:cs="Times New Roman"/>
+          <w:color w:val="000000"/>
+          <w:sz w:val="28"/>
+          <w:szCs w:val="28"/>
+          <w:shd w:val="clear" w:color="auto" w:fill="E8F2FE"/>
+        </w:rPr>
+      </w:pPr>
+      <w:r>
+        <w:rPr>
+          <w:rFonts w:ascii="Consolas" w:hAnsi="Consolas" w:cs="Consolas"/>
+          <w:i/>
+          <w:iCs/>
+          <w:color w:val="000000"/>
+          <w:sz w:val="20"/>
+          <w:szCs w:val="20"/>
+          <w:shd w:val="clear" w:color="auto" w:fill="E8F2FE"/>
+        </w:rPr>
+        <w:t>badRequest</w:t>
+      </w:r>
+      <w:r>
+        <w:rPr>
+          <w:rFonts w:ascii="Consolas" w:hAnsi="Consolas" w:cs="Consolas"/>
+          <w:color w:val="000000"/>
+          <w:sz w:val="20"/>
+          <w:szCs w:val="20"/>
+          <w:shd w:val="clear" w:color="auto" w:fill="E8F2FE"/>
+        </w:rPr>
+        <w:t>().body(</w:t>
+      </w:r>
+      <w:r>
+        <w:rPr>
+          <w:rFonts w:ascii="Consolas" w:hAnsi="Consolas" w:cs="Consolas"/>
+          <w:color w:val="2A00FF"/>
+          <w:sz w:val="20"/>
+          <w:szCs w:val="20"/>
+          <w:shd w:val="clear" w:color="auto" w:fill="E8F2FE"/>
+        </w:rPr>
+        <w:t xml:space="preserve">"Error code: 61; Content: Adding new class </w:t>
+      </w:r>
+      <w:r>
+        <w:rPr>
+          <w:rFonts w:ascii="Consolas" w:hAnsi="Consolas" w:cs="Consolas"/>
+          <w:color w:val="2A00FF"/>
+          <w:sz w:val="20"/>
+          <w:szCs w:val="20"/>
+          <w:shd w:val="clear" w:color="auto" w:fill="E8F2FE"/>
+        </w:rPr>
+        <w:t>do not</w:t>
+      </w:r>
+      <w:r>
+        <w:rPr>
+          <w:rFonts w:ascii="Consolas" w:hAnsi="Consolas" w:cs="Consolas"/>
+          <w:color w:val="2A00FF"/>
+          <w:sz w:val="20"/>
+          <w:szCs w:val="20"/>
+          <w:shd w:val="clear" w:color="auto" w:fill="E8F2FE"/>
+        </w:rPr>
+        <w:t xml:space="preserve"> work after semester begins!"</w:t>
+      </w:r>
+      <w:r>
+        <w:rPr>
+          <w:rFonts w:ascii="Consolas" w:hAnsi="Consolas" w:cs="Consolas"/>
+          <w:color w:val="000000"/>
+          <w:sz w:val="20"/>
+          <w:szCs w:val="20"/>
+          <w:shd w:val="clear" w:color="auto" w:fill="E8F2FE"/>
+        </w:rPr>
+        <w:t>);</w:t>
+      </w:r>
+      <w:r>
+        <w:rPr>
+          <w:rFonts w:ascii="Consolas" w:hAnsi="Consolas" w:cs="Consolas"/>
+          <w:color w:val="000000"/>
+          <w:sz w:val="20"/>
+          <w:szCs w:val="20"/>
+          <w:shd w:val="clear" w:color="auto" w:fill="E8F2FE"/>
+        </w:rPr>
+        <w:t xml:space="preserve"> =&gt; thêm class chỉ có thể thực hiện nếu semester chưa bắt đầu (vì các nghiệp vụ phức tạp liên quan đến điểm danh)</w:t>
+      </w:r>
+    </w:p>
+    <w:p>
+      <w:pPr>
+        <w:pStyle w:val="ListParagraph"/>
+        <w:numPr>
+          <w:ilvl w:val="0"/>
+          <w:numId w:val="22"/>
+        </w:numPr>
+        <w:jc w:val="both"/>
+        <w:rPr>
+          <w:rFonts w:ascii="Times New Roman" w:hAnsi="Times New Roman" w:cs="Times New Roman"/>
+          <w:color w:val="000000"/>
+          <w:sz w:val="28"/>
+          <w:szCs w:val="28"/>
+          <w:shd w:val="clear" w:color="auto" w:fill="E8F2FE"/>
+        </w:rPr>
+      </w:pPr>
+      <w:r>
+        <w:rPr>
+          <w:rFonts w:ascii="Consolas" w:hAnsi="Consolas" w:cs="Consolas"/>
+          <w:i/>
+          <w:iCs/>
+          <w:color w:val="000000"/>
+          <w:sz w:val="20"/>
+          <w:szCs w:val="20"/>
+          <w:shd w:val="clear" w:color="auto" w:fill="E8F2FE"/>
+        </w:rPr>
+        <w:t>badRequest</w:t>
+      </w:r>
+      <w:r>
+        <w:rPr>
+          <w:rFonts w:ascii="Consolas" w:hAnsi="Consolas" w:cs="Consolas"/>
+          <w:color w:val="000000"/>
+          <w:sz w:val="20"/>
+          <w:szCs w:val="20"/>
+          <w:shd w:val="clear" w:color="auto" w:fill="E8F2FE"/>
+        </w:rPr>
+        <w:t>().body(</w:t>
+      </w:r>
+      <w:r>
+        <w:rPr>
+          <w:rFonts w:ascii="Consolas" w:hAnsi="Consolas" w:cs="Consolas"/>
+          <w:color w:val="2A00FF"/>
+          <w:sz w:val="20"/>
+          <w:szCs w:val="20"/>
+          <w:shd w:val="clear" w:color="auto" w:fill="E8F2FE"/>
+        </w:rPr>
+        <w:t>"Error code: 62; Content: Getting class info failed because "</w:t>
+      </w:r>
+      <w:r>
+        <w:rPr>
+          <w:rFonts w:ascii="Consolas" w:hAnsi="Consolas" w:cs="Consolas"/>
+          <w:color w:val="000000"/>
+          <w:sz w:val="20"/>
+          <w:szCs w:val="20"/>
+          <w:shd w:val="clear" w:color="auto" w:fill="E8F2FE"/>
+        </w:rPr>
+        <w:t xml:space="preserve"> + </w:t>
+      </w:r>
+      <w:r>
+        <w:rPr>
+          <w:rFonts w:ascii="Consolas" w:hAnsi="Consolas" w:cs="Consolas"/>
+          <w:color w:val="000000"/>
+          <w:sz w:val="20"/>
+          <w:szCs w:val="20"/>
+          <w:u w:val="single"/>
+          <w:shd w:val="clear" w:color="auto" w:fill="E8F2FE"/>
+        </w:rPr>
+        <w:t>errorMessage</w:t>
+      </w:r>
+      <w:r>
+        <w:rPr>
+          <w:rFonts w:ascii="Consolas" w:hAnsi="Consolas" w:cs="Consolas"/>
+          <w:color w:val="000000"/>
+          <w:sz w:val="20"/>
+          <w:szCs w:val="20"/>
+          <w:shd w:val="clear" w:color="auto" w:fill="E8F2FE"/>
+        </w:rPr>
+        <w:t>);</w:t>
+      </w:r>
+    </w:p>
+    <w:p>
+      <w:pPr>
+        <w:pStyle w:val="ListParagraph"/>
+        <w:numPr>
+          <w:ilvl w:val="0"/>
+          <w:numId w:val="22"/>
+        </w:numPr>
+        <w:jc w:val="both"/>
+        <w:rPr>
+          <w:rFonts w:ascii="Times New Roman" w:hAnsi="Times New Roman" w:cs="Times New Roman"/>
+          <w:color w:val="000000"/>
+          <w:sz w:val="28"/>
+          <w:szCs w:val="28"/>
+          <w:shd w:val="clear" w:color="auto" w:fill="E8F2FE"/>
+        </w:rPr>
+      </w:pPr>
+      <w:r>
+        <w:rPr>
+          <w:rFonts w:ascii="Consolas" w:hAnsi="Consolas" w:cs="Consolas"/>
+          <w:color w:val="000000"/>
+          <w:sz w:val="20"/>
+          <w:szCs w:val="20"/>
+          <w:shd w:val="clear" w:color="auto" w:fill="E8F2FE"/>
+        </w:rPr>
+        <w:t>(</w:t>
+      </w:r>
+      <w:r>
+        <w:rPr>
+          <w:rFonts w:ascii="Consolas" w:hAnsi="Consolas" w:cs="Consolas"/>
+          <w:color w:val="2A00FF"/>
+          <w:sz w:val="20"/>
+          <w:szCs w:val="20"/>
+          <w:shd w:val="clear" w:color="auto" w:fill="E8F2FE"/>
+        </w:rPr>
+        <w:t>"Error code: 63; Content: This class do not exist!"</w:t>
+      </w:r>
+      <w:r>
+        <w:rPr>
+          <w:rFonts w:ascii="Consolas" w:hAnsi="Consolas" w:cs="Consolas"/>
+          <w:color w:val="000000"/>
+          <w:sz w:val="20"/>
+          <w:szCs w:val="20"/>
+          <w:shd w:val="clear" w:color="auto" w:fill="E8F2FE"/>
+        </w:rPr>
+        <w:t>, HttpStatus.</w:t>
+      </w:r>
+      <w:r>
+        <w:rPr>
+          <w:rFonts w:ascii="Consolas" w:hAnsi="Consolas" w:cs="Consolas"/>
+          <w:b/>
+          <w:bCs/>
+          <w:i/>
+          <w:iCs/>
+          <w:color w:val="0000C0"/>
+          <w:sz w:val="20"/>
+          <w:szCs w:val="20"/>
+          <w:shd w:val="clear" w:color="auto" w:fill="E8F2FE"/>
+        </w:rPr>
+        <w:t>NOT_FOUND</w:t>
+      </w:r>
+      <w:r>
+        <w:rPr>
+          <w:rFonts w:ascii="Consolas" w:hAnsi="Consolas" w:cs="Consolas"/>
+          <w:color w:val="000000"/>
+          <w:sz w:val="20"/>
+          <w:szCs w:val="20"/>
+          <w:shd w:val="clear" w:color="auto" w:fill="E8F2FE"/>
+        </w:rPr>
+        <w:t>);</w:t>
+      </w:r>
+    </w:p>
+    <w:p>
+      <w:pPr>
+        <w:pStyle w:val="ListParagraph"/>
+        <w:numPr>
+          <w:ilvl w:val="0"/>
+          <w:numId w:val="22"/>
+        </w:numPr>
+        <w:jc w:val="both"/>
+        <w:rPr>
+          <w:rFonts w:ascii="Times New Roman" w:hAnsi="Times New Roman" w:cs="Times New Roman"/>
+          <w:color w:val="000000"/>
+          <w:sz w:val="28"/>
+          <w:szCs w:val="28"/>
+          <w:shd w:val="clear" w:color="auto" w:fill="E8F2FE"/>
+        </w:rPr>
+      </w:pPr>
+      <w:r>
+        <w:rPr>
+          <w:rFonts w:ascii="Consolas" w:hAnsi="Consolas" w:cs="Consolas"/>
+          <w:i/>
+          <w:iCs/>
+          <w:color w:val="000000"/>
+          <w:sz w:val="20"/>
+          <w:szCs w:val="20"/>
+          <w:shd w:val="clear" w:color="auto" w:fill="E8F2FE"/>
+        </w:rPr>
+        <w:t>badRequest</w:t>
+      </w:r>
+      <w:r>
+        <w:rPr>
+          <w:rFonts w:ascii="Consolas" w:hAnsi="Consolas" w:cs="Consolas"/>
+          <w:color w:val="000000"/>
+          <w:sz w:val="20"/>
+          <w:szCs w:val="20"/>
+          <w:shd w:val="clear" w:color="auto" w:fill="E8F2FE"/>
+        </w:rPr>
+        <w:t>().body(</w:t>
+      </w:r>
+      <w:r>
+        <w:rPr>
+          <w:rFonts w:ascii="Consolas" w:hAnsi="Consolas" w:cs="Consolas"/>
+          <w:color w:val="2A00FF"/>
+          <w:sz w:val="20"/>
+          <w:szCs w:val="20"/>
+          <w:shd w:val="clear" w:color="auto" w:fill="E8F2FE"/>
+        </w:rPr>
+        <w:t>"Error code: 64; Content: Updating class info failed because "</w:t>
+      </w:r>
+      <w:r>
+        <w:rPr>
+          <w:rFonts w:ascii="Consolas" w:hAnsi="Consolas" w:cs="Consolas"/>
+          <w:color w:val="000000"/>
+          <w:sz w:val="20"/>
+          <w:szCs w:val="20"/>
+          <w:shd w:val="clear" w:color="auto" w:fill="E8F2FE"/>
+        </w:rPr>
+        <w:t xml:space="preserve"> + </w:t>
+      </w:r>
+      <w:r>
+        <w:rPr>
+          <w:rFonts w:ascii="Consolas" w:hAnsi="Consolas" w:cs="Consolas"/>
+          <w:color w:val="6A3E3E"/>
+          <w:sz w:val="20"/>
+          <w:szCs w:val="20"/>
+          <w:shd w:val="clear" w:color="auto" w:fill="E8F2FE"/>
+        </w:rPr>
+        <w:t>errorMessage</w:t>
+      </w:r>
+      <w:r>
+        <w:rPr>
+          <w:rFonts w:ascii="Consolas" w:hAnsi="Consolas" w:cs="Consolas"/>
+          <w:color w:val="000000"/>
+          <w:sz w:val="20"/>
+          <w:szCs w:val="20"/>
+          <w:shd w:val="clear" w:color="auto" w:fill="E8F2FE"/>
+        </w:rPr>
+        <w:t>);</w:t>
+      </w:r>
+    </w:p>
+    <w:p>
+      <w:pPr>
+        <w:pStyle w:val="ListParagraph"/>
+        <w:numPr>
+          <w:ilvl w:val="0"/>
+          <w:numId w:val="22"/>
+        </w:numPr>
+        <w:jc w:val="both"/>
+        <w:rPr>
+          <w:rFonts w:ascii="Times New Roman" w:hAnsi="Times New Roman" w:cs="Times New Roman"/>
+          <w:color w:val="000000"/>
+          <w:sz w:val="28"/>
+          <w:szCs w:val="28"/>
+          <w:shd w:val="clear" w:color="auto" w:fill="E8F2FE"/>
+        </w:rPr>
+      </w:pPr>
+      <w:r>
+        <w:rPr>
+          <w:rFonts w:ascii="Consolas" w:hAnsi="Consolas" w:cs="Consolas"/>
+          <w:i/>
+          <w:iCs/>
+          <w:color w:val="000000"/>
+          <w:sz w:val="20"/>
+          <w:szCs w:val="20"/>
+          <w:shd w:val="clear" w:color="auto" w:fill="E8F2FE"/>
+        </w:rPr>
+        <w:t>badRequest</w:t>
+      </w:r>
+      <w:r>
+        <w:rPr>
+          <w:rFonts w:ascii="Consolas" w:hAnsi="Consolas" w:cs="Consolas"/>
+          <w:color w:val="000000"/>
+          <w:sz w:val="20"/>
+          <w:szCs w:val="20"/>
+          <w:shd w:val="clear" w:color="auto" w:fill="E8F2FE"/>
+        </w:rPr>
+        <w:t>().body(</w:t>
+      </w:r>
+      <w:r>
+        <w:rPr>
+          <w:rFonts w:ascii="Consolas" w:hAnsi="Consolas" w:cs="Consolas"/>
+          <w:color w:val="2A00FF"/>
+          <w:sz w:val="20"/>
+          <w:szCs w:val="20"/>
+          <w:shd w:val="clear" w:color="auto" w:fill="E8F2FE"/>
+        </w:rPr>
+        <w:t>"Error code: 65; Content: Updating class info do not work after semester begins!"</w:t>
+      </w:r>
+      <w:r>
+        <w:rPr>
+          <w:rFonts w:ascii="Consolas" w:hAnsi="Consolas" w:cs="Consolas"/>
+          <w:color w:val="000000"/>
+          <w:sz w:val="20"/>
+          <w:szCs w:val="20"/>
+          <w:shd w:val="clear" w:color="auto" w:fill="E8F2FE"/>
+        </w:rPr>
+        <w:t>);</w:t>
+      </w:r>
+      <w:r>
+        <w:rPr>
+          <w:rFonts w:ascii="Consolas" w:hAnsi="Consolas" w:cs="Consolas"/>
+          <w:color w:val="000000"/>
+          <w:sz w:val="20"/>
+          <w:szCs w:val="20"/>
+          <w:shd w:val="clear" w:color="auto" w:fill="E8F2FE"/>
+        </w:rPr>
+        <w:t xml:space="preserve"> =&gt; cùng lí do với add class</w:t>
+      </w:r>
+    </w:p>
+    <w:p>
+      <w:pPr>
+        <w:pStyle w:val="ListParagraph"/>
+        <w:numPr>
+          <w:ilvl w:val="0"/>
+          <w:numId w:val="22"/>
+        </w:numPr>
+        <w:jc w:val="both"/>
+        <w:rPr>
+          <w:rFonts w:ascii="Times New Roman" w:hAnsi="Times New Roman" w:cs="Times New Roman"/>
+          <w:color w:val="000000"/>
+          <w:sz w:val="28"/>
+          <w:szCs w:val="28"/>
+          <w:shd w:val="clear" w:color="auto" w:fill="E8F2FE"/>
+        </w:rPr>
+      </w:pPr>
+      <w:r>
+        <w:rPr>
+          <w:rFonts w:ascii="Consolas" w:hAnsi="Consolas" w:cs="Consolas"/>
+          <w:i/>
+          <w:iCs/>
+          <w:color w:val="000000"/>
+          <w:sz w:val="20"/>
+          <w:szCs w:val="20"/>
+          <w:shd w:val="clear" w:color="auto" w:fill="E8F2FE"/>
+        </w:rPr>
+        <w:t>badRequest</w:t>
+      </w:r>
+      <w:r>
+        <w:rPr>
+          <w:rFonts w:ascii="Consolas" w:hAnsi="Consolas" w:cs="Consolas"/>
+          <w:color w:val="000000"/>
+          <w:sz w:val="20"/>
+          <w:szCs w:val="20"/>
+          <w:shd w:val="clear" w:color="auto" w:fill="E8F2FE"/>
+        </w:rPr>
+        <w:t>().body(</w:t>
+      </w:r>
+      <w:r>
+        <w:rPr>
+          <w:rFonts w:ascii="Consolas" w:hAnsi="Consolas" w:cs="Consolas"/>
+          <w:color w:val="2A00FF"/>
+          <w:sz w:val="20"/>
+          <w:szCs w:val="20"/>
+          <w:shd w:val="clear" w:color="auto" w:fill="E8F2FE"/>
+        </w:rPr>
+        <w:t>"Error code: 56; Content: This class still has dependant!"</w:t>
+      </w:r>
+      <w:r>
+        <w:rPr>
+          <w:rFonts w:ascii="Consolas" w:hAnsi="Consolas" w:cs="Consolas"/>
+          <w:color w:val="000000"/>
+          <w:sz w:val="20"/>
+          <w:szCs w:val="20"/>
+          <w:shd w:val="clear" w:color="auto" w:fill="E8F2FE"/>
+        </w:rPr>
+        <w:t>);</w:t>
+      </w:r>
+    </w:p>
+    <w:p>
+      <w:pPr>
+        <w:pStyle w:val="ListParagraph"/>
+        <w:numPr>
+          <w:ilvl w:val="0"/>
+          <w:numId w:val="22"/>
+        </w:numPr>
+        <w:jc w:val="both"/>
+        <w:rPr>
+          <w:rFonts w:ascii="Times New Roman" w:hAnsi="Times New Roman" w:cs="Times New Roman"/>
+          <w:color w:val="000000"/>
+          <w:sz w:val="28"/>
+          <w:szCs w:val="28"/>
+          <w:shd w:val="clear" w:color="auto" w:fill="E8F2FE"/>
+        </w:rPr>
+      </w:pPr>
+    </w:p>
+    <w:p>
+      <w:pPr>
+        <w:jc w:val="both"/>
+        <w:rPr>
+          <w:rFonts w:ascii="Times New Roman" w:hAnsi="Times New Roman" w:cs="Times New Roman"/>
+          <w:color w:val="000000"/>
+          <w:sz w:val="28"/>
+          <w:szCs w:val="28"/>
           <w:shd w:val="clear" w:color="auto" w:fill="E8F2FE"/>
         </w:rPr>
       </w:pPr>
@@ -8433,7 +10182,7 @@
           <w:szCs w:val="28"/>
         </w:rPr>
       </w:pPr>
-      <w:hyperlink r:id="rId25" w:history="1">
+      <w:hyperlink r:id="rId29" w:history="1">
         <w:r>
           <w:rPr>
             <w:rStyle w:val="Hyperlink"/>
@@ -8485,6 +10234,7 @@
           <w:sz w:val="28"/>
           <w:szCs w:val="28"/>
         </w:rPr>
+        <w:lastRenderedPageBreak/>
         <w:t xml:space="preserve">mọi </w:t>
       </w:r>
       <w:r>
@@ -10185,6 +11935,232 @@
     </w:lvl>
   </w:abstractNum>
   <w:abstractNum w:abstractNumId="16" w15:restartNumberingAfterBreak="0">
+    <w:nsid w:val="517E19D2"/>
+    <w:multiLevelType w:val="hybridMultilevel"/>
+    <w:tmpl w:val="6088C084"/>
+    <w:lvl w:ilvl="0" w:tplc="04090001">
+      <w:start w:val="1"/>
+      <w:numFmt w:val="bullet"/>
+      <w:lvlText w:val=""/>
+      <w:lvlJc w:val="left"/>
+      <w:pPr>
+        <w:ind w:left="1440" w:hanging="360"/>
+      </w:pPr>
+      <w:rPr>
+        <w:rFonts w:ascii="Symbol" w:hAnsi="Symbol" w:hint="default"/>
+      </w:rPr>
+    </w:lvl>
+    <w:lvl w:ilvl="1" w:tplc="04090003" w:tentative="1">
+      <w:start w:val="1"/>
+      <w:numFmt w:val="bullet"/>
+      <w:lvlText w:val="o"/>
+      <w:lvlJc w:val="left"/>
+      <w:pPr>
+        <w:ind w:left="2160" w:hanging="360"/>
+      </w:pPr>
+      <w:rPr>
+        <w:rFonts w:ascii="Courier New" w:hAnsi="Courier New" w:cs="Courier New" w:hint="default"/>
+      </w:rPr>
+    </w:lvl>
+    <w:lvl w:ilvl="2" w:tplc="04090005" w:tentative="1">
+      <w:start w:val="1"/>
+      <w:numFmt w:val="bullet"/>
+      <w:lvlText w:val=""/>
+      <w:lvlJc w:val="left"/>
+      <w:pPr>
+        <w:ind w:left="2880" w:hanging="360"/>
+      </w:pPr>
+      <w:rPr>
+        <w:rFonts w:ascii="Wingdings" w:hAnsi="Wingdings" w:hint="default"/>
+      </w:rPr>
+    </w:lvl>
+    <w:lvl w:ilvl="3" w:tplc="04090001" w:tentative="1">
+      <w:start w:val="1"/>
+      <w:numFmt w:val="bullet"/>
+      <w:lvlText w:val=""/>
+      <w:lvlJc w:val="left"/>
+      <w:pPr>
+        <w:ind w:left="3600" w:hanging="360"/>
+      </w:pPr>
+      <w:rPr>
+        <w:rFonts w:ascii="Symbol" w:hAnsi="Symbol" w:hint="default"/>
+      </w:rPr>
+    </w:lvl>
+    <w:lvl w:ilvl="4" w:tplc="04090003" w:tentative="1">
+      <w:start w:val="1"/>
+      <w:numFmt w:val="bullet"/>
+      <w:lvlText w:val="o"/>
+      <w:lvlJc w:val="left"/>
+      <w:pPr>
+        <w:ind w:left="4320" w:hanging="360"/>
+      </w:pPr>
+      <w:rPr>
+        <w:rFonts w:ascii="Courier New" w:hAnsi="Courier New" w:cs="Courier New" w:hint="default"/>
+      </w:rPr>
+    </w:lvl>
+    <w:lvl w:ilvl="5" w:tplc="04090005" w:tentative="1">
+      <w:start w:val="1"/>
+      <w:numFmt w:val="bullet"/>
+      <w:lvlText w:val=""/>
+      <w:lvlJc w:val="left"/>
+      <w:pPr>
+        <w:ind w:left="5040" w:hanging="360"/>
+      </w:pPr>
+      <w:rPr>
+        <w:rFonts w:ascii="Wingdings" w:hAnsi="Wingdings" w:hint="default"/>
+      </w:rPr>
+    </w:lvl>
+    <w:lvl w:ilvl="6" w:tplc="04090001" w:tentative="1">
+      <w:start w:val="1"/>
+      <w:numFmt w:val="bullet"/>
+      <w:lvlText w:val=""/>
+      <w:lvlJc w:val="left"/>
+      <w:pPr>
+        <w:ind w:left="5760" w:hanging="360"/>
+      </w:pPr>
+      <w:rPr>
+        <w:rFonts w:ascii="Symbol" w:hAnsi="Symbol" w:hint="default"/>
+      </w:rPr>
+    </w:lvl>
+    <w:lvl w:ilvl="7" w:tplc="04090003" w:tentative="1">
+      <w:start w:val="1"/>
+      <w:numFmt w:val="bullet"/>
+      <w:lvlText w:val="o"/>
+      <w:lvlJc w:val="left"/>
+      <w:pPr>
+        <w:ind w:left="6480" w:hanging="360"/>
+      </w:pPr>
+      <w:rPr>
+        <w:rFonts w:ascii="Courier New" w:hAnsi="Courier New" w:cs="Courier New" w:hint="default"/>
+      </w:rPr>
+    </w:lvl>
+    <w:lvl w:ilvl="8" w:tplc="04090005" w:tentative="1">
+      <w:start w:val="1"/>
+      <w:numFmt w:val="bullet"/>
+      <w:lvlText w:val=""/>
+      <w:lvlJc w:val="left"/>
+      <w:pPr>
+        <w:ind w:left="7200" w:hanging="360"/>
+      </w:pPr>
+      <w:rPr>
+        <w:rFonts w:ascii="Wingdings" w:hAnsi="Wingdings" w:hint="default"/>
+      </w:rPr>
+    </w:lvl>
+  </w:abstractNum>
+  <w:abstractNum w:abstractNumId="17" w15:restartNumberingAfterBreak="0">
+    <w:nsid w:val="53094C5D"/>
+    <w:multiLevelType w:val="hybridMultilevel"/>
+    <w:tmpl w:val="B5F622C4"/>
+    <w:lvl w:ilvl="0" w:tplc="04090001">
+      <w:start w:val="1"/>
+      <w:numFmt w:val="bullet"/>
+      <w:lvlText w:val=""/>
+      <w:lvlJc w:val="left"/>
+      <w:pPr>
+        <w:ind w:left="1440" w:hanging="360"/>
+      </w:pPr>
+      <w:rPr>
+        <w:rFonts w:ascii="Symbol" w:hAnsi="Symbol" w:hint="default"/>
+      </w:rPr>
+    </w:lvl>
+    <w:lvl w:ilvl="1" w:tplc="04090003" w:tentative="1">
+      <w:start w:val="1"/>
+      <w:numFmt w:val="bullet"/>
+      <w:lvlText w:val="o"/>
+      <w:lvlJc w:val="left"/>
+      <w:pPr>
+        <w:ind w:left="2160" w:hanging="360"/>
+      </w:pPr>
+      <w:rPr>
+        <w:rFonts w:ascii="Courier New" w:hAnsi="Courier New" w:cs="Courier New" w:hint="default"/>
+      </w:rPr>
+    </w:lvl>
+    <w:lvl w:ilvl="2" w:tplc="04090005" w:tentative="1">
+      <w:start w:val="1"/>
+      <w:numFmt w:val="bullet"/>
+      <w:lvlText w:val=""/>
+      <w:lvlJc w:val="left"/>
+      <w:pPr>
+        <w:ind w:left="2880" w:hanging="360"/>
+      </w:pPr>
+      <w:rPr>
+        <w:rFonts w:ascii="Wingdings" w:hAnsi="Wingdings" w:hint="default"/>
+      </w:rPr>
+    </w:lvl>
+    <w:lvl w:ilvl="3" w:tplc="04090001" w:tentative="1">
+      <w:start w:val="1"/>
+      <w:numFmt w:val="bullet"/>
+      <w:lvlText w:val=""/>
+      <w:lvlJc w:val="left"/>
+      <w:pPr>
+        <w:ind w:left="3600" w:hanging="360"/>
+      </w:pPr>
+      <w:rPr>
+        <w:rFonts w:ascii="Symbol" w:hAnsi="Symbol" w:hint="default"/>
+      </w:rPr>
+    </w:lvl>
+    <w:lvl w:ilvl="4" w:tplc="04090003" w:tentative="1">
+      <w:start w:val="1"/>
+      <w:numFmt w:val="bullet"/>
+      <w:lvlText w:val="o"/>
+      <w:lvlJc w:val="left"/>
+      <w:pPr>
+        <w:ind w:left="4320" w:hanging="360"/>
+      </w:pPr>
+      <w:rPr>
+        <w:rFonts w:ascii="Courier New" w:hAnsi="Courier New" w:cs="Courier New" w:hint="default"/>
+      </w:rPr>
+    </w:lvl>
+    <w:lvl w:ilvl="5" w:tplc="04090005" w:tentative="1">
+      <w:start w:val="1"/>
+      <w:numFmt w:val="bullet"/>
+      <w:lvlText w:val=""/>
+      <w:lvlJc w:val="left"/>
+      <w:pPr>
+        <w:ind w:left="5040" w:hanging="360"/>
+      </w:pPr>
+      <w:rPr>
+        <w:rFonts w:ascii="Wingdings" w:hAnsi="Wingdings" w:hint="default"/>
+      </w:rPr>
+    </w:lvl>
+    <w:lvl w:ilvl="6" w:tplc="04090001" w:tentative="1">
+      <w:start w:val="1"/>
+      <w:numFmt w:val="bullet"/>
+      <w:lvlText w:val=""/>
+      <w:lvlJc w:val="left"/>
+      <w:pPr>
+        <w:ind w:left="5760" w:hanging="360"/>
+      </w:pPr>
+      <w:rPr>
+        <w:rFonts w:ascii="Symbol" w:hAnsi="Symbol" w:hint="default"/>
+      </w:rPr>
+    </w:lvl>
+    <w:lvl w:ilvl="7" w:tplc="04090003" w:tentative="1">
+      <w:start w:val="1"/>
+      <w:numFmt w:val="bullet"/>
+      <w:lvlText w:val="o"/>
+      <w:lvlJc w:val="left"/>
+      <w:pPr>
+        <w:ind w:left="6480" w:hanging="360"/>
+      </w:pPr>
+      <w:rPr>
+        <w:rFonts w:ascii="Courier New" w:hAnsi="Courier New" w:cs="Courier New" w:hint="default"/>
+      </w:rPr>
+    </w:lvl>
+    <w:lvl w:ilvl="8" w:tplc="04090005" w:tentative="1">
+      <w:start w:val="1"/>
+      <w:numFmt w:val="bullet"/>
+      <w:lvlText w:val=""/>
+      <w:lvlJc w:val="left"/>
+      <w:pPr>
+        <w:ind w:left="7200" w:hanging="360"/>
+      </w:pPr>
+      <w:rPr>
+        <w:rFonts w:ascii="Wingdings" w:hAnsi="Wingdings" w:hint="default"/>
+      </w:rPr>
+    </w:lvl>
+  </w:abstractNum>
+  <w:abstractNum w:abstractNumId="18" w15:restartNumberingAfterBreak="0">
     <w:nsid w:val="617D3299"/>
     <w:multiLevelType w:val="hybridMultilevel"/>
     <w:tmpl w:val="CFB6F6EA"/>
@@ -10297,7 +12273,7 @@
       </w:rPr>
     </w:lvl>
   </w:abstractNum>
-  <w:abstractNum w:abstractNumId="17" w15:restartNumberingAfterBreak="0">
+  <w:abstractNum w:abstractNumId="19" w15:restartNumberingAfterBreak="0">
     <w:nsid w:val="6B377951"/>
     <w:multiLevelType w:val="hybridMultilevel"/>
     <w:tmpl w:val="EBAA7D88"/>
@@ -10410,7 +12386,7 @@
       </w:rPr>
     </w:lvl>
   </w:abstractNum>
-  <w:abstractNum w:abstractNumId="18" w15:restartNumberingAfterBreak="0">
+  <w:abstractNum w:abstractNumId="20" w15:restartNumberingAfterBreak="0">
     <w:nsid w:val="6FDB012B"/>
     <w:multiLevelType w:val="hybridMultilevel"/>
     <w:tmpl w:val="97065E4A"/>
@@ -10522,7 +12498,7 @@
       </w:rPr>
     </w:lvl>
   </w:abstractNum>
-  <w:abstractNum w:abstractNumId="19" w15:restartNumberingAfterBreak="0">
+  <w:abstractNum w:abstractNumId="21" w15:restartNumberingAfterBreak="0">
     <w:nsid w:val="73BA6EDC"/>
     <w:multiLevelType w:val="hybridMultilevel"/>
     <w:tmpl w:val="696275AC"/>
@@ -10618,7 +12594,7 @@
     <w:abstractNumId w:val="8"/>
   </w:num>
   <w:num w:numId="4">
-    <w:abstractNumId w:val="16"/>
+    <w:abstractNumId w:val="18"/>
   </w:num>
   <w:num w:numId="5">
     <w:abstractNumId w:val="4"/>
@@ -10639,7 +12615,7 @@
     <w:abstractNumId w:val="10"/>
   </w:num>
   <w:num w:numId="11">
-    <w:abstractNumId w:val="19"/>
+    <w:abstractNumId w:val="21"/>
   </w:num>
   <w:num w:numId="12">
     <w:abstractNumId w:val="15"/>
@@ -10654,19 +12630,25 @@
     <w:abstractNumId w:val="3"/>
   </w:num>
   <w:num w:numId="16">
-    <w:abstractNumId w:val="18"/>
+    <w:abstractNumId w:val="20"/>
   </w:num>
   <w:num w:numId="17">
     <w:abstractNumId w:val="2"/>
   </w:num>
   <w:num w:numId="18">
-    <w:abstractNumId w:val="17"/>
+    <w:abstractNumId w:val="19"/>
   </w:num>
   <w:num w:numId="19">
     <w:abstractNumId w:val="7"/>
   </w:num>
   <w:num w:numId="20">
     <w:abstractNumId w:val="13"/>
+  </w:num>
+  <w:num w:numId="21">
+    <w:abstractNumId w:val="16"/>
+  </w:num>
+  <w:num w:numId="22">
+    <w:abstractNumId w:val="17"/>
   </w:num>
 </w:numbering>
 </file>

</xml_diff>

<commit_message>
Sua lai login. Lan commit sau se la sua lai danh sach loi
</commit_message>
<xml_diff>
--- a/Giai_thich_code.docx
+++ b/Giai_thich_code.docx
@@ -449,177 +449,6 @@
           <w:sz w:val="28"/>
           <w:szCs w:val="28"/>
         </w:rPr>
-        <w:t xml:space="preserve">  + Teacher có điểm danh (time != </w:t>
-      </w:r>
-      <w:r>
-        <w:rPr>
-          <w:rFonts w:ascii="Times New Roman" w:hAnsi="Times New Roman" w:cs="Times New Roman"/>
-          <w:sz w:val="28"/>
-          <w:szCs w:val="28"/>
-        </w:rPr>
-        <w:t xml:space="preserve">’23:59:59’ </w:t>
-      </w:r>
-      <w:r>
-        <w:rPr>
-          <w:rFonts w:ascii="Times New Roman" w:hAnsi="Times New Roman" w:cs="Times New Roman"/>
-          <w:sz w:val="28"/>
-          <w:szCs w:val="28"/>
-        </w:rPr>
-        <w:t>&amp;&amp; time != ’00:00:00’): student điểm danh thì ghi lại time, ko điểm danh thì time = null, xin phép nghỉ thì time = ’00:00:00’</w:t>
-      </w:r>
-    </w:p>
-    <w:p>
-      <w:pPr>
-        <w:rPr>
-          <w:rFonts w:ascii="Times New Roman" w:hAnsi="Times New Roman" w:cs="Times New Roman"/>
-          <w:sz w:val="28"/>
-          <w:szCs w:val="28"/>
-        </w:rPr>
-      </w:pPr>
-      <w:r>
-        <w:rPr>
-          <w:rFonts w:ascii="Times New Roman" w:hAnsi="Times New Roman" w:cs="Times New Roman"/>
-          <w:sz w:val="28"/>
-          <w:szCs w:val="28"/>
-        </w:rPr>
-        <w:t xml:space="preserve"> + Teacher ko điểm danh (time == </w:t>
-      </w:r>
-      <w:r>
-        <w:rPr>
-          <w:rFonts w:ascii="Times New Roman" w:hAnsi="Times New Roman" w:cs="Times New Roman"/>
-          <w:sz w:val="28"/>
-          <w:szCs w:val="28"/>
-        </w:rPr>
-        <w:t>’00:00:00’</w:t>
-      </w:r>
-      <w:r>
-        <w:rPr>
-          <w:rFonts w:ascii="Times New Roman" w:hAnsi="Times New Roman" w:cs="Times New Roman"/>
-          <w:sz w:val="28"/>
-          <w:szCs w:val="28"/>
-        </w:rPr>
-        <w:t>): student auto = ’00:00:00’ (lỗi của teacher)</w:t>
-      </w:r>
-    </w:p>
-    <w:p>
-      <w:pPr>
-        <w:rPr>
-          <w:rFonts w:ascii="Times New Roman" w:hAnsi="Times New Roman" w:cs="Times New Roman"/>
-          <w:sz w:val="28"/>
-          <w:szCs w:val="28"/>
-        </w:rPr>
-      </w:pPr>
-      <w:r>
-        <w:rPr>
-          <w:rFonts w:ascii="Times New Roman" w:hAnsi="Times New Roman" w:cs="Times New Roman"/>
-          <w:sz w:val="28"/>
-          <w:szCs w:val="28"/>
-        </w:rPr>
-        <w:t xml:space="preserve"> </w:t>
-      </w:r>
-      <w:r>
-        <w:rPr>
-          <w:rFonts w:ascii="Times New Roman" w:hAnsi="Times New Roman" w:cs="Times New Roman"/>
-          <w:sz w:val="28"/>
-          <w:szCs w:val="28"/>
-        </w:rPr>
-        <w:t xml:space="preserve">+ Teacher nghỉ có lí do (time == </w:t>
-      </w:r>
-      <w:r>
-        <w:rPr>
-          <w:rFonts w:ascii="Times New Roman" w:hAnsi="Times New Roman" w:cs="Times New Roman"/>
-          <w:sz w:val="28"/>
-          <w:szCs w:val="28"/>
-        </w:rPr>
-        <w:t>’23:59:59’</w:t>
-      </w:r>
-      <w:r>
-        <w:rPr>
-          <w:rFonts w:ascii="Times New Roman" w:hAnsi="Times New Roman" w:cs="Times New Roman"/>
-          <w:sz w:val="28"/>
-          <w:szCs w:val="28"/>
-        </w:rPr>
-        <w:t>): student auto = ’</w:t>
-      </w:r>
-      <w:r>
-        <w:rPr>
-          <w:rFonts w:ascii="Times New Roman" w:hAnsi="Times New Roman" w:cs="Times New Roman"/>
-          <w:sz w:val="28"/>
-          <w:szCs w:val="28"/>
-        </w:rPr>
-        <w:t>23</w:t>
-      </w:r>
-      <w:r>
-        <w:rPr>
-          <w:rFonts w:ascii="Times New Roman" w:hAnsi="Times New Roman" w:cs="Times New Roman"/>
-          <w:sz w:val="28"/>
-          <w:szCs w:val="28"/>
-        </w:rPr>
-        <w:t>:</w:t>
-      </w:r>
-      <w:r>
-        <w:rPr>
-          <w:rFonts w:ascii="Times New Roman" w:hAnsi="Times New Roman" w:cs="Times New Roman"/>
-          <w:sz w:val="28"/>
-          <w:szCs w:val="28"/>
-        </w:rPr>
-        <w:t>59</w:t>
-      </w:r>
-      <w:r>
-        <w:rPr>
-          <w:rFonts w:ascii="Times New Roman" w:hAnsi="Times New Roman" w:cs="Times New Roman"/>
-          <w:sz w:val="28"/>
-          <w:szCs w:val="28"/>
-        </w:rPr>
-        <w:t>:</w:t>
-      </w:r>
-      <w:r>
-        <w:rPr>
-          <w:rFonts w:ascii="Times New Roman" w:hAnsi="Times New Roman" w:cs="Times New Roman"/>
-          <w:sz w:val="28"/>
-          <w:szCs w:val="28"/>
-        </w:rPr>
-        <w:t>59</w:t>
-      </w:r>
-      <w:r>
-        <w:rPr>
-          <w:rFonts w:ascii="Times New Roman" w:hAnsi="Times New Roman" w:cs="Times New Roman"/>
-          <w:sz w:val="28"/>
-          <w:szCs w:val="28"/>
-        </w:rPr>
-        <w:t xml:space="preserve">’ và teacher phải sắp xếp lịch dạy bù. khi dạy bù thì sử dụng API </w:t>
-      </w:r>
-      <w:r>
-        <w:rPr>
-          <w:rFonts w:ascii="Times New Roman" w:hAnsi="Times New Roman" w:cs="Times New Roman"/>
-          <w:sz w:val="28"/>
-          <w:szCs w:val="28"/>
-        </w:rPr>
-        <w:t>MakeU</w:t>
-      </w:r>
-      <w:r>
-        <w:rPr>
-          <w:rFonts w:ascii="Times New Roman" w:hAnsi="Times New Roman" w:cs="Times New Roman"/>
-          <w:sz w:val="28"/>
-          <w:szCs w:val="28"/>
-        </w:rPr>
-        <w:t>p</w:t>
-      </w:r>
-    </w:p>
-    <w:p>
-      <w:pPr>
-        <w:rPr>
-          <w:rFonts w:ascii="Times New Roman" w:hAnsi="Times New Roman" w:cs="Times New Roman"/>
-          <w:sz w:val="28"/>
-          <w:szCs w:val="28"/>
-        </w:rPr>
-      </w:pPr>
-      <w:r>
-        <w:rPr>
-          <w:rFonts w:ascii="Times New Roman" w:hAnsi="Times New Roman" w:cs="Times New Roman"/>
-          <w:sz w:val="28"/>
-          <w:szCs w:val="28"/>
-        </w:rPr>
         <w:t>+ Đến cuối ngày, admin sử dụng API CheckRollCallToday:</w:t>
       </w:r>
     </w:p>
@@ -721,210 +550,6 @@
           <w:szCs w:val="28"/>
         </w:rPr>
       </w:pPr>
-      <w:r>
-        <w:rPr>
-          <w:rFonts w:ascii="Times New Roman" w:hAnsi="Times New Roman" w:cs="Times New Roman"/>
-          <w:sz w:val="28"/>
-          <w:szCs w:val="28"/>
-        </w:rPr>
-        <w:t xml:space="preserve"> + Đến cuối năm, admin sử dụng API CheckTeacherMakeUp: </w:t>
-      </w:r>
-    </w:p>
-    <w:p>
-      <w:pPr>
-        <w:pStyle w:val="ListParagraph"/>
-        <w:numPr>
-          <w:ilvl w:val="0"/>
-          <w:numId w:val="3"/>
-        </w:numPr>
-        <w:rPr>
-          <w:rFonts w:ascii="Times New Roman" w:hAnsi="Times New Roman" w:cs="Times New Roman"/>
-          <w:sz w:val="28"/>
-          <w:szCs w:val="28"/>
-        </w:rPr>
-      </w:pPr>
-      <w:r>
-        <w:rPr>
-          <w:rFonts w:ascii="Times New Roman" w:hAnsi="Times New Roman" w:cs="Times New Roman"/>
-          <w:sz w:val="28"/>
-          <w:szCs w:val="28"/>
-        </w:rPr>
-        <w:lastRenderedPageBreak/>
-        <w:t xml:space="preserve">nếu teacher có </w:t>
-      </w:r>
-      <w:r>
-        <w:rPr>
-          <w:rFonts w:ascii="Times New Roman" w:hAnsi="Times New Roman" w:cs="Times New Roman"/>
-          <w:sz w:val="28"/>
-          <w:szCs w:val="28"/>
-        </w:rPr>
-        <w:t>&lt;=2</w:t>
-      </w:r>
-      <w:r>
-        <w:rPr>
-          <w:rFonts w:ascii="Times New Roman" w:hAnsi="Times New Roman" w:cs="Times New Roman"/>
-          <w:sz w:val="28"/>
-          <w:szCs w:val="28"/>
-        </w:rPr>
-        <w:t xml:space="preserve"> buổi time == </w:t>
-      </w:r>
-      <w:r>
-        <w:rPr>
-          <w:rFonts w:ascii="Times New Roman" w:hAnsi="Times New Roman" w:cs="Times New Roman"/>
-          <w:sz w:val="28"/>
-          <w:szCs w:val="28"/>
-        </w:rPr>
-        <w:t xml:space="preserve">’23:59:59’ </w:t>
-      </w:r>
-      <w:r>
-        <w:rPr>
-          <w:rFonts w:ascii="Times New Roman" w:hAnsi="Times New Roman" w:cs="Times New Roman"/>
-          <w:sz w:val="28"/>
-          <w:szCs w:val="28"/>
-        </w:rPr>
-        <w:t xml:space="preserve">|| time == ’00:00:00’: </w:t>
-      </w:r>
-      <w:r>
-        <w:rPr>
-          <w:rFonts w:ascii="Times New Roman" w:hAnsi="Times New Roman" w:cs="Times New Roman"/>
-          <w:sz w:val="28"/>
-          <w:szCs w:val="28"/>
-        </w:rPr>
-        <w:t>chấp nhận đc</w:t>
-      </w:r>
-    </w:p>
-    <w:p>
-      <w:pPr>
-        <w:pStyle w:val="ListParagraph"/>
-        <w:numPr>
-          <w:ilvl w:val="0"/>
-          <w:numId w:val="3"/>
-        </w:numPr>
-        <w:rPr>
-          <w:rFonts w:ascii="Times New Roman" w:hAnsi="Times New Roman" w:cs="Times New Roman"/>
-          <w:sz w:val="28"/>
-          <w:szCs w:val="28"/>
-        </w:rPr>
-      </w:pPr>
-      <w:r>
-        <w:rPr>
-          <w:rFonts w:ascii="Times New Roman" w:hAnsi="Times New Roman" w:cs="Times New Roman"/>
-          <w:sz w:val="28"/>
-          <w:szCs w:val="28"/>
-        </w:rPr>
-        <w:t xml:space="preserve">nếu teacher có </w:t>
-      </w:r>
-      <w:r>
-        <w:rPr>
-          <w:rFonts w:ascii="Times New Roman" w:hAnsi="Times New Roman" w:cs="Times New Roman"/>
-          <w:sz w:val="28"/>
-          <w:szCs w:val="28"/>
-        </w:rPr>
-        <w:t>3-4</w:t>
-      </w:r>
-      <w:r>
-        <w:rPr>
-          <w:rFonts w:ascii="Times New Roman" w:hAnsi="Times New Roman" w:cs="Times New Roman"/>
-          <w:sz w:val="28"/>
-          <w:szCs w:val="28"/>
-        </w:rPr>
-        <w:t xml:space="preserve"> buổi time == </w:t>
-      </w:r>
-      <w:r>
-        <w:rPr>
-          <w:rFonts w:ascii="Times New Roman" w:hAnsi="Times New Roman" w:cs="Times New Roman"/>
-          <w:sz w:val="28"/>
-          <w:szCs w:val="28"/>
-        </w:rPr>
-        <w:t xml:space="preserve">’23:59:59’ </w:t>
-      </w:r>
-      <w:r>
-        <w:rPr>
-          <w:rFonts w:ascii="Times New Roman" w:hAnsi="Times New Roman" w:cs="Times New Roman"/>
-          <w:sz w:val="28"/>
-          <w:szCs w:val="28"/>
-        </w:rPr>
-        <w:t xml:space="preserve">|| time == ’00:00:00’: </w:t>
-      </w:r>
-      <w:r>
-        <w:rPr>
-          <w:rFonts w:ascii="Times New Roman" w:hAnsi="Times New Roman" w:cs="Times New Roman"/>
-          <w:sz w:val="28"/>
-          <w:szCs w:val="28"/>
-        </w:rPr>
-        <w:t>warning level = 1 (khiển trách)</w:t>
-      </w:r>
-    </w:p>
-    <w:p>
-      <w:pPr>
-        <w:pStyle w:val="ListParagraph"/>
-        <w:numPr>
-          <w:ilvl w:val="0"/>
-          <w:numId w:val="3"/>
-        </w:numPr>
-        <w:rPr>
-          <w:rFonts w:ascii="Times New Roman" w:hAnsi="Times New Roman" w:cs="Times New Roman"/>
-          <w:sz w:val="28"/>
-          <w:szCs w:val="28"/>
-        </w:rPr>
-      </w:pPr>
-      <w:r>
-        <w:rPr>
-          <w:rFonts w:ascii="Times New Roman" w:hAnsi="Times New Roman" w:cs="Times New Roman"/>
-          <w:sz w:val="28"/>
-          <w:szCs w:val="28"/>
-        </w:rPr>
-        <w:t xml:space="preserve">nếu teacher có </w:t>
-      </w:r>
-      <w:r>
-        <w:rPr>
-          <w:rFonts w:ascii="Times New Roman" w:hAnsi="Times New Roman" w:cs="Times New Roman"/>
-          <w:sz w:val="28"/>
-          <w:szCs w:val="28"/>
-        </w:rPr>
-        <w:t>&gt;=5</w:t>
-      </w:r>
-      <w:r>
-        <w:rPr>
-          <w:rFonts w:ascii="Times New Roman" w:hAnsi="Times New Roman" w:cs="Times New Roman"/>
-          <w:sz w:val="28"/>
-          <w:szCs w:val="28"/>
-        </w:rPr>
-        <w:t xml:space="preserve"> buổi time == </w:t>
-      </w:r>
-      <w:r>
-        <w:rPr>
-          <w:rFonts w:ascii="Times New Roman" w:hAnsi="Times New Roman" w:cs="Times New Roman"/>
-          <w:sz w:val="28"/>
-          <w:szCs w:val="28"/>
-        </w:rPr>
-        <w:t xml:space="preserve">’23:59:59’ </w:t>
-      </w:r>
-      <w:r>
-        <w:rPr>
-          <w:rFonts w:ascii="Times New Roman" w:hAnsi="Times New Roman" w:cs="Times New Roman"/>
-          <w:sz w:val="28"/>
-          <w:szCs w:val="28"/>
-        </w:rPr>
-        <w:t xml:space="preserve">|| time == ’00:00:00’: </w:t>
-      </w:r>
-      <w:r>
-        <w:rPr>
-          <w:rFonts w:ascii="Times New Roman" w:hAnsi="Times New Roman" w:cs="Times New Roman"/>
-          <w:sz w:val="28"/>
-          <w:szCs w:val="28"/>
-        </w:rPr>
-        <w:t>warning level = 2 (nghiêm trọng)</w:t>
-      </w:r>
-    </w:p>
-    <w:p>
-      <w:pPr>
-        <w:rPr>
-          <w:rFonts w:ascii="Times New Roman" w:hAnsi="Times New Roman" w:cs="Times New Roman"/>
-          <w:sz w:val="28"/>
-          <w:szCs w:val="28"/>
-        </w:rPr>
-      </w:pPr>
     </w:p>
     <w:p>
       <w:pPr>
@@ -981,6 +606,7 @@
         <w:rPr>
           <w:noProof/>
         </w:rPr>
+        <w:lastRenderedPageBreak/>
         <w:drawing>
           <wp:inline distT="0" distB="0" distL="0" distR="0" wp14:anchorId="1061E26F" wp14:editId="7747344B">
             <wp:extent cx="5943600" cy="4076700"/>
@@ -1108,7 +734,6 @@
           <w:sz w:val="28"/>
           <w:szCs w:val="28"/>
         </w:rPr>
-        <w:lastRenderedPageBreak/>
         <w:t>}</w:t>
       </w:r>
     </w:p>
@@ -1135,39 +760,8 @@
     <w:p>
       <w:pPr>
         <w:pStyle w:val="ListParagraph"/>
-        <w:numPr>
-          <w:ilvl w:val="0"/>
-          <w:numId w:val="16"/>
-        </w:numPr>
-        <w:rPr>
-          <w:rFonts w:ascii="Times New Roman" w:hAnsi="Times New Roman" w:cs="Times New Roman"/>
-          <w:sz w:val="28"/>
-          <w:szCs w:val="28"/>
-        </w:rPr>
-      </w:pPr>
-      <w:r>
-        <w:rPr>
-          <w:rFonts w:ascii="Times New Roman" w:hAnsi="Times New Roman" w:cs="Times New Roman"/>
-          <w:sz w:val="28"/>
-          <w:szCs w:val="28"/>
-        </w:rPr>
-        <w:t>Ở lần login đầu tiên và cả những TH login mà IMEI chưa đc cung cấp thì value của field imei trả về = “redirect”</w:t>
-      </w:r>
-    </w:p>
-    <w:p>
-      <w:pPr>
-        <w:rPr>
-          <w:rFonts w:ascii="Times New Roman" w:hAnsi="Times New Roman" w:cs="Times New Roman"/>
-          <w:sz w:val="28"/>
-          <w:szCs w:val="28"/>
-        </w:rPr>
-      </w:pPr>
-    </w:p>
-    <w:p>
-      <w:pPr>
-        <w:rPr>
-          <w:rFonts w:ascii="Times New Roman" w:hAnsi="Times New Roman" w:cs="Times New Roman"/>
-          <w:b/>
+        <w:rPr>
+          <w:rFonts w:ascii="Times New Roman" w:hAnsi="Times New Roman" w:cs="Times New Roman"/>
           <w:sz w:val="28"/>
           <w:szCs w:val="28"/>
         </w:rPr>
@@ -1177,10 +771,10 @@
           <w:noProof/>
         </w:rPr>
         <w:drawing>
-          <wp:inline distT="0" distB="0" distL="0" distR="0" wp14:anchorId="3643C0A0" wp14:editId="15224705">
-            <wp:extent cx="5943600" cy="3600450"/>
-            <wp:effectExtent l="0" t="0" r="0" b="0"/>
-            <wp:docPr id="4" name="Picture 4"/>
+          <wp:inline distT="0" distB="0" distL="0" distR="0" wp14:anchorId="45A87B3F" wp14:editId="3FDE6EE3">
+            <wp:extent cx="5943600" cy="1216025"/>
+            <wp:effectExtent l="0" t="0" r="0" b="3175"/>
+            <wp:docPr id="26" name="Picture 26"/>
             <wp:cNvGraphicFramePr>
               <a:graphicFrameLocks xmlns:a="http://schemas.openxmlformats.org/drawingml/2006/main" noChangeAspect="1"/>
             </wp:cNvGraphicFramePr>
@@ -1200,7 +794,7 @@
                   <pic:spPr>
                     <a:xfrm>
                       <a:off x="0" y="0"/>
-                      <a:ext cx="5943600" cy="3600450"/>
+                      <a:ext cx="5943600" cy="1216025"/>
                     </a:xfrm>
                     <a:prstGeom prst="rect">
                       <a:avLst/>
@@ -1215,12 +809,98 @@
     </w:p>
     <w:p>
       <w:pPr>
-        <w:rPr>
-          <w:rFonts w:ascii="Times New Roman" w:hAnsi="Times New Roman" w:cs="Times New Roman"/>
-          <w:sz w:val="28"/>
-          <w:szCs w:val="28"/>
-        </w:rPr>
-      </w:pPr>
+        <w:pStyle w:val="ListParagraph"/>
+        <w:rPr>
+          <w:rFonts w:ascii="Times New Roman" w:hAnsi="Times New Roman" w:cs="Times New Roman"/>
+          <w:sz w:val="28"/>
+          <w:szCs w:val="28"/>
+        </w:rPr>
+      </w:pPr>
+    </w:p>
+    <w:p>
+      <w:pPr>
+        <w:pStyle w:val="ListParagraph"/>
+        <w:rPr>
+          <w:rFonts w:ascii="Times New Roman" w:hAnsi="Times New Roman" w:cs="Times New Roman"/>
+          <w:sz w:val="28"/>
+          <w:szCs w:val="28"/>
+        </w:rPr>
+      </w:pPr>
+      <w:r>
+        <w:rPr>
+          <w:rFonts w:ascii="Times New Roman" w:hAnsi="Times New Roman" w:cs="Times New Roman"/>
+          <w:sz w:val="28"/>
+          <w:szCs w:val="28"/>
+        </w:rPr>
+        <w:t>{</w:t>
+      </w:r>
+    </w:p>
+    <w:p>
+      <w:pPr>
+        <w:pStyle w:val="ListParagraph"/>
+        <w:rPr>
+          <w:rFonts w:ascii="Times New Roman" w:hAnsi="Times New Roman" w:cs="Times New Roman"/>
+          <w:sz w:val="28"/>
+          <w:szCs w:val="28"/>
+        </w:rPr>
+      </w:pPr>
+      <w:r>
+        <w:rPr>
+          <w:rFonts w:ascii="Times New Roman" w:hAnsi="Times New Roman" w:cs="Times New Roman"/>
+          <w:sz w:val="28"/>
+          <w:szCs w:val="28"/>
+        </w:rPr>
+        <w:t xml:space="preserve">  "Email": "emailStudent1@gmail.com",</w:t>
+      </w:r>
+    </w:p>
+    <w:p>
+      <w:pPr>
+        <w:pStyle w:val="ListParagraph"/>
+        <w:rPr>
+          <w:rFonts w:ascii="Times New Roman" w:hAnsi="Times New Roman" w:cs="Times New Roman"/>
+          <w:sz w:val="28"/>
+          <w:szCs w:val="28"/>
+        </w:rPr>
+      </w:pPr>
+      <w:r>
+        <w:rPr>
+          <w:rFonts w:ascii="Times New Roman" w:hAnsi="Times New Roman" w:cs="Times New Roman"/>
+          <w:sz w:val="28"/>
+          <w:szCs w:val="28"/>
+        </w:rPr>
+        <w:lastRenderedPageBreak/>
+        <w:t xml:space="preserve">  "Password": "12345"</w:t>
+      </w:r>
+    </w:p>
+    <w:p>
+      <w:pPr>
+        <w:pStyle w:val="ListParagraph"/>
+        <w:rPr>
+          <w:rFonts w:ascii="Times New Roman" w:hAnsi="Times New Roman" w:cs="Times New Roman"/>
+          <w:sz w:val="28"/>
+          <w:szCs w:val="28"/>
+        </w:rPr>
+      </w:pPr>
+      <w:r>
+        <w:rPr>
+          <w:rFonts w:ascii="Times New Roman" w:hAnsi="Times New Roman" w:cs="Times New Roman"/>
+          <w:sz w:val="28"/>
+          <w:szCs w:val="28"/>
+        </w:rPr>
+        <w:t>}</w:t>
+      </w:r>
+    </w:p>
+    <w:p>
+      <w:pPr>
+        <w:pStyle w:val="ListParagraph"/>
+        <w:rPr>
+          <w:rFonts w:ascii="Times New Roman" w:hAnsi="Times New Roman" w:cs="Times New Roman"/>
+          <w:sz w:val="28"/>
+          <w:szCs w:val="28"/>
+        </w:rPr>
+      </w:pPr>
+      <w:bookmarkStart w:id="0" w:name="_GoBack"/>
+      <w:bookmarkEnd w:id="0"/>
     </w:p>
     <w:p>
       <w:pPr>
@@ -1241,6 +921,36 @@
           <w:sz w:val="28"/>
           <w:szCs w:val="28"/>
         </w:rPr>
+        <w:t xml:space="preserve">Ở lần login đầu tiên và cả những TH login mà IMEI chưa đc cung cấp thì value của field imei trả về = </w:t>
+      </w:r>
+      <w:r>
+        <w:rPr>
+          <w:rFonts w:ascii="Times New Roman" w:hAnsi="Times New Roman" w:cs="Times New Roman"/>
+          <w:sz w:val="28"/>
+          <w:szCs w:val="28"/>
+        </w:rPr>
+        <w:t>null</w:t>
+      </w:r>
+    </w:p>
+    <w:p>
+      <w:pPr>
+        <w:pStyle w:val="ListParagraph"/>
+        <w:numPr>
+          <w:ilvl w:val="0"/>
+          <w:numId w:val="16"/>
+        </w:numPr>
+        <w:rPr>
+          <w:rFonts w:ascii="Times New Roman" w:hAnsi="Times New Roman" w:cs="Times New Roman"/>
+          <w:sz w:val="28"/>
+          <w:szCs w:val="28"/>
+        </w:rPr>
+      </w:pPr>
+      <w:r>
+        <w:rPr>
+          <w:rFonts w:ascii="Times New Roman" w:hAnsi="Times New Roman" w:cs="Times New Roman"/>
+          <w:sz w:val="28"/>
+          <w:szCs w:val="28"/>
+        </w:rPr>
         <w:t>Đây là TH Imei đã đc cung câp</w:t>
       </w:r>
     </w:p>
@@ -1265,7 +975,6 @@
         <w:rPr>
           <w:noProof/>
         </w:rPr>
-        <w:lastRenderedPageBreak/>
         <w:drawing>
           <wp:inline distT="0" distB="0" distL="0" distR="0" wp14:anchorId="1D906168" wp14:editId="0CDE6113">
             <wp:extent cx="5943600" cy="3343275"/>
@@ -4269,6 +3978,7 @@
     </w:p>
     <w:p>
       <w:pPr>
+        <w:outlineLvl w:val="1"/>
         <w:rPr>
           <w:rFonts w:ascii="Times New Roman" w:hAnsi="Times New Roman" w:cs="Times New Roman"/>
           <w:b/>
@@ -4276,141 +3986,44 @@
           <w:szCs w:val="28"/>
         </w:rPr>
       </w:pPr>
-    </w:p>
-    <w:p>
-      <w:pPr>
+      <w:r>
         <w:rPr>
           <w:rFonts w:ascii="Times New Roman" w:hAnsi="Times New Roman" w:cs="Times New Roman"/>
           <w:b/>
           <w:sz w:val="28"/>
           <w:szCs w:val="28"/>
         </w:rPr>
-      </w:pPr>
-    </w:p>
-    <w:p>
-      <w:pPr>
+        <w:t xml:space="preserve">API </w:t>
+      </w:r>
+      <w:r>
         <w:rPr>
           <w:rFonts w:ascii="Times New Roman" w:hAnsi="Times New Roman" w:cs="Times New Roman"/>
           <w:b/>
           <w:sz w:val="28"/>
           <w:szCs w:val="28"/>
         </w:rPr>
-      </w:pPr>
-      <w:r>
+        <w:t>Add new class</w:t>
+      </w:r>
+    </w:p>
+    <w:p>
+      <w:pPr>
         <w:rPr>
           <w:rFonts w:ascii="Times New Roman" w:hAnsi="Times New Roman" w:cs="Times New Roman"/>
           <w:b/>
           <w:sz w:val="28"/>
           <w:szCs w:val="28"/>
         </w:rPr>
-        <w:t xml:space="preserve">API </w:t>
-      </w:r>
-      <w:r>
-        <w:rPr>
-          <w:rFonts w:ascii="Times New Roman" w:hAnsi="Times New Roman" w:cs="Times New Roman"/>
-          <w:b/>
-          <w:sz w:val="28"/>
-          <w:szCs w:val="28"/>
-        </w:rPr>
-        <w:t>teacherRollCall</w:t>
-      </w:r>
-    </w:p>
-    <w:p>
-      <w:pPr>
-        <w:rPr>
-          <w:rFonts w:ascii="Times New Roman" w:hAnsi="Times New Roman" w:cs="Times New Roman"/>
-          <w:sz w:val="28"/>
-          <w:szCs w:val="28"/>
-        </w:rPr>
-      </w:pPr>
-      <w:r>
-        <w:rPr>
-          <w:rFonts w:ascii="Times New Roman" w:hAnsi="Times New Roman" w:cs="Times New Roman"/>
-          <w:sz w:val="28"/>
-          <w:szCs w:val="28"/>
-        </w:rPr>
-        <w:t xml:space="preserve">+ TH thành công: </w:t>
-      </w:r>
-    </w:p>
-    <w:p>
-      <w:pPr>
-        <w:rPr>
-          <w:rFonts w:ascii="Times New Roman" w:hAnsi="Times New Roman" w:cs="Times New Roman"/>
-          <w:sz w:val="28"/>
-          <w:szCs w:val="28"/>
-        </w:rPr>
-      </w:pPr>
-      <w:r>
-        <w:rPr>
-          <w:rFonts w:ascii="Times New Roman" w:hAnsi="Times New Roman" w:cs="Times New Roman"/>
-          <w:sz w:val="28"/>
-          <w:szCs w:val="28"/>
-        </w:rPr>
-        <w:t xml:space="preserve"> điều kiện: </w:t>
-      </w:r>
-    </w:p>
-    <w:p>
-      <w:pPr>
-        <w:pStyle w:val="ListParagraph"/>
-        <w:numPr>
-          <w:ilvl w:val="0"/>
-          <w:numId w:val="6"/>
-        </w:numPr>
-        <w:rPr>
-          <w:rFonts w:ascii="Times New Roman" w:hAnsi="Times New Roman" w:cs="Times New Roman"/>
-          <w:sz w:val="28"/>
-          <w:szCs w:val="28"/>
-        </w:rPr>
-      </w:pPr>
-      <w:r>
-        <w:rPr>
-          <w:rFonts w:ascii="Times New Roman" w:hAnsi="Times New Roman" w:cs="Times New Roman"/>
-          <w:sz w:val="28"/>
-          <w:szCs w:val="28"/>
-        </w:rPr>
-        <w:t>thời gian roll call nằm trong thời gian của buổi học và trước khi buổi học kết thúc 15 phút</w:t>
-      </w:r>
-    </w:p>
-    <w:p>
-      <w:pPr>
-        <w:pStyle w:val="ListParagraph"/>
-        <w:numPr>
-          <w:ilvl w:val="0"/>
-          <w:numId w:val="6"/>
-        </w:numPr>
-        <w:rPr>
-          <w:rFonts w:ascii="Times New Roman" w:hAnsi="Times New Roman" w:cs="Times New Roman"/>
-          <w:sz w:val="28"/>
-          <w:szCs w:val="28"/>
-        </w:rPr>
-      </w:pPr>
-      <w:r>
-        <w:rPr>
-          <w:rFonts w:ascii="Times New Roman" w:hAnsi="Times New Roman" w:cs="Times New Roman"/>
-          <w:sz w:val="28"/>
-          <w:szCs w:val="28"/>
+      </w:pPr>
+      <w:r>
+        <w:rPr>
+          <w:noProof/>
         </w:rPr>
         <w:lastRenderedPageBreak/>
-        <w:t>1 buổi học chỉ được phép điểm danh 1 lần</w:t>
-      </w:r>
-    </w:p>
-    <w:p>
-      <w:pPr>
-        <w:rPr>
-          <w:rFonts w:ascii="Times New Roman" w:hAnsi="Times New Roman" w:cs="Times New Roman"/>
-          <w:sz w:val="28"/>
-          <w:szCs w:val="28"/>
-        </w:rPr>
-      </w:pPr>
-      <w:r>
-        <w:rPr>
-          <w:noProof/>
-        </w:rPr>
         <w:drawing>
-          <wp:inline distT="0" distB="0" distL="0" distR="0" wp14:anchorId="58E28724" wp14:editId="1B5A18A6">
-            <wp:extent cx="5943600" cy="3724275"/>
-            <wp:effectExtent l="0" t="0" r="0" b="9525"/>
-            <wp:docPr id="1" name="Picture 1"/>
+          <wp:inline distT="0" distB="0" distL="0" distR="0" wp14:anchorId="14CEE845" wp14:editId="3ABC5670">
+            <wp:extent cx="5943600" cy="2618740"/>
+            <wp:effectExtent l="0" t="0" r="0" b="0"/>
+            <wp:docPr id="25" name="Picture 25"/>
             <wp:cNvGraphicFramePr>
               <a:graphicFrameLocks xmlns:a="http://schemas.openxmlformats.org/drawingml/2006/main" noChangeAspect="1"/>
             </wp:cNvGraphicFramePr>
@@ -4430,7 +4043,7 @@
                   <pic:spPr>
                     <a:xfrm>
                       <a:off x="0" y="0"/>
-                      <a:ext cx="5943600" cy="3724275"/>
+                      <a:ext cx="5943600" cy="2618740"/>
                     </a:xfrm>
                     <a:prstGeom prst="rect">
                       <a:avLst/>
@@ -4445,10 +4058,216 @@
     </w:p>
     <w:p>
       <w:pPr>
+        <w:rPr>
+          <w:rFonts w:ascii="Times New Roman" w:hAnsi="Times New Roman" w:cs="Times New Roman"/>
+          <w:sz w:val="28"/>
+          <w:szCs w:val="28"/>
+        </w:rPr>
+      </w:pPr>
+      <w:r>
+        <w:rPr>
+          <w:rFonts w:ascii="Times New Roman" w:hAnsi="Times New Roman" w:cs="Times New Roman"/>
+          <w:sz w:val="28"/>
+          <w:szCs w:val="28"/>
+        </w:rPr>
+        <w:t>{</w:t>
+      </w:r>
+    </w:p>
+    <w:p>
+      <w:pPr>
+        <w:rPr>
+          <w:rFonts w:ascii="Times New Roman" w:hAnsi="Times New Roman" w:cs="Times New Roman"/>
+          <w:sz w:val="28"/>
+          <w:szCs w:val="28"/>
+        </w:rPr>
+      </w:pPr>
+      <w:r>
+        <w:rPr>
+          <w:rFonts w:ascii="Times New Roman" w:hAnsi="Times New Roman" w:cs="Times New Roman"/>
+          <w:sz w:val="28"/>
+          <w:szCs w:val="28"/>
+        </w:rPr>
+        <w:tab/>
+        <w:t>"ClassName": "Kĩ thuật máy tính K60",</w:t>
+      </w:r>
+    </w:p>
+    <w:p>
+      <w:pPr>
+        <w:rPr>
+          <w:rFonts w:ascii="Times New Roman" w:hAnsi="Times New Roman" w:cs="Times New Roman"/>
+          <w:sz w:val="28"/>
+          <w:szCs w:val="28"/>
+        </w:rPr>
+      </w:pPr>
+      <w:r>
+        <w:rPr>
+          <w:rFonts w:ascii="Times New Roman" w:hAnsi="Times New Roman" w:cs="Times New Roman"/>
+          <w:sz w:val="28"/>
+          <w:szCs w:val="28"/>
+        </w:rPr>
+        <w:tab/>
+        <w:t>"MaxStudent": "25",</w:t>
+      </w:r>
+    </w:p>
+    <w:p>
+      <w:pPr>
+        <w:rPr>
+          <w:rFonts w:ascii="Times New Roman" w:hAnsi="Times New Roman" w:cs="Times New Roman"/>
+          <w:sz w:val="28"/>
+          <w:szCs w:val="28"/>
+        </w:rPr>
+      </w:pPr>
+      <w:r>
+        <w:rPr>
+          <w:rFonts w:ascii="Times New Roman" w:hAnsi="Times New Roman" w:cs="Times New Roman"/>
+          <w:sz w:val="28"/>
+          <w:szCs w:val="28"/>
+        </w:rPr>
+        <w:tab/>
+        <w:t>"NumberOfLessons": "20",</w:t>
+      </w:r>
+    </w:p>
+    <w:p>
+      <w:pPr>
+        <w:rPr>
+          <w:rFonts w:ascii="Times New Roman" w:hAnsi="Times New Roman" w:cs="Times New Roman"/>
+          <w:sz w:val="28"/>
+          <w:szCs w:val="28"/>
+        </w:rPr>
+      </w:pPr>
+      <w:r>
+        <w:rPr>
+          <w:rFonts w:ascii="Times New Roman" w:hAnsi="Times New Roman" w:cs="Times New Roman"/>
+          <w:sz w:val="28"/>
+          <w:szCs w:val="28"/>
+        </w:rPr>
+        <w:tab/>
+        <w:t>"CourseID": "2",</w:t>
+      </w:r>
+    </w:p>
+    <w:p>
+      <w:pPr>
+        <w:rPr>
+          <w:rFonts w:ascii="Times New Roman" w:hAnsi="Times New Roman" w:cs="Times New Roman"/>
+          <w:sz w:val="28"/>
+          <w:szCs w:val="28"/>
+        </w:rPr>
+      </w:pPr>
+      <w:r>
+        <w:rPr>
+          <w:rFonts w:ascii="Times New Roman" w:hAnsi="Times New Roman" w:cs="Times New Roman"/>
+          <w:sz w:val="28"/>
+          <w:szCs w:val="28"/>
+        </w:rPr>
+        <w:tab/>
+        <w:t>"SemesterID": "9"</w:t>
+      </w:r>
+    </w:p>
+    <w:p>
+      <w:pPr>
+        <w:rPr>
+          <w:rFonts w:ascii="Times New Roman" w:hAnsi="Times New Roman" w:cs="Times New Roman"/>
+          <w:sz w:val="28"/>
+          <w:szCs w:val="28"/>
+        </w:rPr>
+      </w:pPr>
+      <w:r>
+        <w:rPr>
+          <w:rFonts w:ascii="Times New Roman" w:hAnsi="Times New Roman" w:cs="Times New Roman"/>
+          <w:sz w:val="28"/>
+          <w:szCs w:val="28"/>
+        </w:rPr>
+        <w:t>}</w:t>
+      </w:r>
+    </w:p>
+    <w:p>
+      <w:pPr>
+        <w:rPr>
+          <w:rFonts w:ascii="Times New Roman" w:hAnsi="Times New Roman" w:cs="Times New Roman"/>
+          <w:b/>
+          <w:sz w:val="28"/>
+          <w:szCs w:val="28"/>
+        </w:rPr>
+      </w:pPr>
+    </w:p>
+    <w:p>
+      <w:pPr>
+        <w:rPr>
+          <w:rFonts w:ascii="Times New Roman" w:hAnsi="Times New Roman" w:cs="Times New Roman"/>
+          <w:b/>
+          <w:sz w:val="28"/>
+          <w:szCs w:val="28"/>
+        </w:rPr>
+      </w:pPr>
+    </w:p>
+    <w:p>
+      <w:pPr>
+        <w:rPr>
+          <w:rFonts w:ascii="Times New Roman" w:hAnsi="Times New Roman" w:cs="Times New Roman"/>
+          <w:b/>
+          <w:sz w:val="28"/>
+          <w:szCs w:val="28"/>
+        </w:rPr>
+      </w:pPr>
+      <w:r>
+        <w:rPr>
+          <w:rFonts w:ascii="Times New Roman" w:hAnsi="Times New Roman" w:cs="Times New Roman"/>
+          <w:b/>
+          <w:sz w:val="28"/>
+          <w:szCs w:val="28"/>
+        </w:rPr>
+        <w:t xml:space="preserve">API </w:t>
+      </w:r>
+      <w:r>
+        <w:rPr>
+          <w:rFonts w:ascii="Times New Roman" w:hAnsi="Times New Roman" w:cs="Times New Roman"/>
+          <w:b/>
+          <w:sz w:val="28"/>
+          <w:szCs w:val="28"/>
+        </w:rPr>
+        <w:t>teacherRollCall</w:t>
+      </w:r>
+    </w:p>
+    <w:p>
+      <w:pPr>
+        <w:rPr>
+          <w:rFonts w:ascii="Times New Roman" w:hAnsi="Times New Roman" w:cs="Times New Roman"/>
+          <w:sz w:val="28"/>
+          <w:szCs w:val="28"/>
+        </w:rPr>
+      </w:pPr>
+      <w:r>
+        <w:rPr>
+          <w:rFonts w:ascii="Times New Roman" w:hAnsi="Times New Roman" w:cs="Times New Roman"/>
+          <w:sz w:val="28"/>
+          <w:szCs w:val="28"/>
+        </w:rPr>
+        <w:t xml:space="preserve">+ TH thành công: </w:t>
+      </w:r>
+    </w:p>
+    <w:p>
+      <w:pPr>
+        <w:rPr>
+          <w:rFonts w:ascii="Times New Roman" w:hAnsi="Times New Roman" w:cs="Times New Roman"/>
+          <w:sz w:val="28"/>
+          <w:szCs w:val="28"/>
+        </w:rPr>
+      </w:pPr>
+      <w:r>
+        <w:rPr>
+          <w:rFonts w:ascii="Times New Roman" w:hAnsi="Times New Roman" w:cs="Times New Roman"/>
+          <w:sz w:val="28"/>
+          <w:szCs w:val="28"/>
+        </w:rPr>
+        <w:t xml:space="preserve"> điều kiện: </w:t>
+      </w:r>
+    </w:p>
+    <w:p>
+      <w:pPr>
         <w:pStyle w:val="ListParagraph"/>
         <w:numPr>
           <w:ilvl w:val="0"/>
-          <w:numId w:val="8"/>
+          <w:numId w:val="6"/>
         </w:numPr>
         <w:rPr>
           <w:rFonts w:ascii="Times New Roman" w:hAnsi="Times New Roman" w:cs="Times New Roman"/>
@@ -4462,32 +4281,7 @@
           <w:sz w:val="28"/>
           <w:szCs w:val="28"/>
         </w:rPr>
-        <w:t>Trả về identifyString của lớp học đó</w:t>
-      </w:r>
-      <w:r>
-        <w:rPr>
-          <w:rFonts w:ascii="Times New Roman" w:hAnsi="Times New Roman" w:cs="Times New Roman"/>
-          <w:sz w:val="28"/>
-          <w:szCs w:val="28"/>
-        </w:rPr>
-        <w:t xml:space="preserve"> </w:t>
-      </w:r>
-    </w:p>
-    <w:p>
-      <w:pPr>
-        <w:rPr>
-          <w:rFonts w:ascii="Times New Roman" w:hAnsi="Times New Roman" w:cs="Times New Roman"/>
-          <w:sz w:val="28"/>
-          <w:szCs w:val="28"/>
-        </w:rPr>
-      </w:pPr>
-      <w:r>
-        <w:rPr>
-          <w:rFonts w:ascii="Times New Roman" w:hAnsi="Times New Roman" w:cs="Times New Roman"/>
-          <w:sz w:val="28"/>
-          <w:szCs w:val="28"/>
-        </w:rPr>
-        <w:t>Các trường hợp báo lỗi:</w:t>
+        <w:t>thời gian roll call nằm trong thời gian của buổi học và trước khi buổi học kết thúc 15 phút</w:t>
       </w:r>
     </w:p>
     <w:p>
@@ -4495,7 +4289,7 @@
         <w:pStyle w:val="ListParagraph"/>
         <w:numPr>
           <w:ilvl w:val="0"/>
-          <w:numId w:val="7"/>
+          <w:numId w:val="6"/>
         </w:numPr>
         <w:rPr>
           <w:rFonts w:ascii="Times New Roman" w:hAnsi="Times New Roman" w:cs="Times New Roman"/>
@@ -4505,435 +4299,19 @@
       </w:pPr>
       <w:r>
         <w:rPr>
-          <w:rFonts w:ascii="Consolas" w:hAnsi="Consolas" w:cs="Consolas"/>
-          <w:i/>
-          <w:iCs/>
-          <w:color w:val="000000"/>
-          <w:sz w:val="20"/>
-          <w:szCs w:val="20"/>
-          <w:shd w:val="clear" w:color="auto" w:fill="E8F2FE"/>
-        </w:rPr>
-        <w:t>badRequest</w:t>
-      </w:r>
-      <w:r>
-        <w:rPr>
-          <w:rFonts w:ascii="Consolas" w:hAnsi="Consolas" w:cs="Consolas"/>
-          <w:color w:val="000000"/>
-          <w:sz w:val="20"/>
-          <w:szCs w:val="20"/>
-          <w:shd w:val="clear" w:color="auto" w:fill="E8F2FE"/>
-        </w:rPr>
-        <w:t>().body(</w:t>
-      </w:r>
-      <w:r>
-        <w:rPr>
-          <w:rFonts w:ascii="Consolas" w:hAnsi="Consolas" w:cs="Consolas"/>
-          <w:color w:val="2A00FF"/>
-          <w:sz w:val="20"/>
-          <w:szCs w:val="20"/>
-          <w:shd w:val="clear" w:color="auto" w:fill="E8F2FE"/>
-        </w:rPr>
-        <w:t>"Not enough info!"</w:t>
-      </w:r>
-      <w:r>
-        <w:rPr>
-          <w:rFonts w:ascii="Consolas" w:hAnsi="Consolas" w:cs="Consolas"/>
-          <w:color w:val="000000"/>
-          <w:sz w:val="20"/>
-          <w:szCs w:val="20"/>
-          <w:shd w:val="clear" w:color="auto" w:fill="E8F2FE"/>
-        </w:rPr>
-        <w:t>); =&gt; thiếu 1 trong trường thông tin</w:t>
-      </w:r>
-      <w:r>
-        <w:rPr>
-          <w:rFonts w:ascii="Consolas" w:hAnsi="Consolas" w:cs="Consolas"/>
-          <w:color w:val="000000"/>
-          <w:sz w:val="20"/>
-          <w:szCs w:val="20"/>
-          <w:shd w:val="clear" w:color="auto" w:fill="E8F2FE"/>
-        </w:rPr>
-        <w:t xml:space="preserve"> hoặc sai format JSON</w:t>
-      </w:r>
-    </w:p>
-    <w:p>
-      <w:pPr>
-        <w:pStyle w:val="ListParagraph"/>
-        <w:numPr>
-          <w:ilvl w:val="0"/>
-          <w:numId w:val="7"/>
-        </w:numPr>
-        <w:rPr>
-          <w:rFonts w:ascii="Times New Roman" w:hAnsi="Times New Roman" w:cs="Times New Roman"/>
-          <w:sz w:val="28"/>
-          <w:szCs w:val="28"/>
-        </w:rPr>
-      </w:pPr>
-      <w:r>
-        <w:rPr>
-          <w:rFonts w:ascii="Consolas" w:hAnsi="Consolas" w:cs="Consolas"/>
-          <w:i/>
-          <w:iCs/>
-          <w:color w:val="000000"/>
-          <w:sz w:val="20"/>
-          <w:szCs w:val="20"/>
-          <w:shd w:val="clear" w:color="auto" w:fill="E8F2FE"/>
-        </w:rPr>
-        <w:t>badRequest</w:t>
-      </w:r>
-      <w:r>
-        <w:rPr>
-          <w:rFonts w:ascii="Consolas" w:hAnsi="Consolas" w:cs="Consolas"/>
-          <w:color w:val="000000"/>
-          <w:sz w:val="20"/>
-          <w:szCs w:val="20"/>
-          <w:shd w:val="clear" w:color="auto" w:fill="E8F2FE"/>
-        </w:rPr>
-        <w:t>().body(</w:t>
-      </w:r>
-      <w:r>
-        <w:rPr>
-          <w:rFonts w:ascii="Consolas" w:hAnsi="Consolas" w:cs="Consolas"/>
-          <w:color w:val="2A00FF"/>
-          <w:sz w:val="20"/>
-          <w:szCs w:val="20"/>
-          <w:shd w:val="clear" w:color="auto" w:fill="E8F2FE"/>
-        </w:rPr>
-        <w:t>"Some info are not valid!"</w:t>
-      </w:r>
-      <w:r>
-        <w:rPr>
-          <w:rFonts w:ascii="Consolas" w:hAnsi="Consolas" w:cs="Consolas"/>
-          <w:color w:val="000000"/>
-          <w:sz w:val="20"/>
-          <w:szCs w:val="20"/>
-          <w:shd w:val="clear" w:color="auto" w:fill="E8F2FE"/>
-        </w:rPr>
-        <w:t>) =&gt; có trường thông tin &lt; 1 (ID đc đánh số từ 1)</w:t>
-      </w:r>
-    </w:p>
-    <w:p>
-      <w:pPr>
-        <w:pStyle w:val="ListParagraph"/>
-        <w:numPr>
-          <w:ilvl w:val="0"/>
-          <w:numId w:val="7"/>
-        </w:numPr>
-        <w:autoSpaceDE w:val="0"/>
-        <w:autoSpaceDN w:val="0"/>
-        <w:adjustRightInd w:val="0"/>
-        <w:spacing w:after="0" w:line="240" w:lineRule="auto"/>
-        <w:rPr>
-          <w:rFonts w:ascii="Consolas" w:hAnsi="Consolas" w:cs="Consolas"/>
-          <w:sz w:val="20"/>
-          <w:szCs w:val="20"/>
-        </w:rPr>
-      </w:pPr>
-      <w:r>
-        <w:rPr>
-          <w:rFonts w:ascii="Consolas" w:hAnsi="Consolas" w:cs="Consolas"/>
-          <w:color w:val="000000"/>
-          <w:sz w:val="20"/>
-          <w:szCs w:val="20"/>
-        </w:rPr>
-        <w:t>(</w:t>
-      </w:r>
-      <w:r>
-        <w:rPr>
-          <w:rFonts w:ascii="Consolas" w:hAnsi="Consolas" w:cs="Consolas"/>
-          <w:color w:val="2A00FF"/>
-          <w:sz w:val="20"/>
-          <w:szCs w:val="20"/>
-        </w:rPr>
-        <w:t>"Authentication has failed or has not yet been provided!"</w:t>
-      </w:r>
-      <w:r>
-        <w:rPr>
-          <w:rFonts w:ascii="Consolas" w:hAnsi="Consolas" w:cs="Consolas"/>
-          <w:color w:val="000000"/>
-          <w:sz w:val="20"/>
-          <w:szCs w:val="20"/>
-        </w:rPr>
-        <w:t>,HttpStatus.</w:t>
-      </w:r>
-      <w:r>
-        <w:rPr>
-          <w:rFonts w:ascii="Consolas" w:hAnsi="Consolas" w:cs="Consolas"/>
-          <w:b/>
-          <w:bCs/>
-          <w:i/>
-          <w:iCs/>
-          <w:color w:val="0000C0"/>
-          <w:sz w:val="20"/>
-          <w:szCs w:val="20"/>
-        </w:rPr>
-        <w:t>UNAUTHORIZED</w:t>
-      </w:r>
-      <w:r>
-        <w:rPr>
-          <w:rFonts w:ascii="Consolas" w:hAnsi="Consolas" w:cs="Consolas"/>
-          <w:color w:val="000000"/>
-          <w:sz w:val="20"/>
-          <w:szCs w:val="20"/>
-        </w:rPr>
-        <w:t xml:space="preserve">); =&gt; </w:t>
-      </w:r>
-      <w:r>
-        <w:rPr>
-          <w:rFonts w:ascii="Consolas" w:hAnsi="Consolas" w:cs="Consolas"/>
-          <w:color w:val="000000"/>
-          <w:sz w:val="20"/>
-          <w:szCs w:val="20"/>
-        </w:rPr>
-        <w:t>teacher ko dạy lớp đó hoặc đã điểm danh trong buổi học này</w:t>
-      </w:r>
-    </w:p>
-    <w:p>
-      <w:pPr>
-        <w:pStyle w:val="ListParagraph"/>
-        <w:numPr>
-          <w:ilvl w:val="0"/>
-          <w:numId w:val="7"/>
-        </w:numPr>
-        <w:autoSpaceDE w:val="0"/>
-        <w:autoSpaceDN w:val="0"/>
-        <w:adjustRightInd w:val="0"/>
-        <w:spacing w:after="0" w:line="240" w:lineRule="auto"/>
-        <w:rPr>
-          <w:rFonts w:ascii="Consolas" w:hAnsi="Consolas" w:cs="Consolas"/>
-          <w:sz w:val="20"/>
-          <w:szCs w:val="20"/>
-        </w:rPr>
-      </w:pPr>
-      <w:r>
-        <w:rPr>
-          <w:rFonts w:ascii="Consolas" w:hAnsi="Consolas" w:cs="Consolas"/>
-          <w:i/>
-          <w:iCs/>
-          <w:color w:val="000000"/>
-          <w:sz w:val="20"/>
-          <w:szCs w:val="20"/>
-          <w:shd w:val="clear" w:color="auto" w:fill="E8F2FE"/>
-        </w:rPr>
-        <w:t>badRequest</w:t>
-      </w:r>
-      <w:r>
-        <w:rPr>
-          <w:rFonts w:ascii="Consolas" w:hAnsi="Consolas" w:cs="Consolas"/>
-          <w:color w:val="000000"/>
-          <w:sz w:val="20"/>
-          <w:szCs w:val="20"/>
-          <w:shd w:val="clear" w:color="auto" w:fill="E8F2FE"/>
-        </w:rPr>
-        <w:t>().body(</w:t>
-      </w:r>
-      <w:r>
-        <w:rPr>
-          <w:rFonts w:ascii="Consolas" w:hAnsi="Consolas" w:cs="Consolas"/>
-          <w:color w:val="2A00FF"/>
-          <w:sz w:val="20"/>
-          <w:szCs w:val="20"/>
-          <w:shd w:val="clear" w:color="auto" w:fill="E8F2FE"/>
-        </w:rPr>
-        <w:t>"Not in valid time!"</w:t>
-      </w:r>
-      <w:r>
-        <w:rPr>
-          <w:rFonts w:ascii="Consolas" w:hAnsi="Consolas" w:cs="Consolas"/>
-          <w:color w:val="000000"/>
-          <w:sz w:val="20"/>
-          <w:szCs w:val="20"/>
-          <w:shd w:val="clear" w:color="auto" w:fill="E8F2FE"/>
-        </w:rPr>
-        <w:t>); =&gt; thời gian roll call có vấn đề</w:t>
-      </w:r>
-    </w:p>
-    <w:p>
-      <w:pPr>
-        <w:pStyle w:val="ListParagraph"/>
-        <w:numPr>
-          <w:ilvl w:val="0"/>
-          <w:numId w:val="7"/>
-        </w:numPr>
-        <w:autoSpaceDE w:val="0"/>
-        <w:autoSpaceDN w:val="0"/>
-        <w:adjustRightInd w:val="0"/>
-        <w:spacing w:after="0" w:line="240" w:lineRule="auto"/>
-        <w:rPr>
-          <w:rFonts w:ascii="Consolas" w:hAnsi="Consolas" w:cs="Consolas"/>
-          <w:sz w:val="20"/>
-          <w:szCs w:val="20"/>
-        </w:rPr>
-      </w:pPr>
-      <w:r>
-        <w:rPr>
-          <w:rFonts w:ascii="Consolas" w:hAnsi="Consolas" w:cs="Consolas"/>
-          <w:i/>
-          <w:iCs/>
-          <w:color w:val="000000"/>
-          <w:sz w:val="20"/>
-          <w:szCs w:val="20"/>
-          <w:shd w:val="clear" w:color="auto" w:fill="E8F2FE"/>
-        </w:rPr>
-        <w:t>badRequest</w:t>
-      </w:r>
-      <w:r>
-        <w:rPr>
-          <w:rFonts w:ascii="Consolas" w:hAnsi="Consolas" w:cs="Consolas"/>
-          <w:color w:val="000000"/>
-          <w:sz w:val="20"/>
-          <w:szCs w:val="20"/>
-          <w:shd w:val="clear" w:color="auto" w:fill="E8F2FE"/>
-        </w:rPr>
-        <w:t>().body(</w:t>
-      </w:r>
-      <w:r>
-        <w:rPr>
-          <w:rFonts w:ascii="Consolas" w:hAnsi="Consolas" w:cs="Consolas"/>
-          <w:color w:val="2A00FF"/>
-          <w:sz w:val="20"/>
-          <w:szCs w:val="20"/>
-          <w:shd w:val="clear" w:color="auto" w:fill="E8F2FE"/>
-        </w:rPr>
-        <w:t>"Error happened!"</w:t>
-      </w:r>
-      <w:r>
-        <w:rPr>
-          <w:rFonts w:ascii="Consolas" w:hAnsi="Consolas" w:cs="Consolas"/>
-          <w:color w:val="000000"/>
-          <w:sz w:val="20"/>
-          <w:szCs w:val="20"/>
-          <w:shd w:val="clear" w:color="auto" w:fill="E8F2FE"/>
-        </w:rPr>
-        <w:t>); =&gt; ko thể sinh identifyString hoặc có Exception được trả về</w:t>
-      </w:r>
-    </w:p>
-    <w:p>
-      <w:pPr>
-        <w:pStyle w:val="ListParagraph"/>
-        <w:numPr>
-          <w:ilvl w:val="0"/>
-          <w:numId w:val="7"/>
-        </w:numPr>
-        <w:autoSpaceDE w:val="0"/>
-        <w:autoSpaceDN w:val="0"/>
-        <w:adjustRightInd w:val="0"/>
-        <w:spacing w:after="0" w:line="240" w:lineRule="auto"/>
-        <w:rPr>
-          <w:rFonts w:ascii="Consolas" w:hAnsi="Consolas" w:cs="Consolas"/>
-          <w:sz w:val="20"/>
-          <w:szCs w:val="20"/>
-        </w:rPr>
-      </w:pPr>
-      <w:r>
-        <w:rPr>
-          <w:rFonts w:ascii="Consolas" w:hAnsi="Consolas" w:cs="Consolas"/>
-          <w:i/>
-          <w:iCs/>
-          <w:color w:val="000000"/>
-          <w:sz w:val="20"/>
-          <w:szCs w:val="20"/>
-          <w:shd w:val="clear" w:color="auto" w:fill="E8F2FE"/>
-        </w:rPr>
-        <w:t>badRequest</w:t>
-      </w:r>
-      <w:r>
-        <w:rPr>
-          <w:rFonts w:ascii="Consolas" w:hAnsi="Consolas" w:cs="Consolas"/>
-          <w:color w:val="000000"/>
-          <w:sz w:val="20"/>
-          <w:szCs w:val="20"/>
-          <w:shd w:val="clear" w:color="auto" w:fill="E8F2FE"/>
-        </w:rPr>
-        <w:t>().body(</w:t>
-      </w:r>
-      <w:r>
-        <w:rPr>
-          <w:rFonts w:ascii="Consolas" w:hAnsi="Consolas" w:cs="Consolas"/>
-          <w:color w:val="2A00FF"/>
-          <w:sz w:val="20"/>
-          <w:szCs w:val="20"/>
-          <w:shd w:val="clear" w:color="auto" w:fill="E8F2FE"/>
-        </w:rPr>
-        <w:t>"An ID is not a number!"</w:t>
-      </w:r>
-      <w:r>
-        <w:rPr>
-          <w:rFonts w:ascii="Consolas" w:hAnsi="Consolas" w:cs="Consolas"/>
-          <w:color w:val="000000"/>
-          <w:sz w:val="20"/>
-          <w:szCs w:val="20"/>
-          <w:shd w:val="clear" w:color="auto" w:fill="E8F2FE"/>
-        </w:rPr>
-        <w:t>); =&gt; 1 trường thông tin ko thể parse về thành số</w:t>
-      </w:r>
-    </w:p>
-    <w:p>
-      <w:pPr>
-        <w:autoSpaceDE w:val="0"/>
-        <w:autoSpaceDN w:val="0"/>
-        <w:adjustRightInd w:val="0"/>
-        <w:spacing w:after="0" w:line="240" w:lineRule="auto"/>
-        <w:ind w:left="360"/>
-        <w:rPr>
-          <w:rFonts w:ascii="Consolas" w:hAnsi="Consolas" w:cs="Consolas"/>
-          <w:sz w:val="20"/>
-          <w:szCs w:val="20"/>
-        </w:rPr>
-      </w:pPr>
-    </w:p>
-    <w:p>
-      <w:pPr>
-        <w:rPr>
-          <w:rFonts w:ascii="Times New Roman" w:hAnsi="Times New Roman" w:cs="Times New Roman"/>
-          <w:sz w:val="20"/>
-          <w:szCs w:val="20"/>
-        </w:rPr>
-      </w:pPr>
-    </w:p>
-    <w:p>
-      <w:pPr>
-        <w:rPr>
-          <w:rFonts w:ascii="Times New Roman" w:hAnsi="Times New Roman" w:cs="Times New Roman"/>
-          <w:b/>
-          <w:sz w:val="28"/>
-          <w:szCs w:val="28"/>
-        </w:rPr>
-      </w:pPr>
-      <w:r>
-        <w:rPr>
-          <w:rFonts w:ascii="Times New Roman" w:hAnsi="Times New Roman" w:cs="Times New Roman"/>
-          <w:b/>
-          <w:sz w:val="28"/>
-          <w:szCs w:val="28"/>
-        </w:rPr>
-        <w:t xml:space="preserve">API </w:t>
-      </w:r>
-      <w:r>
-        <w:rPr>
-          <w:rFonts w:ascii="Times New Roman" w:hAnsi="Times New Roman" w:cs="Times New Roman"/>
-          <w:b/>
-          <w:sz w:val="28"/>
-          <w:szCs w:val="28"/>
-        </w:rPr>
-        <w:t>student</w:t>
-      </w:r>
-      <w:r>
-        <w:rPr>
-          <w:rFonts w:ascii="Times New Roman" w:hAnsi="Times New Roman" w:cs="Times New Roman"/>
-          <w:b/>
-          <w:sz w:val="28"/>
-          <w:szCs w:val="28"/>
-        </w:rPr>
-        <w:t>RollCall</w:t>
-      </w:r>
-    </w:p>
-    <w:p>
-      <w:pPr>
-        <w:rPr>
-          <w:rFonts w:ascii="Times New Roman" w:hAnsi="Times New Roman" w:cs="Times New Roman"/>
-          <w:sz w:val="20"/>
-          <w:szCs w:val="20"/>
+          <w:rFonts w:ascii="Times New Roman" w:hAnsi="Times New Roman" w:cs="Times New Roman"/>
+          <w:sz w:val="28"/>
+          <w:szCs w:val="28"/>
+        </w:rPr>
+        <w:t>1 buổi học chỉ được phép điểm danh 1 lần</w:t>
+      </w:r>
+    </w:p>
+    <w:p>
+      <w:pPr>
+        <w:rPr>
+          <w:rFonts w:ascii="Times New Roman" w:hAnsi="Times New Roman" w:cs="Times New Roman"/>
+          <w:sz w:val="28"/>
+          <w:szCs w:val="28"/>
         </w:rPr>
       </w:pPr>
       <w:r>
@@ -4942,10 +4320,10 @@
         </w:rPr>
         <w:lastRenderedPageBreak/>
         <w:drawing>
-          <wp:inline distT="0" distB="0" distL="0" distR="0" wp14:anchorId="049E8D53" wp14:editId="6AB29046">
-            <wp:extent cx="5943600" cy="3575050"/>
-            <wp:effectExtent l="0" t="0" r="0" b="6350"/>
-            <wp:docPr id="2" name="Picture 2"/>
+          <wp:inline distT="0" distB="0" distL="0" distR="0" wp14:anchorId="58E28724" wp14:editId="1B5A18A6">
+            <wp:extent cx="5943600" cy="3724275"/>
+            <wp:effectExtent l="0" t="0" r="0" b="9525"/>
+            <wp:docPr id="1" name="Picture 1"/>
             <wp:cNvGraphicFramePr>
               <a:graphicFrameLocks xmlns:a="http://schemas.openxmlformats.org/drawingml/2006/main" noChangeAspect="1"/>
             </wp:cNvGraphicFramePr>
@@ -4965,6 +4343,541 @@
                   <pic:spPr>
                     <a:xfrm>
                       <a:off x="0" y="0"/>
+                      <a:ext cx="5943600" cy="3724275"/>
+                    </a:xfrm>
+                    <a:prstGeom prst="rect">
+                      <a:avLst/>
+                    </a:prstGeom>
+                  </pic:spPr>
+                </pic:pic>
+              </a:graphicData>
+            </a:graphic>
+          </wp:inline>
+        </w:drawing>
+      </w:r>
+    </w:p>
+    <w:p>
+      <w:pPr>
+        <w:pStyle w:val="ListParagraph"/>
+        <w:numPr>
+          <w:ilvl w:val="0"/>
+          <w:numId w:val="8"/>
+        </w:numPr>
+        <w:rPr>
+          <w:rFonts w:ascii="Times New Roman" w:hAnsi="Times New Roman" w:cs="Times New Roman"/>
+          <w:sz w:val="28"/>
+          <w:szCs w:val="28"/>
+        </w:rPr>
+      </w:pPr>
+      <w:r>
+        <w:rPr>
+          <w:rFonts w:ascii="Times New Roman" w:hAnsi="Times New Roman" w:cs="Times New Roman"/>
+          <w:sz w:val="28"/>
+          <w:szCs w:val="28"/>
+        </w:rPr>
+        <w:t>Trả về identifyString của lớp học đó</w:t>
+      </w:r>
+      <w:r>
+        <w:rPr>
+          <w:rFonts w:ascii="Times New Roman" w:hAnsi="Times New Roman" w:cs="Times New Roman"/>
+          <w:sz w:val="28"/>
+          <w:szCs w:val="28"/>
+        </w:rPr>
+        <w:t xml:space="preserve"> </w:t>
+      </w:r>
+    </w:p>
+    <w:p>
+      <w:pPr>
+        <w:rPr>
+          <w:rFonts w:ascii="Times New Roman" w:hAnsi="Times New Roman" w:cs="Times New Roman"/>
+          <w:sz w:val="28"/>
+          <w:szCs w:val="28"/>
+        </w:rPr>
+      </w:pPr>
+      <w:r>
+        <w:rPr>
+          <w:rFonts w:ascii="Times New Roman" w:hAnsi="Times New Roman" w:cs="Times New Roman"/>
+          <w:sz w:val="28"/>
+          <w:szCs w:val="28"/>
+        </w:rPr>
+        <w:t>Các trường hợp báo lỗi:</w:t>
+      </w:r>
+    </w:p>
+    <w:p>
+      <w:pPr>
+        <w:pStyle w:val="ListParagraph"/>
+        <w:numPr>
+          <w:ilvl w:val="0"/>
+          <w:numId w:val="7"/>
+        </w:numPr>
+        <w:rPr>
+          <w:rFonts w:ascii="Times New Roman" w:hAnsi="Times New Roman" w:cs="Times New Roman"/>
+          <w:sz w:val="28"/>
+          <w:szCs w:val="28"/>
+        </w:rPr>
+      </w:pPr>
+      <w:r>
+        <w:rPr>
+          <w:rFonts w:ascii="Consolas" w:hAnsi="Consolas" w:cs="Consolas"/>
+          <w:i/>
+          <w:iCs/>
+          <w:color w:val="000000"/>
+          <w:sz w:val="20"/>
+          <w:szCs w:val="20"/>
+          <w:shd w:val="clear" w:color="auto" w:fill="E8F2FE"/>
+        </w:rPr>
+        <w:t>badRequest</w:t>
+      </w:r>
+      <w:r>
+        <w:rPr>
+          <w:rFonts w:ascii="Consolas" w:hAnsi="Consolas" w:cs="Consolas"/>
+          <w:color w:val="000000"/>
+          <w:sz w:val="20"/>
+          <w:szCs w:val="20"/>
+          <w:shd w:val="clear" w:color="auto" w:fill="E8F2FE"/>
+        </w:rPr>
+        <w:t>().body(</w:t>
+      </w:r>
+      <w:r>
+        <w:rPr>
+          <w:rFonts w:ascii="Consolas" w:hAnsi="Consolas" w:cs="Consolas"/>
+          <w:color w:val="2A00FF"/>
+          <w:sz w:val="20"/>
+          <w:szCs w:val="20"/>
+          <w:shd w:val="clear" w:color="auto" w:fill="E8F2FE"/>
+        </w:rPr>
+        <w:t>"Not enough info!"</w:t>
+      </w:r>
+      <w:r>
+        <w:rPr>
+          <w:rFonts w:ascii="Consolas" w:hAnsi="Consolas" w:cs="Consolas"/>
+          <w:color w:val="000000"/>
+          <w:sz w:val="20"/>
+          <w:szCs w:val="20"/>
+          <w:shd w:val="clear" w:color="auto" w:fill="E8F2FE"/>
+        </w:rPr>
+        <w:t>); =&gt; thiếu 1 trong trường thông tin</w:t>
+      </w:r>
+      <w:r>
+        <w:rPr>
+          <w:rFonts w:ascii="Consolas" w:hAnsi="Consolas" w:cs="Consolas"/>
+          <w:color w:val="000000"/>
+          <w:sz w:val="20"/>
+          <w:szCs w:val="20"/>
+          <w:shd w:val="clear" w:color="auto" w:fill="E8F2FE"/>
+        </w:rPr>
+        <w:t xml:space="preserve"> hoặc sai format JSON</w:t>
+      </w:r>
+    </w:p>
+    <w:p>
+      <w:pPr>
+        <w:pStyle w:val="ListParagraph"/>
+        <w:numPr>
+          <w:ilvl w:val="0"/>
+          <w:numId w:val="7"/>
+        </w:numPr>
+        <w:rPr>
+          <w:rFonts w:ascii="Times New Roman" w:hAnsi="Times New Roman" w:cs="Times New Roman"/>
+          <w:sz w:val="28"/>
+          <w:szCs w:val="28"/>
+        </w:rPr>
+      </w:pPr>
+      <w:r>
+        <w:rPr>
+          <w:rFonts w:ascii="Consolas" w:hAnsi="Consolas" w:cs="Consolas"/>
+          <w:i/>
+          <w:iCs/>
+          <w:color w:val="000000"/>
+          <w:sz w:val="20"/>
+          <w:szCs w:val="20"/>
+          <w:shd w:val="clear" w:color="auto" w:fill="E8F2FE"/>
+        </w:rPr>
+        <w:t>badRequest</w:t>
+      </w:r>
+      <w:r>
+        <w:rPr>
+          <w:rFonts w:ascii="Consolas" w:hAnsi="Consolas" w:cs="Consolas"/>
+          <w:color w:val="000000"/>
+          <w:sz w:val="20"/>
+          <w:szCs w:val="20"/>
+          <w:shd w:val="clear" w:color="auto" w:fill="E8F2FE"/>
+        </w:rPr>
+        <w:t>().body(</w:t>
+      </w:r>
+      <w:r>
+        <w:rPr>
+          <w:rFonts w:ascii="Consolas" w:hAnsi="Consolas" w:cs="Consolas"/>
+          <w:color w:val="2A00FF"/>
+          <w:sz w:val="20"/>
+          <w:szCs w:val="20"/>
+          <w:shd w:val="clear" w:color="auto" w:fill="E8F2FE"/>
+        </w:rPr>
+        <w:t>"Some info are not valid!"</w:t>
+      </w:r>
+      <w:r>
+        <w:rPr>
+          <w:rFonts w:ascii="Consolas" w:hAnsi="Consolas" w:cs="Consolas"/>
+          <w:color w:val="000000"/>
+          <w:sz w:val="20"/>
+          <w:szCs w:val="20"/>
+          <w:shd w:val="clear" w:color="auto" w:fill="E8F2FE"/>
+        </w:rPr>
+        <w:t>) =&gt; có trường thông tin &lt; 1 (ID đc đánh số từ 1)</w:t>
+      </w:r>
+    </w:p>
+    <w:p>
+      <w:pPr>
+        <w:pStyle w:val="ListParagraph"/>
+        <w:numPr>
+          <w:ilvl w:val="0"/>
+          <w:numId w:val="7"/>
+        </w:numPr>
+        <w:autoSpaceDE w:val="0"/>
+        <w:autoSpaceDN w:val="0"/>
+        <w:adjustRightInd w:val="0"/>
+        <w:spacing w:after="0" w:line="240" w:lineRule="auto"/>
+        <w:rPr>
+          <w:rFonts w:ascii="Consolas" w:hAnsi="Consolas" w:cs="Consolas"/>
+          <w:sz w:val="20"/>
+          <w:szCs w:val="20"/>
+        </w:rPr>
+      </w:pPr>
+      <w:r>
+        <w:rPr>
+          <w:rFonts w:ascii="Consolas" w:hAnsi="Consolas" w:cs="Consolas"/>
+          <w:color w:val="000000"/>
+          <w:sz w:val="20"/>
+          <w:szCs w:val="20"/>
+        </w:rPr>
+        <w:t>(</w:t>
+      </w:r>
+      <w:r>
+        <w:rPr>
+          <w:rFonts w:ascii="Consolas" w:hAnsi="Consolas" w:cs="Consolas"/>
+          <w:color w:val="2A00FF"/>
+          <w:sz w:val="20"/>
+          <w:szCs w:val="20"/>
+        </w:rPr>
+        <w:t>"Authentication has failed or has not yet been provided!"</w:t>
+      </w:r>
+      <w:r>
+        <w:rPr>
+          <w:rFonts w:ascii="Consolas" w:hAnsi="Consolas" w:cs="Consolas"/>
+          <w:color w:val="000000"/>
+          <w:sz w:val="20"/>
+          <w:szCs w:val="20"/>
+        </w:rPr>
+        <w:t>,HttpStatus.</w:t>
+      </w:r>
+      <w:r>
+        <w:rPr>
+          <w:rFonts w:ascii="Consolas" w:hAnsi="Consolas" w:cs="Consolas"/>
+          <w:b/>
+          <w:bCs/>
+          <w:i/>
+          <w:iCs/>
+          <w:color w:val="0000C0"/>
+          <w:sz w:val="20"/>
+          <w:szCs w:val="20"/>
+        </w:rPr>
+        <w:t>UNAUTHORIZED</w:t>
+      </w:r>
+      <w:r>
+        <w:rPr>
+          <w:rFonts w:ascii="Consolas" w:hAnsi="Consolas" w:cs="Consolas"/>
+          <w:color w:val="000000"/>
+          <w:sz w:val="20"/>
+          <w:szCs w:val="20"/>
+        </w:rPr>
+        <w:t xml:space="preserve">); =&gt; </w:t>
+      </w:r>
+      <w:r>
+        <w:rPr>
+          <w:rFonts w:ascii="Consolas" w:hAnsi="Consolas" w:cs="Consolas"/>
+          <w:color w:val="000000"/>
+          <w:sz w:val="20"/>
+          <w:szCs w:val="20"/>
+        </w:rPr>
+        <w:t>teacher ko dạy lớp đó hoặc đã điểm danh trong buổi học này</w:t>
+      </w:r>
+    </w:p>
+    <w:p>
+      <w:pPr>
+        <w:pStyle w:val="ListParagraph"/>
+        <w:numPr>
+          <w:ilvl w:val="0"/>
+          <w:numId w:val="7"/>
+        </w:numPr>
+        <w:autoSpaceDE w:val="0"/>
+        <w:autoSpaceDN w:val="0"/>
+        <w:adjustRightInd w:val="0"/>
+        <w:spacing w:after="0" w:line="240" w:lineRule="auto"/>
+        <w:rPr>
+          <w:rFonts w:ascii="Consolas" w:hAnsi="Consolas" w:cs="Consolas"/>
+          <w:sz w:val="20"/>
+          <w:szCs w:val="20"/>
+        </w:rPr>
+      </w:pPr>
+      <w:r>
+        <w:rPr>
+          <w:rFonts w:ascii="Consolas" w:hAnsi="Consolas" w:cs="Consolas"/>
+          <w:i/>
+          <w:iCs/>
+          <w:color w:val="000000"/>
+          <w:sz w:val="20"/>
+          <w:szCs w:val="20"/>
+          <w:shd w:val="clear" w:color="auto" w:fill="E8F2FE"/>
+        </w:rPr>
+        <w:t>badRequest</w:t>
+      </w:r>
+      <w:r>
+        <w:rPr>
+          <w:rFonts w:ascii="Consolas" w:hAnsi="Consolas" w:cs="Consolas"/>
+          <w:color w:val="000000"/>
+          <w:sz w:val="20"/>
+          <w:szCs w:val="20"/>
+          <w:shd w:val="clear" w:color="auto" w:fill="E8F2FE"/>
+        </w:rPr>
+        <w:t>().body(</w:t>
+      </w:r>
+      <w:r>
+        <w:rPr>
+          <w:rFonts w:ascii="Consolas" w:hAnsi="Consolas" w:cs="Consolas"/>
+          <w:color w:val="2A00FF"/>
+          <w:sz w:val="20"/>
+          <w:szCs w:val="20"/>
+          <w:shd w:val="clear" w:color="auto" w:fill="E8F2FE"/>
+        </w:rPr>
+        <w:t>"Not in valid time!"</w:t>
+      </w:r>
+      <w:r>
+        <w:rPr>
+          <w:rFonts w:ascii="Consolas" w:hAnsi="Consolas" w:cs="Consolas"/>
+          <w:color w:val="000000"/>
+          <w:sz w:val="20"/>
+          <w:szCs w:val="20"/>
+          <w:shd w:val="clear" w:color="auto" w:fill="E8F2FE"/>
+        </w:rPr>
+        <w:t>); =&gt; thời gian roll call có vấn đề</w:t>
+      </w:r>
+    </w:p>
+    <w:p>
+      <w:pPr>
+        <w:pStyle w:val="ListParagraph"/>
+        <w:numPr>
+          <w:ilvl w:val="0"/>
+          <w:numId w:val="7"/>
+        </w:numPr>
+        <w:autoSpaceDE w:val="0"/>
+        <w:autoSpaceDN w:val="0"/>
+        <w:adjustRightInd w:val="0"/>
+        <w:spacing w:after="0" w:line="240" w:lineRule="auto"/>
+        <w:rPr>
+          <w:rFonts w:ascii="Consolas" w:hAnsi="Consolas" w:cs="Consolas"/>
+          <w:sz w:val="20"/>
+          <w:szCs w:val="20"/>
+        </w:rPr>
+      </w:pPr>
+      <w:r>
+        <w:rPr>
+          <w:rFonts w:ascii="Consolas" w:hAnsi="Consolas" w:cs="Consolas"/>
+          <w:i/>
+          <w:iCs/>
+          <w:color w:val="000000"/>
+          <w:sz w:val="20"/>
+          <w:szCs w:val="20"/>
+          <w:shd w:val="clear" w:color="auto" w:fill="E8F2FE"/>
+        </w:rPr>
+        <w:t>badRequest</w:t>
+      </w:r>
+      <w:r>
+        <w:rPr>
+          <w:rFonts w:ascii="Consolas" w:hAnsi="Consolas" w:cs="Consolas"/>
+          <w:color w:val="000000"/>
+          <w:sz w:val="20"/>
+          <w:szCs w:val="20"/>
+          <w:shd w:val="clear" w:color="auto" w:fill="E8F2FE"/>
+        </w:rPr>
+        <w:t>().body(</w:t>
+      </w:r>
+      <w:r>
+        <w:rPr>
+          <w:rFonts w:ascii="Consolas" w:hAnsi="Consolas" w:cs="Consolas"/>
+          <w:color w:val="2A00FF"/>
+          <w:sz w:val="20"/>
+          <w:szCs w:val="20"/>
+          <w:shd w:val="clear" w:color="auto" w:fill="E8F2FE"/>
+        </w:rPr>
+        <w:t>"Error happened!"</w:t>
+      </w:r>
+      <w:r>
+        <w:rPr>
+          <w:rFonts w:ascii="Consolas" w:hAnsi="Consolas" w:cs="Consolas"/>
+          <w:color w:val="000000"/>
+          <w:sz w:val="20"/>
+          <w:szCs w:val="20"/>
+          <w:shd w:val="clear" w:color="auto" w:fill="E8F2FE"/>
+        </w:rPr>
+        <w:t>); =&gt; ko thể sinh identifyString hoặc có Exception được trả về</w:t>
+      </w:r>
+    </w:p>
+    <w:p>
+      <w:pPr>
+        <w:pStyle w:val="ListParagraph"/>
+        <w:numPr>
+          <w:ilvl w:val="0"/>
+          <w:numId w:val="7"/>
+        </w:numPr>
+        <w:autoSpaceDE w:val="0"/>
+        <w:autoSpaceDN w:val="0"/>
+        <w:adjustRightInd w:val="0"/>
+        <w:spacing w:after="0" w:line="240" w:lineRule="auto"/>
+        <w:rPr>
+          <w:rFonts w:ascii="Consolas" w:hAnsi="Consolas" w:cs="Consolas"/>
+          <w:sz w:val="20"/>
+          <w:szCs w:val="20"/>
+        </w:rPr>
+      </w:pPr>
+      <w:r>
+        <w:rPr>
+          <w:rFonts w:ascii="Consolas" w:hAnsi="Consolas" w:cs="Consolas"/>
+          <w:i/>
+          <w:iCs/>
+          <w:color w:val="000000"/>
+          <w:sz w:val="20"/>
+          <w:szCs w:val="20"/>
+          <w:shd w:val="clear" w:color="auto" w:fill="E8F2FE"/>
+        </w:rPr>
+        <w:t>badRequest</w:t>
+      </w:r>
+      <w:r>
+        <w:rPr>
+          <w:rFonts w:ascii="Consolas" w:hAnsi="Consolas" w:cs="Consolas"/>
+          <w:color w:val="000000"/>
+          <w:sz w:val="20"/>
+          <w:szCs w:val="20"/>
+          <w:shd w:val="clear" w:color="auto" w:fill="E8F2FE"/>
+        </w:rPr>
+        <w:t>().body(</w:t>
+      </w:r>
+      <w:r>
+        <w:rPr>
+          <w:rFonts w:ascii="Consolas" w:hAnsi="Consolas" w:cs="Consolas"/>
+          <w:color w:val="2A00FF"/>
+          <w:sz w:val="20"/>
+          <w:szCs w:val="20"/>
+          <w:shd w:val="clear" w:color="auto" w:fill="E8F2FE"/>
+        </w:rPr>
+        <w:t>"An ID is not a number!"</w:t>
+      </w:r>
+      <w:r>
+        <w:rPr>
+          <w:rFonts w:ascii="Consolas" w:hAnsi="Consolas" w:cs="Consolas"/>
+          <w:color w:val="000000"/>
+          <w:sz w:val="20"/>
+          <w:szCs w:val="20"/>
+          <w:shd w:val="clear" w:color="auto" w:fill="E8F2FE"/>
+        </w:rPr>
+        <w:t>); =&gt; 1 trường thông tin ko thể parse về thành số</w:t>
+      </w:r>
+    </w:p>
+    <w:p>
+      <w:pPr>
+        <w:autoSpaceDE w:val="0"/>
+        <w:autoSpaceDN w:val="0"/>
+        <w:adjustRightInd w:val="0"/>
+        <w:spacing w:after="0" w:line="240" w:lineRule="auto"/>
+        <w:ind w:left="360"/>
+        <w:rPr>
+          <w:rFonts w:ascii="Consolas" w:hAnsi="Consolas" w:cs="Consolas"/>
+          <w:sz w:val="20"/>
+          <w:szCs w:val="20"/>
+        </w:rPr>
+      </w:pPr>
+    </w:p>
+    <w:p>
+      <w:pPr>
+        <w:rPr>
+          <w:rFonts w:ascii="Times New Roman" w:hAnsi="Times New Roman" w:cs="Times New Roman"/>
+          <w:sz w:val="20"/>
+          <w:szCs w:val="20"/>
+        </w:rPr>
+      </w:pPr>
+    </w:p>
+    <w:p>
+      <w:pPr>
+        <w:rPr>
+          <w:rFonts w:ascii="Times New Roman" w:hAnsi="Times New Roman" w:cs="Times New Roman"/>
+          <w:b/>
+          <w:sz w:val="28"/>
+          <w:szCs w:val="28"/>
+        </w:rPr>
+      </w:pPr>
+      <w:r>
+        <w:rPr>
+          <w:rFonts w:ascii="Times New Roman" w:hAnsi="Times New Roman" w:cs="Times New Roman"/>
+          <w:b/>
+          <w:sz w:val="28"/>
+          <w:szCs w:val="28"/>
+        </w:rPr>
+        <w:t xml:space="preserve">API </w:t>
+      </w:r>
+      <w:r>
+        <w:rPr>
+          <w:rFonts w:ascii="Times New Roman" w:hAnsi="Times New Roman" w:cs="Times New Roman"/>
+          <w:b/>
+          <w:sz w:val="28"/>
+          <w:szCs w:val="28"/>
+        </w:rPr>
+        <w:t>student</w:t>
+      </w:r>
+      <w:r>
+        <w:rPr>
+          <w:rFonts w:ascii="Times New Roman" w:hAnsi="Times New Roman" w:cs="Times New Roman"/>
+          <w:b/>
+          <w:sz w:val="28"/>
+          <w:szCs w:val="28"/>
+        </w:rPr>
+        <w:t>RollCall</w:t>
+      </w:r>
+    </w:p>
+    <w:p>
+      <w:pPr>
+        <w:rPr>
+          <w:rFonts w:ascii="Times New Roman" w:hAnsi="Times New Roman" w:cs="Times New Roman"/>
+          <w:sz w:val="20"/>
+          <w:szCs w:val="20"/>
+        </w:rPr>
+      </w:pPr>
+      <w:r>
+        <w:rPr>
+          <w:noProof/>
+        </w:rPr>
+        <w:lastRenderedPageBreak/>
+        <w:drawing>
+          <wp:inline distT="0" distB="0" distL="0" distR="0" wp14:anchorId="049E8D53" wp14:editId="6AB29046">
+            <wp:extent cx="5943600" cy="3575050"/>
+            <wp:effectExtent l="0" t="0" r="0" b="6350"/>
+            <wp:docPr id="2" name="Picture 2"/>
+            <wp:cNvGraphicFramePr>
+              <a:graphicFrameLocks xmlns:a="http://schemas.openxmlformats.org/drawingml/2006/main" noChangeAspect="1"/>
+            </wp:cNvGraphicFramePr>
+            <a:graphic xmlns:a="http://schemas.openxmlformats.org/drawingml/2006/main">
+              <a:graphicData uri="http://schemas.openxmlformats.org/drawingml/2006/picture">
+                <pic:pic xmlns:pic="http://schemas.openxmlformats.org/drawingml/2006/picture">
+                  <pic:nvPicPr>
+                    <pic:cNvPr id="1" name=""/>
+                    <pic:cNvPicPr/>
+                  </pic:nvPicPr>
+                  <pic:blipFill>
+                    <a:blip r:embed="rId29"/>
+                    <a:stretch>
+                      <a:fillRect/>
+                    </a:stretch>
+                  </pic:blipFill>
+                  <pic:spPr>
+                    <a:xfrm>
+                      <a:off x="0" y="0"/>
                       <a:ext cx="5943600" cy="3575050"/>
                     </a:xfrm>
                     <a:prstGeom prst="rect">
@@ -9004,8 +8917,6 @@
         </w:rPr>
         <w:t>);</w:t>
       </w:r>
-      <w:bookmarkStart w:id="0" w:name="_GoBack"/>
-      <w:bookmarkEnd w:id="0"/>
     </w:p>
     <w:p>
       <w:pPr>
@@ -10084,7 +9995,27 @@
           <w:szCs w:val="20"/>
           <w:shd w:val="clear" w:color="auto" w:fill="E8F2FE"/>
         </w:rPr>
-        <w:t>"Error code: 56; Content: This class still has dependant!"</w:t>
+        <w:t xml:space="preserve">"Error code: </w:t>
+      </w:r>
+      <w:r>
+        <w:rPr>
+          <w:rFonts w:ascii="Consolas" w:hAnsi="Consolas" w:cs="Consolas"/>
+          <w:color w:val="2A00FF"/>
+          <w:sz w:val="20"/>
+          <w:szCs w:val="20"/>
+          <w:shd w:val="clear" w:color="auto" w:fill="E8F2FE"/>
+        </w:rPr>
+        <w:t>6</w:t>
+      </w:r>
+      <w:r>
+        <w:rPr>
+          <w:rFonts w:ascii="Consolas" w:hAnsi="Consolas" w:cs="Consolas"/>
+          <w:color w:val="2A00FF"/>
+          <w:sz w:val="20"/>
+          <w:szCs w:val="20"/>
+          <w:shd w:val="clear" w:color="auto" w:fill="E8F2FE"/>
+        </w:rPr>
+        <w:t>6; Content: This class still has dependant!"</w:t>
       </w:r>
       <w:r>
         <w:rPr>
@@ -10182,7 +10113,7 @@
           <w:szCs w:val="28"/>
         </w:rPr>
       </w:pPr>
-      <w:hyperlink r:id="rId29" w:history="1">
+      <w:hyperlink r:id="rId30" w:history="1">
         <w:r>
           <w:rPr>
             <w:rStyle w:val="Hyperlink"/>

</xml_diff>

<commit_message>
Fix xong phan Account + update docx
</commit_message>
<xml_diff>
--- a/Giai_thich_code.docx
+++ b/Giai_thich_code.docx
@@ -1115,8 +1115,6 @@
           <w:szCs w:val="28"/>
         </w:rPr>
       </w:pPr>
-      <w:bookmarkStart w:id="0" w:name="_GoBack"/>
-      <w:bookmarkEnd w:id="0"/>
       <w:r>
         <w:rPr>
           <w:rFonts w:ascii="Times New Roman" w:hAnsi="Times New Roman" w:cs="Times New Roman"/>
@@ -1659,10 +1657,10 @@
           <w:noProof/>
         </w:rPr>
         <w:drawing>
-          <wp:inline distT="0" distB="0" distL="0" distR="0" wp14:anchorId="0854FADB" wp14:editId="1380E425">
-            <wp:extent cx="5943600" cy="3395345"/>
-            <wp:effectExtent l="0" t="0" r="0" b="0"/>
-            <wp:docPr id="9" name="Picture 9"/>
+          <wp:inline distT="0" distB="0" distL="0" distR="0" wp14:anchorId="4339BC78" wp14:editId="2D1D827A">
+            <wp:extent cx="5943600" cy="2566035"/>
+            <wp:effectExtent l="0" t="0" r="0" b="5715"/>
+            <wp:docPr id="28" name="Picture 28"/>
             <wp:cNvGraphicFramePr>
               <a:graphicFrameLocks xmlns:a="http://schemas.openxmlformats.org/drawingml/2006/main" noChangeAspect="1"/>
             </wp:cNvGraphicFramePr>
@@ -1682,7 +1680,7 @@
                   <pic:spPr>
                     <a:xfrm>
                       <a:off x="0" y="0"/>
-                      <a:ext cx="5943600" cy="3395345"/>
+                      <a:ext cx="5943600" cy="2566035"/>
                     </a:xfrm>
                     <a:prstGeom prst="rect">
                       <a:avLst/>
@@ -1784,10 +1782,19 @@
       <w:r>
         <w:rPr>
           <w:rFonts w:ascii="Times New Roman" w:hAnsi="Times New Roman" w:cs="Times New Roman"/>
-          <w:sz w:val="28"/>
-          <w:szCs w:val="28"/>
-        </w:rPr>
-        <w:t>Mẫu text:</w:t>
+          <w:b/>
+          <w:sz w:val="28"/>
+          <w:szCs w:val="28"/>
+        </w:rPr>
+        <w:t xml:space="preserve">URL = </w:t>
+      </w:r>
+      <w:r>
+        <w:rPr>
+          <w:rFonts w:ascii="Times New Roman" w:hAnsi="Times New Roman" w:cs="Times New Roman"/>
+          <w:sz w:val="28"/>
+          <w:szCs w:val="28"/>
+        </w:rPr>
+        <w:t>/accounts?updateUser=true</w:t>
       </w:r>
     </w:p>
     <w:p>
@@ -1795,6 +1802,57 @@
         <w:ind w:left="360"/>
         <w:rPr>
           <w:rFonts w:ascii="Times New Roman" w:hAnsi="Times New Roman" w:cs="Times New Roman"/>
+          <w:i/>
+          <w:sz w:val="28"/>
+          <w:szCs w:val="28"/>
+        </w:rPr>
+      </w:pPr>
+      <w:r>
+        <w:rPr>
+          <w:rFonts w:ascii="Times New Roman" w:hAnsi="Times New Roman" w:cs="Times New Roman"/>
+          <w:i/>
+          <w:sz w:val="28"/>
+          <w:szCs w:val="28"/>
+        </w:rPr>
+        <w:t>(updateUser là biến chỉ định việc có thay đổi thông tin user hay ko; true là có và sẽ phải dùng mẫu text 2; false là ko)</w:t>
+      </w:r>
+      <w:bookmarkStart w:id="0" w:name="_GoBack"/>
+      <w:bookmarkEnd w:id="0"/>
+    </w:p>
+    <w:p>
+      <w:pPr>
+        <w:pStyle w:val="ListParagraph"/>
+        <w:numPr>
+          <w:ilvl w:val="0"/>
+          <w:numId w:val="16"/>
+        </w:numPr>
+        <w:rPr>
+          <w:rFonts w:ascii="Times New Roman" w:hAnsi="Times New Roman" w:cs="Times New Roman"/>
+          <w:sz w:val="28"/>
+          <w:szCs w:val="28"/>
+        </w:rPr>
+      </w:pPr>
+      <w:r>
+        <w:rPr>
+          <w:rFonts w:ascii="Times New Roman" w:hAnsi="Times New Roman" w:cs="Times New Roman"/>
+          <w:sz w:val="28"/>
+          <w:szCs w:val="28"/>
+        </w:rPr>
+        <w:t>Mẫu text</w:t>
+      </w:r>
+      <w:r>
+        <w:rPr>
+          <w:rFonts w:ascii="Times New Roman" w:hAnsi="Times New Roman" w:cs="Times New Roman"/>
+          <w:sz w:val="28"/>
+          <w:szCs w:val="28"/>
+        </w:rPr>
+        <w:t xml:space="preserve"> khi ko muốn add/update userInfo</w:t>
+      </w:r>
+    </w:p>
+    <w:p>
+      <w:pPr>
+        <w:rPr>
+          <w:rFonts w:ascii="Times New Roman" w:hAnsi="Times New Roman" w:cs="Times New Roman"/>
           <w:sz w:val="28"/>
           <w:szCs w:val="28"/>
         </w:rPr>
@@ -1810,61 +1868,267 @@
     </w:p>
     <w:p>
       <w:pPr>
-        <w:ind w:left="360"/>
-        <w:rPr>
-          <w:rFonts w:ascii="Times New Roman" w:hAnsi="Times New Roman" w:cs="Times New Roman"/>
-          <w:sz w:val="28"/>
-          <w:szCs w:val="28"/>
-        </w:rPr>
-      </w:pPr>
-      <w:r>
-        <w:rPr>
-          <w:rFonts w:ascii="Times New Roman" w:hAnsi="Times New Roman" w:cs="Times New Roman"/>
-          <w:sz w:val="28"/>
-          <w:szCs w:val="28"/>
-        </w:rPr>
-        <w:t xml:space="preserve">  "Email": "emailStudent1@gmail.com",</w:t>
-      </w:r>
-    </w:p>
-    <w:p>
-      <w:pPr>
-        <w:ind w:left="360"/>
-        <w:rPr>
-          <w:rFonts w:ascii="Times New Roman" w:hAnsi="Times New Roman" w:cs="Times New Roman"/>
-          <w:sz w:val="28"/>
-          <w:szCs w:val="28"/>
-        </w:rPr>
-      </w:pPr>
-      <w:r>
-        <w:rPr>
-          <w:rFonts w:ascii="Times New Roman" w:hAnsi="Times New Roman" w:cs="Times New Roman"/>
-          <w:sz w:val="28"/>
-          <w:szCs w:val="28"/>
-        </w:rPr>
-        <w:t xml:space="preserve">  "Password": "12345",</w:t>
-      </w:r>
-    </w:p>
-    <w:p>
-      <w:pPr>
-        <w:ind w:left="360"/>
-        <w:rPr>
-          <w:rFonts w:ascii="Times New Roman" w:hAnsi="Times New Roman" w:cs="Times New Roman"/>
-          <w:sz w:val="28"/>
-          <w:szCs w:val="28"/>
-        </w:rPr>
-      </w:pPr>
-      <w:r>
-        <w:rPr>
-          <w:rFonts w:ascii="Times New Roman" w:hAnsi="Times New Roman" w:cs="Times New Roman"/>
-          <w:sz w:val="28"/>
-          <w:szCs w:val="28"/>
-        </w:rPr>
-        <w:t xml:space="preserve">  "Role": "1"</w:t>
-      </w:r>
-    </w:p>
-    <w:p>
-      <w:pPr>
-        <w:ind w:left="360"/>
+        <w:rPr>
+          <w:rFonts w:ascii="Times New Roman" w:hAnsi="Times New Roman" w:cs="Times New Roman"/>
+          <w:sz w:val="28"/>
+          <w:szCs w:val="28"/>
+        </w:rPr>
+      </w:pPr>
+      <w:r>
+        <w:rPr>
+          <w:rFonts w:ascii="Times New Roman" w:hAnsi="Times New Roman" w:cs="Times New Roman"/>
+          <w:sz w:val="28"/>
+          <w:szCs w:val="28"/>
+        </w:rPr>
+        <w:t xml:space="preserve">  "email": "teacher1@gmail.com",</w:t>
+      </w:r>
+    </w:p>
+    <w:p>
+      <w:pPr>
+        <w:rPr>
+          <w:rFonts w:ascii="Times New Roman" w:hAnsi="Times New Roman" w:cs="Times New Roman"/>
+          <w:sz w:val="28"/>
+          <w:szCs w:val="28"/>
+        </w:rPr>
+      </w:pPr>
+      <w:r>
+        <w:rPr>
+          <w:rFonts w:ascii="Times New Roman" w:hAnsi="Times New Roman" w:cs="Times New Roman"/>
+          <w:sz w:val="28"/>
+          <w:szCs w:val="28"/>
+        </w:rPr>
+        <w:t xml:space="preserve">  "password": "123",</w:t>
+      </w:r>
+    </w:p>
+    <w:p>
+      <w:pPr>
+        <w:rPr>
+          <w:rFonts w:ascii="Times New Roman" w:hAnsi="Times New Roman" w:cs="Times New Roman"/>
+          <w:sz w:val="28"/>
+          <w:szCs w:val="28"/>
+        </w:rPr>
+      </w:pPr>
+      <w:r>
+        <w:rPr>
+          <w:rFonts w:ascii="Times New Roman" w:hAnsi="Times New Roman" w:cs="Times New Roman"/>
+          <w:sz w:val="28"/>
+          <w:szCs w:val="28"/>
+        </w:rPr>
+        <w:t xml:space="preserve">  "username": "testTeacher",</w:t>
+      </w:r>
+    </w:p>
+    <w:p>
+      <w:pPr>
+        <w:rPr>
+          <w:rFonts w:ascii="Times New Roman" w:hAnsi="Times New Roman" w:cs="Times New Roman"/>
+          <w:sz w:val="28"/>
+          <w:szCs w:val="28"/>
+        </w:rPr>
+      </w:pPr>
+      <w:r>
+        <w:rPr>
+          <w:rFonts w:ascii="Times New Roman" w:hAnsi="Times New Roman" w:cs="Times New Roman"/>
+          <w:sz w:val="28"/>
+          <w:szCs w:val="28"/>
+        </w:rPr>
+        <w:t xml:space="preserve">  "imei" : "123456",</w:t>
+      </w:r>
+    </w:p>
+    <w:p>
+      <w:pPr>
+        <w:rPr>
+          <w:rFonts w:ascii="Times New Roman" w:hAnsi="Times New Roman" w:cs="Times New Roman"/>
+          <w:sz w:val="28"/>
+          <w:szCs w:val="28"/>
+        </w:rPr>
+      </w:pPr>
+      <w:r>
+        <w:rPr>
+          <w:rFonts w:ascii="Times New Roman" w:hAnsi="Times New Roman" w:cs="Times New Roman"/>
+          <w:sz w:val="28"/>
+          <w:szCs w:val="28"/>
+        </w:rPr>
+        <w:t>}</w:t>
+      </w:r>
+    </w:p>
+    <w:p>
+      <w:pPr>
+        <w:pStyle w:val="ListParagraph"/>
+        <w:numPr>
+          <w:ilvl w:val="0"/>
+          <w:numId w:val="16"/>
+        </w:numPr>
+        <w:rPr>
+          <w:rFonts w:ascii="Times New Roman" w:hAnsi="Times New Roman" w:cs="Times New Roman"/>
+          <w:sz w:val="28"/>
+          <w:szCs w:val="28"/>
+        </w:rPr>
+      </w:pPr>
+      <w:r>
+        <w:rPr>
+          <w:rFonts w:ascii="Times New Roman" w:hAnsi="Times New Roman" w:cs="Times New Roman"/>
+          <w:sz w:val="28"/>
+          <w:szCs w:val="28"/>
+        </w:rPr>
+        <w:t>Mẫu text khi muốn add/update userInfo:</w:t>
+      </w:r>
+    </w:p>
+    <w:p>
+      <w:pPr>
+        <w:rPr>
+          <w:rFonts w:ascii="Times New Roman" w:hAnsi="Times New Roman" w:cs="Times New Roman"/>
+          <w:sz w:val="28"/>
+          <w:szCs w:val="28"/>
+        </w:rPr>
+      </w:pPr>
+      <w:r>
+        <w:rPr>
+          <w:rFonts w:ascii="Times New Roman" w:hAnsi="Times New Roman" w:cs="Times New Roman"/>
+          <w:sz w:val="28"/>
+          <w:szCs w:val="28"/>
+        </w:rPr>
+        <w:t>{</w:t>
+      </w:r>
+    </w:p>
+    <w:p>
+      <w:pPr>
+        <w:rPr>
+          <w:rFonts w:ascii="Times New Roman" w:hAnsi="Times New Roman" w:cs="Times New Roman"/>
+          <w:sz w:val="28"/>
+          <w:szCs w:val="28"/>
+        </w:rPr>
+      </w:pPr>
+      <w:r>
+        <w:rPr>
+          <w:rFonts w:ascii="Times New Roman" w:hAnsi="Times New Roman" w:cs="Times New Roman"/>
+          <w:sz w:val="28"/>
+          <w:szCs w:val="28"/>
+        </w:rPr>
+        <w:t xml:space="preserve">  "email": "teacher1@gmail.com",</w:t>
+      </w:r>
+    </w:p>
+    <w:p>
+      <w:pPr>
+        <w:rPr>
+          <w:rFonts w:ascii="Times New Roman" w:hAnsi="Times New Roman" w:cs="Times New Roman"/>
+          <w:sz w:val="28"/>
+          <w:szCs w:val="28"/>
+        </w:rPr>
+      </w:pPr>
+      <w:r>
+        <w:rPr>
+          <w:rFonts w:ascii="Times New Roman" w:hAnsi="Times New Roman" w:cs="Times New Roman"/>
+          <w:sz w:val="28"/>
+          <w:szCs w:val="28"/>
+        </w:rPr>
+        <w:t xml:space="preserve">  "password": "123",</w:t>
+      </w:r>
+    </w:p>
+    <w:p>
+      <w:pPr>
+        <w:rPr>
+          <w:rFonts w:ascii="Times New Roman" w:hAnsi="Times New Roman" w:cs="Times New Roman"/>
+          <w:sz w:val="28"/>
+          <w:szCs w:val="28"/>
+        </w:rPr>
+      </w:pPr>
+      <w:r>
+        <w:rPr>
+          <w:rFonts w:ascii="Times New Roman" w:hAnsi="Times New Roman" w:cs="Times New Roman"/>
+          <w:sz w:val="28"/>
+          <w:szCs w:val="28"/>
+        </w:rPr>
+        <w:t xml:space="preserve">  "username": "testTeacher",</w:t>
+      </w:r>
+    </w:p>
+    <w:p>
+      <w:pPr>
+        <w:rPr>
+          <w:rFonts w:ascii="Times New Roman" w:hAnsi="Times New Roman" w:cs="Times New Roman"/>
+          <w:sz w:val="28"/>
+          <w:szCs w:val="28"/>
+        </w:rPr>
+      </w:pPr>
+      <w:r>
+        <w:rPr>
+          <w:rFonts w:ascii="Times New Roman" w:hAnsi="Times New Roman" w:cs="Times New Roman"/>
+          <w:sz w:val="28"/>
+          <w:szCs w:val="28"/>
+        </w:rPr>
+        <w:t xml:space="preserve">  "imei" : "123456",</w:t>
+      </w:r>
+    </w:p>
+    <w:p>
+      <w:pPr>
+        <w:rPr>
+          <w:rFonts w:ascii="Times New Roman" w:hAnsi="Times New Roman" w:cs="Times New Roman"/>
+          <w:sz w:val="28"/>
+          <w:szCs w:val="28"/>
+        </w:rPr>
+      </w:pPr>
+      <w:r>
+        <w:rPr>
+          <w:rFonts w:ascii="Times New Roman" w:hAnsi="Times New Roman" w:cs="Times New Roman"/>
+          <w:sz w:val="28"/>
+          <w:szCs w:val="28"/>
+        </w:rPr>
+        <w:t xml:space="preserve">  "birthday": "1997-10-01",</w:t>
+      </w:r>
+    </w:p>
+    <w:p>
+      <w:pPr>
+        <w:rPr>
+          <w:rFonts w:ascii="Times New Roman" w:hAnsi="Times New Roman" w:cs="Times New Roman"/>
+          <w:sz w:val="28"/>
+          <w:szCs w:val="28"/>
+        </w:rPr>
+      </w:pPr>
+      <w:r>
+        <w:rPr>
+          <w:rFonts w:ascii="Times New Roman" w:hAnsi="Times New Roman" w:cs="Times New Roman"/>
+          <w:sz w:val="28"/>
+          <w:szCs w:val="28"/>
+        </w:rPr>
+        <w:t xml:space="preserve">  "phone" : "1234567890",</w:t>
+      </w:r>
+    </w:p>
+    <w:p>
+      <w:pPr>
+        <w:rPr>
+          <w:rFonts w:ascii="Times New Roman" w:hAnsi="Times New Roman" w:cs="Times New Roman"/>
+          <w:sz w:val="28"/>
+          <w:szCs w:val="28"/>
+        </w:rPr>
+      </w:pPr>
+      <w:r>
+        <w:rPr>
+          <w:rFonts w:ascii="Times New Roman" w:hAnsi="Times New Roman" w:cs="Times New Roman"/>
+          <w:sz w:val="28"/>
+          <w:szCs w:val="28"/>
+        </w:rPr>
+        <w:t xml:space="preserve">  "fullName": "V H T 2",</w:t>
+      </w:r>
+    </w:p>
+    <w:p>
+      <w:pPr>
+        <w:rPr>
+          <w:rFonts w:ascii="Times New Roman" w:hAnsi="Times New Roman" w:cs="Times New Roman"/>
+          <w:sz w:val="28"/>
+          <w:szCs w:val="28"/>
+        </w:rPr>
+      </w:pPr>
+      <w:r>
+        <w:rPr>
+          <w:rFonts w:ascii="Times New Roman" w:hAnsi="Times New Roman" w:cs="Times New Roman"/>
+          <w:sz w:val="28"/>
+          <w:szCs w:val="28"/>
+        </w:rPr>
+        <w:lastRenderedPageBreak/>
+        <w:t xml:space="preserve">  "address": "DH BKHN"</w:t>
+      </w:r>
+    </w:p>
+    <w:p>
+      <w:pPr>
         <w:rPr>
           <w:rFonts w:ascii="Times New Roman" w:hAnsi="Times New Roman" w:cs="Times New Roman"/>
           <w:sz w:val="28"/>
@@ -1963,7 +2227,6 @@
         <w:rPr>
           <w:noProof/>
         </w:rPr>
-        <w:lastRenderedPageBreak/>
         <w:drawing>
           <wp:inline distT="0" distB="0" distL="0" distR="0" wp14:anchorId="5CF3ACFD" wp14:editId="0B403BDB">
             <wp:extent cx="5410200" cy="2066925"/>
@@ -2093,6 +2356,7 @@
           <w:sz w:val="28"/>
           <w:szCs w:val="28"/>
         </w:rPr>
+        <w:lastRenderedPageBreak/>
         <w:t xml:space="preserve">  "Phone" : "1234567890",</w:t>
       </w:r>
     </w:p>
@@ -2291,7 +2555,6 @@
         <w:rPr>
           <w:noProof/>
         </w:rPr>
-        <w:lastRenderedPageBreak/>
         <w:drawing>
           <wp:inline distT="0" distB="0" distL="0" distR="0" wp14:anchorId="54527535" wp14:editId="4287685B">
             <wp:extent cx="5943600" cy="2633345"/>
@@ -2404,6 +2667,7 @@
           <w:sz w:val="28"/>
           <w:szCs w:val="28"/>
         </w:rPr>
+        <w:lastRenderedPageBreak/>
         <w:tab/>
         <w:t>"BeginDate": "2018-09-01",</w:t>
       </w:r>
@@ -2600,7 +2864,6 @@
         <w:rPr>
           <w:noProof/>
         </w:rPr>
-        <w:lastRenderedPageBreak/>
         <w:drawing>
           <wp:inline distT="0" distB="0" distL="0" distR="0" wp14:anchorId="2013A8D9" wp14:editId="1C3CC710">
             <wp:extent cx="5943600" cy="2657475"/>
@@ -2712,6 +2975,7 @@
           <w:sz w:val="28"/>
           <w:szCs w:val="28"/>
         </w:rPr>
+        <w:lastRenderedPageBreak/>
         <w:tab/>
         <w:t>"SemesterName": "20181",</w:t>
       </w:r>
@@ -2870,7 +3134,6 @@
           <w:sz w:val="28"/>
           <w:szCs w:val="28"/>
         </w:rPr>
-        <w:lastRenderedPageBreak/>
         <w:t>Mẫu txt:</w:t>
       </w:r>
     </w:p>
@@ -2977,6 +3240,7 @@
         <w:rPr>
           <w:noProof/>
         </w:rPr>
+        <w:lastRenderedPageBreak/>
         <w:drawing>
           <wp:inline distT="0" distB="0" distL="0" distR="0" wp14:anchorId="69C09199" wp14:editId="451CFA14">
             <wp:extent cx="5943600" cy="2289175"/>
@@ -3172,7 +3436,6 @@
           <w:sz w:val="28"/>
           <w:szCs w:val="28"/>
         </w:rPr>
-        <w:lastRenderedPageBreak/>
         <w:tab/>
         <w:t>"courseID": "3",</w:t>
       </w:r>
@@ -3266,6 +3529,7 @@
         <w:rPr>
           <w:noProof/>
         </w:rPr>
+        <w:lastRenderedPageBreak/>
         <w:drawing>
           <wp:inline distT="0" distB="0" distL="0" distR="0" wp14:anchorId="228AE63F" wp14:editId="34E0AD35">
             <wp:extent cx="5943600" cy="2621915"/>
@@ -3450,7 +3714,6 @@
           <w:sz w:val="28"/>
           <w:szCs w:val="28"/>
         </w:rPr>
-        <w:lastRenderedPageBreak/>
         <w:t>{</w:t>
       </w:r>
     </w:p>
@@ -3545,6 +3808,7 @@
           <w:sz w:val="28"/>
           <w:szCs w:val="28"/>
         </w:rPr>
+        <w:lastRenderedPageBreak/>
         <w:tab/>
         <w:t>"macAddress": "00:14:22:01"</w:t>
       </w:r>
@@ -6615,11 +6879,7 @@
     </w:p>
     <w:p>
       <w:pPr>
-        <w:pStyle w:val="ListParagraph"/>
-        <w:numPr>
-          <w:ilvl w:val="0"/>
-          <w:numId w:val="14"/>
-        </w:numPr>
+        <w:ind w:left="357"/>
         <w:jc w:val="both"/>
         <w:rPr>
           <w:rFonts w:ascii="Times New Roman" w:hAnsi="Times New Roman" w:cs="Times New Roman"/>
@@ -6629,112 +6889,228 @@
       </w:pPr>
       <w:r>
         <w:rPr>
-          <w:rFonts w:ascii="Consolas" w:hAnsi="Consolas" w:cs="Consolas"/>
-          <w:i/>
+          <w:rFonts w:ascii="Times New Roman" w:hAnsi="Times New Roman" w:cs="Times New Roman"/>
+          <w:sz w:val="28"/>
+          <w:szCs w:val="28"/>
+        </w:rPr>
+        <w:t>Lỗi 1:</w:t>
+      </w:r>
+    </w:p>
+    <w:p>
+      <w:pPr>
+        <w:ind w:left="360"/>
+        <w:jc w:val="both"/>
+        <w:rPr>
+          <w:rFonts w:ascii="Consolas" w:hAnsi="Consolas" w:cs="Consolas"/>
           <w:iCs/>
           <w:color w:val="000000"/>
           <w:sz w:val="20"/>
           <w:szCs w:val="20"/>
           <w:shd w:val="clear" w:color="auto" w:fill="E8F2FE"/>
         </w:rPr>
-        <w:t>badRequest</w:t>
-      </w:r>
-      <w:r>
-        <w:rPr>
-          <w:rFonts w:ascii="Consolas" w:hAnsi="Consolas" w:cs="Consolas"/>
-          <w:color w:val="000000"/>
-          <w:sz w:val="20"/>
-          <w:szCs w:val="20"/>
-          <w:shd w:val="clear" w:color="auto" w:fill="E8F2FE"/>
-        </w:rPr>
-        <w:t>().body(</w:t>
-      </w:r>
-      <w:r>
-        <w:rPr>
-          <w:rFonts w:ascii="Consolas" w:hAnsi="Consolas" w:cs="Consolas"/>
-          <w:color w:val="2A00FF"/>
-          <w:sz w:val="20"/>
-          <w:szCs w:val="20"/>
-          <w:shd w:val="clear" w:color="auto" w:fill="E8F2FE"/>
-        </w:rPr>
-        <w:t>"Error code: 01;\n</w:t>
-      </w:r>
-      <w:r>
-        <w:rPr>
-          <w:rFonts w:ascii="Consolas" w:hAnsi="Consolas" w:cs="Consolas"/>
-          <w:color w:val="2A00FF"/>
-          <w:sz w:val="20"/>
-          <w:szCs w:val="20"/>
-          <w:shd w:val="clear" w:color="auto" w:fill="E8F2FE"/>
-        </w:rPr>
-        <w:t xml:space="preserve"> </w:t>
-      </w:r>
-      <w:r>
-        <w:rPr>
-          <w:rFonts w:ascii="Consolas" w:hAnsi="Consolas" w:cs="Consolas"/>
-          <w:color w:val="2A00FF"/>
-          <w:sz w:val="20"/>
-          <w:szCs w:val="20"/>
-          <w:shd w:val="clear" w:color="auto" w:fill="E8F2FE"/>
-        </w:rPr>
-        <w:t xml:space="preserve">Content: </w:t>
-      </w:r>
-      <w:r>
-        <w:rPr>
-          <w:rFonts w:ascii="Consolas" w:hAnsi="Consolas" w:cs="Consolas"/>
-          <w:color w:val="2A00FF"/>
-          <w:sz w:val="20"/>
-          <w:szCs w:val="20"/>
-          <w:shd w:val="clear" w:color="auto" w:fill="E8F2FE"/>
-        </w:rPr>
-        <w:t>Json dynamic map lacks necessary key(s)</w:t>
-      </w:r>
-      <w:r>
-        <w:rPr>
-          <w:rFonts w:ascii="Consolas" w:hAnsi="Consolas" w:cs="Consolas"/>
-          <w:color w:val="2A00FF"/>
-          <w:sz w:val="20"/>
-          <w:szCs w:val="20"/>
-          <w:shd w:val="clear" w:color="auto" w:fill="E8F2FE"/>
-        </w:rPr>
-        <w:t>!"</w:t>
-      </w:r>
-      <w:r>
-        <w:rPr>
-          <w:rFonts w:ascii="Consolas" w:hAnsi="Consolas" w:cs="Consolas"/>
-          <w:color w:val="000000"/>
-          <w:sz w:val="20"/>
-          <w:szCs w:val="20"/>
-          <w:shd w:val="clear" w:color="auto" w:fill="E8F2FE"/>
-        </w:rPr>
-        <w:t>);</w:t>
-      </w:r>
-    </w:p>
-    <w:p>
-      <w:pPr>
-        <w:pStyle w:val="ListParagraph"/>
-        <w:numPr>
-          <w:ilvl w:val="0"/>
-          <w:numId w:val="14"/>
-        </w:numPr>
+      </w:pPr>
+      <w:r>
+        <w:rPr>
+          <w:rFonts w:ascii="Consolas" w:hAnsi="Consolas" w:cs="Consolas"/>
+          <w:iCs/>
+          <w:color w:val="000000"/>
+          <w:sz w:val="20"/>
+          <w:szCs w:val="20"/>
+          <w:shd w:val="clear" w:color="auto" w:fill="E8F2FE"/>
+        </w:rPr>
+        <w:t>{</w:t>
+      </w:r>
+    </w:p>
+    <w:p>
+      <w:pPr>
+        <w:ind w:left="360"/>
+        <w:jc w:val="both"/>
+        <w:rPr>
+          <w:rFonts w:ascii="Consolas" w:hAnsi="Consolas" w:cs="Consolas"/>
+          <w:iCs/>
+          <w:color w:val="000000"/>
+          <w:sz w:val="20"/>
+          <w:szCs w:val="20"/>
+          <w:shd w:val="clear" w:color="auto" w:fill="E8F2FE"/>
+        </w:rPr>
+      </w:pPr>
+      <w:r>
+        <w:rPr>
+          <w:rFonts w:ascii="Consolas" w:hAnsi="Consolas" w:cs="Consolas"/>
+          <w:iCs/>
+          <w:color w:val="000000"/>
+          <w:sz w:val="20"/>
+          <w:szCs w:val="20"/>
+          <w:shd w:val="clear" w:color="auto" w:fill="E8F2FE"/>
+        </w:rPr>
+        <w:t xml:space="preserve">    "errorCode": 1,</w:t>
+      </w:r>
+    </w:p>
+    <w:p>
+      <w:pPr>
+        <w:ind w:left="360"/>
+        <w:jc w:val="both"/>
+        <w:rPr>
+          <w:rFonts w:ascii="Consolas" w:hAnsi="Consolas" w:cs="Consolas"/>
+          <w:iCs/>
+          <w:color w:val="000000"/>
+          <w:sz w:val="20"/>
+          <w:szCs w:val="20"/>
+          <w:shd w:val="clear" w:color="auto" w:fill="E8F2FE"/>
+        </w:rPr>
+      </w:pPr>
+      <w:r>
+        <w:rPr>
+          <w:rFonts w:ascii="Consolas" w:hAnsi="Consolas" w:cs="Consolas"/>
+          <w:iCs/>
+          <w:color w:val="000000"/>
+          <w:sz w:val="20"/>
+          <w:szCs w:val="20"/>
+          <w:shd w:val="clear" w:color="auto" w:fill="E8F2FE"/>
+        </w:rPr>
+        <w:t xml:space="preserve">    "description": "Json dynamic map lacks necessary key(s)!"</w:t>
+      </w:r>
+    </w:p>
+    <w:p>
+      <w:pPr>
+        <w:ind w:left="360"/>
+        <w:jc w:val="both"/>
+        <w:rPr>
+          <w:rFonts w:ascii="Consolas" w:hAnsi="Consolas" w:cs="Consolas"/>
+          <w:iCs/>
+          <w:color w:val="000000"/>
+          <w:sz w:val="20"/>
+          <w:szCs w:val="20"/>
+          <w:shd w:val="clear" w:color="auto" w:fill="E8F2FE"/>
+        </w:rPr>
+      </w:pPr>
+      <w:r>
+        <w:rPr>
+          <w:rFonts w:ascii="Consolas" w:hAnsi="Consolas" w:cs="Consolas"/>
+          <w:iCs/>
+          <w:color w:val="000000"/>
+          <w:sz w:val="20"/>
+          <w:szCs w:val="20"/>
+          <w:shd w:val="clear" w:color="auto" w:fill="E8F2FE"/>
+        </w:rPr>
+        <w:t>}</w:t>
+      </w:r>
+    </w:p>
+    <w:p>
+      <w:pPr>
+        <w:ind w:left="357"/>
+        <w:jc w:val="both"/>
+        <w:rPr>
+          <w:rFonts w:ascii="Times New Roman" w:hAnsi="Times New Roman" w:cs="Times New Roman"/>
+          <w:sz w:val="28"/>
+          <w:szCs w:val="28"/>
+        </w:rPr>
+      </w:pPr>
+      <w:r>
+        <w:rPr>
+          <w:rFonts w:ascii="Times New Roman" w:hAnsi="Times New Roman" w:cs="Times New Roman"/>
+          <w:sz w:val="28"/>
+          <w:szCs w:val="28"/>
+        </w:rPr>
+        <w:t xml:space="preserve">Lỗi </w:t>
+      </w:r>
+      <w:r>
+        <w:rPr>
+          <w:rFonts w:ascii="Times New Roman" w:hAnsi="Times New Roman" w:cs="Times New Roman"/>
+          <w:sz w:val="28"/>
+          <w:szCs w:val="28"/>
+        </w:rPr>
+        <w:t>2</w:t>
+      </w:r>
+      <w:r>
+        <w:rPr>
+          <w:rFonts w:ascii="Times New Roman" w:hAnsi="Times New Roman" w:cs="Times New Roman"/>
+          <w:sz w:val="28"/>
+          <w:szCs w:val="28"/>
+        </w:rPr>
+        <w:t>:</w:t>
+      </w:r>
+    </w:p>
+    <w:p>
+      <w:pPr>
         <w:autoSpaceDE w:val="0"/>
         <w:autoSpaceDN w:val="0"/>
         <w:adjustRightInd w:val="0"/>
         <w:spacing w:after="0" w:line="240" w:lineRule="auto"/>
         <w:rPr>
           <w:rFonts w:ascii="Consolas" w:hAnsi="Consolas" w:cs="Consolas"/>
-          <w:sz w:val="20"/>
-          <w:szCs w:val="20"/>
-        </w:rPr>
-      </w:pPr>
-      <w:r>
-        <w:rPr>
-          <w:rFonts w:ascii="Consolas" w:hAnsi="Consolas" w:cs="Consolas"/>
-          <w:color w:val="000000"/>
-          <w:sz w:val="20"/>
-          <w:szCs w:val="20"/>
-        </w:rPr>
-        <w:t>ResponseStatusException(HttpStatus.</w:t>
+          <w:color w:val="000000"/>
+          <w:sz w:val="20"/>
+          <w:szCs w:val="20"/>
+        </w:rPr>
+      </w:pPr>
+      <w:r>
+        <w:rPr>
+          <w:rFonts w:ascii="Consolas" w:hAnsi="Consolas" w:cs="Consolas"/>
+          <w:color w:val="000000"/>
+          <w:sz w:val="20"/>
+          <w:szCs w:val="20"/>
+        </w:rPr>
+        <w:t>"error": "Bad Request",</w:t>
+      </w:r>
+    </w:p>
+    <w:p>
+      <w:pPr>
+        <w:autoSpaceDE w:val="0"/>
+        <w:autoSpaceDN w:val="0"/>
+        <w:adjustRightInd w:val="0"/>
+        <w:spacing w:after="0" w:line="240" w:lineRule="auto"/>
+        <w:rPr>
+          <w:rFonts w:ascii="Consolas" w:hAnsi="Consolas" w:cs="Consolas"/>
+          <w:color w:val="000000"/>
+          <w:sz w:val="20"/>
+          <w:szCs w:val="20"/>
+        </w:rPr>
+      </w:pPr>
+      <w:r>
+        <w:rPr>
+          <w:rFonts w:ascii="Consolas" w:hAnsi="Consolas" w:cs="Consolas"/>
+          <w:color w:val="000000"/>
+          <w:sz w:val="20"/>
+          <w:szCs w:val="20"/>
+        </w:rPr>
+        <w:t>"message": "{\"errorCode\" : 2, \"description\" : Error happened when jackson deserialization info!}",</w:t>
+      </w:r>
+    </w:p>
+    <w:p>
+      <w:pPr>
+        <w:autoSpaceDE w:val="0"/>
+        <w:autoSpaceDN w:val="0"/>
+        <w:adjustRightInd w:val="0"/>
+        <w:spacing w:after="0" w:line="240" w:lineRule="auto"/>
+        <w:rPr>
+          <w:rFonts w:ascii="Consolas" w:hAnsi="Consolas" w:cs="Consolas"/>
+          <w:color w:val="000000"/>
+          <w:sz w:val="20"/>
+          <w:szCs w:val="20"/>
+        </w:rPr>
+      </w:pPr>
+    </w:p>
+    <w:p>
+      <w:pPr>
+        <w:ind w:left="1080"/>
+        <w:jc w:val="both"/>
+        <w:rPr>
+          <w:rFonts w:ascii="Times New Roman" w:hAnsi="Times New Roman" w:cs="Times New Roman"/>
+          <w:sz w:val="28"/>
+          <w:szCs w:val="28"/>
+        </w:rPr>
+      </w:pPr>
+      <w:r>
+        <w:rPr>
+          <w:rFonts w:ascii="Consolas" w:hAnsi="Consolas" w:cs="Consolas"/>
+          <w:color w:val="000000"/>
+          <w:sz w:val="20"/>
+          <w:szCs w:val="20"/>
+          <w:shd w:val="clear" w:color="auto" w:fill="E8F2FE"/>
+        </w:rPr>
+        <w:lastRenderedPageBreak/>
+        <w:t>(HttpStatus.</w:t>
       </w:r>
       <w:r>
         <w:rPr>
@@ -6746,6 +7122,7 @@
           <w:color w:val="0000C0"/>
           <w:sz w:val="20"/>
           <w:szCs w:val="20"/>
+          <w:shd w:val="clear" w:color="auto" w:fill="E8F2FE"/>
         </w:rPr>
         <w:t>BAD_REQUEST</w:t>
       </w:r>
@@ -6755,8 +7132,9 @@
           <w:color w:val="000000"/>
           <w:sz w:val="20"/>
           <w:szCs w:val="20"/>
-        </w:rPr>
-        <w:t>,</w:t>
+          <w:shd w:val="clear" w:color="auto" w:fill="E8F2FE"/>
+        </w:rPr>
+        <w:t xml:space="preserve">, </w:t>
       </w:r>
       <w:r>
         <w:rPr>
@@ -6764,113 +7142,24 @@
           <w:color w:val="2A00FF"/>
           <w:sz w:val="20"/>
           <w:szCs w:val="20"/>
-        </w:rPr>
-        <w:t>"Error code: 02;\n</w:t>
-      </w:r>
-      <w:r>
-        <w:rPr>
-          <w:rFonts w:ascii="Consolas" w:hAnsi="Consolas" w:cs="Consolas"/>
-          <w:color w:val="2A00FF"/>
-          <w:sz w:val="20"/>
-          <w:szCs w:val="20"/>
-        </w:rPr>
-        <w:t xml:space="preserve"> </w:t>
-      </w:r>
-      <w:r>
-        <w:rPr>
-          <w:rFonts w:ascii="Consolas" w:hAnsi="Consolas" w:cs="Consolas"/>
-          <w:color w:val="2A00FF"/>
-          <w:sz w:val="20"/>
-          <w:szCs w:val="20"/>
-        </w:rPr>
-        <w:t>Content: Error happened when jackson deserialization info !"</w:t>
-      </w:r>
-      <w:r>
-        <w:rPr>
-          <w:rFonts w:ascii="Consolas" w:hAnsi="Consolas" w:cs="Consolas"/>
-          <w:color w:val="000000"/>
-          <w:sz w:val="20"/>
-          <w:szCs w:val="20"/>
+          <w:shd w:val="clear" w:color="auto" w:fill="E8F2FE"/>
+        </w:rPr>
+        <w:t>"Error code: 03;\n Content: Json map get error when putting element(s) !"</w:t>
+      </w:r>
+      <w:r>
+        <w:rPr>
+          <w:rFonts w:ascii="Consolas" w:hAnsi="Consolas" w:cs="Consolas"/>
+          <w:color w:val="000000"/>
+          <w:sz w:val="20"/>
+          <w:szCs w:val="20"/>
+          <w:shd w:val="clear" w:color="auto" w:fill="E8F2FE"/>
         </w:rPr>
         <w:t>);</w:t>
       </w:r>
     </w:p>
     <w:p>
       <w:pPr>
-        <w:pStyle w:val="ListParagraph"/>
-        <w:numPr>
-          <w:ilvl w:val="0"/>
-          <w:numId w:val="13"/>
-        </w:numPr>
-        <w:jc w:val="both"/>
-        <w:rPr>
-          <w:rFonts w:ascii="Times New Roman" w:hAnsi="Times New Roman" w:cs="Times New Roman"/>
-          <w:sz w:val="28"/>
-          <w:szCs w:val="28"/>
-        </w:rPr>
-      </w:pPr>
-      <w:r>
-        <w:rPr>
-          <w:rFonts w:ascii="Consolas" w:hAnsi="Consolas" w:cs="Consolas"/>
-          <w:color w:val="000000"/>
-          <w:sz w:val="20"/>
-          <w:szCs w:val="20"/>
-          <w:shd w:val="clear" w:color="auto" w:fill="E8F2FE"/>
-        </w:rPr>
-        <w:t>(HttpStatus.</w:t>
-      </w:r>
-      <w:r>
-        <w:rPr>
-          <w:rFonts w:ascii="Consolas" w:hAnsi="Consolas" w:cs="Consolas"/>
-          <w:b/>
-          <w:bCs/>
-          <w:i/>
-          <w:iCs/>
-          <w:color w:val="0000C0"/>
-          <w:sz w:val="20"/>
-          <w:szCs w:val="20"/>
-          <w:shd w:val="clear" w:color="auto" w:fill="E8F2FE"/>
-        </w:rPr>
-        <w:t>BAD_REQUEST</w:t>
-      </w:r>
-      <w:r>
-        <w:rPr>
-          <w:rFonts w:ascii="Consolas" w:hAnsi="Consolas" w:cs="Consolas"/>
-          <w:color w:val="000000"/>
-          <w:sz w:val="20"/>
-          <w:szCs w:val="20"/>
-          <w:shd w:val="clear" w:color="auto" w:fill="E8F2FE"/>
-        </w:rPr>
-        <w:t xml:space="preserve">, </w:t>
-      </w:r>
-      <w:r>
-        <w:rPr>
-          <w:rFonts w:ascii="Consolas" w:hAnsi="Consolas" w:cs="Consolas"/>
-          <w:color w:val="2A00FF"/>
-          <w:sz w:val="20"/>
-          <w:szCs w:val="20"/>
-          <w:shd w:val="clear" w:color="auto" w:fill="E8F2FE"/>
-        </w:rPr>
-        <w:t>"Error code: 03;\n Content: Json map get error when putting element(s) !"</w:t>
-      </w:r>
-      <w:r>
-        <w:rPr>
-          <w:rFonts w:ascii="Consolas" w:hAnsi="Consolas" w:cs="Consolas"/>
-          <w:color w:val="000000"/>
-          <w:sz w:val="20"/>
-          <w:szCs w:val="20"/>
-          <w:shd w:val="clear" w:color="auto" w:fill="E8F2FE"/>
-        </w:rPr>
-        <w:t>);</w:t>
-      </w:r>
-    </w:p>
-    <w:p>
-      <w:pPr>
-        <w:pStyle w:val="ListParagraph"/>
-        <w:numPr>
-          <w:ilvl w:val="0"/>
-          <w:numId w:val="13"/>
-        </w:numPr>
+        <w:ind w:left="1080"/>
         <w:jc w:val="both"/>
         <w:rPr>
           <w:rFonts w:ascii="Times New Roman" w:hAnsi="Times New Roman" w:cs="Times New Roman"/>
@@ -6926,17 +7215,15 @@
         <w:jc w:val="both"/>
         <w:rPr>
           <w:rFonts w:ascii="Consolas" w:hAnsi="Consolas" w:cs="Consolas"/>
-          <w:iCs/>
-          <w:color w:val="000000"/>
-          <w:sz w:val="20"/>
-          <w:szCs w:val="20"/>
-          <w:shd w:val="clear" w:color="auto" w:fill="E8F2FE"/>
-        </w:rPr>
-      </w:pPr>
-      <w:r>
-        <w:rPr>
-          <w:rFonts w:ascii="Consolas" w:hAnsi="Consolas" w:cs="Consolas"/>
-          <w:iCs/>
+          <w:color w:val="000000"/>
+          <w:sz w:val="20"/>
+          <w:szCs w:val="20"/>
+          <w:shd w:val="clear" w:color="auto" w:fill="E8F2FE"/>
+        </w:rPr>
+      </w:pPr>
+      <w:r>
+        <w:rPr>
+          <w:rFonts w:ascii="Consolas" w:hAnsi="Consolas" w:cs="Consolas"/>
           <w:color w:val="000000"/>
           <w:sz w:val="20"/>
           <w:szCs w:val="20"/>
@@ -6951,23 +7238,21 @@
         <w:jc w:val="both"/>
         <w:rPr>
           <w:rFonts w:ascii="Consolas" w:hAnsi="Consolas" w:cs="Consolas"/>
-          <w:iCs/>
-          <w:color w:val="000000"/>
-          <w:sz w:val="20"/>
-          <w:szCs w:val="20"/>
-          <w:shd w:val="clear" w:color="auto" w:fill="E8F2FE"/>
-        </w:rPr>
-      </w:pPr>
-      <w:r>
-        <w:rPr>
-          <w:rFonts w:ascii="Consolas" w:hAnsi="Consolas" w:cs="Consolas"/>
-          <w:iCs/>
-          <w:color w:val="000000"/>
-          <w:sz w:val="20"/>
-          <w:szCs w:val="20"/>
-          <w:shd w:val="clear" w:color="auto" w:fill="E8F2FE"/>
-        </w:rPr>
-        <w:t xml:space="preserve">    "errorCode": 1,</w:t>
+          <w:color w:val="000000"/>
+          <w:sz w:val="20"/>
+          <w:szCs w:val="20"/>
+          <w:shd w:val="clear" w:color="auto" w:fill="E8F2FE"/>
+        </w:rPr>
+      </w:pPr>
+      <w:r>
+        <w:rPr>
+          <w:rFonts w:ascii="Consolas" w:hAnsi="Consolas" w:cs="Consolas"/>
+          <w:color w:val="000000"/>
+          <w:sz w:val="20"/>
+          <w:szCs w:val="20"/>
+          <w:shd w:val="clear" w:color="auto" w:fill="E8F2FE"/>
+        </w:rPr>
+        <w:t xml:space="preserve">    "errorCode": 11,</w:t>
       </w:r>
     </w:p>
     <w:p>
@@ -6976,23 +7261,21 @@
         <w:jc w:val="both"/>
         <w:rPr>
           <w:rFonts w:ascii="Consolas" w:hAnsi="Consolas" w:cs="Consolas"/>
-          <w:iCs/>
-          <w:color w:val="000000"/>
-          <w:sz w:val="20"/>
-          <w:szCs w:val="20"/>
-          <w:shd w:val="clear" w:color="auto" w:fill="E8F2FE"/>
-        </w:rPr>
-      </w:pPr>
-      <w:r>
-        <w:rPr>
-          <w:rFonts w:ascii="Consolas" w:hAnsi="Consolas" w:cs="Consolas"/>
-          <w:iCs/>
-          <w:color w:val="000000"/>
-          <w:sz w:val="20"/>
-          <w:szCs w:val="20"/>
-          <w:shd w:val="clear" w:color="auto" w:fill="E8F2FE"/>
-        </w:rPr>
-        <w:t xml:space="preserve">    "description": "Json dynamic map lacks necessary key(s)!"</w:t>
+          <w:color w:val="000000"/>
+          <w:sz w:val="20"/>
+          <w:szCs w:val="20"/>
+          <w:shd w:val="clear" w:color="auto" w:fill="E8F2FE"/>
+        </w:rPr>
+      </w:pPr>
+      <w:r>
+        <w:rPr>
+          <w:rFonts w:ascii="Consolas" w:hAnsi="Consolas" w:cs="Consolas"/>
+          <w:color w:val="000000"/>
+          <w:sz w:val="20"/>
+          <w:szCs w:val="20"/>
+          <w:shd w:val="clear" w:color="auto" w:fill="E8F2FE"/>
+        </w:rPr>
+        <w:t xml:space="preserve">    "description": "Authentication has failed or has not yet been provided!"</w:t>
       </w:r>
     </w:p>
     <w:p>
@@ -7001,17 +7284,15 @@
         <w:jc w:val="both"/>
         <w:rPr>
           <w:rFonts w:ascii="Consolas" w:hAnsi="Consolas" w:cs="Consolas"/>
-          <w:iCs/>
-          <w:color w:val="000000"/>
-          <w:sz w:val="20"/>
-          <w:szCs w:val="20"/>
-          <w:shd w:val="clear" w:color="auto" w:fill="E8F2FE"/>
-        </w:rPr>
-      </w:pPr>
-      <w:r>
-        <w:rPr>
-          <w:rFonts w:ascii="Consolas" w:hAnsi="Consolas" w:cs="Consolas"/>
-          <w:iCs/>
+          <w:color w:val="000000"/>
+          <w:sz w:val="20"/>
+          <w:szCs w:val="20"/>
+          <w:shd w:val="clear" w:color="auto" w:fill="E8F2FE"/>
+        </w:rPr>
+      </w:pPr>
+      <w:r>
+        <w:rPr>
+          <w:rFonts w:ascii="Consolas" w:hAnsi="Consolas" w:cs="Consolas"/>
           <w:color w:val="000000"/>
           <w:sz w:val="20"/>
           <w:szCs w:val="20"/>
@@ -7022,7 +7303,11 @@
     </w:p>
     <w:p>
       <w:pPr>
-        <w:ind w:left="1080"/>
+        <w:pStyle w:val="ListParagraph"/>
+        <w:numPr>
+          <w:ilvl w:val="1"/>
+          <w:numId w:val="24"/>
+        </w:numPr>
         <w:jc w:val="both"/>
         <w:rPr>
           <w:rFonts w:ascii="Consolas" w:hAnsi="Consolas" w:cs="Consolas"/>
@@ -7035,18 +7320,73 @@
       <w:r>
         <w:rPr>
           <w:rFonts w:ascii="Consolas" w:hAnsi="Consolas" w:cs="Consolas"/>
-          <w:color w:val="000000"/>
-          <w:sz w:val="20"/>
-          <w:szCs w:val="20"/>
-          <w:shd w:val="clear" w:color="auto" w:fill="E8F2FE"/>
-        </w:rPr>
-        <w:lastRenderedPageBreak/>
-        <w:t>{</w:t>
-      </w:r>
-    </w:p>
-    <w:p>
-      <w:pPr>
-        <w:ind w:left="1080"/>
+          <w:b/>
+          <w:bCs/>
+          <w:color w:val="7F0055"/>
+          <w:sz w:val="20"/>
+          <w:szCs w:val="20"/>
+          <w:shd w:val="clear" w:color="auto" w:fill="E8F2FE"/>
+        </w:rPr>
+        <w:t>new</w:t>
+      </w:r>
+      <w:r>
+        <w:rPr>
+          <w:rFonts w:ascii="Consolas" w:hAnsi="Consolas" w:cs="Consolas"/>
+          <w:color w:val="000000"/>
+          <w:sz w:val="20"/>
+          <w:szCs w:val="20"/>
+          <w:shd w:val="clear" w:color="auto" w:fill="E8F2FE"/>
+        </w:rPr>
+        <w:t xml:space="preserve"> ReportError(12, </w:t>
+      </w:r>
+      <w:r>
+        <w:rPr>
+          <w:rFonts w:ascii="Consolas" w:hAnsi="Consolas" w:cs="Consolas"/>
+          <w:color w:val="2A00FF"/>
+          <w:sz w:val="20"/>
+          <w:szCs w:val="20"/>
+          <w:shd w:val="clear" w:color="auto" w:fill="E8F2FE"/>
+        </w:rPr>
+        <w:t>"Registration failed because "</w:t>
+      </w:r>
+      <w:r>
+        <w:rPr>
+          <w:rFonts w:ascii="Consolas" w:hAnsi="Consolas" w:cs="Consolas"/>
+          <w:color w:val="000000"/>
+          <w:sz w:val="20"/>
+          <w:szCs w:val="20"/>
+          <w:shd w:val="clear" w:color="auto" w:fill="E8F2FE"/>
+        </w:rPr>
+        <w:t xml:space="preserve"> + </w:t>
+      </w:r>
+      <w:r>
+        <w:rPr>
+          <w:rFonts w:ascii="Consolas" w:hAnsi="Consolas" w:cs="Consolas"/>
+          <w:color w:val="6A3E3E"/>
+          <w:sz w:val="20"/>
+          <w:szCs w:val="20"/>
+          <w:shd w:val="clear" w:color="auto" w:fill="E8F2FE"/>
+        </w:rPr>
+        <w:t>errorMessage</w:t>
+      </w:r>
+      <w:r>
+        <w:rPr>
+          <w:rFonts w:ascii="Consolas" w:hAnsi="Consolas" w:cs="Consolas"/>
+          <w:color w:val="000000"/>
+          <w:sz w:val="20"/>
+          <w:szCs w:val="20"/>
+          <w:shd w:val="clear" w:color="auto" w:fill="E8F2FE"/>
+        </w:rPr>
+        <w:t>);</w:t>
+      </w:r>
+    </w:p>
+    <w:p>
+      <w:pPr>
+        <w:pStyle w:val="ListParagraph"/>
+        <w:numPr>
+          <w:ilvl w:val="1"/>
+          <w:numId w:val="24"/>
+        </w:numPr>
         <w:jc w:val="both"/>
         <w:rPr>
           <w:rFonts w:ascii="Consolas" w:hAnsi="Consolas" w:cs="Consolas"/>
@@ -7059,17 +7399,53 @@
       <w:r>
         <w:rPr>
           <w:rFonts w:ascii="Consolas" w:hAnsi="Consolas" w:cs="Consolas"/>
-          <w:color w:val="000000"/>
-          <w:sz w:val="20"/>
-          <w:szCs w:val="20"/>
-          <w:shd w:val="clear" w:color="auto" w:fill="E8F2FE"/>
-        </w:rPr>
-        <w:t xml:space="preserve">    "errorCode": 11,</w:t>
-      </w:r>
-    </w:p>
-    <w:p>
-      <w:pPr>
-        <w:ind w:left="1080"/>
+          <w:b/>
+          <w:bCs/>
+          <w:color w:val="7F0055"/>
+          <w:sz w:val="20"/>
+          <w:szCs w:val="20"/>
+          <w:shd w:val="clear" w:color="auto" w:fill="E8F2FE"/>
+        </w:rPr>
+        <w:t>new</w:t>
+      </w:r>
+      <w:r>
+        <w:rPr>
+          <w:rFonts w:ascii="Consolas" w:hAnsi="Consolas" w:cs="Consolas"/>
+          <w:color w:val="000000"/>
+          <w:sz w:val="20"/>
+          <w:szCs w:val="20"/>
+          <w:shd w:val="clear" w:color="auto" w:fill="E8F2FE"/>
+        </w:rPr>
+        <w:t xml:space="preserve"> ReportError(13, </w:t>
+      </w:r>
+      <w:r>
+        <w:rPr>
+          <w:rFonts w:ascii="Consolas" w:hAnsi="Consolas" w:cs="Consolas"/>
+          <w:color w:val="2A00FF"/>
+          <w:sz w:val="20"/>
+          <w:szCs w:val="20"/>
+          <w:shd w:val="clear" w:color="auto" w:fill="E8F2FE"/>
+        </w:rPr>
+        <w:t>"Registrantion failed because this email has already been used"</w:t>
+      </w:r>
+      <w:r>
+        <w:rPr>
+          <w:rFonts w:ascii="Consolas" w:hAnsi="Consolas" w:cs="Consolas"/>
+          <w:color w:val="000000"/>
+          <w:sz w:val="20"/>
+          <w:szCs w:val="20"/>
+          <w:shd w:val="clear" w:color="auto" w:fill="E8F2FE"/>
+        </w:rPr>
+        <w:t>);</w:t>
+      </w:r>
+    </w:p>
+    <w:p>
+      <w:pPr>
+        <w:pStyle w:val="ListParagraph"/>
+        <w:numPr>
+          <w:ilvl w:val="1"/>
+          <w:numId w:val="24"/>
+        </w:numPr>
         <w:jc w:val="both"/>
         <w:rPr>
           <w:rFonts w:ascii="Consolas" w:hAnsi="Consolas" w:cs="Consolas"/>
@@ -7082,17 +7458,73 @@
       <w:r>
         <w:rPr>
           <w:rFonts w:ascii="Consolas" w:hAnsi="Consolas" w:cs="Consolas"/>
-          <w:color w:val="000000"/>
-          <w:sz w:val="20"/>
-          <w:szCs w:val="20"/>
-          <w:shd w:val="clear" w:color="auto" w:fill="E8F2FE"/>
-        </w:rPr>
-        <w:t xml:space="preserve">    "description": "Authentication has failed or has not yet been provided!"</w:t>
-      </w:r>
-    </w:p>
-    <w:p>
-      <w:pPr>
-        <w:ind w:left="1080"/>
+          <w:b/>
+          <w:bCs/>
+          <w:color w:val="7F0055"/>
+          <w:sz w:val="20"/>
+          <w:szCs w:val="20"/>
+          <w:shd w:val="clear" w:color="auto" w:fill="E8F2FE"/>
+        </w:rPr>
+        <w:t>new</w:t>
+      </w:r>
+      <w:r>
+        <w:rPr>
+          <w:rFonts w:ascii="Consolas" w:hAnsi="Consolas" w:cs="Consolas"/>
+          <w:color w:val="000000"/>
+          <w:sz w:val="20"/>
+          <w:szCs w:val="20"/>
+          <w:shd w:val="clear" w:color="auto" w:fill="E8F2FE"/>
+        </w:rPr>
+        <w:t xml:space="preserve"> ReportError(14, </w:t>
+      </w:r>
+      <w:r>
+        <w:rPr>
+          <w:rFonts w:ascii="Consolas" w:hAnsi="Consolas" w:cs="Consolas"/>
+          <w:color w:val="2A00FF"/>
+          <w:sz w:val="20"/>
+          <w:szCs w:val="20"/>
+          <w:shd w:val="clear" w:color="auto" w:fill="E8F2FE"/>
+        </w:rPr>
+        <w:t>"Deactive account failed because "</w:t>
+      </w:r>
+      <w:r>
+        <w:rPr>
+          <w:rFonts w:ascii="Consolas" w:hAnsi="Consolas" w:cs="Consolas"/>
+          <w:color w:val="000000"/>
+          <w:sz w:val="20"/>
+          <w:szCs w:val="20"/>
+          <w:shd w:val="clear" w:color="auto" w:fill="E8F2FE"/>
+        </w:rPr>
+        <w:t xml:space="preserve"> + </w:t>
+      </w:r>
+      <w:r>
+        <w:rPr>
+          <w:rFonts w:ascii="Consolas" w:hAnsi="Consolas" w:cs="Consolas"/>
+          <w:color w:val="6A3E3E"/>
+          <w:sz w:val="20"/>
+          <w:szCs w:val="20"/>
+          <w:shd w:val="clear" w:color="auto" w:fill="E8F2FE"/>
+        </w:rPr>
+        <w:t>errorMessage</w:t>
+      </w:r>
+      <w:r>
+        <w:rPr>
+          <w:rFonts w:ascii="Consolas" w:hAnsi="Consolas" w:cs="Consolas"/>
+          <w:color w:val="000000"/>
+          <w:sz w:val="20"/>
+          <w:szCs w:val="20"/>
+          <w:shd w:val="clear" w:color="auto" w:fill="E8F2FE"/>
+        </w:rPr>
+        <w:t>);</w:t>
+      </w:r>
+    </w:p>
+    <w:p>
+      <w:pPr>
+        <w:pStyle w:val="ListParagraph"/>
+        <w:numPr>
+          <w:ilvl w:val="1"/>
+          <w:numId w:val="24"/>
+        </w:numPr>
         <w:jc w:val="both"/>
         <w:rPr>
           <w:rFonts w:ascii="Consolas" w:hAnsi="Consolas" w:cs="Consolas"/>
@@ -7105,56 +7537,182 @@
       <w:r>
         <w:rPr>
           <w:rFonts w:ascii="Consolas" w:hAnsi="Consolas" w:cs="Consolas"/>
-          <w:color w:val="000000"/>
-          <w:sz w:val="20"/>
-          <w:szCs w:val="20"/>
-          <w:shd w:val="clear" w:color="auto" w:fill="E8F2FE"/>
-        </w:rPr>
-        <w:t>}</w:t>
-      </w:r>
-    </w:p>
-    <w:p>
-      <w:pPr>
-        <w:ind w:left="1080"/>
+          <w:b/>
+          <w:bCs/>
+          <w:color w:val="7F0055"/>
+          <w:sz w:val="20"/>
+          <w:szCs w:val="20"/>
+          <w:shd w:val="clear" w:color="auto" w:fill="E8F2FE"/>
+        </w:rPr>
+        <w:t>new</w:t>
+      </w:r>
+      <w:r>
+        <w:rPr>
+          <w:rFonts w:ascii="Consolas" w:hAnsi="Consolas" w:cs="Consolas"/>
+          <w:color w:val="000000"/>
+          <w:sz w:val="20"/>
+          <w:szCs w:val="20"/>
+          <w:shd w:val="clear" w:color="auto" w:fill="E8F2FE"/>
+        </w:rPr>
+        <w:t xml:space="preserve"> ReportError(15, </w:t>
+      </w:r>
+      <w:r>
+        <w:rPr>
+          <w:rFonts w:ascii="Consolas" w:hAnsi="Consolas" w:cs="Consolas"/>
+          <w:color w:val="2A00FF"/>
+          <w:sz w:val="20"/>
+          <w:szCs w:val="20"/>
+          <w:shd w:val="clear" w:color="auto" w:fill="E8F2FE"/>
+        </w:rPr>
+        <w:t>"Active account failed because "</w:t>
+      </w:r>
+      <w:r>
+        <w:rPr>
+          <w:rFonts w:ascii="Consolas" w:hAnsi="Consolas" w:cs="Consolas"/>
+          <w:color w:val="000000"/>
+          <w:sz w:val="20"/>
+          <w:szCs w:val="20"/>
+          <w:shd w:val="clear" w:color="auto" w:fill="E8F2FE"/>
+        </w:rPr>
+        <w:t xml:space="preserve"> + </w:t>
+      </w:r>
+      <w:r>
+        <w:rPr>
+          <w:rFonts w:ascii="Consolas" w:hAnsi="Consolas" w:cs="Consolas"/>
+          <w:color w:val="6A3E3E"/>
+          <w:sz w:val="20"/>
+          <w:szCs w:val="20"/>
+          <w:shd w:val="clear" w:color="auto" w:fill="E8F2FE"/>
+        </w:rPr>
+        <w:t>errorMessage</w:t>
+      </w:r>
+      <w:r>
+        <w:rPr>
+          <w:rFonts w:ascii="Consolas" w:hAnsi="Consolas" w:cs="Consolas"/>
+          <w:color w:val="000000"/>
+          <w:sz w:val="20"/>
+          <w:szCs w:val="20"/>
+          <w:shd w:val="clear" w:color="auto" w:fill="E8F2FE"/>
+        </w:rPr>
+        <w:t>);</w:t>
+      </w:r>
+    </w:p>
+    <w:p>
+      <w:pPr>
+        <w:pStyle w:val="ListParagraph"/>
+        <w:numPr>
+          <w:ilvl w:val="1"/>
+          <w:numId w:val="24"/>
+        </w:numPr>
         <w:jc w:val="both"/>
         <w:rPr>
-          <w:rFonts w:ascii="Times New Roman" w:hAnsi="Times New Roman" w:cs="Times New Roman"/>
-          <w:sz w:val="28"/>
-          <w:szCs w:val="28"/>
-        </w:rPr>
-      </w:pPr>
-    </w:p>
-    <w:p>
-      <w:pPr>
-        <w:ind w:left="1080"/>
+          <w:rFonts w:ascii="Consolas" w:hAnsi="Consolas" w:cs="Consolas"/>
+          <w:color w:val="000000"/>
+          <w:sz w:val="20"/>
+          <w:szCs w:val="20"/>
+          <w:shd w:val="clear" w:color="auto" w:fill="E8F2FE"/>
+        </w:rPr>
+      </w:pPr>
+      <w:r>
+        <w:rPr>
+          <w:rFonts w:ascii="Consolas" w:hAnsi="Consolas" w:cs="Consolas"/>
+          <w:b/>
+          <w:bCs/>
+          <w:color w:val="7F0055"/>
+          <w:sz w:val="20"/>
+          <w:szCs w:val="20"/>
+          <w:shd w:val="clear" w:color="auto" w:fill="E8F2FE"/>
+        </w:rPr>
+        <w:t>new</w:t>
+      </w:r>
+      <w:r>
+        <w:rPr>
+          <w:rFonts w:ascii="Consolas" w:hAnsi="Consolas" w:cs="Consolas"/>
+          <w:color w:val="000000"/>
+          <w:sz w:val="20"/>
+          <w:szCs w:val="20"/>
+          <w:shd w:val="clear" w:color="auto" w:fill="E8F2FE"/>
+        </w:rPr>
+        <w:t xml:space="preserve"> ReportError(16, </w:t>
+      </w:r>
+      <w:r>
+        <w:rPr>
+          <w:rFonts w:ascii="Consolas" w:hAnsi="Consolas" w:cs="Consolas"/>
+          <w:color w:val="2A00FF"/>
+          <w:sz w:val="20"/>
+          <w:szCs w:val="20"/>
+          <w:shd w:val="clear" w:color="auto" w:fill="E8F2FE"/>
+        </w:rPr>
+        <w:t>"Getting account info failed because "</w:t>
+      </w:r>
+      <w:r>
+        <w:rPr>
+          <w:rFonts w:ascii="Consolas" w:hAnsi="Consolas" w:cs="Consolas"/>
+          <w:color w:val="000000"/>
+          <w:sz w:val="20"/>
+          <w:szCs w:val="20"/>
+          <w:shd w:val="clear" w:color="auto" w:fill="E8F2FE"/>
+        </w:rPr>
+        <w:t xml:space="preserve"> + </w:t>
+      </w:r>
+      <w:r>
+        <w:rPr>
+          <w:rFonts w:ascii="Consolas" w:hAnsi="Consolas" w:cs="Consolas"/>
+          <w:color w:val="6A3E3E"/>
+          <w:sz w:val="20"/>
+          <w:szCs w:val="20"/>
+          <w:shd w:val="clear" w:color="auto" w:fill="E8F2FE"/>
+        </w:rPr>
+        <w:t>errorMessage</w:t>
+      </w:r>
+      <w:r>
+        <w:rPr>
+          <w:rFonts w:ascii="Consolas" w:hAnsi="Consolas" w:cs="Consolas"/>
+          <w:color w:val="000000"/>
+          <w:sz w:val="20"/>
+          <w:szCs w:val="20"/>
+          <w:shd w:val="clear" w:color="auto" w:fill="E8F2FE"/>
+        </w:rPr>
+        <w:t>);</w:t>
+      </w:r>
+    </w:p>
+    <w:p>
+      <w:pPr>
+        <w:pStyle w:val="ListParagraph"/>
+        <w:numPr>
+          <w:ilvl w:val="1"/>
+          <w:numId w:val="24"/>
+        </w:numPr>
         <w:jc w:val="both"/>
         <w:rPr>
-          <w:rFonts w:ascii="Times New Roman" w:hAnsi="Times New Roman" w:cs="Times New Roman"/>
-          <w:sz w:val="28"/>
-          <w:szCs w:val="28"/>
-        </w:rPr>
-      </w:pPr>
-      <w:r>
-        <w:rPr>
-          <w:rFonts w:ascii="Consolas" w:hAnsi="Consolas" w:cs="Consolas"/>
-          <w:i/>
-          <w:iCs/>
-          <w:color w:val="000000"/>
-          <w:sz w:val="20"/>
-          <w:szCs w:val="20"/>
-          <w:shd w:val="clear" w:color="auto" w:fill="E8F2FE"/>
-        </w:rPr>
-        <w:t>badRequest</w:t>
-      </w:r>
-      <w:r>
-        <w:rPr>
-          <w:rFonts w:ascii="Consolas" w:hAnsi="Consolas" w:cs="Consolas"/>
-          <w:color w:val="000000"/>
-          <w:sz w:val="20"/>
-          <w:szCs w:val="20"/>
-          <w:shd w:val="clear" w:color="auto" w:fill="E8F2FE"/>
-        </w:rPr>
-        <w:t>().body(</w:t>
+          <w:rFonts w:ascii="Consolas" w:hAnsi="Consolas" w:cs="Consolas"/>
+          <w:color w:val="000000"/>
+          <w:sz w:val="20"/>
+          <w:szCs w:val="20"/>
+          <w:shd w:val="clear" w:color="auto" w:fill="E8F2FE"/>
+        </w:rPr>
+      </w:pPr>
+      <w:r>
+        <w:rPr>
+          <w:rFonts w:ascii="Consolas" w:hAnsi="Consolas" w:cs="Consolas"/>
+          <w:b/>
+          <w:bCs/>
+          <w:color w:val="7F0055"/>
+          <w:sz w:val="20"/>
+          <w:szCs w:val="20"/>
+          <w:shd w:val="clear" w:color="auto" w:fill="E8F2FE"/>
+        </w:rPr>
+        <w:t>new</w:t>
+      </w:r>
+      <w:r>
+        <w:rPr>
+          <w:rFonts w:ascii="Consolas" w:hAnsi="Consolas" w:cs="Consolas"/>
+          <w:color w:val="000000"/>
+          <w:sz w:val="20"/>
+          <w:szCs w:val="20"/>
+          <w:shd w:val="clear" w:color="auto" w:fill="E8F2FE"/>
+        </w:rPr>
+        <w:t xml:space="preserve"> ReportError(17, </w:t>
       </w:r>
       <w:r>
         <w:rPr>
@@ -7164,27 +7722,7 @@
           <w:szCs w:val="20"/>
           <w:shd w:val="clear" w:color="auto" w:fill="E8F2FE"/>
         </w:rPr>
-        <w:t>"Error code: 12;\n</w:t>
-      </w:r>
-      <w:r>
-        <w:rPr>
-          <w:rFonts w:ascii="Consolas" w:hAnsi="Consolas" w:cs="Consolas"/>
-          <w:color w:val="2A00FF"/>
-          <w:sz w:val="20"/>
-          <w:szCs w:val="20"/>
-          <w:shd w:val="clear" w:color="auto" w:fill="E8F2FE"/>
-        </w:rPr>
-        <w:t xml:space="preserve"> </w:t>
-      </w:r>
-      <w:r>
-        <w:rPr>
-          <w:rFonts w:ascii="Consolas" w:hAnsi="Consolas" w:cs="Consolas"/>
-          <w:color w:val="2A00FF"/>
-          <w:sz w:val="20"/>
-          <w:szCs w:val="20"/>
-          <w:shd w:val="clear" w:color="auto" w:fill="E8F2FE"/>
-        </w:rPr>
-        <w:t>Content: Registrantion failed because "</w:t>
+        <w:t>"Updating account info failed because "</w:t>
       </w:r>
       <w:r>
         <w:rPr>
@@ -7219,7 +7757,8 @@
     </w:p>
     <w:p>
       <w:pPr>
-        <w:ind w:left="1080"/>
+        <w:pStyle w:val="ListParagraph"/>
+        <w:ind w:left="1074" w:firstLine="6"/>
         <w:jc w:val="both"/>
         <w:rPr>
           <w:rFonts w:ascii="Times New Roman" w:hAnsi="Times New Roman" w:cs="Times New Roman"/>
@@ -7227,356 +7766,6 @@
           <w:szCs w:val="28"/>
         </w:rPr>
       </w:pPr>
-      <w:r>
-        <w:rPr>
-          <w:rFonts w:ascii="Consolas" w:hAnsi="Consolas" w:cs="Consolas"/>
-          <w:color w:val="000000"/>
-          <w:sz w:val="20"/>
-          <w:szCs w:val="20"/>
-          <w:shd w:val="clear" w:color="auto" w:fill="E8F2FE"/>
-        </w:rPr>
-        <w:t>badRequest().body(</w:t>
-      </w:r>
-      <w:r>
-        <w:rPr>
-          <w:rFonts w:ascii="Consolas" w:hAnsi="Consolas" w:cs="Consolas"/>
-          <w:color w:val="2A00FF"/>
-          <w:sz w:val="20"/>
-          <w:szCs w:val="20"/>
-          <w:shd w:val="clear" w:color="auto" w:fill="E8F2FE"/>
-        </w:rPr>
-        <w:t>"Error code: 13;\n</w:t>
-      </w:r>
-      <w:r>
-        <w:rPr>
-          <w:rFonts w:ascii="Consolas" w:hAnsi="Consolas" w:cs="Consolas"/>
-          <w:color w:val="2A00FF"/>
-          <w:sz w:val="20"/>
-          <w:szCs w:val="20"/>
-          <w:shd w:val="clear" w:color="auto" w:fill="E8F2FE"/>
-        </w:rPr>
-        <w:t xml:space="preserve"> </w:t>
-      </w:r>
-      <w:r>
-        <w:rPr>
-          <w:rFonts w:ascii="Consolas" w:hAnsi="Consolas" w:cs="Consolas"/>
-          <w:color w:val="2A00FF"/>
-          <w:sz w:val="20"/>
-          <w:szCs w:val="20"/>
-          <w:shd w:val="clear" w:color="auto" w:fill="E8F2FE"/>
-        </w:rPr>
-        <w:t>Content: Registrantion failed because this email has already been used"</w:t>
-      </w:r>
-      <w:r>
-        <w:rPr>
-          <w:rFonts w:ascii="Consolas" w:hAnsi="Consolas" w:cs="Consolas"/>
-          <w:color w:val="000000"/>
-          <w:sz w:val="20"/>
-          <w:szCs w:val="20"/>
-          <w:shd w:val="clear" w:color="auto" w:fill="E8F2FE"/>
-        </w:rPr>
-        <w:t>);</w:t>
-      </w:r>
-    </w:p>
-    <w:p>
-      <w:pPr>
-        <w:ind w:left="1080"/>
-        <w:jc w:val="both"/>
-        <w:rPr>
-          <w:rFonts w:ascii="Times New Roman" w:hAnsi="Times New Roman" w:cs="Times New Roman"/>
-          <w:sz w:val="28"/>
-          <w:szCs w:val="28"/>
-        </w:rPr>
-      </w:pPr>
-      <w:r>
-        <w:rPr>
-          <w:rFonts w:ascii="Consolas" w:hAnsi="Consolas" w:cs="Consolas"/>
-          <w:i/>
-          <w:iCs/>
-          <w:color w:val="000000"/>
-          <w:sz w:val="20"/>
-          <w:szCs w:val="20"/>
-          <w:shd w:val="clear" w:color="auto" w:fill="E8F2FE"/>
-        </w:rPr>
-        <w:t>badRequest</w:t>
-      </w:r>
-      <w:r>
-        <w:rPr>
-          <w:rFonts w:ascii="Consolas" w:hAnsi="Consolas" w:cs="Consolas"/>
-          <w:color w:val="000000"/>
-          <w:sz w:val="20"/>
-          <w:szCs w:val="20"/>
-          <w:shd w:val="clear" w:color="auto" w:fill="E8F2FE"/>
-        </w:rPr>
-        <w:t>().body(</w:t>
-      </w:r>
-      <w:r>
-        <w:rPr>
-          <w:rFonts w:ascii="Consolas" w:hAnsi="Consolas" w:cs="Consolas"/>
-          <w:color w:val="2A00FF"/>
-          <w:sz w:val="20"/>
-          <w:szCs w:val="20"/>
-          <w:shd w:val="clear" w:color="auto" w:fill="E8F2FE"/>
-        </w:rPr>
-        <w:t>"Error code: 14;\n</w:t>
-      </w:r>
-      <w:r>
-        <w:rPr>
-          <w:rFonts w:ascii="Consolas" w:hAnsi="Consolas" w:cs="Consolas"/>
-          <w:color w:val="2A00FF"/>
-          <w:sz w:val="20"/>
-          <w:szCs w:val="20"/>
-          <w:shd w:val="clear" w:color="auto" w:fill="E8F2FE"/>
-        </w:rPr>
-        <w:t xml:space="preserve"> </w:t>
-      </w:r>
-      <w:r>
-        <w:rPr>
-          <w:rFonts w:ascii="Consolas" w:hAnsi="Consolas" w:cs="Consolas"/>
-          <w:color w:val="2A00FF"/>
-          <w:sz w:val="20"/>
-          <w:szCs w:val="20"/>
-          <w:shd w:val="clear" w:color="auto" w:fill="E8F2FE"/>
-        </w:rPr>
-        <w:t>Content: Deactive account failed because "</w:t>
-      </w:r>
-      <w:r>
-        <w:rPr>
-          <w:rFonts w:ascii="Consolas" w:hAnsi="Consolas" w:cs="Consolas"/>
-          <w:color w:val="000000"/>
-          <w:sz w:val="20"/>
-          <w:szCs w:val="20"/>
-          <w:shd w:val="clear" w:color="auto" w:fill="E8F2FE"/>
-        </w:rPr>
-        <w:t xml:space="preserve"> + </w:t>
-      </w:r>
-      <w:r>
-        <w:rPr>
-          <w:rFonts w:ascii="Consolas" w:hAnsi="Consolas" w:cs="Consolas"/>
-          <w:color w:val="6A3E3E"/>
-          <w:sz w:val="20"/>
-          <w:szCs w:val="20"/>
-          <w:shd w:val="clear" w:color="auto" w:fill="E8F2FE"/>
-        </w:rPr>
-        <w:t>errorMessage</w:t>
-      </w:r>
-      <w:r>
-        <w:rPr>
-          <w:rFonts w:ascii="Consolas" w:hAnsi="Consolas" w:cs="Consolas"/>
-          <w:color w:val="000000"/>
-          <w:sz w:val="20"/>
-          <w:szCs w:val="20"/>
-          <w:shd w:val="clear" w:color="auto" w:fill="E8F2FE"/>
-        </w:rPr>
-        <w:t>);</w:t>
-      </w:r>
-    </w:p>
-    <w:p>
-      <w:pPr>
-        <w:ind w:left="1080"/>
-        <w:jc w:val="both"/>
-        <w:rPr>
-          <w:rFonts w:ascii="Times New Roman" w:hAnsi="Times New Roman" w:cs="Times New Roman"/>
-          <w:sz w:val="28"/>
-          <w:szCs w:val="28"/>
-        </w:rPr>
-      </w:pPr>
-      <w:r>
-        <w:rPr>
-          <w:rFonts w:ascii="Consolas" w:hAnsi="Consolas" w:cs="Consolas"/>
-          <w:i/>
-          <w:iCs/>
-          <w:color w:val="000000"/>
-          <w:sz w:val="20"/>
-          <w:szCs w:val="20"/>
-          <w:shd w:val="clear" w:color="auto" w:fill="E8F2FE"/>
-        </w:rPr>
-        <w:t>badRequest</w:t>
-      </w:r>
-      <w:r>
-        <w:rPr>
-          <w:rFonts w:ascii="Consolas" w:hAnsi="Consolas" w:cs="Consolas"/>
-          <w:color w:val="000000"/>
-          <w:sz w:val="20"/>
-          <w:szCs w:val="20"/>
-          <w:shd w:val="clear" w:color="auto" w:fill="E8F2FE"/>
-        </w:rPr>
-        <w:t>().body(</w:t>
-      </w:r>
-      <w:r>
-        <w:rPr>
-          <w:rFonts w:ascii="Consolas" w:hAnsi="Consolas" w:cs="Consolas"/>
-          <w:color w:val="2A00FF"/>
-          <w:sz w:val="20"/>
-          <w:szCs w:val="20"/>
-          <w:shd w:val="clear" w:color="auto" w:fill="E8F2FE"/>
-        </w:rPr>
-        <w:t>"Error code: 15;\n Content: Active account failed because "</w:t>
-      </w:r>
-      <w:r>
-        <w:rPr>
-          <w:rFonts w:ascii="Consolas" w:hAnsi="Consolas" w:cs="Consolas"/>
-          <w:color w:val="000000"/>
-          <w:sz w:val="20"/>
-          <w:szCs w:val="20"/>
-          <w:shd w:val="clear" w:color="auto" w:fill="E8F2FE"/>
-        </w:rPr>
-        <w:t xml:space="preserve"> + </w:t>
-      </w:r>
-      <w:r>
-        <w:rPr>
-          <w:rFonts w:ascii="Consolas" w:hAnsi="Consolas" w:cs="Consolas"/>
-          <w:color w:val="6A3E3E"/>
-          <w:sz w:val="20"/>
-          <w:szCs w:val="20"/>
-          <w:shd w:val="clear" w:color="auto" w:fill="E8F2FE"/>
-        </w:rPr>
-        <w:t>errorMessage</w:t>
-      </w:r>
-      <w:r>
-        <w:rPr>
-          <w:rFonts w:ascii="Consolas" w:hAnsi="Consolas" w:cs="Consolas"/>
-          <w:color w:val="000000"/>
-          <w:sz w:val="20"/>
-          <w:szCs w:val="20"/>
-          <w:shd w:val="clear" w:color="auto" w:fill="E8F2FE"/>
-        </w:rPr>
-        <w:t>);</w:t>
-      </w:r>
-    </w:p>
-    <w:p>
-      <w:pPr>
-        <w:ind w:left="1080"/>
-        <w:jc w:val="both"/>
-        <w:rPr>
-          <w:rFonts w:ascii="Times New Roman" w:hAnsi="Times New Roman" w:cs="Times New Roman"/>
-          <w:sz w:val="28"/>
-          <w:szCs w:val="28"/>
-        </w:rPr>
-      </w:pPr>
-      <w:r>
-        <w:rPr>
-          <w:rFonts w:ascii="Consolas" w:hAnsi="Consolas" w:cs="Consolas"/>
-          <w:color w:val="000000"/>
-          <w:sz w:val="20"/>
-          <w:szCs w:val="20"/>
-          <w:shd w:val="clear" w:color="auto" w:fill="E8F2FE"/>
-        </w:rPr>
-        <w:t>body(</w:t>
-      </w:r>
-      <w:r>
-        <w:rPr>
-          <w:rFonts w:ascii="Consolas" w:hAnsi="Consolas" w:cs="Consolas"/>
-          <w:color w:val="2A00FF"/>
-          <w:sz w:val="20"/>
-          <w:szCs w:val="20"/>
-          <w:shd w:val="clear" w:color="auto" w:fill="E8F2FE"/>
-        </w:rPr>
-        <w:t>"Error code: 16;\n Content: Getting account info failed because "</w:t>
-      </w:r>
-      <w:r>
-        <w:rPr>
-          <w:rFonts w:ascii="Consolas" w:hAnsi="Consolas" w:cs="Consolas"/>
-          <w:color w:val="000000"/>
-          <w:sz w:val="20"/>
-          <w:szCs w:val="20"/>
-          <w:shd w:val="clear" w:color="auto" w:fill="E8F2FE"/>
-        </w:rPr>
-        <w:t xml:space="preserve"> + </w:t>
-      </w:r>
-      <w:r>
-        <w:rPr>
-          <w:rFonts w:ascii="Consolas" w:hAnsi="Consolas" w:cs="Consolas"/>
-          <w:color w:val="6A3E3E"/>
-          <w:sz w:val="20"/>
-          <w:szCs w:val="20"/>
-          <w:shd w:val="clear" w:color="auto" w:fill="E8F2FE"/>
-        </w:rPr>
-        <w:t>errorMessage</w:t>
-      </w:r>
-      <w:r>
-        <w:rPr>
-          <w:rFonts w:ascii="Consolas" w:hAnsi="Consolas" w:cs="Consolas"/>
-          <w:color w:val="000000"/>
-          <w:sz w:val="20"/>
-          <w:szCs w:val="20"/>
-          <w:shd w:val="clear" w:color="auto" w:fill="E8F2FE"/>
-        </w:rPr>
-        <w:t>);</w:t>
-      </w:r>
-    </w:p>
-    <w:p>
-      <w:pPr>
-        <w:ind w:left="1080"/>
-        <w:jc w:val="both"/>
-        <w:rPr>
-          <w:rFonts w:ascii="Times New Roman" w:hAnsi="Times New Roman" w:cs="Times New Roman"/>
-          <w:sz w:val="28"/>
-          <w:szCs w:val="28"/>
-        </w:rPr>
-      </w:pPr>
-      <w:r>
-        <w:rPr>
-          <w:rFonts w:ascii="Consolas" w:hAnsi="Consolas" w:cs="Consolas"/>
-          <w:i/>
-          <w:iCs/>
-          <w:color w:val="000000"/>
-          <w:sz w:val="20"/>
-          <w:szCs w:val="20"/>
-          <w:shd w:val="clear" w:color="auto" w:fill="E8F2FE"/>
-        </w:rPr>
-        <w:t>badRequest</w:t>
-      </w:r>
-      <w:r>
-        <w:rPr>
-          <w:rFonts w:ascii="Consolas" w:hAnsi="Consolas" w:cs="Consolas"/>
-          <w:color w:val="000000"/>
-          <w:sz w:val="20"/>
-          <w:szCs w:val="20"/>
-          <w:shd w:val="clear" w:color="auto" w:fill="E8F2FE"/>
-        </w:rPr>
-        <w:t>().body(</w:t>
-      </w:r>
-      <w:r>
-        <w:rPr>
-          <w:rFonts w:ascii="Consolas" w:hAnsi="Consolas" w:cs="Consolas"/>
-          <w:color w:val="2A00FF"/>
-          <w:sz w:val="20"/>
-          <w:szCs w:val="20"/>
-          <w:shd w:val="clear" w:color="auto" w:fill="E8F2FE"/>
-        </w:rPr>
-        <w:t>"Error code: 17;\n Content: Updating account info failed because "</w:t>
-      </w:r>
-      <w:r>
-        <w:rPr>
-          <w:rFonts w:ascii="Consolas" w:hAnsi="Consolas" w:cs="Consolas"/>
-          <w:color w:val="000000"/>
-          <w:sz w:val="20"/>
-          <w:szCs w:val="20"/>
-          <w:shd w:val="clear" w:color="auto" w:fill="E8F2FE"/>
-        </w:rPr>
-        <w:t xml:space="preserve"> + </w:t>
-      </w:r>
-      <w:r>
-        <w:rPr>
-          <w:rFonts w:ascii="Consolas" w:hAnsi="Consolas" w:cs="Consolas"/>
-          <w:color w:val="6A3E3E"/>
-          <w:sz w:val="20"/>
-          <w:szCs w:val="20"/>
-          <w:shd w:val="clear" w:color="auto" w:fill="E8F2FE"/>
-        </w:rPr>
-        <w:t>errorMessage</w:t>
-      </w:r>
-      <w:r>
-        <w:rPr>
-          <w:rFonts w:ascii="Consolas" w:hAnsi="Consolas" w:cs="Consolas"/>
-          <w:color w:val="000000"/>
-          <w:sz w:val="20"/>
-          <w:szCs w:val="20"/>
-          <w:shd w:val="clear" w:color="auto" w:fill="E8F2FE"/>
-        </w:rPr>
-        <w:t>);</w:t>
-      </w:r>
     </w:p>
     <w:p>
       <w:pPr>
@@ -7608,39 +7797,37 @@
     </w:p>
     <w:p>
       <w:pPr>
-        <w:pStyle w:val="ListParagraph"/>
-        <w:numPr>
-          <w:ilvl w:val="0"/>
-          <w:numId w:val="17"/>
-        </w:numPr>
+        <w:ind w:left="720"/>
         <w:jc w:val="both"/>
         <w:rPr>
-          <w:rFonts w:ascii="Times New Roman" w:hAnsi="Times New Roman" w:cs="Times New Roman"/>
-          <w:sz w:val="28"/>
-          <w:szCs w:val="28"/>
-        </w:rPr>
-      </w:pPr>
-      <w:r>
-        <w:rPr>
-          <w:rFonts w:ascii="Consolas" w:hAnsi="Consolas" w:cs="Consolas"/>
-          <w:i/>
-          <w:iCs/>
-          <w:color w:val="000000"/>
-          <w:sz w:val="20"/>
-          <w:szCs w:val="20"/>
-          <w:shd w:val="clear" w:color="auto" w:fill="E8F2FE"/>
-        </w:rPr>
-        <w:t>badRequest</w:t>
-      </w:r>
-      <w:r>
-        <w:rPr>
-          <w:rFonts w:ascii="Consolas" w:hAnsi="Consolas" w:cs="Consolas"/>
-          <w:color w:val="000000"/>
-          <w:sz w:val="20"/>
-          <w:szCs w:val="20"/>
-          <w:shd w:val="clear" w:color="auto" w:fill="E8F2FE"/>
-        </w:rPr>
-        <w:t>().body(</w:t>
+          <w:rFonts w:ascii="Consolas" w:hAnsi="Consolas" w:cs="Consolas"/>
+          <w:color w:val="000000"/>
+          <w:sz w:val="20"/>
+          <w:szCs w:val="20"/>
+          <w:shd w:val="clear" w:color="auto" w:fill="E8F2FE"/>
+        </w:rPr>
+      </w:pPr>
+      <w:r>
+        <w:rPr>
+          <w:rFonts w:ascii="Consolas" w:hAnsi="Consolas" w:cs="Consolas"/>
+          <w:b/>
+          <w:bCs/>
+          <w:color w:val="7F0055"/>
+          <w:sz w:val="20"/>
+          <w:szCs w:val="20"/>
+          <w:shd w:val="clear" w:color="auto" w:fill="E8F2FE"/>
+        </w:rPr>
+        <w:t>new</w:t>
+      </w:r>
+      <w:r>
+        <w:rPr>
+          <w:rFonts w:ascii="Consolas" w:hAnsi="Consolas" w:cs="Consolas"/>
+          <w:color w:val="000000"/>
+          <w:sz w:val="20"/>
+          <w:szCs w:val="20"/>
+          <w:shd w:val="clear" w:color="auto" w:fill="E8F2FE"/>
+        </w:rPr>
+        <w:t xml:space="preserve"> ReportError(20, </w:t>
       </w:r>
       <w:r>
         <w:rPr>
@@ -7650,7 +7837,7 @@
           <w:szCs w:val="20"/>
           <w:shd w:val="clear" w:color="auto" w:fill="E8F2FE"/>
         </w:rPr>
-        <w:t>"Error code: 20;\n Content: Adding user info failed because "</w:t>
+        <w:t>"Adding user info failed because"</w:t>
       </w:r>
       <w:r>
         <w:rPr>
@@ -7682,48 +7869,151 @@
         </w:rPr>
         <w:t>);</w:t>
       </w:r>
-    </w:p>
-    <w:p>
-      <w:pPr>
-        <w:pStyle w:val="ListParagraph"/>
-        <w:numPr>
-          <w:ilvl w:val="0"/>
-          <w:numId w:val="17"/>
-        </w:numPr>
+      <w:r>
+        <w:rPr>
+          <w:rFonts w:ascii="Consolas" w:hAnsi="Consolas" w:cs="Consolas"/>
+          <w:color w:val="000000"/>
+          <w:sz w:val="20"/>
+          <w:szCs w:val="20"/>
+          <w:shd w:val="clear" w:color="auto" w:fill="E8F2FE"/>
+        </w:rPr>
+        <w:t xml:space="preserve"> </w:t>
+      </w:r>
+    </w:p>
+    <w:p>
+      <w:pPr>
+        <w:autoSpaceDE w:val="0"/>
+        <w:autoSpaceDN w:val="0"/>
+        <w:adjustRightInd w:val="0"/>
+        <w:spacing w:after="0" w:line="240" w:lineRule="auto"/>
+        <w:rPr>
+          <w:rFonts w:ascii="Consolas" w:hAnsi="Consolas" w:cs="Consolas"/>
+          <w:sz w:val="20"/>
+          <w:szCs w:val="20"/>
+        </w:rPr>
+      </w:pPr>
+      <w:r>
+        <w:rPr>
+          <w:rFonts w:ascii="Consolas" w:hAnsi="Consolas" w:cs="Consolas"/>
+          <w:color w:val="6A3E3E"/>
+          <w:sz w:val="20"/>
+          <w:szCs w:val="20"/>
+        </w:rPr>
+        <w:t>report</w:t>
+      </w:r>
+      <w:r>
+        <w:rPr>
+          <w:rFonts w:ascii="Consolas" w:hAnsi="Consolas" w:cs="Consolas"/>
+          <w:color w:val="000000"/>
+          <w:sz w:val="20"/>
+          <w:szCs w:val="20"/>
+        </w:rPr>
+        <w:t xml:space="preserve"> = </w:t>
+      </w:r>
+      <w:r>
+        <w:rPr>
+          <w:rFonts w:ascii="Consolas" w:hAnsi="Consolas" w:cs="Consolas"/>
+          <w:b/>
+          <w:bCs/>
+          <w:color w:val="7F0055"/>
+          <w:sz w:val="20"/>
+          <w:szCs w:val="20"/>
+        </w:rPr>
+        <w:t>new</w:t>
+      </w:r>
+      <w:r>
+        <w:rPr>
+          <w:rFonts w:ascii="Consolas" w:hAnsi="Consolas" w:cs="Consolas"/>
+          <w:color w:val="000000"/>
+          <w:sz w:val="20"/>
+          <w:szCs w:val="20"/>
+        </w:rPr>
+        <w:t xml:space="preserve"> ReportError(21, </w:t>
+      </w:r>
+      <w:r>
+        <w:rPr>
+          <w:rFonts w:ascii="Consolas" w:hAnsi="Consolas" w:cs="Consolas"/>
+          <w:color w:val="2A00FF"/>
+          <w:sz w:val="20"/>
+          <w:szCs w:val="20"/>
+        </w:rPr>
+        <w:t>"User's info cannot be overriden by this API !"</w:t>
+      </w:r>
+      <w:r>
+        <w:rPr>
+          <w:rFonts w:ascii="Consolas" w:hAnsi="Consolas" w:cs="Consolas"/>
+          <w:color w:val="000000"/>
+          <w:sz w:val="20"/>
+          <w:szCs w:val="20"/>
+        </w:rPr>
+        <w:t>);</w:t>
+      </w:r>
+    </w:p>
+    <w:p>
+      <w:pPr>
         <w:jc w:val="both"/>
         <w:rPr>
-          <w:rFonts w:ascii="Times New Roman" w:hAnsi="Times New Roman" w:cs="Times New Roman"/>
-          <w:sz w:val="28"/>
-          <w:szCs w:val="28"/>
-        </w:rPr>
-      </w:pPr>
-      <w:r>
-        <w:rPr>
-          <w:rFonts w:ascii="Consolas" w:hAnsi="Consolas" w:cs="Consolas"/>
-          <w:color w:val="000000"/>
-          <w:sz w:val="20"/>
-          <w:szCs w:val="20"/>
-          <w:shd w:val="clear" w:color="auto" w:fill="E8F2FE"/>
-        </w:rPr>
-        <w:t>(</w:t>
-      </w:r>
-      <w:r>
-        <w:rPr>
-          <w:rFonts w:ascii="Consolas" w:hAnsi="Consolas" w:cs="Consolas"/>
-          <w:color w:val="2A00FF"/>
-          <w:sz w:val="20"/>
-          <w:szCs w:val="20"/>
-          <w:shd w:val="clear" w:color="auto" w:fill="E8F2FE"/>
-        </w:rPr>
-        <w:t>"Error code: 21; Content: User's info cannot be overriden by this API !"</w:t>
-      </w:r>
-      <w:r>
-        <w:rPr>
-          <w:rFonts w:ascii="Consolas" w:hAnsi="Consolas" w:cs="Consolas"/>
-          <w:color w:val="000000"/>
-          <w:sz w:val="20"/>
-          <w:szCs w:val="20"/>
-          <w:shd w:val="clear" w:color="auto" w:fill="E8F2FE"/>
+          <w:rFonts w:ascii="Consolas" w:hAnsi="Consolas" w:cs="Consolas"/>
+          <w:color w:val="000000"/>
+          <w:sz w:val="20"/>
+          <w:szCs w:val="20"/>
+        </w:rPr>
+      </w:pPr>
+      <w:r>
+        <w:rPr>
+          <w:rFonts w:ascii="Consolas" w:hAnsi="Consolas" w:cs="Consolas"/>
+          <w:b/>
+          <w:bCs/>
+          <w:color w:val="7F0055"/>
+          <w:sz w:val="20"/>
+          <w:szCs w:val="20"/>
+        </w:rPr>
+        <w:t>return</w:t>
+      </w:r>
+      <w:r>
+        <w:rPr>
+          <w:rFonts w:ascii="Consolas" w:hAnsi="Consolas" w:cs="Consolas"/>
+          <w:color w:val="000000"/>
+          <w:sz w:val="20"/>
+          <w:szCs w:val="20"/>
+        </w:rPr>
+        <w:t xml:space="preserve"> </w:t>
+      </w:r>
+      <w:r>
+        <w:rPr>
+          <w:rFonts w:ascii="Consolas" w:hAnsi="Consolas" w:cs="Consolas"/>
+          <w:b/>
+          <w:bCs/>
+          <w:color w:val="7F0055"/>
+          <w:sz w:val="20"/>
+          <w:szCs w:val="20"/>
+        </w:rPr>
+        <w:t>new</w:t>
+      </w:r>
+      <w:r>
+        <w:rPr>
+          <w:rFonts w:ascii="Consolas" w:hAnsi="Consolas" w:cs="Consolas"/>
+          <w:color w:val="000000"/>
+          <w:sz w:val="20"/>
+          <w:szCs w:val="20"/>
+        </w:rPr>
+        <w:t xml:space="preserve"> ResponseEntity&lt;&gt;(</w:t>
+      </w:r>
+      <w:r>
+        <w:rPr>
+          <w:rFonts w:ascii="Consolas" w:hAnsi="Consolas" w:cs="Consolas"/>
+          <w:color w:val="6A3E3E"/>
+          <w:sz w:val="20"/>
+          <w:szCs w:val="20"/>
+        </w:rPr>
+        <w:t>report</w:t>
+      </w:r>
+      <w:r>
+        <w:rPr>
+          <w:rFonts w:ascii="Consolas" w:hAnsi="Consolas" w:cs="Consolas"/>
+          <w:color w:val="000000"/>
+          <w:sz w:val="20"/>
+          <w:szCs w:val="20"/>
         </w:rPr>
         <w:t>, HttpStatus.</w:t>
       </w:r>
@@ -7737,7 +8027,6 @@
           <w:color w:val="0000C0"/>
           <w:sz w:val="20"/>
           <w:szCs w:val="20"/>
-          <w:shd w:val="clear" w:color="auto" w:fill="E8F2FE"/>
         </w:rPr>
         <w:t>CONFLICT</w:t>
       </w:r>
@@ -7747,18 +8036,165 @@
           <w:color w:val="000000"/>
           <w:sz w:val="20"/>
           <w:szCs w:val="20"/>
-          <w:shd w:val="clear" w:color="auto" w:fill="E8F2FE"/>
         </w:rPr>
         <w:t>);</w:t>
       </w:r>
     </w:p>
     <w:p>
       <w:pPr>
-        <w:pStyle w:val="ListParagraph"/>
-        <w:numPr>
-          <w:ilvl w:val="0"/>
-          <w:numId w:val="17"/>
-        </w:numPr>
+        <w:ind w:left="720"/>
+        <w:rPr>
+          <w:rFonts w:ascii="Consolas" w:hAnsi="Consolas" w:cs="Consolas"/>
+          <w:color w:val="000000"/>
+          <w:sz w:val="20"/>
+          <w:szCs w:val="20"/>
+          <w:shd w:val="clear" w:color="auto" w:fill="E8F2FE"/>
+        </w:rPr>
+      </w:pPr>
+      <w:r>
+        <w:rPr>
+          <w:rFonts w:ascii="Consolas" w:hAnsi="Consolas" w:cs="Consolas"/>
+          <w:b/>
+          <w:bCs/>
+          <w:color w:val="7F0055"/>
+          <w:sz w:val="20"/>
+          <w:szCs w:val="20"/>
+          <w:shd w:val="clear" w:color="auto" w:fill="E8F2FE"/>
+        </w:rPr>
+        <w:t>new</w:t>
+      </w:r>
+      <w:r>
+        <w:rPr>
+          <w:rFonts w:ascii="Consolas" w:hAnsi="Consolas" w:cs="Consolas"/>
+          <w:color w:val="000000"/>
+          <w:sz w:val="20"/>
+          <w:szCs w:val="20"/>
+          <w:shd w:val="clear" w:color="auto" w:fill="E8F2FE"/>
+        </w:rPr>
+        <w:t xml:space="preserve"> ReportError(22, </w:t>
+      </w:r>
+      <w:r>
+        <w:rPr>
+          <w:rFonts w:ascii="Consolas" w:hAnsi="Consolas" w:cs="Consolas"/>
+          <w:color w:val="2A00FF"/>
+          <w:sz w:val="20"/>
+          <w:szCs w:val="20"/>
+          <w:shd w:val="clear" w:color="auto" w:fill="E8F2FE"/>
+        </w:rPr>
+        <w:t>"Updating user info failed because"</w:t>
+      </w:r>
+      <w:r>
+        <w:rPr>
+          <w:rFonts w:ascii="Consolas" w:hAnsi="Consolas" w:cs="Consolas"/>
+          <w:color w:val="000000"/>
+          <w:sz w:val="20"/>
+          <w:szCs w:val="20"/>
+          <w:shd w:val="clear" w:color="auto" w:fill="E8F2FE"/>
+        </w:rPr>
+        <w:t xml:space="preserve"> + </w:t>
+      </w:r>
+      <w:r>
+        <w:rPr>
+          <w:rFonts w:ascii="Consolas" w:hAnsi="Consolas" w:cs="Consolas"/>
+          <w:color w:val="6A3E3E"/>
+          <w:sz w:val="20"/>
+          <w:szCs w:val="20"/>
+          <w:shd w:val="clear" w:color="auto" w:fill="E8F2FE"/>
+        </w:rPr>
+        <w:t>errorMessage</w:t>
+      </w:r>
+      <w:r>
+        <w:rPr>
+          <w:rFonts w:ascii="Consolas" w:hAnsi="Consolas" w:cs="Consolas"/>
+          <w:color w:val="000000"/>
+          <w:sz w:val="20"/>
+          <w:szCs w:val="20"/>
+          <w:shd w:val="clear" w:color="auto" w:fill="E8F2FE"/>
+        </w:rPr>
+        <w:t>);</w:t>
+      </w:r>
+      <w:r>
+        <w:rPr>
+          <w:rFonts w:ascii="Consolas" w:hAnsi="Consolas" w:cs="Consolas"/>
+          <w:color w:val="000000"/>
+          <w:sz w:val="20"/>
+          <w:szCs w:val="20"/>
+          <w:shd w:val="clear" w:color="auto" w:fill="E8F2FE"/>
+        </w:rPr>
+        <w:t xml:space="preserve"> </w:t>
+      </w:r>
+    </w:p>
+    <w:p>
+      <w:pPr>
+        <w:autoSpaceDE w:val="0"/>
+        <w:autoSpaceDN w:val="0"/>
+        <w:adjustRightInd w:val="0"/>
+        <w:spacing w:after="0" w:line="240" w:lineRule="auto"/>
+        <w:rPr>
+          <w:rFonts w:ascii="Consolas" w:hAnsi="Consolas" w:cs="Consolas"/>
+          <w:sz w:val="20"/>
+          <w:szCs w:val="20"/>
+        </w:rPr>
+      </w:pPr>
+      <w:r>
+        <w:rPr>
+          <w:rFonts w:ascii="Consolas" w:hAnsi="Consolas" w:cs="Consolas"/>
+          <w:color w:val="6A3E3E"/>
+          <w:sz w:val="20"/>
+          <w:szCs w:val="20"/>
+        </w:rPr>
+        <w:t>report</w:t>
+      </w:r>
+      <w:r>
+        <w:rPr>
+          <w:rFonts w:ascii="Consolas" w:hAnsi="Consolas" w:cs="Consolas"/>
+          <w:color w:val="000000"/>
+          <w:sz w:val="20"/>
+          <w:szCs w:val="20"/>
+        </w:rPr>
+        <w:t xml:space="preserve"> = </w:t>
+      </w:r>
+      <w:r>
+        <w:rPr>
+          <w:rFonts w:ascii="Consolas" w:hAnsi="Consolas" w:cs="Consolas"/>
+          <w:b/>
+          <w:bCs/>
+          <w:color w:val="7F0055"/>
+          <w:sz w:val="20"/>
+          <w:szCs w:val="20"/>
+        </w:rPr>
+        <w:t>new</w:t>
+      </w:r>
+      <w:r>
+        <w:rPr>
+          <w:rFonts w:ascii="Consolas" w:hAnsi="Consolas" w:cs="Consolas"/>
+          <w:color w:val="000000"/>
+          <w:sz w:val="20"/>
+          <w:szCs w:val="20"/>
+        </w:rPr>
+        <w:t xml:space="preserve"> ReportError(23, </w:t>
+      </w:r>
+      <w:r>
+        <w:rPr>
+          <w:rFonts w:ascii="Consolas" w:hAnsi="Consolas" w:cs="Consolas"/>
+          <w:color w:val="2A00FF"/>
+          <w:sz w:val="20"/>
+          <w:szCs w:val="20"/>
+        </w:rPr>
+        <w:t>"This user info has not existed yet!"</w:t>
+      </w:r>
+      <w:r>
+        <w:rPr>
+          <w:rFonts w:ascii="Consolas" w:hAnsi="Consolas" w:cs="Consolas"/>
+          <w:color w:val="000000"/>
+          <w:sz w:val="20"/>
+          <w:szCs w:val="20"/>
+        </w:rPr>
+        <w:t>);</w:t>
+      </w:r>
+    </w:p>
+    <w:p>
+      <w:pPr>
         <w:jc w:val="both"/>
         <w:rPr>
           <w:rFonts w:ascii="Times New Roman" w:hAnsi="Times New Roman" w:cs="Times New Roman"/>
@@ -7769,44 +8205,42 @@
       <w:r>
         <w:rPr>
           <w:rFonts w:ascii="Consolas" w:hAnsi="Consolas" w:cs="Consolas"/>
-          <w:i/>
-          <w:iCs/>
-          <w:color w:val="000000"/>
-          <w:sz w:val="20"/>
-          <w:szCs w:val="20"/>
-          <w:shd w:val="clear" w:color="auto" w:fill="E8F2FE"/>
-        </w:rPr>
-        <w:t>badRequest</w:t>
-      </w:r>
-      <w:r>
-        <w:rPr>
-          <w:rFonts w:ascii="Consolas" w:hAnsi="Consolas" w:cs="Consolas"/>
-          <w:color w:val="000000"/>
-          <w:sz w:val="20"/>
-          <w:szCs w:val="20"/>
-          <w:shd w:val="clear" w:color="auto" w:fill="E8F2FE"/>
-        </w:rPr>
-        <w:t>().body(</w:t>
-      </w:r>
-      <w:r>
-        <w:rPr>
-          <w:rFonts w:ascii="Consolas" w:hAnsi="Consolas" w:cs="Consolas"/>
-          <w:color w:val="2A00FF"/>
-          <w:sz w:val="20"/>
-          <w:szCs w:val="20"/>
-          <w:shd w:val="clear" w:color="auto" w:fill="E8F2FE"/>
-        </w:rPr>
-        <w:t>"Error code: 22; Content: Update user info failed because "</w:t>
-      </w:r>
-      <w:r>
-        <w:rPr>
-          <w:rFonts w:ascii="Consolas" w:hAnsi="Consolas" w:cs="Consolas"/>
-          <w:color w:val="000000"/>
-          <w:sz w:val="20"/>
-          <w:szCs w:val="20"/>
-          <w:shd w:val="clear" w:color="auto" w:fill="E8F2FE"/>
-        </w:rPr>
-        <w:t xml:space="preserve"> + </w:t>
+          <w:b/>
+          <w:bCs/>
+          <w:color w:val="7F0055"/>
+          <w:sz w:val="20"/>
+          <w:szCs w:val="20"/>
+        </w:rPr>
+        <w:t>return</w:t>
+      </w:r>
+      <w:r>
+        <w:rPr>
+          <w:rFonts w:ascii="Consolas" w:hAnsi="Consolas" w:cs="Consolas"/>
+          <w:color w:val="000000"/>
+          <w:sz w:val="20"/>
+          <w:szCs w:val="20"/>
+        </w:rPr>
+        <w:t xml:space="preserve"> </w:t>
+      </w:r>
+      <w:r>
+        <w:rPr>
+          <w:rFonts w:ascii="Consolas" w:hAnsi="Consolas" w:cs="Consolas"/>
+          <w:b/>
+          <w:bCs/>
+          <w:color w:val="7F0055"/>
+          <w:sz w:val="20"/>
+          <w:szCs w:val="20"/>
+        </w:rPr>
+        <w:t>new</w:t>
+      </w:r>
+      <w:r>
+        <w:rPr>
+          <w:rFonts w:ascii="Consolas" w:hAnsi="Consolas" w:cs="Consolas"/>
+          <w:color w:val="000000"/>
+          <w:sz w:val="20"/>
+          <w:szCs w:val="20"/>
+        </w:rPr>
+        <w:t xml:space="preserve"> ResponseEntity&lt;&gt;(</w:t>
       </w:r>
       <w:r>
         <w:rPr>
@@ -7814,123 +8248,17 @@
           <w:color w:val="6A3E3E"/>
           <w:sz w:val="20"/>
           <w:szCs w:val="20"/>
-          <w:shd w:val="clear" w:color="auto" w:fill="E8F2FE"/>
-        </w:rPr>
-        <w:t>errorMessage</w:t>
-      </w:r>
-      <w:r>
-        <w:rPr>
-          <w:rFonts w:ascii="Consolas" w:hAnsi="Consolas" w:cs="Consolas"/>
-          <w:color w:val="000000"/>
-          <w:sz w:val="20"/>
-          <w:szCs w:val="20"/>
-          <w:shd w:val="clear" w:color="auto" w:fill="E8F2FE"/>
-        </w:rPr>
-        <w:t>);</w:t>
-      </w:r>
-    </w:p>
-    <w:p>
-      <w:pPr>
-        <w:pStyle w:val="ListParagraph"/>
-        <w:numPr>
-          <w:ilvl w:val="0"/>
-          <w:numId w:val="17"/>
-        </w:numPr>
-        <w:rPr>
-          <w:rFonts w:ascii="Times New Roman" w:hAnsi="Times New Roman" w:cs="Times New Roman"/>
-          <w:sz w:val="28"/>
-          <w:szCs w:val="28"/>
-        </w:rPr>
-      </w:pPr>
-      <w:r>
-        <w:rPr>
-          <w:rFonts w:ascii="Consolas" w:hAnsi="Consolas" w:cs="Consolas"/>
-          <w:color w:val="000000"/>
-          <w:sz w:val="20"/>
-          <w:szCs w:val="20"/>
-          <w:shd w:val="clear" w:color="auto" w:fill="E8F2FE"/>
-        </w:rPr>
-        <w:t>(</w:t>
-      </w:r>
-      <w:r>
-        <w:rPr>
-          <w:rFonts w:ascii="Consolas" w:hAnsi="Consolas" w:cs="Consolas"/>
-          <w:color w:val="2A00FF"/>
-          <w:sz w:val="20"/>
-          <w:szCs w:val="20"/>
-          <w:shd w:val="clear" w:color="auto" w:fill="E8F2FE"/>
-        </w:rPr>
-        <w:t>"Error</w:t>
-      </w:r>
-      <w:r>
-        <w:rPr>
-          <w:rFonts w:ascii="Consolas" w:hAnsi="Consolas" w:cs="Consolas"/>
-          <w:color w:val="2A00FF"/>
-          <w:sz w:val="20"/>
-          <w:szCs w:val="20"/>
-          <w:shd w:val="clear" w:color="auto" w:fill="E8F2FE"/>
-        </w:rPr>
-        <w:t xml:space="preserve"> </w:t>
-      </w:r>
-      <w:r>
-        <w:rPr>
-          <w:rFonts w:ascii="Consolas" w:hAnsi="Consolas" w:cs="Consolas"/>
-          <w:color w:val="2A00FF"/>
-          <w:sz w:val="20"/>
-          <w:szCs w:val="20"/>
-          <w:shd w:val="clear" w:color="auto" w:fill="E8F2FE"/>
-        </w:rPr>
-        <w:t>code:</w:t>
-      </w:r>
-      <w:r>
-        <w:rPr>
-          <w:rFonts w:ascii="Consolas" w:hAnsi="Consolas" w:cs="Consolas"/>
-          <w:color w:val="2A00FF"/>
-          <w:sz w:val="20"/>
-          <w:szCs w:val="20"/>
-          <w:shd w:val="clear" w:color="auto" w:fill="E8F2FE"/>
-        </w:rPr>
-        <w:t xml:space="preserve"> </w:t>
-      </w:r>
-      <w:r>
-        <w:rPr>
-          <w:rFonts w:ascii="Consolas" w:hAnsi="Consolas" w:cs="Consolas"/>
-          <w:color w:val="2A00FF"/>
-          <w:sz w:val="20"/>
-          <w:szCs w:val="20"/>
-          <w:shd w:val="clear" w:color="auto" w:fill="E8F2FE"/>
-        </w:rPr>
-        <w:t>23; Content: This info has not existed</w:t>
-      </w:r>
-      <w:r>
-        <w:rPr>
-          <w:rFonts w:ascii="Consolas" w:hAnsi="Consolas" w:cs="Consolas"/>
-          <w:color w:val="2A00FF"/>
-          <w:sz w:val="20"/>
-          <w:szCs w:val="20"/>
-          <w:shd w:val="clear" w:color="auto" w:fill="E8F2FE"/>
-        </w:rPr>
-        <w:t xml:space="preserve"> </w:t>
-      </w:r>
-      <w:r>
-        <w:rPr>
-          <w:rFonts w:ascii="Consolas" w:hAnsi="Consolas" w:cs="Consolas"/>
-          <w:color w:val="2A00FF"/>
-          <w:sz w:val="20"/>
-          <w:szCs w:val="20"/>
-          <w:shd w:val="clear" w:color="auto" w:fill="E8F2FE"/>
-        </w:rPr>
-        <w:t>yet!"</w:t>
-      </w:r>
-      <w:r>
-        <w:rPr>
-          <w:rFonts w:ascii="Consolas" w:hAnsi="Consolas" w:cs="Consolas"/>
-          <w:color w:val="000000"/>
-          <w:sz w:val="20"/>
-          <w:szCs w:val="20"/>
-          <w:shd w:val="clear" w:color="auto" w:fill="E8F2FE"/>
-        </w:rPr>
-        <w:t>,HttpStatus.</w:t>
+        </w:rPr>
+        <w:t>report</w:t>
+      </w:r>
+      <w:r>
+        <w:rPr>
+          <w:rFonts w:ascii="Consolas" w:hAnsi="Consolas" w:cs="Consolas"/>
+          <w:color w:val="000000"/>
+          <w:sz w:val="20"/>
+          <w:szCs w:val="20"/>
+        </w:rPr>
+        <w:t>, HttpStatus.</w:t>
       </w:r>
       <w:r>
         <w:rPr>
@@ -7942,7 +8270,6 @@
           <w:color w:val="0000C0"/>
           <w:sz w:val="20"/>
           <w:szCs w:val="20"/>
-          <w:shd w:val="clear" w:color="auto" w:fill="E8F2FE"/>
         </w:rPr>
         <w:t>NOT_FOUND</w:t>
       </w:r>
@@ -7952,21 +8279,9 @@
           <w:color w:val="000000"/>
           <w:sz w:val="20"/>
           <w:szCs w:val="20"/>
-          <w:shd w:val="clear" w:color="auto" w:fill="E8F2FE"/>
         </w:rPr>
         <w:t>);</w:t>
       </w:r>
-    </w:p>
-    <w:p>
-      <w:pPr>
-        <w:pStyle w:val="ListParagraph"/>
-        <w:jc w:val="both"/>
-        <w:rPr>
-          <w:rFonts w:ascii="Times New Roman" w:hAnsi="Times New Roman" w:cs="Times New Roman"/>
-          <w:sz w:val="28"/>
-          <w:szCs w:val="28"/>
-        </w:rPr>
-      </w:pPr>
     </w:p>
     <w:p>
       <w:pPr>
@@ -8381,7 +8696,6 @@
           <w:szCs w:val="20"/>
           <w:shd w:val="clear" w:color="auto" w:fill="E8F2FE"/>
         </w:rPr>
-        <w:lastRenderedPageBreak/>
         <w:t>badRequest</w:t>
       </w:r>
       <w:r>
@@ -11541,6 +11855,119 @@
     </w:lvl>
   </w:abstractNum>
   <w:abstractNum w:abstractNumId="13" w15:restartNumberingAfterBreak="0">
+    <w:nsid w:val="3D116FA7"/>
+    <w:multiLevelType w:val="hybridMultilevel"/>
+    <w:tmpl w:val="4B9C1A98"/>
+    <w:lvl w:ilvl="0" w:tplc="04090001">
+      <w:start w:val="1"/>
+      <w:numFmt w:val="bullet"/>
+      <w:lvlText w:val=""/>
+      <w:lvlJc w:val="left"/>
+      <w:pPr>
+        <w:ind w:left="720" w:hanging="360"/>
+      </w:pPr>
+      <w:rPr>
+        <w:rFonts w:ascii="Symbol" w:hAnsi="Symbol" w:hint="default"/>
+      </w:rPr>
+    </w:lvl>
+    <w:lvl w:ilvl="1" w:tplc="04090001">
+      <w:start w:val="1"/>
+      <w:numFmt w:val="bullet"/>
+      <w:lvlText w:val=""/>
+      <w:lvlJc w:val="left"/>
+      <w:pPr>
+        <w:ind w:left="1440" w:hanging="360"/>
+      </w:pPr>
+      <w:rPr>
+        <w:rFonts w:ascii="Symbol" w:hAnsi="Symbol" w:hint="default"/>
+      </w:rPr>
+    </w:lvl>
+    <w:lvl w:ilvl="2" w:tplc="04090005" w:tentative="1">
+      <w:start w:val="1"/>
+      <w:numFmt w:val="bullet"/>
+      <w:lvlText w:val=""/>
+      <w:lvlJc w:val="left"/>
+      <w:pPr>
+        <w:ind w:left="2160" w:hanging="360"/>
+      </w:pPr>
+      <w:rPr>
+        <w:rFonts w:ascii="Wingdings" w:hAnsi="Wingdings" w:hint="default"/>
+      </w:rPr>
+    </w:lvl>
+    <w:lvl w:ilvl="3" w:tplc="04090001" w:tentative="1">
+      <w:start w:val="1"/>
+      <w:numFmt w:val="bullet"/>
+      <w:lvlText w:val=""/>
+      <w:lvlJc w:val="left"/>
+      <w:pPr>
+        <w:ind w:left="2880" w:hanging="360"/>
+      </w:pPr>
+      <w:rPr>
+        <w:rFonts w:ascii="Symbol" w:hAnsi="Symbol" w:hint="default"/>
+      </w:rPr>
+    </w:lvl>
+    <w:lvl w:ilvl="4" w:tplc="04090003" w:tentative="1">
+      <w:start w:val="1"/>
+      <w:numFmt w:val="bullet"/>
+      <w:lvlText w:val="o"/>
+      <w:lvlJc w:val="left"/>
+      <w:pPr>
+        <w:ind w:left="3600" w:hanging="360"/>
+      </w:pPr>
+      <w:rPr>
+        <w:rFonts w:ascii="Courier New" w:hAnsi="Courier New" w:cs="Courier New" w:hint="default"/>
+      </w:rPr>
+    </w:lvl>
+    <w:lvl w:ilvl="5" w:tplc="04090005" w:tentative="1">
+      <w:start w:val="1"/>
+      <w:numFmt w:val="bullet"/>
+      <w:lvlText w:val=""/>
+      <w:lvlJc w:val="left"/>
+      <w:pPr>
+        <w:ind w:left="4320" w:hanging="360"/>
+      </w:pPr>
+      <w:rPr>
+        <w:rFonts w:ascii="Wingdings" w:hAnsi="Wingdings" w:hint="default"/>
+      </w:rPr>
+    </w:lvl>
+    <w:lvl w:ilvl="6" w:tplc="04090001" w:tentative="1">
+      <w:start w:val="1"/>
+      <w:numFmt w:val="bullet"/>
+      <w:lvlText w:val=""/>
+      <w:lvlJc w:val="left"/>
+      <w:pPr>
+        <w:ind w:left="5040" w:hanging="360"/>
+      </w:pPr>
+      <w:rPr>
+        <w:rFonts w:ascii="Symbol" w:hAnsi="Symbol" w:hint="default"/>
+      </w:rPr>
+    </w:lvl>
+    <w:lvl w:ilvl="7" w:tplc="04090003" w:tentative="1">
+      <w:start w:val="1"/>
+      <w:numFmt w:val="bullet"/>
+      <w:lvlText w:val="o"/>
+      <w:lvlJc w:val="left"/>
+      <w:pPr>
+        <w:ind w:left="5760" w:hanging="360"/>
+      </w:pPr>
+      <w:rPr>
+        <w:rFonts w:ascii="Courier New" w:hAnsi="Courier New" w:cs="Courier New" w:hint="default"/>
+      </w:rPr>
+    </w:lvl>
+    <w:lvl w:ilvl="8" w:tplc="04090005" w:tentative="1">
+      <w:start w:val="1"/>
+      <w:numFmt w:val="bullet"/>
+      <w:lvlText w:val=""/>
+      <w:lvlJc w:val="left"/>
+      <w:pPr>
+        <w:ind w:left="6480" w:hanging="360"/>
+      </w:pPr>
+      <w:rPr>
+        <w:rFonts w:ascii="Wingdings" w:hAnsi="Wingdings" w:hint="default"/>
+      </w:rPr>
+    </w:lvl>
+  </w:abstractNum>
+  <w:abstractNum w:abstractNumId="14" w15:restartNumberingAfterBreak="0">
     <w:nsid w:val="3E5F0AAD"/>
     <w:multiLevelType w:val="hybridMultilevel"/>
     <w:tmpl w:val="1CC6503A"/>
@@ -11652,7 +12079,7 @@
       </w:rPr>
     </w:lvl>
   </w:abstractNum>
-  <w:abstractNum w:abstractNumId="14" w15:restartNumberingAfterBreak="0">
+  <w:abstractNum w:abstractNumId="15" w15:restartNumberingAfterBreak="0">
     <w:nsid w:val="43723C08"/>
     <w:multiLevelType w:val="hybridMultilevel"/>
     <w:tmpl w:val="8D0EDF88"/>
@@ -11765,7 +12192,120 @@
       </w:rPr>
     </w:lvl>
   </w:abstractNum>
-  <w:abstractNum w:abstractNumId="15" w15:restartNumberingAfterBreak="0">
+  <w:abstractNum w:abstractNumId="16" w15:restartNumberingAfterBreak="0">
+    <w:nsid w:val="47751C2A"/>
+    <w:multiLevelType w:val="hybridMultilevel"/>
+    <w:tmpl w:val="4224E026"/>
+    <w:lvl w:ilvl="0" w:tplc="04090001">
+      <w:start w:val="1"/>
+      <w:numFmt w:val="bullet"/>
+      <w:lvlText w:val=""/>
+      <w:lvlJc w:val="left"/>
+      <w:pPr>
+        <w:ind w:left="720" w:hanging="360"/>
+      </w:pPr>
+      <w:rPr>
+        <w:rFonts w:ascii="Symbol" w:hAnsi="Symbol" w:hint="default"/>
+      </w:rPr>
+    </w:lvl>
+    <w:lvl w:ilvl="1" w:tplc="04090003">
+      <w:start w:val="1"/>
+      <w:numFmt w:val="bullet"/>
+      <w:lvlText w:val="o"/>
+      <w:lvlJc w:val="left"/>
+      <w:pPr>
+        <w:ind w:left="1440" w:hanging="360"/>
+      </w:pPr>
+      <w:rPr>
+        <w:rFonts w:ascii="Courier New" w:hAnsi="Courier New" w:cs="Courier New" w:hint="default"/>
+      </w:rPr>
+    </w:lvl>
+    <w:lvl w:ilvl="2" w:tplc="04090005" w:tentative="1">
+      <w:start w:val="1"/>
+      <w:numFmt w:val="bullet"/>
+      <w:lvlText w:val=""/>
+      <w:lvlJc w:val="left"/>
+      <w:pPr>
+        <w:ind w:left="2160" w:hanging="360"/>
+      </w:pPr>
+      <w:rPr>
+        <w:rFonts w:ascii="Wingdings" w:hAnsi="Wingdings" w:hint="default"/>
+      </w:rPr>
+    </w:lvl>
+    <w:lvl w:ilvl="3" w:tplc="04090001" w:tentative="1">
+      <w:start w:val="1"/>
+      <w:numFmt w:val="bullet"/>
+      <w:lvlText w:val=""/>
+      <w:lvlJc w:val="left"/>
+      <w:pPr>
+        <w:ind w:left="2880" w:hanging="360"/>
+      </w:pPr>
+      <w:rPr>
+        <w:rFonts w:ascii="Symbol" w:hAnsi="Symbol" w:hint="default"/>
+      </w:rPr>
+    </w:lvl>
+    <w:lvl w:ilvl="4" w:tplc="04090003" w:tentative="1">
+      <w:start w:val="1"/>
+      <w:numFmt w:val="bullet"/>
+      <w:lvlText w:val="o"/>
+      <w:lvlJc w:val="left"/>
+      <w:pPr>
+        <w:ind w:left="3600" w:hanging="360"/>
+      </w:pPr>
+      <w:rPr>
+        <w:rFonts w:ascii="Courier New" w:hAnsi="Courier New" w:cs="Courier New" w:hint="default"/>
+      </w:rPr>
+    </w:lvl>
+    <w:lvl w:ilvl="5" w:tplc="04090005" w:tentative="1">
+      <w:start w:val="1"/>
+      <w:numFmt w:val="bullet"/>
+      <w:lvlText w:val=""/>
+      <w:lvlJc w:val="left"/>
+      <w:pPr>
+        <w:ind w:left="4320" w:hanging="360"/>
+      </w:pPr>
+      <w:rPr>
+        <w:rFonts w:ascii="Wingdings" w:hAnsi="Wingdings" w:hint="default"/>
+      </w:rPr>
+    </w:lvl>
+    <w:lvl w:ilvl="6" w:tplc="04090001" w:tentative="1">
+      <w:start w:val="1"/>
+      <w:numFmt w:val="bullet"/>
+      <w:lvlText w:val=""/>
+      <w:lvlJc w:val="left"/>
+      <w:pPr>
+        <w:ind w:left="5040" w:hanging="360"/>
+      </w:pPr>
+      <w:rPr>
+        <w:rFonts w:ascii="Symbol" w:hAnsi="Symbol" w:hint="default"/>
+      </w:rPr>
+    </w:lvl>
+    <w:lvl w:ilvl="7" w:tplc="04090003" w:tentative="1">
+      <w:start w:val="1"/>
+      <w:numFmt w:val="bullet"/>
+      <w:lvlText w:val="o"/>
+      <w:lvlJc w:val="left"/>
+      <w:pPr>
+        <w:ind w:left="5760" w:hanging="360"/>
+      </w:pPr>
+      <w:rPr>
+        <w:rFonts w:ascii="Courier New" w:hAnsi="Courier New" w:cs="Courier New" w:hint="default"/>
+      </w:rPr>
+    </w:lvl>
+    <w:lvl w:ilvl="8" w:tplc="04090005" w:tentative="1">
+      <w:start w:val="1"/>
+      <w:numFmt w:val="bullet"/>
+      <w:lvlText w:val=""/>
+      <w:lvlJc w:val="left"/>
+      <w:pPr>
+        <w:ind w:left="6480" w:hanging="360"/>
+      </w:pPr>
+      <w:rPr>
+        <w:rFonts w:ascii="Wingdings" w:hAnsi="Wingdings" w:hint="default"/>
+      </w:rPr>
+    </w:lvl>
+  </w:abstractNum>
+  <w:abstractNum w:abstractNumId="17" w15:restartNumberingAfterBreak="0">
     <w:nsid w:val="483D1643"/>
     <w:multiLevelType w:val="hybridMultilevel"/>
     <w:tmpl w:val="96B63002"/>
@@ -11851,7 +12391,7 @@
       </w:pPr>
     </w:lvl>
   </w:abstractNum>
-  <w:abstractNum w:abstractNumId="16" w15:restartNumberingAfterBreak="0">
+  <w:abstractNum w:abstractNumId="18" w15:restartNumberingAfterBreak="0">
     <w:nsid w:val="517E19D2"/>
     <w:multiLevelType w:val="hybridMultilevel"/>
     <w:tmpl w:val="6088C084"/>
@@ -11964,7 +12504,7 @@
       </w:rPr>
     </w:lvl>
   </w:abstractNum>
-  <w:abstractNum w:abstractNumId="17" w15:restartNumberingAfterBreak="0">
+  <w:abstractNum w:abstractNumId="19" w15:restartNumberingAfterBreak="0">
     <w:nsid w:val="53094C5D"/>
     <w:multiLevelType w:val="hybridMultilevel"/>
     <w:tmpl w:val="B5F622C4"/>
@@ -12077,7 +12617,7 @@
       </w:rPr>
     </w:lvl>
   </w:abstractNum>
-  <w:abstractNum w:abstractNumId="18" w15:restartNumberingAfterBreak="0">
+  <w:abstractNum w:abstractNumId="20" w15:restartNumberingAfterBreak="0">
     <w:nsid w:val="617D3299"/>
     <w:multiLevelType w:val="hybridMultilevel"/>
     <w:tmpl w:val="CFB6F6EA"/>
@@ -12190,7 +12730,7 @@
       </w:rPr>
     </w:lvl>
   </w:abstractNum>
-  <w:abstractNum w:abstractNumId="19" w15:restartNumberingAfterBreak="0">
+  <w:abstractNum w:abstractNumId="21" w15:restartNumberingAfterBreak="0">
     <w:nsid w:val="6B377951"/>
     <w:multiLevelType w:val="hybridMultilevel"/>
     <w:tmpl w:val="EBAA7D88"/>
@@ -12303,7 +12843,7 @@
       </w:rPr>
     </w:lvl>
   </w:abstractNum>
-  <w:abstractNum w:abstractNumId="20" w15:restartNumberingAfterBreak="0">
+  <w:abstractNum w:abstractNumId="22" w15:restartNumberingAfterBreak="0">
     <w:nsid w:val="6FDB012B"/>
     <w:multiLevelType w:val="hybridMultilevel"/>
     <w:tmpl w:val="97065E4A"/>
@@ -12415,7 +12955,7 @@
       </w:rPr>
     </w:lvl>
   </w:abstractNum>
-  <w:abstractNum w:abstractNumId="21" w15:restartNumberingAfterBreak="0">
+  <w:abstractNum w:abstractNumId="23" w15:restartNumberingAfterBreak="0">
     <w:nsid w:val="73BA6EDC"/>
     <w:multiLevelType w:val="hybridMultilevel"/>
     <w:tmpl w:val="696275AC"/>
@@ -12511,13 +13051,13 @@
     <w:abstractNumId w:val="8"/>
   </w:num>
   <w:num w:numId="4">
-    <w:abstractNumId w:val="18"/>
+    <w:abstractNumId w:val="20"/>
   </w:num>
   <w:num w:numId="5">
     <w:abstractNumId w:val="4"/>
   </w:num>
   <w:num w:numId="6">
-    <w:abstractNumId w:val="14"/>
+    <w:abstractNumId w:val="15"/>
   </w:num>
   <w:num w:numId="7">
     <w:abstractNumId w:val="11"/>
@@ -12532,10 +13072,10 @@
     <w:abstractNumId w:val="10"/>
   </w:num>
   <w:num w:numId="11">
-    <w:abstractNumId w:val="21"/>
+    <w:abstractNumId w:val="23"/>
   </w:num>
   <w:num w:numId="12">
-    <w:abstractNumId w:val="15"/>
+    <w:abstractNumId w:val="17"/>
   </w:num>
   <w:num w:numId="13">
     <w:abstractNumId w:val="5"/>
@@ -12547,25 +13087,31 @@
     <w:abstractNumId w:val="3"/>
   </w:num>
   <w:num w:numId="16">
-    <w:abstractNumId w:val="20"/>
+    <w:abstractNumId w:val="22"/>
   </w:num>
   <w:num w:numId="17">
     <w:abstractNumId w:val="2"/>
   </w:num>
   <w:num w:numId="18">
-    <w:abstractNumId w:val="19"/>
+    <w:abstractNumId w:val="21"/>
   </w:num>
   <w:num w:numId="19">
     <w:abstractNumId w:val="7"/>
   </w:num>
   <w:num w:numId="20">
-    <w:abstractNumId w:val="13"/>
+    <w:abstractNumId w:val="14"/>
   </w:num>
   <w:num w:numId="21">
+    <w:abstractNumId w:val="18"/>
+  </w:num>
+  <w:num w:numId="22">
+    <w:abstractNumId w:val="19"/>
+  </w:num>
+  <w:num w:numId="23">
     <w:abstractNumId w:val="16"/>
   </w:num>
-  <w:num w:numId="22">
-    <w:abstractNumId w:val="17"/>
+  <w:num w:numId="24">
+    <w:abstractNumId w:val="13"/>
   </w:num>
 </w:numbering>
 </file>

</xml_diff>

<commit_message>
Sua xong van de report loi va ten variable. Xem cap nhat error o docx
</commit_message>
<xml_diff>
--- a/Giai_thich_code.docx
+++ b/Giai_thich_code.docx
@@ -1816,8 +1816,6 @@
         </w:rPr>
         <w:t>(updateUser là biến chỉ định việc có thay đổi thông tin user hay ko; true là có và sẽ phải dùng mẫu text 2; false là ko)</w:t>
       </w:r>
-      <w:bookmarkStart w:id="0" w:name="_GoBack"/>
-      <w:bookmarkEnd w:id="0"/>
     </w:p>
     <w:p>
       <w:pPr>
@@ -7079,87 +7077,6 @@
     </w:p>
     <w:p>
       <w:pPr>
-        <w:autoSpaceDE w:val="0"/>
-        <w:autoSpaceDN w:val="0"/>
-        <w:adjustRightInd w:val="0"/>
-        <w:spacing w:after="0" w:line="240" w:lineRule="auto"/>
-        <w:rPr>
-          <w:rFonts w:ascii="Consolas" w:hAnsi="Consolas" w:cs="Consolas"/>
-          <w:color w:val="000000"/>
-          <w:sz w:val="20"/>
-          <w:szCs w:val="20"/>
-        </w:rPr>
-      </w:pPr>
-    </w:p>
-    <w:p>
-      <w:pPr>
-        <w:ind w:left="1080"/>
-        <w:jc w:val="both"/>
-        <w:rPr>
-          <w:rFonts w:ascii="Times New Roman" w:hAnsi="Times New Roman" w:cs="Times New Roman"/>
-          <w:sz w:val="28"/>
-          <w:szCs w:val="28"/>
-        </w:rPr>
-      </w:pPr>
-      <w:r>
-        <w:rPr>
-          <w:rFonts w:ascii="Consolas" w:hAnsi="Consolas" w:cs="Consolas"/>
-          <w:color w:val="000000"/>
-          <w:sz w:val="20"/>
-          <w:szCs w:val="20"/>
-          <w:shd w:val="clear" w:color="auto" w:fill="E8F2FE"/>
-        </w:rPr>
-        <w:lastRenderedPageBreak/>
-        <w:t>(HttpStatus.</w:t>
-      </w:r>
-      <w:r>
-        <w:rPr>
-          <w:rFonts w:ascii="Consolas" w:hAnsi="Consolas" w:cs="Consolas"/>
-          <w:b/>
-          <w:bCs/>
-          <w:i/>
-          <w:iCs/>
-          <w:color w:val="0000C0"/>
-          <w:sz w:val="20"/>
-          <w:szCs w:val="20"/>
-          <w:shd w:val="clear" w:color="auto" w:fill="E8F2FE"/>
-        </w:rPr>
-        <w:t>BAD_REQUEST</w:t>
-      </w:r>
-      <w:r>
-        <w:rPr>
-          <w:rFonts w:ascii="Consolas" w:hAnsi="Consolas" w:cs="Consolas"/>
-          <w:color w:val="000000"/>
-          <w:sz w:val="20"/>
-          <w:szCs w:val="20"/>
-          <w:shd w:val="clear" w:color="auto" w:fill="E8F2FE"/>
-        </w:rPr>
-        <w:t xml:space="preserve">, </w:t>
-      </w:r>
-      <w:r>
-        <w:rPr>
-          <w:rFonts w:ascii="Consolas" w:hAnsi="Consolas" w:cs="Consolas"/>
-          <w:color w:val="2A00FF"/>
-          <w:sz w:val="20"/>
-          <w:szCs w:val="20"/>
-          <w:shd w:val="clear" w:color="auto" w:fill="E8F2FE"/>
-        </w:rPr>
-        <w:t>"Error code: 03;\n Content: Json map get error when putting element(s) !"</w:t>
-      </w:r>
-      <w:r>
-        <w:rPr>
-          <w:rFonts w:ascii="Consolas" w:hAnsi="Consolas" w:cs="Consolas"/>
-          <w:color w:val="000000"/>
-          <w:sz w:val="20"/>
-          <w:szCs w:val="20"/>
-          <w:shd w:val="clear" w:color="auto" w:fill="E8F2FE"/>
-        </w:rPr>
-        <w:t>);</w:t>
-      </w:r>
-    </w:p>
-    <w:p>
-      <w:pPr>
-        <w:ind w:left="1080"/>
         <w:jc w:val="both"/>
         <w:rPr>
           <w:rFonts w:ascii="Times New Roman" w:hAnsi="Times New Roman" w:cs="Times New Roman"/>
@@ -7190,6 +7107,7 @@
           <w:sz w:val="28"/>
           <w:szCs w:val="28"/>
         </w:rPr>
+        <w:lastRenderedPageBreak/>
         <w:t xml:space="preserve">Về </w:t>
       </w:r>
       <w:r>
@@ -7879,6 +7797,16 @@
         </w:rPr>
         <w:t xml:space="preserve"> </w:t>
       </w:r>
+      <w:r>
+        <w:rPr>
+          <w:rFonts w:ascii="Consolas" w:hAnsi="Consolas" w:cs="Consolas"/>
+          <w:color w:val="000000"/>
+          <w:sz w:val="20"/>
+          <w:szCs w:val="20"/>
+          <w:shd w:val="clear" w:color="auto" w:fill="E8F2FE"/>
+        </w:rPr>
+        <w:t>√</w:t>
+      </w:r>
     </w:p>
     <w:p>
       <w:pPr>
@@ -7948,6 +7876,15 @@
         </w:rPr>
         <w:t>);</w:t>
       </w:r>
+      <w:r>
+        <w:rPr>
+          <w:rFonts w:ascii="Consolas" w:hAnsi="Consolas" w:cs="Consolas"/>
+          <w:color w:val="000000"/>
+          <w:sz w:val="20"/>
+          <w:szCs w:val="20"/>
+        </w:rPr>
+        <w:t>√</w:t>
+      </w:r>
     </w:p>
     <w:p>
       <w:pPr>
@@ -8123,6 +8060,16 @@
         </w:rPr>
         <w:t xml:space="preserve"> </w:t>
       </w:r>
+      <w:r>
+        <w:rPr>
+          <w:rFonts w:ascii="Consolas" w:hAnsi="Consolas" w:cs="Consolas"/>
+          <w:color w:val="000000"/>
+          <w:sz w:val="20"/>
+          <w:szCs w:val="20"/>
+          <w:shd w:val="clear" w:color="auto" w:fill="E8F2FE"/>
+        </w:rPr>
+        <w:t>√</w:t>
+      </w:r>
     </w:p>
     <w:p>
       <w:pPr>
@@ -8191,6 +8138,25 @@
           <w:szCs w:val="20"/>
         </w:rPr>
         <w:t>);</w:t>
+      </w:r>
+      <w:r>
+        <w:rPr>
+          <w:rFonts w:ascii="Consolas" w:hAnsi="Consolas" w:cs="Consolas"/>
+          <w:color w:val="000000"/>
+          <w:sz w:val="20"/>
+          <w:szCs w:val="20"/>
+        </w:rPr>
+        <w:t xml:space="preserve">   </w:t>
+      </w:r>
+      <w:r>
+        <w:rPr>
+          <w:rFonts w:ascii="Consolas" w:hAnsi="Consolas" w:cs="Consolas"/>
+          <w:color w:val="000000"/>
+          <w:sz w:val="20"/>
+          <w:szCs w:val="20"/>
+        </w:rPr>
+        <w:tab/>
+        <w:t xml:space="preserve"> √</w:t>
       </w:r>
     </w:p>
     <w:p>
@@ -8327,12 +8293,24 @@
       <w:r>
         <w:rPr>
           <w:rFonts w:ascii="Consolas" w:hAnsi="Consolas" w:cs="Consolas"/>
-          <w:color w:val="000000"/>
-          <w:sz w:val="20"/>
-          <w:szCs w:val="20"/>
-          <w:shd w:val="clear" w:color="auto" w:fill="E8F2FE"/>
-        </w:rPr>
-        <w:t>badRequest().body(</w:t>
+          <w:b/>
+          <w:bCs/>
+          <w:color w:val="7F0055"/>
+          <w:sz w:val="20"/>
+          <w:szCs w:val="20"/>
+          <w:shd w:val="clear" w:color="auto" w:fill="E8F2FE"/>
+        </w:rPr>
+        <w:t>new</w:t>
+      </w:r>
+      <w:r>
+        <w:rPr>
+          <w:rFonts w:ascii="Consolas" w:hAnsi="Consolas" w:cs="Consolas"/>
+          <w:color w:val="000000"/>
+          <w:sz w:val="20"/>
+          <w:szCs w:val="20"/>
+          <w:shd w:val="clear" w:color="auto" w:fill="E8F2FE"/>
+        </w:rPr>
+        <w:t xml:space="preserve"> ReportError(30, </w:t>
       </w:r>
       <w:r>
         <w:rPr>
@@ -8342,17 +8320,37 @@
           <w:szCs w:val="20"/>
           <w:shd w:val="clear" w:color="auto" w:fill="E8F2FE"/>
         </w:rPr>
-        <w:t>"Error code: 30; Content: Adding semester failed because "</w:t>
-      </w:r>
-      <w:r>
-        <w:rPr>
-          <w:rFonts w:ascii="Consolas" w:hAnsi="Consolas" w:cs="Consolas"/>
-          <w:color w:val="000000"/>
-          <w:sz w:val="20"/>
-          <w:szCs w:val="20"/>
-          <w:shd w:val="clear" w:color="auto" w:fill="E8F2FE"/>
-        </w:rPr>
-        <w:t xml:space="preserve"> + errorMessage);</w:t>
+        <w:t>"Adding semester failed because "</w:t>
+      </w:r>
+      <w:r>
+        <w:rPr>
+          <w:rFonts w:ascii="Consolas" w:hAnsi="Consolas" w:cs="Consolas"/>
+          <w:color w:val="000000"/>
+          <w:sz w:val="20"/>
+          <w:szCs w:val="20"/>
+          <w:shd w:val="clear" w:color="auto" w:fill="E8F2FE"/>
+        </w:rPr>
+        <w:t xml:space="preserve"> + </w:t>
+      </w:r>
+      <w:r>
+        <w:rPr>
+          <w:rFonts w:ascii="Consolas" w:hAnsi="Consolas" w:cs="Consolas"/>
+          <w:color w:val="6A3E3E"/>
+          <w:sz w:val="20"/>
+          <w:szCs w:val="20"/>
+          <w:shd w:val="clear" w:color="auto" w:fill="E8F2FE"/>
+        </w:rPr>
+        <w:t>errorMessage</w:t>
+      </w:r>
+      <w:r>
+        <w:rPr>
+          <w:rFonts w:ascii="Consolas" w:hAnsi="Consolas" w:cs="Consolas"/>
+          <w:color w:val="000000"/>
+          <w:sz w:val="20"/>
+          <w:szCs w:val="20"/>
+          <w:shd w:val="clear" w:color="auto" w:fill="E8F2FE"/>
+        </w:rPr>
+        <w:t>);</w:t>
       </w:r>
     </w:p>
     <w:p>
@@ -8374,24 +8372,24 @@
       <w:r>
         <w:rPr>
           <w:rFonts w:ascii="Consolas" w:hAnsi="Consolas" w:cs="Consolas"/>
-          <w:i/>
-          <w:iCs/>
-          <w:color w:val="000000"/>
-          <w:sz w:val="20"/>
-          <w:szCs w:val="20"/>
-          <w:shd w:val="clear" w:color="auto" w:fill="E8F2FE"/>
-        </w:rPr>
-        <w:t>badRequest</w:t>
-      </w:r>
-      <w:r>
-        <w:rPr>
-          <w:rFonts w:ascii="Consolas" w:hAnsi="Consolas" w:cs="Consolas"/>
-          <w:color w:val="000000"/>
-          <w:sz w:val="20"/>
-          <w:szCs w:val="20"/>
-          <w:shd w:val="clear" w:color="auto" w:fill="E8F2FE"/>
-        </w:rPr>
-        <w:t>().body(</w:t>
+          <w:b/>
+          <w:bCs/>
+          <w:color w:val="7F0055"/>
+          <w:sz w:val="20"/>
+          <w:szCs w:val="20"/>
+          <w:shd w:val="clear" w:color="auto" w:fill="E8F2FE"/>
+        </w:rPr>
+        <w:t>new</w:t>
+      </w:r>
+      <w:r>
+        <w:rPr>
+          <w:rFonts w:ascii="Consolas" w:hAnsi="Consolas" w:cs="Consolas"/>
+          <w:color w:val="000000"/>
+          <w:sz w:val="20"/>
+          <w:szCs w:val="20"/>
+          <w:shd w:val="clear" w:color="auto" w:fill="E8F2FE"/>
+        </w:rPr>
+        <w:t xml:space="preserve"> ReportError(31, </w:t>
       </w:r>
       <w:r>
         <w:rPr>
@@ -8401,7 +8399,7 @@
           <w:szCs w:val="20"/>
           <w:shd w:val="clear" w:color="auto" w:fill="E8F2FE"/>
         </w:rPr>
-        <w:t>"Error code: 31; Content: This semester name has already been used!"</w:t>
+        <w:t>"This semester name has already been used!"</w:t>
       </w:r>
       <w:r>
         <w:rPr>
@@ -8433,42 +8431,203 @@
       <w:r>
         <w:rPr>
           <w:rFonts w:ascii="Consolas" w:hAnsi="Consolas" w:cs="Consolas"/>
+          <w:b/>
+          <w:bCs/>
+          <w:color w:val="7F0055"/>
+          <w:sz w:val="20"/>
+          <w:szCs w:val="20"/>
+          <w:shd w:val="clear" w:color="auto" w:fill="E8F2FE"/>
+        </w:rPr>
+        <w:t>new</w:t>
+      </w:r>
+      <w:r>
+        <w:rPr>
+          <w:rFonts w:ascii="Consolas" w:hAnsi="Consolas" w:cs="Consolas"/>
+          <w:color w:val="000000"/>
+          <w:sz w:val="20"/>
+          <w:szCs w:val="20"/>
+          <w:shd w:val="clear" w:color="auto" w:fill="E8F2FE"/>
+        </w:rPr>
+        <w:t xml:space="preserve"> ReportError(32, </w:t>
+      </w:r>
+      <w:r>
+        <w:rPr>
+          <w:rFonts w:ascii="Consolas" w:hAnsi="Consolas" w:cs="Consolas"/>
+          <w:color w:val="2A00FF"/>
+          <w:sz w:val="20"/>
+          <w:szCs w:val="20"/>
+          <w:shd w:val="clear" w:color="auto" w:fill="E8F2FE"/>
+        </w:rPr>
+        <w:t>"This semester's duration violate another semester's duration!"</w:t>
+      </w:r>
+      <w:r>
+        <w:rPr>
+          <w:rFonts w:ascii="Consolas" w:hAnsi="Consolas" w:cs="Consolas"/>
+          <w:color w:val="000000"/>
+          <w:sz w:val="20"/>
+          <w:szCs w:val="20"/>
+          <w:shd w:val="clear" w:color="auto" w:fill="E8F2FE"/>
+        </w:rPr>
+        <w:t>);</w:t>
+      </w:r>
+    </w:p>
+    <w:p>
+      <w:pPr>
+        <w:autoSpaceDE w:val="0"/>
+        <w:autoSpaceDN w:val="0"/>
+        <w:adjustRightInd w:val="0"/>
+        <w:spacing w:after="0" w:line="240" w:lineRule="auto"/>
+        <w:rPr>
+          <w:rFonts w:ascii="Consolas" w:hAnsi="Consolas" w:cs="Consolas"/>
+          <w:sz w:val="20"/>
+          <w:szCs w:val="20"/>
+        </w:rPr>
+      </w:pPr>
+      <w:r>
+        <w:rPr>
+          <w:rFonts w:ascii="Consolas" w:hAnsi="Consolas" w:cs="Consolas"/>
+          <w:color w:val="6A3E3E"/>
+          <w:sz w:val="20"/>
+          <w:szCs w:val="20"/>
+        </w:rPr>
+        <w:t>report</w:t>
+      </w:r>
+      <w:r>
+        <w:rPr>
+          <w:rFonts w:ascii="Consolas" w:hAnsi="Consolas" w:cs="Consolas"/>
+          <w:color w:val="000000"/>
+          <w:sz w:val="20"/>
+          <w:szCs w:val="20"/>
+        </w:rPr>
+        <w:t xml:space="preserve"> = </w:t>
+      </w:r>
+      <w:r>
+        <w:rPr>
+          <w:rFonts w:ascii="Consolas" w:hAnsi="Consolas" w:cs="Consolas"/>
+          <w:b/>
+          <w:bCs/>
+          <w:color w:val="7F0055"/>
+          <w:sz w:val="20"/>
+          <w:szCs w:val="20"/>
+        </w:rPr>
+        <w:t>new</w:t>
+      </w:r>
+      <w:r>
+        <w:rPr>
+          <w:rFonts w:ascii="Consolas" w:hAnsi="Consolas" w:cs="Consolas"/>
+          <w:color w:val="000000"/>
+          <w:sz w:val="20"/>
+          <w:szCs w:val="20"/>
+        </w:rPr>
+        <w:t xml:space="preserve"> ReportError(33, </w:t>
+      </w:r>
+      <w:r>
+        <w:rPr>
+          <w:rFonts w:ascii="Consolas" w:hAnsi="Consolas" w:cs="Consolas"/>
+          <w:color w:val="2A00FF"/>
+          <w:sz w:val="20"/>
+          <w:szCs w:val="20"/>
+        </w:rPr>
+        <w:t>"This semester do not exist yet!"</w:t>
+      </w:r>
+      <w:r>
+        <w:rPr>
+          <w:rFonts w:ascii="Consolas" w:hAnsi="Consolas" w:cs="Consolas"/>
+          <w:color w:val="000000"/>
+          <w:sz w:val="20"/>
+          <w:szCs w:val="20"/>
+        </w:rPr>
+        <w:t>);</w:t>
+      </w:r>
+    </w:p>
+    <w:p>
+      <w:pPr>
+        <w:jc w:val="both"/>
+        <w:rPr>
+          <w:rFonts w:ascii="Consolas" w:hAnsi="Consolas" w:cs="Consolas"/>
+          <w:color w:val="000000"/>
+          <w:sz w:val="20"/>
+          <w:szCs w:val="20"/>
+          <w:shd w:val="clear" w:color="auto" w:fill="E8F2FE"/>
+        </w:rPr>
+      </w:pPr>
+      <w:r>
+        <w:rPr>
+          <w:rFonts w:ascii="Consolas" w:hAnsi="Consolas" w:cs="Consolas"/>
+          <w:b/>
+          <w:bCs/>
+          <w:color w:val="7F0055"/>
+          <w:sz w:val="20"/>
+          <w:szCs w:val="20"/>
+        </w:rPr>
+        <w:t>return</w:t>
+      </w:r>
+      <w:r>
+        <w:rPr>
+          <w:rFonts w:ascii="Consolas" w:hAnsi="Consolas" w:cs="Consolas"/>
+          <w:color w:val="000000"/>
+          <w:sz w:val="20"/>
+          <w:szCs w:val="20"/>
+        </w:rPr>
+        <w:t xml:space="preserve"> </w:t>
+      </w:r>
+      <w:r>
+        <w:rPr>
+          <w:rFonts w:ascii="Consolas" w:hAnsi="Consolas" w:cs="Consolas"/>
+          <w:b/>
+          <w:bCs/>
+          <w:color w:val="7F0055"/>
+          <w:sz w:val="20"/>
+          <w:szCs w:val="20"/>
+        </w:rPr>
+        <w:t>new</w:t>
+      </w:r>
+      <w:r>
+        <w:rPr>
+          <w:rFonts w:ascii="Consolas" w:hAnsi="Consolas" w:cs="Consolas"/>
+          <w:color w:val="000000"/>
+          <w:sz w:val="20"/>
+          <w:szCs w:val="20"/>
+        </w:rPr>
+        <w:t xml:space="preserve"> ResponseEntity&lt;&gt;(</w:t>
+      </w:r>
+      <w:r>
+        <w:rPr>
+          <w:rFonts w:ascii="Consolas" w:hAnsi="Consolas" w:cs="Consolas"/>
+          <w:color w:val="6A3E3E"/>
+          <w:sz w:val="20"/>
+          <w:szCs w:val="20"/>
+        </w:rPr>
+        <w:t>report</w:t>
+      </w:r>
+      <w:r>
+        <w:rPr>
+          <w:rFonts w:ascii="Consolas" w:hAnsi="Consolas" w:cs="Consolas"/>
+          <w:color w:val="000000"/>
+          <w:sz w:val="20"/>
+          <w:szCs w:val="20"/>
+        </w:rPr>
+        <w:t>, HttpStatus.</w:t>
+      </w:r>
+      <w:r>
+        <w:rPr>
+          <w:rFonts w:ascii="Consolas" w:hAnsi="Consolas" w:cs="Consolas"/>
+          <w:b/>
+          <w:bCs/>
           <w:i/>
           <w:iCs/>
-          <w:color w:val="000000"/>
-          <w:sz w:val="20"/>
-          <w:szCs w:val="20"/>
-          <w:shd w:val="clear" w:color="auto" w:fill="E8F2FE"/>
-        </w:rPr>
-        <w:t>badRequest</w:t>
-      </w:r>
-      <w:r>
-        <w:rPr>
-          <w:rFonts w:ascii="Consolas" w:hAnsi="Consolas" w:cs="Consolas"/>
-          <w:color w:val="000000"/>
-          <w:sz w:val="20"/>
-          <w:szCs w:val="20"/>
-          <w:shd w:val="clear" w:color="auto" w:fill="E8F2FE"/>
-        </w:rPr>
-        <w:t>().body(</w:t>
-      </w:r>
-      <w:r>
-        <w:rPr>
-          <w:rFonts w:ascii="Consolas" w:hAnsi="Consolas" w:cs="Consolas"/>
-          <w:color w:val="2A00FF"/>
-          <w:sz w:val="20"/>
-          <w:szCs w:val="20"/>
-          <w:shd w:val="clear" w:color="auto" w:fill="E8F2FE"/>
-        </w:rPr>
-        <w:t>"Error code: 32; Content: This semester's duration is in another semester"</w:t>
-      </w:r>
-      <w:r>
-        <w:rPr>
-          <w:rFonts w:ascii="Consolas" w:hAnsi="Consolas" w:cs="Consolas"/>
-          <w:color w:val="000000"/>
-          <w:sz w:val="20"/>
-          <w:szCs w:val="20"/>
-          <w:shd w:val="clear" w:color="auto" w:fill="E8F2FE"/>
+          <w:color w:val="0000C0"/>
+          <w:sz w:val="20"/>
+          <w:szCs w:val="20"/>
+        </w:rPr>
+        <w:t>NOT_FOUND</w:t>
+      </w:r>
+      <w:r>
+        <w:rPr>
+          <w:rFonts w:ascii="Consolas" w:hAnsi="Consolas" w:cs="Consolas"/>
+          <w:color w:val="000000"/>
+          <w:sz w:val="20"/>
+          <w:szCs w:val="20"/>
         </w:rPr>
         <w:t>);</w:t>
       </w:r>
@@ -8492,24 +8651,24 @@
       <w:r>
         <w:rPr>
           <w:rFonts w:ascii="Consolas" w:hAnsi="Consolas" w:cs="Consolas"/>
-          <w:i/>
-          <w:iCs/>
-          <w:color w:val="000000"/>
-          <w:sz w:val="20"/>
-          <w:szCs w:val="20"/>
-          <w:shd w:val="clear" w:color="auto" w:fill="E8F2FE"/>
-        </w:rPr>
-        <w:t>badRequest</w:t>
-      </w:r>
-      <w:r>
-        <w:rPr>
-          <w:rFonts w:ascii="Consolas" w:hAnsi="Consolas" w:cs="Consolas"/>
-          <w:color w:val="000000"/>
-          <w:sz w:val="20"/>
-          <w:szCs w:val="20"/>
-          <w:shd w:val="clear" w:color="auto" w:fill="E8F2FE"/>
-        </w:rPr>
-        <w:t>().body(</w:t>
+          <w:b/>
+          <w:bCs/>
+          <w:color w:val="7F0055"/>
+          <w:sz w:val="20"/>
+          <w:szCs w:val="20"/>
+          <w:shd w:val="clear" w:color="auto" w:fill="E8F2FE"/>
+        </w:rPr>
+        <w:t>new</w:t>
+      </w:r>
+      <w:r>
+        <w:rPr>
+          <w:rFonts w:ascii="Consolas" w:hAnsi="Consolas" w:cs="Consolas"/>
+          <w:color w:val="000000"/>
+          <w:sz w:val="20"/>
+          <w:szCs w:val="20"/>
+          <w:shd w:val="clear" w:color="auto" w:fill="E8F2FE"/>
+        </w:rPr>
+        <w:t xml:space="preserve"> ReportError(34, </w:t>
       </w:r>
       <w:r>
         <w:rPr>
@@ -8519,7 +8678,7 @@
           <w:szCs w:val="20"/>
           <w:shd w:val="clear" w:color="auto" w:fill="E8F2FE"/>
         </w:rPr>
-        <w:t>"Error code: 33; Content: This semester do not exist!"</w:t>
+        <w:t>"This semester still has dependant!"</w:t>
       </w:r>
       <w:r>
         <w:rPr>
@@ -8551,24 +8710,24 @@
       <w:r>
         <w:rPr>
           <w:rFonts w:ascii="Consolas" w:hAnsi="Consolas" w:cs="Consolas"/>
-          <w:i/>
-          <w:iCs/>
-          <w:color w:val="000000"/>
-          <w:sz w:val="20"/>
-          <w:szCs w:val="20"/>
-          <w:shd w:val="clear" w:color="auto" w:fill="E8F2FE"/>
-        </w:rPr>
-        <w:t>badRequest</w:t>
-      </w:r>
-      <w:r>
-        <w:rPr>
-          <w:rFonts w:ascii="Consolas" w:hAnsi="Consolas" w:cs="Consolas"/>
-          <w:color w:val="000000"/>
-          <w:sz w:val="20"/>
-          <w:szCs w:val="20"/>
-          <w:shd w:val="clear" w:color="auto" w:fill="E8F2FE"/>
-        </w:rPr>
-        <w:t>().body(</w:t>
+          <w:b/>
+          <w:bCs/>
+          <w:color w:val="7F0055"/>
+          <w:sz w:val="20"/>
+          <w:szCs w:val="20"/>
+          <w:shd w:val="clear" w:color="auto" w:fill="E8F2FE"/>
+        </w:rPr>
+        <w:t>new</w:t>
+      </w:r>
+      <w:r>
+        <w:rPr>
+          <w:rFonts w:ascii="Consolas" w:hAnsi="Consolas" w:cs="Consolas"/>
+          <w:color w:val="000000"/>
+          <w:sz w:val="20"/>
+          <w:szCs w:val="20"/>
+          <w:shd w:val="clear" w:color="auto" w:fill="E8F2FE"/>
+        </w:rPr>
+        <w:t xml:space="preserve"> ReportError(35, </w:t>
       </w:r>
       <w:r>
         <w:rPr>
@@ -8578,7 +8737,27 @@
           <w:szCs w:val="20"/>
           <w:shd w:val="clear" w:color="auto" w:fill="E8F2FE"/>
         </w:rPr>
-        <w:t>"Error code: 34; Content: This semester still has dependant!"</w:t>
+        <w:t>"Updating semester failed because "</w:t>
+      </w:r>
+      <w:r>
+        <w:rPr>
+          <w:rFonts w:ascii="Consolas" w:hAnsi="Consolas" w:cs="Consolas"/>
+          <w:color w:val="000000"/>
+          <w:sz w:val="20"/>
+          <w:szCs w:val="20"/>
+          <w:shd w:val="clear" w:color="auto" w:fill="E8F2FE"/>
+        </w:rPr>
+        <w:t xml:space="preserve"> + </w:t>
+      </w:r>
+      <w:r>
+        <w:rPr>
+          <w:rFonts w:ascii="Consolas" w:hAnsi="Consolas" w:cs="Consolas"/>
+          <w:color w:val="6A3E3E"/>
+          <w:sz w:val="20"/>
+          <w:szCs w:val="20"/>
+          <w:shd w:val="clear" w:color="auto" w:fill="E8F2FE"/>
+        </w:rPr>
+        <w:t>errorMessage</w:t>
       </w:r>
       <w:r>
         <w:rPr>
@@ -8610,24 +8789,44 @@
       <w:r>
         <w:rPr>
           <w:rFonts w:ascii="Consolas" w:hAnsi="Consolas" w:cs="Consolas"/>
-          <w:i/>
-          <w:iCs/>
-          <w:color w:val="000000"/>
-          <w:sz w:val="20"/>
-          <w:szCs w:val="20"/>
-          <w:shd w:val="clear" w:color="auto" w:fill="E8F2FE"/>
-        </w:rPr>
-        <w:t>badRequest</w:t>
-      </w:r>
-      <w:r>
-        <w:rPr>
-          <w:rFonts w:ascii="Consolas" w:hAnsi="Consolas" w:cs="Consolas"/>
-          <w:color w:val="000000"/>
-          <w:sz w:val="20"/>
-          <w:szCs w:val="20"/>
-          <w:shd w:val="clear" w:color="auto" w:fill="E8F2FE"/>
-        </w:rPr>
-        <w:t>().body(</w:t>
+          <w:b/>
+          <w:bCs/>
+          <w:color w:val="7F0055"/>
+          <w:sz w:val="20"/>
+          <w:szCs w:val="20"/>
+          <w:shd w:val="clear" w:color="auto" w:fill="E8F2FE"/>
+        </w:rPr>
+        <w:t>new</w:t>
+      </w:r>
+      <w:r>
+        <w:rPr>
+          <w:rFonts w:ascii="Consolas" w:hAnsi="Consolas" w:cs="Consolas"/>
+          <w:color w:val="000000"/>
+          <w:sz w:val="20"/>
+          <w:szCs w:val="20"/>
+          <w:shd w:val="clear" w:color="auto" w:fill="E8F2FE"/>
+        </w:rPr>
+        <w:t xml:space="preserve"> ReportError(3</w:t>
+      </w:r>
+      <w:r>
+        <w:rPr>
+          <w:rFonts w:ascii="Consolas" w:hAnsi="Consolas" w:cs="Consolas"/>
+          <w:color w:val="000000"/>
+          <w:sz w:val="20"/>
+          <w:szCs w:val="20"/>
+          <w:shd w:val="clear" w:color="auto" w:fill="E8F2FE"/>
+        </w:rPr>
+        <w:t>6</w:t>
+      </w:r>
+      <w:r>
+        <w:rPr>
+          <w:rFonts w:ascii="Consolas" w:hAnsi="Consolas" w:cs="Consolas"/>
+          <w:color w:val="000000"/>
+          <w:sz w:val="20"/>
+          <w:szCs w:val="20"/>
+          <w:shd w:val="clear" w:color="auto" w:fill="E8F2FE"/>
+        </w:rPr>
+        <w:t xml:space="preserve">, </w:t>
       </w:r>
       <w:r>
         <w:rPr>
@@ -8637,7 +8836,7 @@
           <w:szCs w:val="20"/>
           <w:shd w:val="clear" w:color="auto" w:fill="E8F2FE"/>
         </w:rPr>
-        <w:t>"Error code: 34; Content: Deleting semester failed because "</w:t>
+        <w:t>"Deleting semester failed because "</w:t>
       </w:r>
       <w:r>
         <w:rPr>
@@ -8652,9 +8851,10 @@
       <w:r>
         <w:rPr>
           <w:rFonts w:ascii="Consolas" w:hAnsi="Consolas" w:cs="Consolas"/>
-          <w:color w:val="6A3E3E"/>
-          <w:sz w:val="20"/>
-          <w:szCs w:val="20"/>
+          <w:color w:val="000000"/>
+          <w:sz w:val="20"/>
+          <w:szCs w:val="20"/>
+          <w:u w:val="single"/>
           <w:shd w:val="clear" w:color="auto" w:fill="E8F2FE"/>
         </w:rPr>
         <w:t>errorMessage</w:t>
@@ -8689,24 +8889,24 @@
       <w:r>
         <w:rPr>
           <w:rFonts w:ascii="Consolas" w:hAnsi="Consolas" w:cs="Consolas"/>
-          <w:i/>
-          <w:iCs/>
-          <w:color w:val="000000"/>
-          <w:sz w:val="20"/>
-          <w:szCs w:val="20"/>
-          <w:shd w:val="clear" w:color="auto" w:fill="E8F2FE"/>
-        </w:rPr>
-        <w:t>badRequest</w:t>
-      </w:r>
-      <w:r>
-        <w:rPr>
-          <w:rFonts w:ascii="Consolas" w:hAnsi="Consolas" w:cs="Consolas"/>
-          <w:color w:val="000000"/>
-          <w:sz w:val="20"/>
-          <w:szCs w:val="20"/>
-          <w:shd w:val="clear" w:color="auto" w:fill="E8F2FE"/>
-        </w:rPr>
-        <w:t>().body(</w:t>
+          <w:b/>
+          <w:bCs/>
+          <w:color w:val="7F0055"/>
+          <w:sz w:val="20"/>
+          <w:szCs w:val="20"/>
+          <w:shd w:val="clear" w:color="auto" w:fill="E8F2FE"/>
+        </w:rPr>
+        <w:t>new</w:t>
+      </w:r>
+      <w:r>
+        <w:rPr>
+          <w:rFonts w:ascii="Consolas" w:hAnsi="Consolas" w:cs="Consolas"/>
+          <w:color w:val="000000"/>
+          <w:sz w:val="20"/>
+          <w:szCs w:val="20"/>
+          <w:shd w:val="clear" w:color="auto" w:fill="E8F2FE"/>
+        </w:rPr>
+        <w:t xml:space="preserve"> ReportError(37, </w:t>
       </w:r>
       <w:r>
         <w:rPr>
@@ -8716,7 +8916,7 @@
           <w:szCs w:val="20"/>
           <w:shd w:val="clear" w:color="auto" w:fill="E8F2FE"/>
         </w:rPr>
-        <w:t>"Error code: 35; Content: Updating semester failed because "</w:t>
+        <w:t>"Getting semester info failed because "</w:t>
       </w:r>
       <w:r>
         <w:rPr>
@@ -8748,6 +8948,20 @@
         </w:rPr>
         <w:t>);</w:t>
       </w:r>
+    </w:p>
+    <w:p>
+      <w:pPr>
+        <w:pStyle w:val="ListParagraph"/>
+        <w:ind w:left="1440"/>
+        <w:jc w:val="both"/>
+        <w:rPr>
+          <w:rFonts w:ascii="Consolas" w:hAnsi="Consolas" w:cs="Consolas"/>
+          <w:color w:val="000000"/>
+          <w:sz w:val="20"/>
+          <w:szCs w:val="20"/>
+          <w:shd w:val="clear" w:color="auto" w:fill="E8F2FE"/>
+        </w:rPr>
+      </w:pPr>
     </w:p>
     <w:p>
       <w:pPr>
@@ -8811,24 +9025,24 @@
       <w:r>
         <w:rPr>
           <w:rFonts w:ascii="Consolas" w:hAnsi="Consolas" w:cs="Consolas"/>
-          <w:i/>
-          <w:iCs/>
-          <w:color w:val="000000"/>
-          <w:sz w:val="20"/>
-          <w:szCs w:val="20"/>
-          <w:shd w:val="clear" w:color="auto" w:fill="E8F2FE"/>
-        </w:rPr>
-        <w:t>badRequest</w:t>
-      </w:r>
-      <w:r>
-        <w:rPr>
-          <w:rFonts w:ascii="Consolas" w:hAnsi="Consolas" w:cs="Consolas"/>
-          <w:color w:val="000000"/>
-          <w:sz w:val="20"/>
-          <w:szCs w:val="20"/>
-          <w:shd w:val="clear" w:color="auto" w:fill="E8F2FE"/>
-        </w:rPr>
-        <w:t>().body(</w:t>
+          <w:b/>
+          <w:bCs/>
+          <w:color w:val="7F0055"/>
+          <w:sz w:val="20"/>
+          <w:szCs w:val="20"/>
+          <w:shd w:val="clear" w:color="auto" w:fill="E8F2FE"/>
+        </w:rPr>
+        <w:t>new</w:t>
+      </w:r>
+      <w:r>
+        <w:rPr>
+          <w:rFonts w:ascii="Consolas" w:hAnsi="Consolas" w:cs="Consolas"/>
+          <w:color w:val="000000"/>
+          <w:sz w:val="20"/>
+          <w:szCs w:val="20"/>
+          <w:shd w:val="clear" w:color="auto" w:fill="E8F2FE"/>
+        </w:rPr>
+        <w:t xml:space="preserve"> ReportError(40, </w:t>
       </w:r>
       <w:r>
         <w:rPr>
@@ -8838,7 +9052,7 @@
           <w:szCs w:val="20"/>
           <w:shd w:val="clear" w:color="auto" w:fill="E8F2FE"/>
         </w:rPr>
-        <w:t>"Error code: 40; Content: Adding course failed because "</w:t>
+        <w:t>"Adding course failed because "</w:t>
       </w:r>
       <w:r>
         <w:rPr>
@@ -8853,10 +9067,9 @@
       <w:r>
         <w:rPr>
           <w:rFonts w:ascii="Consolas" w:hAnsi="Consolas" w:cs="Consolas"/>
-          <w:color w:val="000000"/>
-          <w:sz w:val="20"/>
-          <w:szCs w:val="20"/>
-          <w:u w:val="single"/>
+          <w:color w:val="6A3E3E"/>
+          <w:sz w:val="20"/>
+          <w:szCs w:val="20"/>
           <w:shd w:val="clear" w:color="auto" w:fill="E8F2FE"/>
         </w:rPr>
         <w:t>errorMessage</w:t>
@@ -8891,24 +9104,24 @@
       <w:r>
         <w:rPr>
           <w:rFonts w:ascii="Consolas" w:hAnsi="Consolas" w:cs="Consolas"/>
-          <w:i/>
-          <w:iCs/>
-          <w:color w:val="000000"/>
-          <w:sz w:val="20"/>
-          <w:szCs w:val="20"/>
-          <w:shd w:val="clear" w:color="auto" w:fill="E8F2FE"/>
-        </w:rPr>
-        <w:t>badRequest</w:t>
-      </w:r>
-      <w:r>
-        <w:rPr>
-          <w:rFonts w:ascii="Consolas" w:hAnsi="Consolas" w:cs="Consolas"/>
-          <w:color w:val="000000"/>
-          <w:sz w:val="20"/>
-          <w:szCs w:val="20"/>
-          <w:shd w:val="clear" w:color="auto" w:fill="E8F2FE"/>
-        </w:rPr>
-        <w:t>().body(</w:t>
+          <w:b/>
+          <w:bCs/>
+          <w:color w:val="7F0055"/>
+          <w:sz w:val="20"/>
+          <w:szCs w:val="20"/>
+          <w:shd w:val="clear" w:color="auto" w:fill="E8F2FE"/>
+        </w:rPr>
+        <w:t>new</w:t>
+      </w:r>
+      <w:r>
+        <w:rPr>
+          <w:rFonts w:ascii="Consolas" w:hAnsi="Consolas" w:cs="Consolas"/>
+          <w:color w:val="000000"/>
+          <w:sz w:val="20"/>
+          <w:szCs w:val="20"/>
+          <w:shd w:val="clear" w:color="auto" w:fill="E8F2FE"/>
+        </w:rPr>
+        <w:t xml:space="preserve"> ReportError(41, </w:t>
       </w:r>
       <w:r>
         <w:rPr>
@@ -8918,7 +9131,7 @@
           <w:szCs w:val="20"/>
           <w:shd w:val="clear" w:color="auto" w:fill="E8F2FE"/>
         </w:rPr>
-        <w:t>"Error code: 41; Content: Duplicate course name!"</w:t>
+        <w:t>"Duplicate course name!"</w:t>
       </w:r>
       <w:r>
         <w:rPr>
@@ -8950,62 +9163,234 @@
       <w:r>
         <w:rPr>
           <w:rFonts w:ascii="Consolas" w:hAnsi="Consolas" w:cs="Consolas"/>
+          <w:b/>
+          <w:bCs/>
+          <w:color w:val="7F0055"/>
+          <w:sz w:val="20"/>
+          <w:szCs w:val="20"/>
+          <w:shd w:val="clear" w:color="auto" w:fill="E8F2FE"/>
+        </w:rPr>
+        <w:t>new</w:t>
+      </w:r>
+      <w:r>
+        <w:rPr>
+          <w:rFonts w:ascii="Consolas" w:hAnsi="Consolas" w:cs="Consolas"/>
+          <w:color w:val="000000"/>
+          <w:sz w:val="20"/>
+          <w:szCs w:val="20"/>
+          <w:shd w:val="clear" w:color="auto" w:fill="E8F2FE"/>
+        </w:rPr>
+        <w:t xml:space="preserve"> ReportError(42, </w:t>
+      </w:r>
+      <w:r>
+        <w:rPr>
+          <w:rFonts w:ascii="Consolas" w:hAnsi="Consolas" w:cs="Consolas"/>
+          <w:color w:val="2A00FF"/>
+          <w:sz w:val="20"/>
+          <w:szCs w:val="20"/>
+          <w:shd w:val="clear" w:color="auto" w:fill="E8F2FE"/>
+        </w:rPr>
+        <w:t>"Getting course failed because "</w:t>
+      </w:r>
+      <w:r>
+        <w:rPr>
+          <w:rFonts w:ascii="Consolas" w:hAnsi="Consolas" w:cs="Consolas"/>
+          <w:color w:val="000000"/>
+          <w:sz w:val="20"/>
+          <w:szCs w:val="20"/>
+          <w:shd w:val="clear" w:color="auto" w:fill="E8F2FE"/>
+        </w:rPr>
+        <w:t xml:space="preserve"> + </w:t>
+      </w:r>
+      <w:r>
+        <w:rPr>
+          <w:rFonts w:ascii="Consolas" w:hAnsi="Consolas" w:cs="Consolas"/>
+          <w:color w:val="6A3E3E"/>
+          <w:sz w:val="20"/>
+          <w:szCs w:val="20"/>
+          <w:shd w:val="clear" w:color="auto" w:fill="E8F2FE"/>
+        </w:rPr>
+        <w:t>errorMessage</w:t>
+      </w:r>
+      <w:r>
+        <w:rPr>
+          <w:rFonts w:ascii="Consolas" w:hAnsi="Consolas" w:cs="Consolas"/>
+          <w:color w:val="000000"/>
+          <w:sz w:val="20"/>
+          <w:szCs w:val="20"/>
+          <w:shd w:val="clear" w:color="auto" w:fill="E8F2FE"/>
+        </w:rPr>
+        <w:t>);</w:t>
+      </w:r>
+      <w:r>
+        <w:rPr>
+          <w:rFonts w:ascii="Consolas" w:hAnsi="Consolas" w:cs="Consolas"/>
+          <w:color w:val="000000"/>
+          <w:sz w:val="20"/>
+          <w:szCs w:val="20"/>
+          <w:shd w:val="clear" w:color="auto" w:fill="E8F2FE"/>
+        </w:rPr>
+        <w:t xml:space="preserve"> </w:t>
+      </w:r>
+    </w:p>
+    <w:p>
+      <w:pPr>
+        <w:autoSpaceDE w:val="0"/>
+        <w:autoSpaceDN w:val="0"/>
+        <w:adjustRightInd w:val="0"/>
+        <w:spacing w:after="0" w:line="240" w:lineRule="auto"/>
+        <w:rPr>
+          <w:rFonts w:ascii="Consolas" w:hAnsi="Consolas" w:cs="Consolas"/>
+          <w:sz w:val="20"/>
+          <w:szCs w:val="20"/>
+        </w:rPr>
+      </w:pPr>
+      <w:r>
+        <w:rPr>
+          <w:rFonts w:ascii="Consolas" w:hAnsi="Consolas" w:cs="Consolas"/>
+          <w:color w:val="6A3E3E"/>
+          <w:sz w:val="20"/>
+          <w:szCs w:val="20"/>
+        </w:rPr>
+        <w:lastRenderedPageBreak/>
+        <w:t>report</w:t>
+      </w:r>
+      <w:r>
+        <w:rPr>
+          <w:rFonts w:ascii="Consolas" w:hAnsi="Consolas" w:cs="Consolas"/>
+          <w:color w:val="000000"/>
+          <w:sz w:val="20"/>
+          <w:szCs w:val="20"/>
+        </w:rPr>
+        <w:t xml:space="preserve"> = </w:t>
+      </w:r>
+      <w:r>
+        <w:rPr>
+          <w:rFonts w:ascii="Consolas" w:hAnsi="Consolas" w:cs="Consolas"/>
+          <w:b/>
+          <w:bCs/>
+          <w:color w:val="7F0055"/>
+          <w:sz w:val="20"/>
+          <w:szCs w:val="20"/>
+        </w:rPr>
+        <w:t>new</w:t>
+      </w:r>
+      <w:r>
+        <w:rPr>
+          <w:rFonts w:ascii="Consolas" w:hAnsi="Consolas" w:cs="Consolas"/>
+          <w:color w:val="000000"/>
+          <w:sz w:val="20"/>
+          <w:szCs w:val="20"/>
+        </w:rPr>
+        <w:t xml:space="preserve"> ReportError(43, </w:t>
+      </w:r>
+      <w:r>
+        <w:rPr>
+          <w:rFonts w:ascii="Consolas" w:hAnsi="Consolas" w:cs="Consolas"/>
+          <w:color w:val="2A00FF"/>
+          <w:sz w:val="20"/>
+          <w:szCs w:val="20"/>
+        </w:rPr>
+        <w:t>"This course do not exist!"</w:t>
+      </w:r>
+      <w:r>
+        <w:rPr>
+          <w:rFonts w:ascii="Consolas" w:hAnsi="Consolas" w:cs="Consolas"/>
+          <w:color w:val="000000"/>
+          <w:sz w:val="20"/>
+          <w:szCs w:val="20"/>
+        </w:rPr>
+        <w:t>);</w:t>
+      </w:r>
+    </w:p>
+    <w:p>
+      <w:pPr>
+        <w:jc w:val="both"/>
+        <w:rPr>
+          <w:rFonts w:ascii="Consolas" w:hAnsi="Consolas" w:cs="Consolas"/>
+          <w:color w:val="000000"/>
+          <w:sz w:val="20"/>
+          <w:szCs w:val="20"/>
+          <w:shd w:val="clear" w:color="auto" w:fill="E8F2FE"/>
+        </w:rPr>
+      </w:pPr>
+      <w:r>
+        <w:rPr>
+          <w:rFonts w:ascii="Consolas" w:hAnsi="Consolas" w:cs="Consolas"/>
+          <w:b/>
+          <w:bCs/>
+          <w:color w:val="7F0055"/>
+          <w:sz w:val="20"/>
+          <w:szCs w:val="20"/>
+        </w:rPr>
+        <w:t>return</w:t>
+      </w:r>
+      <w:r>
+        <w:rPr>
+          <w:rFonts w:ascii="Consolas" w:hAnsi="Consolas" w:cs="Consolas"/>
+          <w:color w:val="000000"/>
+          <w:sz w:val="20"/>
+          <w:szCs w:val="20"/>
+        </w:rPr>
+        <w:t xml:space="preserve"> </w:t>
+      </w:r>
+      <w:r>
+        <w:rPr>
+          <w:rFonts w:ascii="Consolas" w:hAnsi="Consolas" w:cs="Consolas"/>
+          <w:b/>
+          <w:bCs/>
+          <w:color w:val="7F0055"/>
+          <w:sz w:val="20"/>
+          <w:szCs w:val="20"/>
+        </w:rPr>
+        <w:t>new</w:t>
+      </w:r>
+      <w:r>
+        <w:rPr>
+          <w:rFonts w:ascii="Consolas" w:hAnsi="Consolas" w:cs="Consolas"/>
+          <w:color w:val="000000"/>
+          <w:sz w:val="20"/>
+          <w:szCs w:val="20"/>
+        </w:rPr>
+        <w:t xml:space="preserve"> ResponseEntity&lt;&gt;(</w:t>
+      </w:r>
+      <w:r>
+        <w:rPr>
+          <w:rFonts w:ascii="Consolas" w:hAnsi="Consolas" w:cs="Consolas"/>
+          <w:color w:val="6A3E3E"/>
+          <w:sz w:val="20"/>
+          <w:szCs w:val="20"/>
+        </w:rPr>
+        <w:t>report</w:t>
+      </w:r>
+      <w:r>
+        <w:rPr>
+          <w:rFonts w:ascii="Consolas" w:hAnsi="Consolas" w:cs="Consolas"/>
+          <w:color w:val="000000"/>
+          <w:sz w:val="20"/>
+          <w:szCs w:val="20"/>
+        </w:rPr>
+        <w:t>, HttpStatus.</w:t>
+      </w:r>
+      <w:r>
+        <w:rPr>
+          <w:rFonts w:ascii="Consolas" w:hAnsi="Consolas" w:cs="Consolas"/>
+          <w:b/>
+          <w:bCs/>
           <w:i/>
           <w:iCs/>
-          <w:color w:val="000000"/>
-          <w:sz w:val="20"/>
-          <w:szCs w:val="20"/>
-          <w:shd w:val="clear" w:color="auto" w:fill="E8F2FE"/>
-        </w:rPr>
-        <w:t>badRequest</w:t>
-      </w:r>
-      <w:r>
-        <w:rPr>
-          <w:rFonts w:ascii="Consolas" w:hAnsi="Consolas" w:cs="Consolas"/>
-          <w:color w:val="000000"/>
-          <w:sz w:val="20"/>
-          <w:szCs w:val="20"/>
-          <w:shd w:val="clear" w:color="auto" w:fill="E8F2FE"/>
-        </w:rPr>
-        <w:t>().body(</w:t>
-      </w:r>
-      <w:r>
-        <w:rPr>
-          <w:rFonts w:ascii="Consolas" w:hAnsi="Consolas" w:cs="Consolas"/>
-          <w:color w:val="2A00FF"/>
-          <w:sz w:val="20"/>
-          <w:szCs w:val="20"/>
-          <w:shd w:val="clear" w:color="auto" w:fill="E8F2FE"/>
-        </w:rPr>
-        <w:t>"Error code: 42; Content: Getting course info failed because of "</w:t>
-      </w:r>
-      <w:r>
-        <w:rPr>
-          <w:rFonts w:ascii="Consolas" w:hAnsi="Consolas" w:cs="Consolas"/>
-          <w:color w:val="000000"/>
-          <w:sz w:val="20"/>
-          <w:szCs w:val="20"/>
-          <w:shd w:val="clear" w:color="auto" w:fill="E8F2FE"/>
-        </w:rPr>
-        <w:t xml:space="preserve"> + </w:t>
-      </w:r>
-      <w:r>
-        <w:rPr>
-          <w:rFonts w:ascii="Consolas" w:hAnsi="Consolas" w:cs="Consolas"/>
-          <w:color w:val="6A3E3E"/>
-          <w:sz w:val="20"/>
-          <w:szCs w:val="20"/>
-          <w:shd w:val="clear" w:color="auto" w:fill="E8F2FE"/>
-        </w:rPr>
-        <w:t>errorMessage</w:t>
-      </w:r>
-      <w:r>
-        <w:rPr>
-          <w:rFonts w:ascii="Consolas" w:hAnsi="Consolas" w:cs="Consolas"/>
-          <w:color w:val="000000"/>
-          <w:sz w:val="20"/>
-          <w:szCs w:val="20"/>
-          <w:shd w:val="clear" w:color="auto" w:fill="E8F2FE"/>
+          <w:color w:val="0000C0"/>
+          <w:sz w:val="20"/>
+          <w:szCs w:val="20"/>
+        </w:rPr>
+        <w:t>NOT_FOUND</w:t>
+      </w:r>
+      <w:r>
+        <w:rPr>
+          <w:rFonts w:ascii="Consolas" w:hAnsi="Consolas" w:cs="Consolas"/>
+          <w:color w:val="000000"/>
+          <w:sz w:val="20"/>
+          <w:szCs w:val="20"/>
         </w:rPr>
         <w:t>);</w:t>
       </w:r>
@@ -9029,12 +9414,24 @@
       <w:r>
         <w:rPr>
           <w:rFonts w:ascii="Consolas" w:hAnsi="Consolas" w:cs="Consolas"/>
-          <w:color w:val="000000"/>
-          <w:sz w:val="20"/>
-          <w:szCs w:val="20"/>
-          <w:shd w:val="clear" w:color="auto" w:fill="E8F2FE"/>
-        </w:rPr>
-        <w:t>(</w:t>
+          <w:b/>
+          <w:bCs/>
+          <w:color w:val="7F0055"/>
+          <w:sz w:val="20"/>
+          <w:szCs w:val="20"/>
+          <w:shd w:val="clear" w:color="auto" w:fill="E8F2FE"/>
+        </w:rPr>
+        <w:t>new</w:t>
+      </w:r>
+      <w:r>
+        <w:rPr>
+          <w:rFonts w:ascii="Consolas" w:hAnsi="Consolas" w:cs="Consolas"/>
+          <w:color w:val="000000"/>
+          <w:sz w:val="20"/>
+          <w:szCs w:val="20"/>
+          <w:shd w:val="clear" w:color="auto" w:fill="E8F2FE"/>
+        </w:rPr>
+        <w:t xml:space="preserve"> ReportError(44, </w:t>
       </w:r>
       <w:r>
         <w:rPr>
@@ -9044,31 +9441,28 @@
           <w:szCs w:val="20"/>
           <w:shd w:val="clear" w:color="auto" w:fill="E8F2FE"/>
         </w:rPr>
-        <w:t>"Error code: 43; Content: This course do not exist!"</w:t>
-      </w:r>
-      <w:r>
-        <w:rPr>
-          <w:rFonts w:ascii="Consolas" w:hAnsi="Consolas" w:cs="Consolas"/>
-          <w:color w:val="000000"/>
-          <w:sz w:val="20"/>
-          <w:szCs w:val="20"/>
-          <w:shd w:val="clear" w:color="auto" w:fill="E8F2FE"/>
-        </w:rPr>
-        <w:t>, HttpStatus.</w:t>
-      </w:r>
-      <w:r>
-        <w:rPr>
-          <w:rFonts w:ascii="Consolas" w:hAnsi="Consolas" w:cs="Consolas"/>
-          <w:b/>
-          <w:bCs/>
-          <w:i/>
-          <w:iCs/>
-          <w:color w:val="0000C0"/>
-          <w:sz w:val="20"/>
-          <w:szCs w:val="20"/>
-          <w:shd w:val="clear" w:color="auto" w:fill="E8F2FE"/>
-        </w:rPr>
-        <w:t>NOT_FOUND</w:t>
+        <w:t>"Updating course failed because "</w:t>
+      </w:r>
+      <w:r>
+        <w:rPr>
+          <w:rFonts w:ascii="Consolas" w:hAnsi="Consolas" w:cs="Consolas"/>
+          <w:color w:val="000000"/>
+          <w:sz w:val="20"/>
+          <w:szCs w:val="20"/>
+          <w:shd w:val="clear" w:color="auto" w:fill="E8F2FE"/>
+        </w:rPr>
+        <w:t xml:space="preserve"> + </w:t>
+      </w:r>
+      <w:r>
+        <w:rPr>
+          <w:rFonts w:ascii="Consolas" w:hAnsi="Consolas" w:cs="Consolas"/>
+          <w:color w:val="000000"/>
+          <w:sz w:val="20"/>
+          <w:szCs w:val="20"/>
+          <w:u w:val="single"/>
+          <w:shd w:val="clear" w:color="auto" w:fill="E8F2FE"/>
+        </w:rPr>
+        <w:t>errorMessage</w:t>
       </w:r>
       <w:r>
         <w:rPr>
@@ -9100,24 +9494,24 @@
       <w:r>
         <w:rPr>
           <w:rFonts w:ascii="Consolas" w:hAnsi="Consolas" w:cs="Consolas"/>
-          <w:i/>
-          <w:iCs/>
-          <w:color w:val="000000"/>
-          <w:sz w:val="20"/>
-          <w:szCs w:val="20"/>
-          <w:shd w:val="clear" w:color="auto" w:fill="E8F2FE"/>
-        </w:rPr>
-        <w:t>badRequest</w:t>
-      </w:r>
-      <w:r>
-        <w:rPr>
-          <w:rFonts w:ascii="Consolas" w:hAnsi="Consolas" w:cs="Consolas"/>
-          <w:color w:val="000000"/>
-          <w:sz w:val="20"/>
-          <w:szCs w:val="20"/>
-          <w:shd w:val="clear" w:color="auto" w:fill="E8F2FE"/>
-        </w:rPr>
-        <w:t>().body(</w:t>
+          <w:b/>
+          <w:bCs/>
+          <w:color w:val="7F0055"/>
+          <w:sz w:val="20"/>
+          <w:szCs w:val="20"/>
+          <w:shd w:val="clear" w:color="auto" w:fill="E8F2FE"/>
+        </w:rPr>
+        <w:t>new</w:t>
+      </w:r>
+      <w:r>
+        <w:rPr>
+          <w:rFonts w:ascii="Consolas" w:hAnsi="Consolas" w:cs="Consolas"/>
+          <w:color w:val="000000"/>
+          <w:sz w:val="20"/>
+          <w:szCs w:val="20"/>
+          <w:shd w:val="clear" w:color="auto" w:fill="E8F2FE"/>
+        </w:rPr>
+        <w:t xml:space="preserve"> ReportError(45, </w:t>
       </w:r>
       <w:r>
         <w:rPr>
@@ -9127,27 +9521,7 @@
           <w:szCs w:val="20"/>
           <w:shd w:val="clear" w:color="auto" w:fill="E8F2FE"/>
         </w:rPr>
-        <w:t>"Error code: 44; Content: Updating course failed because "</w:t>
-      </w:r>
-      <w:r>
-        <w:rPr>
-          <w:rFonts w:ascii="Consolas" w:hAnsi="Consolas" w:cs="Consolas"/>
-          <w:color w:val="000000"/>
-          <w:sz w:val="20"/>
-          <w:szCs w:val="20"/>
-          <w:shd w:val="clear" w:color="auto" w:fill="E8F2FE"/>
-        </w:rPr>
-        <w:t xml:space="preserve"> + </w:t>
-      </w:r>
-      <w:r>
-        <w:rPr>
-          <w:rFonts w:ascii="Consolas" w:hAnsi="Consolas" w:cs="Consolas"/>
-          <w:color w:val="6A3E3E"/>
-          <w:sz w:val="20"/>
-          <w:szCs w:val="20"/>
-          <w:shd w:val="clear" w:color="auto" w:fill="E8F2FE"/>
-        </w:rPr>
-        <w:t>errorMessage</w:t>
+        <w:t>"This course still has dependant!"</w:t>
       </w:r>
       <w:r>
         <w:rPr>
@@ -9163,10 +9537,6 @@
     <w:p>
       <w:pPr>
         <w:pStyle w:val="ListParagraph"/>
-        <w:numPr>
-          <w:ilvl w:val="0"/>
-          <w:numId w:val="19"/>
-        </w:numPr>
         <w:jc w:val="both"/>
         <w:rPr>
           <w:rFonts w:ascii="Consolas" w:hAnsi="Consolas" w:cs="Consolas"/>
@@ -9176,48 +9546,6 @@
           <w:shd w:val="clear" w:color="auto" w:fill="E8F2FE"/>
         </w:rPr>
       </w:pPr>
-      <w:r>
-        <w:rPr>
-          <w:rFonts w:ascii="Consolas" w:hAnsi="Consolas" w:cs="Consolas"/>
-          <w:i/>
-          <w:iCs/>
-          <w:color w:val="000000"/>
-          <w:sz w:val="20"/>
-          <w:szCs w:val="20"/>
-          <w:shd w:val="clear" w:color="auto" w:fill="E8F2FE"/>
-        </w:rPr>
-        <w:t>badRequest</w:t>
-      </w:r>
-      <w:r>
-        <w:rPr>
-          <w:rFonts w:ascii="Consolas" w:hAnsi="Consolas" w:cs="Consolas"/>
-          <w:color w:val="000000"/>
-          <w:sz w:val="20"/>
-          <w:szCs w:val="20"/>
-          <w:shd w:val="clear" w:color="auto" w:fill="E8F2FE"/>
-        </w:rPr>
-        <w:t>().body(</w:t>
-      </w:r>
-      <w:r>
-        <w:rPr>
-          <w:rFonts w:ascii="Consolas" w:hAnsi="Consolas" w:cs="Consolas"/>
-          <w:color w:val="2A00FF"/>
-          <w:sz w:val="20"/>
-          <w:szCs w:val="20"/>
-          <w:shd w:val="clear" w:color="auto" w:fill="E8F2FE"/>
-        </w:rPr>
-        <w:t>"Error code: 45; Content: This course still has dependant!"</w:t>
-      </w:r>
-      <w:r>
-        <w:rPr>
-          <w:rFonts w:ascii="Consolas" w:hAnsi="Consolas" w:cs="Consolas"/>
-          <w:color w:val="000000"/>
-          <w:sz w:val="20"/>
-          <w:szCs w:val="20"/>
-          <w:shd w:val="clear" w:color="auto" w:fill="E8F2FE"/>
-        </w:rPr>
-        <w:t>);</w:t>
-      </w:r>
     </w:p>
     <w:p>
       <w:pPr>
@@ -9287,24 +9615,24 @@
       <w:r>
         <w:rPr>
           <w:rFonts w:ascii="Consolas" w:hAnsi="Consolas" w:cs="Consolas"/>
-          <w:i/>
-          <w:iCs/>
-          <w:color w:val="000000"/>
-          <w:sz w:val="20"/>
-          <w:szCs w:val="20"/>
-          <w:shd w:val="clear" w:color="auto" w:fill="E8F2FE"/>
-        </w:rPr>
-        <w:t>badRequest</w:t>
-      </w:r>
-      <w:r>
-        <w:rPr>
-          <w:rFonts w:ascii="Consolas" w:hAnsi="Consolas" w:cs="Consolas"/>
-          <w:color w:val="000000"/>
-          <w:sz w:val="20"/>
-          <w:szCs w:val="20"/>
-          <w:shd w:val="clear" w:color="auto" w:fill="E8F2FE"/>
-        </w:rPr>
-        <w:t>().body(</w:t>
+          <w:b/>
+          <w:bCs/>
+          <w:color w:val="7F0055"/>
+          <w:sz w:val="20"/>
+          <w:szCs w:val="20"/>
+          <w:shd w:val="clear" w:color="auto" w:fill="E8F2FE"/>
+        </w:rPr>
+        <w:t>new</w:t>
+      </w:r>
+      <w:r>
+        <w:rPr>
+          <w:rFonts w:ascii="Consolas" w:hAnsi="Consolas" w:cs="Consolas"/>
+          <w:color w:val="000000"/>
+          <w:sz w:val="20"/>
+          <w:szCs w:val="20"/>
+          <w:shd w:val="clear" w:color="auto" w:fill="E8F2FE"/>
+        </w:rPr>
+        <w:t xml:space="preserve"> ReportError(50, </w:t>
       </w:r>
       <w:r>
         <w:rPr>
@@ -9314,7 +9642,7 @@
           <w:szCs w:val="20"/>
           <w:shd w:val="clear" w:color="auto" w:fill="E8F2FE"/>
         </w:rPr>
-        <w:t>"Error code: 50; Content: Adding room failed because "</w:t>
+        <w:t>"Adding room failed because "</w:t>
       </w:r>
       <w:r>
         <w:rPr>
@@ -9366,24 +9694,24 @@
       <w:r>
         <w:rPr>
           <w:rFonts w:ascii="Consolas" w:hAnsi="Consolas" w:cs="Consolas"/>
-          <w:i/>
-          <w:iCs/>
-          <w:color w:val="000000"/>
-          <w:sz w:val="20"/>
-          <w:szCs w:val="20"/>
-          <w:shd w:val="clear" w:color="auto" w:fill="E8F2FE"/>
-        </w:rPr>
-        <w:t>badRequest</w:t>
-      </w:r>
-      <w:r>
-        <w:rPr>
-          <w:rFonts w:ascii="Consolas" w:hAnsi="Consolas" w:cs="Consolas"/>
-          <w:color w:val="000000"/>
-          <w:sz w:val="20"/>
-          <w:szCs w:val="20"/>
-          <w:shd w:val="clear" w:color="auto" w:fill="E8F2FE"/>
-        </w:rPr>
-        <w:t>().body(</w:t>
+          <w:b/>
+          <w:bCs/>
+          <w:color w:val="7F0055"/>
+          <w:sz w:val="20"/>
+          <w:szCs w:val="20"/>
+          <w:shd w:val="clear" w:color="auto" w:fill="E8F2FE"/>
+        </w:rPr>
+        <w:t>new</w:t>
+      </w:r>
+      <w:r>
+        <w:rPr>
+          <w:rFonts w:ascii="Consolas" w:hAnsi="Consolas" w:cs="Consolas"/>
+          <w:color w:val="000000"/>
+          <w:sz w:val="20"/>
+          <w:szCs w:val="20"/>
+          <w:shd w:val="clear" w:color="auto" w:fill="E8F2FE"/>
+        </w:rPr>
+        <w:t xml:space="preserve"> ReportError(51, </w:t>
       </w:r>
       <w:r>
         <w:rPr>
@@ -9393,7 +9721,7 @@
           <w:szCs w:val="20"/>
           <w:shd w:val="clear" w:color="auto" w:fill="E8F2FE"/>
         </w:rPr>
-        <w:t>"Error code: 51; Content: Duplicate room name!"</w:t>
+        <w:t>"Duplicate room name!"</w:t>
       </w:r>
       <w:r>
         <w:rPr>
@@ -9425,42 +9753,213 @@
       <w:r>
         <w:rPr>
           <w:rFonts w:ascii="Consolas" w:hAnsi="Consolas" w:cs="Consolas"/>
+          <w:b/>
+          <w:bCs/>
+          <w:color w:val="7F0055"/>
+          <w:sz w:val="20"/>
+          <w:szCs w:val="20"/>
+          <w:shd w:val="clear" w:color="auto" w:fill="E8F2FE"/>
+        </w:rPr>
+        <w:t>new</w:t>
+      </w:r>
+      <w:r>
+        <w:rPr>
+          <w:rFonts w:ascii="Consolas" w:hAnsi="Consolas" w:cs="Consolas"/>
+          <w:color w:val="000000"/>
+          <w:sz w:val="20"/>
+          <w:szCs w:val="20"/>
+          <w:shd w:val="clear" w:color="auto" w:fill="E8F2FE"/>
+        </w:rPr>
+        <w:t xml:space="preserve"> ReportError(52, </w:t>
+      </w:r>
+      <w:r>
+        <w:rPr>
+          <w:rFonts w:ascii="Consolas" w:hAnsi="Consolas" w:cs="Consolas"/>
+          <w:color w:val="2A00FF"/>
+          <w:sz w:val="20"/>
+          <w:szCs w:val="20"/>
+          <w:shd w:val="clear" w:color="auto" w:fill="E8F2FE"/>
+        </w:rPr>
+        <w:t>"Duplicate MAC address!"</w:t>
+      </w:r>
+      <w:r>
+        <w:rPr>
+          <w:rFonts w:ascii="Consolas" w:hAnsi="Consolas" w:cs="Consolas"/>
+          <w:color w:val="000000"/>
+          <w:sz w:val="20"/>
+          <w:szCs w:val="20"/>
+          <w:shd w:val="clear" w:color="auto" w:fill="E8F2FE"/>
+        </w:rPr>
+        <w:t>);</w:t>
+      </w:r>
+      <w:r>
+        <w:rPr>
+          <w:rFonts w:ascii="Consolas" w:hAnsi="Consolas" w:cs="Consolas"/>
+          <w:color w:val="000000"/>
+          <w:sz w:val="20"/>
+          <w:szCs w:val="20"/>
+          <w:shd w:val="clear" w:color="auto" w:fill="E8F2FE"/>
+        </w:rPr>
+        <w:t xml:space="preserve"> </w:t>
+      </w:r>
+    </w:p>
+    <w:p>
+      <w:pPr>
+        <w:autoSpaceDE w:val="0"/>
+        <w:autoSpaceDN w:val="0"/>
+        <w:adjustRightInd w:val="0"/>
+        <w:spacing w:after="0" w:line="240" w:lineRule="auto"/>
+        <w:rPr>
+          <w:rFonts w:ascii="Consolas" w:hAnsi="Consolas" w:cs="Consolas"/>
+          <w:sz w:val="20"/>
+          <w:szCs w:val="20"/>
+        </w:rPr>
+      </w:pPr>
+      <w:r>
+        <w:rPr>
+          <w:rFonts w:ascii="Consolas" w:hAnsi="Consolas" w:cs="Consolas"/>
+          <w:color w:val="6A3E3E"/>
+          <w:sz w:val="20"/>
+          <w:szCs w:val="20"/>
+        </w:rPr>
+        <w:t>report</w:t>
+      </w:r>
+      <w:r>
+        <w:rPr>
+          <w:rFonts w:ascii="Consolas" w:hAnsi="Consolas" w:cs="Consolas"/>
+          <w:color w:val="000000"/>
+          <w:sz w:val="20"/>
+          <w:szCs w:val="20"/>
+        </w:rPr>
+        <w:t xml:space="preserve"> = </w:t>
+      </w:r>
+      <w:r>
+        <w:rPr>
+          <w:rFonts w:ascii="Consolas" w:hAnsi="Consolas" w:cs="Consolas"/>
+          <w:b/>
+          <w:bCs/>
+          <w:color w:val="7F0055"/>
+          <w:sz w:val="20"/>
+          <w:szCs w:val="20"/>
+        </w:rPr>
+        <w:t>new</w:t>
+      </w:r>
+      <w:r>
+        <w:rPr>
+          <w:rFonts w:ascii="Consolas" w:hAnsi="Consolas" w:cs="Consolas"/>
+          <w:color w:val="000000"/>
+          <w:sz w:val="20"/>
+          <w:szCs w:val="20"/>
+        </w:rPr>
+        <w:t xml:space="preserve"> ReportError(53, </w:t>
+      </w:r>
+      <w:r>
+        <w:rPr>
+          <w:rFonts w:ascii="Consolas" w:hAnsi="Consolas" w:cs="Consolas"/>
+          <w:color w:val="2A00FF"/>
+          <w:sz w:val="20"/>
+          <w:szCs w:val="20"/>
+        </w:rPr>
+        <w:t>"This room do not exist!"</w:t>
+      </w:r>
+      <w:r>
+        <w:rPr>
+          <w:rFonts w:ascii="Consolas" w:hAnsi="Consolas" w:cs="Consolas"/>
+          <w:color w:val="000000"/>
+          <w:sz w:val="20"/>
+          <w:szCs w:val="20"/>
+        </w:rPr>
+        <w:t>);</w:t>
+      </w:r>
+    </w:p>
+    <w:p>
+      <w:pPr>
+        <w:jc w:val="both"/>
+        <w:rPr>
+          <w:rFonts w:ascii="Times New Roman" w:hAnsi="Times New Roman" w:cs="Times New Roman"/>
+          <w:color w:val="000000"/>
+          <w:sz w:val="28"/>
+          <w:szCs w:val="28"/>
+          <w:shd w:val="clear" w:color="auto" w:fill="E8F2FE"/>
+        </w:rPr>
+      </w:pPr>
+      <w:r>
+        <w:rPr>
+          <w:rFonts w:ascii="Consolas" w:hAnsi="Consolas" w:cs="Consolas"/>
+          <w:b/>
+          <w:bCs/>
+          <w:color w:val="7F0055"/>
+          <w:sz w:val="20"/>
+          <w:szCs w:val="20"/>
+        </w:rPr>
+        <w:t>return</w:t>
+      </w:r>
+      <w:r>
+        <w:rPr>
+          <w:rFonts w:ascii="Consolas" w:hAnsi="Consolas" w:cs="Consolas"/>
+          <w:color w:val="000000"/>
+          <w:sz w:val="20"/>
+          <w:szCs w:val="20"/>
+        </w:rPr>
+        <w:t xml:space="preserve"> </w:t>
+      </w:r>
+      <w:r>
+        <w:rPr>
+          <w:rFonts w:ascii="Consolas" w:hAnsi="Consolas" w:cs="Consolas"/>
+          <w:b/>
+          <w:bCs/>
+          <w:color w:val="7F0055"/>
+          <w:sz w:val="20"/>
+          <w:szCs w:val="20"/>
+        </w:rPr>
+        <w:t>new</w:t>
+      </w:r>
+      <w:r>
+        <w:rPr>
+          <w:rFonts w:ascii="Consolas" w:hAnsi="Consolas" w:cs="Consolas"/>
+          <w:color w:val="000000"/>
+          <w:sz w:val="20"/>
+          <w:szCs w:val="20"/>
+        </w:rPr>
+        <w:t xml:space="preserve"> ResponseEntity&lt;&gt;(</w:t>
+      </w:r>
+      <w:r>
+        <w:rPr>
+          <w:rFonts w:ascii="Consolas" w:hAnsi="Consolas" w:cs="Consolas"/>
+          <w:color w:val="6A3E3E"/>
+          <w:sz w:val="20"/>
+          <w:szCs w:val="20"/>
+        </w:rPr>
+        <w:t>report</w:t>
+      </w:r>
+      <w:r>
+        <w:rPr>
+          <w:rFonts w:ascii="Consolas" w:hAnsi="Consolas" w:cs="Consolas"/>
+          <w:color w:val="000000"/>
+          <w:sz w:val="20"/>
+          <w:szCs w:val="20"/>
+        </w:rPr>
+        <w:t>, HttpStatus.</w:t>
+      </w:r>
+      <w:r>
+        <w:rPr>
+          <w:rFonts w:ascii="Consolas" w:hAnsi="Consolas" w:cs="Consolas"/>
+          <w:b/>
+          <w:bCs/>
           <w:i/>
           <w:iCs/>
-          <w:color w:val="000000"/>
-          <w:sz w:val="20"/>
-          <w:szCs w:val="20"/>
-          <w:shd w:val="clear" w:color="auto" w:fill="E8F2FE"/>
-        </w:rPr>
-        <w:t>badRequest</w:t>
-      </w:r>
-      <w:r>
-        <w:rPr>
-          <w:rFonts w:ascii="Consolas" w:hAnsi="Consolas" w:cs="Consolas"/>
-          <w:color w:val="000000"/>
-          <w:sz w:val="20"/>
-          <w:szCs w:val="20"/>
-          <w:shd w:val="clear" w:color="auto" w:fill="E8F2FE"/>
-        </w:rPr>
-        <w:t>().body(</w:t>
-      </w:r>
-      <w:r>
-        <w:rPr>
-          <w:rFonts w:ascii="Consolas" w:hAnsi="Consolas" w:cs="Consolas"/>
-          <w:color w:val="2A00FF"/>
-          <w:sz w:val="20"/>
-          <w:szCs w:val="20"/>
-          <w:shd w:val="clear" w:color="auto" w:fill="E8F2FE"/>
-        </w:rPr>
-        <w:t>"Error code: 52; Content: Duplicate MAC address!"</w:t>
-      </w:r>
-      <w:r>
-        <w:rPr>
-          <w:rFonts w:ascii="Consolas" w:hAnsi="Consolas" w:cs="Consolas"/>
-          <w:color w:val="000000"/>
-          <w:sz w:val="20"/>
-          <w:szCs w:val="20"/>
-          <w:shd w:val="clear" w:color="auto" w:fill="E8F2FE"/>
+          <w:color w:val="0000C0"/>
+          <w:sz w:val="20"/>
+          <w:szCs w:val="20"/>
+        </w:rPr>
+        <w:t>NOT_FOUND</w:t>
+      </w:r>
+      <w:r>
+        <w:rPr>
+          <w:rFonts w:ascii="Consolas" w:hAnsi="Consolas" w:cs="Consolas"/>
+          <w:color w:val="000000"/>
+          <w:sz w:val="20"/>
+          <w:szCs w:val="20"/>
         </w:rPr>
         <w:t>);</w:t>
       </w:r>
@@ -9484,12 +9983,24 @@
       <w:r>
         <w:rPr>
           <w:rFonts w:ascii="Consolas" w:hAnsi="Consolas" w:cs="Consolas"/>
-          <w:color w:val="000000"/>
-          <w:sz w:val="20"/>
-          <w:szCs w:val="20"/>
-          <w:shd w:val="clear" w:color="auto" w:fill="E8F2FE"/>
-        </w:rPr>
-        <w:t>(</w:t>
+          <w:b/>
+          <w:bCs/>
+          <w:color w:val="7F0055"/>
+          <w:sz w:val="20"/>
+          <w:szCs w:val="20"/>
+          <w:shd w:val="clear" w:color="auto" w:fill="E8F2FE"/>
+        </w:rPr>
+        <w:t>new</w:t>
+      </w:r>
+      <w:r>
+        <w:rPr>
+          <w:rFonts w:ascii="Consolas" w:hAnsi="Consolas" w:cs="Consolas"/>
+          <w:color w:val="000000"/>
+          <w:sz w:val="20"/>
+          <w:szCs w:val="20"/>
+          <w:shd w:val="clear" w:color="auto" w:fill="E8F2FE"/>
+        </w:rPr>
+        <w:t xml:space="preserve"> ReportError(54, </w:t>
       </w:r>
       <w:r>
         <w:rPr>
@@ -9499,31 +10010,27 @@
           <w:szCs w:val="20"/>
           <w:shd w:val="clear" w:color="auto" w:fill="E8F2FE"/>
         </w:rPr>
-        <w:t>"Error code: 53; Content: This room do not exist!"</w:t>
-      </w:r>
-      <w:r>
-        <w:rPr>
-          <w:rFonts w:ascii="Consolas" w:hAnsi="Consolas" w:cs="Consolas"/>
-          <w:color w:val="000000"/>
-          <w:sz w:val="20"/>
-          <w:szCs w:val="20"/>
-          <w:shd w:val="clear" w:color="auto" w:fill="E8F2FE"/>
-        </w:rPr>
-        <w:t>, HttpStatus.</w:t>
-      </w:r>
-      <w:r>
-        <w:rPr>
-          <w:rFonts w:ascii="Consolas" w:hAnsi="Consolas" w:cs="Consolas"/>
-          <w:b/>
-          <w:bCs/>
-          <w:i/>
-          <w:iCs/>
-          <w:color w:val="0000C0"/>
-          <w:sz w:val="20"/>
-          <w:szCs w:val="20"/>
-          <w:shd w:val="clear" w:color="auto" w:fill="E8F2FE"/>
-        </w:rPr>
-        <w:t>NOT_FOUND</w:t>
+        <w:t>"Deleting room failed because "</w:t>
+      </w:r>
+      <w:r>
+        <w:rPr>
+          <w:rFonts w:ascii="Consolas" w:hAnsi="Consolas" w:cs="Consolas"/>
+          <w:color w:val="000000"/>
+          <w:sz w:val="20"/>
+          <w:szCs w:val="20"/>
+          <w:shd w:val="clear" w:color="auto" w:fill="E8F2FE"/>
+        </w:rPr>
+        <w:t xml:space="preserve"> + </w:t>
+      </w:r>
+      <w:r>
+        <w:rPr>
+          <w:rFonts w:ascii="Consolas" w:hAnsi="Consolas" w:cs="Consolas"/>
+          <w:color w:val="6A3E3E"/>
+          <w:sz w:val="20"/>
+          <w:szCs w:val="20"/>
+          <w:shd w:val="clear" w:color="auto" w:fill="E8F2FE"/>
+        </w:rPr>
+        <w:t>errorMessage</w:t>
       </w:r>
       <w:r>
         <w:rPr>
@@ -9555,24 +10062,24 @@
       <w:r>
         <w:rPr>
           <w:rFonts w:ascii="Consolas" w:hAnsi="Consolas" w:cs="Consolas"/>
-          <w:i/>
-          <w:iCs/>
-          <w:color w:val="000000"/>
-          <w:sz w:val="20"/>
-          <w:szCs w:val="20"/>
-          <w:shd w:val="clear" w:color="auto" w:fill="E8F2FE"/>
-        </w:rPr>
-        <w:t>badRequest</w:t>
-      </w:r>
-      <w:r>
-        <w:rPr>
-          <w:rFonts w:ascii="Consolas" w:hAnsi="Consolas" w:cs="Consolas"/>
-          <w:color w:val="000000"/>
-          <w:sz w:val="20"/>
-          <w:szCs w:val="20"/>
-          <w:shd w:val="clear" w:color="auto" w:fill="E8F2FE"/>
-        </w:rPr>
-        <w:t>().body(</w:t>
+          <w:b/>
+          <w:bCs/>
+          <w:color w:val="7F0055"/>
+          <w:sz w:val="20"/>
+          <w:szCs w:val="20"/>
+          <w:shd w:val="clear" w:color="auto" w:fill="E8F2FE"/>
+        </w:rPr>
+        <w:t>new</w:t>
+      </w:r>
+      <w:r>
+        <w:rPr>
+          <w:rFonts w:ascii="Consolas" w:hAnsi="Consolas" w:cs="Consolas"/>
+          <w:color w:val="000000"/>
+          <w:sz w:val="20"/>
+          <w:szCs w:val="20"/>
+          <w:shd w:val="clear" w:color="auto" w:fill="E8F2FE"/>
+        </w:rPr>
+        <w:t xml:space="preserve"> ReportError(55, </w:t>
       </w:r>
       <w:r>
         <w:rPr>
@@ -9582,27 +10089,7 @@
           <w:szCs w:val="20"/>
           <w:shd w:val="clear" w:color="auto" w:fill="E8F2FE"/>
         </w:rPr>
-        <w:t>"Error code: 54; Content: Deleting room failed because "</w:t>
-      </w:r>
-      <w:r>
-        <w:rPr>
-          <w:rFonts w:ascii="Consolas" w:hAnsi="Consolas" w:cs="Consolas"/>
-          <w:color w:val="000000"/>
-          <w:sz w:val="20"/>
-          <w:szCs w:val="20"/>
-          <w:shd w:val="clear" w:color="auto" w:fill="E8F2FE"/>
-        </w:rPr>
-        <w:t xml:space="preserve"> + </w:t>
-      </w:r>
-      <w:r>
-        <w:rPr>
-          <w:rFonts w:ascii="Consolas" w:hAnsi="Consolas" w:cs="Consolas"/>
-          <w:color w:val="6A3E3E"/>
-          <w:sz w:val="20"/>
-          <w:szCs w:val="20"/>
-          <w:shd w:val="clear" w:color="auto" w:fill="E8F2FE"/>
-        </w:rPr>
-        <w:t>errorMessage</w:t>
+        <w:t>"This room still has dependant!"</w:t>
       </w:r>
       <w:r>
         <w:rPr>
@@ -9634,24 +10121,24 @@
       <w:r>
         <w:rPr>
           <w:rFonts w:ascii="Consolas" w:hAnsi="Consolas" w:cs="Consolas"/>
-          <w:i/>
-          <w:iCs/>
-          <w:color w:val="000000"/>
-          <w:sz w:val="20"/>
-          <w:szCs w:val="20"/>
-          <w:shd w:val="clear" w:color="auto" w:fill="E8F2FE"/>
-        </w:rPr>
-        <w:t>badRequest</w:t>
-      </w:r>
-      <w:r>
-        <w:rPr>
-          <w:rFonts w:ascii="Consolas" w:hAnsi="Consolas" w:cs="Consolas"/>
-          <w:color w:val="000000"/>
-          <w:sz w:val="20"/>
-          <w:szCs w:val="20"/>
-          <w:shd w:val="clear" w:color="auto" w:fill="E8F2FE"/>
-        </w:rPr>
-        <w:t>().body(</w:t>
+          <w:b/>
+          <w:bCs/>
+          <w:color w:val="7F0055"/>
+          <w:sz w:val="20"/>
+          <w:szCs w:val="20"/>
+          <w:shd w:val="clear" w:color="auto" w:fill="E8F2FE"/>
+        </w:rPr>
+        <w:t>new</w:t>
+      </w:r>
+      <w:r>
+        <w:rPr>
+          <w:rFonts w:ascii="Consolas" w:hAnsi="Consolas" w:cs="Consolas"/>
+          <w:color w:val="000000"/>
+          <w:sz w:val="20"/>
+          <w:szCs w:val="20"/>
+          <w:shd w:val="clear" w:color="auto" w:fill="E8F2FE"/>
+        </w:rPr>
+        <w:t xml:space="preserve"> ReportError(56, </w:t>
       </w:r>
       <w:r>
         <w:rPr>
@@ -9661,7 +10148,27 @@
           <w:szCs w:val="20"/>
           <w:shd w:val="clear" w:color="auto" w:fill="E8F2FE"/>
         </w:rPr>
-        <w:t>"Error code: 55; Content: This room still has dependant!"</w:t>
+        <w:t>"Updating room failed because "</w:t>
+      </w:r>
+      <w:r>
+        <w:rPr>
+          <w:rFonts w:ascii="Consolas" w:hAnsi="Consolas" w:cs="Consolas"/>
+          <w:color w:val="000000"/>
+          <w:sz w:val="20"/>
+          <w:szCs w:val="20"/>
+          <w:shd w:val="clear" w:color="auto" w:fill="E8F2FE"/>
+        </w:rPr>
+        <w:t xml:space="preserve"> + </w:t>
+      </w:r>
+      <w:r>
+        <w:rPr>
+          <w:rFonts w:ascii="Consolas" w:hAnsi="Consolas" w:cs="Consolas"/>
+          <w:color w:val="6A3E3E"/>
+          <w:sz w:val="20"/>
+          <w:szCs w:val="20"/>
+          <w:shd w:val="clear" w:color="auto" w:fill="E8F2FE"/>
+        </w:rPr>
+        <w:t>errorMessage</w:t>
       </w:r>
       <w:r>
         <w:rPr>
@@ -9693,24 +10200,24 @@
       <w:r>
         <w:rPr>
           <w:rFonts w:ascii="Consolas" w:hAnsi="Consolas" w:cs="Consolas"/>
-          <w:i/>
-          <w:iCs/>
-          <w:color w:val="000000"/>
-          <w:sz w:val="20"/>
-          <w:szCs w:val="20"/>
-          <w:shd w:val="clear" w:color="auto" w:fill="E8F2FE"/>
-        </w:rPr>
-        <w:t>badRequest</w:t>
-      </w:r>
-      <w:r>
-        <w:rPr>
-          <w:rFonts w:ascii="Consolas" w:hAnsi="Consolas" w:cs="Consolas"/>
-          <w:color w:val="000000"/>
-          <w:sz w:val="20"/>
-          <w:szCs w:val="20"/>
-          <w:shd w:val="clear" w:color="auto" w:fill="E8F2FE"/>
-        </w:rPr>
-        <w:t>().body(</w:t>
+          <w:b/>
+          <w:bCs/>
+          <w:color w:val="7F0055"/>
+          <w:sz w:val="20"/>
+          <w:szCs w:val="20"/>
+          <w:shd w:val="clear" w:color="auto" w:fill="E8F2FE"/>
+        </w:rPr>
+        <w:t>new</w:t>
+      </w:r>
+      <w:r>
+        <w:rPr>
+          <w:rFonts w:ascii="Consolas" w:hAnsi="Consolas" w:cs="Consolas"/>
+          <w:color w:val="000000"/>
+          <w:sz w:val="20"/>
+          <w:szCs w:val="20"/>
+          <w:shd w:val="clear" w:color="auto" w:fill="E8F2FE"/>
+        </w:rPr>
+        <w:t xml:space="preserve"> ReportError(57, </w:t>
       </w:r>
       <w:r>
         <w:rPr>
@@ -9720,7 +10227,7 @@
           <w:szCs w:val="20"/>
           <w:shd w:val="clear" w:color="auto" w:fill="E8F2FE"/>
         </w:rPr>
-        <w:t>"Error code: 56; Content: Updating room failed because "</w:t>
+        <w:t>"Getting room failed because "</w:t>
       </w:r>
       <w:r>
         <w:rPr>
@@ -9735,10 +10242,9 @@
       <w:r>
         <w:rPr>
           <w:rFonts w:ascii="Consolas" w:hAnsi="Consolas" w:cs="Consolas"/>
-          <w:color w:val="000000"/>
-          <w:sz w:val="20"/>
-          <w:szCs w:val="20"/>
-          <w:u w:val="single"/>
+          <w:color w:val="6A3E3E"/>
+          <w:sz w:val="20"/>
+          <w:szCs w:val="20"/>
           <w:shd w:val="clear" w:color="auto" w:fill="E8F2FE"/>
         </w:rPr>
         <w:t>errorMessage</w:t>
@@ -9753,6 +10259,23 @@
         </w:rPr>
         <w:t>);</w:t>
       </w:r>
+    </w:p>
+    <w:p>
+      <w:pPr>
+        <w:pStyle w:val="ListParagraph"/>
+        <w:numPr>
+          <w:ilvl w:val="0"/>
+          <w:numId w:val="21"/>
+        </w:numPr>
+        <w:jc w:val="both"/>
+        <w:rPr>
+          <w:rFonts w:ascii="Times New Roman" w:hAnsi="Times New Roman" w:cs="Times New Roman"/>
+          <w:color w:val="000000"/>
+          <w:sz w:val="28"/>
+          <w:szCs w:val="28"/>
+          <w:shd w:val="clear" w:color="auto" w:fill="E8F2FE"/>
+        </w:rPr>
+      </w:pPr>
     </w:p>
     <w:p>
       <w:pPr>
@@ -9802,24 +10325,12 @@
       <w:r>
         <w:rPr>
           <w:rFonts w:ascii="Consolas" w:hAnsi="Consolas" w:cs="Consolas"/>
-          <w:i/>
-          <w:iCs/>
-          <w:color w:val="000000"/>
-          <w:sz w:val="20"/>
-          <w:szCs w:val="20"/>
-          <w:shd w:val="clear" w:color="auto" w:fill="E8F2FE"/>
-        </w:rPr>
-        <w:t>badRequest</w:t>
-      </w:r>
-      <w:r>
-        <w:rPr>
-          <w:rFonts w:ascii="Consolas" w:hAnsi="Consolas" w:cs="Consolas"/>
-          <w:color w:val="000000"/>
-          <w:sz w:val="20"/>
-          <w:szCs w:val="20"/>
-          <w:shd w:val="clear" w:color="auto" w:fill="E8F2FE"/>
-        </w:rPr>
-        <w:t>().body(</w:t>
+          <w:color w:val="000000"/>
+          <w:sz w:val="20"/>
+          <w:szCs w:val="20"/>
+          <w:shd w:val="clear" w:color="auto" w:fill="E8F2FE"/>
+        </w:rPr>
+        <w:t xml:space="preserve">ReportError(60, </w:t>
       </w:r>
       <w:r>
         <w:rPr>
@@ -9829,7 +10340,7 @@
           <w:szCs w:val="20"/>
           <w:shd w:val="clear" w:color="auto" w:fill="E8F2FE"/>
         </w:rPr>
-        <w:t>"Error code: 60; Content: Adding new class failed because "</w:t>
+        <w:t>"Adding new class failed because "</w:t>
       </w:r>
       <w:r>
         <w:rPr>
@@ -9881,24 +10392,44 @@
       <w:r>
         <w:rPr>
           <w:rFonts w:ascii="Consolas" w:hAnsi="Consolas" w:cs="Consolas"/>
-          <w:i/>
-          <w:iCs/>
-          <w:color w:val="000000"/>
-          <w:sz w:val="20"/>
-          <w:szCs w:val="20"/>
-          <w:shd w:val="clear" w:color="auto" w:fill="E8F2FE"/>
-        </w:rPr>
-        <w:t>badRequest</w:t>
-      </w:r>
-      <w:r>
-        <w:rPr>
-          <w:rFonts w:ascii="Consolas" w:hAnsi="Consolas" w:cs="Consolas"/>
-          <w:color w:val="000000"/>
-          <w:sz w:val="20"/>
-          <w:szCs w:val="20"/>
-          <w:shd w:val="clear" w:color="auto" w:fill="E8F2FE"/>
-        </w:rPr>
-        <w:t>().body(</w:t>
+          <w:color w:val="6A3E3E"/>
+          <w:sz w:val="20"/>
+          <w:szCs w:val="20"/>
+          <w:shd w:val="clear" w:color="auto" w:fill="E8F2FE"/>
+        </w:rPr>
+        <w:t>report</w:t>
+      </w:r>
+      <w:r>
+        <w:rPr>
+          <w:rFonts w:ascii="Consolas" w:hAnsi="Consolas" w:cs="Consolas"/>
+          <w:color w:val="000000"/>
+          <w:sz w:val="20"/>
+          <w:szCs w:val="20"/>
+          <w:shd w:val="clear" w:color="auto" w:fill="E8F2FE"/>
+        </w:rPr>
+        <w:t xml:space="preserve"> = </w:t>
+      </w:r>
+      <w:r>
+        <w:rPr>
+          <w:rFonts w:ascii="Consolas" w:hAnsi="Consolas" w:cs="Consolas"/>
+          <w:b/>
+          <w:bCs/>
+          <w:color w:val="7F0055"/>
+          <w:sz w:val="20"/>
+          <w:szCs w:val="20"/>
+          <w:shd w:val="clear" w:color="auto" w:fill="E8F2FE"/>
+        </w:rPr>
+        <w:t>new</w:t>
+      </w:r>
+      <w:r>
+        <w:rPr>
+          <w:rFonts w:ascii="Consolas" w:hAnsi="Consolas" w:cs="Consolas"/>
+          <w:color w:val="000000"/>
+          <w:sz w:val="20"/>
+          <w:szCs w:val="20"/>
+          <w:shd w:val="clear" w:color="auto" w:fill="E8F2FE"/>
+        </w:rPr>
+        <w:t xml:space="preserve"> ReportError(61, </w:t>
       </w:r>
       <w:r>
         <w:rPr>
@@ -9908,37 +10439,50 @@
           <w:szCs w:val="20"/>
           <w:shd w:val="clear" w:color="auto" w:fill="E8F2FE"/>
         </w:rPr>
-        <w:t xml:space="preserve">"Error code: 61; Content: Adding new class </w:t>
-      </w:r>
-      <w:r>
-        <w:rPr>
-          <w:rFonts w:ascii="Consolas" w:hAnsi="Consolas" w:cs="Consolas"/>
-          <w:color w:val="2A00FF"/>
-          <w:sz w:val="20"/>
-          <w:szCs w:val="20"/>
-          <w:shd w:val="clear" w:color="auto" w:fill="E8F2FE"/>
-        </w:rPr>
-        <w:t>do not</w:t>
-      </w:r>
-      <w:r>
-        <w:rPr>
-          <w:rFonts w:ascii="Consolas" w:hAnsi="Consolas" w:cs="Consolas"/>
-          <w:color w:val="2A00FF"/>
-          <w:sz w:val="20"/>
-          <w:szCs w:val="20"/>
-          <w:shd w:val="clear" w:color="auto" w:fill="E8F2FE"/>
-        </w:rPr>
-        <w:t xml:space="preserve"> work after semester begins!"</w:t>
-      </w:r>
-      <w:r>
-        <w:rPr>
-          <w:rFonts w:ascii="Consolas" w:hAnsi="Consolas" w:cs="Consolas"/>
-          <w:color w:val="000000"/>
-          <w:sz w:val="20"/>
-          <w:szCs w:val="20"/>
-          <w:shd w:val="clear" w:color="auto" w:fill="E8F2FE"/>
-        </w:rPr>
-        <w:t>);</w:t>
+        <w:t>"Adding new class do not work after semester begins 2 weeks "</w:t>
+      </w:r>
+      <w:r>
+        <w:rPr>
+          <w:rFonts w:ascii="Consolas" w:hAnsi="Consolas" w:cs="Consolas"/>
+          <w:color w:val="000000"/>
+          <w:sz w:val="20"/>
+          <w:szCs w:val="20"/>
+          <w:shd w:val="clear" w:color="auto" w:fill="E8F2FE"/>
+        </w:rPr>
+        <w:t xml:space="preserve"> + </w:t>
+      </w:r>
+      <w:r>
+        <w:rPr>
+          <w:rFonts w:ascii="Consolas" w:hAnsi="Consolas" w:cs="Consolas"/>
+          <w:color w:val="000000"/>
+          <w:sz w:val="20"/>
+          <w:szCs w:val="20"/>
+          <w:u w:val="single"/>
+          <w:shd w:val="clear" w:color="auto" w:fill="E8F2FE"/>
+        </w:rPr>
+        <w:t>errorMessage</w:t>
+      </w:r>
+      <w:r>
+        <w:rPr>
+          <w:rFonts w:ascii="Consolas" w:hAnsi="Consolas" w:cs="Consolas"/>
+          <w:color w:val="000000"/>
+          <w:sz w:val="20"/>
+          <w:szCs w:val="20"/>
+          <w:shd w:val="clear" w:color="auto" w:fill="E8F2FE"/>
+        </w:rPr>
+        <w:t>)</w:t>
+      </w:r>
+      <w:bookmarkStart w:id="0" w:name="_GoBack"/>
+      <w:bookmarkEnd w:id="0"/>
+      <w:r>
+        <w:rPr>
+          <w:rFonts w:ascii="Consolas" w:hAnsi="Consolas" w:cs="Consolas"/>
+          <w:color w:val="000000"/>
+          <w:sz w:val="20"/>
+          <w:szCs w:val="20"/>
+          <w:shd w:val="clear" w:color="auto" w:fill="E8F2FE"/>
+        </w:rPr>
+        <w:t>;</w:t>
       </w:r>
       <w:r>
         <w:rPr>
@@ -10033,6 +10577,167 @@
     </w:p>
     <w:p>
       <w:pPr>
+        <w:autoSpaceDE w:val="0"/>
+        <w:autoSpaceDN w:val="0"/>
+        <w:adjustRightInd w:val="0"/>
+        <w:spacing w:after="0" w:line="240" w:lineRule="auto"/>
+        <w:rPr>
+          <w:rFonts w:ascii="Consolas" w:hAnsi="Consolas" w:cs="Consolas"/>
+          <w:sz w:val="20"/>
+          <w:szCs w:val="20"/>
+        </w:rPr>
+      </w:pPr>
+      <w:r>
+        <w:rPr>
+          <w:rFonts w:ascii="Consolas" w:hAnsi="Consolas" w:cs="Consolas"/>
+          <w:color w:val="6A3E3E"/>
+          <w:sz w:val="20"/>
+          <w:szCs w:val="20"/>
+        </w:rPr>
+        <w:t>report</w:t>
+      </w:r>
+      <w:r>
+        <w:rPr>
+          <w:rFonts w:ascii="Consolas" w:hAnsi="Consolas" w:cs="Consolas"/>
+          <w:color w:val="000000"/>
+          <w:sz w:val="20"/>
+          <w:szCs w:val="20"/>
+        </w:rPr>
+        <w:t xml:space="preserve"> = </w:t>
+      </w:r>
+      <w:r>
+        <w:rPr>
+          <w:rFonts w:ascii="Consolas" w:hAnsi="Consolas" w:cs="Consolas"/>
+          <w:b/>
+          <w:bCs/>
+          <w:color w:val="7F0055"/>
+          <w:sz w:val="20"/>
+          <w:szCs w:val="20"/>
+        </w:rPr>
+        <w:t>new</w:t>
+      </w:r>
+      <w:r>
+        <w:rPr>
+          <w:rFonts w:ascii="Consolas" w:hAnsi="Consolas" w:cs="Consolas"/>
+          <w:color w:val="000000"/>
+          <w:sz w:val="20"/>
+          <w:szCs w:val="20"/>
+        </w:rPr>
+        <w:t xml:space="preserve"> ReportError(63, </w:t>
+      </w:r>
+      <w:r>
+        <w:rPr>
+          <w:rFonts w:ascii="Consolas" w:hAnsi="Consolas" w:cs="Consolas"/>
+          <w:color w:val="2A00FF"/>
+          <w:sz w:val="20"/>
+          <w:szCs w:val="20"/>
+        </w:rPr>
+        <w:t>"This class do not exist!"</w:t>
+      </w:r>
+      <w:r>
+        <w:rPr>
+          <w:rFonts w:ascii="Consolas" w:hAnsi="Consolas" w:cs="Consolas"/>
+          <w:color w:val="000000"/>
+          <w:sz w:val="20"/>
+          <w:szCs w:val="20"/>
+        </w:rPr>
+        <w:t>);</w:t>
+      </w:r>
+    </w:p>
+    <w:p>
+      <w:pPr>
+        <w:jc w:val="both"/>
+        <w:rPr>
+          <w:rFonts w:ascii="Times New Roman" w:hAnsi="Times New Roman" w:cs="Times New Roman"/>
+          <w:color w:val="000000"/>
+          <w:sz w:val="28"/>
+          <w:szCs w:val="28"/>
+          <w:shd w:val="clear" w:color="auto" w:fill="E8F2FE"/>
+        </w:rPr>
+      </w:pPr>
+      <w:r>
+        <w:rPr>
+          <w:rFonts w:ascii="Consolas" w:hAnsi="Consolas" w:cs="Consolas"/>
+          <w:b/>
+          <w:bCs/>
+          <w:color w:val="7F0055"/>
+          <w:sz w:val="20"/>
+          <w:szCs w:val="20"/>
+        </w:rPr>
+        <w:t>return</w:t>
+      </w:r>
+      <w:r>
+        <w:rPr>
+          <w:rFonts w:ascii="Consolas" w:hAnsi="Consolas" w:cs="Consolas"/>
+          <w:color w:val="000000"/>
+          <w:sz w:val="20"/>
+          <w:szCs w:val="20"/>
+        </w:rPr>
+        <w:t xml:space="preserve"> </w:t>
+      </w:r>
+      <w:r>
+        <w:rPr>
+          <w:rFonts w:ascii="Consolas" w:hAnsi="Consolas" w:cs="Consolas"/>
+          <w:b/>
+          <w:bCs/>
+          <w:color w:val="7F0055"/>
+          <w:sz w:val="20"/>
+          <w:szCs w:val="20"/>
+        </w:rPr>
+        <w:t>new</w:t>
+      </w:r>
+      <w:r>
+        <w:rPr>
+          <w:rFonts w:ascii="Consolas" w:hAnsi="Consolas" w:cs="Consolas"/>
+          <w:color w:val="000000"/>
+          <w:sz w:val="20"/>
+          <w:szCs w:val="20"/>
+        </w:rPr>
+        <w:t xml:space="preserve"> ResponseEntity&lt;&gt;(</w:t>
+      </w:r>
+      <w:r>
+        <w:rPr>
+          <w:rFonts w:ascii="Consolas" w:hAnsi="Consolas" w:cs="Consolas"/>
+          <w:color w:val="6A3E3E"/>
+          <w:sz w:val="20"/>
+          <w:szCs w:val="20"/>
+        </w:rPr>
+        <w:t>report</w:t>
+      </w:r>
+      <w:r>
+        <w:rPr>
+          <w:rFonts w:ascii="Consolas" w:hAnsi="Consolas" w:cs="Consolas"/>
+          <w:color w:val="000000"/>
+          <w:sz w:val="20"/>
+          <w:szCs w:val="20"/>
+        </w:rPr>
+        <w:t>, HttpStatus.</w:t>
+      </w:r>
+      <w:r>
+        <w:rPr>
+          <w:rFonts w:ascii="Consolas" w:hAnsi="Consolas" w:cs="Consolas"/>
+          <w:b/>
+          <w:bCs/>
+          <w:i/>
+          <w:iCs/>
+          <w:color w:val="0000C0"/>
+          <w:sz w:val="20"/>
+          <w:szCs w:val="20"/>
+        </w:rPr>
+        <w:t>NOT_FOUND</w:t>
+      </w:r>
+      <w:r>
+        <w:rPr>
+          <w:rFonts w:ascii="Consolas" w:hAnsi="Consolas" w:cs="Consolas"/>
+          <w:color w:val="000000"/>
+          <w:sz w:val="20"/>
+          <w:szCs w:val="20"/>
+        </w:rPr>
+        <w:t>);</w:t>
+      </w:r>
+    </w:p>
+    <w:p>
+      <w:pPr>
         <w:pStyle w:val="ListParagraph"/>
         <w:numPr>
           <w:ilvl w:val="0"/>
@@ -10050,12 +10755,24 @@
       <w:r>
         <w:rPr>
           <w:rFonts w:ascii="Consolas" w:hAnsi="Consolas" w:cs="Consolas"/>
-          <w:color w:val="000000"/>
-          <w:sz w:val="20"/>
-          <w:szCs w:val="20"/>
-          <w:shd w:val="clear" w:color="auto" w:fill="E8F2FE"/>
-        </w:rPr>
-        <w:t>(</w:t>
+          <w:b/>
+          <w:bCs/>
+          <w:color w:val="7F0055"/>
+          <w:sz w:val="20"/>
+          <w:szCs w:val="20"/>
+          <w:shd w:val="clear" w:color="auto" w:fill="E8F2FE"/>
+        </w:rPr>
+        <w:t>new</w:t>
+      </w:r>
+      <w:r>
+        <w:rPr>
+          <w:rFonts w:ascii="Consolas" w:hAnsi="Consolas" w:cs="Consolas"/>
+          <w:color w:val="000000"/>
+          <w:sz w:val="20"/>
+          <w:szCs w:val="20"/>
+          <w:shd w:val="clear" w:color="auto" w:fill="E8F2FE"/>
+        </w:rPr>
+        <w:t xml:space="preserve"> ReportError(64, </w:t>
       </w:r>
       <w:r>
         <w:rPr>
@@ -10065,31 +10782,27 @@
           <w:szCs w:val="20"/>
           <w:shd w:val="clear" w:color="auto" w:fill="E8F2FE"/>
         </w:rPr>
-        <w:t>"Error code: 63; Content: This class do not exist!"</w:t>
-      </w:r>
-      <w:r>
-        <w:rPr>
-          <w:rFonts w:ascii="Consolas" w:hAnsi="Consolas" w:cs="Consolas"/>
-          <w:color w:val="000000"/>
-          <w:sz w:val="20"/>
-          <w:szCs w:val="20"/>
-          <w:shd w:val="clear" w:color="auto" w:fill="E8F2FE"/>
-        </w:rPr>
-        <w:t>, HttpStatus.</w:t>
-      </w:r>
-      <w:r>
-        <w:rPr>
-          <w:rFonts w:ascii="Consolas" w:hAnsi="Consolas" w:cs="Consolas"/>
-          <w:b/>
-          <w:bCs/>
-          <w:i/>
-          <w:iCs/>
-          <w:color w:val="0000C0"/>
-          <w:sz w:val="20"/>
-          <w:szCs w:val="20"/>
-          <w:shd w:val="clear" w:color="auto" w:fill="E8F2FE"/>
-        </w:rPr>
-        <w:t>NOT_FOUND</w:t>
+        <w:t>"Updating class info failed because "</w:t>
+      </w:r>
+      <w:r>
+        <w:rPr>
+          <w:rFonts w:ascii="Consolas" w:hAnsi="Consolas" w:cs="Consolas"/>
+          <w:color w:val="000000"/>
+          <w:sz w:val="20"/>
+          <w:szCs w:val="20"/>
+          <w:shd w:val="clear" w:color="auto" w:fill="E8F2FE"/>
+        </w:rPr>
+        <w:t xml:space="preserve"> + </w:t>
+      </w:r>
+      <w:r>
+        <w:rPr>
+          <w:rFonts w:ascii="Consolas" w:hAnsi="Consolas" w:cs="Consolas"/>
+          <w:color w:val="6A3E3E"/>
+          <w:sz w:val="20"/>
+          <w:szCs w:val="20"/>
+          <w:shd w:val="clear" w:color="auto" w:fill="E8F2FE"/>
+        </w:rPr>
+        <w:t>errorMessage</w:t>
       </w:r>
       <w:r>
         <w:rPr>
@@ -10121,24 +10834,24 @@
       <w:r>
         <w:rPr>
           <w:rFonts w:ascii="Consolas" w:hAnsi="Consolas" w:cs="Consolas"/>
-          <w:i/>
-          <w:iCs/>
-          <w:color w:val="000000"/>
-          <w:sz w:val="20"/>
-          <w:szCs w:val="20"/>
-          <w:shd w:val="clear" w:color="auto" w:fill="E8F2FE"/>
-        </w:rPr>
-        <w:t>badRequest</w:t>
-      </w:r>
-      <w:r>
-        <w:rPr>
-          <w:rFonts w:ascii="Consolas" w:hAnsi="Consolas" w:cs="Consolas"/>
-          <w:color w:val="000000"/>
-          <w:sz w:val="20"/>
-          <w:szCs w:val="20"/>
-          <w:shd w:val="clear" w:color="auto" w:fill="E8F2FE"/>
-        </w:rPr>
-        <w:t>().body(</w:t>
+          <w:b/>
+          <w:bCs/>
+          <w:color w:val="7F0055"/>
+          <w:sz w:val="20"/>
+          <w:szCs w:val="20"/>
+          <w:shd w:val="clear" w:color="auto" w:fill="E8F2FE"/>
+        </w:rPr>
+        <w:t>new</w:t>
+      </w:r>
+      <w:r>
+        <w:rPr>
+          <w:rFonts w:ascii="Consolas" w:hAnsi="Consolas" w:cs="Consolas"/>
+          <w:color w:val="000000"/>
+          <w:sz w:val="20"/>
+          <w:szCs w:val="20"/>
+          <w:shd w:val="clear" w:color="auto" w:fill="E8F2FE"/>
+        </w:rPr>
+        <w:t xml:space="preserve"> ReportError(65, </w:t>
       </w:r>
       <w:r>
         <w:rPr>
@@ -10148,27 +10861,7 @@
           <w:szCs w:val="20"/>
           <w:shd w:val="clear" w:color="auto" w:fill="E8F2FE"/>
         </w:rPr>
-        <w:t>"Error code: 64; Content: Updating class info failed because "</w:t>
-      </w:r>
-      <w:r>
-        <w:rPr>
-          <w:rFonts w:ascii="Consolas" w:hAnsi="Consolas" w:cs="Consolas"/>
-          <w:color w:val="000000"/>
-          <w:sz w:val="20"/>
-          <w:szCs w:val="20"/>
-          <w:shd w:val="clear" w:color="auto" w:fill="E8F2FE"/>
-        </w:rPr>
-        <w:t xml:space="preserve"> + </w:t>
-      </w:r>
-      <w:r>
-        <w:rPr>
-          <w:rFonts w:ascii="Consolas" w:hAnsi="Consolas" w:cs="Consolas"/>
-          <w:color w:val="6A3E3E"/>
-          <w:sz w:val="20"/>
-          <w:szCs w:val="20"/>
-          <w:shd w:val="clear" w:color="auto" w:fill="E8F2FE"/>
-        </w:rPr>
-        <w:t>errorMessage</w:t>
+        <w:t>"Updating class info do not work after semester begins 2 weeks! "</w:t>
       </w:r>
       <w:r>
         <w:rPr>
@@ -10200,24 +10893,24 @@
       <w:r>
         <w:rPr>
           <w:rFonts w:ascii="Consolas" w:hAnsi="Consolas" w:cs="Consolas"/>
-          <w:i/>
-          <w:iCs/>
-          <w:color w:val="000000"/>
-          <w:sz w:val="20"/>
-          <w:szCs w:val="20"/>
-          <w:shd w:val="clear" w:color="auto" w:fill="E8F2FE"/>
-        </w:rPr>
-        <w:t>badRequest</w:t>
-      </w:r>
-      <w:r>
-        <w:rPr>
-          <w:rFonts w:ascii="Consolas" w:hAnsi="Consolas" w:cs="Consolas"/>
-          <w:color w:val="000000"/>
-          <w:sz w:val="20"/>
-          <w:szCs w:val="20"/>
-          <w:shd w:val="clear" w:color="auto" w:fill="E8F2FE"/>
-        </w:rPr>
-        <w:t>().body(</w:t>
+          <w:b/>
+          <w:bCs/>
+          <w:color w:val="7F0055"/>
+          <w:sz w:val="20"/>
+          <w:szCs w:val="20"/>
+          <w:shd w:val="clear" w:color="auto" w:fill="E8F2FE"/>
+        </w:rPr>
+        <w:t>new</w:t>
+      </w:r>
+      <w:r>
+        <w:rPr>
+          <w:rFonts w:ascii="Consolas" w:hAnsi="Consolas" w:cs="Consolas"/>
+          <w:color w:val="000000"/>
+          <w:sz w:val="20"/>
+          <w:szCs w:val="20"/>
+          <w:shd w:val="clear" w:color="auto" w:fill="E8F2FE"/>
+        </w:rPr>
+        <w:t xml:space="preserve"> ReportError(66, </w:t>
       </w:r>
       <w:r>
         <w:rPr>
@@ -10227,96 +10920,7 @@
           <w:szCs w:val="20"/>
           <w:shd w:val="clear" w:color="auto" w:fill="E8F2FE"/>
         </w:rPr>
-        <w:t>"Error code: 65; Content: Updating class info do not work after semester begins!"</w:t>
-      </w:r>
-      <w:r>
-        <w:rPr>
-          <w:rFonts w:ascii="Consolas" w:hAnsi="Consolas" w:cs="Consolas"/>
-          <w:color w:val="000000"/>
-          <w:sz w:val="20"/>
-          <w:szCs w:val="20"/>
-          <w:shd w:val="clear" w:color="auto" w:fill="E8F2FE"/>
-        </w:rPr>
-        <w:t>);</w:t>
-      </w:r>
-      <w:r>
-        <w:rPr>
-          <w:rFonts w:ascii="Consolas" w:hAnsi="Consolas" w:cs="Consolas"/>
-          <w:color w:val="000000"/>
-          <w:sz w:val="20"/>
-          <w:szCs w:val="20"/>
-          <w:shd w:val="clear" w:color="auto" w:fill="E8F2FE"/>
-        </w:rPr>
-        <w:t xml:space="preserve"> =&gt; cùng lí do với add class</w:t>
-      </w:r>
-    </w:p>
-    <w:p>
-      <w:pPr>
-        <w:pStyle w:val="ListParagraph"/>
-        <w:numPr>
-          <w:ilvl w:val="0"/>
-          <w:numId w:val="22"/>
-        </w:numPr>
-        <w:jc w:val="both"/>
-        <w:rPr>
-          <w:rFonts w:ascii="Times New Roman" w:hAnsi="Times New Roman" w:cs="Times New Roman"/>
-          <w:color w:val="000000"/>
-          <w:sz w:val="28"/>
-          <w:szCs w:val="28"/>
-          <w:shd w:val="clear" w:color="auto" w:fill="E8F2FE"/>
-        </w:rPr>
-      </w:pPr>
-      <w:r>
-        <w:rPr>
-          <w:rFonts w:ascii="Consolas" w:hAnsi="Consolas" w:cs="Consolas"/>
-          <w:i/>
-          <w:iCs/>
-          <w:color w:val="000000"/>
-          <w:sz w:val="20"/>
-          <w:szCs w:val="20"/>
-          <w:shd w:val="clear" w:color="auto" w:fill="E8F2FE"/>
-        </w:rPr>
-        <w:t>badRequest</w:t>
-      </w:r>
-      <w:r>
-        <w:rPr>
-          <w:rFonts w:ascii="Consolas" w:hAnsi="Consolas" w:cs="Consolas"/>
-          <w:color w:val="000000"/>
-          <w:sz w:val="20"/>
-          <w:szCs w:val="20"/>
-          <w:shd w:val="clear" w:color="auto" w:fill="E8F2FE"/>
-        </w:rPr>
-        <w:t>().body(</w:t>
-      </w:r>
-      <w:r>
-        <w:rPr>
-          <w:rFonts w:ascii="Consolas" w:hAnsi="Consolas" w:cs="Consolas"/>
-          <w:color w:val="2A00FF"/>
-          <w:sz w:val="20"/>
-          <w:szCs w:val="20"/>
-          <w:shd w:val="clear" w:color="auto" w:fill="E8F2FE"/>
-        </w:rPr>
-        <w:t xml:space="preserve">"Error code: </w:t>
-      </w:r>
-      <w:r>
-        <w:rPr>
-          <w:rFonts w:ascii="Consolas" w:hAnsi="Consolas" w:cs="Consolas"/>
-          <w:color w:val="2A00FF"/>
-          <w:sz w:val="20"/>
-          <w:szCs w:val="20"/>
-          <w:shd w:val="clear" w:color="auto" w:fill="E8F2FE"/>
-        </w:rPr>
-        <w:t>6</w:t>
-      </w:r>
-      <w:r>
-        <w:rPr>
-          <w:rFonts w:ascii="Consolas" w:hAnsi="Consolas" w:cs="Consolas"/>
-          <w:color w:val="2A00FF"/>
-          <w:sz w:val="20"/>
-          <w:szCs w:val="20"/>
-          <w:shd w:val="clear" w:color="auto" w:fill="E8F2FE"/>
-        </w:rPr>
-        <w:t>6; Content: This class still has dependant!"</w:t>
+        <w:t>"This class still has dependant! "</w:t>
       </w:r>
       <w:r>
         <w:rPr>
@@ -10466,6 +11070,7 @@
           <w:sz w:val="28"/>
           <w:szCs w:val="28"/>
         </w:rPr>
+        <w:lastRenderedPageBreak/>
         <w:t xml:space="preserve">mọi </w:t>
       </w:r>
       <w:r>
@@ -10576,6 +11181,119 @@
     </w:lvl>
   </w:abstractNum>
   <w:abstractNum w:abstractNumId="1" w15:restartNumberingAfterBreak="0">
+    <w:nsid w:val="05A715EF"/>
+    <w:multiLevelType w:val="hybridMultilevel"/>
+    <w:tmpl w:val="34AE7CA6"/>
+    <w:lvl w:ilvl="0" w:tplc="04090001">
+      <w:start w:val="1"/>
+      <w:numFmt w:val="bullet"/>
+      <w:lvlText w:val=""/>
+      <w:lvlJc w:val="left"/>
+      <w:pPr>
+        <w:ind w:left="1440" w:hanging="360"/>
+      </w:pPr>
+      <w:rPr>
+        <w:rFonts w:ascii="Symbol" w:hAnsi="Symbol" w:hint="default"/>
+      </w:rPr>
+    </w:lvl>
+    <w:lvl w:ilvl="1" w:tplc="04090003" w:tentative="1">
+      <w:start w:val="1"/>
+      <w:numFmt w:val="bullet"/>
+      <w:lvlText w:val="o"/>
+      <w:lvlJc w:val="left"/>
+      <w:pPr>
+        <w:ind w:left="2160" w:hanging="360"/>
+      </w:pPr>
+      <w:rPr>
+        <w:rFonts w:ascii="Courier New" w:hAnsi="Courier New" w:cs="Courier New" w:hint="default"/>
+      </w:rPr>
+    </w:lvl>
+    <w:lvl w:ilvl="2" w:tplc="04090005" w:tentative="1">
+      <w:start w:val="1"/>
+      <w:numFmt w:val="bullet"/>
+      <w:lvlText w:val=""/>
+      <w:lvlJc w:val="left"/>
+      <w:pPr>
+        <w:ind w:left="2880" w:hanging="360"/>
+      </w:pPr>
+      <w:rPr>
+        <w:rFonts w:ascii="Wingdings" w:hAnsi="Wingdings" w:hint="default"/>
+      </w:rPr>
+    </w:lvl>
+    <w:lvl w:ilvl="3" w:tplc="04090001" w:tentative="1">
+      <w:start w:val="1"/>
+      <w:numFmt w:val="bullet"/>
+      <w:lvlText w:val=""/>
+      <w:lvlJc w:val="left"/>
+      <w:pPr>
+        <w:ind w:left="3600" w:hanging="360"/>
+      </w:pPr>
+      <w:rPr>
+        <w:rFonts w:ascii="Symbol" w:hAnsi="Symbol" w:hint="default"/>
+      </w:rPr>
+    </w:lvl>
+    <w:lvl w:ilvl="4" w:tplc="04090003" w:tentative="1">
+      <w:start w:val="1"/>
+      <w:numFmt w:val="bullet"/>
+      <w:lvlText w:val="o"/>
+      <w:lvlJc w:val="left"/>
+      <w:pPr>
+        <w:ind w:left="4320" w:hanging="360"/>
+      </w:pPr>
+      <w:rPr>
+        <w:rFonts w:ascii="Courier New" w:hAnsi="Courier New" w:cs="Courier New" w:hint="default"/>
+      </w:rPr>
+    </w:lvl>
+    <w:lvl w:ilvl="5" w:tplc="04090005" w:tentative="1">
+      <w:start w:val="1"/>
+      <w:numFmt w:val="bullet"/>
+      <w:lvlText w:val=""/>
+      <w:lvlJc w:val="left"/>
+      <w:pPr>
+        <w:ind w:left="5040" w:hanging="360"/>
+      </w:pPr>
+      <w:rPr>
+        <w:rFonts w:ascii="Wingdings" w:hAnsi="Wingdings" w:hint="default"/>
+      </w:rPr>
+    </w:lvl>
+    <w:lvl w:ilvl="6" w:tplc="04090001" w:tentative="1">
+      <w:start w:val="1"/>
+      <w:numFmt w:val="bullet"/>
+      <w:lvlText w:val=""/>
+      <w:lvlJc w:val="left"/>
+      <w:pPr>
+        <w:ind w:left="5760" w:hanging="360"/>
+      </w:pPr>
+      <w:rPr>
+        <w:rFonts w:ascii="Symbol" w:hAnsi="Symbol" w:hint="default"/>
+      </w:rPr>
+    </w:lvl>
+    <w:lvl w:ilvl="7" w:tplc="04090003" w:tentative="1">
+      <w:start w:val="1"/>
+      <w:numFmt w:val="bullet"/>
+      <w:lvlText w:val="o"/>
+      <w:lvlJc w:val="left"/>
+      <w:pPr>
+        <w:ind w:left="6480" w:hanging="360"/>
+      </w:pPr>
+      <w:rPr>
+        <w:rFonts w:ascii="Courier New" w:hAnsi="Courier New" w:cs="Courier New" w:hint="default"/>
+      </w:rPr>
+    </w:lvl>
+    <w:lvl w:ilvl="8" w:tplc="04090005" w:tentative="1">
+      <w:start w:val="1"/>
+      <w:numFmt w:val="bullet"/>
+      <w:lvlText w:val=""/>
+      <w:lvlJc w:val="left"/>
+      <w:pPr>
+        <w:ind w:left="7200" w:hanging="360"/>
+      </w:pPr>
+      <w:rPr>
+        <w:rFonts w:ascii="Wingdings" w:hAnsi="Wingdings" w:hint="default"/>
+      </w:rPr>
+    </w:lvl>
+  </w:abstractNum>
+  <w:abstractNum w:abstractNumId="2" w15:restartNumberingAfterBreak="0">
     <w:nsid w:val="09472866"/>
     <w:multiLevelType w:val="hybridMultilevel"/>
     <w:tmpl w:val="42204624"/>
@@ -10687,7 +11405,7 @@
       </w:rPr>
     </w:lvl>
   </w:abstractNum>
-  <w:abstractNum w:abstractNumId="2" w15:restartNumberingAfterBreak="0">
+  <w:abstractNum w:abstractNumId="3" w15:restartNumberingAfterBreak="0">
     <w:nsid w:val="09A76FD8"/>
     <w:multiLevelType w:val="hybridMultilevel"/>
     <w:tmpl w:val="F21E29C4"/>
@@ -10800,7 +11518,7 @@
       </w:rPr>
     </w:lvl>
   </w:abstractNum>
-  <w:abstractNum w:abstractNumId="3" w15:restartNumberingAfterBreak="0">
+  <w:abstractNum w:abstractNumId="4" w15:restartNumberingAfterBreak="0">
     <w:nsid w:val="0AF9249A"/>
     <w:multiLevelType w:val="hybridMultilevel"/>
     <w:tmpl w:val="B4989956"/>
@@ -10889,7 +11607,7 @@
       </w:pPr>
     </w:lvl>
   </w:abstractNum>
-  <w:abstractNum w:abstractNumId="4" w15:restartNumberingAfterBreak="0">
+  <w:abstractNum w:abstractNumId="5" w15:restartNumberingAfterBreak="0">
     <w:nsid w:val="10C514A4"/>
     <w:multiLevelType w:val="hybridMultilevel"/>
     <w:tmpl w:val="40DE01AC"/>
@@ -11001,7 +11719,7 @@
       </w:rPr>
     </w:lvl>
   </w:abstractNum>
-  <w:abstractNum w:abstractNumId="5" w15:restartNumberingAfterBreak="0">
+  <w:abstractNum w:abstractNumId="6" w15:restartNumberingAfterBreak="0">
     <w:nsid w:val="11907708"/>
     <w:multiLevelType w:val="hybridMultilevel"/>
     <w:tmpl w:val="E3B05222"/>
@@ -11090,7 +11808,7 @@
       </w:pPr>
     </w:lvl>
   </w:abstractNum>
-  <w:abstractNum w:abstractNumId="6" w15:restartNumberingAfterBreak="0">
+  <w:abstractNum w:abstractNumId="7" w15:restartNumberingAfterBreak="0">
     <w:nsid w:val="167E0E89"/>
     <w:multiLevelType w:val="hybridMultilevel"/>
     <w:tmpl w:val="DB72659C"/>
@@ -11202,10 +11920,10 @@
       </w:rPr>
     </w:lvl>
   </w:abstractNum>
-  <w:abstractNum w:abstractNumId="7" w15:restartNumberingAfterBreak="0">
+  <w:abstractNum w:abstractNumId="8" w15:restartNumberingAfterBreak="0">
     <w:nsid w:val="20CE410B"/>
     <w:multiLevelType w:val="hybridMultilevel"/>
-    <w:tmpl w:val="F552F000"/>
+    <w:tmpl w:val="25EAE624"/>
     <w:lvl w:ilvl="0" w:tplc="04090001">
       <w:start w:val="1"/>
       <w:numFmt w:val="bullet"/>
@@ -11315,7 +12033,7 @@
       </w:rPr>
     </w:lvl>
   </w:abstractNum>
-  <w:abstractNum w:abstractNumId="8" w15:restartNumberingAfterBreak="0">
+  <w:abstractNum w:abstractNumId="9" w15:restartNumberingAfterBreak="0">
     <w:nsid w:val="28434962"/>
     <w:multiLevelType w:val="hybridMultilevel"/>
     <w:tmpl w:val="FD462DB0"/>
@@ -11428,7 +12146,7 @@
       </w:rPr>
     </w:lvl>
   </w:abstractNum>
-  <w:abstractNum w:abstractNumId="9" w15:restartNumberingAfterBreak="0">
+  <w:abstractNum w:abstractNumId="10" w15:restartNumberingAfterBreak="0">
     <w:nsid w:val="2B662121"/>
     <w:multiLevelType w:val="hybridMultilevel"/>
     <w:tmpl w:val="2C5C1D66"/>
@@ -11541,7 +12259,7 @@
       </w:rPr>
     </w:lvl>
   </w:abstractNum>
-  <w:abstractNum w:abstractNumId="10" w15:restartNumberingAfterBreak="0">
+  <w:abstractNum w:abstractNumId="11" w15:restartNumberingAfterBreak="0">
     <w:nsid w:val="346003DD"/>
     <w:multiLevelType w:val="hybridMultilevel"/>
     <w:tmpl w:val="9CD895BC"/>
@@ -11653,7 +12371,7 @@
       </w:rPr>
     </w:lvl>
   </w:abstractNum>
-  <w:abstractNum w:abstractNumId="11" w15:restartNumberingAfterBreak="0">
+  <w:abstractNum w:abstractNumId="12" w15:restartNumberingAfterBreak="0">
     <w:nsid w:val="34FA2AE6"/>
     <w:multiLevelType w:val="hybridMultilevel"/>
     <w:tmpl w:val="6F52FD56"/>
@@ -11765,7 +12483,7 @@
       </w:rPr>
     </w:lvl>
   </w:abstractNum>
-  <w:abstractNum w:abstractNumId="12" w15:restartNumberingAfterBreak="0">
+  <w:abstractNum w:abstractNumId="13" w15:restartNumberingAfterBreak="0">
     <w:nsid w:val="35832608"/>
     <w:multiLevelType w:val="hybridMultilevel"/>
     <w:tmpl w:val="97E47852"/>
@@ -11854,7 +12572,7 @@
       </w:pPr>
     </w:lvl>
   </w:abstractNum>
-  <w:abstractNum w:abstractNumId="13" w15:restartNumberingAfterBreak="0">
+  <w:abstractNum w:abstractNumId="14" w15:restartNumberingAfterBreak="0">
     <w:nsid w:val="3D116FA7"/>
     <w:multiLevelType w:val="hybridMultilevel"/>
     <w:tmpl w:val="4B9C1A98"/>
@@ -11967,7 +12685,7 @@
       </w:rPr>
     </w:lvl>
   </w:abstractNum>
-  <w:abstractNum w:abstractNumId="14" w15:restartNumberingAfterBreak="0">
+  <w:abstractNum w:abstractNumId="15" w15:restartNumberingAfterBreak="0">
     <w:nsid w:val="3E5F0AAD"/>
     <w:multiLevelType w:val="hybridMultilevel"/>
     <w:tmpl w:val="1CC6503A"/>
@@ -12079,7 +12797,7 @@
       </w:rPr>
     </w:lvl>
   </w:abstractNum>
-  <w:abstractNum w:abstractNumId="15" w15:restartNumberingAfterBreak="0">
+  <w:abstractNum w:abstractNumId="16" w15:restartNumberingAfterBreak="0">
     <w:nsid w:val="43723C08"/>
     <w:multiLevelType w:val="hybridMultilevel"/>
     <w:tmpl w:val="8D0EDF88"/>
@@ -12192,7 +12910,7 @@
       </w:rPr>
     </w:lvl>
   </w:abstractNum>
-  <w:abstractNum w:abstractNumId="16" w15:restartNumberingAfterBreak="0">
+  <w:abstractNum w:abstractNumId="17" w15:restartNumberingAfterBreak="0">
     <w:nsid w:val="47751C2A"/>
     <w:multiLevelType w:val="hybridMultilevel"/>
     <w:tmpl w:val="4224E026"/>
@@ -12305,7 +13023,7 @@
       </w:rPr>
     </w:lvl>
   </w:abstractNum>
-  <w:abstractNum w:abstractNumId="17" w15:restartNumberingAfterBreak="0">
+  <w:abstractNum w:abstractNumId="18" w15:restartNumberingAfterBreak="0">
     <w:nsid w:val="483D1643"/>
     <w:multiLevelType w:val="hybridMultilevel"/>
     <w:tmpl w:val="96B63002"/>
@@ -12391,7 +13109,7 @@
       </w:pPr>
     </w:lvl>
   </w:abstractNum>
-  <w:abstractNum w:abstractNumId="18" w15:restartNumberingAfterBreak="0">
+  <w:abstractNum w:abstractNumId="19" w15:restartNumberingAfterBreak="0">
     <w:nsid w:val="517E19D2"/>
     <w:multiLevelType w:val="hybridMultilevel"/>
     <w:tmpl w:val="6088C084"/>
@@ -12504,7 +13222,7 @@
       </w:rPr>
     </w:lvl>
   </w:abstractNum>
-  <w:abstractNum w:abstractNumId="19" w15:restartNumberingAfterBreak="0">
+  <w:abstractNum w:abstractNumId="20" w15:restartNumberingAfterBreak="0">
     <w:nsid w:val="53094C5D"/>
     <w:multiLevelType w:val="hybridMultilevel"/>
     <w:tmpl w:val="B5F622C4"/>
@@ -12617,7 +13335,7 @@
       </w:rPr>
     </w:lvl>
   </w:abstractNum>
-  <w:abstractNum w:abstractNumId="20" w15:restartNumberingAfterBreak="0">
+  <w:abstractNum w:abstractNumId="21" w15:restartNumberingAfterBreak="0">
     <w:nsid w:val="617D3299"/>
     <w:multiLevelType w:val="hybridMultilevel"/>
     <w:tmpl w:val="CFB6F6EA"/>
@@ -12730,7 +13448,7 @@
       </w:rPr>
     </w:lvl>
   </w:abstractNum>
-  <w:abstractNum w:abstractNumId="21" w15:restartNumberingAfterBreak="0">
+  <w:abstractNum w:abstractNumId="22" w15:restartNumberingAfterBreak="0">
     <w:nsid w:val="6B377951"/>
     <w:multiLevelType w:val="hybridMultilevel"/>
     <w:tmpl w:val="EBAA7D88"/>
@@ -12843,7 +13561,7 @@
       </w:rPr>
     </w:lvl>
   </w:abstractNum>
-  <w:abstractNum w:abstractNumId="22" w15:restartNumberingAfterBreak="0">
+  <w:abstractNum w:abstractNumId="23" w15:restartNumberingAfterBreak="0">
     <w:nsid w:val="6FDB012B"/>
     <w:multiLevelType w:val="hybridMultilevel"/>
     <w:tmpl w:val="97065E4A"/>
@@ -12955,7 +13673,7 @@
       </w:rPr>
     </w:lvl>
   </w:abstractNum>
-  <w:abstractNum w:abstractNumId="23" w15:restartNumberingAfterBreak="0">
+  <w:abstractNum w:abstractNumId="24" w15:restartNumberingAfterBreak="0">
     <w:nsid w:val="73BA6EDC"/>
     <w:multiLevelType w:val="hybridMultilevel"/>
     <w:tmpl w:val="696275AC"/>
@@ -13045,73 +13763,76 @@
     <w:abstractNumId w:val="0"/>
   </w:num>
   <w:num w:numId="2">
-    <w:abstractNumId w:val="1"/>
+    <w:abstractNumId w:val="2"/>
   </w:num>
   <w:num w:numId="3">
+    <w:abstractNumId w:val="9"/>
+  </w:num>
+  <w:num w:numId="4">
+    <w:abstractNumId w:val="21"/>
+  </w:num>
+  <w:num w:numId="5">
+    <w:abstractNumId w:val="5"/>
+  </w:num>
+  <w:num w:numId="6">
+    <w:abstractNumId w:val="16"/>
+  </w:num>
+  <w:num w:numId="7">
+    <w:abstractNumId w:val="12"/>
+  </w:num>
+  <w:num w:numId="8">
+    <w:abstractNumId w:val="7"/>
+  </w:num>
+  <w:num w:numId="9">
+    <w:abstractNumId w:val="10"/>
+  </w:num>
+  <w:num w:numId="10">
+    <w:abstractNumId w:val="11"/>
+  </w:num>
+  <w:num w:numId="11">
+    <w:abstractNumId w:val="24"/>
+  </w:num>
+  <w:num w:numId="12">
+    <w:abstractNumId w:val="18"/>
+  </w:num>
+  <w:num w:numId="13">
+    <w:abstractNumId w:val="6"/>
+  </w:num>
+  <w:num w:numId="14">
+    <w:abstractNumId w:val="13"/>
+  </w:num>
+  <w:num w:numId="15">
+    <w:abstractNumId w:val="4"/>
+  </w:num>
+  <w:num w:numId="16">
+    <w:abstractNumId w:val="23"/>
+  </w:num>
+  <w:num w:numId="17">
+    <w:abstractNumId w:val="3"/>
+  </w:num>
+  <w:num w:numId="18">
+    <w:abstractNumId w:val="22"/>
+  </w:num>
+  <w:num w:numId="19">
     <w:abstractNumId w:val="8"/>
   </w:num>
-  <w:num w:numId="4">
+  <w:num w:numId="20">
+    <w:abstractNumId w:val="15"/>
+  </w:num>
+  <w:num w:numId="21">
+    <w:abstractNumId w:val="19"/>
+  </w:num>
+  <w:num w:numId="22">
     <w:abstractNumId w:val="20"/>
   </w:num>
-  <w:num w:numId="5">
-    <w:abstractNumId w:val="4"/>
-  </w:num>
-  <w:num w:numId="6">
-    <w:abstractNumId w:val="15"/>
-  </w:num>
-  <w:num w:numId="7">
-    <w:abstractNumId w:val="11"/>
-  </w:num>
-  <w:num w:numId="8">
-    <w:abstractNumId w:val="6"/>
-  </w:num>
-  <w:num w:numId="9">
-    <w:abstractNumId w:val="9"/>
-  </w:num>
-  <w:num w:numId="10">
-    <w:abstractNumId w:val="10"/>
-  </w:num>
-  <w:num w:numId="11">
-    <w:abstractNumId w:val="23"/>
-  </w:num>
-  <w:num w:numId="12">
+  <w:num w:numId="23">
     <w:abstractNumId w:val="17"/>
   </w:num>
-  <w:num w:numId="13">
-    <w:abstractNumId w:val="5"/>
-  </w:num>
-  <w:num w:numId="14">
-    <w:abstractNumId w:val="12"/>
-  </w:num>
-  <w:num w:numId="15">
-    <w:abstractNumId w:val="3"/>
-  </w:num>
-  <w:num w:numId="16">
-    <w:abstractNumId w:val="22"/>
-  </w:num>
-  <w:num w:numId="17">
-    <w:abstractNumId w:val="2"/>
-  </w:num>
-  <w:num w:numId="18">
-    <w:abstractNumId w:val="21"/>
-  </w:num>
-  <w:num w:numId="19">
-    <w:abstractNumId w:val="7"/>
-  </w:num>
-  <w:num w:numId="20">
+  <w:num w:numId="24">
     <w:abstractNumId w:val="14"/>
   </w:num>
-  <w:num w:numId="21">
-    <w:abstractNumId w:val="18"/>
-  </w:num>
-  <w:num w:numId="22">
-    <w:abstractNumId w:val="19"/>
-  </w:num>
-  <w:num w:numId="23">
-    <w:abstractNumId w:val="16"/>
-  </w:num>
-  <w:num w:numId="24">
-    <w:abstractNumId w:val="13"/>
+  <w:num w:numId="25">
+    <w:abstractNumId w:val="1"/>
   </w:num>
 </w:numbering>
 </file>
@@ -13595,6 +14316,16 @@
       <w:u w:val="single"/>
     </w:rPr>
   </w:style>
+  <w:style w:type="character" w:styleId="PlaceholderText">
+    <w:name w:val="Placeholder Text"/>
+    <w:basedOn w:val="DefaultParagraphFont"/>
+    <w:uiPriority w:val="99"/>
+    <w:semiHidden/>
+    <w:rsid w:val="00E2019A"/>
+    <w:rPr>
+      <w:color w:val="808080"/>
+    </w:rPr>
+  </w:style>
 </w:styles>
 </file>
 

</xml_diff>

<commit_message>
Correct xong nhung API con lai + update docx. Mai chuyen sang lam API bao cao
</commit_message>
<xml_diff>
--- a/Giai_thich_code.docx
+++ b/Giai_thich_code.docx
@@ -4448,134 +4448,29 @@
     </w:p>
     <w:p>
       <w:pPr>
-        <w:rPr>
-          <w:rFonts w:ascii="Times New Roman" w:hAnsi="Times New Roman" w:cs="Times New Roman"/>
-          <w:b/>
-          <w:sz w:val="28"/>
-          <w:szCs w:val="28"/>
-        </w:rPr>
-      </w:pPr>
-    </w:p>
-    <w:p>
-      <w:pPr>
-        <w:rPr>
-          <w:rFonts w:ascii="Times New Roman" w:hAnsi="Times New Roman" w:cs="Times New Roman"/>
-          <w:b/>
-          <w:sz w:val="28"/>
-          <w:szCs w:val="28"/>
-        </w:rPr>
-      </w:pPr>
-    </w:p>
-    <w:p>
-      <w:pPr>
-        <w:rPr>
-          <w:rFonts w:ascii="Times New Roman" w:hAnsi="Times New Roman" w:cs="Times New Roman"/>
-          <w:b/>
-          <w:sz w:val="28"/>
-          <w:szCs w:val="28"/>
-        </w:rPr>
-      </w:pPr>
-      <w:r>
-        <w:rPr>
-          <w:rFonts w:ascii="Times New Roman" w:hAnsi="Times New Roman" w:cs="Times New Roman"/>
-          <w:b/>
-          <w:sz w:val="28"/>
-          <w:szCs w:val="28"/>
-        </w:rPr>
-        <w:t xml:space="preserve">API </w:t>
-      </w:r>
-      <w:r>
-        <w:rPr>
-          <w:rFonts w:ascii="Times New Roman" w:hAnsi="Times New Roman" w:cs="Times New Roman"/>
-          <w:b/>
-          <w:sz w:val="28"/>
-          <w:szCs w:val="28"/>
-        </w:rPr>
-        <w:t>teacherRollCall</w:t>
-      </w:r>
-    </w:p>
-    <w:p>
-      <w:pPr>
-        <w:rPr>
-          <w:rFonts w:ascii="Times New Roman" w:hAnsi="Times New Roman" w:cs="Times New Roman"/>
-          <w:sz w:val="28"/>
-          <w:szCs w:val="28"/>
-        </w:rPr>
-      </w:pPr>
-      <w:r>
-        <w:rPr>
-          <w:rFonts w:ascii="Times New Roman" w:hAnsi="Times New Roman" w:cs="Times New Roman"/>
-          <w:sz w:val="28"/>
-          <w:szCs w:val="28"/>
-        </w:rPr>
-        <w:t xml:space="preserve">+ TH thành công: </w:t>
-      </w:r>
-    </w:p>
-    <w:p>
-      <w:pPr>
-        <w:rPr>
-          <w:rFonts w:ascii="Times New Roman" w:hAnsi="Times New Roman" w:cs="Times New Roman"/>
-          <w:sz w:val="28"/>
-          <w:szCs w:val="28"/>
-        </w:rPr>
-      </w:pPr>
-      <w:r>
-        <w:rPr>
-          <w:rFonts w:ascii="Times New Roman" w:hAnsi="Times New Roman" w:cs="Times New Roman"/>
-          <w:sz w:val="28"/>
-          <w:szCs w:val="28"/>
-        </w:rPr>
-        <w:t xml:space="preserve"> điều kiện: </w:t>
-      </w:r>
-    </w:p>
-    <w:p>
-      <w:pPr>
-        <w:pStyle w:val="ListParagraph"/>
-        <w:numPr>
-          <w:ilvl w:val="0"/>
-          <w:numId w:val="6"/>
-        </w:numPr>
-        <w:rPr>
-          <w:rFonts w:ascii="Times New Roman" w:hAnsi="Times New Roman" w:cs="Times New Roman"/>
-          <w:sz w:val="28"/>
-          <w:szCs w:val="28"/>
-        </w:rPr>
-      </w:pPr>
-      <w:r>
-        <w:rPr>
-          <w:rFonts w:ascii="Times New Roman" w:hAnsi="Times New Roman" w:cs="Times New Roman"/>
-          <w:sz w:val="28"/>
-          <w:szCs w:val="28"/>
-        </w:rPr>
-        <w:t>thời gian roll call nằm trong thời gian của buổi học và trước khi buổi học kết thúc 15 phút</w:t>
-      </w:r>
-    </w:p>
-    <w:p>
-      <w:pPr>
-        <w:pStyle w:val="ListParagraph"/>
-        <w:numPr>
-          <w:ilvl w:val="0"/>
-          <w:numId w:val="6"/>
-        </w:numPr>
-        <w:rPr>
-          <w:rFonts w:ascii="Times New Roman" w:hAnsi="Times New Roman" w:cs="Times New Roman"/>
-          <w:sz w:val="28"/>
-          <w:szCs w:val="28"/>
-        </w:rPr>
-      </w:pPr>
-      <w:r>
-        <w:rPr>
-          <w:rFonts w:ascii="Times New Roman" w:hAnsi="Times New Roman" w:cs="Times New Roman"/>
-          <w:sz w:val="28"/>
-          <w:szCs w:val="28"/>
-        </w:rPr>
-        <w:t>1 buổi học chỉ được phép điểm danh 1 lần</w:t>
-      </w:r>
-    </w:p>
-    <w:p>
-      <w:pPr>
-        <w:rPr>
-          <w:rFonts w:ascii="Times New Roman" w:hAnsi="Times New Roman" w:cs="Times New Roman"/>
+        <w:outlineLvl w:val="1"/>
+        <w:rPr>
+          <w:rFonts w:ascii="Times New Roman" w:hAnsi="Times New Roman" w:cs="Times New Roman"/>
+          <w:b/>
+          <w:sz w:val="28"/>
+          <w:szCs w:val="28"/>
+        </w:rPr>
+      </w:pPr>
+      <w:r>
+        <w:rPr>
+          <w:rFonts w:ascii="Times New Roman" w:hAnsi="Times New Roman" w:cs="Times New Roman"/>
+          <w:b/>
+          <w:sz w:val="28"/>
+          <w:szCs w:val="28"/>
+        </w:rPr>
+        <w:t>API Add new ClassRoom</w:t>
+      </w:r>
+    </w:p>
+    <w:p>
+      <w:pPr>
+        <w:rPr>
+          <w:rFonts w:ascii="Times New Roman" w:hAnsi="Times New Roman" w:cs="Times New Roman"/>
+          <w:b/>
           <w:sz w:val="28"/>
           <w:szCs w:val="28"/>
         </w:rPr>
@@ -4584,12 +4479,11 @@
         <w:rPr>
           <w:noProof/>
         </w:rPr>
-        <w:lastRenderedPageBreak/>
         <w:drawing>
-          <wp:inline distT="0" distB="0" distL="0" distR="0" wp14:anchorId="58E28724" wp14:editId="1B5A18A6">
-            <wp:extent cx="5943600" cy="3724275"/>
-            <wp:effectExtent l="0" t="0" r="0" b="9525"/>
-            <wp:docPr id="1" name="Picture 1"/>
+          <wp:inline distT="0" distB="0" distL="0" distR="0" wp14:anchorId="19630B71" wp14:editId="0D990F26">
+            <wp:extent cx="5943600" cy="2555240"/>
+            <wp:effectExtent l="0" t="0" r="0" b="0"/>
+            <wp:docPr id="4" name="Picture 4"/>
             <wp:cNvGraphicFramePr>
               <a:graphicFrameLocks xmlns:a="http://schemas.openxmlformats.org/drawingml/2006/main" noChangeAspect="1"/>
             </wp:cNvGraphicFramePr>
@@ -4609,7 +4503,7 @@
                   <pic:spPr>
                     <a:xfrm>
                       <a:off x="0" y="0"/>
-                      <a:ext cx="5943600" cy="3724275"/>
+                      <a:ext cx="5943600" cy="2555240"/>
                     </a:xfrm>
                     <a:prstGeom prst="rect">
                       <a:avLst/>
@@ -4624,507 +4518,167 @@
     </w:p>
     <w:p>
       <w:pPr>
-        <w:pStyle w:val="ListParagraph"/>
-        <w:numPr>
-          <w:ilvl w:val="0"/>
-          <w:numId w:val="8"/>
-        </w:numPr>
-        <w:rPr>
-          <w:rFonts w:ascii="Times New Roman" w:hAnsi="Times New Roman" w:cs="Times New Roman"/>
-          <w:sz w:val="28"/>
-          <w:szCs w:val="28"/>
-        </w:rPr>
-      </w:pPr>
-      <w:r>
-        <w:rPr>
-          <w:rFonts w:ascii="Times New Roman" w:hAnsi="Times New Roman" w:cs="Times New Roman"/>
-          <w:sz w:val="28"/>
-          <w:szCs w:val="28"/>
-        </w:rPr>
-        <w:t>Trả về identifyString của lớp học đó</w:t>
-      </w:r>
-      <w:r>
-        <w:rPr>
-          <w:rFonts w:ascii="Times New Roman" w:hAnsi="Times New Roman" w:cs="Times New Roman"/>
-          <w:sz w:val="28"/>
-          <w:szCs w:val="28"/>
-        </w:rPr>
-        <w:t xml:space="preserve"> </w:t>
-      </w:r>
-    </w:p>
-    <w:p>
-      <w:pPr>
-        <w:rPr>
-          <w:rFonts w:ascii="Times New Roman" w:hAnsi="Times New Roman" w:cs="Times New Roman"/>
-          <w:sz w:val="28"/>
-          <w:szCs w:val="28"/>
-        </w:rPr>
-      </w:pPr>
-      <w:r>
-        <w:rPr>
-          <w:rFonts w:ascii="Times New Roman" w:hAnsi="Times New Roman" w:cs="Times New Roman"/>
-          <w:sz w:val="28"/>
-          <w:szCs w:val="28"/>
-        </w:rPr>
-        <w:t>Các trường hợp báo lỗi:</w:t>
-      </w:r>
-    </w:p>
-    <w:p>
-      <w:pPr>
-        <w:pStyle w:val="ListParagraph"/>
-        <w:numPr>
-          <w:ilvl w:val="0"/>
-          <w:numId w:val="7"/>
-        </w:numPr>
-        <w:rPr>
-          <w:rFonts w:ascii="Times New Roman" w:hAnsi="Times New Roman" w:cs="Times New Roman"/>
-          <w:sz w:val="28"/>
-          <w:szCs w:val="28"/>
-        </w:rPr>
-      </w:pPr>
-      <w:r>
-        <w:rPr>
-          <w:rFonts w:ascii="Consolas" w:hAnsi="Consolas" w:cs="Consolas"/>
-          <w:i/>
-          <w:iCs/>
-          <w:color w:val="000000"/>
-          <w:sz w:val="20"/>
-          <w:szCs w:val="20"/>
-          <w:shd w:val="clear" w:color="auto" w:fill="E8F2FE"/>
-        </w:rPr>
-        <w:t>badRequest</w:t>
-      </w:r>
-      <w:r>
-        <w:rPr>
-          <w:rFonts w:ascii="Consolas" w:hAnsi="Consolas" w:cs="Consolas"/>
-          <w:color w:val="000000"/>
-          <w:sz w:val="20"/>
-          <w:szCs w:val="20"/>
-          <w:shd w:val="clear" w:color="auto" w:fill="E8F2FE"/>
-        </w:rPr>
-        <w:t>().body(</w:t>
-      </w:r>
-      <w:r>
-        <w:rPr>
-          <w:rFonts w:ascii="Consolas" w:hAnsi="Consolas" w:cs="Consolas"/>
-          <w:color w:val="2A00FF"/>
-          <w:sz w:val="20"/>
-          <w:szCs w:val="20"/>
-          <w:shd w:val="clear" w:color="auto" w:fill="E8F2FE"/>
-        </w:rPr>
-        <w:t>"Not enough info!"</w:t>
-      </w:r>
-      <w:r>
-        <w:rPr>
-          <w:rFonts w:ascii="Consolas" w:hAnsi="Consolas" w:cs="Consolas"/>
-          <w:color w:val="000000"/>
-          <w:sz w:val="20"/>
-          <w:szCs w:val="20"/>
-          <w:shd w:val="clear" w:color="auto" w:fill="E8F2FE"/>
-        </w:rPr>
-        <w:t>); =&gt; thiếu 1 trong trường thông tin</w:t>
-      </w:r>
-      <w:r>
-        <w:rPr>
-          <w:rFonts w:ascii="Consolas" w:hAnsi="Consolas" w:cs="Consolas"/>
-          <w:color w:val="000000"/>
-          <w:sz w:val="20"/>
-          <w:szCs w:val="20"/>
-          <w:shd w:val="clear" w:color="auto" w:fill="E8F2FE"/>
-        </w:rPr>
-        <w:t xml:space="preserve"> hoặc sai format JSON</w:t>
-      </w:r>
-    </w:p>
-    <w:p>
-      <w:pPr>
-        <w:pStyle w:val="ListParagraph"/>
-        <w:numPr>
-          <w:ilvl w:val="0"/>
-          <w:numId w:val="7"/>
-        </w:numPr>
-        <w:rPr>
-          <w:rFonts w:ascii="Times New Roman" w:hAnsi="Times New Roman" w:cs="Times New Roman"/>
-          <w:sz w:val="28"/>
-          <w:szCs w:val="28"/>
-        </w:rPr>
-      </w:pPr>
-      <w:r>
-        <w:rPr>
-          <w:rFonts w:ascii="Consolas" w:hAnsi="Consolas" w:cs="Consolas"/>
-          <w:i/>
-          <w:iCs/>
-          <w:color w:val="000000"/>
-          <w:sz w:val="20"/>
-          <w:szCs w:val="20"/>
-          <w:shd w:val="clear" w:color="auto" w:fill="E8F2FE"/>
-        </w:rPr>
-        <w:t>badRequest</w:t>
-      </w:r>
-      <w:r>
-        <w:rPr>
-          <w:rFonts w:ascii="Consolas" w:hAnsi="Consolas" w:cs="Consolas"/>
-          <w:color w:val="000000"/>
-          <w:sz w:val="20"/>
-          <w:szCs w:val="20"/>
-          <w:shd w:val="clear" w:color="auto" w:fill="E8F2FE"/>
-        </w:rPr>
-        <w:t>().body(</w:t>
-      </w:r>
-      <w:r>
-        <w:rPr>
-          <w:rFonts w:ascii="Consolas" w:hAnsi="Consolas" w:cs="Consolas"/>
-          <w:color w:val="2A00FF"/>
-          <w:sz w:val="20"/>
-          <w:szCs w:val="20"/>
-          <w:shd w:val="clear" w:color="auto" w:fill="E8F2FE"/>
-        </w:rPr>
-        <w:t>"Some info are not valid!"</w:t>
-      </w:r>
-      <w:r>
-        <w:rPr>
-          <w:rFonts w:ascii="Consolas" w:hAnsi="Consolas" w:cs="Consolas"/>
-          <w:color w:val="000000"/>
-          <w:sz w:val="20"/>
-          <w:szCs w:val="20"/>
-          <w:shd w:val="clear" w:color="auto" w:fill="E8F2FE"/>
-        </w:rPr>
-        <w:t>) =&gt; có trường thông tin &lt; 1 (ID đc đánh số từ 1)</w:t>
-      </w:r>
-    </w:p>
-    <w:p>
-      <w:pPr>
-        <w:pStyle w:val="ListParagraph"/>
-        <w:numPr>
-          <w:ilvl w:val="0"/>
-          <w:numId w:val="7"/>
-        </w:numPr>
-        <w:autoSpaceDE w:val="0"/>
-        <w:autoSpaceDN w:val="0"/>
-        <w:adjustRightInd w:val="0"/>
-        <w:spacing w:after="0" w:line="240" w:lineRule="auto"/>
-        <w:rPr>
-          <w:rFonts w:ascii="Consolas" w:hAnsi="Consolas" w:cs="Consolas"/>
-          <w:sz w:val="20"/>
-          <w:szCs w:val="20"/>
-        </w:rPr>
-      </w:pPr>
-      <w:r>
-        <w:rPr>
-          <w:rFonts w:ascii="Consolas" w:hAnsi="Consolas" w:cs="Consolas"/>
-          <w:color w:val="000000"/>
-          <w:sz w:val="20"/>
-          <w:szCs w:val="20"/>
-        </w:rPr>
-        <w:t>(</w:t>
-      </w:r>
-      <w:r>
-        <w:rPr>
-          <w:rFonts w:ascii="Consolas" w:hAnsi="Consolas" w:cs="Consolas"/>
-          <w:color w:val="2A00FF"/>
-          <w:sz w:val="20"/>
-          <w:szCs w:val="20"/>
-        </w:rPr>
-        <w:t>"Authentication has failed or has not yet been provided!"</w:t>
-      </w:r>
-      <w:r>
-        <w:rPr>
-          <w:rFonts w:ascii="Consolas" w:hAnsi="Consolas" w:cs="Consolas"/>
-          <w:color w:val="000000"/>
-          <w:sz w:val="20"/>
-          <w:szCs w:val="20"/>
-        </w:rPr>
-        <w:t>,HttpStatus.</w:t>
-      </w:r>
-      <w:r>
-        <w:rPr>
-          <w:rFonts w:ascii="Consolas" w:hAnsi="Consolas" w:cs="Consolas"/>
-          <w:b/>
-          <w:bCs/>
-          <w:i/>
-          <w:iCs/>
-          <w:color w:val="0000C0"/>
-          <w:sz w:val="20"/>
-          <w:szCs w:val="20"/>
-        </w:rPr>
-        <w:t>UNAUTHORIZED</w:t>
-      </w:r>
-      <w:r>
-        <w:rPr>
-          <w:rFonts w:ascii="Consolas" w:hAnsi="Consolas" w:cs="Consolas"/>
-          <w:color w:val="000000"/>
-          <w:sz w:val="20"/>
-          <w:szCs w:val="20"/>
-        </w:rPr>
-        <w:t xml:space="preserve">); =&gt; </w:t>
-      </w:r>
-      <w:r>
-        <w:rPr>
-          <w:rFonts w:ascii="Consolas" w:hAnsi="Consolas" w:cs="Consolas"/>
-          <w:color w:val="000000"/>
-          <w:sz w:val="20"/>
-          <w:szCs w:val="20"/>
-        </w:rPr>
-        <w:t>teacher ko dạy lớp đó hoặc đã điểm danh trong buổi học này</w:t>
-      </w:r>
-    </w:p>
-    <w:p>
-      <w:pPr>
-        <w:pStyle w:val="ListParagraph"/>
-        <w:numPr>
-          <w:ilvl w:val="0"/>
-          <w:numId w:val="7"/>
-        </w:numPr>
-        <w:autoSpaceDE w:val="0"/>
-        <w:autoSpaceDN w:val="0"/>
-        <w:adjustRightInd w:val="0"/>
-        <w:spacing w:after="0" w:line="240" w:lineRule="auto"/>
-        <w:rPr>
-          <w:rFonts w:ascii="Consolas" w:hAnsi="Consolas" w:cs="Consolas"/>
-          <w:sz w:val="20"/>
-          <w:szCs w:val="20"/>
-        </w:rPr>
-      </w:pPr>
-      <w:r>
-        <w:rPr>
-          <w:rFonts w:ascii="Consolas" w:hAnsi="Consolas" w:cs="Consolas"/>
-          <w:i/>
-          <w:iCs/>
-          <w:color w:val="000000"/>
-          <w:sz w:val="20"/>
-          <w:szCs w:val="20"/>
-          <w:shd w:val="clear" w:color="auto" w:fill="E8F2FE"/>
-        </w:rPr>
-        <w:t>badRequest</w:t>
-      </w:r>
-      <w:r>
-        <w:rPr>
-          <w:rFonts w:ascii="Consolas" w:hAnsi="Consolas" w:cs="Consolas"/>
-          <w:color w:val="000000"/>
-          <w:sz w:val="20"/>
-          <w:szCs w:val="20"/>
-          <w:shd w:val="clear" w:color="auto" w:fill="E8F2FE"/>
-        </w:rPr>
-        <w:t>().body(</w:t>
-      </w:r>
-      <w:r>
-        <w:rPr>
-          <w:rFonts w:ascii="Consolas" w:hAnsi="Consolas" w:cs="Consolas"/>
-          <w:color w:val="2A00FF"/>
-          <w:sz w:val="20"/>
-          <w:szCs w:val="20"/>
-          <w:shd w:val="clear" w:color="auto" w:fill="E8F2FE"/>
-        </w:rPr>
-        <w:t>"Not in valid time!"</w:t>
-      </w:r>
-      <w:r>
-        <w:rPr>
-          <w:rFonts w:ascii="Consolas" w:hAnsi="Consolas" w:cs="Consolas"/>
-          <w:color w:val="000000"/>
-          <w:sz w:val="20"/>
-          <w:szCs w:val="20"/>
-          <w:shd w:val="clear" w:color="auto" w:fill="E8F2FE"/>
-        </w:rPr>
-        <w:t>); =&gt; thời gian roll call có vấn đề</w:t>
-      </w:r>
-    </w:p>
-    <w:p>
-      <w:pPr>
-        <w:pStyle w:val="ListParagraph"/>
-        <w:numPr>
-          <w:ilvl w:val="0"/>
-          <w:numId w:val="7"/>
-        </w:numPr>
-        <w:autoSpaceDE w:val="0"/>
-        <w:autoSpaceDN w:val="0"/>
-        <w:adjustRightInd w:val="0"/>
-        <w:spacing w:after="0" w:line="240" w:lineRule="auto"/>
-        <w:rPr>
-          <w:rFonts w:ascii="Consolas" w:hAnsi="Consolas" w:cs="Consolas"/>
-          <w:sz w:val="20"/>
-          <w:szCs w:val="20"/>
-        </w:rPr>
-      </w:pPr>
-      <w:r>
-        <w:rPr>
-          <w:rFonts w:ascii="Consolas" w:hAnsi="Consolas" w:cs="Consolas"/>
-          <w:i/>
-          <w:iCs/>
-          <w:color w:val="000000"/>
-          <w:sz w:val="20"/>
-          <w:szCs w:val="20"/>
-          <w:shd w:val="clear" w:color="auto" w:fill="E8F2FE"/>
-        </w:rPr>
-        <w:t>badRequest</w:t>
-      </w:r>
-      <w:r>
-        <w:rPr>
-          <w:rFonts w:ascii="Consolas" w:hAnsi="Consolas" w:cs="Consolas"/>
-          <w:color w:val="000000"/>
-          <w:sz w:val="20"/>
-          <w:szCs w:val="20"/>
-          <w:shd w:val="clear" w:color="auto" w:fill="E8F2FE"/>
-        </w:rPr>
-        <w:t>().body(</w:t>
-      </w:r>
-      <w:r>
-        <w:rPr>
-          <w:rFonts w:ascii="Consolas" w:hAnsi="Consolas" w:cs="Consolas"/>
-          <w:color w:val="2A00FF"/>
-          <w:sz w:val="20"/>
-          <w:szCs w:val="20"/>
-          <w:shd w:val="clear" w:color="auto" w:fill="E8F2FE"/>
-        </w:rPr>
-        <w:t>"Error happened!"</w:t>
-      </w:r>
-      <w:r>
-        <w:rPr>
-          <w:rFonts w:ascii="Consolas" w:hAnsi="Consolas" w:cs="Consolas"/>
-          <w:color w:val="000000"/>
-          <w:sz w:val="20"/>
-          <w:szCs w:val="20"/>
-          <w:shd w:val="clear" w:color="auto" w:fill="E8F2FE"/>
-        </w:rPr>
-        <w:t>); =&gt; ko thể sinh identifyString hoặc có Exception được trả về</w:t>
-      </w:r>
-    </w:p>
-    <w:p>
-      <w:pPr>
-        <w:pStyle w:val="ListParagraph"/>
-        <w:numPr>
-          <w:ilvl w:val="0"/>
-          <w:numId w:val="7"/>
-        </w:numPr>
-        <w:autoSpaceDE w:val="0"/>
-        <w:autoSpaceDN w:val="0"/>
-        <w:adjustRightInd w:val="0"/>
-        <w:spacing w:after="0" w:line="240" w:lineRule="auto"/>
-        <w:rPr>
-          <w:rFonts w:ascii="Consolas" w:hAnsi="Consolas" w:cs="Consolas"/>
-          <w:sz w:val="20"/>
-          <w:szCs w:val="20"/>
-        </w:rPr>
-      </w:pPr>
-      <w:r>
-        <w:rPr>
-          <w:rFonts w:ascii="Consolas" w:hAnsi="Consolas" w:cs="Consolas"/>
-          <w:i/>
-          <w:iCs/>
-          <w:color w:val="000000"/>
-          <w:sz w:val="20"/>
-          <w:szCs w:val="20"/>
-          <w:shd w:val="clear" w:color="auto" w:fill="E8F2FE"/>
-        </w:rPr>
-        <w:t>badRequest</w:t>
-      </w:r>
-      <w:r>
-        <w:rPr>
-          <w:rFonts w:ascii="Consolas" w:hAnsi="Consolas" w:cs="Consolas"/>
-          <w:color w:val="000000"/>
-          <w:sz w:val="20"/>
-          <w:szCs w:val="20"/>
-          <w:shd w:val="clear" w:color="auto" w:fill="E8F2FE"/>
-        </w:rPr>
-        <w:t>().body(</w:t>
-      </w:r>
-      <w:r>
-        <w:rPr>
-          <w:rFonts w:ascii="Consolas" w:hAnsi="Consolas" w:cs="Consolas"/>
-          <w:color w:val="2A00FF"/>
-          <w:sz w:val="20"/>
-          <w:szCs w:val="20"/>
-          <w:shd w:val="clear" w:color="auto" w:fill="E8F2FE"/>
-        </w:rPr>
-        <w:t>"An ID is not a number!"</w:t>
-      </w:r>
-      <w:r>
-        <w:rPr>
-          <w:rFonts w:ascii="Consolas" w:hAnsi="Consolas" w:cs="Consolas"/>
-          <w:color w:val="000000"/>
-          <w:sz w:val="20"/>
-          <w:szCs w:val="20"/>
-          <w:shd w:val="clear" w:color="auto" w:fill="E8F2FE"/>
-        </w:rPr>
-        <w:t>); =&gt; 1 trường thông tin ko thể parse về thành số</w:t>
-      </w:r>
-    </w:p>
-    <w:p>
-      <w:pPr>
-        <w:autoSpaceDE w:val="0"/>
-        <w:autoSpaceDN w:val="0"/>
-        <w:adjustRightInd w:val="0"/>
-        <w:spacing w:after="0" w:line="240" w:lineRule="auto"/>
-        <w:ind w:left="360"/>
-        <w:rPr>
-          <w:rFonts w:ascii="Consolas" w:hAnsi="Consolas" w:cs="Consolas"/>
-          <w:sz w:val="20"/>
-          <w:szCs w:val="20"/>
-        </w:rPr>
-      </w:pPr>
-    </w:p>
-    <w:p>
-      <w:pPr>
-        <w:rPr>
-          <w:rFonts w:ascii="Times New Roman" w:hAnsi="Times New Roman" w:cs="Times New Roman"/>
-          <w:sz w:val="20"/>
-          <w:szCs w:val="20"/>
-        </w:rPr>
-      </w:pPr>
-    </w:p>
-    <w:p>
-      <w:pPr>
-        <w:rPr>
-          <w:rFonts w:ascii="Times New Roman" w:hAnsi="Times New Roman" w:cs="Times New Roman"/>
-          <w:b/>
-          <w:sz w:val="28"/>
-          <w:szCs w:val="28"/>
-        </w:rPr>
-      </w:pPr>
-      <w:r>
-        <w:rPr>
-          <w:rFonts w:ascii="Times New Roman" w:hAnsi="Times New Roman" w:cs="Times New Roman"/>
-          <w:b/>
-          <w:sz w:val="28"/>
-          <w:szCs w:val="28"/>
-        </w:rPr>
-        <w:t xml:space="preserve">API </w:t>
-      </w:r>
-      <w:r>
-        <w:rPr>
-          <w:rFonts w:ascii="Times New Roman" w:hAnsi="Times New Roman" w:cs="Times New Roman"/>
-          <w:b/>
-          <w:sz w:val="28"/>
-          <w:szCs w:val="28"/>
-        </w:rPr>
-        <w:t>student</w:t>
-      </w:r>
-      <w:r>
-        <w:rPr>
-          <w:rFonts w:ascii="Times New Roman" w:hAnsi="Times New Roman" w:cs="Times New Roman"/>
-          <w:b/>
-          <w:sz w:val="28"/>
-          <w:szCs w:val="28"/>
-        </w:rPr>
-        <w:t>RollCall</w:t>
-      </w:r>
-    </w:p>
-    <w:p>
-      <w:pPr>
-        <w:rPr>
-          <w:rFonts w:ascii="Times New Roman" w:hAnsi="Times New Roman" w:cs="Times New Roman"/>
-          <w:sz w:val="20"/>
-          <w:szCs w:val="20"/>
+        <w:rPr>
+          <w:rFonts w:ascii="Times New Roman" w:hAnsi="Times New Roman" w:cs="Times New Roman"/>
+          <w:sz w:val="28"/>
+          <w:szCs w:val="28"/>
+        </w:rPr>
+      </w:pPr>
+      <w:r>
+        <w:rPr>
+          <w:rFonts w:ascii="Times New Roman" w:hAnsi="Times New Roman" w:cs="Times New Roman"/>
+          <w:sz w:val="28"/>
+          <w:szCs w:val="28"/>
+        </w:rPr>
+        <w:t>{</w:t>
+      </w:r>
+    </w:p>
+    <w:p>
+      <w:pPr>
+        <w:rPr>
+          <w:rFonts w:ascii="Times New Roman" w:hAnsi="Times New Roman" w:cs="Times New Roman"/>
+          <w:sz w:val="28"/>
+          <w:szCs w:val="28"/>
+        </w:rPr>
+      </w:pPr>
+      <w:r>
+        <w:rPr>
+          <w:rFonts w:ascii="Times New Roman" w:hAnsi="Times New Roman" w:cs="Times New Roman"/>
+          <w:sz w:val="28"/>
+          <w:szCs w:val="28"/>
+        </w:rPr>
+        <w:lastRenderedPageBreak/>
+        <w:tab/>
+        <w:t>"classID": "2",</w:t>
+      </w:r>
+    </w:p>
+    <w:p>
+      <w:pPr>
+        <w:rPr>
+          <w:rFonts w:ascii="Times New Roman" w:hAnsi="Times New Roman" w:cs="Times New Roman"/>
+          <w:sz w:val="28"/>
+          <w:szCs w:val="28"/>
+        </w:rPr>
+      </w:pPr>
+      <w:r>
+        <w:rPr>
+          <w:rFonts w:ascii="Times New Roman" w:hAnsi="Times New Roman" w:cs="Times New Roman"/>
+          <w:sz w:val="28"/>
+          <w:szCs w:val="28"/>
+        </w:rPr>
+        <w:tab/>
+        <w:t>"roomID": "1",</w:t>
+      </w:r>
+    </w:p>
+    <w:p>
+      <w:pPr>
+        <w:rPr>
+          <w:rFonts w:ascii="Times New Roman" w:hAnsi="Times New Roman" w:cs="Times New Roman"/>
+          <w:sz w:val="28"/>
+          <w:szCs w:val="28"/>
+        </w:rPr>
+      </w:pPr>
+      <w:r>
+        <w:rPr>
+          <w:rFonts w:ascii="Times New Roman" w:hAnsi="Times New Roman" w:cs="Times New Roman"/>
+          <w:sz w:val="28"/>
+          <w:szCs w:val="28"/>
+        </w:rPr>
+        <w:tab/>
+        <w:t>"weekday": "4",</w:t>
+      </w:r>
+    </w:p>
+    <w:p>
+      <w:pPr>
+        <w:rPr>
+          <w:rFonts w:ascii="Times New Roman" w:hAnsi="Times New Roman" w:cs="Times New Roman"/>
+          <w:sz w:val="28"/>
+          <w:szCs w:val="28"/>
+        </w:rPr>
+      </w:pPr>
+      <w:r>
+        <w:rPr>
+          <w:rFonts w:ascii="Times New Roman" w:hAnsi="Times New Roman" w:cs="Times New Roman"/>
+          <w:sz w:val="28"/>
+          <w:szCs w:val="28"/>
+        </w:rPr>
+        <w:tab/>
+        <w:t>"beginAt": "13:30:00",</w:t>
+      </w:r>
+    </w:p>
+    <w:p>
+      <w:pPr>
+        <w:rPr>
+          <w:rFonts w:ascii="Times New Roman" w:hAnsi="Times New Roman" w:cs="Times New Roman"/>
+          <w:sz w:val="28"/>
+          <w:szCs w:val="28"/>
+        </w:rPr>
+      </w:pPr>
+      <w:r>
+        <w:rPr>
+          <w:rFonts w:ascii="Times New Roman" w:hAnsi="Times New Roman" w:cs="Times New Roman"/>
+          <w:sz w:val="28"/>
+          <w:szCs w:val="28"/>
+        </w:rPr>
+        <w:tab/>
+        <w:t>"finishAt": "15:00:00"</w:t>
+      </w:r>
+    </w:p>
+    <w:p>
+      <w:pPr>
+        <w:rPr>
+          <w:rFonts w:ascii="Times New Roman" w:hAnsi="Times New Roman" w:cs="Times New Roman"/>
+          <w:sz w:val="28"/>
+          <w:szCs w:val="28"/>
+        </w:rPr>
+      </w:pPr>
+      <w:r>
+        <w:rPr>
+          <w:rFonts w:ascii="Times New Roman" w:hAnsi="Times New Roman" w:cs="Times New Roman"/>
+          <w:sz w:val="28"/>
+          <w:szCs w:val="28"/>
+        </w:rPr>
+        <w:t>}</w:t>
+      </w:r>
+    </w:p>
+    <w:p>
+      <w:pPr>
+        <w:outlineLvl w:val="1"/>
+        <w:rPr>
+          <w:rFonts w:ascii="Times New Roman" w:hAnsi="Times New Roman" w:cs="Times New Roman"/>
+          <w:b/>
+          <w:sz w:val="28"/>
+          <w:szCs w:val="28"/>
+        </w:rPr>
+      </w:pPr>
+      <w:r>
+        <w:rPr>
+          <w:rFonts w:ascii="Times New Roman" w:hAnsi="Times New Roman" w:cs="Times New Roman"/>
+          <w:b/>
+          <w:sz w:val="28"/>
+          <w:szCs w:val="28"/>
+        </w:rPr>
+        <w:t>API Get ClassRoom info</w:t>
+      </w:r>
+    </w:p>
+    <w:p>
+      <w:pPr>
+        <w:rPr>
+          <w:rFonts w:ascii="Times New Roman" w:hAnsi="Times New Roman" w:cs="Times New Roman"/>
+          <w:b/>
+          <w:sz w:val="28"/>
+          <w:szCs w:val="28"/>
         </w:rPr>
       </w:pPr>
       <w:r>
         <w:rPr>
           <w:noProof/>
         </w:rPr>
-        <w:lastRenderedPageBreak/>
         <w:drawing>
-          <wp:inline distT="0" distB="0" distL="0" distR="0" wp14:anchorId="049E8D53" wp14:editId="6AB29046">
-            <wp:extent cx="5943600" cy="3575050"/>
-            <wp:effectExtent l="0" t="0" r="0" b="6350"/>
-            <wp:docPr id="2" name="Picture 2"/>
+          <wp:inline distT="0" distB="0" distL="0" distR="0" wp14:anchorId="7ED4D543" wp14:editId="633812F5">
+            <wp:extent cx="5943600" cy="3321685"/>
+            <wp:effectExtent l="0" t="0" r="0" b="0"/>
+            <wp:docPr id="9" name="Picture 9"/>
             <wp:cNvGraphicFramePr>
               <a:graphicFrameLocks xmlns:a="http://schemas.openxmlformats.org/drawingml/2006/main" noChangeAspect="1"/>
             </wp:cNvGraphicFramePr>
@@ -5144,7 +4698,7 @@
                   <pic:spPr>
                     <a:xfrm>
                       <a:off x="0" y="0"/>
-                      <a:ext cx="5943600" cy="3575050"/>
+                      <a:ext cx="5943600" cy="3321685"/>
                     </a:xfrm>
                     <a:prstGeom prst="rect">
                       <a:avLst/>
@@ -5159,6 +4713,731 @@
     </w:p>
     <w:p>
       <w:pPr>
+        <w:rPr>
+          <w:rFonts w:ascii="Helvetica" w:hAnsi="Helvetica" w:cs="Helvetica"/>
+          <w:color w:val="505050"/>
+          <w:sz w:val="18"/>
+          <w:szCs w:val="18"/>
+          <w:shd w:val="clear" w:color="auto" w:fill="FAFAFA"/>
+        </w:rPr>
+      </w:pPr>
+      <w:r>
+        <w:rPr>
+          <w:rFonts w:ascii="Times New Roman" w:hAnsi="Times New Roman" w:cs="Times New Roman"/>
+          <w:b/>
+          <w:sz w:val="28"/>
+          <w:szCs w:val="28"/>
+        </w:rPr>
+        <w:t xml:space="preserve">URL = </w:t>
+      </w:r>
+      <w:r>
+        <w:rPr>
+          <w:rFonts w:ascii="Helvetica" w:hAnsi="Helvetica" w:cs="Helvetica"/>
+          <w:color w:val="505050"/>
+          <w:sz w:val="18"/>
+          <w:szCs w:val="18"/>
+          <w:shd w:val="clear" w:color="auto" w:fill="FAFAFA"/>
+        </w:rPr>
+        <w:t>localhost:8080/classrooms?classID=2&amp;roomID=1</w:t>
+      </w:r>
+    </w:p>
+    <w:p>
+      <w:pPr>
+        <w:outlineLvl w:val="1"/>
+        <w:rPr>
+          <w:rFonts w:ascii="Times New Roman" w:hAnsi="Times New Roman" w:cs="Times New Roman"/>
+          <w:b/>
+          <w:sz w:val="28"/>
+          <w:szCs w:val="28"/>
+        </w:rPr>
+      </w:pPr>
+      <w:r>
+        <w:rPr>
+          <w:rFonts w:ascii="Times New Roman" w:hAnsi="Times New Roman" w:cs="Times New Roman"/>
+          <w:b/>
+          <w:sz w:val="28"/>
+          <w:szCs w:val="28"/>
+        </w:rPr>
+        <w:t>API Update ClassRoom info</w:t>
+      </w:r>
+    </w:p>
+    <w:p>
+      <w:pPr>
+        <w:rPr>
+          <w:rFonts w:ascii="Times New Roman" w:hAnsi="Times New Roman" w:cs="Times New Roman"/>
+          <w:b/>
+          <w:sz w:val="28"/>
+          <w:szCs w:val="28"/>
+        </w:rPr>
+      </w:pPr>
+      <w:r>
+        <w:rPr>
+          <w:noProof/>
+        </w:rPr>
+        <w:lastRenderedPageBreak/>
+        <w:drawing>
+          <wp:inline distT="0" distB="0" distL="0" distR="0" wp14:anchorId="34153B39" wp14:editId="5C858BEA">
+            <wp:extent cx="5943600" cy="2619375"/>
+            <wp:effectExtent l="0" t="0" r="0" b="9525"/>
+            <wp:docPr id="29" name="Picture 29"/>
+            <wp:cNvGraphicFramePr>
+              <a:graphicFrameLocks xmlns:a="http://schemas.openxmlformats.org/drawingml/2006/main" noChangeAspect="1"/>
+            </wp:cNvGraphicFramePr>
+            <a:graphic xmlns:a="http://schemas.openxmlformats.org/drawingml/2006/main">
+              <a:graphicData uri="http://schemas.openxmlformats.org/drawingml/2006/picture">
+                <pic:pic xmlns:pic="http://schemas.openxmlformats.org/drawingml/2006/picture">
+                  <pic:nvPicPr>
+                    <pic:cNvPr id="1" name=""/>
+                    <pic:cNvPicPr/>
+                  </pic:nvPicPr>
+                  <pic:blipFill>
+                    <a:blip r:embed="rId31"/>
+                    <a:stretch>
+                      <a:fillRect/>
+                    </a:stretch>
+                  </pic:blipFill>
+                  <pic:spPr>
+                    <a:xfrm>
+                      <a:off x="0" y="0"/>
+                      <a:ext cx="5943600" cy="2619375"/>
+                    </a:xfrm>
+                    <a:prstGeom prst="rect">
+                      <a:avLst/>
+                    </a:prstGeom>
+                  </pic:spPr>
+                </pic:pic>
+              </a:graphicData>
+            </a:graphic>
+          </wp:inline>
+        </w:drawing>
+      </w:r>
+    </w:p>
+    <w:p>
+      <w:pPr>
+        <w:rPr>
+          <w:rFonts w:ascii="Times New Roman" w:hAnsi="Times New Roman" w:cs="Times New Roman"/>
+          <w:sz w:val="28"/>
+          <w:szCs w:val="28"/>
+        </w:rPr>
+      </w:pPr>
+      <w:r>
+        <w:rPr>
+          <w:rFonts w:ascii="Times New Roman" w:hAnsi="Times New Roman" w:cs="Times New Roman"/>
+          <w:sz w:val="28"/>
+          <w:szCs w:val="28"/>
+        </w:rPr>
+        <w:t>{</w:t>
+      </w:r>
+    </w:p>
+    <w:p>
+      <w:pPr>
+        <w:rPr>
+          <w:rFonts w:ascii="Times New Roman" w:hAnsi="Times New Roman" w:cs="Times New Roman"/>
+          <w:sz w:val="28"/>
+          <w:szCs w:val="28"/>
+        </w:rPr>
+      </w:pPr>
+      <w:r>
+        <w:rPr>
+          <w:rFonts w:ascii="Times New Roman" w:hAnsi="Times New Roman" w:cs="Times New Roman"/>
+          <w:sz w:val="28"/>
+          <w:szCs w:val="28"/>
+        </w:rPr>
+        <w:tab/>
+        <w:t>"id": "2",</w:t>
+      </w:r>
+    </w:p>
+    <w:p>
+      <w:pPr>
+        <w:rPr>
+          <w:rFonts w:ascii="Times New Roman" w:hAnsi="Times New Roman" w:cs="Times New Roman"/>
+          <w:sz w:val="28"/>
+          <w:szCs w:val="28"/>
+        </w:rPr>
+      </w:pPr>
+      <w:r>
+        <w:rPr>
+          <w:rFonts w:ascii="Times New Roman" w:hAnsi="Times New Roman" w:cs="Times New Roman"/>
+          <w:sz w:val="28"/>
+          <w:szCs w:val="28"/>
+        </w:rPr>
+        <w:tab/>
+        <w:t>"classID": "2",</w:t>
+      </w:r>
+    </w:p>
+    <w:p>
+      <w:pPr>
+        <w:rPr>
+          <w:rFonts w:ascii="Times New Roman" w:hAnsi="Times New Roman" w:cs="Times New Roman"/>
+          <w:sz w:val="28"/>
+          <w:szCs w:val="28"/>
+        </w:rPr>
+      </w:pPr>
+      <w:r>
+        <w:rPr>
+          <w:rFonts w:ascii="Times New Roman" w:hAnsi="Times New Roman" w:cs="Times New Roman"/>
+          <w:sz w:val="28"/>
+          <w:szCs w:val="28"/>
+        </w:rPr>
+        <w:tab/>
+        <w:t>"roomID": "1",</w:t>
+      </w:r>
+    </w:p>
+    <w:p>
+      <w:pPr>
+        <w:rPr>
+          <w:rFonts w:ascii="Times New Roman" w:hAnsi="Times New Roman" w:cs="Times New Roman"/>
+          <w:sz w:val="28"/>
+          <w:szCs w:val="28"/>
+        </w:rPr>
+      </w:pPr>
+      <w:r>
+        <w:rPr>
+          <w:rFonts w:ascii="Times New Roman" w:hAnsi="Times New Roman" w:cs="Times New Roman"/>
+          <w:sz w:val="28"/>
+          <w:szCs w:val="28"/>
+        </w:rPr>
+        <w:tab/>
+        <w:t>"weekday": "6",</w:t>
+      </w:r>
+    </w:p>
+    <w:p>
+      <w:pPr>
+        <w:rPr>
+          <w:rFonts w:ascii="Times New Roman" w:hAnsi="Times New Roman" w:cs="Times New Roman"/>
+          <w:sz w:val="28"/>
+          <w:szCs w:val="28"/>
+        </w:rPr>
+      </w:pPr>
+      <w:r>
+        <w:rPr>
+          <w:rFonts w:ascii="Times New Roman" w:hAnsi="Times New Roman" w:cs="Times New Roman"/>
+          <w:sz w:val="28"/>
+          <w:szCs w:val="28"/>
+        </w:rPr>
+        <w:tab/>
+        <w:t>"beginAt": "14:30:00",</w:t>
+      </w:r>
+    </w:p>
+    <w:p>
+      <w:pPr>
+        <w:rPr>
+          <w:rFonts w:ascii="Times New Roman" w:hAnsi="Times New Roman" w:cs="Times New Roman"/>
+          <w:sz w:val="28"/>
+          <w:szCs w:val="28"/>
+        </w:rPr>
+      </w:pPr>
+      <w:r>
+        <w:rPr>
+          <w:rFonts w:ascii="Times New Roman" w:hAnsi="Times New Roman" w:cs="Times New Roman"/>
+          <w:sz w:val="28"/>
+          <w:szCs w:val="28"/>
+        </w:rPr>
+        <w:tab/>
+        <w:t>"finishAt": "16:00:00"</w:t>
+      </w:r>
+    </w:p>
+    <w:p>
+      <w:pPr>
+        <w:rPr>
+          <w:rFonts w:ascii="Times New Roman" w:hAnsi="Times New Roman" w:cs="Times New Roman"/>
+          <w:sz w:val="28"/>
+          <w:szCs w:val="28"/>
+        </w:rPr>
+      </w:pPr>
+      <w:r>
+        <w:rPr>
+          <w:rFonts w:ascii="Times New Roman" w:hAnsi="Times New Roman" w:cs="Times New Roman"/>
+          <w:sz w:val="28"/>
+          <w:szCs w:val="28"/>
+        </w:rPr>
+        <w:t>}</w:t>
+      </w:r>
+    </w:p>
+    <w:p>
+      <w:pPr>
+        <w:outlineLvl w:val="1"/>
+        <w:rPr>
+          <w:rFonts w:ascii="Times New Roman" w:hAnsi="Times New Roman" w:cs="Times New Roman"/>
+          <w:b/>
+          <w:sz w:val="28"/>
+          <w:szCs w:val="28"/>
+        </w:rPr>
+      </w:pPr>
+      <w:r>
+        <w:rPr>
+          <w:rFonts w:ascii="Times New Roman" w:hAnsi="Times New Roman" w:cs="Times New Roman"/>
+          <w:b/>
+          <w:sz w:val="28"/>
+          <w:szCs w:val="28"/>
+        </w:rPr>
+        <w:t>API Delete ClassRoom</w:t>
+      </w:r>
+    </w:p>
+    <w:p>
+      <w:pPr>
+        <w:rPr>
+          <w:rFonts w:ascii="Times New Roman" w:hAnsi="Times New Roman" w:cs="Times New Roman"/>
+          <w:b/>
+          <w:sz w:val="28"/>
+          <w:szCs w:val="28"/>
+        </w:rPr>
+      </w:pPr>
+      <w:r>
+        <w:rPr>
+          <w:noProof/>
+        </w:rPr>
+        <w:drawing>
+          <wp:inline distT="0" distB="0" distL="0" distR="0" wp14:anchorId="73321BBB" wp14:editId="0B9FD625">
+            <wp:extent cx="5943600" cy="2522220"/>
+            <wp:effectExtent l="0" t="0" r="0" b="0"/>
+            <wp:docPr id="30" name="Picture 30"/>
+            <wp:cNvGraphicFramePr>
+              <a:graphicFrameLocks xmlns:a="http://schemas.openxmlformats.org/drawingml/2006/main" noChangeAspect="1"/>
+            </wp:cNvGraphicFramePr>
+            <a:graphic xmlns:a="http://schemas.openxmlformats.org/drawingml/2006/main">
+              <a:graphicData uri="http://schemas.openxmlformats.org/drawingml/2006/picture">
+                <pic:pic xmlns:pic="http://schemas.openxmlformats.org/drawingml/2006/picture">
+                  <pic:nvPicPr>
+                    <pic:cNvPr id="1" name=""/>
+                    <pic:cNvPicPr/>
+                  </pic:nvPicPr>
+                  <pic:blipFill>
+                    <a:blip r:embed="rId32"/>
+                    <a:stretch>
+                      <a:fillRect/>
+                    </a:stretch>
+                  </pic:blipFill>
+                  <pic:spPr>
+                    <a:xfrm>
+                      <a:off x="0" y="0"/>
+                      <a:ext cx="5943600" cy="2522220"/>
+                    </a:xfrm>
+                    <a:prstGeom prst="rect">
+                      <a:avLst/>
+                    </a:prstGeom>
+                  </pic:spPr>
+                </pic:pic>
+              </a:graphicData>
+            </a:graphic>
+          </wp:inline>
+        </w:drawing>
+      </w:r>
+    </w:p>
+    <w:p>
+      <w:pPr>
+        <w:rPr>
+          <w:rFonts w:ascii="Helvetica" w:hAnsi="Helvetica" w:cs="Helvetica"/>
+          <w:color w:val="505050"/>
+          <w:sz w:val="18"/>
+          <w:szCs w:val="18"/>
+          <w:shd w:val="clear" w:color="auto" w:fill="FAFAFA"/>
+        </w:rPr>
+      </w:pPr>
+      <w:r>
+        <w:rPr>
+          <w:rFonts w:ascii="Times New Roman" w:hAnsi="Times New Roman" w:cs="Times New Roman"/>
+          <w:b/>
+          <w:sz w:val="28"/>
+          <w:szCs w:val="28"/>
+        </w:rPr>
+        <w:lastRenderedPageBreak/>
+        <w:t xml:space="preserve">URL = </w:t>
+      </w:r>
+      <w:r>
+        <w:rPr>
+          <w:rFonts w:ascii="Helvetica" w:hAnsi="Helvetica" w:cs="Helvetica"/>
+          <w:color w:val="505050"/>
+          <w:sz w:val="18"/>
+          <w:szCs w:val="18"/>
+          <w:shd w:val="clear" w:color="auto" w:fill="FAFAFA"/>
+        </w:rPr>
+        <w:t>localhost:8080/classrooms?id=4</w:t>
+      </w:r>
+    </w:p>
+    <w:p>
+      <w:pPr>
+        <w:rPr>
+          <w:rFonts w:ascii="Times New Roman" w:hAnsi="Times New Roman" w:cs="Times New Roman"/>
+          <w:b/>
+          <w:sz w:val="28"/>
+          <w:szCs w:val="28"/>
+        </w:rPr>
+      </w:pPr>
+    </w:p>
+    <w:p>
+      <w:pPr>
+        <w:outlineLvl w:val="1"/>
+        <w:rPr>
+          <w:rFonts w:ascii="Times New Roman" w:hAnsi="Times New Roman" w:cs="Times New Roman"/>
+          <w:b/>
+          <w:sz w:val="28"/>
+          <w:szCs w:val="28"/>
+        </w:rPr>
+      </w:pPr>
+      <w:r>
+        <w:rPr>
+          <w:rFonts w:ascii="Times New Roman" w:hAnsi="Times New Roman" w:cs="Times New Roman"/>
+          <w:b/>
+          <w:sz w:val="28"/>
+          <w:szCs w:val="28"/>
+        </w:rPr>
+        <w:t xml:space="preserve">API </w:t>
+      </w:r>
+      <w:r>
+        <w:rPr>
+          <w:rFonts w:ascii="Times New Roman" w:hAnsi="Times New Roman" w:cs="Times New Roman"/>
+          <w:b/>
+          <w:sz w:val="28"/>
+          <w:szCs w:val="28"/>
+        </w:rPr>
+        <w:t>teacherRollCall</w:t>
+      </w:r>
+    </w:p>
+    <w:p>
+      <w:pPr>
+        <w:rPr>
+          <w:rFonts w:ascii="Times New Roman" w:hAnsi="Times New Roman" w:cs="Times New Roman"/>
+          <w:b/>
+          <w:sz w:val="28"/>
+          <w:szCs w:val="28"/>
+        </w:rPr>
+      </w:pPr>
+      <w:r>
+        <w:rPr>
+          <w:noProof/>
+        </w:rPr>
+        <w:drawing>
+          <wp:inline distT="0" distB="0" distL="0" distR="0" wp14:anchorId="42D6986B" wp14:editId="31C7FFCB">
+            <wp:extent cx="5943600" cy="2855595"/>
+            <wp:effectExtent l="0" t="0" r="0" b="1905"/>
+            <wp:docPr id="31" name="Picture 31"/>
+            <wp:cNvGraphicFramePr>
+              <a:graphicFrameLocks xmlns:a="http://schemas.openxmlformats.org/drawingml/2006/main" noChangeAspect="1"/>
+            </wp:cNvGraphicFramePr>
+            <a:graphic xmlns:a="http://schemas.openxmlformats.org/drawingml/2006/main">
+              <a:graphicData uri="http://schemas.openxmlformats.org/drawingml/2006/picture">
+                <pic:pic xmlns:pic="http://schemas.openxmlformats.org/drawingml/2006/picture">
+                  <pic:nvPicPr>
+                    <pic:cNvPr id="1" name=""/>
+                    <pic:cNvPicPr/>
+                  </pic:nvPicPr>
+                  <pic:blipFill>
+                    <a:blip r:embed="rId33"/>
+                    <a:stretch>
+                      <a:fillRect/>
+                    </a:stretch>
+                  </pic:blipFill>
+                  <pic:spPr>
+                    <a:xfrm>
+                      <a:off x="0" y="0"/>
+                      <a:ext cx="5943600" cy="2855595"/>
+                    </a:xfrm>
+                    <a:prstGeom prst="rect">
+                      <a:avLst/>
+                    </a:prstGeom>
+                  </pic:spPr>
+                </pic:pic>
+              </a:graphicData>
+            </a:graphic>
+          </wp:inline>
+        </w:drawing>
+      </w:r>
+    </w:p>
+    <w:p>
+      <w:pPr>
+        <w:rPr>
+          <w:rFonts w:ascii="Times New Roman" w:hAnsi="Times New Roman" w:cs="Times New Roman"/>
+          <w:sz w:val="28"/>
+          <w:szCs w:val="28"/>
+        </w:rPr>
+      </w:pPr>
+      <w:r>
+        <w:rPr>
+          <w:rFonts w:ascii="Times New Roman" w:hAnsi="Times New Roman" w:cs="Times New Roman"/>
+          <w:sz w:val="28"/>
+          <w:szCs w:val="28"/>
+        </w:rPr>
+        <w:t>{</w:t>
+      </w:r>
+    </w:p>
+    <w:p>
+      <w:pPr>
+        <w:rPr>
+          <w:rFonts w:ascii="Times New Roman" w:hAnsi="Times New Roman" w:cs="Times New Roman"/>
+          <w:sz w:val="28"/>
+          <w:szCs w:val="28"/>
+        </w:rPr>
+      </w:pPr>
+      <w:r>
+        <w:rPr>
+          <w:rFonts w:ascii="Times New Roman" w:hAnsi="Times New Roman" w:cs="Times New Roman"/>
+          <w:sz w:val="28"/>
+          <w:szCs w:val="28"/>
+        </w:rPr>
+        <w:tab/>
+        <w:t>"teacherID": "2",</w:t>
+      </w:r>
+    </w:p>
+    <w:p>
+      <w:pPr>
+        <w:rPr>
+          <w:rFonts w:ascii="Times New Roman" w:hAnsi="Times New Roman" w:cs="Times New Roman"/>
+          <w:sz w:val="28"/>
+          <w:szCs w:val="28"/>
+        </w:rPr>
+      </w:pPr>
+      <w:r>
+        <w:rPr>
+          <w:rFonts w:ascii="Times New Roman" w:hAnsi="Times New Roman" w:cs="Times New Roman"/>
+          <w:sz w:val="28"/>
+          <w:szCs w:val="28"/>
+        </w:rPr>
+        <w:tab/>
+        <w:t>"classID": "2",</w:t>
+      </w:r>
+    </w:p>
+    <w:p>
+      <w:pPr>
+        <w:rPr>
+          <w:rFonts w:ascii="Times New Roman" w:hAnsi="Times New Roman" w:cs="Times New Roman"/>
+          <w:sz w:val="28"/>
+          <w:szCs w:val="28"/>
+        </w:rPr>
+      </w:pPr>
+      <w:r>
+        <w:rPr>
+          <w:rFonts w:ascii="Times New Roman" w:hAnsi="Times New Roman" w:cs="Times New Roman"/>
+          <w:sz w:val="28"/>
+          <w:szCs w:val="28"/>
+        </w:rPr>
+        <w:tab/>
+        <w:t>"roomID": "1"</w:t>
+      </w:r>
+    </w:p>
+    <w:p>
+      <w:pPr>
+        <w:rPr>
+          <w:rFonts w:ascii="Times New Roman" w:hAnsi="Times New Roman" w:cs="Times New Roman"/>
+          <w:sz w:val="28"/>
+          <w:szCs w:val="28"/>
+        </w:rPr>
+      </w:pPr>
+      <w:r>
+        <w:rPr>
+          <w:rFonts w:ascii="Times New Roman" w:hAnsi="Times New Roman" w:cs="Times New Roman"/>
+          <w:sz w:val="28"/>
+          <w:szCs w:val="28"/>
+        </w:rPr>
+        <w:t>}</w:t>
+      </w:r>
+    </w:p>
+    <w:p>
+      <w:pPr>
+        <w:rPr>
+          <w:rFonts w:ascii="Times New Roman" w:hAnsi="Times New Roman" w:cs="Times New Roman"/>
+          <w:sz w:val="28"/>
+          <w:szCs w:val="28"/>
+        </w:rPr>
+      </w:pPr>
+      <w:r>
+        <w:rPr>
+          <w:rFonts w:ascii="Times New Roman" w:hAnsi="Times New Roman" w:cs="Times New Roman"/>
+          <w:sz w:val="28"/>
+          <w:szCs w:val="28"/>
+        </w:rPr>
+        <w:t xml:space="preserve">+ TH thành công: </w:t>
+      </w:r>
+    </w:p>
+    <w:p>
+      <w:pPr>
+        <w:rPr>
+          <w:rFonts w:ascii="Times New Roman" w:hAnsi="Times New Roman" w:cs="Times New Roman"/>
+          <w:sz w:val="28"/>
+          <w:szCs w:val="28"/>
+        </w:rPr>
+      </w:pPr>
+      <w:r>
+        <w:rPr>
+          <w:rFonts w:ascii="Times New Roman" w:hAnsi="Times New Roman" w:cs="Times New Roman"/>
+          <w:sz w:val="28"/>
+          <w:szCs w:val="28"/>
+        </w:rPr>
+        <w:t xml:space="preserve"> điều kiện: </w:t>
+      </w:r>
+    </w:p>
+    <w:p>
+      <w:pPr>
+        <w:pStyle w:val="ListParagraph"/>
+        <w:numPr>
+          <w:ilvl w:val="0"/>
+          <w:numId w:val="6"/>
+        </w:numPr>
+        <w:rPr>
+          <w:rFonts w:ascii="Times New Roman" w:hAnsi="Times New Roman" w:cs="Times New Roman"/>
+          <w:sz w:val="28"/>
+          <w:szCs w:val="28"/>
+        </w:rPr>
+      </w:pPr>
+      <w:r>
+        <w:rPr>
+          <w:rFonts w:ascii="Times New Roman" w:hAnsi="Times New Roman" w:cs="Times New Roman"/>
+          <w:sz w:val="28"/>
+          <w:szCs w:val="28"/>
+        </w:rPr>
+        <w:t>thời gian roll call nằm trong thời gian của buổi học và trước khi buổi học kết thúc 15 phút</w:t>
+      </w:r>
+    </w:p>
+    <w:p>
+      <w:pPr>
+        <w:pStyle w:val="ListParagraph"/>
+        <w:numPr>
+          <w:ilvl w:val="0"/>
+          <w:numId w:val="6"/>
+        </w:numPr>
+        <w:rPr>
+          <w:rFonts w:ascii="Times New Roman" w:hAnsi="Times New Roman" w:cs="Times New Roman"/>
+          <w:sz w:val="28"/>
+          <w:szCs w:val="28"/>
+        </w:rPr>
+      </w:pPr>
+      <w:r>
+        <w:rPr>
+          <w:rFonts w:ascii="Times New Roman" w:hAnsi="Times New Roman" w:cs="Times New Roman"/>
+          <w:sz w:val="28"/>
+          <w:szCs w:val="28"/>
+        </w:rPr>
+        <w:t>1 buổi học chỉ được phép điểm danh 1 lần</w:t>
+      </w:r>
+    </w:p>
+    <w:p>
+      <w:pPr>
+        <w:pStyle w:val="ListParagraph"/>
+        <w:numPr>
+          <w:ilvl w:val="0"/>
+          <w:numId w:val="8"/>
+        </w:numPr>
+        <w:rPr>
+          <w:rFonts w:ascii="Times New Roman" w:hAnsi="Times New Roman" w:cs="Times New Roman"/>
+          <w:sz w:val="28"/>
+          <w:szCs w:val="28"/>
+        </w:rPr>
+      </w:pPr>
+      <w:r>
+        <w:rPr>
+          <w:rFonts w:ascii="Times New Roman" w:hAnsi="Times New Roman" w:cs="Times New Roman"/>
+          <w:sz w:val="28"/>
+          <w:szCs w:val="28"/>
+        </w:rPr>
+        <w:t>Trả về identifyString của lớp học đó</w:t>
+      </w:r>
+      <w:r>
+        <w:rPr>
+          <w:rFonts w:ascii="Times New Roman" w:hAnsi="Times New Roman" w:cs="Times New Roman"/>
+          <w:sz w:val="28"/>
+          <w:szCs w:val="28"/>
+        </w:rPr>
+        <w:t xml:space="preserve"> </w:t>
+      </w:r>
+    </w:p>
+    <w:p>
+      <w:pPr>
+        <w:rPr>
+          <w:rFonts w:ascii="Times New Roman" w:hAnsi="Times New Roman" w:cs="Times New Roman"/>
+          <w:sz w:val="20"/>
+          <w:szCs w:val="20"/>
+        </w:rPr>
+      </w:pPr>
+    </w:p>
+    <w:p>
+      <w:pPr>
+        <w:rPr>
+          <w:rFonts w:ascii="Times New Roman" w:hAnsi="Times New Roman" w:cs="Times New Roman"/>
+          <w:b/>
+          <w:sz w:val="28"/>
+          <w:szCs w:val="28"/>
+        </w:rPr>
+      </w:pPr>
+      <w:r>
+        <w:rPr>
+          <w:rFonts w:ascii="Times New Roman" w:hAnsi="Times New Roman" w:cs="Times New Roman"/>
+          <w:b/>
+          <w:sz w:val="28"/>
+          <w:szCs w:val="28"/>
+        </w:rPr>
+        <w:t xml:space="preserve">API </w:t>
+      </w:r>
+      <w:r>
+        <w:rPr>
+          <w:rFonts w:ascii="Times New Roman" w:hAnsi="Times New Roman" w:cs="Times New Roman"/>
+          <w:b/>
+          <w:sz w:val="28"/>
+          <w:szCs w:val="28"/>
+        </w:rPr>
+        <w:t>student</w:t>
+      </w:r>
+      <w:r>
+        <w:rPr>
+          <w:rFonts w:ascii="Times New Roman" w:hAnsi="Times New Roman" w:cs="Times New Roman"/>
+          <w:b/>
+          <w:sz w:val="28"/>
+          <w:szCs w:val="28"/>
+        </w:rPr>
+        <w:t>RollCall</w:t>
+      </w:r>
+    </w:p>
+    <w:p>
+      <w:pPr>
+        <w:rPr>
+          <w:rFonts w:ascii="Times New Roman" w:hAnsi="Times New Roman" w:cs="Times New Roman"/>
+          <w:sz w:val="20"/>
+          <w:szCs w:val="20"/>
+        </w:rPr>
+      </w:pPr>
+      <w:r>
+        <w:rPr>
+          <w:noProof/>
+        </w:rPr>
+        <w:lastRenderedPageBreak/>
+        <w:drawing>
+          <wp:inline distT="0" distB="0" distL="0" distR="0" wp14:anchorId="15D48028" wp14:editId="5E8AB0A9">
+            <wp:extent cx="5943600" cy="2572385"/>
+            <wp:effectExtent l="0" t="0" r="0" b="0"/>
+            <wp:docPr id="1" name="Picture 1"/>
+            <wp:cNvGraphicFramePr>
+              <a:graphicFrameLocks xmlns:a="http://schemas.openxmlformats.org/drawingml/2006/main" noChangeAspect="1"/>
+            </wp:cNvGraphicFramePr>
+            <a:graphic xmlns:a="http://schemas.openxmlformats.org/drawingml/2006/main">
+              <a:graphicData uri="http://schemas.openxmlformats.org/drawingml/2006/picture">
+                <pic:pic xmlns:pic="http://schemas.openxmlformats.org/drawingml/2006/picture">
+                  <pic:nvPicPr>
+                    <pic:cNvPr id="1" name=""/>
+                    <pic:cNvPicPr/>
+                  </pic:nvPicPr>
+                  <pic:blipFill>
+                    <a:blip r:embed="rId34"/>
+                    <a:stretch>
+                      <a:fillRect/>
+                    </a:stretch>
+                  </pic:blipFill>
+                  <pic:spPr>
+                    <a:xfrm>
+                      <a:off x="0" y="0"/>
+                      <a:ext cx="5943600" cy="2572385"/>
+                    </a:xfrm>
+                    <a:prstGeom prst="rect">
+                      <a:avLst/>
+                    </a:prstGeom>
+                  </pic:spPr>
+                </pic:pic>
+              </a:graphicData>
+            </a:graphic>
+          </wp:inline>
+        </w:drawing>
+      </w:r>
+    </w:p>
+    <w:p>
+      <w:pPr>
         <w:pStyle w:val="ListParagraph"/>
         <w:numPr>
           <w:ilvl w:val="0"/>
@@ -5181,529 +5460,183 @@
     </w:p>
     <w:p>
       <w:pPr>
-        <w:ind w:left="360"/>
-        <w:rPr>
-          <w:rFonts w:ascii="Times New Roman" w:hAnsi="Times New Roman" w:cs="Times New Roman"/>
-          <w:sz w:val="28"/>
-          <w:szCs w:val="28"/>
-        </w:rPr>
-      </w:pPr>
-      <w:r>
-        <w:rPr>
-          <w:rFonts w:ascii="Times New Roman" w:hAnsi="Times New Roman" w:cs="Times New Roman"/>
-          <w:sz w:val="28"/>
-          <w:szCs w:val="28"/>
-        </w:rPr>
-        <w:t>Các TH lỗi:</w:t>
-      </w:r>
-    </w:p>
-    <w:p>
-      <w:pPr>
-        <w:pStyle w:val="ListParagraph"/>
-        <w:numPr>
-          <w:ilvl w:val="0"/>
-          <w:numId w:val="7"/>
-        </w:numPr>
-        <w:rPr>
-          <w:rFonts w:ascii="Times New Roman" w:hAnsi="Times New Roman" w:cs="Times New Roman"/>
-          <w:sz w:val="28"/>
-          <w:szCs w:val="28"/>
-        </w:rPr>
-      </w:pPr>
-      <w:r>
-        <w:rPr>
-          <w:rFonts w:ascii="Consolas" w:hAnsi="Consolas" w:cs="Consolas"/>
-          <w:i/>
-          <w:iCs/>
-          <w:color w:val="000000"/>
-          <w:sz w:val="20"/>
-          <w:szCs w:val="20"/>
-          <w:shd w:val="clear" w:color="auto" w:fill="E8F2FE"/>
-        </w:rPr>
-        <w:t>badRequest</w:t>
-      </w:r>
-      <w:r>
-        <w:rPr>
-          <w:rFonts w:ascii="Consolas" w:hAnsi="Consolas" w:cs="Consolas"/>
-          <w:color w:val="000000"/>
-          <w:sz w:val="20"/>
-          <w:szCs w:val="20"/>
-          <w:shd w:val="clear" w:color="auto" w:fill="E8F2FE"/>
-        </w:rPr>
-        <w:t>().body(</w:t>
-      </w:r>
-      <w:r>
-        <w:rPr>
-          <w:rFonts w:ascii="Consolas" w:hAnsi="Consolas" w:cs="Consolas"/>
-          <w:color w:val="2A00FF"/>
-          <w:sz w:val="20"/>
-          <w:szCs w:val="20"/>
-          <w:shd w:val="clear" w:color="auto" w:fill="E8F2FE"/>
-        </w:rPr>
-        <w:t>"Not enough info!"</w:t>
-      </w:r>
-      <w:r>
-        <w:rPr>
-          <w:rFonts w:ascii="Consolas" w:hAnsi="Consolas" w:cs="Consolas"/>
-          <w:color w:val="000000"/>
-          <w:sz w:val="20"/>
-          <w:szCs w:val="20"/>
-          <w:shd w:val="clear" w:color="auto" w:fill="E8F2FE"/>
-        </w:rPr>
-        <w:t>); =&gt; thiếu 1 trong trường thông tin hoặc sai format JSON</w:t>
-      </w:r>
-    </w:p>
-    <w:p>
-      <w:pPr>
-        <w:pStyle w:val="ListParagraph"/>
-        <w:numPr>
-          <w:ilvl w:val="0"/>
-          <w:numId w:val="7"/>
-        </w:numPr>
-        <w:rPr>
-          <w:rFonts w:ascii="Times New Roman" w:hAnsi="Times New Roman" w:cs="Times New Roman"/>
-          <w:sz w:val="28"/>
-          <w:szCs w:val="28"/>
-        </w:rPr>
-      </w:pPr>
-      <w:r>
-        <w:rPr>
-          <w:rFonts w:ascii="Consolas" w:hAnsi="Consolas" w:cs="Consolas"/>
-          <w:i/>
-          <w:iCs/>
-          <w:color w:val="000000"/>
-          <w:sz w:val="20"/>
-          <w:szCs w:val="20"/>
-          <w:shd w:val="clear" w:color="auto" w:fill="E8F2FE"/>
-        </w:rPr>
-        <w:t>badRequest</w:t>
-      </w:r>
-      <w:r>
-        <w:rPr>
-          <w:rFonts w:ascii="Consolas" w:hAnsi="Consolas" w:cs="Consolas"/>
-          <w:color w:val="000000"/>
-          <w:sz w:val="20"/>
-          <w:szCs w:val="20"/>
-          <w:shd w:val="clear" w:color="auto" w:fill="E8F2FE"/>
-        </w:rPr>
-        <w:t>().body(</w:t>
-      </w:r>
-      <w:r>
-        <w:rPr>
-          <w:rFonts w:ascii="Consolas" w:hAnsi="Consolas" w:cs="Consolas"/>
-          <w:color w:val="2A00FF"/>
-          <w:sz w:val="20"/>
-          <w:szCs w:val="20"/>
-          <w:shd w:val="clear" w:color="auto" w:fill="E8F2FE"/>
-        </w:rPr>
-        <w:t>"Some info are not valid!"</w:t>
-      </w:r>
-      <w:r>
-        <w:rPr>
-          <w:rFonts w:ascii="Consolas" w:hAnsi="Consolas" w:cs="Consolas"/>
-          <w:color w:val="000000"/>
-          <w:sz w:val="20"/>
-          <w:szCs w:val="20"/>
-          <w:shd w:val="clear" w:color="auto" w:fill="E8F2FE"/>
-        </w:rPr>
-        <w:t>) =&gt; có trường thông tin &lt; 1 (ID đc đánh số từ 1)</w:t>
-      </w:r>
-    </w:p>
-    <w:p>
-      <w:pPr>
-        <w:pStyle w:val="ListParagraph"/>
-        <w:numPr>
-          <w:ilvl w:val="0"/>
-          <w:numId w:val="7"/>
-        </w:numPr>
-        <w:rPr>
-          <w:rFonts w:ascii="Times New Roman" w:hAnsi="Times New Roman" w:cs="Times New Roman"/>
-          <w:sz w:val="28"/>
-          <w:szCs w:val="28"/>
-        </w:rPr>
-      </w:pPr>
-      <w:r>
-        <w:rPr>
-          <w:rFonts w:ascii="Consolas" w:hAnsi="Consolas" w:cs="Consolas"/>
-          <w:i/>
-          <w:iCs/>
-          <w:color w:val="000000"/>
-          <w:sz w:val="20"/>
-          <w:szCs w:val="20"/>
-          <w:shd w:val="clear" w:color="auto" w:fill="E8F2FE"/>
-        </w:rPr>
-        <w:t>badRequest</w:t>
-      </w:r>
-      <w:r>
-        <w:rPr>
-          <w:rFonts w:ascii="Consolas" w:hAnsi="Consolas" w:cs="Consolas"/>
-          <w:color w:val="000000"/>
-          <w:sz w:val="20"/>
-          <w:szCs w:val="20"/>
-          <w:shd w:val="clear" w:color="auto" w:fill="E8F2FE"/>
-        </w:rPr>
-        <w:t>().body(</w:t>
-      </w:r>
-      <w:r>
-        <w:rPr>
-          <w:rFonts w:ascii="Consolas" w:hAnsi="Consolas" w:cs="Consolas"/>
-          <w:color w:val="2A00FF"/>
-          <w:sz w:val="20"/>
-          <w:szCs w:val="20"/>
-          <w:shd w:val="clear" w:color="auto" w:fill="E8F2FE"/>
-        </w:rPr>
-        <w:t>"Some info are not practical!"</w:t>
-      </w:r>
-      <w:r>
-        <w:rPr>
-          <w:rFonts w:ascii="Consolas" w:hAnsi="Consolas" w:cs="Consolas"/>
-          <w:color w:val="000000"/>
-          <w:sz w:val="20"/>
-          <w:szCs w:val="20"/>
-          <w:shd w:val="clear" w:color="auto" w:fill="E8F2FE"/>
-        </w:rPr>
-        <w:t>);</w:t>
-      </w:r>
-      <w:r>
-        <w:rPr>
-          <w:rFonts w:ascii="Consolas" w:hAnsi="Consolas" w:cs="Consolas"/>
-          <w:color w:val="000000"/>
-          <w:sz w:val="20"/>
-          <w:szCs w:val="20"/>
-          <w:shd w:val="clear" w:color="auto" w:fill="E8F2FE"/>
-        </w:rPr>
-        <w:t xml:space="preserve"> =&gt; các thông số signalStrength, GPS longitude/latitude không nằm trong giới hạn thực tế. Kiểm tra file edu.hust.utils.GeneralValue để biết rõ hơn</w:t>
-      </w:r>
-    </w:p>
-    <w:p>
-      <w:pPr>
-        <w:pStyle w:val="ListParagraph"/>
-        <w:numPr>
-          <w:ilvl w:val="0"/>
-          <w:numId w:val="7"/>
-        </w:numPr>
-        <w:rPr>
-          <w:rFonts w:ascii="Times New Roman" w:hAnsi="Times New Roman" w:cs="Times New Roman"/>
-          <w:sz w:val="28"/>
-          <w:szCs w:val="28"/>
-        </w:rPr>
-      </w:pPr>
-      <w:r>
-        <w:rPr>
-          <w:rFonts w:ascii="Consolas" w:hAnsi="Consolas" w:cs="Consolas"/>
-          <w:i/>
-          <w:iCs/>
-          <w:color w:val="000000"/>
-          <w:sz w:val="20"/>
-          <w:szCs w:val="20"/>
-          <w:shd w:val="clear" w:color="auto" w:fill="E8F2FE"/>
-        </w:rPr>
-        <w:t>badRequest</w:t>
-      </w:r>
-      <w:r>
-        <w:rPr>
-          <w:rFonts w:ascii="Consolas" w:hAnsi="Consolas" w:cs="Consolas"/>
-          <w:color w:val="000000"/>
-          <w:sz w:val="20"/>
-          <w:szCs w:val="20"/>
-          <w:shd w:val="clear" w:color="auto" w:fill="E8F2FE"/>
-        </w:rPr>
-        <w:t>().body(</w:t>
-      </w:r>
-      <w:r>
-        <w:rPr>
-          <w:rFonts w:ascii="Consolas" w:hAnsi="Consolas" w:cs="Consolas"/>
-          <w:color w:val="2A00FF"/>
-          <w:sz w:val="20"/>
-          <w:szCs w:val="20"/>
-          <w:shd w:val="clear" w:color="auto" w:fill="E8F2FE"/>
-        </w:rPr>
-        <w:t>"Some info are missing!"</w:t>
-      </w:r>
-      <w:r>
-        <w:rPr>
-          <w:rFonts w:ascii="Consolas" w:hAnsi="Consolas" w:cs="Consolas"/>
-          <w:color w:val="000000"/>
-          <w:sz w:val="20"/>
-          <w:szCs w:val="20"/>
-          <w:shd w:val="clear" w:color="auto" w:fill="E8F2FE"/>
-        </w:rPr>
-        <w:t>); =&gt; imei hoặc macAddr có giá trị null</w:t>
-      </w:r>
-    </w:p>
-    <w:p>
-      <w:pPr>
-        <w:pStyle w:val="ListParagraph"/>
-        <w:numPr>
-          <w:ilvl w:val="0"/>
-          <w:numId w:val="7"/>
-        </w:numPr>
-        <w:autoSpaceDE w:val="0"/>
-        <w:autoSpaceDN w:val="0"/>
-        <w:adjustRightInd w:val="0"/>
-        <w:spacing w:after="0" w:line="240" w:lineRule="auto"/>
-        <w:rPr>
-          <w:rFonts w:ascii="Consolas" w:hAnsi="Consolas" w:cs="Consolas"/>
-          <w:sz w:val="20"/>
-          <w:szCs w:val="20"/>
-        </w:rPr>
-      </w:pPr>
-      <w:r>
-        <w:rPr>
-          <w:rFonts w:ascii="Consolas" w:hAnsi="Consolas" w:cs="Consolas"/>
-          <w:color w:val="000000"/>
-          <w:sz w:val="20"/>
-          <w:szCs w:val="20"/>
-        </w:rPr>
-        <w:t>(</w:t>
-      </w:r>
-      <w:r>
-        <w:rPr>
-          <w:rFonts w:ascii="Consolas" w:hAnsi="Consolas" w:cs="Consolas"/>
-          <w:color w:val="2A00FF"/>
-          <w:sz w:val="20"/>
-          <w:szCs w:val="20"/>
-        </w:rPr>
-        <w:t>"Authentication has failed or has not yet been provided!"</w:t>
-      </w:r>
-      <w:r>
-        <w:rPr>
-          <w:rFonts w:ascii="Consolas" w:hAnsi="Consolas" w:cs="Consolas"/>
-          <w:color w:val="000000"/>
-          <w:sz w:val="20"/>
-          <w:szCs w:val="20"/>
-        </w:rPr>
-        <w:t>,HttpStatus.</w:t>
-      </w:r>
-      <w:r>
-        <w:rPr>
-          <w:rFonts w:ascii="Consolas" w:hAnsi="Consolas" w:cs="Consolas"/>
-          <w:b/>
-          <w:bCs/>
-          <w:i/>
-          <w:iCs/>
-          <w:color w:val="0000C0"/>
-          <w:sz w:val="20"/>
-          <w:szCs w:val="20"/>
-        </w:rPr>
-        <w:t>UNAUTHORIZED</w:t>
-      </w:r>
-      <w:r>
-        <w:rPr>
-          <w:rFonts w:ascii="Consolas" w:hAnsi="Consolas" w:cs="Consolas"/>
-          <w:color w:val="000000"/>
-          <w:sz w:val="20"/>
-          <w:szCs w:val="20"/>
-        </w:rPr>
-        <w:t>);</w:t>
-      </w:r>
-      <w:r>
-        <w:rPr>
-          <w:rFonts w:ascii="Consolas" w:hAnsi="Consolas" w:cs="Consolas"/>
-          <w:color w:val="000000"/>
-          <w:sz w:val="20"/>
-          <w:szCs w:val="20"/>
-        </w:rPr>
-        <w:t xml:space="preserve"> =&gt; student ko học trong lớp này hoặc đã điểm danh 1 lần hoặc các thông số kiểm tra báo về bị sai</w:t>
-      </w:r>
-    </w:p>
-    <w:p>
-      <w:pPr>
-        <w:pStyle w:val="ListParagraph"/>
-        <w:numPr>
-          <w:ilvl w:val="0"/>
-          <w:numId w:val="7"/>
-        </w:numPr>
-        <w:autoSpaceDE w:val="0"/>
-        <w:autoSpaceDN w:val="0"/>
-        <w:adjustRightInd w:val="0"/>
-        <w:spacing w:after="0" w:line="240" w:lineRule="auto"/>
-        <w:rPr>
-          <w:rFonts w:ascii="Consolas" w:hAnsi="Consolas" w:cs="Consolas"/>
-          <w:sz w:val="20"/>
-          <w:szCs w:val="20"/>
-        </w:rPr>
-      </w:pPr>
-      <w:r>
-        <w:rPr>
-          <w:rFonts w:ascii="Consolas" w:hAnsi="Consolas" w:cs="Consolas"/>
-          <w:i/>
-          <w:iCs/>
-          <w:color w:val="000000"/>
-          <w:sz w:val="20"/>
-          <w:szCs w:val="20"/>
-          <w:shd w:val="clear" w:color="auto" w:fill="E8F2FE"/>
-        </w:rPr>
-        <w:t>badRequest</w:t>
-      </w:r>
-      <w:r>
-        <w:rPr>
-          <w:rFonts w:ascii="Consolas" w:hAnsi="Consolas" w:cs="Consolas"/>
-          <w:color w:val="000000"/>
-          <w:sz w:val="20"/>
-          <w:szCs w:val="20"/>
-          <w:shd w:val="clear" w:color="auto" w:fill="E8F2FE"/>
-        </w:rPr>
-        <w:t>().body(</w:t>
-      </w:r>
-      <w:r>
-        <w:rPr>
-          <w:rFonts w:ascii="Consolas" w:hAnsi="Consolas" w:cs="Consolas"/>
-          <w:color w:val="2A00FF"/>
-          <w:sz w:val="20"/>
-          <w:szCs w:val="20"/>
-          <w:shd w:val="clear" w:color="auto" w:fill="E8F2FE"/>
-        </w:rPr>
-        <w:t>"Wifi signal strength is too weak for checking!"</w:t>
-      </w:r>
-      <w:r>
-        <w:rPr>
-          <w:rFonts w:ascii="Consolas" w:hAnsi="Consolas" w:cs="Consolas"/>
-          <w:color w:val="000000"/>
-          <w:sz w:val="20"/>
-          <w:szCs w:val="20"/>
-          <w:shd w:val="clear" w:color="auto" w:fill="E8F2FE"/>
-        </w:rPr>
-        <w:t>); =&gt; signalStrength nhỏ hơn giá trị cho phép. Giá trị cho phép ghi trong file GeneralValue</w:t>
-      </w:r>
-    </w:p>
-    <w:p>
-      <w:pPr>
-        <w:pStyle w:val="ListParagraph"/>
-        <w:numPr>
-          <w:ilvl w:val="0"/>
-          <w:numId w:val="7"/>
-        </w:numPr>
-        <w:autoSpaceDE w:val="0"/>
-        <w:autoSpaceDN w:val="0"/>
-        <w:adjustRightInd w:val="0"/>
-        <w:spacing w:after="0" w:line="240" w:lineRule="auto"/>
-        <w:rPr>
-          <w:rFonts w:ascii="Consolas" w:hAnsi="Consolas" w:cs="Consolas"/>
-          <w:sz w:val="20"/>
-          <w:szCs w:val="20"/>
-        </w:rPr>
-      </w:pPr>
-      <w:r>
-        <w:rPr>
-          <w:rFonts w:ascii="Consolas" w:hAnsi="Consolas" w:cs="Consolas"/>
-          <w:i/>
-          <w:iCs/>
-          <w:color w:val="000000"/>
-          <w:sz w:val="20"/>
-          <w:szCs w:val="20"/>
-          <w:shd w:val="clear" w:color="auto" w:fill="E8F2FE"/>
-        </w:rPr>
-        <w:t>badRequest</w:t>
-      </w:r>
-      <w:r>
-        <w:rPr>
-          <w:rFonts w:ascii="Consolas" w:hAnsi="Consolas" w:cs="Consolas"/>
-          <w:color w:val="000000"/>
-          <w:sz w:val="20"/>
-          <w:szCs w:val="20"/>
-          <w:shd w:val="clear" w:color="auto" w:fill="E8F2FE"/>
-        </w:rPr>
-        <w:t>().body(</w:t>
-      </w:r>
-      <w:r>
-        <w:rPr>
-          <w:rFonts w:ascii="Consolas" w:hAnsi="Consolas" w:cs="Consolas"/>
-          <w:color w:val="2A00FF"/>
-          <w:sz w:val="20"/>
-          <w:szCs w:val="20"/>
-          <w:shd w:val="clear" w:color="auto" w:fill="E8F2FE"/>
-        </w:rPr>
-        <w:t>"Something is wrong with Wifi"</w:t>
-      </w:r>
-      <w:r>
-        <w:rPr>
-          <w:rFonts w:ascii="Consolas" w:hAnsi="Consolas" w:cs="Consolas"/>
-          <w:color w:val="000000"/>
-          <w:sz w:val="20"/>
-          <w:szCs w:val="20"/>
-          <w:shd w:val="clear" w:color="auto" w:fill="E8F2FE"/>
-        </w:rPr>
-        <w:t>); =&gt; sai macAddr</w:t>
-      </w:r>
-    </w:p>
-    <w:p>
-      <w:pPr>
-        <w:pStyle w:val="ListParagraph"/>
-        <w:numPr>
-          <w:ilvl w:val="0"/>
-          <w:numId w:val="7"/>
-        </w:numPr>
-        <w:autoSpaceDE w:val="0"/>
-        <w:autoSpaceDN w:val="0"/>
-        <w:adjustRightInd w:val="0"/>
-        <w:spacing w:after="0" w:line="240" w:lineRule="auto"/>
-        <w:rPr>
-          <w:rFonts w:ascii="Consolas" w:hAnsi="Consolas" w:cs="Consolas"/>
-          <w:sz w:val="20"/>
-          <w:szCs w:val="20"/>
-        </w:rPr>
-      </w:pPr>
-      <w:r>
-        <w:rPr>
-          <w:rFonts w:ascii="Consolas" w:hAnsi="Consolas" w:cs="Consolas"/>
-          <w:i/>
-          <w:iCs/>
-          <w:color w:val="000000"/>
-          <w:sz w:val="20"/>
-          <w:szCs w:val="20"/>
-          <w:shd w:val="clear" w:color="auto" w:fill="E8F2FE"/>
-        </w:rPr>
-        <w:t>badRequest</w:t>
-      </w:r>
-      <w:r>
-        <w:rPr>
-          <w:rFonts w:ascii="Consolas" w:hAnsi="Consolas" w:cs="Consolas"/>
-          <w:color w:val="000000"/>
-          <w:sz w:val="20"/>
-          <w:szCs w:val="20"/>
-          <w:shd w:val="clear" w:color="auto" w:fill="E8F2FE"/>
-        </w:rPr>
-        <w:t>().body(</w:t>
-      </w:r>
-      <w:r>
-        <w:rPr>
-          <w:rFonts w:ascii="Consolas" w:hAnsi="Consolas" w:cs="Consolas"/>
-          <w:color w:val="2A00FF"/>
-          <w:sz w:val="20"/>
-          <w:szCs w:val="20"/>
-          <w:shd w:val="clear" w:color="auto" w:fill="E8F2FE"/>
-        </w:rPr>
-        <w:t>"You are too far! Come closer!"</w:t>
-      </w:r>
-      <w:r>
-        <w:rPr>
-          <w:rFonts w:ascii="Consolas" w:hAnsi="Consolas" w:cs="Consolas"/>
-          <w:color w:val="000000"/>
-          <w:sz w:val="20"/>
-          <w:szCs w:val="20"/>
-          <w:shd w:val="clear" w:color="auto" w:fill="E8F2FE"/>
-        </w:rPr>
-        <w:t>); =&gt; gps ko hợp lệ</w:t>
-      </w:r>
-    </w:p>
-    <w:p>
-      <w:pPr>
-        <w:pStyle w:val="ListParagraph"/>
-        <w:numPr>
-          <w:ilvl w:val="0"/>
-          <w:numId w:val="7"/>
-        </w:numPr>
-        <w:autoSpaceDE w:val="0"/>
-        <w:autoSpaceDN w:val="0"/>
-        <w:adjustRightInd w:val="0"/>
-        <w:spacing w:after="0" w:line="240" w:lineRule="auto"/>
-        <w:rPr>
-          <w:rFonts w:ascii="Consolas" w:hAnsi="Consolas" w:cs="Consolas"/>
-          <w:sz w:val="20"/>
-          <w:szCs w:val="20"/>
-        </w:rPr>
-      </w:pPr>
+        <w:rPr>
+          <w:rFonts w:ascii="Times New Roman" w:hAnsi="Times New Roman" w:cs="Times New Roman"/>
+          <w:sz w:val="20"/>
+          <w:szCs w:val="20"/>
+        </w:rPr>
+      </w:pPr>
+      <w:r>
+        <w:rPr>
+          <w:rFonts w:ascii="Times New Roman" w:hAnsi="Times New Roman" w:cs="Times New Roman"/>
+          <w:sz w:val="20"/>
+          <w:szCs w:val="20"/>
+        </w:rPr>
+        <w:t>{</w:t>
+      </w:r>
+    </w:p>
+    <w:p>
+      <w:pPr>
+        <w:rPr>
+          <w:rFonts w:ascii="Times New Roman" w:hAnsi="Times New Roman" w:cs="Times New Roman"/>
+          <w:sz w:val="20"/>
+          <w:szCs w:val="20"/>
+        </w:rPr>
+      </w:pPr>
+      <w:r>
+        <w:rPr>
+          <w:rFonts w:ascii="Times New Roman" w:hAnsi="Times New Roman" w:cs="Times New Roman"/>
+          <w:sz w:val="20"/>
+          <w:szCs w:val="20"/>
+        </w:rPr>
+        <w:tab/>
+        <w:t>"studentID": "1",</w:t>
+      </w:r>
+    </w:p>
+    <w:p>
+      <w:pPr>
+        <w:rPr>
+          <w:rFonts w:ascii="Times New Roman" w:hAnsi="Times New Roman" w:cs="Times New Roman"/>
+          <w:sz w:val="20"/>
+          <w:szCs w:val="20"/>
+        </w:rPr>
+      </w:pPr>
+      <w:r>
+        <w:rPr>
+          <w:rFonts w:ascii="Times New Roman" w:hAnsi="Times New Roman" w:cs="Times New Roman"/>
+          <w:sz w:val="20"/>
+          <w:szCs w:val="20"/>
+        </w:rPr>
+        <w:tab/>
+        <w:t>"classID": "2",</w:t>
+      </w:r>
+    </w:p>
+    <w:p>
+      <w:pPr>
+        <w:rPr>
+          <w:rFonts w:ascii="Times New Roman" w:hAnsi="Times New Roman" w:cs="Times New Roman"/>
+          <w:sz w:val="20"/>
+          <w:szCs w:val="20"/>
+        </w:rPr>
+      </w:pPr>
+      <w:r>
+        <w:rPr>
+          <w:rFonts w:ascii="Times New Roman" w:hAnsi="Times New Roman" w:cs="Times New Roman"/>
+          <w:sz w:val="20"/>
+          <w:szCs w:val="20"/>
+        </w:rPr>
+        <w:tab/>
+        <w:t>"roomID": "1",</w:t>
+      </w:r>
+    </w:p>
+    <w:p>
+      <w:pPr>
+        <w:rPr>
+          <w:rFonts w:ascii="Times New Roman" w:hAnsi="Times New Roman" w:cs="Times New Roman"/>
+          <w:sz w:val="20"/>
+          <w:szCs w:val="20"/>
+        </w:rPr>
+      </w:pPr>
+      <w:r>
+        <w:rPr>
+          <w:rFonts w:ascii="Times New Roman" w:hAnsi="Times New Roman" w:cs="Times New Roman"/>
+          <w:sz w:val="20"/>
+          <w:szCs w:val="20"/>
+        </w:rPr>
+        <w:tab/>
+        <w:t>"gpsLong": "105.845147",</w:t>
+      </w:r>
+    </w:p>
+    <w:p>
+      <w:pPr>
+        <w:rPr>
+          <w:rFonts w:ascii="Times New Roman" w:hAnsi="Times New Roman" w:cs="Times New Roman"/>
+          <w:sz w:val="20"/>
+          <w:szCs w:val="20"/>
+        </w:rPr>
+      </w:pPr>
+      <w:r>
+        <w:rPr>
+          <w:rFonts w:ascii="Times New Roman" w:hAnsi="Times New Roman" w:cs="Times New Roman"/>
+          <w:sz w:val="20"/>
+          <w:szCs w:val="20"/>
+        </w:rPr>
+        <w:tab/>
+        <w:t>"gpsLa": "21.004739",</w:t>
+      </w:r>
+    </w:p>
+    <w:p>
+      <w:pPr>
+        <w:rPr>
+          <w:rFonts w:ascii="Times New Roman" w:hAnsi="Times New Roman" w:cs="Times New Roman"/>
+          <w:sz w:val="20"/>
+          <w:szCs w:val="20"/>
+        </w:rPr>
+      </w:pPr>
+      <w:r>
+        <w:rPr>
+          <w:rFonts w:ascii="Times New Roman" w:hAnsi="Times New Roman" w:cs="Times New Roman"/>
+          <w:sz w:val="20"/>
+          <w:szCs w:val="20"/>
+        </w:rPr>
+        <w:tab/>
+        <w:t>"macAddr": "11:14:22:01",</w:t>
+      </w:r>
+    </w:p>
+    <w:p>
+      <w:pPr>
+        <w:rPr>
+          <w:rFonts w:ascii="Times New Roman" w:hAnsi="Times New Roman" w:cs="Times New Roman"/>
+          <w:sz w:val="20"/>
+          <w:szCs w:val="20"/>
+        </w:rPr>
+      </w:pPr>
+      <w:r>
+        <w:rPr>
+          <w:rFonts w:ascii="Times New Roman" w:hAnsi="Times New Roman" w:cs="Times New Roman"/>
+          <w:sz w:val="20"/>
+          <w:szCs w:val="20"/>
+        </w:rPr>
+        <w:tab/>
+        <w:t>"identifyString": "[B@17b0d28",</w:t>
+      </w:r>
+    </w:p>
+    <w:p>
+      <w:pPr>
+        <w:rPr>
+          <w:rFonts w:ascii="Times New Roman" w:hAnsi="Times New Roman" w:cs="Times New Roman"/>
+          <w:sz w:val="20"/>
+          <w:szCs w:val="20"/>
+        </w:rPr>
+      </w:pPr>
+      <w:r>
+        <w:rPr>
+          <w:rFonts w:ascii="Times New Roman" w:hAnsi="Times New Roman" w:cs="Times New Roman"/>
+          <w:sz w:val="20"/>
+          <w:szCs w:val="20"/>
+        </w:rPr>
+        <w:tab/>
+        <w:t>"imei": "123456"</w:t>
+      </w:r>
+    </w:p>
+    <w:p>
+      <w:pPr>
+        <w:rPr>
+          <w:rFonts w:ascii="Times New Roman" w:hAnsi="Times New Roman" w:cs="Times New Roman"/>
+          <w:sz w:val="20"/>
+          <w:szCs w:val="20"/>
+        </w:rPr>
+      </w:pPr>
+      <w:r>
+        <w:rPr>
+          <w:rFonts w:ascii="Times New Roman" w:hAnsi="Times New Roman" w:cs="Times New Roman"/>
+          <w:sz w:val="20"/>
+          <w:szCs w:val="20"/>
+        </w:rPr>
+        <w:t>}</w:t>
+      </w:r>
+      <w:bookmarkStart w:id="0" w:name="_GoBack"/>
+      <w:bookmarkEnd w:id="0"/>
     </w:p>
     <w:p>
       <w:pPr>
@@ -5714,6 +5647,16 @@
           <w:szCs w:val="28"/>
         </w:rPr>
       </w:pPr>
+    </w:p>
+    <w:p>
+      <w:pPr>
+        <w:ind w:left="2160" w:firstLine="720"/>
+        <w:rPr>
+          <w:rFonts w:ascii="Times New Roman" w:hAnsi="Times New Roman" w:cs="Times New Roman"/>
+          <w:sz w:val="28"/>
+          <w:szCs w:val="28"/>
+        </w:rPr>
+      </w:pPr>
       <w:r>
         <w:rPr>
           <w:rFonts w:ascii="Times New Roman" w:hAnsi="Times New Roman" w:cs="Times New Roman"/>
@@ -5771,7 +5714,6 @@
           <w:sz w:val="28"/>
           <w:szCs w:val="28"/>
         </w:rPr>
-        <w:lastRenderedPageBreak/>
         <w:t>Name: varchar(20)</w:t>
       </w:r>
       <w:r>
@@ -5931,6 +5873,7 @@
           <w:sz w:val="28"/>
           <w:szCs w:val="28"/>
         </w:rPr>
+        <w:lastRenderedPageBreak/>
         <w:t xml:space="preserve">MAC: </w:t>
       </w:r>
       <w:r>
@@ -6511,7 +6454,6 @@
           <w:sz w:val="28"/>
           <w:szCs w:val="28"/>
         </w:rPr>
-        <w:lastRenderedPageBreak/>
         <w:t xml:space="preserve">TeacherID: int </w:t>
       </w:r>
       <w:r>
@@ -6658,6 +6600,7 @@
           <w:sz w:val="28"/>
           <w:szCs w:val="28"/>
         </w:rPr>
+        <w:lastRenderedPageBreak/>
         <w:t>2018 = năm</w:t>
       </w:r>
     </w:p>
@@ -7010,23 +6953,7 @@
           <w:sz w:val="28"/>
           <w:szCs w:val="28"/>
         </w:rPr>
-        <w:t xml:space="preserve">Lỗi </w:t>
-      </w:r>
-      <w:r>
-        <w:rPr>
-          <w:rFonts w:ascii="Times New Roman" w:hAnsi="Times New Roman" w:cs="Times New Roman"/>
-          <w:sz w:val="28"/>
-          <w:szCs w:val="28"/>
-        </w:rPr>
-        <w:t>2</w:t>
-      </w:r>
-      <w:r>
-        <w:rPr>
-          <w:rFonts w:ascii="Times New Roman" w:hAnsi="Times New Roman" w:cs="Times New Roman"/>
-          <w:sz w:val="28"/>
-          <w:szCs w:val="28"/>
-        </w:rPr>
-        <w:t>:</w:t>
+        <w:t>Lỗi 2:</w:t>
       </w:r>
     </w:p>
     <w:p>
@@ -7107,7 +7034,6 @@
           <w:sz w:val="28"/>
           <w:szCs w:val="28"/>
         </w:rPr>
-        <w:lastRenderedPageBreak/>
         <w:t xml:space="preserve">Về </w:t>
       </w:r>
       <w:r>
@@ -7245,6 +7171,7 @@
           <w:szCs w:val="20"/>
           <w:shd w:val="clear" w:color="auto" w:fill="E8F2FE"/>
         </w:rPr>
+        <w:lastRenderedPageBreak/>
         <w:t>new</w:t>
       </w:r>
       <w:r>
@@ -7785,17 +7712,7 @@
           <w:szCs w:val="20"/>
           <w:shd w:val="clear" w:color="auto" w:fill="E8F2FE"/>
         </w:rPr>
-        <w:t>);</w:t>
-      </w:r>
-      <w:r>
-        <w:rPr>
-          <w:rFonts w:ascii="Consolas" w:hAnsi="Consolas" w:cs="Consolas"/>
-          <w:color w:val="000000"/>
-          <w:sz w:val="20"/>
-          <w:szCs w:val="20"/>
-          <w:shd w:val="clear" w:color="auto" w:fill="E8F2FE"/>
-        </w:rPr>
-        <w:t xml:space="preserve"> </w:t>
+        <w:t xml:space="preserve">); </w:t>
       </w:r>
       <w:r>
         <w:rPr>
@@ -8806,27 +8723,7 @@
           <w:szCs w:val="20"/>
           <w:shd w:val="clear" w:color="auto" w:fill="E8F2FE"/>
         </w:rPr>
-        <w:t xml:space="preserve"> ReportError(3</w:t>
-      </w:r>
-      <w:r>
-        <w:rPr>
-          <w:rFonts w:ascii="Consolas" w:hAnsi="Consolas" w:cs="Consolas"/>
-          <w:color w:val="000000"/>
-          <w:sz w:val="20"/>
-          <w:szCs w:val="20"/>
-          <w:shd w:val="clear" w:color="auto" w:fill="E8F2FE"/>
-        </w:rPr>
-        <w:t>6</w:t>
-      </w:r>
-      <w:r>
-        <w:rPr>
-          <w:rFonts w:ascii="Consolas" w:hAnsi="Consolas" w:cs="Consolas"/>
-          <w:color w:val="000000"/>
-          <w:sz w:val="20"/>
-          <w:szCs w:val="20"/>
-          <w:shd w:val="clear" w:color="auto" w:fill="E8F2FE"/>
-        </w:rPr>
-        <w:t xml:space="preserve">, </w:t>
+        <w:t xml:space="preserve"> ReportError(36, </w:t>
       </w:r>
       <w:r>
         <w:rPr>
@@ -9220,17 +9117,7 @@
           <w:szCs w:val="20"/>
           <w:shd w:val="clear" w:color="auto" w:fill="E8F2FE"/>
         </w:rPr>
-        <w:t>);</w:t>
-      </w:r>
-      <w:r>
-        <w:rPr>
-          <w:rFonts w:ascii="Consolas" w:hAnsi="Consolas" w:cs="Consolas"/>
-          <w:color w:val="000000"/>
-          <w:sz w:val="20"/>
-          <w:szCs w:val="20"/>
-          <w:shd w:val="clear" w:color="auto" w:fill="E8F2FE"/>
-        </w:rPr>
-        <w:t xml:space="preserve"> </w:t>
+        <w:t xml:space="preserve">); </w:t>
       </w:r>
     </w:p>
     <w:p>
@@ -9252,7 +9139,6 @@
           <w:sz w:val="20"/>
           <w:szCs w:val="20"/>
         </w:rPr>
-        <w:lastRenderedPageBreak/>
         <w:t>report</w:t>
       </w:r>
       <w:r>
@@ -9701,6 +9587,7 @@
           <w:szCs w:val="20"/>
           <w:shd w:val="clear" w:color="auto" w:fill="E8F2FE"/>
         </w:rPr>
+        <w:lastRenderedPageBreak/>
         <w:t>new</w:t>
       </w:r>
       <w:r>
@@ -9790,17 +9677,7 @@
           <w:szCs w:val="20"/>
           <w:shd w:val="clear" w:color="auto" w:fill="E8F2FE"/>
         </w:rPr>
-        <w:t>);</w:t>
-      </w:r>
-      <w:r>
-        <w:rPr>
-          <w:rFonts w:ascii="Consolas" w:hAnsi="Consolas" w:cs="Consolas"/>
-          <w:color w:val="000000"/>
-          <w:sz w:val="20"/>
-          <w:szCs w:val="20"/>
-          <w:shd w:val="clear" w:color="auto" w:fill="E8F2FE"/>
-        </w:rPr>
-        <w:t xml:space="preserve"> </w:t>
+        <w:t xml:space="preserve">); </w:t>
       </w:r>
     </w:p>
     <w:p>
@@ -10472,8 +10349,6 @@
         </w:rPr>
         <w:t>)</w:t>
       </w:r>
-      <w:bookmarkStart w:id="0" w:name="_GoBack"/>
-      <w:bookmarkEnd w:id="0"/>
       <w:r>
         <w:rPr>
           <w:rFonts w:ascii="Consolas" w:hAnsi="Consolas" w:cs="Consolas"/>
@@ -10935,73 +10810,40 @@
     </w:p>
     <w:p>
       <w:pPr>
-        <w:pStyle w:val="ListParagraph"/>
-        <w:numPr>
-          <w:ilvl w:val="0"/>
-          <w:numId w:val="22"/>
-        </w:numPr>
+        <w:ind w:left="360"/>
         <w:jc w:val="both"/>
         <w:rPr>
           <w:rFonts w:ascii="Times New Roman" w:hAnsi="Times New Roman" w:cs="Times New Roman"/>
-          <w:color w:val="000000"/>
-          <w:sz w:val="28"/>
-          <w:szCs w:val="28"/>
-          <w:shd w:val="clear" w:color="auto" w:fill="E8F2FE"/>
-        </w:rPr>
-      </w:pPr>
-    </w:p>
-    <w:p>
-      <w:pPr>
+          <w:bCs/>
+          <w:color w:val="7F0055"/>
+          <w:sz w:val="28"/>
+          <w:szCs w:val="28"/>
+          <w:shd w:val="clear" w:color="auto" w:fill="E8F2FE"/>
+        </w:rPr>
+      </w:pPr>
+    </w:p>
+    <w:p>
+      <w:pPr>
+        <w:ind w:left="357"/>
         <w:jc w:val="both"/>
-        <w:rPr>
-          <w:rFonts w:ascii="Times New Roman" w:hAnsi="Times New Roman" w:cs="Times New Roman"/>
-          <w:color w:val="000000"/>
-          <w:sz w:val="28"/>
-          <w:szCs w:val="28"/>
-          <w:shd w:val="clear" w:color="auto" w:fill="E8F2FE"/>
-        </w:rPr>
-      </w:pPr>
-    </w:p>
-    <w:p>
-      <w:pPr>
-        <w:pStyle w:val="ListParagraph"/>
-        <w:jc w:val="both"/>
-        <w:rPr>
-          <w:rFonts w:ascii="Times New Roman" w:hAnsi="Times New Roman" w:cs="Times New Roman"/>
-          <w:sz w:val="28"/>
-          <w:szCs w:val="28"/>
-        </w:rPr>
-      </w:pPr>
-    </w:p>
-    <w:p>
-      <w:pPr>
-        <w:pStyle w:val="ListParagraph"/>
-        <w:jc w:val="both"/>
-        <w:rPr>
-          <w:rFonts w:ascii="Times New Roman" w:hAnsi="Times New Roman" w:cs="Times New Roman"/>
-          <w:sz w:val="28"/>
-          <w:szCs w:val="28"/>
-        </w:rPr>
-      </w:pPr>
-    </w:p>
-    <w:p>
-      <w:pPr>
-        <w:jc w:val="center"/>
-        <w:rPr>
-          <w:rFonts w:ascii="Times New Roman" w:hAnsi="Times New Roman" w:cs="Times New Roman"/>
-          <w:b/>
-          <w:sz w:val="28"/>
-          <w:szCs w:val="28"/>
-        </w:rPr>
-      </w:pPr>
-      <w:r>
-        <w:rPr>
-          <w:rFonts w:ascii="Times New Roman" w:hAnsi="Times New Roman" w:cs="Times New Roman"/>
-          <w:b/>
-          <w:sz w:val="28"/>
-          <w:szCs w:val="28"/>
-        </w:rPr>
-        <w:t>INTERNAL CONSTRAINT CỦA DB</w:t>
+        <w:outlineLvl w:val="1"/>
+        <w:rPr>
+          <w:rFonts w:ascii="Times New Roman" w:hAnsi="Times New Roman" w:cs="Times New Roman"/>
+          <w:color w:val="000000"/>
+          <w:sz w:val="28"/>
+          <w:szCs w:val="28"/>
+          <w:shd w:val="clear" w:color="auto" w:fill="E8F2FE"/>
+        </w:rPr>
+      </w:pPr>
+      <w:r>
+        <w:rPr>
+          <w:rFonts w:ascii="Times New Roman" w:hAnsi="Times New Roman" w:cs="Times New Roman"/>
+          <w:color w:val="000000"/>
+          <w:sz w:val="28"/>
+          <w:szCs w:val="28"/>
+          <w:shd w:val="clear" w:color="auto" w:fill="E8F2FE"/>
+        </w:rPr>
+        <w:t>Về ClassRoom:</w:t>
       </w:r>
     </w:p>
     <w:p>
@@ -11014,11 +10856,1460 @@
         <w:jc w:val="both"/>
         <w:rPr>
           <w:rFonts w:ascii="Times New Roman" w:hAnsi="Times New Roman" w:cs="Times New Roman"/>
-          <w:sz w:val="28"/>
-          <w:szCs w:val="28"/>
-        </w:rPr>
-      </w:pPr>
-      <w:hyperlink r:id="rId31" w:history="1">
+          <w:color w:val="000000"/>
+          <w:sz w:val="28"/>
+          <w:szCs w:val="28"/>
+          <w:shd w:val="clear" w:color="auto" w:fill="E8F2FE"/>
+        </w:rPr>
+      </w:pPr>
+      <w:r>
+        <w:rPr>
+          <w:rFonts w:ascii="Consolas" w:hAnsi="Consolas" w:cs="Consolas"/>
+          <w:b/>
+          <w:bCs/>
+          <w:color w:val="7F0055"/>
+          <w:sz w:val="20"/>
+          <w:szCs w:val="20"/>
+          <w:shd w:val="clear" w:color="auto" w:fill="E8F2FE"/>
+        </w:rPr>
+        <w:t>new</w:t>
+      </w:r>
+      <w:r>
+        <w:rPr>
+          <w:rFonts w:ascii="Consolas" w:hAnsi="Consolas" w:cs="Consolas"/>
+          <w:color w:val="000000"/>
+          <w:sz w:val="20"/>
+          <w:szCs w:val="20"/>
+          <w:shd w:val="clear" w:color="auto" w:fill="E8F2FE"/>
+        </w:rPr>
+        <w:t xml:space="preserve"> ReportError(70, </w:t>
+      </w:r>
+      <w:r>
+        <w:rPr>
+          <w:rFonts w:ascii="Consolas" w:hAnsi="Consolas" w:cs="Consolas"/>
+          <w:color w:val="2A00FF"/>
+          <w:sz w:val="20"/>
+          <w:szCs w:val="20"/>
+          <w:shd w:val="clear" w:color="auto" w:fill="E8F2FE"/>
+        </w:rPr>
+        <w:t>"Adding new class-room failed because "</w:t>
+      </w:r>
+      <w:r>
+        <w:rPr>
+          <w:rFonts w:ascii="Consolas" w:hAnsi="Consolas" w:cs="Consolas"/>
+          <w:color w:val="000000"/>
+          <w:sz w:val="20"/>
+          <w:szCs w:val="20"/>
+          <w:shd w:val="clear" w:color="auto" w:fill="E8F2FE"/>
+        </w:rPr>
+        <w:t xml:space="preserve"> + </w:t>
+      </w:r>
+      <w:r>
+        <w:rPr>
+          <w:rFonts w:ascii="Consolas" w:hAnsi="Consolas" w:cs="Consolas"/>
+          <w:color w:val="6A3E3E"/>
+          <w:sz w:val="20"/>
+          <w:szCs w:val="20"/>
+          <w:shd w:val="clear" w:color="auto" w:fill="E8F2FE"/>
+        </w:rPr>
+        <w:t>errorMessage</w:t>
+      </w:r>
+      <w:r>
+        <w:rPr>
+          <w:rFonts w:ascii="Consolas" w:hAnsi="Consolas" w:cs="Consolas"/>
+          <w:color w:val="000000"/>
+          <w:sz w:val="20"/>
+          <w:szCs w:val="20"/>
+          <w:shd w:val="clear" w:color="auto" w:fill="E8F2FE"/>
+        </w:rPr>
+        <w:t>);</w:t>
+      </w:r>
+    </w:p>
+    <w:p>
+      <w:pPr>
+        <w:pStyle w:val="ListParagraph"/>
+        <w:numPr>
+          <w:ilvl w:val="0"/>
+          <w:numId w:val="7"/>
+        </w:numPr>
+        <w:jc w:val="both"/>
+        <w:rPr>
+          <w:rFonts w:ascii="Times New Roman" w:hAnsi="Times New Roman" w:cs="Times New Roman"/>
+          <w:color w:val="000000"/>
+          <w:sz w:val="28"/>
+          <w:szCs w:val="28"/>
+          <w:shd w:val="clear" w:color="auto" w:fill="E8F2FE"/>
+        </w:rPr>
+      </w:pPr>
+      <w:r>
+        <w:rPr>
+          <w:rFonts w:ascii="Consolas" w:hAnsi="Consolas" w:cs="Consolas"/>
+          <w:b/>
+          <w:bCs/>
+          <w:color w:val="7F0055"/>
+          <w:sz w:val="20"/>
+          <w:szCs w:val="20"/>
+          <w:shd w:val="clear" w:color="auto" w:fill="E8F2FE"/>
+        </w:rPr>
+        <w:t>new</w:t>
+      </w:r>
+      <w:r>
+        <w:rPr>
+          <w:rFonts w:ascii="Consolas" w:hAnsi="Consolas" w:cs="Consolas"/>
+          <w:color w:val="000000"/>
+          <w:sz w:val="20"/>
+          <w:szCs w:val="20"/>
+          <w:shd w:val="clear" w:color="auto" w:fill="E8F2FE"/>
+        </w:rPr>
+        <w:t xml:space="preserve"> ReportError(71, </w:t>
+      </w:r>
+      <w:r>
+        <w:rPr>
+          <w:rFonts w:ascii="Consolas" w:hAnsi="Consolas" w:cs="Consolas"/>
+          <w:color w:val="2A00FF"/>
+          <w:sz w:val="20"/>
+          <w:szCs w:val="20"/>
+          <w:shd w:val="clear" w:color="auto" w:fill="E8F2FE"/>
+        </w:rPr>
+        <w:t>"This class is not available at this duration!"</w:t>
+      </w:r>
+      <w:r>
+        <w:rPr>
+          <w:rFonts w:ascii="Consolas" w:hAnsi="Consolas" w:cs="Consolas"/>
+          <w:color w:val="000000"/>
+          <w:sz w:val="20"/>
+          <w:szCs w:val="20"/>
+          <w:shd w:val="clear" w:color="auto" w:fill="E8F2FE"/>
+        </w:rPr>
+        <w:t>);</w:t>
+      </w:r>
+    </w:p>
+    <w:p>
+      <w:pPr>
+        <w:pStyle w:val="ListParagraph"/>
+        <w:numPr>
+          <w:ilvl w:val="0"/>
+          <w:numId w:val="7"/>
+        </w:numPr>
+        <w:jc w:val="both"/>
+        <w:rPr>
+          <w:rFonts w:ascii="Times New Roman" w:hAnsi="Times New Roman" w:cs="Times New Roman"/>
+          <w:color w:val="000000"/>
+          <w:sz w:val="28"/>
+          <w:szCs w:val="28"/>
+          <w:shd w:val="clear" w:color="auto" w:fill="E8F2FE"/>
+        </w:rPr>
+      </w:pPr>
+      <w:r>
+        <w:rPr>
+          <w:rFonts w:ascii="Consolas" w:hAnsi="Consolas" w:cs="Consolas"/>
+          <w:b/>
+          <w:bCs/>
+          <w:color w:val="7F0055"/>
+          <w:sz w:val="20"/>
+          <w:szCs w:val="20"/>
+          <w:shd w:val="clear" w:color="auto" w:fill="E8F2FE"/>
+        </w:rPr>
+        <w:t>new</w:t>
+      </w:r>
+      <w:r>
+        <w:rPr>
+          <w:rFonts w:ascii="Consolas" w:hAnsi="Consolas" w:cs="Consolas"/>
+          <w:color w:val="000000"/>
+          <w:sz w:val="20"/>
+          <w:szCs w:val="20"/>
+          <w:shd w:val="clear" w:color="auto" w:fill="E8F2FE"/>
+        </w:rPr>
+        <w:t xml:space="preserve"> ReportError(72, </w:t>
+      </w:r>
+      <w:r>
+        <w:rPr>
+          <w:rFonts w:ascii="Consolas" w:hAnsi="Consolas" w:cs="Consolas"/>
+          <w:color w:val="2A00FF"/>
+          <w:sz w:val="20"/>
+          <w:szCs w:val="20"/>
+          <w:shd w:val="clear" w:color="auto" w:fill="E8F2FE"/>
+        </w:rPr>
+        <w:t>"This room is not available at this duration!"</w:t>
+      </w:r>
+      <w:r>
+        <w:rPr>
+          <w:rFonts w:ascii="Consolas" w:hAnsi="Consolas" w:cs="Consolas"/>
+          <w:color w:val="000000"/>
+          <w:sz w:val="20"/>
+          <w:szCs w:val="20"/>
+          <w:shd w:val="clear" w:color="auto" w:fill="E8F2FE"/>
+        </w:rPr>
+        <w:t>);</w:t>
+      </w:r>
+    </w:p>
+    <w:p>
+      <w:pPr>
+        <w:pStyle w:val="ListParagraph"/>
+        <w:numPr>
+          <w:ilvl w:val="0"/>
+          <w:numId w:val="7"/>
+        </w:numPr>
+        <w:jc w:val="both"/>
+        <w:rPr>
+          <w:rFonts w:ascii="Times New Roman" w:hAnsi="Times New Roman" w:cs="Times New Roman"/>
+          <w:color w:val="000000"/>
+          <w:sz w:val="28"/>
+          <w:szCs w:val="28"/>
+          <w:shd w:val="clear" w:color="auto" w:fill="E8F2FE"/>
+        </w:rPr>
+      </w:pPr>
+      <w:r>
+        <w:rPr>
+          <w:rFonts w:ascii="Consolas" w:hAnsi="Consolas" w:cs="Consolas"/>
+          <w:b/>
+          <w:bCs/>
+          <w:color w:val="7F0055"/>
+          <w:sz w:val="20"/>
+          <w:szCs w:val="20"/>
+          <w:shd w:val="clear" w:color="auto" w:fill="E8F2FE"/>
+        </w:rPr>
+        <w:t>new</w:t>
+      </w:r>
+      <w:r>
+        <w:rPr>
+          <w:rFonts w:ascii="Consolas" w:hAnsi="Consolas" w:cs="Consolas"/>
+          <w:color w:val="000000"/>
+          <w:sz w:val="20"/>
+          <w:szCs w:val="20"/>
+          <w:shd w:val="clear" w:color="auto" w:fill="E8F2FE"/>
+        </w:rPr>
+        <w:t xml:space="preserve"> ReportError(73, </w:t>
+      </w:r>
+      <w:r>
+        <w:rPr>
+          <w:rFonts w:ascii="Consolas" w:hAnsi="Consolas" w:cs="Consolas"/>
+          <w:color w:val="2A00FF"/>
+          <w:sz w:val="20"/>
+          <w:szCs w:val="20"/>
+          <w:shd w:val="clear" w:color="auto" w:fill="E8F2FE"/>
+        </w:rPr>
+        <w:t>"Getting class-room info failed because "</w:t>
+      </w:r>
+      <w:r>
+        <w:rPr>
+          <w:rFonts w:ascii="Consolas" w:hAnsi="Consolas" w:cs="Consolas"/>
+          <w:color w:val="000000"/>
+          <w:sz w:val="20"/>
+          <w:szCs w:val="20"/>
+          <w:shd w:val="clear" w:color="auto" w:fill="E8F2FE"/>
+        </w:rPr>
+        <w:t xml:space="preserve"> + </w:t>
+      </w:r>
+      <w:r>
+        <w:rPr>
+          <w:rFonts w:ascii="Consolas" w:hAnsi="Consolas" w:cs="Consolas"/>
+          <w:color w:val="6A3E3E"/>
+          <w:sz w:val="20"/>
+          <w:szCs w:val="20"/>
+          <w:shd w:val="clear" w:color="auto" w:fill="E8F2FE"/>
+        </w:rPr>
+        <w:t>errorMessage</w:t>
+      </w:r>
+      <w:r>
+        <w:rPr>
+          <w:rFonts w:ascii="Consolas" w:hAnsi="Consolas" w:cs="Consolas"/>
+          <w:color w:val="000000"/>
+          <w:sz w:val="20"/>
+          <w:szCs w:val="20"/>
+          <w:shd w:val="clear" w:color="auto" w:fill="E8F2FE"/>
+        </w:rPr>
+        <w:t>);</w:t>
+      </w:r>
+    </w:p>
+    <w:p>
+      <w:pPr>
+        <w:autoSpaceDE w:val="0"/>
+        <w:autoSpaceDN w:val="0"/>
+        <w:adjustRightInd w:val="0"/>
+        <w:spacing w:after="0" w:line="240" w:lineRule="auto"/>
+        <w:rPr>
+          <w:rFonts w:ascii="Consolas" w:hAnsi="Consolas" w:cs="Consolas"/>
+          <w:sz w:val="20"/>
+          <w:szCs w:val="20"/>
+        </w:rPr>
+      </w:pPr>
+      <w:r>
+        <w:rPr>
+          <w:rFonts w:ascii="Consolas" w:hAnsi="Consolas" w:cs="Consolas"/>
+          <w:color w:val="6A3E3E"/>
+          <w:sz w:val="20"/>
+          <w:szCs w:val="20"/>
+        </w:rPr>
+        <w:t>report</w:t>
+      </w:r>
+      <w:r>
+        <w:rPr>
+          <w:rFonts w:ascii="Consolas" w:hAnsi="Consolas" w:cs="Consolas"/>
+          <w:color w:val="000000"/>
+          <w:sz w:val="20"/>
+          <w:szCs w:val="20"/>
+        </w:rPr>
+        <w:t xml:space="preserve"> = </w:t>
+      </w:r>
+      <w:r>
+        <w:rPr>
+          <w:rFonts w:ascii="Consolas" w:hAnsi="Consolas" w:cs="Consolas"/>
+          <w:b/>
+          <w:bCs/>
+          <w:color w:val="7F0055"/>
+          <w:sz w:val="20"/>
+          <w:szCs w:val="20"/>
+        </w:rPr>
+        <w:t>new</w:t>
+      </w:r>
+      <w:r>
+        <w:rPr>
+          <w:rFonts w:ascii="Consolas" w:hAnsi="Consolas" w:cs="Consolas"/>
+          <w:color w:val="000000"/>
+          <w:sz w:val="20"/>
+          <w:szCs w:val="20"/>
+        </w:rPr>
+        <w:t xml:space="preserve"> ReportError(74, </w:t>
+      </w:r>
+      <w:r>
+        <w:rPr>
+          <w:rFonts w:ascii="Consolas" w:hAnsi="Consolas" w:cs="Consolas"/>
+          <w:color w:val="2A00FF"/>
+          <w:sz w:val="20"/>
+          <w:szCs w:val="20"/>
+        </w:rPr>
+        <w:t>"This class-room do not exist!"</w:t>
+      </w:r>
+      <w:r>
+        <w:rPr>
+          <w:rFonts w:ascii="Consolas" w:hAnsi="Consolas" w:cs="Consolas"/>
+          <w:color w:val="000000"/>
+          <w:sz w:val="20"/>
+          <w:szCs w:val="20"/>
+        </w:rPr>
+        <w:t>);</w:t>
+      </w:r>
+    </w:p>
+    <w:p>
+      <w:pPr>
+        <w:jc w:val="both"/>
+        <w:rPr>
+          <w:rFonts w:ascii="Times New Roman" w:hAnsi="Times New Roman" w:cs="Times New Roman"/>
+          <w:color w:val="000000"/>
+          <w:sz w:val="28"/>
+          <w:szCs w:val="28"/>
+          <w:shd w:val="clear" w:color="auto" w:fill="E8F2FE"/>
+        </w:rPr>
+      </w:pPr>
+      <w:r>
+        <w:rPr>
+          <w:rFonts w:ascii="Consolas" w:hAnsi="Consolas" w:cs="Consolas"/>
+          <w:b/>
+          <w:bCs/>
+          <w:color w:val="7F0055"/>
+          <w:sz w:val="20"/>
+          <w:szCs w:val="20"/>
+        </w:rPr>
+        <w:t>return</w:t>
+      </w:r>
+      <w:r>
+        <w:rPr>
+          <w:rFonts w:ascii="Consolas" w:hAnsi="Consolas" w:cs="Consolas"/>
+          <w:color w:val="000000"/>
+          <w:sz w:val="20"/>
+          <w:szCs w:val="20"/>
+        </w:rPr>
+        <w:t xml:space="preserve"> </w:t>
+      </w:r>
+      <w:r>
+        <w:rPr>
+          <w:rFonts w:ascii="Consolas" w:hAnsi="Consolas" w:cs="Consolas"/>
+          <w:b/>
+          <w:bCs/>
+          <w:color w:val="7F0055"/>
+          <w:sz w:val="20"/>
+          <w:szCs w:val="20"/>
+        </w:rPr>
+        <w:t>new</w:t>
+      </w:r>
+      <w:r>
+        <w:rPr>
+          <w:rFonts w:ascii="Consolas" w:hAnsi="Consolas" w:cs="Consolas"/>
+          <w:color w:val="000000"/>
+          <w:sz w:val="20"/>
+          <w:szCs w:val="20"/>
+        </w:rPr>
+        <w:t xml:space="preserve"> ResponseEntity&lt;&gt;(</w:t>
+      </w:r>
+      <w:r>
+        <w:rPr>
+          <w:rFonts w:ascii="Consolas" w:hAnsi="Consolas" w:cs="Consolas"/>
+          <w:color w:val="6A3E3E"/>
+          <w:sz w:val="20"/>
+          <w:szCs w:val="20"/>
+        </w:rPr>
+        <w:t>report</w:t>
+      </w:r>
+      <w:r>
+        <w:rPr>
+          <w:rFonts w:ascii="Consolas" w:hAnsi="Consolas" w:cs="Consolas"/>
+          <w:color w:val="000000"/>
+          <w:sz w:val="20"/>
+          <w:szCs w:val="20"/>
+        </w:rPr>
+        <w:t>, HttpStatus.</w:t>
+      </w:r>
+      <w:r>
+        <w:rPr>
+          <w:rFonts w:ascii="Consolas" w:hAnsi="Consolas" w:cs="Consolas"/>
+          <w:b/>
+          <w:bCs/>
+          <w:i/>
+          <w:iCs/>
+          <w:color w:val="0000C0"/>
+          <w:sz w:val="20"/>
+          <w:szCs w:val="20"/>
+        </w:rPr>
+        <w:t>NOT_FOUND</w:t>
+      </w:r>
+      <w:r>
+        <w:rPr>
+          <w:rFonts w:ascii="Consolas" w:hAnsi="Consolas" w:cs="Consolas"/>
+          <w:color w:val="000000"/>
+          <w:sz w:val="20"/>
+          <w:szCs w:val="20"/>
+        </w:rPr>
+        <w:t>);</w:t>
+      </w:r>
+    </w:p>
+    <w:p>
+      <w:pPr>
+        <w:pStyle w:val="ListParagraph"/>
+        <w:numPr>
+          <w:ilvl w:val="0"/>
+          <w:numId w:val="7"/>
+        </w:numPr>
+        <w:jc w:val="both"/>
+        <w:rPr>
+          <w:rFonts w:ascii="Times New Roman" w:hAnsi="Times New Roman" w:cs="Times New Roman"/>
+          <w:color w:val="000000"/>
+          <w:sz w:val="28"/>
+          <w:szCs w:val="28"/>
+          <w:shd w:val="clear" w:color="auto" w:fill="E8F2FE"/>
+        </w:rPr>
+      </w:pPr>
+      <w:r>
+        <w:rPr>
+          <w:rFonts w:ascii="Consolas" w:hAnsi="Consolas" w:cs="Consolas"/>
+          <w:b/>
+          <w:bCs/>
+          <w:color w:val="7F0055"/>
+          <w:sz w:val="20"/>
+          <w:szCs w:val="20"/>
+          <w:shd w:val="clear" w:color="auto" w:fill="E8F2FE"/>
+        </w:rPr>
+        <w:t>new</w:t>
+      </w:r>
+      <w:r>
+        <w:rPr>
+          <w:rFonts w:ascii="Consolas" w:hAnsi="Consolas" w:cs="Consolas"/>
+          <w:color w:val="000000"/>
+          <w:sz w:val="20"/>
+          <w:szCs w:val="20"/>
+          <w:shd w:val="clear" w:color="auto" w:fill="E8F2FE"/>
+        </w:rPr>
+        <w:t xml:space="preserve"> ReportError(75, </w:t>
+      </w:r>
+      <w:r>
+        <w:rPr>
+          <w:rFonts w:ascii="Consolas" w:hAnsi="Consolas" w:cs="Consolas"/>
+          <w:color w:val="2A00FF"/>
+          <w:sz w:val="20"/>
+          <w:szCs w:val="20"/>
+          <w:shd w:val="clear" w:color="auto" w:fill="E8F2FE"/>
+        </w:rPr>
+        <w:t>"Updating class-room info failed because "</w:t>
+      </w:r>
+      <w:r>
+        <w:rPr>
+          <w:rFonts w:ascii="Consolas" w:hAnsi="Consolas" w:cs="Consolas"/>
+          <w:color w:val="000000"/>
+          <w:sz w:val="20"/>
+          <w:szCs w:val="20"/>
+          <w:shd w:val="clear" w:color="auto" w:fill="E8F2FE"/>
+        </w:rPr>
+        <w:t xml:space="preserve"> + </w:t>
+      </w:r>
+      <w:r>
+        <w:rPr>
+          <w:rFonts w:ascii="Consolas" w:hAnsi="Consolas" w:cs="Consolas"/>
+          <w:color w:val="6A3E3E"/>
+          <w:sz w:val="20"/>
+          <w:szCs w:val="20"/>
+          <w:shd w:val="clear" w:color="auto" w:fill="E8F2FE"/>
+        </w:rPr>
+        <w:t>errorMessage</w:t>
+      </w:r>
+      <w:r>
+        <w:rPr>
+          <w:rFonts w:ascii="Consolas" w:hAnsi="Consolas" w:cs="Consolas"/>
+          <w:color w:val="000000"/>
+          <w:sz w:val="20"/>
+          <w:szCs w:val="20"/>
+          <w:shd w:val="clear" w:color="auto" w:fill="E8F2FE"/>
+        </w:rPr>
+        <w:t>);</w:t>
+      </w:r>
+    </w:p>
+    <w:p>
+      <w:pPr>
+        <w:pStyle w:val="ListParagraph"/>
+        <w:numPr>
+          <w:ilvl w:val="0"/>
+          <w:numId w:val="7"/>
+        </w:numPr>
+        <w:jc w:val="both"/>
+        <w:rPr>
+          <w:rFonts w:ascii="Times New Roman" w:hAnsi="Times New Roman" w:cs="Times New Roman"/>
+          <w:color w:val="000000"/>
+          <w:sz w:val="28"/>
+          <w:szCs w:val="28"/>
+          <w:shd w:val="clear" w:color="auto" w:fill="E8F2FE"/>
+        </w:rPr>
+      </w:pPr>
+      <w:r>
+        <w:rPr>
+          <w:rFonts w:ascii="Consolas" w:hAnsi="Consolas" w:cs="Consolas"/>
+          <w:b/>
+          <w:bCs/>
+          <w:color w:val="7F0055"/>
+          <w:sz w:val="20"/>
+          <w:szCs w:val="20"/>
+          <w:shd w:val="clear" w:color="auto" w:fill="E8F2FE"/>
+        </w:rPr>
+        <w:t>new</w:t>
+      </w:r>
+      <w:r>
+        <w:rPr>
+          <w:rFonts w:ascii="Consolas" w:hAnsi="Consolas" w:cs="Consolas"/>
+          <w:color w:val="000000"/>
+          <w:sz w:val="20"/>
+          <w:szCs w:val="20"/>
+          <w:shd w:val="clear" w:color="auto" w:fill="E8F2FE"/>
+        </w:rPr>
+        <w:t xml:space="preserve"> ReportError(76, </w:t>
+      </w:r>
+      <w:r>
+        <w:rPr>
+          <w:rFonts w:ascii="Consolas" w:hAnsi="Consolas" w:cs="Consolas"/>
+          <w:color w:val="2A00FF"/>
+          <w:sz w:val="20"/>
+          <w:szCs w:val="20"/>
+          <w:shd w:val="clear" w:color="auto" w:fill="E8F2FE"/>
+        </w:rPr>
+        <w:t>"Deleting class-room failed because "</w:t>
+      </w:r>
+      <w:r>
+        <w:rPr>
+          <w:rFonts w:ascii="Consolas" w:hAnsi="Consolas" w:cs="Consolas"/>
+          <w:color w:val="000000"/>
+          <w:sz w:val="20"/>
+          <w:szCs w:val="20"/>
+          <w:shd w:val="clear" w:color="auto" w:fill="E8F2FE"/>
+        </w:rPr>
+        <w:t xml:space="preserve"> + </w:t>
+      </w:r>
+      <w:r>
+        <w:rPr>
+          <w:rFonts w:ascii="Consolas" w:hAnsi="Consolas" w:cs="Consolas"/>
+          <w:color w:val="6A3E3E"/>
+          <w:sz w:val="20"/>
+          <w:szCs w:val="20"/>
+          <w:shd w:val="clear" w:color="auto" w:fill="E8F2FE"/>
+        </w:rPr>
+        <w:t>errorMessage</w:t>
+      </w:r>
+      <w:r>
+        <w:rPr>
+          <w:rFonts w:ascii="Consolas" w:hAnsi="Consolas" w:cs="Consolas"/>
+          <w:color w:val="000000"/>
+          <w:sz w:val="20"/>
+          <w:szCs w:val="20"/>
+          <w:shd w:val="clear" w:color="auto" w:fill="E8F2FE"/>
+        </w:rPr>
+        <w:t>);</w:t>
+      </w:r>
+    </w:p>
+    <w:p>
+      <w:pPr>
+        <w:pStyle w:val="ListParagraph"/>
+        <w:numPr>
+          <w:ilvl w:val="0"/>
+          <w:numId w:val="7"/>
+        </w:numPr>
+        <w:jc w:val="both"/>
+        <w:rPr>
+          <w:rFonts w:ascii="Times New Roman" w:hAnsi="Times New Roman" w:cs="Times New Roman"/>
+          <w:color w:val="000000"/>
+          <w:sz w:val="28"/>
+          <w:szCs w:val="28"/>
+          <w:shd w:val="clear" w:color="auto" w:fill="E8F2FE"/>
+        </w:rPr>
+      </w:pPr>
+      <w:r>
+        <w:rPr>
+          <w:rFonts w:ascii="Consolas" w:hAnsi="Consolas" w:cs="Consolas"/>
+          <w:b/>
+          <w:bCs/>
+          <w:color w:val="7F0055"/>
+          <w:sz w:val="20"/>
+          <w:szCs w:val="20"/>
+          <w:shd w:val="clear" w:color="auto" w:fill="E8F2FE"/>
+        </w:rPr>
+        <w:t>new</w:t>
+      </w:r>
+      <w:r>
+        <w:rPr>
+          <w:rFonts w:ascii="Consolas" w:hAnsi="Consolas" w:cs="Consolas"/>
+          <w:color w:val="000000"/>
+          <w:sz w:val="20"/>
+          <w:szCs w:val="20"/>
+          <w:shd w:val="clear" w:color="auto" w:fill="E8F2FE"/>
+        </w:rPr>
+        <w:t xml:space="preserve"> ReportError(77, </w:t>
+      </w:r>
+      <w:r>
+        <w:rPr>
+          <w:rFonts w:ascii="Consolas" w:hAnsi="Consolas" w:cs="Consolas"/>
+          <w:color w:val="2A00FF"/>
+          <w:sz w:val="20"/>
+          <w:szCs w:val="20"/>
+          <w:shd w:val="clear" w:color="auto" w:fill="E8F2FE"/>
+        </w:rPr>
+        <w:t>"This class-room still has dependants"</w:t>
+      </w:r>
+      <w:r>
+        <w:rPr>
+          <w:rFonts w:ascii="Consolas" w:hAnsi="Consolas" w:cs="Consolas"/>
+          <w:color w:val="000000"/>
+          <w:sz w:val="20"/>
+          <w:szCs w:val="20"/>
+          <w:shd w:val="clear" w:color="auto" w:fill="E8F2FE"/>
+        </w:rPr>
+        <w:t>);</w:t>
+      </w:r>
+    </w:p>
+    <w:p>
+      <w:pPr>
+        <w:jc w:val="both"/>
+        <w:outlineLvl w:val="1"/>
+        <w:rPr>
+          <w:rFonts w:ascii="Times New Roman" w:hAnsi="Times New Roman" w:cs="Times New Roman"/>
+          <w:color w:val="000000"/>
+          <w:sz w:val="28"/>
+          <w:szCs w:val="28"/>
+          <w:shd w:val="clear" w:color="auto" w:fill="E8F2FE"/>
+        </w:rPr>
+      </w:pPr>
+      <w:r>
+        <w:rPr>
+          <w:rFonts w:ascii="Times New Roman" w:hAnsi="Times New Roman" w:cs="Times New Roman"/>
+          <w:color w:val="000000"/>
+          <w:sz w:val="28"/>
+          <w:szCs w:val="28"/>
+          <w:shd w:val="clear" w:color="auto" w:fill="E8F2FE"/>
+        </w:rPr>
+        <w:t>Về TeacherClass:</w:t>
+      </w:r>
+    </w:p>
+    <w:p>
+      <w:pPr>
+        <w:pStyle w:val="ListParagraph"/>
+        <w:numPr>
+          <w:ilvl w:val="0"/>
+          <w:numId w:val="26"/>
+        </w:numPr>
+        <w:jc w:val="both"/>
+        <w:rPr>
+          <w:rFonts w:ascii="Times New Roman" w:hAnsi="Times New Roman" w:cs="Times New Roman"/>
+          <w:color w:val="000000"/>
+          <w:sz w:val="28"/>
+          <w:szCs w:val="28"/>
+          <w:shd w:val="clear" w:color="auto" w:fill="E8F2FE"/>
+        </w:rPr>
+      </w:pPr>
+      <w:r>
+        <w:rPr>
+          <w:rFonts w:ascii="Consolas" w:hAnsi="Consolas" w:cs="Consolas"/>
+          <w:b/>
+          <w:bCs/>
+          <w:color w:val="7F0055"/>
+          <w:sz w:val="20"/>
+          <w:szCs w:val="20"/>
+          <w:shd w:val="clear" w:color="auto" w:fill="E8F2FE"/>
+        </w:rPr>
+        <w:lastRenderedPageBreak/>
+        <w:t>new</w:t>
+      </w:r>
+      <w:r>
+        <w:rPr>
+          <w:rFonts w:ascii="Consolas" w:hAnsi="Consolas" w:cs="Consolas"/>
+          <w:color w:val="000000"/>
+          <w:sz w:val="20"/>
+          <w:szCs w:val="20"/>
+          <w:shd w:val="clear" w:color="auto" w:fill="E8F2FE"/>
+        </w:rPr>
+        <w:t xml:space="preserve"> ReportError(80, </w:t>
+      </w:r>
+      <w:r>
+        <w:rPr>
+          <w:rFonts w:ascii="Consolas" w:hAnsi="Consolas" w:cs="Consolas"/>
+          <w:color w:val="2A00FF"/>
+          <w:sz w:val="20"/>
+          <w:szCs w:val="20"/>
+          <w:shd w:val="clear" w:color="auto" w:fill="E8F2FE"/>
+        </w:rPr>
+        <w:t>"Teacher roll call failed because "</w:t>
+      </w:r>
+      <w:r>
+        <w:rPr>
+          <w:rFonts w:ascii="Consolas" w:hAnsi="Consolas" w:cs="Consolas"/>
+          <w:color w:val="000000"/>
+          <w:sz w:val="20"/>
+          <w:szCs w:val="20"/>
+          <w:shd w:val="clear" w:color="auto" w:fill="E8F2FE"/>
+        </w:rPr>
+        <w:t xml:space="preserve"> + </w:t>
+      </w:r>
+      <w:r>
+        <w:rPr>
+          <w:rFonts w:ascii="Consolas" w:hAnsi="Consolas" w:cs="Consolas"/>
+          <w:color w:val="6A3E3E"/>
+          <w:sz w:val="20"/>
+          <w:szCs w:val="20"/>
+          <w:shd w:val="clear" w:color="auto" w:fill="E8F2FE"/>
+        </w:rPr>
+        <w:t>errorMessage</w:t>
+      </w:r>
+      <w:r>
+        <w:rPr>
+          <w:rFonts w:ascii="Consolas" w:hAnsi="Consolas" w:cs="Consolas"/>
+          <w:color w:val="000000"/>
+          <w:sz w:val="20"/>
+          <w:szCs w:val="20"/>
+          <w:shd w:val="clear" w:color="auto" w:fill="E8F2FE"/>
+        </w:rPr>
+        <w:t>);</w:t>
+      </w:r>
+    </w:p>
+    <w:p>
+      <w:pPr>
+        <w:pStyle w:val="ListParagraph"/>
+        <w:numPr>
+          <w:ilvl w:val="0"/>
+          <w:numId w:val="26"/>
+        </w:numPr>
+        <w:jc w:val="both"/>
+        <w:rPr>
+          <w:rFonts w:ascii="Times New Roman" w:hAnsi="Times New Roman" w:cs="Times New Roman"/>
+          <w:color w:val="000000"/>
+          <w:sz w:val="28"/>
+          <w:szCs w:val="28"/>
+          <w:shd w:val="clear" w:color="auto" w:fill="E8F2FE"/>
+        </w:rPr>
+      </w:pPr>
+      <w:r>
+        <w:rPr>
+          <w:rFonts w:ascii="Consolas" w:hAnsi="Consolas" w:cs="Consolas"/>
+          <w:b/>
+          <w:bCs/>
+          <w:color w:val="7F0055"/>
+          <w:sz w:val="20"/>
+          <w:szCs w:val="20"/>
+          <w:shd w:val="clear" w:color="auto" w:fill="E8F2FE"/>
+        </w:rPr>
+        <w:t>new</w:t>
+      </w:r>
+      <w:r>
+        <w:rPr>
+          <w:rFonts w:ascii="Consolas" w:hAnsi="Consolas" w:cs="Consolas"/>
+          <w:color w:val="000000"/>
+          <w:sz w:val="20"/>
+          <w:szCs w:val="20"/>
+          <w:shd w:val="clear" w:color="auto" w:fill="E8F2FE"/>
+        </w:rPr>
+        <w:t xml:space="preserve"> ReportError(81, </w:t>
+      </w:r>
+      <w:r>
+        <w:rPr>
+          <w:rFonts w:ascii="Consolas" w:hAnsi="Consolas" w:cs="Consolas"/>
+          <w:color w:val="2A00FF"/>
+          <w:sz w:val="20"/>
+          <w:szCs w:val="20"/>
+          <w:shd w:val="clear" w:color="auto" w:fill="E8F2FE"/>
+        </w:rPr>
+        <w:t>"Teacher roll call failed because timing is not in valid range!"</w:t>
+      </w:r>
+      <w:r>
+        <w:rPr>
+          <w:rFonts w:ascii="Consolas" w:hAnsi="Consolas" w:cs="Consolas"/>
+          <w:color w:val="000000"/>
+          <w:sz w:val="20"/>
+          <w:szCs w:val="20"/>
+          <w:shd w:val="clear" w:color="auto" w:fill="E8F2FE"/>
+        </w:rPr>
+        <w:t>);</w:t>
+      </w:r>
+    </w:p>
+    <w:p>
+      <w:pPr>
+        <w:pStyle w:val="ListParagraph"/>
+        <w:numPr>
+          <w:ilvl w:val="0"/>
+          <w:numId w:val="26"/>
+        </w:numPr>
+        <w:jc w:val="both"/>
+        <w:rPr>
+          <w:rFonts w:ascii="Times New Roman" w:hAnsi="Times New Roman" w:cs="Times New Roman"/>
+          <w:color w:val="000000"/>
+          <w:sz w:val="28"/>
+          <w:szCs w:val="28"/>
+          <w:shd w:val="clear" w:color="auto" w:fill="E8F2FE"/>
+        </w:rPr>
+      </w:pPr>
+      <w:r>
+        <w:rPr>
+          <w:rFonts w:ascii="Consolas" w:hAnsi="Consolas" w:cs="Consolas"/>
+          <w:b/>
+          <w:bCs/>
+          <w:color w:val="7F0055"/>
+          <w:sz w:val="20"/>
+          <w:szCs w:val="20"/>
+          <w:shd w:val="clear" w:color="auto" w:fill="E8F2FE"/>
+        </w:rPr>
+        <w:t>new</w:t>
+      </w:r>
+      <w:r>
+        <w:rPr>
+          <w:rFonts w:ascii="Consolas" w:hAnsi="Consolas" w:cs="Consolas"/>
+          <w:color w:val="000000"/>
+          <w:sz w:val="20"/>
+          <w:szCs w:val="20"/>
+          <w:shd w:val="clear" w:color="auto" w:fill="E8F2FE"/>
+        </w:rPr>
+        <w:t xml:space="preserve"> ReportError(82, </w:t>
+      </w:r>
+      <w:r>
+        <w:rPr>
+          <w:rFonts w:ascii="Consolas" w:hAnsi="Consolas" w:cs="Consolas"/>
+          <w:color w:val="2A00FF"/>
+          <w:sz w:val="20"/>
+          <w:szCs w:val="20"/>
+          <w:shd w:val="clear" w:color="auto" w:fill="E8F2FE"/>
+        </w:rPr>
+        <w:t>"Cannot generate identify string!"</w:t>
+      </w:r>
+      <w:r>
+        <w:rPr>
+          <w:rFonts w:ascii="Consolas" w:hAnsi="Consolas" w:cs="Consolas"/>
+          <w:color w:val="000000"/>
+          <w:sz w:val="20"/>
+          <w:szCs w:val="20"/>
+          <w:shd w:val="clear" w:color="auto" w:fill="E8F2FE"/>
+        </w:rPr>
+        <w:t>);</w:t>
+      </w:r>
+    </w:p>
+    <w:p>
+      <w:pPr>
+        <w:pStyle w:val="ListParagraph"/>
+        <w:numPr>
+          <w:ilvl w:val="0"/>
+          <w:numId w:val="26"/>
+        </w:numPr>
+        <w:jc w:val="both"/>
+        <w:rPr>
+          <w:rFonts w:ascii="Times New Roman" w:hAnsi="Times New Roman" w:cs="Times New Roman"/>
+          <w:color w:val="000000"/>
+          <w:sz w:val="28"/>
+          <w:szCs w:val="28"/>
+          <w:shd w:val="clear" w:color="auto" w:fill="E8F2FE"/>
+        </w:rPr>
+      </w:pPr>
+      <w:r>
+        <w:rPr>
+          <w:rFonts w:ascii="Consolas" w:hAnsi="Consolas" w:cs="Consolas"/>
+          <w:b/>
+          <w:bCs/>
+          <w:color w:val="7F0055"/>
+          <w:sz w:val="20"/>
+          <w:szCs w:val="20"/>
+          <w:shd w:val="clear" w:color="auto" w:fill="E8F2FE"/>
+        </w:rPr>
+        <w:t>new</w:t>
+      </w:r>
+      <w:r>
+        <w:rPr>
+          <w:rFonts w:ascii="Consolas" w:hAnsi="Consolas" w:cs="Consolas"/>
+          <w:color w:val="000000"/>
+          <w:sz w:val="20"/>
+          <w:szCs w:val="20"/>
+          <w:shd w:val="clear" w:color="auto" w:fill="E8F2FE"/>
+        </w:rPr>
+        <w:t xml:space="preserve"> ReportError(83, </w:t>
+      </w:r>
+      <w:r>
+        <w:rPr>
+          <w:rFonts w:ascii="Consolas" w:hAnsi="Consolas" w:cs="Consolas"/>
+          <w:color w:val="2A00FF"/>
+          <w:sz w:val="20"/>
+          <w:szCs w:val="20"/>
+          <w:shd w:val="clear" w:color="auto" w:fill="E8F2FE"/>
+        </w:rPr>
+        <w:t>"Teacher roll call failed because an ID is not a number"</w:t>
+      </w:r>
+      <w:r>
+        <w:rPr>
+          <w:rFonts w:ascii="Consolas" w:hAnsi="Consolas" w:cs="Consolas"/>
+          <w:color w:val="000000"/>
+          <w:sz w:val="20"/>
+          <w:szCs w:val="20"/>
+          <w:shd w:val="clear" w:color="auto" w:fill="E8F2FE"/>
+        </w:rPr>
+        <w:t>);</w:t>
+      </w:r>
+    </w:p>
+    <w:p>
+      <w:pPr>
+        <w:jc w:val="both"/>
+        <w:outlineLvl w:val="1"/>
+        <w:rPr>
+          <w:rFonts w:ascii="Times New Roman" w:hAnsi="Times New Roman" w:cs="Times New Roman"/>
+          <w:color w:val="000000"/>
+          <w:sz w:val="28"/>
+          <w:szCs w:val="28"/>
+          <w:shd w:val="clear" w:color="auto" w:fill="E8F2FE"/>
+        </w:rPr>
+      </w:pPr>
+      <w:r>
+        <w:rPr>
+          <w:rFonts w:ascii="Times New Roman" w:hAnsi="Times New Roman" w:cs="Times New Roman"/>
+          <w:color w:val="000000"/>
+          <w:sz w:val="28"/>
+          <w:szCs w:val="28"/>
+          <w:shd w:val="clear" w:color="auto" w:fill="E8F2FE"/>
+        </w:rPr>
+        <w:t>Về StudentClass:</w:t>
+      </w:r>
+    </w:p>
+    <w:p>
+      <w:pPr>
+        <w:pStyle w:val="ListParagraph"/>
+        <w:numPr>
+          <w:ilvl w:val="0"/>
+          <w:numId w:val="27"/>
+        </w:numPr>
+        <w:jc w:val="both"/>
+        <w:rPr>
+          <w:rFonts w:ascii="Times New Roman" w:hAnsi="Times New Roman" w:cs="Times New Roman"/>
+          <w:color w:val="000000"/>
+          <w:sz w:val="28"/>
+          <w:szCs w:val="28"/>
+          <w:shd w:val="clear" w:color="auto" w:fill="E8F2FE"/>
+        </w:rPr>
+      </w:pPr>
+      <w:r>
+        <w:rPr>
+          <w:rFonts w:ascii="Consolas" w:hAnsi="Consolas" w:cs="Consolas"/>
+          <w:b/>
+          <w:bCs/>
+          <w:color w:val="7F0055"/>
+          <w:sz w:val="20"/>
+          <w:szCs w:val="20"/>
+          <w:shd w:val="clear" w:color="auto" w:fill="E8F2FE"/>
+        </w:rPr>
+        <w:t>new</w:t>
+      </w:r>
+      <w:r>
+        <w:rPr>
+          <w:rFonts w:ascii="Consolas" w:hAnsi="Consolas" w:cs="Consolas"/>
+          <w:color w:val="000000"/>
+          <w:sz w:val="20"/>
+          <w:szCs w:val="20"/>
+          <w:shd w:val="clear" w:color="auto" w:fill="E8F2FE"/>
+        </w:rPr>
+        <w:t xml:space="preserve"> ReportError(90, </w:t>
+      </w:r>
+      <w:r>
+        <w:rPr>
+          <w:rFonts w:ascii="Consolas" w:hAnsi="Consolas" w:cs="Consolas"/>
+          <w:color w:val="2A00FF"/>
+          <w:sz w:val="20"/>
+          <w:szCs w:val="20"/>
+          <w:shd w:val="clear" w:color="auto" w:fill="E8F2FE"/>
+        </w:rPr>
+        <w:t>"Student roll call failed because "</w:t>
+      </w:r>
+      <w:r>
+        <w:rPr>
+          <w:rFonts w:ascii="Consolas" w:hAnsi="Consolas" w:cs="Consolas"/>
+          <w:color w:val="000000"/>
+          <w:sz w:val="20"/>
+          <w:szCs w:val="20"/>
+          <w:shd w:val="clear" w:color="auto" w:fill="E8F2FE"/>
+        </w:rPr>
+        <w:t xml:space="preserve"> + </w:t>
+      </w:r>
+      <w:r>
+        <w:rPr>
+          <w:rFonts w:ascii="Consolas" w:hAnsi="Consolas" w:cs="Consolas"/>
+          <w:color w:val="6A3E3E"/>
+          <w:sz w:val="20"/>
+          <w:szCs w:val="20"/>
+          <w:shd w:val="clear" w:color="auto" w:fill="E8F2FE"/>
+        </w:rPr>
+        <w:t>errorMessage</w:t>
+      </w:r>
+      <w:r>
+        <w:rPr>
+          <w:rFonts w:ascii="Consolas" w:hAnsi="Consolas" w:cs="Consolas"/>
+          <w:color w:val="000000"/>
+          <w:sz w:val="20"/>
+          <w:szCs w:val="20"/>
+          <w:shd w:val="clear" w:color="auto" w:fill="E8F2FE"/>
+        </w:rPr>
+        <w:t>);</w:t>
+      </w:r>
+    </w:p>
+    <w:p>
+      <w:pPr>
+        <w:pStyle w:val="ListParagraph"/>
+        <w:numPr>
+          <w:ilvl w:val="0"/>
+          <w:numId w:val="27"/>
+        </w:numPr>
+        <w:jc w:val="both"/>
+        <w:rPr>
+          <w:rFonts w:ascii="Times New Roman" w:hAnsi="Times New Roman" w:cs="Times New Roman"/>
+          <w:color w:val="000000"/>
+          <w:sz w:val="28"/>
+          <w:szCs w:val="28"/>
+          <w:shd w:val="clear" w:color="auto" w:fill="E8F2FE"/>
+        </w:rPr>
+      </w:pPr>
+      <w:r>
+        <w:rPr>
+          <w:rFonts w:ascii="Consolas" w:hAnsi="Consolas" w:cs="Consolas"/>
+          <w:b/>
+          <w:bCs/>
+          <w:color w:val="7F0055"/>
+          <w:sz w:val="20"/>
+          <w:szCs w:val="20"/>
+          <w:shd w:val="clear" w:color="auto" w:fill="E8F2FE"/>
+        </w:rPr>
+        <w:t>new</w:t>
+      </w:r>
+      <w:r>
+        <w:rPr>
+          <w:rFonts w:ascii="Consolas" w:hAnsi="Consolas" w:cs="Consolas"/>
+          <w:color w:val="000000"/>
+          <w:sz w:val="20"/>
+          <w:szCs w:val="20"/>
+          <w:shd w:val="clear" w:color="auto" w:fill="E8F2FE"/>
+        </w:rPr>
+        <w:t xml:space="preserve"> ReportError(91, </w:t>
+      </w:r>
+      <w:r>
+        <w:rPr>
+          <w:rFonts w:ascii="Consolas" w:hAnsi="Consolas" w:cs="Consolas"/>
+          <w:color w:val="2A00FF"/>
+          <w:sz w:val="20"/>
+          <w:szCs w:val="20"/>
+          <w:shd w:val="clear" w:color="auto" w:fill="E8F2FE"/>
+        </w:rPr>
+        <w:t>"Longitude/Latitude is out of practical range!"</w:t>
+      </w:r>
+      <w:r>
+        <w:rPr>
+          <w:rFonts w:ascii="Consolas" w:hAnsi="Consolas" w:cs="Consolas"/>
+          <w:color w:val="000000"/>
+          <w:sz w:val="20"/>
+          <w:szCs w:val="20"/>
+          <w:shd w:val="clear" w:color="auto" w:fill="E8F2FE"/>
+        </w:rPr>
+        <w:t>);</w:t>
+      </w:r>
+    </w:p>
+    <w:p>
+      <w:pPr>
+        <w:pStyle w:val="ListParagraph"/>
+        <w:numPr>
+          <w:ilvl w:val="0"/>
+          <w:numId w:val="27"/>
+        </w:numPr>
+        <w:jc w:val="both"/>
+        <w:rPr>
+          <w:rFonts w:ascii="Times New Roman" w:hAnsi="Times New Roman" w:cs="Times New Roman"/>
+          <w:color w:val="000000"/>
+          <w:sz w:val="28"/>
+          <w:szCs w:val="28"/>
+          <w:shd w:val="clear" w:color="auto" w:fill="E8F2FE"/>
+        </w:rPr>
+      </w:pPr>
+      <w:r>
+        <w:rPr>
+          <w:rFonts w:ascii="Consolas" w:hAnsi="Consolas" w:cs="Consolas"/>
+          <w:b/>
+          <w:bCs/>
+          <w:color w:val="7F0055"/>
+          <w:sz w:val="20"/>
+          <w:szCs w:val="20"/>
+          <w:shd w:val="clear" w:color="auto" w:fill="E8F2FE"/>
+        </w:rPr>
+        <w:t>new</w:t>
+      </w:r>
+      <w:r>
+        <w:rPr>
+          <w:rFonts w:ascii="Consolas" w:hAnsi="Consolas" w:cs="Consolas"/>
+          <w:color w:val="000000"/>
+          <w:sz w:val="20"/>
+          <w:szCs w:val="20"/>
+          <w:shd w:val="clear" w:color="auto" w:fill="E8F2FE"/>
+        </w:rPr>
+        <w:t xml:space="preserve"> ReportError(92, </w:t>
+      </w:r>
+      <w:r>
+        <w:rPr>
+          <w:rFonts w:ascii="Consolas" w:hAnsi="Consolas" w:cs="Consolas"/>
+          <w:color w:val="2A00FF"/>
+          <w:sz w:val="20"/>
+          <w:szCs w:val="20"/>
+          <w:shd w:val="clear" w:color="auto" w:fill="E8F2FE"/>
+        </w:rPr>
+        <w:t>"Missing MAC address"</w:t>
+      </w:r>
+      <w:r>
+        <w:rPr>
+          <w:rFonts w:ascii="Consolas" w:hAnsi="Consolas" w:cs="Consolas"/>
+          <w:color w:val="000000"/>
+          <w:sz w:val="20"/>
+          <w:szCs w:val="20"/>
+          <w:shd w:val="clear" w:color="auto" w:fill="E8F2FE"/>
+        </w:rPr>
+        <w:t>);</w:t>
+      </w:r>
+    </w:p>
+    <w:p>
+      <w:pPr>
+        <w:pStyle w:val="ListParagraph"/>
+        <w:numPr>
+          <w:ilvl w:val="0"/>
+          <w:numId w:val="27"/>
+        </w:numPr>
+        <w:jc w:val="both"/>
+        <w:rPr>
+          <w:rFonts w:ascii="Times New Roman" w:hAnsi="Times New Roman" w:cs="Times New Roman"/>
+          <w:color w:val="000000"/>
+          <w:sz w:val="28"/>
+          <w:szCs w:val="28"/>
+          <w:shd w:val="clear" w:color="auto" w:fill="E8F2FE"/>
+        </w:rPr>
+      </w:pPr>
+      <w:r>
+        <w:rPr>
+          <w:rFonts w:ascii="Consolas" w:hAnsi="Consolas" w:cs="Consolas"/>
+          <w:b/>
+          <w:bCs/>
+          <w:color w:val="7F0055"/>
+          <w:sz w:val="20"/>
+          <w:szCs w:val="20"/>
+          <w:shd w:val="clear" w:color="auto" w:fill="E8F2FE"/>
+        </w:rPr>
+        <w:t>new</w:t>
+      </w:r>
+      <w:r>
+        <w:rPr>
+          <w:rFonts w:ascii="Consolas" w:hAnsi="Consolas" w:cs="Consolas"/>
+          <w:color w:val="000000"/>
+          <w:sz w:val="20"/>
+          <w:szCs w:val="20"/>
+          <w:shd w:val="clear" w:color="auto" w:fill="E8F2FE"/>
+        </w:rPr>
+        <w:t xml:space="preserve"> ReportError(93, </w:t>
+      </w:r>
+      <w:r>
+        <w:rPr>
+          <w:rFonts w:ascii="Consolas" w:hAnsi="Consolas" w:cs="Consolas"/>
+          <w:color w:val="2A00FF"/>
+          <w:sz w:val="20"/>
+          <w:szCs w:val="20"/>
+          <w:shd w:val="clear" w:color="auto" w:fill="E8F2FE"/>
+        </w:rPr>
+        <w:t>"Missing IMEI info"</w:t>
+      </w:r>
+      <w:r>
+        <w:rPr>
+          <w:rFonts w:ascii="Consolas" w:hAnsi="Consolas" w:cs="Consolas"/>
+          <w:color w:val="000000"/>
+          <w:sz w:val="20"/>
+          <w:szCs w:val="20"/>
+          <w:shd w:val="clear" w:color="auto" w:fill="E8F2FE"/>
+        </w:rPr>
+        <w:t>);</w:t>
+      </w:r>
+    </w:p>
+    <w:p>
+      <w:pPr>
+        <w:pStyle w:val="ListParagraph"/>
+        <w:numPr>
+          <w:ilvl w:val="0"/>
+          <w:numId w:val="27"/>
+        </w:numPr>
+        <w:jc w:val="both"/>
+        <w:rPr>
+          <w:rFonts w:ascii="Times New Roman" w:hAnsi="Times New Roman" w:cs="Times New Roman"/>
+          <w:color w:val="000000"/>
+          <w:sz w:val="28"/>
+          <w:szCs w:val="28"/>
+          <w:shd w:val="clear" w:color="auto" w:fill="E8F2FE"/>
+        </w:rPr>
+      </w:pPr>
+      <w:r>
+        <w:rPr>
+          <w:rFonts w:ascii="Consolas" w:hAnsi="Consolas" w:cs="Consolas"/>
+          <w:b/>
+          <w:bCs/>
+          <w:color w:val="7F0055"/>
+          <w:sz w:val="20"/>
+          <w:szCs w:val="20"/>
+          <w:shd w:val="clear" w:color="auto" w:fill="E8F2FE"/>
+        </w:rPr>
+        <w:t>new</w:t>
+      </w:r>
+      <w:r>
+        <w:rPr>
+          <w:rFonts w:ascii="Consolas" w:hAnsi="Consolas" w:cs="Consolas"/>
+          <w:color w:val="000000"/>
+          <w:sz w:val="20"/>
+          <w:szCs w:val="20"/>
+          <w:shd w:val="clear" w:color="auto" w:fill="E8F2FE"/>
+        </w:rPr>
+        <w:t xml:space="preserve"> ReportError(94, </w:t>
+      </w:r>
+      <w:r>
+        <w:rPr>
+          <w:rFonts w:ascii="Consolas" w:hAnsi="Consolas" w:cs="Consolas"/>
+          <w:color w:val="2A00FF"/>
+          <w:sz w:val="20"/>
+          <w:szCs w:val="20"/>
+          <w:shd w:val="clear" w:color="auto" w:fill="E8F2FE"/>
+        </w:rPr>
+        <w:t>"Missing identifyString info"</w:t>
+      </w:r>
+      <w:r>
+        <w:rPr>
+          <w:rFonts w:ascii="Consolas" w:hAnsi="Consolas" w:cs="Consolas"/>
+          <w:color w:val="000000"/>
+          <w:sz w:val="20"/>
+          <w:szCs w:val="20"/>
+          <w:shd w:val="clear" w:color="auto" w:fill="E8F2FE"/>
+        </w:rPr>
+        <w:t>);</w:t>
+      </w:r>
+    </w:p>
+    <w:p>
+      <w:pPr>
+        <w:pStyle w:val="ListParagraph"/>
+        <w:numPr>
+          <w:ilvl w:val="0"/>
+          <w:numId w:val="27"/>
+        </w:numPr>
+        <w:jc w:val="both"/>
+        <w:rPr>
+          <w:rFonts w:ascii="Times New Roman" w:hAnsi="Times New Roman" w:cs="Times New Roman"/>
+          <w:color w:val="000000"/>
+          <w:sz w:val="28"/>
+          <w:szCs w:val="28"/>
+          <w:shd w:val="clear" w:color="auto" w:fill="E8F2FE"/>
+        </w:rPr>
+      </w:pPr>
+      <w:r>
+        <w:rPr>
+          <w:rFonts w:ascii="Consolas" w:hAnsi="Consolas" w:cs="Consolas"/>
+          <w:b/>
+          <w:bCs/>
+          <w:color w:val="7F0055"/>
+          <w:sz w:val="20"/>
+          <w:szCs w:val="20"/>
+          <w:shd w:val="clear" w:color="auto" w:fill="E8F2FE"/>
+        </w:rPr>
+        <w:t>new</w:t>
+      </w:r>
+      <w:r>
+        <w:rPr>
+          <w:rFonts w:ascii="Consolas" w:hAnsi="Consolas" w:cs="Consolas"/>
+          <w:color w:val="000000"/>
+          <w:sz w:val="20"/>
+          <w:szCs w:val="20"/>
+          <w:shd w:val="clear" w:color="auto" w:fill="E8F2FE"/>
+        </w:rPr>
+        <w:t xml:space="preserve"> ReportError(95, </w:t>
+      </w:r>
+      <w:r>
+        <w:rPr>
+          <w:rFonts w:ascii="Consolas" w:hAnsi="Consolas" w:cs="Consolas"/>
+          <w:color w:val="2A00FF"/>
+          <w:sz w:val="20"/>
+          <w:szCs w:val="20"/>
+          <w:shd w:val="clear" w:color="auto" w:fill="E8F2FE"/>
+        </w:rPr>
+        <w:t>"MAC address is incorrect!"</w:t>
+      </w:r>
+      <w:r>
+        <w:rPr>
+          <w:rFonts w:ascii="Consolas" w:hAnsi="Consolas" w:cs="Consolas"/>
+          <w:color w:val="000000"/>
+          <w:sz w:val="20"/>
+          <w:szCs w:val="20"/>
+          <w:shd w:val="clear" w:color="auto" w:fill="E8F2FE"/>
+        </w:rPr>
+        <w:t>);</w:t>
+      </w:r>
+    </w:p>
+    <w:p>
+      <w:pPr>
+        <w:pStyle w:val="ListParagraph"/>
+        <w:numPr>
+          <w:ilvl w:val="0"/>
+          <w:numId w:val="27"/>
+        </w:numPr>
+        <w:jc w:val="both"/>
+        <w:rPr>
+          <w:rFonts w:ascii="Times New Roman" w:hAnsi="Times New Roman" w:cs="Times New Roman"/>
+          <w:color w:val="000000"/>
+          <w:sz w:val="28"/>
+          <w:szCs w:val="28"/>
+          <w:shd w:val="clear" w:color="auto" w:fill="E8F2FE"/>
+        </w:rPr>
+      </w:pPr>
+      <w:r>
+        <w:rPr>
+          <w:rFonts w:ascii="Consolas" w:hAnsi="Consolas" w:cs="Consolas"/>
+          <w:b/>
+          <w:bCs/>
+          <w:color w:val="7F0055"/>
+          <w:sz w:val="20"/>
+          <w:szCs w:val="20"/>
+          <w:shd w:val="clear" w:color="auto" w:fill="E8F2FE"/>
+        </w:rPr>
+        <w:t>new</w:t>
+      </w:r>
+      <w:r>
+        <w:rPr>
+          <w:rFonts w:ascii="Consolas" w:hAnsi="Consolas" w:cs="Consolas"/>
+          <w:color w:val="000000"/>
+          <w:sz w:val="20"/>
+          <w:szCs w:val="20"/>
+          <w:shd w:val="clear" w:color="auto" w:fill="E8F2FE"/>
+        </w:rPr>
+        <w:t xml:space="preserve"> ReportError(96, </w:t>
+      </w:r>
+      <w:r>
+        <w:rPr>
+          <w:rFonts w:ascii="Consolas" w:hAnsi="Consolas" w:cs="Consolas"/>
+          <w:color w:val="2A00FF"/>
+          <w:sz w:val="20"/>
+          <w:szCs w:val="20"/>
+          <w:shd w:val="clear" w:color="auto" w:fill="E8F2FE"/>
+        </w:rPr>
+        <w:t>"Device is out of valid distance to classroom!"</w:t>
+      </w:r>
+      <w:r>
+        <w:rPr>
+          <w:rFonts w:ascii="Consolas" w:hAnsi="Consolas" w:cs="Consolas"/>
+          <w:color w:val="000000"/>
+          <w:sz w:val="20"/>
+          <w:szCs w:val="20"/>
+          <w:shd w:val="clear" w:color="auto" w:fill="E8F2FE"/>
+        </w:rPr>
+        <w:t>);</w:t>
+      </w:r>
+    </w:p>
+    <w:p>
+      <w:pPr>
+        <w:pStyle w:val="ListParagraph"/>
+        <w:numPr>
+          <w:ilvl w:val="0"/>
+          <w:numId w:val="27"/>
+        </w:numPr>
+        <w:jc w:val="both"/>
+        <w:rPr>
+          <w:rFonts w:ascii="Times New Roman" w:hAnsi="Times New Roman" w:cs="Times New Roman"/>
+          <w:color w:val="000000"/>
+          <w:sz w:val="28"/>
+          <w:szCs w:val="28"/>
+          <w:shd w:val="clear" w:color="auto" w:fill="E8F2FE"/>
+        </w:rPr>
+      </w:pPr>
+    </w:p>
+    <w:p>
+      <w:pPr>
+        <w:ind w:left="360"/>
+        <w:jc w:val="both"/>
+        <w:rPr>
+          <w:rFonts w:ascii="Times New Roman" w:hAnsi="Times New Roman" w:cs="Times New Roman"/>
+          <w:sz w:val="28"/>
+          <w:szCs w:val="28"/>
+        </w:rPr>
+      </w:pPr>
+    </w:p>
+    <w:p>
+      <w:pPr>
+        <w:pStyle w:val="ListParagraph"/>
+        <w:jc w:val="both"/>
+        <w:rPr>
+          <w:rFonts w:ascii="Times New Roman" w:hAnsi="Times New Roman" w:cs="Times New Roman"/>
+          <w:sz w:val="28"/>
+          <w:szCs w:val="28"/>
+        </w:rPr>
+      </w:pPr>
+    </w:p>
+    <w:p>
+      <w:pPr>
+        <w:jc w:val="center"/>
+        <w:rPr>
+          <w:rFonts w:ascii="Times New Roman" w:hAnsi="Times New Roman" w:cs="Times New Roman"/>
+          <w:b/>
+          <w:sz w:val="28"/>
+          <w:szCs w:val="28"/>
+        </w:rPr>
+      </w:pPr>
+      <w:r>
+        <w:rPr>
+          <w:rFonts w:ascii="Times New Roman" w:hAnsi="Times New Roman" w:cs="Times New Roman"/>
+          <w:b/>
+          <w:sz w:val="28"/>
+          <w:szCs w:val="28"/>
+        </w:rPr>
+        <w:t>INTERNAL CONSTRAINT CỦA DB</w:t>
+      </w:r>
+    </w:p>
+    <w:p>
+      <w:pPr>
+        <w:pStyle w:val="ListParagraph"/>
+        <w:numPr>
+          <w:ilvl w:val="0"/>
+          <w:numId w:val="7"/>
+        </w:numPr>
+        <w:jc w:val="both"/>
+        <w:rPr>
+          <w:rFonts w:ascii="Times New Roman" w:hAnsi="Times New Roman" w:cs="Times New Roman"/>
+          <w:sz w:val="28"/>
+          <w:szCs w:val="28"/>
+        </w:rPr>
+      </w:pPr>
+      <w:hyperlink r:id="rId35" w:history="1">
         <w:r>
           <w:rPr>
             <w:rStyle w:val="Hyperlink"/>
@@ -11070,7 +12361,6 @@
           <w:sz w:val="28"/>
           <w:szCs w:val="28"/>
         </w:rPr>
-        <w:lastRenderedPageBreak/>
         <w:t xml:space="preserve">mọi </w:t>
       </w:r>
       <w:r>
@@ -11921,6 +13211,119 @@
     </w:lvl>
   </w:abstractNum>
   <w:abstractNum w:abstractNumId="8" w15:restartNumberingAfterBreak="0">
+    <w:nsid w:val="1D1A1902"/>
+    <w:multiLevelType w:val="hybridMultilevel"/>
+    <w:tmpl w:val="224E550E"/>
+    <w:lvl w:ilvl="0" w:tplc="04090001">
+      <w:start w:val="1"/>
+      <w:numFmt w:val="bullet"/>
+      <w:lvlText w:val=""/>
+      <w:lvlJc w:val="left"/>
+      <w:pPr>
+        <w:ind w:left="720" w:hanging="360"/>
+      </w:pPr>
+      <w:rPr>
+        <w:rFonts w:ascii="Symbol" w:hAnsi="Symbol" w:hint="default"/>
+      </w:rPr>
+    </w:lvl>
+    <w:lvl w:ilvl="1" w:tplc="04090003" w:tentative="1">
+      <w:start w:val="1"/>
+      <w:numFmt w:val="bullet"/>
+      <w:lvlText w:val="o"/>
+      <w:lvlJc w:val="left"/>
+      <w:pPr>
+        <w:ind w:left="1440" w:hanging="360"/>
+      </w:pPr>
+      <w:rPr>
+        <w:rFonts w:ascii="Courier New" w:hAnsi="Courier New" w:cs="Courier New" w:hint="default"/>
+      </w:rPr>
+    </w:lvl>
+    <w:lvl w:ilvl="2" w:tplc="04090005" w:tentative="1">
+      <w:start w:val="1"/>
+      <w:numFmt w:val="bullet"/>
+      <w:lvlText w:val=""/>
+      <w:lvlJc w:val="left"/>
+      <w:pPr>
+        <w:ind w:left="2160" w:hanging="360"/>
+      </w:pPr>
+      <w:rPr>
+        <w:rFonts w:ascii="Wingdings" w:hAnsi="Wingdings" w:hint="default"/>
+      </w:rPr>
+    </w:lvl>
+    <w:lvl w:ilvl="3" w:tplc="04090001" w:tentative="1">
+      <w:start w:val="1"/>
+      <w:numFmt w:val="bullet"/>
+      <w:lvlText w:val=""/>
+      <w:lvlJc w:val="left"/>
+      <w:pPr>
+        <w:ind w:left="2880" w:hanging="360"/>
+      </w:pPr>
+      <w:rPr>
+        <w:rFonts w:ascii="Symbol" w:hAnsi="Symbol" w:hint="default"/>
+      </w:rPr>
+    </w:lvl>
+    <w:lvl w:ilvl="4" w:tplc="04090003" w:tentative="1">
+      <w:start w:val="1"/>
+      <w:numFmt w:val="bullet"/>
+      <w:lvlText w:val="o"/>
+      <w:lvlJc w:val="left"/>
+      <w:pPr>
+        <w:ind w:left="3600" w:hanging="360"/>
+      </w:pPr>
+      <w:rPr>
+        <w:rFonts w:ascii="Courier New" w:hAnsi="Courier New" w:cs="Courier New" w:hint="default"/>
+      </w:rPr>
+    </w:lvl>
+    <w:lvl w:ilvl="5" w:tplc="04090005" w:tentative="1">
+      <w:start w:val="1"/>
+      <w:numFmt w:val="bullet"/>
+      <w:lvlText w:val=""/>
+      <w:lvlJc w:val="left"/>
+      <w:pPr>
+        <w:ind w:left="4320" w:hanging="360"/>
+      </w:pPr>
+      <w:rPr>
+        <w:rFonts w:ascii="Wingdings" w:hAnsi="Wingdings" w:hint="default"/>
+      </w:rPr>
+    </w:lvl>
+    <w:lvl w:ilvl="6" w:tplc="04090001" w:tentative="1">
+      <w:start w:val="1"/>
+      <w:numFmt w:val="bullet"/>
+      <w:lvlText w:val=""/>
+      <w:lvlJc w:val="left"/>
+      <w:pPr>
+        <w:ind w:left="5040" w:hanging="360"/>
+      </w:pPr>
+      <w:rPr>
+        <w:rFonts w:ascii="Symbol" w:hAnsi="Symbol" w:hint="default"/>
+      </w:rPr>
+    </w:lvl>
+    <w:lvl w:ilvl="7" w:tplc="04090003" w:tentative="1">
+      <w:start w:val="1"/>
+      <w:numFmt w:val="bullet"/>
+      <w:lvlText w:val="o"/>
+      <w:lvlJc w:val="left"/>
+      <w:pPr>
+        <w:ind w:left="5760" w:hanging="360"/>
+      </w:pPr>
+      <w:rPr>
+        <w:rFonts w:ascii="Courier New" w:hAnsi="Courier New" w:cs="Courier New" w:hint="default"/>
+      </w:rPr>
+    </w:lvl>
+    <w:lvl w:ilvl="8" w:tplc="04090005" w:tentative="1">
+      <w:start w:val="1"/>
+      <w:numFmt w:val="bullet"/>
+      <w:lvlText w:val=""/>
+      <w:lvlJc w:val="left"/>
+      <w:pPr>
+        <w:ind w:left="6480" w:hanging="360"/>
+      </w:pPr>
+      <w:rPr>
+        <w:rFonts w:ascii="Wingdings" w:hAnsi="Wingdings" w:hint="default"/>
+      </w:rPr>
+    </w:lvl>
+  </w:abstractNum>
+  <w:abstractNum w:abstractNumId="9" w15:restartNumberingAfterBreak="0">
     <w:nsid w:val="20CE410B"/>
     <w:multiLevelType w:val="hybridMultilevel"/>
     <w:tmpl w:val="25EAE624"/>
@@ -12033,7 +13436,7 @@
       </w:rPr>
     </w:lvl>
   </w:abstractNum>
-  <w:abstractNum w:abstractNumId="9" w15:restartNumberingAfterBreak="0">
+  <w:abstractNum w:abstractNumId="10" w15:restartNumberingAfterBreak="0">
     <w:nsid w:val="28434962"/>
     <w:multiLevelType w:val="hybridMultilevel"/>
     <w:tmpl w:val="FD462DB0"/>
@@ -12146,7 +13549,7 @@
       </w:rPr>
     </w:lvl>
   </w:abstractNum>
-  <w:abstractNum w:abstractNumId="10" w15:restartNumberingAfterBreak="0">
+  <w:abstractNum w:abstractNumId="11" w15:restartNumberingAfterBreak="0">
     <w:nsid w:val="2B662121"/>
     <w:multiLevelType w:val="hybridMultilevel"/>
     <w:tmpl w:val="2C5C1D66"/>
@@ -12259,7 +13662,7 @@
       </w:rPr>
     </w:lvl>
   </w:abstractNum>
-  <w:abstractNum w:abstractNumId="11" w15:restartNumberingAfterBreak="0">
+  <w:abstractNum w:abstractNumId="12" w15:restartNumberingAfterBreak="0">
     <w:nsid w:val="346003DD"/>
     <w:multiLevelType w:val="hybridMultilevel"/>
     <w:tmpl w:val="9CD895BC"/>
@@ -12371,19 +13774,20 @@
       </w:rPr>
     </w:lvl>
   </w:abstractNum>
-  <w:abstractNum w:abstractNumId="12" w15:restartNumberingAfterBreak="0">
+  <w:abstractNum w:abstractNumId="13" w15:restartNumberingAfterBreak="0">
     <w:nsid w:val="34FA2AE6"/>
     <w:multiLevelType w:val="hybridMultilevel"/>
-    <w:tmpl w:val="6F52FD56"/>
-    <w:lvl w:ilvl="0" w:tplc="4D94A6A8">
-      <w:numFmt w:val="bullet"/>
-      <w:lvlText w:val="-"/>
+    <w:tmpl w:val="05C25660"/>
+    <w:lvl w:ilvl="0" w:tplc="04090001">
+      <w:start w:val="1"/>
+      <w:numFmt w:val="bullet"/>
+      <w:lvlText w:val=""/>
       <w:lvlJc w:val="left"/>
       <w:pPr>
         <w:ind w:left="720" w:hanging="360"/>
       </w:pPr>
       <w:rPr>
-        <w:rFonts w:ascii="Times New Roman" w:eastAsiaTheme="minorHAnsi" w:hAnsi="Times New Roman" w:cs="Times New Roman" w:hint="default"/>
+        <w:rFonts w:ascii="Symbol" w:hAnsi="Symbol" w:hint="default"/>
       </w:rPr>
     </w:lvl>
     <w:lvl w:ilvl="1" w:tplc="04090003" w:tentative="1">
@@ -12483,7 +13887,7 @@
       </w:rPr>
     </w:lvl>
   </w:abstractNum>
-  <w:abstractNum w:abstractNumId="13" w15:restartNumberingAfterBreak="0">
+  <w:abstractNum w:abstractNumId="14" w15:restartNumberingAfterBreak="0">
     <w:nsid w:val="35832608"/>
     <w:multiLevelType w:val="hybridMultilevel"/>
     <w:tmpl w:val="97E47852"/>
@@ -12572,7 +13976,7 @@
       </w:pPr>
     </w:lvl>
   </w:abstractNum>
-  <w:abstractNum w:abstractNumId="14" w15:restartNumberingAfterBreak="0">
+  <w:abstractNum w:abstractNumId="15" w15:restartNumberingAfterBreak="0">
     <w:nsid w:val="3D116FA7"/>
     <w:multiLevelType w:val="hybridMultilevel"/>
     <w:tmpl w:val="4B9C1A98"/>
@@ -12685,7 +14089,7 @@
       </w:rPr>
     </w:lvl>
   </w:abstractNum>
-  <w:abstractNum w:abstractNumId="15" w15:restartNumberingAfterBreak="0">
+  <w:abstractNum w:abstractNumId="16" w15:restartNumberingAfterBreak="0">
     <w:nsid w:val="3E5F0AAD"/>
     <w:multiLevelType w:val="hybridMultilevel"/>
     <w:tmpl w:val="1CC6503A"/>
@@ -12797,7 +14201,7 @@
       </w:rPr>
     </w:lvl>
   </w:abstractNum>
-  <w:abstractNum w:abstractNumId="16" w15:restartNumberingAfterBreak="0">
+  <w:abstractNum w:abstractNumId="17" w15:restartNumberingAfterBreak="0">
     <w:nsid w:val="43723C08"/>
     <w:multiLevelType w:val="hybridMultilevel"/>
     <w:tmpl w:val="8D0EDF88"/>
@@ -12910,7 +14314,7 @@
       </w:rPr>
     </w:lvl>
   </w:abstractNum>
-  <w:abstractNum w:abstractNumId="17" w15:restartNumberingAfterBreak="0">
+  <w:abstractNum w:abstractNumId="18" w15:restartNumberingAfterBreak="0">
     <w:nsid w:val="47751C2A"/>
     <w:multiLevelType w:val="hybridMultilevel"/>
     <w:tmpl w:val="4224E026"/>
@@ -13023,7 +14427,7 @@
       </w:rPr>
     </w:lvl>
   </w:abstractNum>
-  <w:abstractNum w:abstractNumId="18" w15:restartNumberingAfterBreak="0">
+  <w:abstractNum w:abstractNumId="19" w15:restartNumberingAfterBreak="0">
     <w:nsid w:val="483D1643"/>
     <w:multiLevelType w:val="hybridMultilevel"/>
     <w:tmpl w:val="96B63002"/>
@@ -13109,7 +14513,7 @@
       </w:pPr>
     </w:lvl>
   </w:abstractNum>
-  <w:abstractNum w:abstractNumId="19" w15:restartNumberingAfterBreak="0">
+  <w:abstractNum w:abstractNumId="20" w15:restartNumberingAfterBreak="0">
     <w:nsid w:val="517E19D2"/>
     <w:multiLevelType w:val="hybridMultilevel"/>
     <w:tmpl w:val="6088C084"/>
@@ -13222,7 +14626,7 @@
       </w:rPr>
     </w:lvl>
   </w:abstractNum>
-  <w:abstractNum w:abstractNumId="20" w15:restartNumberingAfterBreak="0">
+  <w:abstractNum w:abstractNumId="21" w15:restartNumberingAfterBreak="0">
     <w:nsid w:val="53094C5D"/>
     <w:multiLevelType w:val="hybridMultilevel"/>
     <w:tmpl w:val="B5F622C4"/>
@@ -13335,7 +14739,120 @@
       </w:rPr>
     </w:lvl>
   </w:abstractNum>
-  <w:abstractNum w:abstractNumId="21" w15:restartNumberingAfterBreak="0">
+  <w:abstractNum w:abstractNumId="22" w15:restartNumberingAfterBreak="0">
+    <w:nsid w:val="5FC43848"/>
+    <w:multiLevelType w:val="hybridMultilevel"/>
+    <w:tmpl w:val="A734FF9C"/>
+    <w:lvl w:ilvl="0" w:tplc="04090001">
+      <w:start w:val="1"/>
+      <w:numFmt w:val="bullet"/>
+      <w:lvlText w:val=""/>
+      <w:lvlJc w:val="left"/>
+      <w:pPr>
+        <w:ind w:left="720" w:hanging="360"/>
+      </w:pPr>
+      <w:rPr>
+        <w:rFonts w:ascii="Symbol" w:hAnsi="Symbol" w:hint="default"/>
+      </w:rPr>
+    </w:lvl>
+    <w:lvl w:ilvl="1" w:tplc="04090003" w:tentative="1">
+      <w:start w:val="1"/>
+      <w:numFmt w:val="bullet"/>
+      <w:lvlText w:val="o"/>
+      <w:lvlJc w:val="left"/>
+      <w:pPr>
+        <w:ind w:left="1440" w:hanging="360"/>
+      </w:pPr>
+      <w:rPr>
+        <w:rFonts w:ascii="Courier New" w:hAnsi="Courier New" w:cs="Courier New" w:hint="default"/>
+      </w:rPr>
+    </w:lvl>
+    <w:lvl w:ilvl="2" w:tplc="04090005" w:tentative="1">
+      <w:start w:val="1"/>
+      <w:numFmt w:val="bullet"/>
+      <w:lvlText w:val=""/>
+      <w:lvlJc w:val="left"/>
+      <w:pPr>
+        <w:ind w:left="2160" w:hanging="360"/>
+      </w:pPr>
+      <w:rPr>
+        <w:rFonts w:ascii="Wingdings" w:hAnsi="Wingdings" w:hint="default"/>
+      </w:rPr>
+    </w:lvl>
+    <w:lvl w:ilvl="3" w:tplc="04090001" w:tentative="1">
+      <w:start w:val="1"/>
+      <w:numFmt w:val="bullet"/>
+      <w:lvlText w:val=""/>
+      <w:lvlJc w:val="left"/>
+      <w:pPr>
+        <w:ind w:left="2880" w:hanging="360"/>
+      </w:pPr>
+      <w:rPr>
+        <w:rFonts w:ascii="Symbol" w:hAnsi="Symbol" w:hint="default"/>
+      </w:rPr>
+    </w:lvl>
+    <w:lvl w:ilvl="4" w:tplc="04090003" w:tentative="1">
+      <w:start w:val="1"/>
+      <w:numFmt w:val="bullet"/>
+      <w:lvlText w:val="o"/>
+      <w:lvlJc w:val="left"/>
+      <w:pPr>
+        <w:ind w:left="3600" w:hanging="360"/>
+      </w:pPr>
+      <w:rPr>
+        <w:rFonts w:ascii="Courier New" w:hAnsi="Courier New" w:cs="Courier New" w:hint="default"/>
+      </w:rPr>
+    </w:lvl>
+    <w:lvl w:ilvl="5" w:tplc="04090005" w:tentative="1">
+      <w:start w:val="1"/>
+      <w:numFmt w:val="bullet"/>
+      <w:lvlText w:val=""/>
+      <w:lvlJc w:val="left"/>
+      <w:pPr>
+        <w:ind w:left="4320" w:hanging="360"/>
+      </w:pPr>
+      <w:rPr>
+        <w:rFonts w:ascii="Wingdings" w:hAnsi="Wingdings" w:hint="default"/>
+      </w:rPr>
+    </w:lvl>
+    <w:lvl w:ilvl="6" w:tplc="04090001" w:tentative="1">
+      <w:start w:val="1"/>
+      <w:numFmt w:val="bullet"/>
+      <w:lvlText w:val=""/>
+      <w:lvlJc w:val="left"/>
+      <w:pPr>
+        <w:ind w:left="5040" w:hanging="360"/>
+      </w:pPr>
+      <w:rPr>
+        <w:rFonts w:ascii="Symbol" w:hAnsi="Symbol" w:hint="default"/>
+      </w:rPr>
+    </w:lvl>
+    <w:lvl w:ilvl="7" w:tplc="04090003" w:tentative="1">
+      <w:start w:val="1"/>
+      <w:numFmt w:val="bullet"/>
+      <w:lvlText w:val="o"/>
+      <w:lvlJc w:val="left"/>
+      <w:pPr>
+        <w:ind w:left="5760" w:hanging="360"/>
+      </w:pPr>
+      <w:rPr>
+        <w:rFonts w:ascii="Courier New" w:hAnsi="Courier New" w:cs="Courier New" w:hint="default"/>
+      </w:rPr>
+    </w:lvl>
+    <w:lvl w:ilvl="8" w:tplc="04090005" w:tentative="1">
+      <w:start w:val="1"/>
+      <w:numFmt w:val="bullet"/>
+      <w:lvlText w:val=""/>
+      <w:lvlJc w:val="left"/>
+      <w:pPr>
+        <w:ind w:left="6480" w:hanging="360"/>
+      </w:pPr>
+      <w:rPr>
+        <w:rFonts w:ascii="Wingdings" w:hAnsi="Wingdings" w:hint="default"/>
+      </w:rPr>
+    </w:lvl>
+  </w:abstractNum>
+  <w:abstractNum w:abstractNumId="23" w15:restartNumberingAfterBreak="0">
     <w:nsid w:val="617D3299"/>
     <w:multiLevelType w:val="hybridMultilevel"/>
     <w:tmpl w:val="CFB6F6EA"/>
@@ -13448,7 +14965,7 @@
       </w:rPr>
     </w:lvl>
   </w:abstractNum>
-  <w:abstractNum w:abstractNumId="22" w15:restartNumberingAfterBreak="0">
+  <w:abstractNum w:abstractNumId="24" w15:restartNumberingAfterBreak="0">
     <w:nsid w:val="6B377951"/>
     <w:multiLevelType w:val="hybridMultilevel"/>
     <w:tmpl w:val="EBAA7D88"/>
@@ -13561,7 +15078,7 @@
       </w:rPr>
     </w:lvl>
   </w:abstractNum>
-  <w:abstractNum w:abstractNumId="23" w15:restartNumberingAfterBreak="0">
+  <w:abstractNum w:abstractNumId="25" w15:restartNumberingAfterBreak="0">
     <w:nsid w:val="6FDB012B"/>
     <w:multiLevelType w:val="hybridMultilevel"/>
     <w:tmpl w:val="97065E4A"/>
@@ -13673,7 +15190,7 @@
       </w:rPr>
     </w:lvl>
   </w:abstractNum>
-  <w:abstractNum w:abstractNumId="24" w15:restartNumberingAfterBreak="0">
+  <w:abstractNum w:abstractNumId="26" w15:restartNumberingAfterBreak="0">
     <w:nsid w:val="73BA6EDC"/>
     <w:multiLevelType w:val="hybridMultilevel"/>
     <w:tmpl w:val="696275AC"/>
@@ -13766,73 +15283,79 @@
     <w:abstractNumId w:val="2"/>
   </w:num>
   <w:num w:numId="3">
-    <w:abstractNumId w:val="9"/>
+    <w:abstractNumId w:val="10"/>
   </w:num>
   <w:num w:numId="4">
-    <w:abstractNumId w:val="21"/>
+    <w:abstractNumId w:val="23"/>
   </w:num>
   <w:num w:numId="5">
     <w:abstractNumId w:val="5"/>
   </w:num>
   <w:num w:numId="6">
-    <w:abstractNumId w:val="16"/>
+    <w:abstractNumId w:val="17"/>
   </w:num>
   <w:num w:numId="7">
-    <w:abstractNumId w:val="12"/>
+    <w:abstractNumId w:val="13"/>
   </w:num>
   <w:num w:numId="8">
     <w:abstractNumId w:val="7"/>
   </w:num>
   <w:num w:numId="9">
-    <w:abstractNumId w:val="10"/>
+    <w:abstractNumId w:val="11"/>
   </w:num>
   <w:num w:numId="10">
-    <w:abstractNumId w:val="11"/>
+    <w:abstractNumId w:val="12"/>
   </w:num>
   <w:num w:numId="11">
-    <w:abstractNumId w:val="24"/>
+    <w:abstractNumId w:val="26"/>
   </w:num>
   <w:num w:numId="12">
-    <w:abstractNumId w:val="18"/>
+    <w:abstractNumId w:val="19"/>
   </w:num>
   <w:num w:numId="13">
     <w:abstractNumId w:val="6"/>
   </w:num>
   <w:num w:numId="14">
-    <w:abstractNumId w:val="13"/>
+    <w:abstractNumId w:val="14"/>
   </w:num>
   <w:num w:numId="15">
     <w:abstractNumId w:val="4"/>
   </w:num>
   <w:num w:numId="16">
-    <w:abstractNumId w:val="23"/>
+    <w:abstractNumId w:val="25"/>
   </w:num>
   <w:num w:numId="17">
     <w:abstractNumId w:val="3"/>
   </w:num>
   <w:num w:numId="18">
-    <w:abstractNumId w:val="22"/>
+    <w:abstractNumId w:val="24"/>
   </w:num>
   <w:num w:numId="19">
-    <w:abstractNumId w:val="8"/>
+    <w:abstractNumId w:val="9"/>
   </w:num>
   <w:num w:numId="20">
-    <w:abstractNumId w:val="15"/>
+    <w:abstractNumId w:val="16"/>
   </w:num>
   <w:num w:numId="21">
-    <w:abstractNumId w:val="19"/>
+    <w:abstractNumId w:val="20"/>
   </w:num>
   <w:num w:numId="22">
-    <w:abstractNumId w:val="20"/>
+    <w:abstractNumId w:val="21"/>
   </w:num>
   <w:num w:numId="23">
-    <w:abstractNumId w:val="17"/>
+    <w:abstractNumId w:val="18"/>
   </w:num>
   <w:num w:numId="24">
-    <w:abstractNumId w:val="14"/>
+    <w:abstractNumId w:val="15"/>
   </w:num>
   <w:num w:numId="25">
     <w:abstractNumId w:val="1"/>
+  </w:num>
+  <w:num w:numId="26">
+    <w:abstractNumId w:val="8"/>
+  </w:num>
+  <w:num w:numId="27">
+    <w:abstractNumId w:val="22"/>
   </w:num>
 </w:numbering>
 </file>

</xml_diff>

<commit_message>
Update TeacherRollCall. Them 2 api checkRollCall cho admin. update docx
</commit_message>
<xml_diff>
--- a/Giai_thich_code.docx
+++ b/Giai_thich_code.docx
@@ -493,53 +493,40 @@
           <w:sz w:val="28"/>
           <w:szCs w:val="28"/>
         </w:rPr>
-        <w:t xml:space="preserve">Lớp nào có teacher.time = </w:t>
-      </w:r>
-      <w:r>
-        <w:rPr>
-          <w:rFonts w:ascii="Times New Roman" w:hAnsi="Times New Roman" w:cs="Times New Roman"/>
-          <w:sz w:val="28"/>
-          <w:szCs w:val="28"/>
-        </w:rPr>
-        <w:t>’00:00:00’</w:t>
-      </w:r>
-      <w:r>
-        <w:rPr>
-          <w:rFonts w:ascii="Times New Roman" w:hAnsi="Times New Roman" w:cs="Times New Roman"/>
-          <w:sz w:val="28"/>
-          <w:szCs w:val="28"/>
-        </w:rPr>
-        <w:t xml:space="preserve">-&gt; set tất cả student.time = </w:t>
-      </w:r>
-      <w:r>
-        <w:rPr>
-          <w:rFonts w:ascii="Times New Roman" w:hAnsi="Times New Roman" w:cs="Times New Roman"/>
-          <w:sz w:val="28"/>
-          <w:szCs w:val="28"/>
-        </w:rPr>
-        <w:t>’00:00:00’</w:t>
-      </w:r>
-    </w:p>
-    <w:p>
-      <w:pPr>
-        <w:pStyle w:val="ListParagraph"/>
-        <w:numPr>
-          <w:ilvl w:val="0"/>
-          <w:numId w:val="4"/>
-        </w:numPr>
-        <w:rPr>
-          <w:rFonts w:ascii="Times New Roman" w:hAnsi="Times New Roman" w:cs="Times New Roman"/>
-          <w:sz w:val="28"/>
-          <w:szCs w:val="28"/>
-        </w:rPr>
-      </w:pPr>
-      <w:r>
-        <w:rPr>
-          <w:rFonts w:ascii="Times New Roman" w:hAnsi="Times New Roman" w:cs="Times New Roman"/>
-          <w:sz w:val="28"/>
-          <w:szCs w:val="28"/>
-        </w:rPr>
-        <w:t>Lớp nào có teacher.time = ’23:59:59’ -&gt; set tất cả student.time = ’23:59:59’</w:t>
+        <w:t>Lớp nào có teacher</w:t>
+      </w:r>
+      <w:r>
+        <w:rPr>
+          <w:rFonts w:ascii="Times New Roman" w:hAnsi="Times New Roman" w:cs="Times New Roman"/>
+          <w:sz w:val="28"/>
+          <w:szCs w:val="28"/>
+        </w:rPr>
+        <w:t xml:space="preserve"> ko điểm danh</w:t>
+      </w:r>
+      <w:r>
+        <w:rPr>
+          <w:rFonts w:ascii="Times New Roman" w:hAnsi="Times New Roman" w:cs="Times New Roman"/>
+          <w:sz w:val="28"/>
+          <w:szCs w:val="28"/>
+        </w:rPr>
+        <w:t xml:space="preserve"> =&gt; teacher.time = “day + x”, student ko quét</w:t>
+      </w:r>
+    </w:p>
+    <w:p>
+      <w:pPr>
+        <w:rPr>
+          <w:rFonts w:ascii="Times New Roman" w:hAnsi="Times New Roman" w:cs="Times New Roman"/>
+          <w:sz w:val="28"/>
+          <w:szCs w:val="28"/>
+        </w:rPr>
+      </w:pPr>
+      <w:r>
+        <w:rPr>
+          <w:rFonts w:ascii="Times New Roman" w:hAnsi="Times New Roman" w:cs="Times New Roman"/>
+          <w:sz w:val="28"/>
+          <w:szCs w:val="28"/>
+        </w:rPr>
+        <w:t>+ Nếu student nghỉ có phép và đc chấp nhận, teacher sd API TeacherGivePermission (chỉ sd khi đang trong giờ điểm danh)</w:t>
       </w:r>
     </w:p>
     <w:p>
@@ -5108,10 +5095,10 @@
           <w:noProof/>
         </w:rPr>
         <w:drawing>
-          <wp:inline distT="0" distB="0" distL="0" distR="0" wp14:anchorId="42D6986B" wp14:editId="31C7FFCB">
-            <wp:extent cx="5943600" cy="2855595"/>
-            <wp:effectExtent l="0" t="0" r="0" b="1905"/>
-            <wp:docPr id="31" name="Picture 31"/>
+          <wp:inline distT="0" distB="0" distL="0" distR="0" wp14:anchorId="17D2D093" wp14:editId="777DBAE0">
+            <wp:extent cx="5943600" cy="2766060"/>
+            <wp:effectExtent l="0" t="0" r="0" b="0"/>
+            <wp:docPr id="33" name="Picture 33"/>
             <wp:cNvGraphicFramePr>
               <a:graphicFrameLocks xmlns:a="http://schemas.openxmlformats.org/drawingml/2006/main" noChangeAspect="1"/>
             </wp:cNvGraphicFramePr>
@@ -5131,7 +5118,7 @@
                   <pic:spPr>
                     <a:xfrm>
                       <a:off x="0" y="0"/>
-                      <a:ext cx="5943600" cy="2855595"/>
+                      <a:ext cx="5943600" cy="2766060"/>
                     </a:xfrm>
                     <a:prstGeom prst="rect">
                       <a:avLst/>
@@ -5212,7 +5199,43 @@
           <w:szCs w:val="28"/>
         </w:rPr>
         <w:tab/>
-        <w:t>"roomID": "1"</w:t>
+        <w:t>"roomID": "1",</w:t>
+      </w:r>
+    </w:p>
+    <w:p>
+      <w:pPr>
+        <w:rPr>
+          <w:rFonts w:ascii="Times New Roman" w:hAnsi="Times New Roman" w:cs="Times New Roman"/>
+          <w:sz w:val="28"/>
+          <w:szCs w:val="28"/>
+        </w:rPr>
+      </w:pPr>
+      <w:r>
+        <w:rPr>
+          <w:rFonts w:ascii="Times New Roman" w:hAnsi="Times New Roman" w:cs="Times New Roman"/>
+          <w:sz w:val="28"/>
+          <w:szCs w:val="28"/>
+        </w:rPr>
+        <w:tab/>
+        <w:t>"gpsLong": "105.845123",</w:t>
+      </w:r>
+    </w:p>
+    <w:p>
+      <w:pPr>
+        <w:rPr>
+          <w:rFonts w:ascii="Times New Roman" w:hAnsi="Times New Roman" w:cs="Times New Roman"/>
+          <w:sz w:val="28"/>
+          <w:szCs w:val="28"/>
+        </w:rPr>
+      </w:pPr>
+      <w:r>
+        <w:rPr>
+          <w:rFonts w:ascii="Times New Roman" w:hAnsi="Times New Roman" w:cs="Times New Roman"/>
+          <w:sz w:val="28"/>
+          <w:szCs w:val="28"/>
+        </w:rPr>
+        <w:tab/>
+        <w:t>"gpsLa": "21.004632"</w:t>
       </w:r>
     </w:p>
     <w:p>
@@ -5231,15 +5254,8 @@
         </w:rPr>
         <w:t>}</w:t>
       </w:r>
-    </w:p>
-    <w:p>
-      <w:pPr>
-        <w:rPr>
-          <w:rFonts w:ascii="Times New Roman" w:hAnsi="Times New Roman" w:cs="Times New Roman"/>
-          <w:sz w:val="28"/>
-          <w:szCs w:val="28"/>
-        </w:rPr>
-      </w:pPr>
+      <w:bookmarkStart w:id="0" w:name="_GoBack"/>
+      <w:bookmarkEnd w:id="0"/>
       <w:r>
         <w:rPr>
           <w:rFonts w:ascii="Times New Roman" w:hAnsi="Times New Roman" w:cs="Times New Roman"/>
@@ -5351,6 +5367,7 @@
     </w:p>
     <w:p>
       <w:pPr>
+        <w:outlineLvl w:val="1"/>
         <w:rPr>
           <w:rFonts w:ascii="Times New Roman" w:hAnsi="Times New Roman" w:cs="Times New Roman"/>
           <w:b/>
@@ -5635,14 +5652,305 @@
         </w:rPr>
         <w:t>}</w:t>
       </w:r>
-      <w:bookmarkStart w:id="0" w:name="_GoBack"/>
-      <w:bookmarkEnd w:id="0"/>
-    </w:p>
-    <w:p>
-      <w:pPr>
-        <w:ind w:left="2160" w:firstLine="720"/>
-        <w:rPr>
-          <w:rFonts w:ascii="Times New Roman" w:hAnsi="Times New Roman" w:cs="Times New Roman"/>
+    </w:p>
+    <w:p>
+      <w:pPr>
+        <w:rPr>
+          <w:rFonts w:ascii="Times New Roman" w:hAnsi="Times New Roman" w:cs="Times New Roman"/>
+          <w:b/>
+          <w:sz w:val="28"/>
+          <w:szCs w:val="28"/>
+        </w:rPr>
+      </w:pPr>
+      <w:r>
+        <w:rPr>
+          <w:rFonts w:ascii="Times New Roman" w:hAnsi="Times New Roman" w:cs="Times New Roman"/>
+          <w:b/>
+          <w:sz w:val="28"/>
+          <w:szCs w:val="28"/>
+        </w:rPr>
+        <w:t>API checkTeacherRollCallToday</w:t>
+      </w:r>
+    </w:p>
+    <w:p>
+      <w:pPr>
+        <w:rPr>
+          <w:rFonts w:ascii="Times New Roman" w:hAnsi="Times New Roman" w:cs="Times New Roman"/>
+          <w:b/>
+          <w:sz w:val="28"/>
+          <w:szCs w:val="28"/>
+        </w:rPr>
+      </w:pPr>
+      <w:r>
+        <w:rPr>
+          <w:noProof/>
+        </w:rPr>
+        <w:drawing>
+          <wp:inline distT="0" distB="0" distL="0" distR="0" wp14:anchorId="55022BB6" wp14:editId="25DE351E">
+            <wp:extent cx="5943600" cy="1802765"/>
+            <wp:effectExtent l="0" t="0" r="0" b="6985"/>
+            <wp:docPr id="2" name="Picture 2"/>
+            <wp:cNvGraphicFramePr>
+              <a:graphicFrameLocks xmlns:a="http://schemas.openxmlformats.org/drawingml/2006/main" noChangeAspect="1"/>
+            </wp:cNvGraphicFramePr>
+            <a:graphic xmlns:a="http://schemas.openxmlformats.org/drawingml/2006/main">
+              <a:graphicData uri="http://schemas.openxmlformats.org/drawingml/2006/picture">
+                <pic:pic xmlns:pic="http://schemas.openxmlformats.org/drawingml/2006/picture">
+                  <pic:nvPicPr>
+                    <pic:cNvPr id="1" name=""/>
+                    <pic:cNvPicPr/>
+                  </pic:nvPicPr>
+                  <pic:blipFill>
+                    <a:blip r:embed="rId35"/>
+                    <a:stretch>
+                      <a:fillRect/>
+                    </a:stretch>
+                  </pic:blipFill>
+                  <pic:spPr>
+                    <a:xfrm>
+                      <a:off x="0" y="0"/>
+                      <a:ext cx="5943600" cy="1802765"/>
+                    </a:xfrm>
+                    <a:prstGeom prst="rect">
+                      <a:avLst/>
+                    </a:prstGeom>
+                  </pic:spPr>
+                </pic:pic>
+              </a:graphicData>
+            </a:graphic>
+          </wp:inline>
+        </w:drawing>
+      </w:r>
+    </w:p>
+    <w:p>
+      <w:pPr>
+        <w:rPr>
+          <w:rFonts w:ascii="Helvetica" w:hAnsi="Helvetica" w:cs="Helvetica"/>
+          <w:color w:val="505050"/>
+          <w:sz w:val="18"/>
+          <w:szCs w:val="18"/>
+          <w:shd w:val="clear" w:color="auto" w:fill="FAFAFA"/>
+        </w:rPr>
+      </w:pPr>
+      <w:r>
+        <w:rPr>
+          <w:rFonts w:ascii="Times New Roman" w:hAnsi="Times New Roman" w:cs="Times New Roman"/>
+          <w:b/>
+          <w:sz w:val="28"/>
+          <w:szCs w:val="28"/>
+        </w:rPr>
+        <w:t xml:space="preserve">URL = </w:t>
+      </w:r>
+      <w:r>
+        <w:rPr>
+          <w:rFonts w:ascii="Helvetica" w:hAnsi="Helvetica" w:cs="Helvetica"/>
+          <w:color w:val="505050"/>
+          <w:sz w:val="18"/>
+          <w:szCs w:val="18"/>
+          <w:shd w:val="clear" w:color="auto" w:fill="FAFAFA"/>
+        </w:rPr>
+        <w:t>localhost:8080/checkTeacherRollCallToday?role=1</w:t>
+      </w:r>
+    </w:p>
+    <w:p>
+      <w:pPr>
+        <w:rPr>
+          <w:rFonts w:ascii="Times New Roman" w:hAnsi="Times New Roman" w:cs="Times New Roman"/>
+          <w:i/>
+          <w:color w:val="505050"/>
+          <w:sz w:val="28"/>
+          <w:szCs w:val="28"/>
+          <w:shd w:val="clear" w:color="auto" w:fill="FAFAFA"/>
+        </w:rPr>
+      </w:pPr>
+      <w:r>
+        <w:rPr>
+          <w:rFonts w:ascii="Times New Roman" w:hAnsi="Times New Roman" w:cs="Times New Roman"/>
+          <w:i/>
+          <w:color w:val="505050"/>
+          <w:sz w:val="28"/>
+          <w:szCs w:val="28"/>
+          <w:shd w:val="clear" w:color="auto" w:fill="FAFAFA"/>
+        </w:rPr>
+        <w:lastRenderedPageBreak/>
+        <w:t>(role bắt buộc phải = 1 vì chỉ có admin đc phép sd API này</w:t>
+      </w:r>
+      <w:r>
+        <w:rPr>
+          <w:rFonts w:ascii="Times New Roman" w:hAnsi="Times New Roman" w:cs="Times New Roman"/>
+          <w:i/>
+          <w:color w:val="505050"/>
+          <w:sz w:val="28"/>
+          <w:szCs w:val="28"/>
+          <w:shd w:val="clear" w:color="auto" w:fill="FAFAFA"/>
+        </w:rPr>
+        <w:t>; API này và API bên dưới 1 ngày chỉ đc phép gọi 1 lần =&gt; mỗi lần test phải reset lại data hoặc tạo data mới</w:t>
+      </w:r>
+      <w:r>
+        <w:rPr>
+          <w:rFonts w:ascii="Times New Roman" w:hAnsi="Times New Roman" w:cs="Times New Roman"/>
+          <w:i/>
+          <w:color w:val="505050"/>
+          <w:sz w:val="28"/>
+          <w:szCs w:val="28"/>
+          <w:shd w:val="clear" w:color="auto" w:fill="FAFAFA"/>
+        </w:rPr>
+        <w:t>)</w:t>
+      </w:r>
+    </w:p>
+    <w:p>
+      <w:pPr>
+        <w:rPr>
+          <w:rFonts w:ascii="Times New Roman" w:hAnsi="Times New Roman" w:cs="Times New Roman"/>
+          <w:b/>
+          <w:color w:val="505050"/>
+          <w:sz w:val="28"/>
+          <w:szCs w:val="28"/>
+          <w:shd w:val="clear" w:color="auto" w:fill="FAFAFA"/>
+        </w:rPr>
+      </w:pPr>
+      <w:r>
+        <w:rPr>
+          <w:rFonts w:ascii="Times New Roman" w:hAnsi="Times New Roman" w:cs="Times New Roman"/>
+          <w:b/>
+          <w:color w:val="505050"/>
+          <w:sz w:val="28"/>
+          <w:szCs w:val="28"/>
+          <w:shd w:val="clear" w:color="auto" w:fill="FAFAFA"/>
+        </w:rPr>
+        <w:t>API checkStudentRollCallToday</w:t>
+      </w:r>
+    </w:p>
+    <w:p>
+      <w:pPr>
+        <w:rPr>
+          <w:rFonts w:ascii="Times New Roman" w:hAnsi="Times New Roman" w:cs="Times New Roman"/>
+          <w:b/>
+          <w:sz w:val="28"/>
+          <w:szCs w:val="28"/>
+        </w:rPr>
+      </w:pPr>
+      <w:r>
+        <w:rPr>
+          <w:noProof/>
+        </w:rPr>
+        <w:drawing>
+          <wp:inline distT="0" distB="0" distL="0" distR="0" wp14:anchorId="54463132" wp14:editId="53FF59C8">
+            <wp:extent cx="5943600" cy="1833245"/>
+            <wp:effectExtent l="0" t="0" r="0" b="0"/>
+            <wp:docPr id="32" name="Picture 32"/>
+            <wp:cNvGraphicFramePr>
+              <a:graphicFrameLocks xmlns:a="http://schemas.openxmlformats.org/drawingml/2006/main" noChangeAspect="1"/>
+            </wp:cNvGraphicFramePr>
+            <a:graphic xmlns:a="http://schemas.openxmlformats.org/drawingml/2006/main">
+              <a:graphicData uri="http://schemas.openxmlformats.org/drawingml/2006/picture">
+                <pic:pic xmlns:pic="http://schemas.openxmlformats.org/drawingml/2006/picture">
+                  <pic:nvPicPr>
+                    <pic:cNvPr id="1" name=""/>
+                    <pic:cNvPicPr/>
+                  </pic:nvPicPr>
+                  <pic:blipFill>
+                    <a:blip r:embed="rId36"/>
+                    <a:stretch>
+                      <a:fillRect/>
+                    </a:stretch>
+                  </pic:blipFill>
+                  <pic:spPr>
+                    <a:xfrm>
+                      <a:off x="0" y="0"/>
+                      <a:ext cx="5943600" cy="1833245"/>
+                    </a:xfrm>
+                    <a:prstGeom prst="rect">
+                      <a:avLst/>
+                    </a:prstGeom>
+                  </pic:spPr>
+                </pic:pic>
+              </a:graphicData>
+            </a:graphic>
+          </wp:inline>
+        </w:drawing>
+      </w:r>
+    </w:p>
+    <w:p>
+      <w:pPr>
+        <w:rPr>
+          <w:rFonts w:ascii="Helvetica" w:hAnsi="Helvetica" w:cs="Helvetica"/>
+          <w:color w:val="505050"/>
+          <w:sz w:val="18"/>
+          <w:szCs w:val="18"/>
+          <w:shd w:val="clear" w:color="auto" w:fill="FAFAFA"/>
+        </w:rPr>
+      </w:pPr>
+      <w:r>
+        <w:rPr>
+          <w:rFonts w:ascii="Times New Roman" w:hAnsi="Times New Roman" w:cs="Times New Roman"/>
+          <w:b/>
+          <w:sz w:val="28"/>
+          <w:szCs w:val="28"/>
+        </w:rPr>
+        <w:t xml:space="preserve">URL = </w:t>
+      </w:r>
+      <w:r>
+        <w:rPr>
+          <w:rFonts w:ascii="Helvetica" w:hAnsi="Helvetica" w:cs="Helvetica"/>
+          <w:color w:val="505050"/>
+          <w:sz w:val="18"/>
+          <w:szCs w:val="18"/>
+          <w:shd w:val="clear" w:color="auto" w:fill="FAFAFA"/>
+        </w:rPr>
+        <w:t>localhost:8080/checkStudentRollCallToday?role=1</w:t>
+      </w:r>
+    </w:p>
+    <w:p>
+      <w:pPr>
+        <w:rPr>
+          <w:rFonts w:ascii="Times New Roman" w:hAnsi="Times New Roman" w:cs="Times New Roman"/>
+          <w:i/>
+          <w:color w:val="505050"/>
+          <w:sz w:val="28"/>
+          <w:szCs w:val="28"/>
+          <w:shd w:val="clear" w:color="auto" w:fill="FAFAFA"/>
+        </w:rPr>
+      </w:pPr>
+      <w:r>
+        <w:rPr>
+          <w:rFonts w:ascii="Times New Roman" w:hAnsi="Times New Roman" w:cs="Times New Roman"/>
+          <w:i/>
+          <w:color w:val="505050"/>
+          <w:sz w:val="28"/>
+          <w:szCs w:val="28"/>
+          <w:shd w:val="clear" w:color="auto" w:fill="FAFAFA"/>
+        </w:rPr>
+        <w:t>(role bắt buộc phải = 1 vì chỉ có admin đc phép sd API này</w:t>
+      </w:r>
+      <w:r>
+        <w:rPr>
+          <w:rFonts w:ascii="Times New Roman" w:hAnsi="Times New Roman" w:cs="Times New Roman"/>
+          <w:i/>
+          <w:color w:val="505050"/>
+          <w:sz w:val="28"/>
+          <w:szCs w:val="28"/>
+          <w:shd w:val="clear" w:color="auto" w:fill="FAFAFA"/>
+        </w:rPr>
+        <w:t>; API này chỉ đc gọi sau khi đã gọi checkTeacherRollCall thì mới có thể hoạt động chính xác</w:t>
+      </w:r>
+      <w:r>
+        <w:rPr>
+          <w:rFonts w:ascii="Times New Roman" w:hAnsi="Times New Roman" w:cs="Times New Roman"/>
+          <w:i/>
+          <w:color w:val="505050"/>
+          <w:sz w:val="28"/>
+          <w:szCs w:val="28"/>
+          <w:shd w:val="clear" w:color="auto" w:fill="FAFAFA"/>
+        </w:rPr>
+        <w:t>)</w:t>
+      </w:r>
+    </w:p>
+    <w:p>
+      <w:pPr>
+        <w:rPr>
+          <w:rFonts w:ascii="Times New Roman" w:hAnsi="Times New Roman" w:cs="Times New Roman"/>
+          <w:b/>
           <w:sz w:val="28"/>
           <w:szCs w:val="28"/>
         </w:rPr>
@@ -5873,7 +6181,6 @@
           <w:sz w:val="28"/>
           <w:szCs w:val="28"/>
         </w:rPr>
-        <w:lastRenderedPageBreak/>
         <w:t xml:space="preserve">MAC: </w:t>
       </w:r>
       <w:r>
@@ -5976,6 +6283,7 @@
           <w:sz w:val="28"/>
           <w:szCs w:val="28"/>
         </w:rPr>
+        <w:lastRenderedPageBreak/>
         <w:t>IDClass: int (FK to Class)</w:t>
       </w:r>
     </w:p>
@@ -6600,98 +6908,98 @@
           <w:sz w:val="28"/>
           <w:szCs w:val="28"/>
         </w:rPr>
+        <w:t>2018 = năm</w:t>
+      </w:r>
+    </w:p>
+    <w:p>
+      <w:pPr>
+        <w:rPr>
+          <w:rFonts w:ascii="Times New Roman" w:hAnsi="Times New Roman" w:cs="Times New Roman"/>
+          <w:i/>
+          <w:sz w:val="28"/>
+          <w:szCs w:val="28"/>
+        </w:rPr>
+      </w:pPr>
+      <w:r>
+        <w:rPr>
+          <w:rFonts w:ascii="Times New Roman" w:hAnsi="Times New Roman" w:cs="Times New Roman"/>
+          <w:i/>
+          <w:sz w:val="28"/>
+          <w:szCs w:val="28"/>
+        </w:rPr>
+        <w:t>129 = ngày trong năm</w:t>
+      </w:r>
+    </w:p>
+    <w:p>
+      <w:pPr>
+        <w:rPr>
+          <w:rFonts w:ascii="Times New Roman" w:hAnsi="Times New Roman" w:cs="Times New Roman"/>
+          <w:i/>
+          <w:sz w:val="28"/>
+          <w:szCs w:val="28"/>
+        </w:rPr>
+      </w:pPr>
+      <w:r>
+        <w:rPr>
+          <w:rFonts w:ascii="Times New Roman" w:hAnsi="Times New Roman" w:cs="Times New Roman"/>
+          <w:i/>
+          <w:sz w:val="28"/>
+          <w:szCs w:val="28"/>
+        </w:rPr>
+        <w:t>1130 = giây trong ngày</w:t>
+      </w:r>
+    </w:p>
+    <w:p>
+      <w:pPr>
+        <w:rPr>
+          <w:rFonts w:ascii="Times New Roman" w:hAnsi="Times New Roman" w:cs="Times New Roman"/>
+          <w:i/>
+          <w:sz w:val="28"/>
+          <w:szCs w:val="28"/>
+        </w:rPr>
+      </w:pPr>
+      <w:r>
+        <w:rPr>
+          <w:rFonts w:ascii="Times New Roman" w:hAnsi="Times New Roman" w:cs="Times New Roman"/>
+          <w:i/>
+          <w:sz w:val="28"/>
+          <w:szCs w:val="28"/>
+        </w:rPr>
+        <w:t>Lưu trữ thế để đỡ tốn space)</w:t>
+      </w:r>
+    </w:p>
+    <w:p>
+      <w:pPr>
+        <w:rPr>
+          <w:rFonts w:ascii="Times New Roman" w:hAnsi="Times New Roman" w:cs="Times New Roman"/>
+          <w:sz w:val="28"/>
+          <w:szCs w:val="28"/>
+        </w:rPr>
+      </w:pPr>
+      <w:r>
+        <w:rPr>
+          <w:rFonts w:ascii="Times New Roman" w:hAnsi="Times New Roman" w:cs="Times New Roman"/>
+          <w:sz w:val="28"/>
+          <w:szCs w:val="28"/>
+        </w:rPr>
+        <w:t>-------------------------------------------------------------------------</w:t>
+      </w:r>
+    </w:p>
+    <w:p>
+      <w:pPr>
+        <w:rPr>
+          <w:rFonts w:ascii="Times New Roman" w:hAnsi="Times New Roman" w:cs="Times New Roman"/>
+          <w:sz w:val="28"/>
+          <w:szCs w:val="28"/>
+        </w:rPr>
+      </w:pPr>
+      <w:r>
+        <w:rPr>
+          <w:rFonts w:ascii="Times New Roman" w:hAnsi="Times New Roman" w:cs="Times New Roman"/>
+          <w:sz w:val="28"/>
+          <w:szCs w:val="28"/>
+        </w:rPr>
         <w:lastRenderedPageBreak/>
-        <w:t>2018 = năm</w:t>
-      </w:r>
-    </w:p>
-    <w:p>
-      <w:pPr>
-        <w:rPr>
-          <w:rFonts w:ascii="Times New Roman" w:hAnsi="Times New Roman" w:cs="Times New Roman"/>
-          <w:i/>
-          <w:sz w:val="28"/>
-          <w:szCs w:val="28"/>
-        </w:rPr>
-      </w:pPr>
-      <w:r>
-        <w:rPr>
-          <w:rFonts w:ascii="Times New Roman" w:hAnsi="Times New Roman" w:cs="Times New Roman"/>
-          <w:i/>
-          <w:sz w:val="28"/>
-          <w:szCs w:val="28"/>
-        </w:rPr>
-        <w:t>129 = ngày trong năm</w:t>
-      </w:r>
-    </w:p>
-    <w:p>
-      <w:pPr>
-        <w:rPr>
-          <w:rFonts w:ascii="Times New Roman" w:hAnsi="Times New Roman" w:cs="Times New Roman"/>
-          <w:i/>
-          <w:sz w:val="28"/>
-          <w:szCs w:val="28"/>
-        </w:rPr>
-      </w:pPr>
-      <w:r>
-        <w:rPr>
-          <w:rFonts w:ascii="Times New Roman" w:hAnsi="Times New Roman" w:cs="Times New Roman"/>
-          <w:i/>
-          <w:sz w:val="28"/>
-          <w:szCs w:val="28"/>
-        </w:rPr>
-        <w:t>1130 = giây trong ngày</w:t>
-      </w:r>
-    </w:p>
-    <w:p>
-      <w:pPr>
-        <w:rPr>
-          <w:rFonts w:ascii="Times New Roman" w:hAnsi="Times New Roman" w:cs="Times New Roman"/>
-          <w:i/>
-          <w:sz w:val="28"/>
-          <w:szCs w:val="28"/>
-        </w:rPr>
-      </w:pPr>
-      <w:r>
-        <w:rPr>
-          <w:rFonts w:ascii="Times New Roman" w:hAnsi="Times New Roman" w:cs="Times New Roman"/>
-          <w:i/>
-          <w:sz w:val="28"/>
-          <w:szCs w:val="28"/>
-        </w:rPr>
-        <w:t>Lưu trữ thế để đỡ tốn space)</w:t>
-      </w:r>
-    </w:p>
-    <w:p>
-      <w:pPr>
-        <w:rPr>
-          <w:rFonts w:ascii="Times New Roman" w:hAnsi="Times New Roman" w:cs="Times New Roman"/>
-          <w:sz w:val="28"/>
-          <w:szCs w:val="28"/>
-        </w:rPr>
-      </w:pPr>
-      <w:r>
-        <w:rPr>
-          <w:rFonts w:ascii="Times New Roman" w:hAnsi="Times New Roman" w:cs="Times New Roman"/>
-          <w:sz w:val="28"/>
-          <w:szCs w:val="28"/>
-        </w:rPr>
-        <w:t>-------------------------------------------------------------------------</w:t>
-      </w:r>
-    </w:p>
-    <w:p>
-      <w:pPr>
-        <w:rPr>
-          <w:rFonts w:ascii="Times New Roman" w:hAnsi="Times New Roman" w:cs="Times New Roman"/>
-          <w:sz w:val="28"/>
-          <w:szCs w:val="28"/>
-        </w:rPr>
-      </w:pPr>
-      <w:r>
-        <w:rPr>
-          <w:rFonts w:ascii="Times New Roman" w:hAnsi="Times New Roman" w:cs="Times New Roman"/>
-          <w:sz w:val="28"/>
-          <w:szCs w:val="28"/>
-        </w:rPr>
         <w:t>Cấu trúc của String userInfo của Account:</w:t>
       </w:r>
     </w:p>
@@ -7171,7 +7479,6 @@
           <w:szCs w:val="20"/>
           <w:shd w:val="clear" w:color="auto" w:fill="E8F2FE"/>
         </w:rPr>
-        <w:lastRenderedPageBreak/>
         <w:t>new</w:t>
       </w:r>
       <w:r>
@@ -9587,7 +9894,6 @@
           <w:szCs w:val="20"/>
           <w:shd w:val="clear" w:color="auto" w:fill="E8F2FE"/>
         </w:rPr>
-        <w:lastRenderedPageBreak/>
         <w:t>new</w:t>
       </w:r>
       <w:r>
@@ -10005,6 +10311,7 @@
           <w:szCs w:val="20"/>
           <w:shd w:val="clear" w:color="auto" w:fill="E8F2FE"/>
         </w:rPr>
+        <w:lastRenderedPageBreak/>
         <w:t>new</w:t>
       </w:r>
       <w:r>
@@ -11549,7 +11856,6 @@
           <w:szCs w:val="20"/>
           <w:shd w:val="clear" w:color="auto" w:fill="E8F2FE"/>
         </w:rPr>
-        <w:lastRenderedPageBreak/>
         <w:t>new</w:t>
       </w:r>
       <w:r>
@@ -11782,6 +12088,144 @@
     </w:p>
     <w:p>
       <w:pPr>
+        <w:pStyle w:val="ListParagraph"/>
+        <w:numPr>
+          <w:ilvl w:val="0"/>
+          <w:numId w:val="26"/>
+        </w:numPr>
+        <w:jc w:val="both"/>
+        <w:rPr>
+          <w:rFonts w:ascii="Times New Roman" w:hAnsi="Times New Roman" w:cs="Times New Roman"/>
+          <w:color w:val="000000"/>
+          <w:sz w:val="28"/>
+          <w:szCs w:val="28"/>
+          <w:shd w:val="clear" w:color="auto" w:fill="E8F2FE"/>
+        </w:rPr>
+      </w:pPr>
+      <w:r>
+        <w:rPr>
+          <w:rFonts w:ascii="Consolas" w:hAnsi="Consolas" w:cs="Consolas"/>
+          <w:color w:val="6A3E3E"/>
+          <w:sz w:val="20"/>
+          <w:szCs w:val="20"/>
+          <w:shd w:val="clear" w:color="auto" w:fill="E8F2FE"/>
+        </w:rPr>
+        <w:t>report</w:t>
+      </w:r>
+      <w:r>
+        <w:rPr>
+          <w:rFonts w:ascii="Consolas" w:hAnsi="Consolas" w:cs="Consolas"/>
+          <w:color w:val="000000"/>
+          <w:sz w:val="20"/>
+          <w:szCs w:val="20"/>
+          <w:shd w:val="clear" w:color="auto" w:fill="E8F2FE"/>
+        </w:rPr>
+        <w:t xml:space="preserve"> = </w:t>
+      </w:r>
+      <w:r>
+        <w:rPr>
+          <w:rFonts w:ascii="Consolas" w:hAnsi="Consolas" w:cs="Consolas"/>
+          <w:b/>
+          <w:bCs/>
+          <w:color w:val="7F0055"/>
+          <w:sz w:val="20"/>
+          <w:szCs w:val="20"/>
+          <w:shd w:val="clear" w:color="auto" w:fill="E8F2FE"/>
+        </w:rPr>
+        <w:t>new</w:t>
+      </w:r>
+      <w:r>
+        <w:rPr>
+          <w:rFonts w:ascii="Consolas" w:hAnsi="Consolas" w:cs="Consolas"/>
+          <w:color w:val="000000"/>
+          <w:sz w:val="20"/>
+          <w:szCs w:val="20"/>
+          <w:shd w:val="clear" w:color="auto" w:fill="E8F2FE"/>
+        </w:rPr>
+        <w:t xml:space="preserve"> ReportError(84, </w:t>
+      </w:r>
+      <w:r>
+        <w:rPr>
+          <w:rFonts w:ascii="Consolas" w:hAnsi="Consolas" w:cs="Consolas"/>
+          <w:color w:val="2A00FF"/>
+          <w:sz w:val="20"/>
+          <w:szCs w:val="20"/>
+          <w:shd w:val="clear" w:color="auto" w:fill="E8F2FE"/>
+        </w:rPr>
+        <w:t>"Longitude/Latitude is out of practical range!"</w:t>
+      </w:r>
+      <w:r>
+        <w:rPr>
+          <w:rFonts w:ascii="Consolas" w:hAnsi="Consolas" w:cs="Consolas"/>
+          <w:color w:val="000000"/>
+          <w:sz w:val="20"/>
+          <w:szCs w:val="20"/>
+          <w:shd w:val="clear" w:color="auto" w:fill="E8F2FE"/>
+        </w:rPr>
+        <w:t>);</w:t>
+      </w:r>
+    </w:p>
+    <w:p>
+      <w:pPr>
+        <w:pStyle w:val="ListParagraph"/>
+        <w:numPr>
+          <w:ilvl w:val="0"/>
+          <w:numId w:val="26"/>
+        </w:numPr>
+        <w:jc w:val="both"/>
+        <w:rPr>
+          <w:rFonts w:ascii="Times New Roman" w:hAnsi="Times New Roman" w:cs="Times New Roman"/>
+          <w:color w:val="000000"/>
+          <w:sz w:val="28"/>
+          <w:szCs w:val="28"/>
+          <w:shd w:val="clear" w:color="auto" w:fill="E8F2FE"/>
+        </w:rPr>
+      </w:pPr>
+      <w:r>
+        <w:rPr>
+          <w:rFonts w:ascii="Consolas" w:hAnsi="Consolas" w:cs="Consolas"/>
+          <w:b/>
+          <w:bCs/>
+          <w:color w:val="7F0055"/>
+          <w:sz w:val="20"/>
+          <w:szCs w:val="20"/>
+          <w:shd w:val="clear" w:color="auto" w:fill="E8F2FE"/>
+        </w:rPr>
+        <w:t>new</w:t>
+      </w:r>
+      <w:r>
+        <w:rPr>
+          <w:rFonts w:ascii="Consolas" w:hAnsi="Consolas" w:cs="Consolas"/>
+          <w:color w:val="000000"/>
+          <w:sz w:val="20"/>
+          <w:szCs w:val="20"/>
+          <w:shd w:val="clear" w:color="auto" w:fill="E8F2FE"/>
+        </w:rPr>
+        <w:t xml:space="preserve"> ReportError(85, </w:t>
+      </w:r>
+      <w:r>
+        <w:rPr>
+          <w:rFonts w:ascii="Consolas" w:hAnsi="Consolas" w:cs="Consolas"/>
+          <w:color w:val="2A00FF"/>
+          <w:sz w:val="20"/>
+          <w:szCs w:val="20"/>
+          <w:shd w:val="clear" w:color="auto" w:fill="E8F2FE"/>
+        </w:rPr>
+        <w:t>"Device is out of valid distance to classroom!"</w:t>
+      </w:r>
+      <w:r>
+        <w:rPr>
+          <w:rFonts w:ascii="Consolas" w:hAnsi="Consolas" w:cs="Consolas"/>
+          <w:color w:val="000000"/>
+          <w:sz w:val="20"/>
+          <w:szCs w:val="20"/>
+          <w:shd w:val="clear" w:color="auto" w:fill="E8F2FE"/>
+        </w:rPr>
+        <w:t>);</w:t>
+      </w:r>
+    </w:p>
+    <w:p>
+      <w:pPr>
         <w:jc w:val="both"/>
         <w:outlineLvl w:val="1"/>
         <w:rPr>
@@ -11800,6 +12244,7 @@
           <w:szCs w:val="28"/>
           <w:shd w:val="clear" w:color="auto" w:fill="E8F2FE"/>
         </w:rPr>
+        <w:lastRenderedPageBreak/>
         <w:t>Về StudentClass:</w:t>
       </w:r>
     </w:p>
@@ -12238,10 +12683,580 @@
     </w:p>
     <w:p>
       <w:pPr>
+        <w:jc w:val="both"/>
+        <w:outlineLvl w:val="1"/>
+        <w:rPr>
+          <w:rFonts w:ascii="Times New Roman" w:hAnsi="Times New Roman" w:cs="Times New Roman"/>
+          <w:color w:val="000000"/>
+          <w:sz w:val="28"/>
+          <w:szCs w:val="28"/>
+          <w:shd w:val="clear" w:color="auto" w:fill="E8F2FE"/>
+        </w:rPr>
+      </w:pPr>
+      <w:r>
+        <w:rPr>
+          <w:rFonts w:ascii="Times New Roman" w:hAnsi="Times New Roman" w:cs="Times New Roman"/>
+          <w:color w:val="000000"/>
+          <w:sz w:val="28"/>
+          <w:szCs w:val="28"/>
+          <w:shd w:val="clear" w:color="auto" w:fill="E8F2FE"/>
+        </w:rPr>
+        <w:t xml:space="preserve">Về </w:t>
+      </w:r>
+      <w:r>
+        <w:rPr>
+          <w:rFonts w:ascii="Times New Roman" w:hAnsi="Times New Roman" w:cs="Times New Roman"/>
+          <w:color w:val="000000"/>
+          <w:sz w:val="28"/>
+          <w:szCs w:val="28"/>
+          <w:shd w:val="clear" w:color="auto" w:fill="E8F2FE"/>
+        </w:rPr>
+        <w:t>Uncategorized</w:t>
+      </w:r>
+      <w:r>
+        <w:rPr>
+          <w:rFonts w:ascii="Times New Roman" w:hAnsi="Times New Roman" w:cs="Times New Roman"/>
+          <w:color w:val="000000"/>
+          <w:sz w:val="28"/>
+          <w:szCs w:val="28"/>
+          <w:shd w:val="clear" w:color="auto" w:fill="E8F2FE"/>
+        </w:rPr>
+        <w:t xml:space="preserve"> (gồm timetable, checkRollCallToday)</w:t>
+      </w:r>
+      <w:r>
+        <w:rPr>
+          <w:rFonts w:ascii="Times New Roman" w:hAnsi="Times New Roman" w:cs="Times New Roman"/>
+          <w:color w:val="000000"/>
+          <w:sz w:val="28"/>
+          <w:szCs w:val="28"/>
+          <w:shd w:val="clear" w:color="auto" w:fill="E8F2FE"/>
+        </w:rPr>
+        <w:t>:</w:t>
+      </w:r>
+    </w:p>
+    <w:p>
+      <w:pPr>
         <w:pStyle w:val="ListParagraph"/>
         <w:numPr>
           <w:ilvl w:val="0"/>
-          <w:numId w:val="27"/>
+          <w:numId w:val="28"/>
+        </w:numPr>
+        <w:jc w:val="both"/>
+        <w:rPr>
+          <w:rFonts w:ascii="Times New Roman" w:hAnsi="Times New Roman" w:cs="Times New Roman"/>
+          <w:color w:val="000000"/>
+          <w:sz w:val="28"/>
+          <w:szCs w:val="28"/>
+          <w:shd w:val="clear" w:color="auto" w:fill="E8F2FE"/>
+        </w:rPr>
+      </w:pPr>
+      <w:r>
+        <w:rPr>
+          <w:rFonts w:ascii="Consolas" w:hAnsi="Consolas" w:cs="Consolas"/>
+          <w:b/>
+          <w:bCs/>
+          <w:color w:val="7F0055"/>
+          <w:sz w:val="20"/>
+          <w:szCs w:val="20"/>
+          <w:shd w:val="clear" w:color="auto" w:fill="E8F2FE"/>
+        </w:rPr>
+        <w:t>new</w:t>
+      </w:r>
+      <w:r>
+        <w:rPr>
+          <w:rFonts w:ascii="Consolas" w:hAnsi="Consolas" w:cs="Consolas"/>
+          <w:color w:val="000000"/>
+          <w:sz w:val="20"/>
+          <w:szCs w:val="20"/>
+          <w:shd w:val="clear" w:color="auto" w:fill="E8F2FE"/>
+        </w:rPr>
+        <w:t xml:space="preserve"> ReportError(100, </w:t>
+      </w:r>
+      <w:r>
+        <w:rPr>
+          <w:rFonts w:ascii="Consolas" w:hAnsi="Consolas" w:cs="Consolas"/>
+          <w:color w:val="2A00FF"/>
+          <w:sz w:val="20"/>
+          <w:szCs w:val="20"/>
+          <w:shd w:val="clear" w:color="auto" w:fill="E8F2FE"/>
+        </w:rPr>
+        <w:t>"Getting timetable failed because "</w:t>
+      </w:r>
+      <w:r>
+        <w:rPr>
+          <w:rFonts w:ascii="Consolas" w:hAnsi="Consolas" w:cs="Consolas"/>
+          <w:color w:val="000000"/>
+          <w:sz w:val="20"/>
+          <w:szCs w:val="20"/>
+          <w:shd w:val="clear" w:color="auto" w:fill="E8F2FE"/>
+        </w:rPr>
+        <w:t xml:space="preserve"> + </w:t>
+      </w:r>
+      <w:r>
+        <w:rPr>
+          <w:rFonts w:ascii="Consolas" w:hAnsi="Consolas" w:cs="Consolas"/>
+          <w:color w:val="6A3E3E"/>
+          <w:sz w:val="20"/>
+          <w:szCs w:val="20"/>
+          <w:shd w:val="clear" w:color="auto" w:fill="E8F2FE"/>
+        </w:rPr>
+        <w:t>errorMessage</w:t>
+      </w:r>
+      <w:r>
+        <w:rPr>
+          <w:rFonts w:ascii="Consolas" w:hAnsi="Consolas" w:cs="Consolas"/>
+          <w:color w:val="000000"/>
+          <w:sz w:val="20"/>
+          <w:szCs w:val="20"/>
+          <w:shd w:val="clear" w:color="auto" w:fill="E8F2FE"/>
+        </w:rPr>
+        <w:t>);</w:t>
+      </w:r>
+    </w:p>
+    <w:p>
+      <w:pPr>
+        <w:autoSpaceDE w:val="0"/>
+        <w:autoSpaceDN w:val="0"/>
+        <w:adjustRightInd w:val="0"/>
+        <w:spacing w:after="0" w:line="240" w:lineRule="auto"/>
+        <w:rPr>
+          <w:rFonts w:ascii="Consolas" w:hAnsi="Consolas" w:cs="Consolas"/>
+          <w:sz w:val="20"/>
+          <w:szCs w:val="20"/>
+        </w:rPr>
+      </w:pPr>
+      <w:r>
+        <w:rPr>
+          <w:rFonts w:ascii="Consolas" w:hAnsi="Consolas" w:cs="Consolas"/>
+          <w:color w:val="6A3E3E"/>
+          <w:sz w:val="20"/>
+          <w:szCs w:val="20"/>
+        </w:rPr>
+        <w:t>report</w:t>
+      </w:r>
+      <w:r>
+        <w:rPr>
+          <w:rFonts w:ascii="Consolas" w:hAnsi="Consolas" w:cs="Consolas"/>
+          <w:color w:val="000000"/>
+          <w:sz w:val="20"/>
+          <w:szCs w:val="20"/>
+        </w:rPr>
+        <w:t xml:space="preserve"> = </w:t>
+      </w:r>
+      <w:r>
+        <w:rPr>
+          <w:rFonts w:ascii="Consolas" w:hAnsi="Consolas" w:cs="Consolas"/>
+          <w:b/>
+          <w:bCs/>
+          <w:color w:val="7F0055"/>
+          <w:sz w:val="20"/>
+          <w:szCs w:val="20"/>
+        </w:rPr>
+        <w:t>new</w:t>
+      </w:r>
+      <w:r>
+        <w:rPr>
+          <w:rFonts w:ascii="Consolas" w:hAnsi="Consolas" w:cs="Consolas"/>
+          <w:color w:val="000000"/>
+          <w:sz w:val="20"/>
+          <w:szCs w:val="20"/>
+        </w:rPr>
+        <w:t xml:space="preserve"> ReportError(101, </w:t>
+      </w:r>
+      <w:r>
+        <w:rPr>
+          <w:rFonts w:ascii="Consolas" w:hAnsi="Consolas" w:cs="Consolas"/>
+          <w:color w:val="2A00FF"/>
+          <w:sz w:val="20"/>
+          <w:szCs w:val="20"/>
+        </w:rPr>
+        <w:t>"No record for this semester!"</w:t>
+      </w:r>
+      <w:r>
+        <w:rPr>
+          <w:rFonts w:ascii="Consolas" w:hAnsi="Consolas" w:cs="Consolas"/>
+          <w:color w:val="000000"/>
+          <w:sz w:val="20"/>
+          <w:szCs w:val="20"/>
+        </w:rPr>
+        <w:t>);</w:t>
+      </w:r>
+    </w:p>
+    <w:p>
+      <w:pPr>
+        <w:jc w:val="both"/>
+        <w:rPr>
+          <w:rFonts w:ascii="Consolas" w:hAnsi="Consolas" w:cs="Consolas"/>
+          <w:color w:val="000000"/>
+          <w:sz w:val="20"/>
+          <w:szCs w:val="20"/>
+        </w:rPr>
+      </w:pPr>
+      <w:r>
+        <w:rPr>
+          <w:rFonts w:ascii="Consolas" w:hAnsi="Consolas" w:cs="Consolas"/>
+          <w:b/>
+          <w:bCs/>
+          <w:color w:val="7F0055"/>
+          <w:sz w:val="20"/>
+          <w:szCs w:val="20"/>
+        </w:rPr>
+        <w:t>return</w:t>
+      </w:r>
+      <w:r>
+        <w:rPr>
+          <w:rFonts w:ascii="Consolas" w:hAnsi="Consolas" w:cs="Consolas"/>
+          <w:color w:val="000000"/>
+          <w:sz w:val="20"/>
+          <w:szCs w:val="20"/>
+        </w:rPr>
+        <w:t xml:space="preserve"> </w:t>
+      </w:r>
+      <w:r>
+        <w:rPr>
+          <w:rFonts w:ascii="Consolas" w:hAnsi="Consolas" w:cs="Consolas"/>
+          <w:b/>
+          <w:bCs/>
+          <w:color w:val="7F0055"/>
+          <w:sz w:val="20"/>
+          <w:szCs w:val="20"/>
+        </w:rPr>
+        <w:t>new</w:t>
+      </w:r>
+      <w:r>
+        <w:rPr>
+          <w:rFonts w:ascii="Consolas" w:hAnsi="Consolas" w:cs="Consolas"/>
+          <w:color w:val="000000"/>
+          <w:sz w:val="20"/>
+          <w:szCs w:val="20"/>
+        </w:rPr>
+        <w:t xml:space="preserve"> ResponseEntity&lt;&gt;(</w:t>
+      </w:r>
+      <w:r>
+        <w:rPr>
+          <w:rFonts w:ascii="Consolas" w:hAnsi="Consolas" w:cs="Consolas"/>
+          <w:color w:val="6A3E3E"/>
+          <w:sz w:val="20"/>
+          <w:szCs w:val="20"/>
+        </w:rPr>
+        <w:t>report</w:t>
+      </w:r>
+      <w:r>
+        <w:rPr>
+          <w:rFonts w:ascii="Consolas" w:hAnsi="Consolas" w:cs="Consolas"/>
+          <w:color w:val="000000"/>
+          <w:sz w:val="20"/>
+          <w:szCs w:val="20"/>
+        </w:rPr>
+        <w:t>, HttpStatus.</w:t>
+      </w:r>
+      <w:r>
+        <w:rPr>
+          <w:rFonts w:ascii="Consolas" w:hAnsi="Consolas" w:cs="Consolas"/>
+          <w:b/>
+          <w:bCs/>
+          <w:i/>
+          <w:iCs/>
+          <w:color w:val="0000C0"/>
+          <w:sz w:val="20"/>
+          <w:szCs w:val="20"/>
+        </w:rPr>
+        <w:t>NOT_FOUND</w:t>
+      </w:r>
+      <w:r>
+        <w:rPr>
+          <w:rFonts w:ascii="Consolas" w:hAnsi="Consolas" w:cs="Consolas"/>
+          <w:color w:val="000000"/>
+          <w:sz w:val="20"/>
+          <w:szCs w:val="20"/>
+        </w:rPr>
+        <w:t>);</w:t>
+      </w:r>
+    </w:p>
+    <w:p>
+      <w:pPr>
+        <w:pStyle w:val="ListParagraph"/>
+        <w:numPr>
+          <w:ilvl w:val="0"/>
+          <w:numId w:val="28"/>
+        </w:numPr>
+        <w:jc w:val="both"/>
+        <w:rPr>
+          <w:rFonts w:ascii="Times New Roman" w:hAnsi="Times New Roman" w:cs="Times New Roman"/>
+          <w:color w:val="000000"/>
+          <w:sz w:val="28"/>
+          <w:szCs w:val="28"/>
+          <w:shd w:val="clear" w:color="auto" w:fill="E8F2FE"/>
+        </w:rPr>
+      </w:pPr>
+      <w:r>
+        <w:rPr>
+          <w:rFonts w:ascii="Consolas" w:hAnsi="Consolas" w:cs="Consolas"/>
+          <w:b/>
+          <w:bCs/>
+          <w:color w:val="7F0055"/>
+          <w:sz w:val="20"/>
+          <w:szCs w:val="20"/>
+          <w:shd w:val="clear" w:color="auto" w:fill="E8F2FE"/>
+        </w:rPr>
+        <w:t>new</w:t>
+      </w:r>
+      <w:r>
+        <w:rPr>
+          <w:rFonts w:ascii="Consolas" w:hAnsi="Consolas" w:cs="Consolas"/>
+          <w:color w:val="000000"/>
+          <w:sz w:val="20"/>
+          <w:szCs w:val="20"/>
+          <w:shd w:val="clear" w:color="auto" w:fill="E8F2FE"/>
+        </w:rPr>
+        <w:t xml:space="preserve"> ReportError(102, </w:t>
+      </w:r>
+      <w:r>
+        <w:rPr>
+          <w:rFonts w:ascii="Consolas" w:hAnsi="Consolas" w:cs="Consolas"/>
+          <w:color w:val="2A00FF"/>
+          <w:sz w:val="20"/>
+          <w:szCs w:val="20"/>
+          <w:shd w:val="clear" w:color="auto" w:fill="E8F2FE"/>
+        </w:rPr>
+        <w:t>"Check roll call today failed because of current time is not valid! "</w:t>
+      </w:r>
+      <w:r>
+        <w:rPr>
+          <w:rFonts w:ascii="Consolas" w:hAnsi="Consolas" w:cs="Consolas"/>
+          <w:color w:val="000000"/>
+          <w:sz w:val="20"/>
+          <w:szCs w:val="20"/>
+          <w:shd w:val="clear" w:color="auto" w:fill="E8F2FE"/>
+        </w:rPr>
+        <w:t>);</w:t>
+      </w:r>
+    </w:p>
+    <w:p>
+      <w:pPr>
+        <w:autoSpaceDE w:val="0"/>
+        <w:autoSpaceDN w:val="0"/>
+        <w:adjustRightInd w:val="0"/>
+        <w:spacing w:after="0" w:line="240" w:lineRule="auto"/>
+        <w:rPr>
+          <w:rFonts w:ascii="Consolas" w:hAnsi="Consolas" w:cs="Consolas"/>
+          <w:sz w:val="20"/>
+          <w:szCs w:val="20"/>
+        </w:rPr>
+      </w:pPr>
+      <w:r>
+        <w:rPr>
+          <w:rFonts w:ascii="Consolas" w:hAnsi="Consolas" w:cs="Consolas"/>
+          <w:color w:val="6A3E3E"/>
+          <w:sz w:val="20"/>
+          <w:szCs w:val="20"/>
+        </w:rPr>
+        <w:t>report</w:t>
+      </w:r>
+      <w:r>
+        <w:rPr>
+          <w:rFonts w:ascii="Consolas" w:hAnsi="Consolas" w:cs="Consolas"/>
+          <w:color w:val="000000"/>
+          <w:sz w:val="20"/>
+          <w:szCs w:val="20"/>
+        </w:rPr>
+        <w:t xml:space="preserve"> = </w:t>
+      </w:r>
+      <w:r>
+        <w:rPr>
+          <w:rFonts w:ascii="Consolas" w:hAnsi="Consolas" w:cs="Consolas"/>
+          <w:b/>
+          <w:bCs/>
+          <w:color w:val="7F0055"/>
+          <w:sz w:val="20"/>
+          <w:szCs w:val="20"/>
+        </w:rPr>
+        <w:t>new</w:t>
+      </w:r>
+      <w:r>
+        <w:rPr>
+          <w:rFonts w:ascii="Consolas" w:hAnsi="Consolas" w:cs="Consolas"/>
+          <w:color w:val="000000"/>
+          <w:sz w:val="20"/>
+          <w:szCs w:val="20"/>
+        </w:rPr>
+        <w:t xml:space="preserve"> ReportError(103, </w:t>
+      </w:r>
+      <w:r>
+        <w:rPr>
+          <w:rFonts w:ascii="Consolas" w:hAnsi="Consolas" w:cs="Consolas"/>
+          <w:color w:val="2A00FF"/>
+          <w:sz w:val="20"/>
+          <w:szCs w:val="20"/>
+        </w:rPr>
+        <w:t>"No class has lessons today!"</w:t>
+      </w:r>
+      <w:r>
+        <w:rPr>
+          <w:rFonts w:ascii="Consolas" w:hAnsi="Consolas" w:cs="Consolas"/>
+          <w:color w:val="000000"/>
+          <w:sz w:val="20"/>
+          <w:szCs w:val="20"/>
+        </w:rPr>
+        <w:t>);</w:t>
+      </w:r>
+    </w:p>
+    <w:p>
+      <w:pPr>
+        <w:jc w:val="both"/>
+        <w:rPr>
+          <w:rFonts w:ascii="Consolas" w:hAnsi="Consolas" w:cs="Consolas"/>
+          <w:color w:val="000000"/>
+          <w:sz w:val="20"/>
+          <w:szCs w:val="20"/>
+        </w:rPr>
+      </w:pPr>
+      <w:r>
+        <w:rPr>
+          <w:rFonts w:ascii="Consolas" w:hAnsi="Consolas" w:cs="Consolas"/>
+          <w:b/>
+          <w:bCs/>
+          <w:color w:val="7F0055"/>
+          <w:sz w:val="20"/>
+          <w:szCs w:val="20"/>
+        </w:rPr>
+        <w:t>return</w:t>
+      </w:r>
+      <w:r>
+        <w:rPr>
+          <w:rFonts w:ascii="Consolas" w:hAnsi="Consolas" w:cs="Consolas"/>
+          <w:color w:val="000000"/>
+          <w:sz w:val="20"/>
+          <w:szCs w:val="20"/>
+        </w:rPr>
+        <w:t xml:space="preserve"> </w:t>
+      </w:r>
+      <w:r>
+        <w:rPr>
+          <w:rFonts w:ascii="Consolas" w:hAnsi="Consolas" w:cs="Consolas"/>
+          <w:b/>
+          <w:bCs/>
+          <w:color w:val="7F0055"/>
+          <w:sz w:val="20"/>
+          <w:szCs w:val="20"/>
+        </w:rPr>
+        <w:t>new</w:t>
+      </w:r>
+      <w:r>
+        <w:rPr>
+          <w:rFonts w:ascii="Consolas" w:hAnsi="Consolas" w:cs="Consolas"/>
+          <w:color w:val="000000"/>
+          <w:sz w:val="20"/>
+          <w:szCs w:val="20"/>
+        </w:rPr>
+        <w:t xml:space="preserve"> ResponseEntity&lt;&gt;(</w:t>
+      </w:r>
+      <w:r>
+        <w:rPr>
+          <w:rFonts w:ascii="Consolas" w:hAnsi="Consolas" w:cs="Consolas"/>
+          <w:color w:val="6A3E3E"/>
+          <w:sz w:val="20"/>
+          <w:szCs w:val="20"/>
+        </w:rPr>
+        <w:t>report</w:t>
+      </w:r>
+      <w:r>
+        <w:rPr>
+          <w:rFonts w:ascii="Consolas" w:hAnsi="Consolas" w:cs="Consolas"/>
+          <w:color w:val="000000"/>
+          <w:sz w:val="20"/>
+          <w:szCs w:val="20"/>
+        </w:rPr>
+        <w:t>, HttpStatus.</w:t>
+      </w:r>
+      <w:r>
+        <w:rPr>
+          <w:rFonts w:ascii="Consolas" w:hAnsi="Consolas" w:cs="Consolas"/>
+          <w:b/>
+          <w:bCs/>
+          <w:i/>
+          <w:iCs/>
+          <w:color w:val="0000C0"/>
+          <w:sz w:val="20"/>
+          <w:szCs w:val="20"/>
+        </w:rPr>
+        <w:t>NOT_FOUND</w:t>
+      </w:r>
+      <w:r>
+        <w:rPr>
+          <w:rFonts w:ascii="Consolas" w:hAnsi="Consolas" w:cs="Consolas"/>
+          <w:color w:val="000000"/>
+          <w:sz w:val="20"/>
+          <w:szCs w:val="20"/>
+        </w:rPr>
+        <w:t>);</w:t>
+      </w:r>
+    </w:p>
+    <w:p>
+      <w:pPr>
+        <w:pStyle w:val="ListParagraph"/>
+        <w:numPr>
+          <w:ilvl w:val="0"/>
+          <w:numId w:val="28"/>
+        </w:numPr>
+        <w:jc w:val="both"/>
+        <w:rPr>
+          <w:rFonts w:ascii="Times New Roman" w:hAnsi="Times New Roman" w:cs="Times New Roman"/>
+          <w:color w:val="000000"/>
+          <w:sz w:val="28"/>
+          <w:szCs w:val="28"/>
+          <w:shd w:val="clear" w:color="auto" w:fill="E8F2FE"/>
+        </w:rPr>
+      </w:pPr>
+      <w:r>
+        <w:rPr>
+          <w:rFonts w:ascii="Consolas" w:hAnsi="Consolas" w:cs="Consolas"/>
+          <w:b/>
+          <w:bCs/>
+          <w:color w:val="7F0055"/>
+          <w:sz w:val="20"/>
+          <w:szCs w:val="20"/>
+          <w:shd w:val="clear" w:color="auto" w:fill="E8F2FE"/>
+        </w:rPr>
+        <w:t>new</w:t>
+      </w:r>
+      <w:r>
+        <w:rPr>
+          <w:rFonts w:ascii="Consolas" w:hAnsi="Consolas" w:cs="Consolas"/>
+          <w:color w:val="000000"/>
+          <w:sz w:val="20"/>
+          <w:szCs w:val="20"/>
+          <w:shd w:val="clear" w:color="auto" w:fill="E8F2FE"/>
+        </w:rPr>
+        <w:t xml:space="preserve"> ReportError(104, </w:t>
+      </w:r>
+      <w:r>
+        <w:rPr>
+          <w:rFonts w:ascii="Consolas" w:hAnsi="Consolas" w:cs="Consolas"/>
+          <w:color w:val="2A00FF"/>
+          <w:sz w:val="20"/>
+          <w:szCs w:val="20"/>
+          <w:shd w:val="clear" w:color="auto" w:fill="E8F2FE"/>
+        </w:rPr>
+        <w:t>"This API must be called after calling checkTeacherRollCallToday API!"</w:t>
+      </w:r>
+      <w:r>
+        <w:rPr>
+          <w:rFonts w:ascii="Consolas" w:hAnsi="Consolas" w:cs="Consolas"/>
+          <w:color w:val="000000"/>
+          <w:sz w:val="20"/>
+          <w:szCs w:val="20"/>
+          <w:shd w:val="clear" w:color="auto" w:fill="E8F2FE"/>
+        </w:rPr>
+        <w:t>);</w:t>
+      </w:r>
+    </w:p>
+    <w:p>
+      <w:pPr>
+        <w:pStyle w:val="ListParagraph"/>
+        <w:numPr>
+          <w:ilvl w:val="0"/>
+          <w:numId w:val="28"/>
         </w:numPr>
         <w:jc w:val="both"/>
         <w:rPr>
@@ -12309,7 +13324,7 @@
           <w:szCs w:val="28"/>
         </w:rPr>
       </w:pPr>
-      <w:hyperlink r:id="rId35" w:history="1">
+      <w:hyperlink r:id="rId37" w:history="1">
         <w:r>
           <w:rPr>
             <w:rStyle w:val="Hyperlink"/>
@@ -13437,6 +14452,119 @@
     </w:lvl>
   </w:abstractNum>
   <w:abstractNum w:abstractNumId="10" w15:restartNumberingAfterBreak="0">
+    <w:nsid w:val="227230CE"/>
+    <w:multiLevelType w:val="hybridMultilevel"/>
+    <w:tmpl w:val="1D580CE0"/>
+    <w:lvl w:ilvl="0" w:tplc="04090001">
+      <w:start w:val="1"/>
+      <w:numFmt w:val="bullet"/>
+      <w:lvlText w:val=""/>
+      <w:lvlJc w:val="left"/>
+      <w:pPr>
+        <w:ind w:left="720" w:hanging="360"/>
+      </w:pPr>
+      <w:rPr>
+        <w:rFonts w:ascii="Symbol" w:hAnsi="Symbol" w:hint="default"/>
+      </w:rPr>
+    </w:lvl>
+    <w:lvl w:ilvl="1" w:tplc="04090003" w:tentative="1">
+      <w:start w:val="1"/>
+      <w:numFmt w:val="bullet"/>
+      <w:lvlText w:val="o"/>
+      <w:lvlJc w:val="left"/>
+      <w:pPr>
+        <w:ind w:left="1440" w:hanging="360"/>
+      </w:pPr>
+      <w:rPr>
+        <w:rFonts w:ascii="Courier New" w:hAnsi="Courier New" w:cs="Courier New" w:hint="default"/>
+      </w:rPr>
+    </w:lvl>
+    <w:lvl w:ilvl="2" w:tplc="04090005" w:tentative="1">
+      <w:start w:val="1"/>
+      <w:numFmt w:val="bullet"/>
+      <w:lvlText w:val=""/>
+      <w:lvlJc w:val="left"/>
+      <w:pPr>
+        <w:ind w:left="2160" w:hanging="360"/>
+      </w:pPr>
+      <w:rPr>
+        <w:rFonts w:ascii="Wingdings" w:hAnsi="Wingdings" w:hint="default"/>
+      </w:rPr>
+    </w:lvl>
+    <w:lvl w:ilvl="3" w:tplc="04090001" w:tentative="1">
+      <w:start w:val="1"/>
+      <w:numFmt w:val="bullet"/>
+      <w:lvlText w:val=""/>
+      <w:lvlJc w:val="left"/>
+      <w:pPr>
+        <w:ind w:left="2880" w:hanging="360"/>
+      </w:pPr>
+      <w:rPr>
+        <w:rFonts w:ascii="Symbol" w:hAnsi="Symbol" w:hint="default"/>
+      </w:rPr>
+    </w:lvl>
+    <w:lvl w:ilvl="4" w:tplc="04090003" w:tentative="1">
+      <w:start w:val="1"/>
+      <w:numFmt w:val="bullet"/>
+      <w:lvlText w:val="o"/>
+      <w:lvlJc w:val="left"/>
+      <w:pPr>
+        <w:ind w:left="3600" w:hanging="360"/>
+      </w:pPr>
+      <w:rPr>
+        <w:rFonts w:ascii="Courier New" w:hAnsi="Courier New" w:cs="Courier New" w:hint="default"/>
+      </w:rPr>
+    </w:lvl>
+    <w:lvl w:ilvl="5" w:tplc="04090005" w:tentative="1">
+      <w:start w:val="1"/>
+      <w:numFmt w:val="bullet"/>
+      <w:lvlText w:val=""/>
+      <w:lvlJc w:val="left"/>
+      <w:pPr>
+        <w:ind w:left="4320" w:hanging="360"/>
+      </w:pPr>
+      <w:rPr>
+        <w:rFonts w:ascii="Wingdings" w:hAnsi="Wingdings" w:hint="default"/>
+      </w:rPr>
+    </w:lvl>
+    <w:lvl w:ilvl="6" w:tplc="04090001" w:tentative="1">
+      <w:start w:val="1"/>
+      <w:numFmt w:val="bullet"/>
+      <w:lvlText w:val=""/>
+      <w:lvlJc w:val="left"/>
+      <w:pPr>
+        <w:ind w:left="5040" w:hanging="360"/>
+      </w:pPr>
+      <w:rPr>
+        <w:rFonts w:ascii="Symbol" w:hAnsi="Symbol" w:hint="default"/>
+      </w:rPr>
+    </w:lvl>
+    <w:lvl w:ilvl="7" w:tplc="04090003" w:tentative="1">
+      <w:start w:val="1"/>
+      <w:numFmt w:val="bullet"/>
+      <w:lvlText w:val="o"/>
+      <w:lvlJc w:val="left"/>
+      <w:pPr>
+        <w:ind w:left="5760" w:hanging="360"/>
+      </w:pPr>
+      <w:rPr>
+        <w:rFonts w:ascii="Courier New" w:hAnsi="Courier New" w:cs="Courier New" w:hint="default"/>
+      </w:rPr>
+    </w:lvl>
+    <w:lvl w:ilvl="8" w:tplc="04090005" w:tentative="1">
+      <w:start w:val="1"/>
+      <w:numFmt w:val="bullet"/>
+      <w:lvlText w:val=""/>
+      <w:lvlJc w:val="left"/>
+      <w:pPr>
+        <w:ind w:left="6480" w:hanging="360"/>
+      </w:pPr>
+      <w:rPr>
+        <w:rFonts w:ascii="Wingdings" w:hAnsi="Wingdings" w:hint="default"/>
+      </w:rPr>
+    </w:lvl>
+  </w:abstractNum>
+  <w:abstractNum w:abstractNumId="11" w15:restartNumberingAfterBreak="0">
     <w:nsid w:val="28434962"/>
     <w:multiLevelType w:val="hybridMultilevel"/>
     <w:tmpl w:val="FD462DB0"/>
@@ -13549,7 +14677,7 @@
       </w:rPr>
     </w:lvl>
   </w:abstractNum>
-  <w:abstractNum w:abstractNumId="11" w15:restartNumberingAfterBreak="0">
+  <w:abstractNum w:abstractNumId="12" w15:restartNumberingAfterBreak="0">
     <w:nsid w:val="2B662121"/>
     <w:multiLevelType w:val="hybridMultilevel"/>
     <w:tmpl w:val="2C5C1D66"/>
@@ -13662,7 +14790,7 @@
       </w:rPr>
     </w:lvl>
   </w:abstractNum>
-  <w:abstractNum w:abstractNumId="12" w15:restartNumberingAfterBreak="0">
+  <w:abstractNum w:abstractNumId="13" w15:restartNumberingAfterBreak="0">
     <w:nsid w:val="346003DD"/>
     <w:multiLevelType w:val="hybridMultilevel"/>
     <w:tmpl w:val="9CD895BC"/>
@@ -13774,7 +14902,7 @@
       </w:rPr>
     </w:lvl>
   </w:abstractNum>
-  <w:abstractNum w:abstractNumId="13" w15:restartNumberingAfterBreak="0">
+  <w:abstractNum w:abstractNumId="14" w15:restartNumberingAfterBreak="0">
     <w:nsid w:val="34FA2AE6"/>
     <w:multiLevelType w:val="hybridMultilevel"/>
     <w:tmpl w:val="05C25660"/>
@@ -13887,7 +15015,7 @@
       </w:rPr>
     </w:lvl>
   </w:abstractNum>
-  <w:abstractNum w:abstractNumId="14" w15:restartNumberingAfterBreak="0">
+  <w:abstractNum w:abstractNumId="15" w15:restartNumberingAfterBreak="0">
     <w:nsid w:val="35832608"/>
     <w:multiLevelType w:val="hybridMultilevel"/>
     <w:tmpl w:val="97E47852"/>
@@ -13976,7 +15104,7 @@
       </w:pPr>
     </w:lvl>
   </w:abstractNum>
-  <w:abstractNum w:abstractNumId="15" w15:restartNumberingAfterBreak="0">
+  <w:abstractNum w:abstractNumId="16" w15:restartNumberingAfterBreak="0">
     <w:nsid w:val="3D116FA7"/>
     <w:multiLevelType w:val="hybridMultilevel"/>
     <w:tmpl w:val="4B9C1A98"/>
@@ -14089,7 +15217,7 @@
       </w:rPr>
     </w:lvl>
   </w:abstractNum>
-  <w:abstractNum w:abstractNumId="16" w15:restartNumberingAfterBreak="0">
+  <w:abstractNum w:abstractNumId="17" w15:restartNumberingAfterBreak="0">
     <w:nsid w:val="3E5F0AAD"/>
     <w:multiLevelType w:val="hybridMultilevel"/>
     <w:tmpl w:val="1CC6503A"/>
@@ -14201,7 +15329,7 @@
       </w:rPr>
     </w:lvl>
   </w:abstractNum>
-  <w:abstractNum w:abstractNumId="17" w15:restartNumberingAfterBreak="0">
+  <w:abstractNum w:abstractNumId="18" w15:restartNumberingAfterBreak="0">
     <w:nsid w:val="43723C08"/>
     <w:multiLevelType w:val="hybridMultilevel"/>
     <w:tmpl w:val="8D0EDF88"/>
@@ -14314,7 +15442,7 @@
       </w:rPr>
     </w:lvl>
   </w:abstractNum>
-  <w:abstractNum w:abstractNumId="18" w15:restartNumberingAfterBreak="0">
+  <w:abstractNum w:abstractNumId="19" w15:restartNumberingAfterBreak="0">
     <w:nsid w:val="47751C2A"/>
     <w:multiLevelType w:val="hybridMultilevel"/>
     <w:tmpl w:val="4224E026"/>
@@ -14427,7 +15555,7 @@
       </w:rPr>
     </w:lvl>
   </w:abstractNum>
-  <w:abstractNum w:abstractNumId="19" w15:restartNumberingAfterBreak="0">
+  <w:abstractNum w:abstractNumId="20" w15:restartNumberingAfterBreak="0">
     <w:nsid w:val="483D1643"/>
     <w:multiLevelType w:val="hybridMultilevel"/>
     <w:tmpl w:val="96B63002"/>
@@ -14513,7 +15641,7 @@
       </w:pPr>
     </w:lvl>
   </w:abstractNum>
-  <w:abstractNum w:abstractNumId="20" w15:restartNumberingAfterBreak="0">
+  <w:abstractNum w:abstractNumId="21" w15:restartNumberingAfterBreak="0">
     <w:nsid w:val="517E19D2"/>
     <w:multiLevelType w:val="hybridMultilevel"/>
     <w:tmpl w:val="6088C084"/>
@@ -14626,7 +15754,7 @@
       </w:rPr>
     </w:lvl>
   </w:abstractNum>
-  <w:abstractNum w:abstractNumId="21" w15:restartNumberingAfterBreak="0">
+  <w:abstractNum w:abstractNumId="22" w15:restartNumberingAfterBreak="0">
     <w:nsid w:val="53094C5D"/>
     <w:multiLevelType w:val="hybridMultilevel"/>
     <w:tmpl w:val="B5F622C4"/>
@@ -14739,7 +15867,7 @@
       </w:rPr>
     </w:lvl>
   </w:abstractNum>
-  <w:abstractNum w:abstractNumId="22" w15:restartNumberingAfterBreak="0">
+  <w:abstractNum w:abstractNumId="23" w15:restartNumberingAfterBreak="0">
     <w:nsid w:val="5FC43848"/>
     <w:multiLevelType w:val="hybridMultilevel"/>
     <w:tmpl w:val="A734FF9C"/>
@@ -14852,7 +15980,7 @@
       </w:rPr>
     </w:lvl>
   </w:abstractNum>
-  <w:abstractNum w:abstractNumId="23" w15:restartNumberingAfterBreak="0">
+  <w:abstractNum w:abstractNumId="24" w15:restartNumberingAfterBreak="0">
     <w:nsid w:val="617D3299"/>
     <w:multiLevelType w:val="hybridMultilevel"/>
     <w:tmpl w:val="CFB6F6EA"/>
@@ -14965,7 +16093,7 @@
       </w:rPr>
     </w:lvl>
   </w:abstractNum>
-  <w:abstractNum w:abstractNumId="24" w15:restartNumberingAfterBreak="0">
+  <w:abstractNum w:abstractNumId="25" w15:restartNumberingAfterBreak="0">
     <w:nsid w:val="6B377951"/>
     <w:multiLevelType w:val="hybridMultilevel"/>
     <w:tmpl w:val="EBAA7D88"/>
@@ -15078,7 +16206,7 @@
       </w:rPr>
     </w:lvl>
   </w:abstractNum>
-  <w:abstractNum w:abstractNumId="25" w15:restartNumberingAfterBreak="0">
+  <w:abstractNum w:abstractNumId="26" w15:restartNumberingAfterBreak="0">
     <w:nsid w:val="6FDB012B"/>
     <w:multiLevelType w:val="hybridMultilevel"/>
     <w:tmpl w:val="97065E4A"/>
@@ -15190,7 +16318,7 @@
       </w:rPr>
     </w:lvl>
   </w:abstractNum>
-  <w:abstractNum w:abstractNumId="26" w15:restartNumberingAfterBreak="0">
+  <w:abstractNum w:abstractNumId="27" w15:restartNumberingAfterBreak="0">
     <w:nsid w:val="73BA6EDC"/>
     <w:multiLevelType w:val="hybridMultilevel"/>
     <w:tmpl w:val="696275AC"/>
@@ -15283,70 +16411,70 @@
     <w:abstractNumId w:val="2"/>
   </w:num>
   <w:num w:numId="3">
-    <w:abstractNumId w:val="10"/>
+    <w:abstractNumId w:val="11"/>
   </w:num>
   <w:num w:numId="4">
-    <w:abstractNumId w:val="23"/>
+    <w:abstractNumId w:val="24"/>
   </w:num>
   <w:num w:numId="5">
     <w:abstractNumId w:val="5"/>
   </w:num>
   <w:num w:numId="6">
-    <w:abstractNumId w:val="17"/>
+    <w:abstractNumId w:val="18"/>
   </w:num>
   <w:num w:numId="7">
-    <w:abstractNumId w:val="13"/>
+    <w:abstractNumId w:val="14"/>
   </w:num>
   <w:num w:numId="8">
     <w:abstractNumId w:val="7"/>
   </w:num>
   <w:num w:numId="9">
-    <w:abstractNumId w:val="11"/>
+    <w:abstractNumId w:val="12"/>
   </w:num>
   <w:num w:numId="10">
-    <w:abstractNumId w:val="12"/>
+    <w:abstractNumId w:val="13"/>
   </w:num>
   <w:num w:numId="11">
-    <w:abstractNumId w:val="26"/>
+    <w:abstractNumId w:val="27"/>
   </w:num>
   <w:num w:numId="12">
-    <w:abstractNumId w:val="19"/>
+    <w:abstractNumId w:val="20"/>
   </w:num>
   <w:num w:numId="13">
     <w:abstractNumId w:val="6"/>
   </w:num>
   <w:num w:numId="14">
-    <w:abstractNumId w:val="14"/>
+    <w:abstractNumId w:val="15"/>
   </w:num>
   <w:num w:numId="15">
     <w:abstractNumId w:val="4"/>
   </w:num>
   <w:num w:numId="16">
-    <w:abstractNumId w:val="25"/>
+    <w:abstractNumId w:val="26"/>
   </w:num>
   <w:num w:numId="17">
     <w:abstractNumId w:val="3"/>
   </w:num>
   <w:num w:numId="18">
-    <w:abstractNumId w:val="24"/>
+    <w:abstractNumId w:val="25"/>
   </w:num>
   <w:num w:numId="19">
     <w:abstractNumId w:val="9"/>
   </w:num>
   <w:num w:numId="20">
-    <w:abstractNumId w:val="16"/>
+    <w:abstractNumId w:val="17"/>
   </w:num>
   <w:num w:numId="21">
-    <w:abstractNumId w:val="20"/>
+    <w:abstractNumId w:val="21"/>
   </w:num>
   <w:num w:numId="22">
-    <w:abstractNumId w:val="21"/>
+    <w:abstractNumId w:val="22"/>
   </w:num>
   <w:num w:numId="23">
-    <w:abstractNumId w:val="18"/>
+    <w:abstractNumId w:val="19"/>
   </w:num>
   <w:num w:numId="24">
-    <w:abstractNumId w:val="15"/>
+    <w:abstractNumId w:val="16"/>
   </w:num>
   <w:num w:numId="25">
     <w:abstractNumId w:val="1"/>
@@ -15355,7 +16483,10 @@
     <w:abstractNumId w:val="8"/>
   </w:num>
   <w:num w:numId="27">
-    <w:abstractNumId w:val="22"/>
+    <w:abstractNumId w:val="23"/>
+  </w:num>
+  <w:num w:numId="28">
+    <w:abstractNumId w:val="10"/>
   </w:num>
 </w:numbering>
 </file>

</xml_diff>

<commit_message>
Update docx va database. da them blacklist va sua doi roll call
</commit_message>
<xml_diff>
--- a/Giai_thich_code.docx
+++ b/Giai_thich_code.docx
@@ -5254,8 +5254,15 @@
         </w:rPr>
         <w:t>}</w:t>
       </w:r>
-      <w:bookmarkStart w:id="0" w:name="_GoBack"/>
-      <w:bookmarkEnd w:id="0"/>
+    </w:p>
+    <w:p>
+      <w:pPr>
+        <w:rPr>
+          <w:rFonts w:ascii="Times New Roman" w:hAnsi="Times New Roman" w:cs="Times New Roman"/>
+          <w:sz w:val="28"/>
+          <w:szCs w:val="28"/>
+        </w:rPr>
+      </w:pPr>
       <w:r>
         <w:rPr>
           <w:rFonts w:ascii="Times New Roman" w:hAnsi="Times New Roman" w:cs="Times New Roman"/>
@@ -5655,28 +5662,31 @@
     </w:p>
     <w:p>
       <w:pPr>
-        <w:rPr>
-          <w:rFonts w:ascii="Times New Roman" w:hAnsi="Times New Roman" w:cs="Times New Roman"/>
-          <w:b/>
-          <w:sz w:val="28"/>
-          <w:szCs w:val="28"/>
-        </w:rPr>
-      </w:pPr>
-      <w:r>
-        <w:rPr>
-          <w:rFonts w:ascii="Times New Roman" w:hAnsi="Times New Roman" w:cs="Times New Roman"/>
-          <w:b/>
-          <w:sz w:val="28"/>
-          <w:szCs w:val="28"/>
-        </w:rPr>
-        <w:t>API checkTeacherRollCallToday</w:t>
-      </w:r>
-    </w:p>
-    <w:p>
-      <w:pPr>
-        <w:rPr>
-          <w:rFonts w:ascii="Times New Roman" w:hAnsi="Times New Roman" w:cs="Times New Roman"/>
-          <w:b/>
+        <w:tabs>
+          <w:tab w:val="center" w:pos="4680"/>
+        </w:tabs>
+        <w:rPr>
+          <w:rFonts w:ascii="Times New Roman" w:hAnsi="Times New Roman" w:cs="Times New Roman"/>
+          <w:sz w:val="28"/>
+          <w:szCs w:val="28"/>
+        </w:rPr>
+      </w:pPr>
+      <w:r>
+        <w:rPr>
+          <w:rFonts w:ascii="Times New Roman" w:hAnsi="Times New Roman" w:cs="Times New Roman"/>
+          <w:sz w:val="28"/>
+          <w:szCs w:val="28"/>
+        </w:rPr>
+        <w:t>+ TH Imei sai = tạo 1 record trong black list:</w:t>
+      </w:r>
+    </w:p>
+    <w:p>
+      <w:pPr>
+        <w:tabs>
+          <w:tab w:val="center" w:pos="4680"/>
+        </w:tabs>
+        <w:rPr>
+          <w:rFonts w:ascii="Times New Roman" w:hAnsi="Times New Roman" w:cs="Times New Roman"/>
           <w:sz w:val="28"/>
           <w:szCs w:val="28"/>
         </w:rPr>
@@ -5685,11 +5695,12 @@
         <w:rPr>
           <w:noProof/>
         </w:rPr>
+        <w:lastRenderedPageBreak/>
         <w:drawing>
-          <wp:inline distT="0" distB="0" distL="0" distR="0" wp14:anchorId="55022BB6" wp14:editId="25DE351E">
-            <wp:extent cx="5943600" cy="1802765"/>
-            <wp:effectExtent l="0" t="0" r="0" b="6985"/>
-            <wp:docPr id="2" name="Picture 2"/>
+          <wp:inline distT="0" distB="0" distL="0" distR="0" wp14:anchorId="20CCBB60" wp14:editId="7310B281">
+            <wp:extent cx="5943600" cy="2883535"/>
+            <wp:effectExtent l="0" t="0" r="0" b="0"/>
+            <wp:docPr id="35" name="Picture 35"/>
             <wp:cNvGraphicFramePr>
               <a:graphicFrameLocks xmlns:a="http://schemas.openxmlformats.org/drawingml/2006/main" noChangeAspect="1"/>
             </wp:cNvGraphicFramePr>
@@ -5709,7 +5720,7 @@
                   <pic:spPr>
                     <a:xfrm>
                       <a:off x="0" y="0"/>
-                      <a:ext cx="5943600" cy="1802765"/>
+                      <a:ext cx="5943600" cy="2883535"/>
                     </a:xfrm>
                     <a:prstGeom prst="rect">
                       <a:avLst/>
@@ -5724,101 +5735,104 @@
     </w:p>
     <w:p>
       <w:pPr>
-        <w:rPr>
-          <w:rFonts w:ascii="Helvetica" w:hAnsi="Helvetica" w:cs="Helvetica"/>
-          <w:color w:val="505050"/>
-          <w:sz w:val="18"/>
-          <w:szCs w:val="18"/>
-          <w:shd w:val="clear" w:color="auto" w:fill="FAFAFA"/>
-        </w:rPr>
-      </w:pPr>
-      <w:r>
-        <w:rPr>
-          <w:rFonts w:ascii="Times New Roman" w:hAnsi="Times New Roman" w:cs="Times New Roman"/>
-          <w:b/>
-          <w:sz w:val="28"/>
-          <w:szCs w:val="28"/>
-        </w:rPr>
-        <w:t xml:space="preserve">URL = </w:t>
-      </w:r>
-      <w:r>
-        <w:rPr>
-          <w:rFonts w:ascii="Helvetica" w:hAnsi="Helvetica" w:cs="Helvetica"/>
-          <w:color w:val="505050"/>
-          <w:sz w:val="18"/>
-          <w:szCs w:val="18"/>
-          <w:shd w:val="clear" w:color="auto" w:fill="FAFAFA"/>
-        </w:rPr>
-        <w:t>localhost:8080/checkTeacherRollCallToday?role=1</w:t>
-      </w:r>
-    </w:p>
-    <w:p>
-      <w:pPr>
-        <w:rPr>
-          <w:rFonts w:ascii="Times New Roman" w:hAnsi="Times New Roman" w:cs="Times New Roman"/>
-          <w:i/>
-          <w:color w:val="505050"/>
-          <w:sz w:val="28"/>
-          <w:szCs w:val="28"/>
-          <w:shd w:val="clear" w:color="auto" w:fill="FAFAFA"/>
-        </w:rPr>
-      </w:pPr>
-      <w:r>
-        <w:rPr>
-          <w:rFonts w:ascii="Times New Roman" w:hAnsi="Times New Roman" w:cs="Times New Roman"/>
-          <w:i/>
-          <w:color w:val="505050"/>
-          <w:sz w:val="28"/>
-          <w:szCs w:val="28"/>
-          <w:shd w:val="clear" w:color="auto" w:fill="FAFAFA"/>
-        </w:rPr>
-        <w:lastRenderedPageBreak/>
-        <w:t>(role bắt buộc phải = 1 vì chỉ có admin đc phép sd API này</w:t>
-      </w:r>
-      <w:r>
-        <w:rPr>
-          <w:rFonts w:ascii="Times New Roman" w:hAnsi="Times New Roman" w:cs="Times New Roman"/>
-          <w:i/>
-          <w:color w:val="505050"/>
-          <w:sz w:val="28"/>
-          <w:szCs w:val="28"/>
-          <w:shd w:val="clear" w:color="auto" w:fill="FAFAFA"/>
-        </w:rPr>
-        <w:t>; API này và API bên dưới 1 ngày chỉ đc phép gọi 1 lần =&gt; mỗi lần test phải reset lại data hoặc tạo data mới</w:t>
-      </w:r>
-      <w:r>
-        <w:rPr>
-          <w:rFonts w:ascii="Times New Roman" w:hAnsi="Times New Roman" w:cs="Times New Roman"/>
-          <w:i/>
-          <w:color w:val="505050"/>
-          <w:sz w:val="28"/>
-          <w:szCs w:val="28"/>
-          <w:shd w:val="clear" w:color="auto" w:fill="FAFAFA"/>
-        </w:rPr>
-        <w:t>)</w:t>
-      </w:r>
-    </w:p>
-    <w:p>
-      <w:pPr>
-        <w:rPr>
-          <w:rFonts w:ascii="Times New Roman" w:hAnsi="Times New Roman" w:cs="Times New Roman"/>
-          <w:b/>
-          <w:color w:val="505050"/>
-          <w:sz w:val="28"/>
-          <w:szCs w:val="28"/>
-          <w:shd w:val="clear" w:color="auto" w:fill="FAFAFA"/>
-        </w:rPr>
-      </w:pPr>
-      <w:r>
-        <w:rPr>
-          <w:rFonts w:ascii="Times New Roman" w:hAnsi="Times New Roman" w:cs="Times New Roman"/>
-          <w:b/>
-          <w:color w:val="505050"/>
-          <w:sz w:val="28"/>
-          <w:szCs w:val="28"/>
-          <w:shd w:val="clear" w:color="auto" w:fill="FAFAFA"/>
-        </w:rPr>
-        <w:t>API checkStudentRollCallToday</w:t>
+        <w:tabs>
+          <w:tab w:val="center" w:pos="4680"/>
+        </w:tabs>
+        <w:rPr>
+          <w:rFonts w:ascii="Times New Roman" w:hAnsi="Times New Roman" w:cs="Times New Roman"/>
+          <w:sz w:val="28"/>
+          <w:szCs w:val="28"/>
+        </w:rPr>
+      </w:pPr>
+      <w:r>
+        <w:rPr>
+          <w:rFonts w:ascii="Times New Roman" w:hAnsi="Times New Roman" w:cs="Times New Roman"/>
+          <w:sz w:val="28"/>
+          <w:szCs w:val="28"/>
+        </w:rPr>
+        <w:t>{</w:t>
+      </w:r>
+    </w:p>
+    <w:p>
+      <w:pPr>
+        <w:tabs>
+          <w:tab w:val="center" w:pos="4680"/>
+        </w:tabs>
+        <w:rPr>
+          <w:rFonts w:ascii="Times New Roman" w:hAnsi="Times New Roman" w:cs="Times New Roman"/>
+          <w:sz w:val="28"/>
+          <w:szCs w:val="28"/>
+        </w:rPr>
+      </w:pPr>
+      <w:r>
+        <w:rPr>
+          <w:rFonts w:ascii="Times New Roman" w:hAnsi="Times New Roman" w:cs="Times New Roman"/>
+          <w:sz w:val="28"/>
+          <w:szCs w:val="28"/>
+        </w:rPr>
+        <w:t xml:space="preserve">    "errorCode": 200,</w:t>
+      </w:r>
+    </w:p>
+    <w:p>
+      <w:pPr>
+        <w:tabs>
+          <w:tab w:val="center" w:pos="4680"/>
+        </w:tabs>
+        <w:rPr>
+          <w:rFonts w:ascii="Times New Roman" w:hAnsi="Times New Roman" w:cs="Times New Roman"/>
+          <w:sz w:val="28"/>
+          <w:szCs w:val="28"/>
+        </w:rPr>
+      </w:pPr>
+      <w:r>
+        <w:rPr>
+          <w:rFonts w:ascii="Times New Roman" w:hAnsi="Times New Roman" w:cs="Times New Roman"/>
+          <w:sz w:val="28"/>
+          <w:szCs w:val="28"/>
+        </w:rPr>
+        <w:t xml:space="preserve">    "description": "Warning: System has created a record in blacklist for your incorrect IMEI!"</w:t>
+      </w:r>
+    </w:p>
+    <w:p>
+      <w:pPr>
+        <w:tabs>
+          <w:tab w:val="center" w:pos="4680"/>
+        </w:tabs>
+        <w:rPr>
+          <w:rFonts w:ascii="Times New Roman" w:hAnsi="Times New Roman" w:cs="Times New Roman"/>
+          <w:sz w:val="28"/>
+          <w:szCs w:val="28"/>
+        </w:rPr>
+      </w:pPr>
+      <w:r>
+        <w:rPr>
+          <w:rFonts w:ascii="Times New Roman" w:hAnsi="Times New Roman" w:cs="Times New Roman"/>
+          <w:sz w:val="28"/>
+          <w:szCs w:val="28"/>
+        </w:rPr>
+        <w:t>}</w:t>
+      </w:r>
+      <w:bookmarkStart w:id="0" w:name="_GoBack"/>
+      <w:bookmarkEnd w:id="0"/>
+    </w:p>
+    <w:p>
+      <w:pPr>
+        <w:outlineLvl w:val="1"/>
+        <w:rPr>
+          <w:rFonts w:ascii="Times New Roman" w:hAnsi="Times New Roman" w:cs="Times New Roman"/>
+          <w:b/>
+          <w:sz w:val="28"/>
+          <w:szCs w:val="28"/>
+        </w:rPr>
+      </w:pPr>
+      <w:r>
+        <w:rPr>
+          <w:rFonts w:ascii="Times New Roman" w:hAnsi="Times New Roman" w:cs="Times New Roman"/>
+          <w:b/>
+          <w:sz w:val="28"/>
+          <w:szCs w:val="28"/>
+        </w:rPr>
+        <w:t>API checkTeacherRollCallToday</w:t>
       </w:r>
     </w:p>
     <w:p>
@@ -5835,10 +5849,10 @@
           <w:noProof/>
         </w:rPr>
         <w:drawing>
-          <wp:inline distT="0" distB="0" distL="0" distR="0" wp14:anchorId="54463132" wp14:editId="53FF59C8">
-            <wp:extent cx="5943600" cy="1833245"/>
-            <wp:effectExtent l="0" t="0" r="0" b="0"/>
-            <wp:docPr id="32" name="Picture 32"/>
+          <wp:inline distT="0" distB="0" distL="0" distR="0" wp14:anchorId="55022BB6" wp14:editId="25DE351E">
+            <wp:extent cx="5943600" cy="1802765"/>
+            <wp:effectExtent l="0" t="0" r="0" b="6985"/>
+            <wp:docPr id="2" name="Picture 2"/>
             <wp:cNvGraphicFramePr>
               <a:graphicFrameLocks xmlns:a="http://schemas.openxmlformats.org/drawingml/2006/main" noChangeAspect="1"/>
             </wp:cNvGraphicFramePr>
@@ -5858,6 +5872,156 @@
                   <pic:spPr>
                     <a:xfrm>
                       <a:off x="0" y="0"/>
+                      <a:ext cx="5943600" cy="1802765"/>
+                    </a:xfrm>
+                    <a:prstGeom prst="rect">
+                      <a:avLst/>
+                    </a:prstGeom>
+                  </pic:spPr>
+                </pic:pic>
+              </a:graphicData>
+            </a:graphic>
+          </wp:inline>
+        </w:drawing>
+      </w:r>
+    </w:p>
+    <w:p>
+      <w:pPr>
+        <w:rPr>
+          <w:rFonts w:ascii="Helvetica" w:hAnsi="Helvetica" w:cs="Helvetica"/>
+          <w:color w:val="505050"/>
+          <w:sz w:val="18"/>
+          <w:szCs w:val="18"/>
+          <w:shd w:val="clear" w:color="auto" w:fill="FAFAFA"/>
+        </w:rPr>
+      </w:pPr>
+      <w:r>
+        <w:rPr>
+          <w:rFonts w:ascii="Times New Roman" w:hAnsi="Times New Roman" w:cs="Times New Roman"/>
+          <w:b/>
+          <w:sz w:val="28"/>
+          <w:szCs w:val="28"/>
+        </w:rPr>
+        <w:t xml:space="preserve">URL = </w:t>
+      </w:r>
+      <w:r>
+        <w:rPr>
+          <w:rFonts w:ascii="Helvetica" w:hAnsi="Helvetica" w:cs="Helvetica"/>
+          <w:color w:val="505050"/>
+          <w:sz w:val="18"/>
+          <w:szCs w:val="18"/>
+          <w:shd w:val="clear" w:color="auto" w:fill="FAFAFA"/>
+        </w:rPr>
+        <w:t>localhost:8080/checkTeacherRollCallToday?role=1</w:t>
+      </w:r>
+    </w:p>
+    <w:p>
+      <w:pPr>
+        <w:rPr>
+          <w:rFonts w:ascii="Times New Roman" w:hAnsi="Times New Roman" w:cs="Times New Roman"/>
+          <w:i/>
+          <w:color w:val="505050"/>
+          <w:sz w:val="28"/>
+          <w:szCs w:val="28"/>
+          <w:shd w:val="clear" w:color="auto" w:fill="FAFAFA"/>
+        </w:rPr>
+      </w:pPr>
+      <w:r>
+        <w:rPr>
+          <w:rFonts w:ascii="Times New Roman" w:hAnsi="Times New Roman" w:cs="Times New Roman"/>
+          <w:i/>
+          <w:color w:val="505050"/>
+          <w:sz w:val="28"/>
+          <w:szCs w:val="28"/>
+          <w:shd w:val="clear" w:color="auto" w:fill="FAFAFA"/>
+        </w:rPr>
+        <w:t>(role bắt buộc phải = 1 vì chỉ có admin đc phép sd API này</w:t>
+      </w:r>
+      <w:r>
+        <w:rPr>
+          <w:rFonts w:ascii="Times New Roman" w:hAnsi="Times New Roman" w:cs="Times New Roman"/>
+          <w:i/>
+          <w:color w:val="505050"/>
+          <w:sz w:val="28"/>
+          <w:szCs w:val="28"/>
+          <w:shd w:val="clear" w:color="auto" w:fill="FAFAFA"/>
+        </w:rPr>
+        <w:t>; API này và API bên dưới 1 ngày chỉ đc phép gọi 1 lần =&gt; mỗi lần test phải reset lại data hoặc tạo data mới</w:t>
+      </w:r>
+      <w:r>
+        <w:rPr>
+          <w:rFonts w:ascii="Times New Roman" w:hAnsi="Times New Roman" w:cs="Times New Roman"/>
+          <w:i/>
+          <w:color w:val="505050"/>
+          <w:sz w:val="28"/>
+          <w:szCs w:val="28"/>
+          <w:shd w:val="clear" w:color="auto" w:fill="FAFAFA"/>
+        </w:rPr>
+        <w:t>)</w:t>
+      </w:r>
+    </w:p>
+    <w:p>
+      <w:pPr>
+        <w:outlineLvl w:val="1"/>
+        <w:rPr>
+          <w:rFonts w:ascii="Times New Roman" w:hAnsi="Times New Roman" w:cs="Times New Roman"/>
+          <w:b/>
+          <w:color w:val="505050"/>
+          <w:sz w:val="28"/>
+          <w:szCs w:val="28"/>
+          <w:shd w:val="clear" w:color="auto" w:fill="FAFAFA"/>
+        </w:rPr>
+      </w:pPr>
+      <w:r>
+        <w:rPr>
+          <w:rFonts w:ascii="Times New Roman" w:hAnsi="Times New Roman" w:cs="Times New Roman"/>
+          <w:b/>
+          <w:color w:val="505050"/>
+          <w:sz w:val="28"/>
+          <w:szCs w:val="28"/>
+          <w:shd w:val="clear" w:color="auto" w:fill="FAFAFA"/>
+        </w:rPr>
+        <w:t>API checkStudentRollCallToday</w:t>
+      </w:r>
+    </w:p>
+    <w:p>
+      <w:pPr>
+        <w:rPr>
+          <w:rFonts w:ascii="Times New Roman" w:hAnsi="Times New Roman" w:cs="Times New Roman"/>
+          <w:b/>
+          <w:sz w:val="28"/>
+          <w:szCs w:val="28"/>
+        </w:rPr>
+      </w:pPr>
+      <w:r>
+        <w:rPr>
+          <w:noProof/>
+        </w:rPr>
+        <w:lastRenderedPageBreak/>
+        <w:drawing>
+          <wp:inline distT="0" distB="0" distL="0" distR="0" wp14:anchorId="54463132" wp14:editId="53FF59C8">
+            <wp:extent cx="5943600" cy="1833245"/>
+            <wp:effectExtent l="0" t="0" r="0" b="0"/>
+            <wp:docPr id="32" name="Picture 32"/>
+            <wp:cNvGraphicFramePr>
+              <a:graphicFrameLocks xmlns:a="http://schemas.openxmlformats.org/drawingml/2006/main" noChangeAspect="1"/>
+            </wp:cNvGraphicFramePr>
+            <a:graphic xmlns:a="http://schemas.openxmlformats.org/drawingml/2006/main">
+              <a:graphicData uri="http://schemas.openxmlformats.org/drawingml/2006/picture">
+                <pic:pic xmlns:pic="http://schemas.openxmlformats.org/drawingml/2006/picture">
+                  <pic:nvPicPr>
+                    <pic:cNvPr id="1" name=""/>
+                    <pic:cNvPicPr/>
+                  </pic:nvPicPr>
+                  <pic:blipFill>
+                    <a:blip r:embed="rId37"/>
+                    <a:stretch>
+                      <a:fillRect/>
+                    </a:stretch>
+                  </pic:blipFill>
+                  <pic:spPr>
+                    <a:xfrm>
+                      <a:off x="0" y="0"/>
                       <a:ext cx="5943600" cy="1833245"/>
                     </a:xfrm>
                     <a:prstGeom prst="rect">
@@ -5921,27 +6085,61 @@
           <w:szCs w:val="28"/>
           <w:shd w:val="clear" w:color="auto" w:fill="FAFAFA"/>
         </w:rPr>
-        <w:t>(role bắt buộc phải = 1 vì chỉ có admin đc phép sd API này</w:t>
-      </w:r>
-      <w:r>
-        <w:rPr>
-          <w:rFonts w:ascii="Times New Roman" w:hAnsi="Times New Roman" w:cs="Times New Roman"/>
-          <w:i/>
-          <w:color w:val="505050"/>
-          <w:sz w:val="28"/>
-          <w:szCs w:val="28"/>
-          <w:shd w:val="clear" w:color="auto" w:fill="FAFAFA"/>
-        </w:rPr>
-        <w:t>; API này chỉ đc gọi sau khi đã gọi checkTeacherRollCall thì mới có thể hoạt động chính xác</w:t>
-      </w:r>
-      <w:r>
-        <w:rPr>
-          <w:rFonts w:ascii="Times New Roman" w:hAnsi="Times New Roman" w:cs="Times New Roman"/>
-          <w:i/>
-          <w:color w:val="505050"/>
-          <w:sz w:val="28"/>
-          <w:szCs w:val="28"/>
-          <w:shd w:val="clear" w:color="auto" w:fill="FAFAFA"/>
+        <w:t>(role bắt buộc phải = 1 vì chỉ có admin đc phép sd API này; API này chỉ đc gọi sau khi đã gọi checkTeacherRollCall thì mới có thể hoạt động chính xác)</w:t>
+      </w:r>
+    </w:p>
+    <w:p>
+      <w:pPr>
+        <w:outlineLvl w:val="1"/>
+        <w:rPr>
+          <w:rFonts w:ascii="Times New Roman" w:hAnsi="Times New Roman" w:cs="Times New Roman"/>
+          <w:b/>
+          <w:sz w:val="28"/>
+          <w:szCs w:val="28"/>
+        </w:rPr>
+      </w:pPr>
+      <w:r>
+        <w:rPr>
+          <w:rFonts w:ascii="Times New Roman" w:hAnsi="Times New Roman" w:cs="Times New Roman"/>
+          <w:b/>
+          <w:sz w:val="28"/>
+          <w:szCs w:val="28"/>
+        </w:rPr>
+        <w:t xml:space="preserve">API </w:t>
+      </w:r>
+      <w:r>
+        <w:rPr>
+          <w:rFonts w:ascii="Times New Roman" w:hAnsi="Times New Roman" w:cs="Times New Roman"/>
+          <w:b/>
+          <w:sz w:val="28"/>
+          <w:szCs w:val="28"/>
+        </w:rPr>
+        <w:t>rollCallStudentWithPermission</w:t>
+      </w:r>
+      <w:r>
+        <w:rPr>
+          <w:rFonts w:ascii="Times New Roman" w:hAnsi="Times New Roman" w:cs="Times New Roman"/>
+          <w:b/>
+          <w:sz w:val="28"/>
+          <w:szCs w:val="28"/>
+        </w:rPr>
+        <w:t xml:space="preserve"> (dành cho </w:t>
+      </w:r>
+      <w:r>
+        <w:rPr>
+          <w:rFonts w:ascii="Times New Roman" w:hAnsi="Times New Roman" w:cs="Times New Roman"/>
+          <w:b/>
+          <w:sz w:val="28"/>
+          <w:szCs w:val="28"/>
+        </w:rPr>
+        <w:t>những TH đặc biệt</w:t>
+      </w:r>
+      <w:r>
+        <w:rPr>
+          <w:rFonts w:ascii="Times New Roman" w:hAnsi="Times New Roman" w:cs="Times New Roman"/>
+          <w:b/>
+          <w:sz w:val="28"/>
+          <w:szCs w:val="28"/>
         </w:rPr>
         <w:t>)</w:t>
       </w:r>
@@ -5951,6 +6149,242 @@
         <w:rPr>
           <w:rFonts w:ascii="Times New Roman" w:hAnsi="Times New Roman" w:cs="Times New Roman"/>
           <w:b/>
+          <w:sz w:val="28"/>
+          <w:szCs w:val="28"/>
+        </w:rPr>
+      </w:pPr>
+      <w:r>
+        <w:rPr>
+          <w:noProof/>
+        </w:rPr>
+        <w:drawing>
+          <wp:inline distT="0" distB="0" distL="0" distR="0" wp14:anchorId="4688B634" wp14:editId="457BD78A">
+            <wp:extent cx="5943600" cy="2505075"/>
+            <wp:effectExtent l="0" t="0" r="0" b="9525"/>
+            <wp:docPr id="34" name="Picture 34"/>
+            <wp:cNvGraphicFramePr>
+              <a:graphicFrameLocks xmlns:a="http://schemas.openxmlformats.org/drawingml/2006/main" noChangeAspect="1"/>
+            </wp:cNvGraphicFramePr>
+            <a:graphic xmlns:a="http://schemas.openxmlformats.org/drawingml/2006/main">
+              <a:graphicData uri="http://schemas.openxmlformats.org/drawingml/2006/picture">
+                <pic:pic xmlns:pic="http://schemas.openxmlformats.org/drawingml/2006/picture">
+                  <pic:nvPicPr>
+                    <pic:cNvPr id="1" name=""/>
+                    <pic:cNvPicPr/>
+                  </pic:nvPicPr>
+                  <pic:blipFill>
+                    <a:blip r:embed="rId38"/>
+                    <a:stretch>
+                      <a:fillRect/>
+                    </a:stretch>
+                  </pic:blipFill>
+                  <pic:spPr>
+                    <a:xfrm>
+                      <a:off x="0" y="0"/>
+                      <a:ext cx="5943600" cy="2505075"/>
+                    </a:xfrm>
+                    <a:prstGeom prst="rect">
+                      <a:avLst/>
+                    </a:prstGeom>
+                  </pic:spPr>
+                </pic:pic>
+              </a:graphicData>
+            </a:graphic>
+          </wp:inline>
+        </w:drawing>
+      </w:r>
+    </w:p>
+    <w:p>
+      <w:pPr>
+        <w:rPr>
+          <w:rFonts w:ascii="Times New Roman" w:hAnsi="Times New Roman" w:cs="Times New Roman"/>
+          <w:sz w:val="28"/>
+          <w:szCs w:val="28"/>
+        </w:rPr>
+      </w:pPr>
+      <w:r>
+        <w:rPr>
+          <w:rFonts w:ascii="Times New Roman" w:hAnsi="Times New Roman" w:cs="Times New Roman"/>
+          <w:sz w:val="28"/>
+          <w:szCs w:val="28"/>
+        </w:rPr>
+        <w:t>{</w:t>
+      </w:r>
+    </w:p>
+    <w:p>
+      <w:pPr>
+        <w:rPr>
+          <w:rFonts w:ascii="Times New Roman" w:hAnsi="Times New Roman" w:cs="Times New Roman"/>
+          <w:sz w:val="28"/>
+          <w:szCs w:val="28"/>
+        </w:rPr>
+      </w:pPr>
+      <w:r>
+        <w:rPr>
+          <w:rFonts w:ascii="Times New Roman" w:hAnsi="Times New Roman" w:cs="Times New Roman"/>
+          <w:sz w:val="28"/>
+          <w:szCs w:val="28"/>
+        </w:rPr>
+        <w:tab/>
+        <w:t>"teacherID": "2",</w:t>
+      </w:r>
+    </w:p>
+    <w:p>
+      <w:pPr>
+        <w:rPr>
+          <w:rFonts w:ascii="Times New Roman" w:hAnsi="Times New Roman" w:cs="Times New Roman"/>
+          <w:sz w:val="28"/>
+          <w:szCs w:val="28"/>
+        </w:rPr>
+      </w:pPr>
+      <w:r>
+        <w:rPr>
+          <w:rFonts w:ascii="Times New Roman" w:hAnsi="Times New Roman" w:cs="Times New Roman"/>
+          <w:sz w:val="28"/>
+          <w:szCs w:val="28"/>
+        </w:rPr>
+        <w:tab/>
+        <w:t>"classID": "2",</w:t>
+      </w:r>
+    </w:p>
+    <w:p>
+      <w:pPr>
+        <w:rPr>
+          <w:rFonts w:ascii="Times New Roman" w:hAnsi="Times New Roman" w:cs="Times New Roman"/>
+          <w:sz w:val="28"/>
+          <w:szCs w:val="28"/>
+        </w:rPr>
+      </w:pPr>
+      <w:r>
+        <w:rPr>
+          <w:rFonts w:ascii="Times New Roman" w:hAnsi="Times New Roman" w:cs="Times New Roman"/>
+          <w:sz w:val="28"/>
+          <w:szCs w:val="28"/>
+        </w:rPr>
+        <w:tab/>
+        <w:t>"roomID": "1",</w:t>
+      </w:r>
+    </w:p>
+    <w:p>
+      <w:pPr>
+        <w:rPr>
+          <w:rFonts w:ascii="Times New Roman" w:hAnsi="Times New Roman" w:cs="Times New Roman"/>
+          <w:sz w:val="28"/>
+          <w:szCs w:val="28"/>
+        </w:rPr>
+      </w:pPr>
+      <w:r>
+        <w:rPr>
+          <w:rFonts w:ascii="Times New Roman" w:hAnsi="Times New Roman" w:cs="Times New Roman"/>
+          <w:sz w:val="28"/>
+          <w:szCs w:val="28"/>
+        </w:rPr>
+        <w:tab/>
+        <w:t>"gpsLong": "105.844900",</w:t>
+      </w:r>
+    </w:p>
+    <w:p>
+      <w:pPr>
+        <w:rPr>
+          <w:rFonts w:ascii="Times New Roman" w:hAnsi="Times New Roman" w:cs="Times New Roman"/>
+          <w:sz w:val="28"/>
+          <w:szCs w:val="28"/>
+        </w:rPr>
+      </w:pPr>
+      <w:r>
+        <w:rPr>
+          <w:rFonts w:ascii="Times New Roman" w:hAnsi="Times New Roman" w:cs="Times New Roman"/>
+          <w:sz w:val="28"/>
+          <w:szCs w:val="28"/>
+        </w:rPr>
+        <w:tab/>
+        <w:t>"gpsLa": "21.004699",</w:t>
+      </w:r>
+    </w:p>
+    <w:p>
+      <w:pPr>
+        <w:rPr>
+          <w:rFonts w:ascii="Times New Roman" w:hAnsi="Times New Roman" w:cs="Times New Roman"/>
+          <w:sz w:val="28"/>
+          <w:szCs w:val="28"/>
+        </w:rPr>
+      </w:pPr>
+      <w:r>
+        <w:rPr>
+          <w:rFonts w:ascii="Times New Roman" w:hAnsi="Times New Roman" w:cs="Times New Roman"/>
+          <w:sz w:val="28"/>
+          <w:szCs w:val="28"/>
+        </w:rPr>
+        <w:tab/>
+        <w:t>"studentEmail": "emailStudent1@gmail.com",</w:t>
+      </w:r>
+    </w:p>
+    <w:p>
+      <w:pPr>
+        <w:rPr>
+          <w:rFonts w:ascii="Times New Roman" w:hAnsi="Times New Roman" w:cs="Times New Roman"/>
+          <w:sz w:val="28"/>
+          <w:szCs w:val="28"/>
+        </w:rPr>
+      </w:pPr>
+      <w:r>
+        <w:rPr>
+          <w:rFonts w:ascii="Times New Roman" w:hAnsi="Times New Roman" w:cs="Times New Roman"/>
+          <w:sz w:val="28"/>
+          <w:szCs w:val="28"/>
+        </w:rPr>
+        <w:tab/>
+        <w:t>"studentPassword": "1234"</w:t>
+      </w:r>
+      <w:r>
+        <w:rPr>
+          <w:rFonts w:ascii="Times New Roman" w:hAnsi="Times New Roman" w:cs="Times New Roman"/>
+          <w:sz w:val="28"/>
+          <w:szCs w:val="28"/>
+        </w:rPr>
+        <w:t>,</w:t>
+      </w:r>
+    </w:p>
+    <w:p>
+      <w:pPr>
+        <w:rPr>
+          <w:rFonts w:ascii="Times New Roman" w:hAnsi="Times New Roman" w:cs="Times New Roman"/>
+          <w:sz w:val="28"/>
+          <w:szCs w:val="28"/>
+        </w:rPr>
+      </w:pPr>
+      <w:r>
+        <w:rPr>
+          <w:rFonts w:ascii="Times New Roman" w:hAnsi="Times New Roman" w:cs="Times New Roman"/>
+          <w:sz w:val="28"/>
+          <w:szCs w:val="28"/>
+        </w:rPr>
+        <w:lastRenderedPageBreak/>
+        <w:tab/>
+        <w:t>“reason”: “2”</w:t>
+      </w:r>
+    </w:p>
+    <w:p>
+      <w:pPr>
+        <w:rPr>
+          <w:rFonts w:ascii="Times New Roman" w:hAnsi="Times New Roman" w:cs="Times New Roman"/>
+          <w:sz w:val="28"/>
+          <w:szCs w:val="28"/>
+        </w:rPr>
+      </w:pPr>
+      <w:r>
+        <w:rPr>
+          <w:rFonts w:ascii="Times New Roman" w:hAnsi="Times New Roman" w:cs="Times New Roman"/>
+          <w:sz w:val="28"/>
+          <w:szCs w:val="28"/>
+        </w:rPr>
+        <w:t>}</w:t>
+      </w:r>
+    </w:p>
+    <w:p>
+      <w:pPr>
+        <w:rPr>
+          <w:rFonts w:ascii="Times New Roman" w:hAnsi="Times New Roman" w:cs="Times New Roman"/>
           <w:sz w:val="28"/>
           <w:szCs w:val="28"/>
         </w:rPr>
@@ -6283,7 +6717,6 @@
           <w:sz w:val="28"/>
           <w:szCs w:val="28"/>
         </w:rPr>
-        <w:lastRenderedPageBreak/>
         <w:t>IDClass: int (FK to Class)</w:t>
       </w:r>
     </w:p>
@@ -6546,6 +6979,7 @@
           <w:sz w:val="28"/>
           <w:szCs w:val="28"/>
         </w:rPr>
+        <w:lastRenderedPageBreak/>
         <w:t>IdentifyString: char(10)</w:t>
       </w:r>
       <w:r>
@@ -6999,7 +7433,6 @@
           <w:sz w:val="28"/>
           <w:szCs w:val="28"/>
         </w:rPr>
-        <w:lastRenderedPageBreak/>
         <w:t>Cấu trúc của String userInfo của Account:</w:t>
       </w:r>
     </w:p>
@@ -7192,6 +7625,7 @@
           <w:szCs w:val="20"/>
           <w:shd w:val="clear" w:color="auto" w:fill="E8F2FE"/>
         </w:rPr>
+        <w:lastRenderedPageBreak/>
         <w:t xml:space="preserve">    "errorCode": 1,</w:t>
       </w:r>
     </w:p>
@@ -7910,6 +8344,65 @@
     <w:p>
       <w:pPr>
         <w:pStyle w:val="ListParagraph"/>
+        <w:numPr>
+          <w:ilvl w:val="1"/>
+          <w:numId w:val="24"/>
+        </w:numPr>
+        <w:jc w:val="both"/>
+        <w:rPr>
+          <w:rFonts w:ascii="Consolas" w:hAnsi="Consolas" w:cs="Consolas"/>
+          <w:color w:val="000000"/>
+          <w:sz w:val="20"/>
+          <w:szCs w:val="20"/>
+          <w:shd w:val="clear" w:color="auto" w:fill="E8F2FE"/>
+        </w:rPr>
+      </w:pPr>
+      <w:r>
+        <w:rPr>
+          <w:rFonts w:ascii="Consolas" w:hAnsi="Consolas" w:cs="Consolas"/>
+          <w:b/>
+          <w:bCs/>
+          <w:color w:val="7F0055"/>
+          <w:sz w:val="20"/>
+          <w:szCs w:val="20"/>
+          <w:shd w:val="clear" w:color="auto" w:fill="E8F2FE"/>
+        </w:rPr>
+        <w:t>new</w:t>
+      </w:r>
+      <w:r>
+        <w:rPr>
+          <w:rFonts w:ascii="Consolas" w:hAnsi="Consolas" w:cs="Consolas"/>
+          <w:color w:val="000000"/>
+          <w:sz w:val="20"/>
+          <w:szCs w:val="20"/>
+          <w:shd w:val="clear" w:color="auto" w:fill="E8F2FE"/>
+        </w:rPr>
+        <w:t xml:space="preserve"> ReportError(18, </w:t>
+      </w:r>
+      <w:r>
+        <w:rPr>
+          <w:rFonts w:ascii="Consolas" w:hAnsi="Consolas" w:cs="Consolas"/>
+          <w:color w:val="2A00FF"/>
+          <w:sz w:val="20"/>
+          <w:szCs w:val="20"/>
+          <w:shd w:val="clear" w:color="auto" w:fill="E8F2FE"/>
+        </w:rPr>
+        <w:t>"Adding account info failed because this account is not allowed to change imei number"</w:t>
+      </w:r>
+      <w:r>
+        <w:rPr>
+          <w:rFonts w:ascii="Consolas" w:hAnsi="Consolas" w:cs="Consolas"/>
+          <w:color w:val="000000"/>
+          <w:sz w:val="20"/>
+          <w:szCs w:val="20"/>
+          <w:shd w:val="clear" w:color="auto" w:fill="E8F2FE"/>
+        </w:rPr>
+        <w:t>);</w:t>
+      </w:r>
+    </w:p>
+    <w:p>
+      <w:pPr>
+        <w:pStyle w:val="ListParagraph"/>
         <w:ind w:left="1074" w:firstLine="6"/>
         <w:jc w:val="both"/>
         <w:rPr>
@@ -8784,6 +9277,7 @@
           <w:sz w:val="20"/>
           <w:szCs w:val="20"/>
         </w:rPr>
+        <w:lastRenderedPageBreak/>
         <w:t>return</w:t>
       </w:r>
       <w:r>
@@ -10311,7 +10805,6 @@
           <w:szCs w:val="20"/>
           <w:shd w:val="clear" w:color="auto" w:fill="E8F2FE"/>
         </w:rPr>
-        <w:lastRenderedPageBreak/>
         <w:t>new</w:t>
       </w:r>
       <w:r>
@@ -11082,6 +11575,7 @@
           <w:szCs w:val="20"/>
           <w:shd w:val="clear" w:color="auto" w:fill="E8F2FE"/>
         </w:rPr>
+        <w:lastRenderedPageBreak/>
         <w:t>new</w:t>
       </w:r>
       <w:r>
@@ -12226,6 +12720,715 @@
     </w:p>
     <w:p>
       <w:pPr>
+        <w:pStyle w:val="ListParagraph"/>
+        <w:numPr>
+          <w:ilvl w:val="0"/>
+          <w:numId w:val="26"/>
+        </w:numPr>
+        <w:jc w:val="both"/>
+        <w:rPr>
+          <w:rFonts w:ascii="Times New Roman" w:hAnsi="Times New Roman" w:cs="Times New Roman"/>
+          <w:color w:val="000000"/>
+          <w:sz w:val="28"/>
+          <w:szCs w:val="28"/>
+          <w:shd w:val="clear" w:color="auto" w:fill="E8F2FE"/>
+        </w:rPr>
+      </w:pPr>
+      <w:r>
+        <w:rPr>
+          <w:rFonts w:ascii="Consolas" w:hAnsi="Consolas" w:cs="Consolas"/>
+          <w:b/>
+          <w:bCs/>
+          <w:color w:val="7F0055"/>
+          <w:sz w:val="20"/>
+          <w:szCs w:val="20"/>
+          <w:shd w:val="clear" w:color="auto" w:fill="E8F2FE"/>
+        </w:rPr>
+        <w:t>new</w:t>
+      </w:r>
+      <w:r>
+        <w:rPr>
+          <w:rFonts w:ascii="Consolas" w:hAnsi="Consolas" w:cs="Consolas"/>
+          <w:color w:val="000000"/>
+          <w:sz w:val="20"/>
+          <w:szCs w:val="20"/>
+          <w:shd w:val="clear" w:color="auto" w:fill="E8F2FE"/>
+        </w:rPr>
+        <w:t xml:space="preserve"> ReportError(86, </w:t>
+      </w:r>
+      <w:r>
+        <w:rPr>
+          <w:rFonts w:ascii="Consolas" w:hAnsi="Consolas" w:cs="Consolas"/>
+          <w:color w:val="2A00FF"/>
+          <w:sz w:val="20"/>
+          <w:szCs w:val="20"/>
+          <w:shd w:val="clear" w:color="auto" w:fill="E8F2FE"/>
+        </w:rPr>
+        <w:t>"Roll call with permission failed because "</w:t>
+      </w:r>
+      <w:r>
+        <w:rPr>
+          <w:rFonts w:ascii="Consolas" w:hAnsi="Consolas" w:cs="Consolas"/>
+          <w:color w:val="000000"/>
+          <w:sz w:val="20"/>
+          <w:szCs w:val="20"/>
+          <w:shd w:val="clear" w:color="auto" w:fill="E8F2FE"/>
+        </w:rPr>
+        <w:t xml:space="preserve"> + </w:t>
+      </w:r>
+      <w:r>
+        <w:rPr>
+          <w:rFonts w:ascii="Consolas" w:hAnsi="Consolas" w:cs="Consolas"/>
+          <w:color w:val="6A3E3E"/>
+          <w:sz w:val="20"/>
+          <w:szCs w:val="20"/>
+          <w:shd w:val="clear" w:color="auto" w:fill="E8F2FE"/>
+        </w:rPr>
+        <w:t>errorMessage</w:t>
+      </w:r>
+      <w:r>
+        <w:rPr>
+          <w:rFonts w:ascii="Consolas" w:hAnsi="Consolas" w:cs="Consolas"/>
+          <w:color w:val="000000"/>
+          <w:sz w:val="20"/>
+          <w:szCs w:val="20"/>
+          <w:shd w:val="clear" w:color="auto" w:fill="E8F2FE"/>
+        </w:rPr>
+        <w:t>);</w:t>
+      </w:r>
+    </w:p>
+    <w:p>
+      <w:pPr>
+        <w:pStyle w:val="ListParagraph"/>
+        <w:numPr>
+          <w:ilvl w:val="0"/>
+          <w:numId w:val="26"/>
+        </w:numPr>
+        <w:jc w:val="both"/>
+        <w:rPr>
+          <w:rFonts w:ascii="Times New Roman" w:hAnsi="Times New Roman" w:cs="Times New Roman"/>
+          <w:color w:val="000000"/>
+          <w:sz w:val="28"/>
+          <w:szCs w:val="28"/>
+          <w:shd w:val="clear" w:color="auto" w:fill="E8F2FE"/>
+        </w:rPr>
+      </w:pPr>
+      <w:r>
+        <w:rPr>
+          <w:rFonts w:ascii="Consolas" w:hAnsi="Consolas" w:cs="Consolas"/>
+          <w:b/>
+          <w:bCs/>
+          <w:color w:val="7F0055"/>
+          <w:sz w:val="20"/>
+          <w:szCs w:val="20"/>
+          <w:shd w:val="clear" w:color="auto" w:fill="E8F2FE"/>
+        </w:rPr>
+        <w:t>new</w:t>
+      </w:r>
+      <w:r>
+        <w:rPr>
+          <w:rFonts w:ascii="Consolas" w:hAnsi="Consolas" w:cs="Consolas"/>
+          <w:color w:val="000000"/>
+          <w:sz w:val="20"/>
+          <w:szCs w:val="20"/>
+          <w:shd w:val="clear" w:color="auto" w:fill="E8F2FE"/>
+        </w:rPr>
+        <w:t xml:space="preserve"> ReportError(87, </w:t>
+      </w:r>
+      <w:r>
+        <w:rPr>
+          <w:rFonts w:ascii="Consolas" w:hAnsi="Consolas" w:cs="Consolas"/>
+          <w:color w:val="2A00FF"/>
+          <w:sz w:val="20"/>
+          <w:szCs w:val="20"/>
+          <w:shd w:val="clear" w:color="auto" w:fill="E8F2FE"/>
+        </w:rPr>
+        <w:t>"Roll call with permission failed because this student is not in list student"</w:t>
+      </w:r>
+      <w:r>
+        <w:rPr>
+          <w:rFonts w:ascii="Consolas" w:hAnsi="Consolas" w:cs="Consolas"/>
+          <w:color w:val="000000"/>
+          <w:sz w:val="20"/>
+          <w:szCs w:val="20"/>
+          <w:shd w:val="clear" w:color="auto" w:fill="E8F2FE"/>
+        </w:rPr>
+        <w:t>);</w:t>
+      </w:r>
+    </w:p>
+    <w:p>
+      <w:pPr>
+        <w:pStyle w:val="ListParagraph"/>
+        <w:numPr>
+          <w:ilvl w:val="0"/>
+          <w:numId w:val="26"/>
+        </w:numPr>
+        <w:jc w:val="both"/>
+        <w:rPr>
+          <w:rFonts w:ascii="Times New Roman" w:hAnsi="Times New Roman" w:cs="Times New Roman"/>
+          <w:color w:val="000000"/>
+          <w:sz w:val="28"/>
+          <w:szCs w:val="28"/>
+          <w:shd w:val="clear" w:color="auto" w:fill="E8F2FE"/>
+        </w:rPr>
+      </w:pPr>
+      <w:r>
+        <w:rPr>
+          <w:rFonts w:ascii="Consolas" w:hAnsi="Consolas" w:cs="Consolas"/>
+          <w:b/>
+          <w:bCs/>
+          <w:color w:val="7F0055"/>
+          <w:sz w:val="20"/>
+          <w:szCs w:val="20"/>
+          <w:shd w:val="clear" w:color="auto" w:fill="E8F2FE"/>
+        </w:rPr>
+        <w:t>new</w:t>
+      </w:r>
+      <w:r>
+        <w:rPr>
+          <w:rFonts w:ascii="Consolas" w:hAnsi="Consolas" w:cs="Consolas"/>
+          <w:color w:val="000000"/>
+          <w:sz w:val="20"/>
+          <w:szCs w:val="20"/>
+          <w:shd w:val="clear" w:color="auto" w:fill="E8F2FE"/>
+        </w:rPr>
+        <w:t xml:space="preserve"> ReportError(88, </w:t>
+      </w:r>
+      <w:r>
+        <w:rPr>
+          <w:rFonts w:ascii="Consolas" w:hAnsi="Consolas" w:cs="Consolas"/>
+          <w:color w:val="2A00FF"/>
+          <w:sz w:val="20"/>
+          <w:szCs w:val="20"/>
+          <w:shd w:val="clear" w:color="auto" w:fill="E8F2FE"/>
+        </w:rPr>
+        <w:t>"This student has rolled call already!!"</w:t>
+      </w:r>
+      <w:r>
+        <w:rPr>
+          <w:rFonts w:ascii="Consolas" w:hAnsi="Consolas" w:cs="Consolas"/>
+          <w:color w:val="000000"/>
+          <w:sz w:val="20"/>
+          <w:szCs w:val="20"/>
+          <w:shd w:val="clear" w:color="auto" w:fill="E8F2FE"/>
+        </w:rPr>
+        <w:t>);</w:t>
+      </w:r>
+    </w:p>
+    <w:p>
+      <w:pPr>
+        <w:pStyle w:val="ListParagraph"/>
+        <w:numPr>
+          <w:ilvl w:val="0"/>
+          <w:numId w:val="26"/>
+        </w:numPr>
+        <w:jc w:val="both"/>
+        <w:rPr>
+          <w:rFonts w:ascii="Times New Roman" w:hAnsi="Times New Roman" w:cs="Times New Roman"/>
+          <w:color w:val="000000"/>
+          <w:sz w:val="28"/>
+          <w:szCs w:val="28"/>
+          <w:shd w:val="clear" w:color="auto" w:fill="E8F2FE"/>
+        </w:rPr>
+      </w:pPr>
+      <w:r>
+        <w:rPr>
+          <w:rFonts w:ascii="Consolas" w:hAnsi="Consolas" w:cs="Consolas"/>
+          <w:b/>
+          <w:bCs/>
+          <w:color w:val="7F0055"/>
+          <w:sz w:val="20"/>
+          <w:szCs w:val="20"/>
+          <w:shd w:val="clear" w:color="auto" w:fill="E8F2FE"/>
+        </w:rPr>
+        <w:t>new</w:t>
+      </w:r>
+      <w:r>
+        <w:rPr>
+          <w:rFonts w:ascii="Consolas" w:hAnsi="Consolas" w:cs="Consolas"/>
+          <w:color w:val="000000"/>
+          <w:sz w:val="20"/>
+          <w:szCs w:val="20"/>
+          <w:shd w:val="clear" w:color="auto" w:fill="E8F2FE"/>
+        </w:rPr>
+        <w:t xml:space="preserve"> ReportError(89, </w:t>
+      </w:r>
+      <w:r>
+        <w:rPr>
+          <w:rFonts w:ascii="Consolas" w:hAnsi="Consolas" w:cs="Consolas"/>
+          <w:color w:val="2A00FF"/>
+          <w:sz w:val="20"/>
+          <w:szCs w:val="20"/>
+          <w:shd w:val="clear" w:color="auto" w:fill="E8F2FE"/>
+        </w:rPr>
+        <w:t>"Adding teacher-class failed because "</w:t>
+      </w:r>
+      <w:r>
+        <w:rPr>
+          <w:rFonts w:ascii="Consolas" w:hAnsi="Consolas" w:cs="Consolas"/>
+          <w:color w:val="000000"/>
+          <w:sz w:val="20"/>
+          <w:szCs w:val="20"/>
+          <w:shd w:val="clear" w:color="auto" w:fill="E8F2FE"/>
+        </w:rPr>
+        <w:t xml:space="preserve"> + </w:t>
+      </w:r>
+      <w:r>
+        <w:rPr>
+          <w:rFonts w:ascii="Consolas" w:hAnsi="Consolas" w:cs="Consolas"/>
+          <w:color w:val="6A3E3E"/>
+          <w:sz w:val="20"/>
+          <w:szCs w:val="20"/>
+          <w:shd w:val="clear" w:color="auto" w:fill="E8F2FE"/>
+        </w:rPr>
+        <w:t>errorMessage</w:t>
+      </w:r>
+      <w:r>
+        <w:rPr>
+          <w:rFonts w:ascii="Consolas" w:hAnsi="Consolas" w:cs="Consolas"/>
+          <w:color w:val="000000"/>
+          <w:sz w:val="20"/>
+          <w:szCs w:val="20"/>
+          <w:shd w:val="clear" w:color="auto" w:fill="E8F2FE"/>
+        </w:rPr>
+        <w:t>);</w:t>
+      </w:r>
+    </w:p>
+    <w:p>
+      <w:pPr>
+        <w:pStyle w:val="ListParagraph"/>
+        <w:numPr>
+          <w:ilvl w:val="0"/>
+          <w:numId w:val="26"/>
+        </w:numPr>
+        <w:jc w:val="both"/>
+        <w:rPr>
+          <w:rFonts w:ascii="Times New Roman" w:hAnsi="Times New Roman" w:cs="Times New Roman"/>
+          <w:color w:val="000000"/>
+          <w:sz w:val="28"/>
+          <w:szCs w:val="28"/>
+          <w:shd w:val="clear" w:color="auto" w:fill="E8F2FE"/>
+        </w:rPr>
+      </w:pPr>
+      <w:r>
+        <w:rPr>
+          <w:rFonts w:ascii="Consolas" w:hAnsi="Consolas" w:cs="Consolas"/>
+          <w:b/>
+          <w:bCs/>
+          <w:color w:val="7F0055"/>
+          <w:sz w:val="20"/>
+          <w:szCs w:val="20"/>
+          <w:shd w:val="clear" w:color="auto" w:fill="E8F2FE"/>
+        </w:rPr>
+        <w:t>new</w:t>
+      </w:r>
+      <w:r>
+        <w:rPr>
+          <w:rFonts w:ascii="Consolas" w:hAnsi="Consolas" w:cs="Consolas"/>
+          <w:color w:val="000000"/>
+          <w:sz w:val="20"/>
+          <w:szCs w:val="20"/>
+          <w:shd w:val="clear" w:color="auto" w:fill="E8F2FE"/>
+        </w:rPr>
+        <w:t xml:space="preserve"> ReportError(110, </w:t>
+      </w:r>
+      <w:r>
+        <w:rPr>
+          <w:rFonts w:ascii="Consolas" w:hAnsi="Consolas" w:cs="Consolas"/>
+          <w:color w:val="2A00FF"/>
+          <w:sz w:val="20"/>
+          <w:szCs w:val="20"/>
+          <w:shd w:val="clear" w:color="auto" w:fill="E8F2FE"/>
+        </w:rPr>
+        <w:t>"Adding teacher-class roll call failed because teacherID is invalid "</w:t>
+      </w:r>
+      <w:r>
+        <w:rPr>
+          <w:rFonts w:ascii="Consolas" w:hAnsi="Consolas" w:cs="Consolas"/>
+          <w:color w:val="000000"/>
+          <w:sz w:val="20"/>
+          <w:szCs w:val="20"/>
+          <w:shd w:val="clear" w:color="auto" w:fill="E8F2FE"/>
+        </w:rPr>
+        <w:t>);</w:t>
+      </w:r>
+    </w:p>
+    <w:p>
+      <w:pPr>
+        <w:pStyle w:val="ListParagraph"/>
+        <w:numPr>
+          <w:ilvl w:val="0"/>
+          <w:numId w:val="26"/>
+        </w:numPr>
+        <w:jc w:val="both"/>
+        <w:rPr>
+          <w:rFonts w:ascii="Times New Roman" w:hAnsi="Times New Roman" w:cs="Times New Roman"/>
+          <w:color w:val="000000"/>
+          <w:sz w:val="28"/>
+          <w:szCs w:val="28"/>
+          <w:shd w:val="clear" w:color="auto" w:fill="E8F2FE"/>
+        </w:rPr>
+      </w:pPr>
+      <w:r>
+        <w:rPr>
+          <w:rFonts w:ascii="Consolas" w:hAnsi="Consolas" w:cs="Consolas"/>
+          <w:b/>
+          <w:bCs/>
+          <w:color w:val="7F0055"/>
+          <w:sz w:val="20"/>
+          <w:szCs w:val="20"/>
+          <w:shd w:val="clear" w:color="auto" w:fill="E8F2FE"/>
+        </w:rPr>
+        <w:t>new</w:t>
+      </w:r>
+      <w:r>
+        <w:rPr>
+          <w:rFonts w:ascii="Consolas" w:hAnsi="Consolas" w:cs="Consolas"/>
+          <w:color w:val="000000"/>
+          <w:sz w:val="20"/>
+          <w:szCs w:val="20"/>
+          <w:shd w:val="clear" w:color="auto" w:fill="E8F2FE"/>
+        </w:rPr>
+        <w:t xml:space="preserve"> ReportError(111, </w:t>
+      </w:r>
+      <w:r>
+        <w:rPr>
+          <w:rFonts w:ascii="Consolas" w:hAnsi="Consolas" w:cs="Consolas"/>
+          <w:color w:val="2A00FF"/>
+          <w:sz w:val="20"/>
+          <w:szCs w:val="20"/>
+          <w:shd w:val="clear" w:color="auto" w:fill="E8F2FE"/>
+        </w:rPr>
+        <w:t>"Adding teacher-class roll call failed because classID is invalid "</w:t>
+      </w:r>
+      <w:r>
+        <w:rPr>
+          <w:rFonts w:ascii="Consolas" w:hAnsi="Consolas" w:cs="Consolas"/>
+          <w:color w:val="000000"/>
+          <w:sz w:val="20"/>
+          <w:szCs w:val="20"/>
+          <w:shd w:val="clear" w:color="auto" w:fill="E8F2FE"/>
+        </w:rPr>
+        <w:t>);</w:t>
+      </w:r>
+    </w:p>
+    <w:p>
+      <w:pPr>
+        <w:autoSpaceDE w:val="0"/>
+        <w:autoSpaceDN w:val="0"/>
+        <w:adjustRightInd w:val="0"/>
+        <w:spacing w:after="0" w:line="240" w:lineRule="auto"/>
+        <w:rPr>
+          <w:rFonts w:ascii="Consolas" w:hAnsi="Consolas" w:cs="Consolas"/>
+          <w:sz w:val="20"/>
+          <w:szCs w:val="20"/>
+        </w:rPr>
+      </w:pPr>
+      <w:r>
+        <w:rPr>
+          <w:rFonts w:ascii="Consolas" w:hAnsi="Consolas" w:cs="Consolas"/>
+          <w:color w:val="6A3E3E"/>
+          <w:sz w:val="20"/>
+          <w:szCs w:val="20"/>
+        </w:rPr>
+        <w:t>report</w:t>
+      </w:r>
+      <w:r>
+        <w:rPr>
+          <w:rFonts w:ascii="Consolas" w:hAnsi="Consolas" w:cs="Consolas"/>
+          <w:color w:val="000000"/>
+          <w:sz w:val="20"/>
+          <w:szCs w:val="20"/>
+        </w:rPr>
+        <w:t xml:space="preserve"> = </w:t>
+      </w:r>
+      <w:r>
+        <w:rPr>
+          <w:rFonts w:ascii="Consolas" w:hAnsi="Consolas" w:cs="Consolas"/>
+          <w:b/>
+          <w:bCs/>
+          <w:color w:val="7F0055"/>
+          <w:sz w:val="20"/>
+          <w:szCs w:val="20"/>
+        </w:rPr>
+        <w:t>new</w:t>
+      </w:r>
+      <w:r>
+        <w:rPr>
+          <w:rFonts w:ascii="Consolas" w:hAnsi="Consolas" w:cs="Consolas"/>
+          <w:color w:val="000000"/>
+          <w:sz w:val="20"/>
+          <w:szCs w:val="20"/>
+        </w:rPr>
+        <w:t xml:space="preserve"> ReportError(112, </w:t>
+      </w:r>
+      <w:r>
+        <w:rPr>
+          <w:rFonts w:ascii="Consolas" w:hAnsi="Consolas" w:cs="Consolas"/>
+          <w:color w:val="2A00FF"/>
+          <w:sz w:val="20"/>
+          <w:szCs w:val="20"/>
+        </w:rPr>
+        <w:t>"There are conflicts with current timetable!"</w:t>
+      </w:r>
+      <w:r>
+        <w:rPr>
+          <w:rFonts w:ascii="Consolas" w:hAnsi="Consolas" w:cs="Consolas"/>
+          <w:color w:val="000000"/>
+          <w:sz w:val="20"/>
+          <w:szCs w:val="20"/>
+        </w:rPr>
+        <w:t>);</w:t>
+      </w:r>
+    </w:p>
+    <w:p>
+      <w:pPr>
+        <w:jc w:val="both"/>
+        <w:rPr>
+          <w:rFonts w:ascii="Consolas" w:hAnsi="Consolas" w:cs="Consolas"/>
+          <w:color w:val="000000"/>
+          <w:sz w:val="20"/>
+          <w:szCs w:val="20"/>
+        </w:rPr>
+      </w:pPr>
+      <w:r>
+        <w:rPr>
+          <w:rFonts w:ascii="Consolas" w:hAnsi="Consolas" w:cs="Consolas"/>
+          <w:b/>
+          <w:bCs/>
+          <w:color w:val="7F0055"/>
+          <w:sz w:val="20"/>
+          <w:szCs w:val="20"/>
+        </w:rPr>
+        <w:t>return</w:t>
+      </w:r>
+      <w:r>
+        <w:rPr>
+          <w:rFonts w:ascii="Consolas" w:hAnsi="Consolas" w:cs="Consolas"/>
+          <w:color w:val="000000"/>
+          <w:sz w:val="20"/>
+          <w:szCs w:val="20"/>
+        </w:rPr>
+        <w:t xml:space="preserve"> </w:t>
+      </w:r>
+      <w:r>
+        <w:rPr>
+          <w:rFonts w:ascii="Consolas" w:hAnsi="Consolas" w:cs="Consolas"/>
+          <w:b/>
+          <w:bCs/>
+          <w:color w:val="7F0055"/>
+          <w:sz w:val="20"/>
+          <w:szCs w:val="20"/>
+        </w:rPr>
+        <w:t>new</w:t>
+      </w:r>
+      <w:r>
+        <w:rPr>
+          <w:rFonts w:ascii="Consolas" w:hAnsi="Consolas" w:cs="Consolas"/>
+          <w:color w:val="000000"/>
+          <w:sz w:val="20"/>
+          <w:szCs w:val="20"/>
+        </w:rPr>
+        <w:t xml:space="preserve"> ResponseEntity&lt;&gt;(</w:t>
+      </w:r>
+      <w:r>
+        <w:rPr>
+          <w:rFonts w:ascii="Consolas" w:hAnsi="Consolas" w:cs="Consolas"/>
+          <w:color w:val="6A3E3E"/>
+          <w:sz w:val="20"/>
+          <w:szCs w:val="20"/>
+        </w:rPr>
+        <w:t>report</w:t>
+      </w:r>
+      <w:r>
+        <w:rPr>
+          <w:rFonts w:ascii="Consolas" w:hAnsi="Consolas" w:cs="Consolas"/>
+          <w:color w:val="000000"/>
+          <w:sz w:val="20"/>
+          <w:szCs w:val="20"/>
+        </w:rPr>
+        <w:t>, HttpStatus.</w:t>
+      </w:r>
+      <w:r>
+        <w:rPr>
+          <w:rFonts w:ascii="Consolas" w:hAnsi="Consolas" w:cs="Consolas"/>
+          <w:b/>
+          <w:bCs/>
+          <w:i/>
+          <w:iCs/>
+          <w:color w:val="0000C0"/>
+          <w:sz w:val="20"/>
+          <w:szCs w:val="20"/>
+        </w:rPr>
+        <w:t>CONFLICT</w:t>
+      </w:r>
+      <w:r>
+        <w:rPr>
+          <w:rFonts w:ascii="Consolas" w:hAnsi="Consolas" w:cs="Consolas"/>
+          <w:color w:val="000000"/>
+          <w:sz w:val="20"/>
+          <w:szCs w:val="20"/>
+        </w:rPr>
+        <w:t>);</w:t>
+      </w:r>
+    </w:p>
+    <w:p>
+      <w:pPr>
+        <w:pStyle w:val="ListParagraph"/>
+        <w:numPr>
+          <w:ilvl w:val="0"/>
+          <w:numId w:val="29"/>
+        </w:numPr>
+        <w:jc w:val="both"/>
+        <w:rPr>
+          <w:rFonts w:ascii="Times New Roman" w:hAnsi="Times New Roman" w:cs="Times New Roman"/>
+          <w:color w:val="000000"/>
+          <w:sz w:val="28"/>
+          <w:szCs w:val="28"/>
+          <w:shd w:val="clear" w:color="auto" w:fill="E8F2FE"/>
+        </w:rPr>
+      </w:pPr>
+      <w:r>
+        <w:rPr>
+          <w:rFonts w:ascii="Consolas" w:hAnsi="Consolas" w:cs="Consolas"/>
+          <w:b/>
+          <w:bCs/>
+          <w:color w:val="7F0055"/>
+          <w:sz w:val="20"/>
+          <w:szCs w:val="20"/>
+          <w:shd w:val="clear" w:color="auto" w:fill="E8F2FE"/>
+        </w:rPr>
+        <w:t>new</w:t>
+      </w:r>
+      <w:r>
+        <w:rPr>
+          <w:rFonts w:ascii="Consolas" w:hAnsi="Consolas" w:cs="Consolas"/>
+          <w:color w:val="000000"/>
+          <w:sz w:val="20"/>
+          <w:szCs w:val="20"/>
+          <w:shd w:val="clear" w:color="auto" w:fill="E8F2FE"/>
+        </w:rPr>
+        <w:t xml:space="preserve"> ReportError(113, </w:t>
+      </w:r>
+      <w:r>
+        <w:rPr>
+          <w:rFonts w:ascii="Consolas" w:hAnsi="Consolas" w:cs="Consolas"/>
+          <w:color w:val="2A00FF"/>
+          <w:sz w:val="20"/>
+          <w:szCs w:val="20"/>
+          <w:shd w:val="clear" w:color="auto" w:fill="E8F2FE"/>
+        </w:rPr>
+        <w:t>"The teacher is teaching this class. Nothing need be added!"</w:t>
+      </w:r>
+      <w:r>
+        <w:rPr>
+          <w:rFonts w:ascii="Consolas" w:hAnsi="Consolas" w:cs="Consolas"/>
+          <w:color w:val="000000"/>
+          <w:sz w:val="20"/>
+          <w:szCs w:val="20"/>
+          <w:shd w:val="clear" w:color="auto" w:fill="E8F2FE"/>
+        </w:rPr>
+        <w:t>);</w:t>
+      </w:r>
+    </w:p>
+    <w:p>
+      <w:pPr>
+        <w:pStyle w:val="ListParagraph"/>
+        <w:numPr>
+          <w:ilvl w:val="0"/>
+          <w:numId w:val="29"/>
+        </w:numPr>
+        <w:jc w:val="both"/>
+        <w:rPr>
+          <w:rFonts w:ascii="Times New Roman" w:hAnsi="Times New Roman" w:cs="Times New Roman"/>
+          <w:color w:val="000000"/>
+          <w:sz w:val="28"/>
+          <w:szCs w:val="28"/>
+          <w:shd w:val="clear" w:color="auto" w:fill="E8F2FE"/>
+        </w:rPr>
+      </w:pPr>
+      <w:r>
+        <w:rPr>
+          <w:rFonts w:ascii="Consolas" w:hAnsi="Consolas" w:cs="Consolas"/>
+          <w:color w:val="6A3E3E"/>
+          <w:sz w:val="20"/>
+          <w:szCs w:val="20"/>
+          <w:shd w:val="clear" w:color="auto" w:fill="E8F2FE"/>
+        </w:rPr>
+        <w:t>report</w:t>
+      </w:r>
+      <w:r>
+        <w:rPr>
+          <w:rFonts w:ascii="Consolas" w:hAnsi="Consolas" w:cs="Consolas"/>
+          <w:color w:val="000000"/>
+          <w:sz w:val="20"/>
+          <w:szCs w:val="20"/>
+          <w:shd w:val="clear" w:color="auto" w:fill="E8F2FE"/>
+        </w:rPr>
+        <w:t xml:space="preserve"> = </w:t>
+      </w:r>
+      <w:r>
+        <w:rPr>
+          <w:rFonts w:ascii="Consolas" w:hAnsi="Consolas" w:cs="Consolas"/>
+          <w:b/>
+          <w:bCs/>
+          <w:color w:val="7F0055"/>
+          <w:sz w:val="20"/>
+          <w:szCs w:val="20"/>
+          <w:shd w:val="clear" w:color="auto" w:fill="E8F2FE"/>
+        </w:rPr>
+        <w:t>new</w:t>
+      </w:r>
+      <w:r>
+        <w:rPr>
+          <w:rFonts w:ascii="Consolas" w:hAnsi="Consolas" w:cs="Consolas"/>
+          <w:color w:val="000000"/>
+          <w:sz w:val="20"/>
+          <w:szCs w:val="20"/>
+          <w:shd w:val="clear" w:color="auto" w:fill="E8F2FE"/>
+        </w:rPr>
+        <w:t xml:space="preserve"> ReportError(114, </w:t>
+      </w:r>
+      <w:r>
+        <w:rPr>
+          <w:rFonts w:ascii="Consolas" w:hAnsi="Consolas" w:cs="Consolas"/>
+          <w:color w:val="2A00FF"/>
+          <w:sz w:val="20"/>
+          <w:szCs w:val="20"/>
+          <w:shd w:val="clear" w:color="auto" w:fill="E8F2FE"/>
+        </w:rPr>
+        <w:t>"Another teacher is teaching this class!"</w:t>
+      </w:r>
+      <w:r>
+        <w:rPr>
+          <w:rFonts w:ascii="Consolas" w:hAnsi="Consolas" w:cs="Consolas"/>
+          <w:color w:val="000000"/>
+          <w:sz w:val="20"/>
+          <w:szCs w:val="20"/>
+          <w:shd w:val="clear" w:color="auto" w:fill="E8F2FE"/>
+        </w:rPr>
+        <w:t>);</w:t>
+      </w:r>
+    </w:p>
+    <w:p>
+      <w:pPr>
+        <w:pStyle w:val="ListParagraph"/>
+        <w:numPr>
+          <w:ilvl w:val="0"/>
+          <w:numId w:val="29"/>
+        </w:numPr>
+        <w:jc w:val="both"/>
+        <w:rPr>
+          <w:rFonts w:ascii="Times New Roman" w:hAnsi="Times New Roman" w:cs="Times New Roman"/>
+          <w:color w:val="000000"/>
+          <w:sz w:val="28"/>
+          <w:szCs w:val="28"/>
+          <w:shd w:val="clear" w:color="auto" w:fill="E8F2FE"/>
+        </w:rPr>
+      </w:pPr>
+    </w:p>
+    <w:p>
+      <w:pPr>
         <w:jc w:val="both"/>
         <w:outlineLvl w:val="1"/>
         <w:rPr>
@@ -12683,6 +13886,23 @@
     </w:p>
     <w:p>
       <w:pPr>
+        <w:pStyle w:val="ListParagraph"/>
+        <w:numPr>
+          <w:ilvl w:val="0"/>
+          <w:numId w:val="27"/>
+        </w:numPr>
+        <w:jc w:val="both"/>
+        <w:rPr>
+          <w:rFonts w:ascii="Times New Roman" w:hAnsi="Times New Roman" w:cs="Times New Roman"/>
+          <w:color w:val="000000"/>
+          <w:sz w:val="28"/>
+          <w:szCs w:val="28"/>
+          <w:shd w:val="clear" w:color="auto" w:fill="E8F2FE"/>
+        </w:rPr>
+      </w:pPr>
+    </w:p>
+    <w:p>
+      <w:pPr>
         <w:jc w:val="both"/>
         <w:outlineLvl w:val="1"/>
         <w:rPr>
@@ -13324,7 +14544,7 @@
           <w:szCs w:val="28"/>
         </w:rPr>
       </w:pPr>
-      <w:hyperlink r:id="rId37" w:history="1">
+      <w:hyperlink r:id="rId39" w:history="1">
         <w:r>
           <w:rPr>
             <w:rStyle w:val="Hyperlink"/>
@@ -16319,6 +17539,119 @@
     </w:lvl>
   </w:abstractNum>
   <w:abstractNum w:abstractNumId="27" w15:restartNumberingAfterBreak="0">
+    <w:nsid w:val="737400C3"/>
+    <w:multiLevelType w:val="hybridMultilevel"/>
+    <w:tmpl w:val="ABAC7AE0"/>
+    <w:lvl w:ilvl="0" w:tplc="04090001">
+      <w:start w:val="1"/>
+      <w:numFmt w:val="bullet"/>
+      <w:lvlText w:val=""/>
+      <w:lvlJc w:val="left"/>
+      <w:pPr>
+        <w:ind w:left="720" w:hanging="360"/>
+      </w:pPr>
+      <w:rPr>
+        <w:rFonts w:ascii="Symbol" w:hAnsi="Symbol" w:hint="default"/>
+      </w:rPr>
+    </w:lvl>
+    <w:lvl w:ilvl="1" w:tplc="04090003" w:tentative="1">
+      <w:start w:val="1"/>
+      <w:numFmt w:val="bullet"/>
+      <w:lvlText w:val="o"/>
+      <w:lvlJc w:val="left"/>
+      <w:pPr>
+        <w:ind w:left="1440" w:hanging="360"/>
+      </w:pPr>
+      <w:rPr>
+        <w:rFonts w:ascii="Courier New" w:hAnsi="Courier New" w:cs="Courier New" w:hint="default"/>
+      </w:rPr>
+    </w:lvl>
+    <w:lvl w:ilvl="2" w:tplc="04090005" w:tentative="1">
+      <w:start w:val="1"/>
+      <w:numFmt w:val="bullet"/>
+      <w:lvlText w:val=""/>
+      <w:lvlJc w:val="left"/>
+      <w:pPr>
+        <w:ind w:left="2160" w:hanging="360"/>
+      </w:pPr>
+      <w:rPr>
+        <w:rFonts w:ascii="Wingdings" w:hAnsi="Wingdings" w:hint="default"/>
+      </w:rPr>
+    </w:lvl>
+    <w:lvl w:ilvl="3" w:tplc="04090001" w:tentative="1">
+      <w:start w:val="1"/>
+      <w:numFmt w:val="bullet"/>
+      <w:lvlText w:val=""/>
+      <w:lvlJc w:val="left"/>
+      <w:pPr>
+        <w:ind w:left="2880" w:hanging="360"/>
+      </w:pPr>
+      <w:rPr>
+        <w:rFonts w:ascii="Symbol" w:hAnsi="Symbol" w:hint="default"/>
+      </w:rPr>
+    </w:lvl>
+    <w:lvl w:ilvl="4" w:tplc="04090003" w:tentative="1">
+      <w:start w:val="1"/>
+      <w:numFmt w:val="bullet"/>
+      <w:lvlText w:val="o"/>
+      <w:lvlJc w:val="left"/>
+      <w:pPr>
+        <w:ind w:left="3600" w:hanging="360"/>
+      </w:pPr>
+      <w:rPr>
+        <w:rFonts w:ascii="Courier New" w:hAnsi="Courier New" w:cs="Courier New" w:hint="default"/>
+      </w:rPr>
+    </w:lvl>
+    <w:lvl w:ilvl="5" w:tplc="04090005" w:tentative="1">
+      <w:start w:val="1"/>
+      <w:numFmt w:val="bullet"/>
+      <w:lvlText w:val=""/>
+      <w:lvlJc w:val="left"/>
+      <w:pPr>
+        <w:ind w:left="4320" w:hanging="360"/>
+      </w:pPr>
+      <w:rPr>
+        <w:rFonts w:ascii="Wingdings" w:hAnsi="Wingdings" w:hint="default"/>
+      </w:rPr>
+    </w:lvl>
+    <w:lvl w:ilvl="6" w:tplc="04090001" w:tentative="1">
+      <w:start w:val="1"/>
+      <w:numFmt w:val="bullet"/>
+      <w:lvlText w:val=""/>
+      <w:lvlJc w:val="left"/>
+      <w:pPr>
+        <w:ind w:left="5040" w:hanging="360"/>
+      </w:pPr>
+      <w:rPr>
+        <w:rFonts w:ascii="Symbol" w:hAnsi="Symbol" w:hint="default"/>
+      </w:rPr>
+    </w:lvl>
+    <w:lvl w:ilvl="7" w:tplc="04090003" w:tentative="1">
+      <w:start w:val="1"/>
+      <w:numFmt w:val="bullet"/>
+      <w:lvlText w:val="o"/>
+      <w:lvlJc w:val="left"/>
+      <w:pPr>
+        <w:ind w:left="5760" w:hanging="360"/>
+      </w:pPr>
+      <w:rPr>
+        <w:rFonts w:ascii="Courier New" w:hAnsi="Courier New" w:cs="Courier New" w:hint="default"/>
+      </w:rPr>
+    </w:lvl>
+    <w:lvl w:ilvl="8" w:tplc="04090005" w:tentative="1">
+      <w:start w:val="1"/>
+      <w:numFmt w:val="bullet"/>
+      <w:lvlText w:val=""/>
+      <w:lvlJc w:val="left"/>
+      <w:pPr>
+        <w:ind w:left="6480" w:hanging="360"/>
+      </w:pPr>
+      <w:rPr>
+        <w:rFonts w:ascii="Wingdings" w:hAnsi="Wingdings" w:hint="default"/>
+      </w:rPr>
+    </w:lvl>
+  </w:abstractNum>
+  <w:abstractNum w:abstractNumId="28" w15:restartNumberingAfterBreak="0">
     <w:nsid w:val="73BA6EDC"/>
     <w:multiLevelType w:val="hybridMultilevel"/>
     <w:tmpl w:val="696275AC"/>
@@ -16435,7 +17768,7 @@
     <w:abstractNumId w:val="13"/>
   </w:num>
   <w:num w:numId="11">
-    <w:abstractNumId w:val="27"/>
+    <w:abstractNumId w:val="28"/>
   </w:num>
   <w:num w:numId="12">
     <w:abstractNumId w:val="20"/>
@@ -16487,6 +17820,9 @@
   </w:num>
   <w:num w:numId="28">
     <w:abstractNumId w:val="10"/>
+  </w:num>
+  <w:num w:numId="29">
+    <w:abstractNumId w:val="27"/>
   </w:num>
 </w:numbering>
 </file>

</xml_diff>